<commit_message>
Super early beginning of deck and narrative
</commit_message>
<xml_diff>
--- a/Narrative - CodeMash 2017.docx
+++ b/Narrative - CodeMash 2017.docx
@@ -32,19 +32,70 @@
     </w:p>
     <w:p>
       <w:r>
-        <w:t>Access control in data access code</w:t>
-      </w:r>
-    </w:p>
-    <w:p>
-      <w:r>
-        <w:t>Permission checks via attributes</w:t>
-      </w:r>
-    </w:p>
-    <w:p>
+        <w:t>[x] Authentication: “secure by default” vs [Authorize]</w:t>
+      </w:r>
+    </w:p>
+    <w:p>
+      <w:r>
+        <w:t>[x] Authorization: Permission checks via attributes</w:t>
+      </w:r>
+    </w:p>
+    <w:p>
+      <w:r>
+        <w:t>[x] Authorization: AOP for masked values</w:t>
+      </w:r>
+    </w:p>
+    <w:p>
+      <w:r>
+        <w:t xml:space="preserve">[x] </w:t>
+      </w:r>
+      <w:r>
+        <w:t>Access control</w:t>
+      </w:r>
+      <w:r>
+        <w:t>:</w:t>
+      </w:r>
+      <w:r>
+        <w:t xml:space="preserve"> in data access code</w:t>
+      </w:r>
+    </w:p>
+    <w:p>
+      <w:r>
+        <w:t>[x] Access control: Row-level security in SQL Server</w:t>
+      </w:r>
+    </w:p>
+    <w:p>
+      <w:r>
+        <w:t>[x] Anti CSRF tokens</w:t>
+      </w:r>
+    </w:p>
+    <w:p>
+      <w:r>
+        <w:t>[ ] Testing: static analysis</w:t>
+      </w:r>
+    </w:p>
+    <w:p>
+      <w:r>
+        <w:t xml:space="preserve">[x] </w:t>
+      </w:r>
       <w:r>
         <w:t>API bearer token check via Attributes (Web API)</w:t>
       </w:r>
     </w:p>
+    <w:p>
+      <w:pPr>
+        <w:rPr>
+          <w:strike/>
+        </w:rPr>
+      </w:pPr>
+      <w:r>
+        <w:rPr>
+          <w:strike/>
+        </w:rPr>
+        <w:t>[x] AOP for encryption</w:t>
+      </w:r>
+    </w:p>
+    <w:p/>
     <w:p>
       <w:r>
         <w:t>Static analysis</w:t>
@@ -116,10 +167,16 @@
       </w:r>
     </w:p>
     <w:p>
-      <w:r>
-        <w:t>AOP</w:t>
-      </w:r>
-    </w:p>
+      <w:hyperlink r:id="rId5" w:history="1">
+        <w:r>
+          <w:rPr>
+            <w:rStyle w:val="Hyperlink"/>
+          </w:rPr>
+          <w:t>https://github.com/jkuemerle/EncryptedType</w:t>
+        </w:r>
+      </w:hyperlink>
+    </w:p>
+    <w:p/>
     <w:p>
       <w:r>
         <w:t>IL merge?</w:t>
@@ -153,7 +210,6 @@
         <w:t>gives external access to ESB)</w:t>
       </w:r>
     </w:p>
-    <w:p/>
     <w:p/>
     <w:p>
       <w:pPr>
@@ -176,6 +232,7 @@
         </w:numPr>
       </w:pPr>
       <w:r>
+        <w:lastRenderedPageBreak/>
         <w:t>Permission checks via attributes (C#)</w:t>
       </w:r>
     </w:p>
@@ -231,192 +288,450 @@
     <w:p/>
     <w:p>
       <w:r>
+        <w:t xml:space="preserve">Hello, and welcome to “Don’t Write Secure Code”. I’m Seth Petry-Johnson, and unlike </w:t>
+      </w:r>
+      <w:r>
+        <w:t xml:space="preserve">some </w:t>
+      </w:r>
+      <w:r>
+        <w:t xml:space="preserve">of the other speakers in this track, I am not a security professional. I’m </w:t>
+      </w:r>
+      <w:r>
+        <w:t xml:space="preserve">just </w:t>
+      </w:r>
+      <w:r>
+        <w:t xml:space="preserve">a normal </w:t>
+      </w:r>
+      <w:r>
+        <w:t xml:space="preserve">programmer, </w:t>
+      </w:r>
+      <w:r>
+        <w:t xml:space="preserve">although </w:t>
+      </w:r>
+      <w:r>
+        <w:t>I do have a security related confession to make.</w:t>
+      </w:r>
+    </w:p>
+    <w:p>
+      <w:pPr>
+        <w:rPr>
+          <w:b/>
+        </w:rPr>
+      </w:pPr>
+      <w:r>
+        <w:rPr>
+          <w:b/>
+        </w:rPr>
+        <w:t>(</w:t>
+      </w:r>
+      <w:proofErr w:type="gramStart"/>
+      <w:r>
+        <w:rPr>
+          <w:b/>
+        </w:rPr>
+        <w:t>click</w:t>
+      </w:r>
+      <w:proofErr w:type="gramEnd"/>
+      <w:r>
+        <w:rPr>
+          <w:b/>
+        </w:rPr>
+        <w:t>)</w:t>
+      </w:r>
+    </w:p>
+    <w:p>
+      <w:r>
+        <w:t>That confession is that I hate writing secure code.</w:t>
+      </w:r>
+    </w:p>
+    <w:p>
+      <w:r>
+        <w:t xml:space="preserve">Now, </w:t>
+      </w:r>
+      <w:r>
+        <w:t xml:space="preserve">I don’t hate </w:t>
+      </w:r>
+      <w:r>
+        <w:rPr>
+          <w:i/>
+        </w:rPr>
+        <w:t xml:space="preserve">having </w:t>
+      </w:r>
+      <w:r>
+        <w:t xml:space="preserve">secure code, and I don’t </w:t>
+      </w:r>
+      <w:r>
+        <w:rPr>
+          <w:i/>
+        </w:rPr>
+        <w:t xml:space="preserve">want </w:t>
+      </w:r>
+      <w:r>
+        <w:t xml:space="preserve">to be hacked or to leak my user’s data, but </w:t>
+      </w:r>
+      <w:r>
+        <w:t xml:space="preserve">when I’m building a feature and I’m elbows deep in complex business logic </w:t>
+      </w:r>
+      <w:r>
+        <w:t>or</w:t>
+      </w:r>
+      <w:r>
+        <w:t xml:space="preserve"> functional requirements, security concerns feel like a distraction to me. They just aren’t interesting because it’s always the same thing over and over again: the user has to be logged in to do this. They have to have a specific permission to do that. Alice shouldn’t be able to see Bob’s data. Bob shouldn’t be able to get all ticked off about something and drop the user database through SQL Injection. </w:t>
+      </w:r>
+      <w:proofErr w:type="spellStart"/>
+      <w:r>
+        <w:t>Etc</w:t>
+      </w:r>
+      <w:proofErr w:type="spellEnd"/>
+      <w:r>
+        <w:t>, etc.</w:t>
+      </w:r>
+      <w:r>
+        <w:t xml:space="preserve"> When I’m really engaged in a business problem, I want to be “all in” on that problem, </w:t>
+      </w:r>
+      <w:r>
+        <w:t>and the constant need to implement security requirements</w:t>
+      </w:r>
+      <w:r>
+        <w:t xml:space="preserve">, feature after feature, </w:t>
+      </w:r>
+      <w:r>
+        <w:t>bums me out.</w:t>
+      </w:r>
+    </w:p>
+    <w:p>
+      <w:r>
+        <w:t xml:space="preserve">After I wrote this line, I realized that a better way of expressing myself is that </w:t>
+      </w:r>
+    </w:p>
+    <w:p>
+      <w:pPr>
+        <w:rPr>
+          <w:b/>
+        </w:rPr>
+      </w:pPr>
+      <w:r>
+        <w:rPr>
+          <w:b/>
+        </w:rPr>
+        <w:t>(</w:t>
+      </w:r>
+      <w:proofErr w:type="gramStart"/>
+      <w:r>
+        <w:rPr>
+          <w:b/>
+        </w:rPr>
+        <w:t>click</w:t>
+      </w:r>
+      <w:proofErr w:type="gramEnd"/>
+      <w:r>
+        <w:rPr>
+          <w:b/>
+        </w:rPr>
+        <w:t>)</w:t>
+      </w:r>
+    </w:p>
+    <w:p>
+      <w:r>
+        <w:t>I hate writing “secure features”. I want my application logic to be clean and simple and elegant, not sullied up with those tired old requirements restricting what Bob and Alice are allowed to do.</w:t>
+      </w:r>
+    </w:p>
+    <w:p>
+      <w:r>
+        <w:t xml:space="preserve">And after I wrote </w:t>
+      </w:r>
+      <w:r>
+        <w:rPr>
+          <w:i/>
+        </w:rPr>
+        <w:t xml:space="preserve">this </w:t>
+      </w:r>
+      <w:r>
+        <w:t xml:space="preserve">line, I realized that what I’m </w:t>
+      </w:r>
+      <w:r>
+        <w:rPr>
+          <w:i/>
+        </w:rPr>
+        <w:t xml:space="preserve">really </w:t>
+      </w:r>
+      <w:r>
+        <w:t>trying to say is that</w:t>
+      </w:r>
+    </w:p>
+    <w:p>
+      <w:r>
+        <w:rPr>
+          <w:b/>
+        </w:rPr>
+        <w:t>(</w:t>
+      </w:r>
+      <w:proofErr w:type="gramStart"/>
+      <w:r>
+        <w:rPr>
+          <w:b/>
+        </w:rPr>
+        <w:t>click</w:t>
+      </w:r>
+      <w:proofErr w:type="gramEnd"/>
+      <w:r>
+        <w:rPr>
+          <w:b/>
+        </w:rPr>
+        <w:t>)</w:t>
+      </w:r>
+    </w:p>
+    <w:p>
+      <w:r>
+        <w:t xml:space="preserve">I hate implementing </w:t>
+      </w:r>
+      <w:r>
+        <w:rPr>
+          <w:i/>
+        </w:rPr>
+        <w:t xml:space="preserve">cross-cutting security concerns </w:t>
+      </w:r>
+      <w:r>
+        <w:t xml:space="preserve">by repeating the same patterns over and over again in my </w:t>
+      </w:r>
+      <w:r>
+        <w:rPr>
+          <w:i/>
+        </w:rPr>
+        <w:t>feature-level code</w:t>
+      </w:r>
+      <w:r>
+        <w:t xml:space="preserve">. </w:t>
+      </w:r>
+    </w:p>
+    <w:p>
+      <w:r>
+        <w:t xml:space="preserve">And after I wrote </w:t>
+      </w:r>
+      <w:r>
+        <w:rPr>
+          <w:i/>
+        </w:rPr>
+        <w:t xml:space="preserve">this </w:t>
+      </w:r>
+      <w:r>
+        <w:t>line, I realized that I needed a shorter title for this talk. But this is what the next 50 minutes are all about. I’m going to show you &lt;x&gt; different techniques for getting those security concerns out of your feature code and into your application framework. I want the feature code in my system to be clean, simple, elegant, and secure by default</w:t>
+      </w:r>
+      <w:r>
+        <w:t>. And that’s what you’re going to see today.</w:t>
+      </w:r>
+    </w:p>
+    <w:p>
+      <w:pPr>
+        <w:rPr>
+          <w:b/>
+        </w:rPr>
+      </w:pPr>
+      <w:r>
+        <w:rPr>
+          <w:b/>
+        </w:rPr>
+        <w:t>(</w:t>
+      </w:r>
+      <w:proofErr w:type="gramStart"/>
+      <w:r>
+        <w:rPr>
+          <w:b/>
+        </w:rPr>
+        <w:t>click</w:t>
+      </w:r>
+      <w:proofErr w:type="gramEnd"/>
+      <w:r>
+        <w:rPr>
+          <w:b/>
+        </w:rPr>
+        <w:t>)</w:t>
+      </w:r>
+    </w:p>
+    <w:p>
+      <w:r>
+        <w:t xml:space="preserve">Here’s our agenda: </w:t>
+      </w:r>
+    </w:p>
+    <w:p>
+      <w:r>
         <w:lastRenderedPageBreak/>
-        <w:t xml:space="preserve">Hello, and welcome to “Don’t Write Secure Code”. I’m Seth Petry-Johnson, and unlike </w:t>
-      </w:r>
-      <w:r>
-        <w:t>many</w:t>
-      </w:r>
-      <w:r>
-        <w:t xml:space="preserve"> of the other speakers in this track, I am not a security professional. I’m a normal developer </w:t>
-      </w:r>
-      <w:r>
-        <w:t xml:space="preserve">that’s “security conscious”. </w:t>
-      </w:r>
-    </w:p>
-    <w:p>
-      <w:r>
-        <w:t xml:space="preserve">And as a developer, I’m here today to talk to you about a big problem in our industry. </w:t>
-      </w:r>
-    </w:p>
-    <w:p>
-      <w:pPr>
-        <w:rPr>
-          <w:b/>
-        </w:rPr>
-      </w:pPr>
-      <w:r>
-        <w:rPr>
-          <w:b/>
-        </w:rPr>
-        <w:t xml:space="preserve"> (</w:t>
-      </w:r>
-      <w:proofErr w:type="gramStart"/>
-      <w:r>
-        <w:rPr>
-          <w:b/>
-        </w:rPr>
-        <w:t>click</w:t>
-      </w:r>
-      <w:proofErr w:type="gramEnd"/>
-      <w:r>
-        <w:rPr>
-          <w:b/>
-        </w:rPr>
-        <w:t>)</w:t>
-      </w:r>
-    </w:p>
-    <w:p>
-      <w:r>
-        <w:t>That problem is that most developers, myself included, hate writing secure code.</w:t>
-      </w:r>
-    </w:p>
-    <w:p>
-      <w:r>
-        <w:t xml:space="preserve">I don’t hate </w:t>
-      </w:r>
-      <w:r>
-        <w:rPr>
-          <w:i/>
-        </w:rPr>
-        <w:t xml:space="preserve">having </w:t>
-      </w:r>
-      <w:r>
-        <w:t xml:space="preserve">secure code, and I don’t </w:t>
-      </w:r>
-      <w:r>
-        <w:rPr>
-          <w:i/>
-        </w:rPr>
-        <w:t xml:space="preserve">want </w:t>
-      </w:r>
-      <w:r>
-        <w:t xml:space="preserve">my system to be hacked or to leak my user’s sensitive data, but I often don’t enjoy the </w:t>
-      </w:r>
-      <w:r>
-        <w:t xml:space="preserve">process </w:t>
-      </w:r>
-      <w:r>
-        <w:t xml:space="preserve">of </w:t>
-      </w:r>
-      <w:r>
-        <w:t xml:space="preserve">actually </w:t>
-      </w:r>
-      <w:r>
-        <w:t>making my code secure. There</w:t>
-      </w:r>
-      <w:r>
-        <w:t xml:space="preserve"> are a number of reasons for that</w:t>
-      </w:r>
-      <w:r>
-        <w:t xml:space="preserve">, which we’ll get to in a second, but </w:t>
-      </w:r>
-      <w:r>
-        <w:t>in general when I’m writing a feature, I want to focus on the feature. Security often feels like an add-on or a distraction that steals my focus from things I’d rather be doing.</w:t>
-      </w:r>
-    </w:p>
-    <w:p>
-      <w:r>
-        <w:t>My bottom line assertion here is that if you’re relying on developers to think about routine security concerns day in and day out, for every single feature they build, then you’re going to end up wit</w:t>
-      </w:r>
-      <w:r>
-        <w:t xml:space="preserve">h security holes. </w:t>
-      </w:r>
-    </w:p>
-    <w:p>
-      <w:r>
-        <w:t xml:space="preserve">Instead, I want to show you some techniques for handling security concerns at the framework level. The idea is that while developers might hate writing secure code on a feature by feature basis, </w:t>
-      </w:r>
-    </w:p>
-    <w:p>
-      <w:r>
-        <w:rPr>
-          <w:b/>
-        </w:rPr>
-        <w:t>(</w:t>
-      </w:r>
-      <w:proofErr w:type="gramStart"/>
-      <w:r>
-        <w:rPr>
-          <w:b/>
-        </w:rPr>
-        <w:t>click</w:t>
-      </w:r>
-      <w:proofErr w:type="gramEnd"/>
-      <w:r>
-        <w:rPr>
-          <w:b/>
-        </w:rPr>
-        <w:t>)</w:t>
-      </w:r>
-    </w:p>
-    <w:p>
-      <w:r>
-        <w:t xml:space="preserve">… </w:t>
-      </w:r>
-      <w:proofErr w:type="gramStart"/>
-      <w:r>
-        <w:t>writing</w:t>
-      </w:r>
-      <w:proofErr w:type="gramEnd"/>
-      <w:r>
-        <w:t xml:space="preserve"> “security code” at the framework level isn’t so bad. </w:t>
-      </w:r>
-    </w:p>
-    <w:p>
-      <w:r>
-        <w:t>As an architect, my goal is to make security checks a global, invisible thing wherever possible. And if developers do need to consider security on a feature-by-feature basis, I want it to be as easy and seamless as possible to implement those checks so that they can stay focused on the business feature at hand.</w:t>
-      </w:r>
-    </w:p>
-    <w:p>
-      <w:r>
-        <w:rPr>
-          <w:b/>
-        </w:rPr>
-        <w:t>(</w:t>
-      </w:r>
-      <w:proofErr w:type="gramStart"/>
-      <w:r>
-        <w:rPr>
-          <w:b/>
-        </w:rPr>
-        <w:t>click</w:t>
-      </w:r>
-      <w:proofErr w:type="gramEnd"/>
-      <w:r>
-        <w:rPr>
-          <w:b/>
-        </w:rPr>
-        <w:t xml:space="preserve"> – agenda)</w:t>
-      </w:r>
-    </w:p>
-    <w:p>
-      <w:r>
-        <w:t>So here’s the agenda for today. First I want to briefly explore the reasons that developers tend to overlook secu</w:t>
-      </w:r>
-      <w:r>
-        <w:t>rity when writing feature code, and then I’m going to show you a handful of different techniques that you can use to build secure systems at a lower level.</w:t>
-      </w:r>
-    </w:p>
-    <w:p>
-      <w:r>
-        <w:t>This talk is basically a hodgepodge of techniques that I’ve used over the years to be lazy. Some of these things are, by definition, for a specific language or platform only. Others are patterns that can be applied in many tech stacks. It’s doubtful that everyone in this room is going to find all of these techniques applicable to them, but I’m hoping that everyone here will leave with at least one or two concrete examples that you can build off of in your own systems.</w:t>
-      </w:r>
-    </w:p>
-    <w:p>
+        <w:t>First we’re going to define what I mean by “cross cutting” security concerns, because those are the things that we’re going to focus on.</w:t>
+      </w:r>
+    </w:p>
+    <w:p>
+      <w:r>
+        <w:t xml:space="preserve">Second, I’m going to show you &lt;x&gt; different techniques for </w:t>
+      </w:r>
+      <w:r>
+        <w:t>moving those concerns into an application framework. My examples are in .NET and JS, but parallels exist in other platforms as well.</w:t>
+      </w:r>
+    </w:p>
+    <w:p>
+      <w:r>
+        <w:t>Lastly, I’m going to &lt;???&gt;.</w:t>
+      </w:r>
+    </w:p>
+    <w:p>
+      <w:pPr>
+        <w:rPr>
+          <w:b/>
+        </w:rPr>
+      </w:pPr>
+      <w:r>
+        <w:rPr>
+          <w:b/>
+        </w:rPr>
+        <w:t>(click for “Cross Cutting”)</w:t>
+      </w:r>
       <w:bookmarkStart w:id="0" w:name="_GoBack"/>
       <w:bookmarkEnd w:id="0"/>
     </w:p>
+    <w:p>
+      <w:r>
+        <w:t>My bottom line assertion here is that if you’re relying on developers to think about routine security concerns day in and day out, for every single feature they build, then you’re going to end up wit</w:t>
+      </w:r>
+      <w:r>
+        <w:t xml:space="preserve">h security holes. </w:t>
+      </w:r>
+    </w:p>
+    <w:p>
+      <w:r>
+        <w:t xml:space="preserve">Instead, I want to show you some techniques for handling security concerns at the framework level. The idea is that while developers might hate writing secure code on a feature by feature basis, </w:t>
+      </w:r>
+    </w:p>
+    <w:p>
+      <w:r>
+        <w:rPr>
+          <w:b/>
+        </w:rPr>
+        <w:t>(</w:t>
+      </w:r>
+      <w:proofErr w:type="gramStart"/>
+      <w:r>
+        <w:rPr>
+          <w:b/>
+        </w:rPr>
+        <w:t>click</w:t>
+      </w:r>
+      <w:proofErr w:type="gramEnd"/>
+      <w:r>
+        <w:rPr>
+          <w:b/>
+        </w:rPr>
+        <w:t>)</w:t>
+      </w:r>
+    </w:p>
+    <w:p>
+      <w:r>
+        <w:t xml:space="preserve">… </w:t>
+      </w:r>
+      <w:proofErr w:type="gramStart"/>
+      <w:r>
+        <w:t>writing</w:t>
+      </w:r>
+      <w:proofErr w:type="gramEnd"/>
+      <w:r>
+        <w:t xml:space="preserve"> “security code” at the framework level isn’t so bad. </w:t>
+      </w:r>
+    </w:p>
+    <w:p>
+      <w:r>
+        <w:t>As an architect, my goal is to make security checks a global, invisible thing wherever possible. And if developers do need to consider security on a feature-by-feature basis, I want it to be as easy and seamless as possible to implement those checks so that they can stay focused on the business feature at hand.</w:t>
+      </w:r>
+    </w:p>
+    <w:p>
+      <w:r>
+        <w:rPr>
+          <w:b/>
+        </w:rPr>
+        <w:t>(</w:t>
+      </w:r>
+      <w:proofErr w:type="gramStart"/>
+      <w:r>
+        <w:rPr>
+          <w:b/>
+        </w:rPr>
+        <w:t>click</w:t>
+      </w:r>
+      <w:proofErr w:type="gramEnd"/>
+      <w:r>
+        <w:rPr>
+          <w:b/>
+        </w:rPr>
+        <w:t xml:space="preserve"> – agenda)</w:t>
+      </w:r>
+    </w:p>
+    <w:p>
+      <w:r>
+        <w:t>So here’s the agenda for today. First I want to briefly explore the reasons that developers tend to overlook secu</w:t>
+      </w:r>
+      <w:r>
+        <w:t>rity when writing feature code, and then I’m going to show you a handful of different techniques that you can use to build secure systems at a lower level.</w:t>
+      </w:r>
+    </w:p>
+    <w:p>
+      <w:r>
+        <w:t>This talk is basically a hodgepodge of techniques that I’ve used over the years to be lazy. Some of these things are, by definition, for a specific language or platform only. Others are patterns that can be applied in many tech stacks. It’s doubtful that everyone in this room is going to find all of these techniques applicable to them, but I’m hoping that everyone here will leave with at least one or two concrete examples that you can build off of in your own systems.</w:t>
+      </w:r>
+    </w:p>
+    <w:p>
+      <w:r>
+        <w:rPr>
+          <w:b/>
+          <w:u w:val="single"/>
+        </w:rPr>
+        <w:t>ANTI CSRF</w:t>
+      </w:r>
+    </w:p>
+    <w:p>
+      <w:r>
+        <w:t>Normally requires two things:</w:t>
+      </w:r>
+    </w:p>
+    <w:p>
+      <w:pPr>
+        <w:pStyle w:val="ListParagraph"/>
+        <w:numPr>
+          <w:ilvl w:val="0"/>
+          <w:numId w:val="1"/>
+        </w:numPr>
+      </w:pPr>
+      <w:proofErr w:type="spellStart"/>
+      <w:r>
+        <w:t>Html.AntiForgeryToken</w:t>
+      </w:r>
+      <w:proofErr w:type="spellEnd"/>
+      <w:r>
+        <w:t>() inside the form (creates hidden field and sets cookie)</w:t>
+      </w:r>
+    </w:p>
+    <w:p>
+      <w:pPr>
+        <w:pStyle w:val="ListParagraph"/>
+        <w:numPr>
+          <w:ilvl w:val="0"/>
+          <w:numId w:val="1"/>
+        </w:numPr>
+      </w:pPr>
+      <w:r>
+        <w:t>[</w:t>
+      </w:r>
+      <w:proofErr w:type="spellStart"/>
+      <w:r>
+        <w:t>ValidateAntiForgeryToken</w:t>
+      </w:r>
+      <w:proofErr w:type="spellEnd"/>
+      <w:r>
+        <w:t>] on the action</w:t>
+      </w:r>
+    </w:p>
+    <w:p>
+      <w:r>
+        <w:t>Instead, tweak framework to make that automatic</w:t>
+      </w:r>
+    </w:p>
+    <w:p/>
     <w:p/>
     <w:p/>
     <w:sectPr>
@@ -1096,6 +1411,17 @@
       <w:contextualSpacing/>
     </w:pPr>
   </w:style>
+  <w:style w:type="character" w:styleId="Hyperlink">
+    <w:name w:val="Hyperlink"/>
+    <w:basedOn w:val="DefaultParagraphFont"/>
+    <w:uiPriority w:val="99"/>
+    <w:unhideWhenUsed/>
+    <w:rsid w:val="00246321"/>
+    <w:rPr>
+      <w:color w:val="0563C1" w:themeColor="hyperlink"/>
+      <w:u w:val="single"/>
+    </w:rPr>
+  </w:style>
 </w:styles>
 </file>
 

</xml_diff>

<commit_message>
Minor tweaks to presentation
</commit_message>
<xml_diff>
--- a/Narrative - CodeMash 2017.docx
+++ b/Narrative - CodeMash 2017.docx
@@ -14,15 +14,7 @@
     </w:p>
     <w:p>
       <w:r>
-        <w:t xml:space="preserve">SQL injection protection via parameterized </w:t>
-      </w:r>
-      <w:proofErr w:type="spellStart"/>
-      <w:r>
-        <w:t>sql</w:t>
-      </w:r>
-      <w:proofErr w:type="spellEnd"/>
-      <w:r>
-        <w:t xml:space="preserve"> (canonical example)</w:t>
+        <w:t>SQL injection protection via parameterized sql (canonical example)</w:t>
       </w:r>
     </w:p>
     <w:p>
@@ -199,15 +191,7 @@
     </w:p>
     <w:p>
       <w:r>
-        <w:t>“Census XML Gateway” = a proxy.  “Oracle XML Gateway</w:t>
-      </w:r>
-      <w:proofErr w:type="gramStart"/>
-      <w:r>
-        <w:t>”  (</w:t>
-      </w:r>
-      <w:proofErr w:type="gramEnd"/>
-      <w:r>
-        <w:t>gives external access to ESB)</w:t>
+        <w:t>“Census XML Gateway” = a proxy.  “Oracle XML Gateway”  (gives external access to ESB)</w:t>
       </w:r>
     </w:p>
     <w:p/>
@@ -322,86 +306,215 @@
         <w:rPr>
           <w:b/>
         </w:rPr>
-        <w:t>(</w:t>
-      </w:r>
-      <w:proofErr w:type="gramStart"/>
+        <w:t>(click</w:t>
+      </w:r>
       <w:r>
         <w:rPr>
           <w:b/>
         </w:rPr>
-        <w:t>click</w:t>
-      </w:r>
-      <w:proofErr w:type="gramEnd"/>
-      <w:r>
+        <w:t>)</w:t>
+      </w:r>
+    </w:p>
+    <w:p>
+      <w:r>
+        <w:t>That confession is that I hate writing secure code.</w:t>
+      </w:r>
+    </w:p>
+    <w:p>
+      <w:r>
+        <w:t xml:space="preserve">Now, </w:t>
+      </w:r>
+      <w:r>
+        <w:t xml:space="preserve">I don’t hate </w:t>
+      </w:r>
+      <w:r>
+        <w:rPr>
+          <w:i/>
+        </w:rPr>
+        <w:t xml:space="preserve">having </w:t>
+      </w:r>
+      <w:r>
+        <w:t xml:space="preserve">secure code, and I don’t </w:t>
+      </w:r>
+      <w:r>
+        <w:rPr>
+          <w:i/>
+        </w:rPr>
+        <w:t xml:space="preserve">want </w:t>
+      </w:r>
+      <w:r>
+        <w:t xml:space="preserve">to be hacked or to leak my user’s data, but </w:t>
+      </w:r>
+      <w:r>
+        <w:t xml:space="preserve">when I’m building a feature and I’m elbows deep in complex business logic </w:t>
+      </w:r>
+      <w:r>
+        <w:t>or</w:t>
+      </w:r>
+      <w:r>
+        <w:t xml:space="preserve"> functional requirements, security concerns feel like a distraction to me. They just aren’t interesting because it’s always the same thing over and over again: the user has to be logged in to do this. They have to have a specific permission to do that. Alice shouldn’t be able to see Bob’s data. Bob shouldn’t be able to get all ticked off about something and drop the user database through SQL Injection. Etc, etc.</w:t>
+      </w:r>
+      <w:r>
+        <w:t xml:space="preserve"> When I’m really engaged in a business problem, I want to be “all in” on that problem, </w:t>
+      </w:r>
+      <w:r>
+        <w:t>and the constant need to implement security requirements</w:t>
+      </w:r>
+      <w:r>
+        <w:t xml:space="preserve">, feature after feature, </w:t>
+      </w:r>
+      <w:r>
+        <w:t>bums me out.</w:t>
+      </w:r>
+    </w:p>
+    <w:p>
+      <w:r>
+        <w:t xml:space="preserve">I guess a better way of expressing this concept </w:t>
+      </w:r>
+      <w:r>
+        <w:t xml:space="preserve">is that </w:t>
+      </w:r>
+    </w:p>
+    <w:p>
+      <w:pPr>
         <w:rPr>
           <w:b/>
         </w:rPr>
-        <w:t>)</w:t>
-      </w:r>
-    </w:p>
-    <w:p>
-      <w:r>
-        <w:t>That confession is that I hate writing secure code.</w:t>
-      </w:r>
-    </w:p>
-    <w:p>
-      <w:r>
-        <w:t xml:space="preserve">Now, </w:t>
-      </w:r>
-      <w:r>
-        <w:t xml:space="preserve">I don’t hate </w:t>
+      </w:pPr>
+      <w:r>
+        <w:rPr>
+          <w:b/>
+        </w:rPr>
+        <w:t>(click)</w:t>
+      </w:r>
+    </w:p>
+    <w:p>
+      <w:r>
+        <w:t xml:space="preserve">I hate writing “secure features”. I </w:t>
+      </w:r>
+      <w:r>
+        <w:t xml:space="preserve">don’t mind thinking about security, I just want to separate the security code from my feature code. I </w:t>
+      </w:r>
+      <w:r>
+        <w:t xml:space="preserve">want my </w:t>
+      </w:r>
+      <w:r>
+        <w:t xml:space="preserve">features </w:t>
+      </w:r>
+      <w:r>
+        <w:t xml:space="preserve">to be clean and simple and elegant, not sullied up with </w:t>
+      </w:r>
+      <w:r>
+        <w:t xml:space="preserve">a bunch of duplicate security checks copied and pasted between features. </w:t>
+      </w:r>
+    </w:p>
+    <w:p>
+      <w:r>
+        <w:t xml:space="preserve">So I guess what I’m </w:t>
       </w:r>
       <w:r>
         <w:rPr>
           <w:i/>
         </w:rPr>
-        <w:t xml:space="preserve">having </w:t>
-      </w:r>
-      <w:r>
-        <w:t xml:space="preserve">secure code, and I don’t </w:t>
+        <w:t xml:space="preserve">really </w:t>
+      </w:r>
+      <w:r>
+        <w:t xml:space="preserve">trying to say is that </w:t>
+      </w:r>
+    </w:p>
+    <w:p>
+      <w:r>
+        <w:rPr>
+          <w:b/>
+        </w:rPr>
+        <w:t>(click)</w:t>
+      </w:r>
+    </w:p>
+    <w:p>
+      <w:r>
+        <w:t xml:space="preserve">I hate implementing </w:t>
       </w:r>
       <w:r>
         <w:rPr>
           <w:i/>
         </w:rPr>
-        <w:t xml:space="preserve">want </w:t>
-      </w:r>
-      <w:r>
-        <w:t xml:space="preserve">to be hacked or to leak my user’s data, but </w:t>
-      </w:r>
-      <w:r>
-        <w:t xml:space="preserve">when I’m building a feature and I’m elbows deep in complex business logic </w:t>
-      </w:r>
-      <w:r>
-        <w:t>or</w:t>
-      </w:r>
-      <w:r>
-        <w:t xml:space="preserve"> functional requirements, security concerns feel like a distraction to me. They just aren’t interesting because it’s always the same thing over and over again: the user has to be logged in to do this. They have to have a specific permission to do that. Alice shouldn’t be able to see Bob’s data. Bob shouldn’t be able to get all ticked off about something and drop the user database through SQL Injection. </w:t>
-      </w:r>
-      <w:proofErr w:type="spellStart"/>
-      <w:r>
-        <w:t>Etc</w:t>
-      </w:r>
-      <w:proofErr w:type="spellEnd"/>
-      <w:r>
-        <w:t>, etc.</w:t>
-      </w:r>
-      <w:r>
-        <w:t xml:space="preserve"> When I’m really engaged in a business problem, I want to be “all in” on that problem, </w:t>
-      </w:r>
-      <w:r>
-        <w:t>and the constant need to implement security requirements</w:t>
-      </w:r>
-      <w:r>
-        <w:t xml:space="preserve">, feature after feature, </w:t>
-      </w:r>
-      <w:r>
-        <w:t>bums me out.</w:t>
-      </w:r>
-    </w:p>
-    <w:p>
-      <w:r>
-        <w:t xml:space="preserve">After I wrote this line, I realized that a better way of expressing myself is that </w:t>
+        <w:t xml:space="preserve">cross-cutting security concerns </w:t>
+      </w:r>
+      <w:r>
+        <w:t xml:space="preserve">by repeating the same patterns over and over again in my </w:t>
+      </w:r>
+      <w:r>
+        <w:rPr>
+          <w:i/>
+        </w:rPr>
+        <w:t>feature-level code</w:t>
+      </w:r>
+      <w:r>
+        <w:t xml:space="preserve">. </w:t>
+      </w:r>
+    </w:p>
+    <w:p>
+      <w:r>
+        <w:t xml:space="preserve">That’s a mouthful, that it’s exactly </w:t>
+      </w:r>
+      <w:r>
+        <w:t xml:space="preserve">what the next 50 minutes are all about. </w:t>
+      </w:r>
+      <w:r>
+        <w:t>When you leave here, I want you to start recognizing the duplication that may exist in your own features</w:t>
+      </w:r>
+      <w:r>
+        <w:t xml:space="preserve">. </w:t>
+      </w:r>
+      <w:r>
+        <w:t>I’m going to show you</w:t>
+      </w:r>
+      <w:r>
+        <w:t xml:space="preserve"> how to </w:t>
+      </w:r>
+      <w:r>
+        <w:t xml:space="preserve">remove that duplication </w:t>
+      </w:r>
+      <w:r>
+        <w:t xml:space="preserve">so that you can solve </w:t>
+      </w:r>
+      <w:r>
+        <w:t xml:space="preserve">your </w:t>
+      </w:r>
+      <w:r>
+        <w:t>problem</w:t>
+      </w:r>
+      <w:r>
+        <w:t>s</w:t>
+      </w:r>
+      <w:r>
+        <w:t xml:space="preserve"> </w:t>
+      </w:r>
+      <w:r>
+        <w:rPr>
+          <w:i/>
+        </w:rPr>
+        <w:t xml:space="preserve">once </w:t>
+      </w:r>
+      <w:r>
+        <w:t xml:space="preserve">in your application framework and not </w:t>
+      </w:r>
+      <w:r>
+        <w:t>over and over again</w:t>
+      </w:r>
+      <w:r>
+        <w:t xml:space="preserve"> in each feature</w:t>
+      </w:r>
+      <w:r>
+        <w:t xml:space="preserve">. </w:t>
+      </w:r>
+      <w:r>
+        <w:t>That’s going to help you write less code, that’s secure by default, that’s easier to audit, and easier to maintain.</w:t>
+      </w:r>
+    </w:p>
+    <w:p>
+      <w:r>
+        <w:t>.</w:t>
       </w:r>
     </w:p>
     <w:p>
@@ -414,157 +527,35 @@
         <w:rPr>
           <w:b/>
         </w:rPr>
-        <w:t>(</w:t>
-      </w:r>
-      <w:proofErr w:type="gramStart"/>
-      <w:r>
-        <w:rPr>
-          <w:b/>
-        </w:rPr>
-        <w:t>click</w:t>
-      </w:r>
-      <w:proofErr w:type="gramEnd"/>
-      <w:r>
-        <w:rPr>
-          <w:b/>
-        </w:rPr>
-        <w:t>)</w:t>
-      </w:r>
-    </w:p>
-    <w:p>
-      <w:r>
-        <w:t>I hate writing “secure features”. I want my application logic to be clean and simple and elegant, not sullied up with those tired old requirements restricting what Bob and Alice are allowed to do.</w:t>
-      </w:r>
-    </w:p>
-    <w:p>
-      <w:r>
-        <w:t xml:space="preserve">And after I wrote </w:t>
-      </w:r>
-      <w:r>
-        <w:rPr>
-          <w:i/>
-        </w:rPr>
-        <w:t xml:space="preserve">this </w:t>
-      </w:r>
-      <w:r>
-        <w:t xml:space="preserve">line, I realized that what I’m </w:t>
-      </w:r>
-      <w:r>
-        <w:rPr>
-          <w:i/>
-        </w:rPr>
-        <w:t xml:space="preserve">really </w:t>
-      </w:r>
-      <w:r>
-        <w:t>trying to say is that</w:t>
-      </w:r>
-    </w:p>
-    <w:p>
-      <w:r>
-        <w:rPr>
-          <w:b/>
-        </w:rPr>
-        <w:t>(</w:t>
-      </w:r>
-      <w:proofErr w:type="gramStart"/>
-      <w:r>
-        <w:rPr>
-          <w:b/>
-        </w:rPr>
-        <w:t>click</w:t>
-      </w:r>
-      <w:proofErr w:type="gramEnd"/>
-      <w:r>
-        <w:rPr>
-          <w:b/>
-        </w:rPr>
-        <w:t>)</w:t>
-      </w:r>
-    </w:p>
-    <w:p>
-      <w:r>
-        <w:t xml:space="preserve">I hate implementing </w:t>
-      </w:r>
-      <w:r>
-        <w:rPr>
-          <w:i/>
-        </w:rPr>
-        <w:t xml:space="preserve">cross-cutting security concerns </w:t>
-      </w:r>
-      <w:r>
-        <w:t xml:space="preserve">by repeating the same patterns over and over again in my </w:t>
-      </w:r>
-      <w:r>
-        <w:rPr>
-          <w:i/>
-        </w:rPr>
-        <w:t>feature-level code</w:t>
-      </w:r>
-      <w:r>
-        <w:t xml:space="preserve">. </w:t>
-      </w:r>
-    </w:p>
-    <w:p>
-      <w:r>
-        <w:t xml:space="preserve">And after I wrote </w:t>
-      </w:r>
-      <w:r>
-        <w:rPr>
-          <w:i/>
-        </w:rPr>
-        <w:t xml:space="preserve">this </w:t>
-      </w:r>
-      <w:r>
-        <w:t>line, I realized that I needed a shorter title for this talk. But this is what the next 50 minutes are all about. I’m going to show you &lt;x&gt; different techniques for getting those security concerns out of your feature code and into your application framework. I want the feature code in my system to be clean, simple, elegant, and secure by default</w:t>
-      </w:r>
-      <w:r>
-        <w:t>. And that’s what you’re going to see today.</w:t>
-      </w:r>
-    </w:p>
-    <w:p>
-      <w:pPr>
-        <w:rPr>
-          <w:b/>
-        </w:rPr>
-      </w:pPr>
-      <w:r>
-        <w:rPr>
-          <w:b/>
-        </w:rPr>
-        <w:t>(</w:t>
-      </w:r>
-      <w:proofErr w:type="gramStart"/>
-      <w:r>
-        <w:rPr>
-          <w:b/>
-        </w:rPr>
-        <w:t>click</w:t>
-      </w:r>
-      <w:proofErr w:type="gramEnd"/>
-      <w:r>
-        <w:rPr>
-          <w:b/>
-        </w:rPr>
-        <w:t>)</w:t>
-      </w:r>
-    </w:p>
-    <w:p>
-      <w:r>
+        <w:t>(click)</w:t>
+      </w:r>
+    </w:p>
+    <w:p>
+      <w:r>
+        <w:lastRenderedPageBreak/>
         <w:t xml:space="preserve">Here’s our agenda: </w:t>
       </w:r>
     </w:p>
     <w:p>
       <w:r>
-        <w:lastRenderedPageBreak/>
-        <w:t>First we’re going to define what I mean by “cross cutting” security concerns, because those are the things that we’re going to focus on.</w:t>
-      </w:r>
-    </w:p>
-    <w:p>
-      <w:r>
-        <w:t xml:space="preserve">Second, I’m going to show you &lt;x&gt; different techniques for </w:t>
-      </w:r>
-      <w:r>
-        <w:t>moving those concerns into an application framework. My examples are in .NET and JS, but parallels exist in other platforms as well.</w:t>
+        <w:t xml:space="preserve">First we’re </w:t>
+      </w:r>
+      <w:r>
+        <w:t xml:space="preserve">talk about what it means to be a </w:t>
+      </w:r>
+      <w:r>
+        <w:t>“cross cutting” security concerns</w:t>
+      </w:r>
+      <w:r>
+        <w:t xml:space="preserve"> and what types of things are best suited to pushed into the framework.</w:t>
+      </w:r>
+    </w:p>
+    <w:p>
+      <w:r>
+        <w:t xml:space="preserve">Second, I’m going to </w:t>
+      </w:r>
+      <w:r>
+        <w:t>show you a sample application that I put together and I’m going to walk you through &lt;x&gt; different refactorings, each one moving a different type of security check into the framework code.</w:t>
       </w:r>
     </w:p>
     <w:p>
@@ -573,21 +564,30 @@
       </w:r>
     </w:p>
     <w:p>
-      <w:pPr>
-        <w:rPr>
-          <w:b/>
-        </w:rPr>
-      </w:pPr>
-      <w:r>
-        <w:rPr>
-          <w:b/>
-        </w:rPr>
-        <w:t>(click for “Cross Cutting”)</w:t>
+      <w:r>
+        <w:t>The code samples in this talk are in .NET and JS, because that’s what I’m familiar with and that’s all I have time to cover. However, there’s little that’s truly unique to .NET; lots of the techniques I’ll show you have parallels in other languages and platforms as well.</w:t>
       </w:r>
       <w:bookmarkStart w:id="0" w:name="_GoBack"/>
       <w:bookmarkEnd w:id="0"/>
     </w:p>
     <w:p>
+      <w:pPr>
+        <w:rPr>
+          <w:b/>
+        </w:rPr>
+      </w:pPr>
+      <w:r>
+        <w:rPr>
+          <w:b/>
+        </w:rPr>
+        <w:t>(click for “Cross Cutting”)</w:t>
+      </w:r>
+    </w:p>
+    <w:p/>
+    <w:p/>
+    <w:p/>
+    <w:p/>
+    <w:p>
       <w:r>
         <w:t>My bottom line assertion here is that if you’re relying on developers to think about routine security concerns day in and day out, for every single feature they build, then you’re going to end up wit</w:t>
       </w:r>
@@ -605,61 +605,25 @@
         <w:rPr>
           <w:b/>
         </w:rPr>
-        <w:t>(</w:t>
-      </w:r>
-      <w:proofErr w:type="gramStart"/>
+        <w:t>(click)</w:t>
+      </w:r>
+    </w:p>
+    <w:p>
+      <w:r>
+        <w:t xml:space="preserve">… writing “security code” at the framework level isn’t so bad. </w:t>
+      </w:r>
+    </w:p>
+    <w:p>
+      <w:r>
+        <w:t>As an architect, my goal is to make security checks a global, invisible thing wherever possible. And if developers do need to consider security on a feature-by-feature basis, I want it to be as easy and seamless as possible to implement those checks so that they can stay focused on the business feature at hand.</w:t>
+      </w:r>
+    </w:p>
+    <w:p>
       <w:r>
         <w:rPr>
           <w:b/>
         </w:rPr>
-        <w:t>click</w:t>
-      </w:r>
-      <w:proofErr w:type="gramEnd"/>
-      <w:r>
-        <w:rPr>
-          <w:b/>
-        </w:rPr>
-        <w:t>)</w:t>
-      </w:r>
-    </w:p>
-    <w:p>
-      <w:r>
-        <w:t xml:space="preserve">… </w:t>
-      </w:r>
-      <w:proofErr w:type="gramStart"/>
-      <w:r>
-        <w:t>writing</w:t>
-      </w:r>
-      <w:proofErr w:type="gramEnd"/>
-      <w:r>
-        <w:t xml:space="preserve"> “security code” at the framework level isn’t so bad. </w:t>
-      </w:r>
-    </w:p>
-    <w:p>
-      <w:r>
-        <w:t>As an architect, my goal is to make security checks a global, invisible thing wherever possible. And if developers do need to consider security on a feature-by-feature basis, I want it to be as easy and seamless as possible to implement those checks so that they can stay focused on the business feature at hand.</w:t>
-      </w:r>
-    </w:p>
-    <w:p>
-      <w:r>
-        <w:rPr>
-          <w:b/>
-        </w:rPr>
-        <w:t>(</w:t>
-      </w:r>
-      <w:proofErr w:type="gramStart"/>
-      <w:r>
-        <w:rPr>
-          <w:b/>
-        </w:rPr>
-        <w:t>click</w:t>
-      </w:r>
-      <w:proofErr w:type="gramEnd"/>
-      <w:r>
-        <w:rPr>
-          <w:b/>
-        </w:rPr>
-        <w:t xml:space="preserve"> – agenda)</w:t>
+        <w:t>(click – agenda)</w:t>
       </w:r>
     </w:p>
     <w:p>
@@ -681,6 +645,7 @@
           <w:b/>
           <w:u w:val="single"/>
         </w:rPr>
+        <w:lastRenderedPageBreak/>
         <w:t>ANTI CSRF</w:t>
       </w:r>
     </w:p>
@@ -697,13 +662,8 @@
           <w:numId w:val="1"/>
         </w:numPr>
       </w:pPr>
-      <w:proofErr w:type="spellStart"/>
-      <w:r>
-        <w:t>Html.AntiForgeryToken</w:t>
-      </w:r>
-      <w:proofErr w:type="spellEnd"/>
-      <w:r>
-        <w:t>() inside the form (creates hidden field and sets cookie)</w:t>
+      <w:r>
+        <w:t>Html.AntiForgeryToken() inside the form (creates hidden field and sets cookie)</w:t>
       </w:r>
     </w:p>
     <w:p>
@@ -715,15 +675,7 @@
         </w:numPr>
       </w:pPr>
       <w:r>
-        <w:t>[</w:t>
-      </w:r>
-      <w:proofErr w:type="spellStart"/>
-      <w:r>
-        <w:t>ValidateAntiForgeryToken</w:t>
-      </w:r>
-      <w:proofErr w:type="spellEnd"/>
-      <w:r>
-        <w:t>] on the action</w:t>
+        <w:t>[ValidateAntiForgeryToken] on the action</w:t>
       </w:r>
     </w:p>
     <w:p>

</xml_diff>

<commit_message>
Making headway on deck
</commit_message>
<xml_diff>
--- a/Narrative - CodeMash 2017.docx
+++ b/Narrative - CodeMash 2017.docx
@@ -322,57 +322,208 @@
     </w:p>
     <w:p>
       <w:r>
-        <w:t xml:space="preserve">Now, </w:t>
-      </w:r>
-      <w:r>
-        <w:t xml:space="preserve">I don’t hate </w:t>
+        <w:t xml:space="preserve">I’m not proud of it, </w:t>
+      </w:r>
+      <w:r>
+        <w:t xml:space="preserve">but </w:t>
+      </w:r>
+      <w:r>
+        <w:t xml:space="preserve">when I’m building a feature and I’m elbow deep in complex business logic </w:t>
+      </w:r>
+      <w:r>
+        <w:t>or</w:t>
+      </w:r>
+      <w:r>
+        <w:t xml:space="preserve"> functional requirements, security concerns feel like a distraction to me. They just aren’t interesting because it’s always the same thing over and over again: the user has to be logged in to do this. They have to have </w:t>
+      </w:r>
+      <w:r>
+        <w:t xml:space="preserve">some </w:t>
+      </w:r>
+      <w:r>
+        <w:t xml:space="preserve">permission to do that. Alice shouldn’t be able to see Bob’s data. Bob shouldn’t be able to get all ticked off about something and drop the user </w:t>
+      </w:r>
+      <w:r>
+        <w:t xml:space="preserve">table </w:t>
+      </w:r>
+      <w:r>
+        <w:t>through SQL Injection. Etc, etc.</w:t>
+      </w:r>
+      <w:r>
+        <w:t xml:space="preserve"> When I’m really engaged in a business problem, I want to be “all in” on that problem, </w:t>
+      </w:r>
+      <w:r>
+        <w:t>and the constant need to implement security requirements</w:t>
+      </w:r>
+      <w:r>
+        <w:t xml:space="preserve">, feature after feature, </w:t>
+      </w:r>
+      <w:r>
+        <w:t>bums me out.</w:t>
+      </w:r>
+    </w:p>
+    <w:p>
+      <w:r>
+        <w:t xml:space="preserve">I guess a better way of expressing this concept </w:t>
+      </w:r>
+      <w:r>
+        <w:t xml:space="preserve">is that </w:t>
+      </w:r>
+    </w:p>
+    <w:p>
+      <w:pPr>
+        <w:rPr>
+          <w:b/>
+        </w:rPr>
+      </w:pPr>
+      <w:r>
+        <w:rPr>
+          <w:b/>
+        </w:rPr>
+        <w:t>(click)</w:t>
+      </w:r>
+    </w:p>
+    <w:p>
+      <w:r>
+        <w:t xml:space="preserve">I hate writing “secure features”. I </w:t>
+      </w:r>
+      <w:r>
+        <w:t xml:space="preserve">actually </w:t>
+      </w:r>
+      <w:r>
+        <w:t>don’t mind thinking about security,</w:t>
+      </w:r>
+      <w:r>
+        <w:t xml:space="preserve"> and I enjoy making my system secure,</w:t>
+      </w:r>
+      <w:r>
+        <w:t xml:space="preserve"> I just want to separate the security code from my feature code. I </w:t>
+      </w:r>
+      <w:r>
+        <w:t xml:space="preserve">want my </w:t>
+      </w:r>
+      <w:r>
+        <w:t xml:space="preserve">features </w:t>
+      </w:r>
+      <w:r>
+        <w:t xml:space="preserve">to be clean and simple and elegant, not sullied up with </w:t>
+      </w:r>
+      <w:r>
+        <w:t xml:space="preserve">a bunch of duplicate security checks copied and pasted between features. </w:t>
+      </w:r>
+    </w:p>
+    <w:p>
+      <w:r>
+        <w:t xml:space="preserve">So I guess what I’m </w:t>
       </w:r>
       <w:r>
         <w:rPr>
           <w:i/>
         </w:rPr>
-        <w:t xml:space="preserve">having </w:t>
-      </w:r>
-      <w:r>
-        <w:t xml:space="preserve">secure code, and I don’t </w:t>
+        <w:t xml:space="preserve">really </w:t>
+      </w:r>
+      <w:r>
+        <w:t xml:space="preserve">trying to say is that </w:t>
+      </w:r>
+    </w:p>
+    <w:p>
+      <w:r>
+        <w:rPr>
+          <w:b/>
+        </w:rPr>
+        <w:t>(click)</w:t>
+      </w:r>
+    </w:p>
+    <w:p>
+      <w:r>
+        <w:t xml:space="preserve">I hate implementing </w:t>
       </w:r>
       <w:r>
         <w:rPr>
           <w:i/>
         </w:rPr>
-        <w:t xml:space="preserve">want </w:t>
-      </w:r>
-      <w:r>
-        <w:t xml:space="preserve">to be hacked or to leak my user’s data, but </w:t>
-      </w:r>
-      <w:r>
-        <w:t xml:space="preserve">when I’m building a feature and I’m elbows deep in complex business logic </w:t>
-      </w:r>
-      <w:r>
-        <w:t>or</w:t>
-      </w:r>
-      <w:r>
-        <w:t xml:space="preserve"> functional requirements, security concerns feel like a distraction to me. They just aren’t interesting because it’s always the same thing over and over again: the user has to be logged in to do this. They have to have a specific permission to do that. Alice shouldn’t be able to see Bob’s data. Bob shouldn’t be able to get all ticked off about something and drop the user database through SQL Injection. Etc, etc.</w:t>
-      </w:r>
-      <w:r>
-        <w:t xml:space="preserve"> When I’m really engaged in a business problem, I want to be “all in” on that problem, </w:t>
-      </w:r>
-      <w:r>
-        <w:t>and the constant need to implement security requirements</w:t>
-      </w:r>
-      <w:r>
-        <w:t xml:space="preserve">, feature after feature, </w:t>
-      </w:r>
-      <w:r>
-        <w:t>bums me out.</w:t>
-      </w:r>
-    </w:p>
-    <w:p>
-      <w:r>
-        <w:t xml:space="preserve">I guess a better way of expressing this concept </w:t>
-      </w:r>
-      <w:r>
-        <w:t xml:space="preserve">is that </w:t>
+        <w:t xml:space="preserve">cross-cutting security concerns </w:t>
+      </w:r>
+      <w:r>
+        <w:t xml:space="preserve">by repeating the same patterns over and over again in my </w:t>
+      </w:r>
+      <w:r>
+        <w:rPr>
+          <w:i/>
+        </w:rPr>
+        <w:t>feature-level code</w:t>
+      </w:r>
+      <w:r>
+        <w:t xml:space="preserve">. </w:t>
+      </w:r>
+    </w:p>
+    <w:p>
+      <w:r>
+        <w:t xml:space="preserve">That’s a mouthful, </w:t>
+      </w:r>
+      <w:r>
+        <w:t xml:space="preserve">but </w:t>
+      </w:r>
+      <w:r>
+        <w:t xml:space="preserve">it’s exactly </w:t>
+      </w:r>
+      <w:r>
+        <w:t xml:space="preserve">what the next 50 minutes are all about. </w:t>
+      </w:r>
+      <w:r>
+        <w:t xml:space="preserve">When you leave here, I want you to </w:t>
+      </w:r>
+      <w:r>
+        <w:t>recognize the problems and the duplication that occur when you intermingle security concerns with your feature code</w:t>
+      </w:r>
+      <w:r>
+        <w:t xml:space="preserve">. </w:t>
+      </w:r>
+      <w:r>
+        <w:t>I’m going to show you</w:t>
+      </w:r>
+      <w:r>
+        <w:t xml:space="preserve"> how to </w:t>
+      </w:r>
+      <w:r>
+        <w:t xml:space="preserve">remove that duplication </w:t>
+      </w:r>
+      <w:r>
+        <w:t xml:space="preserve">so that you can </w:t>
+      </w:r>
+      <w:r>
+        <w:t xml:space="preserve">address </w:t>
+      </w:r>
+      <w:r>
+        <w:t xml:space="preserve">your </w:t>
+      </w:r>
+      <w:r>
+        <w:t xml:space="preserve">security requirements </w:t>
+      </w:r>
+      <w:r>
+        <w:rPr>
+          <w:i/>
+        </w:rPr>
+        <w:t xml:space="preserve">once </w:t>
+      </w:r>
+      <w:r>
+        <w:t xml:space="preserve">in your application framework and not </w:t>
+      </w:r>
+      <w:r>
+        <w:t>over and over again</w:t>
+      </w:r>
+      <w:r>
+        <w:t xml:space="preserve"> in each feature</w:t>
+      </w:r>
+      <w:r>
+        <w:t xml:space="preserve">. </w:t>
+      </w:r>
+      <w:r>
+        <w:t>That’s going to help you write less code, that’s secure by default, that’s easier to audit, and easier to maintain.</w:t>
+      </w:r>
+    </w:p>
+    <w:p>
+      <w:r>
+        <w:t>.</w:t>
       </w:r>
     </w:p>
     <w:p>
@@ -385,41 +536,113 @@
         <w:rPr>
           <w:b/>
         </w:rPr>
+        <w:lastRenderedPageBreak/>
         <w:t>(click)</w:t>
       </w:r>
     </w:p>
     <w:p>
       <w:r>
-        <w:t xml:space="preserve">I hate writing “secure features”. I </w:t>
-      </w:r>
-      <w:r>
-        <w:t xml:space="preserve">don’t mind thinking about security, I just want to separate the security code from my feature code. I </w:t>
-      </w:r>
-      <w:r>
-        <w:t xml:space="preserve">want my </w:t>
-      </w:r>
-      <w:r>
-        <w:t xml:space="preserve">features </w:t>
-      </w:r>
-      <w:r>
-        <w:t xml:space="preserve">to be clean and simple and elegant, not sullied up with </w:t>
-      </w:r>
-      <w:r>
-        <w:t xml:space="preserve">a bunch of duplicate security checks copied and pasted between features. </w:t>
-      </w:r>
-    </w:p>
-    <w:p>
-      <w:r>
-        <w:t xml:space="preserve">So I guess what I’m </w:t>
+        <w:t xml:space="preserve">Here’s our agenda: </w:t>
+      </w:r>
+    </w:p>
+    <w:p>
+      <w:r>
+        <w:t xml:space="preserve">First we’re </w:t>
+      </w:r>
+      <w:r>
+        <w:t xml:space="preserve">talk about what it means </w:t>
+      </w:r>
+      <w:r>
+        <w:t xml:space="preserve">for something </w:t>
+      </w:r>
+      <w:r>
+        <w:t xml:space="preserve">to be a </w:t>
+      </w:r>
+      <w:r>
+        <w:t>“cross cutting” security concern</w:t>
+      </w:r>
+      <w:r>
+        <w:t xml:space="preserve"> and what types of things are best suited to pushed into the framework.</w:t>
+      </w:r>
+    </w:p>
+    <w:p>
+      <w:r>
+        <w:t xml:space="preserve">Second, I’m going to </w:t>
+      </w:r>
+      <w:r>
+        <w:t xml:space="preserve">show you a sample application that I put together and I’m going to walk you through &lt;x&gt; different refactorings, each one moving a different type of security </w:t>
+      </w:r>
+      <w:r>
+        <w:t xml:space="preserve">concern out of feature code and </w:t>
+      </w:r>
+      <w:r>
+        <w:t>into the framework code.</w:t>
+      </w:r>
+    </w:p>
+    <w:p>
+      <w:r>
+        <w:t>Lastly, I’m going to &lt;???&gt;.</w:t>
+      </w:r>
+    </w:p>
+    <w:p>
+      <w:r>
+        <w:t xml:space="preserve">The code samples in this talk are in .NET and JS, because that’s what I’m familiar with and that’s all I have time to cover. However, </w:t>
+      </w:r>
+      <w:r>
+        <w:t xml:space="preserve">many of </w:t>
+      </w:r>
+      <w:r>
+        <w:t>the techniques I’ll show you have parallels in other languages and platforms as well.</w:t>
+      </w:r>
+      <w:r>
+        <w:t xml:space="preserve"> I like to think of this as a patterns talk and not a platform specific talk.</w:t>
+      </w:r>
+    </w:p>
+    <w:p>
+      <w:pPr>
+        <w:rPr>
+          <w:b/>
+        </w:rPr>
+      </w:pPr>
+      <w:r>
+        <w:rPr>
+          <w:b/>
+        </w:rPr>
+        <w:t>(click for “Cross Cutting”)</w:t>
+      </w:r>
+    </w:p>
+    <w:p>
+      <w:r>
+        <w:t>The heart of this talk is the idea of pulling cross cutting concerns out of your application code and pushing them down into your application framework.</w:t>
+      </w:r>
+    </w:p>
+    <w:p>
+      <w:r>
+        <w:t>The easiest way to describe a cross-cutting concern is any security requirement that spans multiple features.</w:t>
+      </w:r>
+    </w:p>
+    <w:p>
+      <w:r>
+        <w:t>An obvious example is SQL Injection: the need to sanitize input before passing it to the database engine is a global requirement, it’s not feature-specific. Other low-level examples are HTML encoding your outputs and preventing cross site request forgery attacks.</w:t>
+      </w:r>
+    </w:p>
+    <w:p>
+      <w:r>
+        <w:t xml:space="preserve">Higher level examples can be cross-cutting as well. For instance, you might have a whole group of pages on your site that require the same level of permissions to access them. This isn’t a </w:t>
       </w:r>
       <w:r>
         <w:rPr>
           <w:i/>
         </w:rPr>
-        <w:t xml:space="preserve">really </w:t>
-      </w:r>
-      <w:r>
-        <w:t xml:space="preserve">trying to say is that </w:t>
+        <w:t xml:space="preserve">global </w:t>
+      </w:r>
+      <w:r>
+        <w:t>requirement, but it still spans multiple features or pages.</w:t>
+      </w:r>
+    </w:p>
+    <w:p>
+      <w:r>
+        <w:t>I have an example that illustrates what can happen when these higher level rules are implemented as feature-level concerns instead of cross-cutting concerns.</w:t>
       </w:r>
     </w:p>
     <w:p>
@@ -427,161 +650,367 @@
         <w:rPr>
           <w:b/>
         </w:rPr>
-        <w:t>(click)</w:t>
-      </w:r>
-    </w:p>
-    <w:p>
-      <w:r>
-        <w:t xml:space="preserve">I hate implementing </w:t>
+        <w:t>(click to example)</w:t>
+      </w:r>
+    </w:p>
+    <w:p>
+      <w:r>
+        <w:t>Let’s say we have this feature that is an “Order List” page on our website. It gives us a list of orders that the user is allowed to see.</w:t>
+      </w:r>
+    </w:p>
+    <w:p>
+      <w:r>
+        <w:t>This page has three requirements:</w:t>
+      </w:r>
+    </w:p>
+    <w:p>
+      <w:pPr>
+        <w:pStyle w:val="ListParagraph"/>
+        <w:numPr>
+          <w:ilvl w:val="0"/>
+          <w:numId w:val="3"/>
+        </w:numPr>
+      </w:pPr>
+      <w:r>
+        <w:t>First, the user must be logged in. Any unauthenticated users should be redirected to the login screen.</w:t>
+      </w:r>
+      <w:r>
+        <w:br/>
+      </w:r>
+    </w:p>
+    <w:p>
+      <w:pPr>
+        <w:pStyle w:val="ListParagraph"/>
+        <w:numPr>
+          <w:ilvl w:val="0"/>
+          <w:numId w:val="3"/>
+        </w:numPr>
+      </w:pPr>
+      <w:r>
+        <w:t xml:space="preserve">Second, a User with the “Manage Orders” permission can see </w:t>
       </w:r>
       <w:r>
         <w:rPr>
           <w:i/>
         </w:rPr>
-        <w:t xml:space="preserve">cross-cutting security concerns </w:t>
-      </w:r>
-      <w:r>
-        <w:t xml:space="preserve">by repeating the same patterns over and over again in my </w:t>
+        <w:t xml:space="preserve">all </w:t>
+      </w:r>
+      <w:r>
+        <w:t>Orders in the database</w:t>
+      </w:r>
+      <w:r>
+        <w:br/>
+      </w:r>
+    </w:p>
+    <w:p>
+      <w:pPr>
+        <w:pStyle w:val="ListParagraph"/>
+        <w:numPr>
+          <w:ilvl w:val="0"/>
+          <w:numId w:val="3"/>
+        </w:numPr>
+      </w:pPr>
+      <w:r>
+        <w:t>Lastly, users without that permission can only see the Orders they created. Bob can’t see Alice’s data, and vice versa.</w:t>
+      </w:r>
+    </w:p>
+    <w:p>
+      <w:r>
+        <w:rPr>
+          <w:b/>
+        </w:rPr>
+        <w:lastRenderedPageBreak/>
+        <w:t>(click for addition of security box)</w:t>
+      </w:r>
+    </w:p>
+    <w:p>
+      <w:r>
+        <w:t>The naïve approach is to implement those requirements directly within the feature code. If you’re writing an MVC app for instance, you might implement these right in the body of the controller action. This red square represents the security code being added directly to the feature code.</w:t>
+      </w:r>
+    </w:p>
+    <w:p>
+      <w:r>
+        <w:rPr>
+          <w:b/>
+        </w:rPr>
+        <w:t>(click for Order Detail)</w:t>
+      </w:r>
+    </w:p>
+    <w:p>
+      <w:r>
+        <w:t>The next feature we build is the Order Detail page so that the user can click on an Order and get more information about it. This page probably has the exact same security requirements for obvious reasons.</w:t>
+      </w:r>
+    </w:p>
+    <w:p>
+      <w:r>
+        <w:t xml:space="preserve">For the sake of this example, let’s assume </w:t>
+      </w:r>
+      <w:r>
+        <w:t>those requirements are implemented exactly the same way on this feature as the first one.</w:t>
+      </w:r>
+    </w:p>
+    <w:p>
+      <w:pPr>
+        <w:rPr>
+          <w:b/>
+        </w:rPr>
+      </w:pPr>
+      <w:r>
+        <w:rPr>
+          <w:b/>
+        </w:rPr>
+        <w:t>(click for Cancel Order)</w:t>
+      </w:r>
+    </w:p>
+    <w:p>
+      <w:r>
+        <w:t xml:space="preserve">Next we build a feature to Cancel the order. Now, this feature </w:t>
       </w:r>
       <w:r>
         <w:rPr>
           <w:i/>
         </w:rPr>
-        <w:t>feature-level code</w:t>
-      </w:r>
-      <w:r>
-        <w:t xml:space="preserve">. </w:t>
-      </w:r>
-    </w:p>
-    <w:p>
-      <w:r>
-        <w:t xml:space="preserve">That’s a mouthful, that it’s exactly </w:t>
-      </w:r>
-      <w:r>
-        <w:t xml:space="preserve">what the next 50 minutes are all about. </w:t>
-      </w:r>
-      <w:r>
-        <w:t>When you leave here, I want you to start recognizing the duplication that may exist in your own features</w:t>
-      </w:r>
-      <w:r>
-        <w:t xml:space="preserve">. </w:t>
-      </w:r>
-      <w:r>
-        <w:t>I’m going to show you</w:t>
-      </w:r>
-      <w:r>
-        <w:t xml:space="preserve"> how to </w:t>
-      </w:r>
-      <w:r>
-        <w:t xml:space="preserve">remove that duplication </w:t>
-      </w:r>
-      <w:r>
-        <w:t xml:space="preserve">so that you can solve </w:t>
-      </w:r>
-      <w:r>
-        <w:t xml:space="preserve">your </w:t>
-      </w:r>
-      <w:r>
-        <w:t>problem</w:t>
-      </w:r>
-      <w:r>
-        <w:t>s</w:t>
-      </w:r>
-      <w:r>
-        <w:t xml:space="preserve"> </w:t>
+        <w:t xml:space="preserve">should </w:t>
+      </w:r>
+      <w:r>
+        <w:t>have the same requirements as the first two, but maybe it was built by a different developer that wasn’t security conscious or was under some deadline pressure and they forgot to add those security checks.</w:t>
+      </w:r>
+    </w:p>
+    <w:p>
+      <w:r>
+        <w:rPr>
+          <w:b/>
+        </w:rPr>
+        <w:t>(click for Refund Order)</w:t>
+      </w:r>
+    </w:p>
+    <w:p>
+      <w:r>
+        <w:t xml:space="preserve">Finally, we build a fourth feature to Refund the order. Again, this has same requirements as the other features, but maybe the developer was unfamiliar with how those requirements were implemented the first time and they implement the same rules, but in a different manner. Maybe instead of doing the check in the controller action, they move it into the model or something. </w:t>
+      </w:r>
+    </w:p>
+    <w:p>
+      <w:r>
+        <w:t>The red diamond here represents the same basic rules, but implemented in a different way.</w:t>
+      </w:r>
+    </w:p>
+    <w:p>
+      <w:r>
+        <w:t>The problems with this approach might be obvious.</w:t>
+      </w:r>
+    </w:p>
+    <w:p>
+      <w:pPr>
+        <w:pStyle w:val="ListParagraph"/>
+        <w:numPr>
+          <w:ilvl w:val="0"/>
+          <w:numId w:val="4"/>
+        </w:numPr>
+      </w:pPr>
+      <w:r>
+        <w:t xml:space="preserve">First, 3 out of 4 parts of this feature implement the security checks, but one doesn’t. Unless your QA department is exhaustively testing </w:t>
       </w:r>
       <w:r>
         <w:rPr>
           <w:i/>
         </w:rPr>
-        <w:t xml:space="preserve">once </w:t>
-      </w:r>
-      <w:r>
-        <w:t xml:space="preserve">in your application framework and not </w:t>
-      </w:r>
-      <w:r>
-        <w:t>over and over again</w:t>
-      </w:r>
-      <w:r>
-        <w:t xml:space="preserve"> in each feature</w:t>
-      </w:r>
-      <w:r>
-        <w:t xml:space="preserve">. </w:t>
-      </w:r>
-      <w:r>
-        <w:t>That’s going to help you write less code, that’s secure by default, that’s easier to audit, and easier to maintain.</w:t>
-      </w:r>
-    </w:p>
-    <w:p>
-      <w:r>
-        <w:t>.</w:t>
-      </w:r>
-    </w:p>
-    <w:p>
-      <w:pPr>
+        <w:t xml:space="preserve">every single endpoint </w:t>
+      </w:r>
+      <w:r>
+        <w:t>they could easily overlook this. And even if they are able to test every single endpoint for these rules, it’s going to be enormously expensive to do so. They’re either manually repeating the same test against multiple endpoints, or they’re writing 4 automated tests</w:t>
+      </w:r>
+      <w:r>
+        <w:t xml:space="preserve"> to do it. Either way, it’s a lot of duplicative and wasteful effort.</w:t>
+      </w:r>
+    </w:p>
+    <w:p>
+      <w:pPr>
+        <w:pStyle w:val="ListParagraph"/>
+      </w:pPr>
+    </w:p>
+    <w:p>
+      <w:pPr>
+        <w:pStyle w:val="ListParagraph"/>
+        <w:numPr>
+          <w:ilvl w:val="0"/>
+          <w:numId w:val="4"/>
+        </w:numPr>
+      </w:pPr>
+      <w:r>
+        <w:t>Second, maintaining the security code will be difficult. What happens when we add a new user role that allows a user to see all Orders placed by other users within the same organization?</w:t>
+      </w:r>
+    </w:p>
+    <w:p>
+      <w:r>
         <w:rPr>
           <w:b/>
         </w:rPr>
-      </w:pPr>
+        <w:t>(click for triangle icon)</w:t>
+      </w:r>
+    </w:p>
+    <w:p>
+      <w:r>
+        <w:t xml:space="preserve">If the developer that implements that change doesn’t realize that the same rules are duplicated in other features, they might end up just one of the features. </w:t>
+      </w:r>
+    </w:p>
+    <w:p>
+      <w:r>
+        <w:t>Even if that developer searches for all places using the “square” implementation, they might miss the features using the “diamond” implementation.</w:t>
+      </w:r>
+    </w:p>
+    <w:p>
+      <w:r>
+        <w:lastRenderedPageBreak/>
+        <w:t>This is how security defects creep into software. Well-meaning developers either forget to implement the security check, or they inconsistently maintain the security checks over time. Either way, we end up with a confusing and inconsistent mess of security code intermingled with feature code.</w:t>
+      </w:r>
+    </w:p>
+    <w:p>
       <w:r>
         <w:rPr>
           <w:b/>
         </w:rPr>
-        <w:t>(click)</w:t>
-      </w:r>
-    </w:p>
-    <w:p>
-      <w:r>
-        <w:lastRenderedPageBreak/>
-        <w:t xml:space="preserve">Here’s our agenda: </w:t>
-      </w:r>
-    </w:p>
-    <w:p>
-      <w:r>
-        <w:t xml:space="preserve">First we’re </w:t>
-      </w:r>
-      <w:r>
-        <w:t xml:space="preserve">talk about what it means to be a </w:t>
-      </w:r>
-      <w:r>
-        <w:t>“cross cutting” security concerns</w:t>
-      </w:r>
-      <w:r>
-        <w:t xml:space="preserve"> and what types of things are best suited to pushed into the framework.</w:t>
-      </w:r>
-    </w:p>
-    <w:p>
-      <w:r>
-        <w:t xml:space="preserve">Second, I’m going to </w:t>
-      </w:r>
-      <w:r>
-        <w:t>show you a sample application that I put together and I’m going to walk you through &lt;x&gt; different refactorings, each one moving a different type of security check into the framework code.</w:t>
-      </w:r>
-    </w:p>
-    <w:p>
-      <w:r>
-        <w:t>Lastly, I’m going to &lt;???&gt;.</w:t>
-      </w:r>
-    </w:p>
-    <w:p>
-      <w:r>
-        <w:t>The code samples in this talk are in .NET and JS, because that’s what I’m familiar with and that’s all I have time to cover. However, there’s little that’s truly unique to .NET; lots of the techniques I’ll show you have parallels in other languages and platforms as well.</w:t>
+        <w:t>(click for Cross Cutting)</w:t>
+      </w:r>
+    </w:p>
+    <w:p>
+      <w:r>
+        <w:t xml:space="preserve">My approach would be to extract those business rules into </w:t>
+      </w:r>
+      <w:r>
+        <w:t>something reusable so that we can implement the requirements only once.</w:t>
+      </w:r>
+    </w:p>
+    <w:p>
+      <w:r>
+        <w:t>There’s multiple ways that you could do this. The simplest would be to extract this logic into a helper method and call it from all 4 controller actions or something. That certainly helps with consistency, but nothing prevents a developer from just forgetting to call that helper in their feature.</w:t>
+      </w:r>
+    </w:p>
+    <w:p>
+      <w:r>
+        <w:t xml:space="preserve">As much as possible, I want my features to be </w:t>
+      </w:r>
+      <w:r>
+        <w:rPr>
+          <w:i/>
+        </w:rPr>
+        <w:t>secure by default</w:t>
+      </w:r>
+      <w:r>
+        <w:t xml:space="preserve">, which means that </w:t>
+      </w:r>
+      <w:r>
+        <w:t xml:space="preserve">I want them to </w:t>
+      </w:r>
+      <w:r>
+        <w:rPr>
+          <w:u w:val="single"/>
+        </w:rPr>
+        <w:t>automatically</w:t>
+      </w:r>
+      <w:r>
+        <w:t xml:space="preserve"> inherit the appropriate security checks so that a developer can almost completely forget about security and still ship a secure feature. That isn’t always possible, but you can do a lot more than you probably expect.</w:t>
+      </w:r>
+    </w:p>
+    <w:p>
+      <w:r>
+        <w:rPr>
+          <w:b/>
+        </w:rPr>
+        <w:t>(click for “show me the codez” transition)</w:t>
+      </w:r>
+    </w:p>
+    <w:p>
+      <w:r>
+        <w:t xml:space="preserve">To show you some real code I’m going to </w:t>
+      </w:r>
+      <w:r>
+        <w:t xml:space="preserve">share </w:t>
+      </w:r>
+      <w:r>
+        <w:t>snippets from a sample app that I put together for this talk. The source code is all up on GitHub and linked at the end of this slide deck.</w:t>
+      </w:r>
+    </w:p>
+    <w:p>
+      <w:r>
+        <w:t>In this demo app I created a very simple set of features, very similar to that example I just walked you through. There’s a page that shows a list of orders, a page for drilling into the order details, and a page for making changes to the order.  There are also a couple of simple security requirements.</w:t>
+      </w:r>
+    </w:p>
+    <w:p>
+      <w:r>
+        <w:t>I set up three side-by-side implementations of that feature set. The first one doesn’t do any security checking at all, it’s just wide open. The second implementation handles each security requirement with some feature-level code, and the third implementation pushes everything into various parts of the application framework. I set it up to be really easy to navigate between the three different implementations in case you want to play around with it on your own.</w:t>
+      </w:r>
+    </w:p>
+    <w:p>
+      <w:r>
+        <w:t>I’m going to use that demo app to demonstrate a number of cross cutting concerns such as:</w:t>
+      </w:r>
+    </w:p>
+    <w:p>
+      <w:pPr>
+        <w:pStyle w:val="ListParagraph"/>
+        <w:numPr>
+          <w:ilvl w:val="0"/>
+          <w:numId w:val="5"/>
+        </w:numPr>
+      </w:pPr>
+      <w:r>
+        <w:t>Authentication, which prevents anonymous users from accessing a feature</w:t>
+      </w:r>
+    </w:p>
+    <w:p>
+      <w:pPr>
+        <w:pStyle w:val="ListParagraph"/>
+        <w:numPr>
+          <w:ilvl w:val="0"/>
+          <w:numId w:val="5"/>
+        </w:numPr>
+      </w:pPr>
+      <w:r>
+        <w:t>Feature-level authorization, which ensures the user is allowed to access a feature</w:t>
+      </w:r>
+    </w:p>
+    <w:p>
+      <w:pPr>
+        <w:pStyle w:val="ListParagraph"/>
+        <w:numPr>
+          <w:ilvl w:val="0"/>
+          <w:numId w:val="5"/>
+        </w:numPr>
+      </w:pPr>
+      <w:r>
+        <w:t>Access control, which ensures that Bob can’t view Alice’s data</w:t>
+      </w:r>
+    </w:p>
+    <w:p>
+      <w:pPr>
+        <w:pStyle w:val="ListParagraph"/>
+        <w:numPr>
+          <w:ilvl w:val="0"/>
+          <w:numId w:val="5"/>
+        </w:numPr>
+      </w:pPr>
+      <w:r>
+        <w:t>Permission-driven access to sensitive data, such as restricting access to SSNs</w:t>
+      </w:r>
+    </w:p>
+    <w:p>
+      <w:pPr>
+        <w:pStyle w:val="ListParagraph"/>
+        <w:numPr>
+          <w:ilvl w:val="0"/>
+          <w:numId w:val="5"/>
+        </w:numPr>
+      </w:pPr>
+      <w:r>
+        <w:t>CSRF defense, which prevents Malicious Website A from exploiting a user’s active session on Protected Website B to do something nefarious</w:t>
+      </w:r>
+    </w:p>
+    <w:p>
+      <w:r>
+        <w:t>Everything I’m going to show you has been pared down so that it’s easily digestible during this session, but I’m currently using many of these techniques in production today so it’s absolutely possible to scale them up to real-world scenarios.</w:t>
       </w:r>
       <w:bookmarkStart w:id="0" w:name="_GoBack"/>
       <w:bookmarkEnd w:id="0"/>
-    </w:p>
-    <w:p>
-      <w:pPr>
-        <w:rPr>
-          <w:b/>
-        </w:rPr>
-      </w:pPr>
-      <w:r>
-        <w:rPr>
-          <w:b/>
-        </w:rPr>
-        <w:t>(click for “Cross Cutting”)</w:t>
-      </w:r>
     </w:p>
     <w:p/>
     <w:p/>
@@ -589,63 +1018,10 @@
     <w:p/>
     <w:p>
       <w:r>
-        <w:t>My bottom line assertion here is that if you’re relying on developers to think about routine security concerns day in and day out, for every single feature they build, then you’re going to end up wit</w:t>
-      </w:r>
-      <w:r>
-        <w:t xml:space="preserve">h security holes. </w:t>
-      </w:r>
-    </w:p>
-    <w:p>
-      <w:r>
-        <w:t xml:space="preserve">Instead, I want to show you some techniques for handling security concerns at the framework level. The idea is that while developers might hate writing secure code on a feature by feature basis, </w:t>
-      </w:r>
-    </w:p>
-    <w:p>
-      <w:r>
-        <w:rPr>
-          <w:b/>
-        </w:rPr>
-        <w:t>(click)</w:t>
-      </w:r>
-    </w:p>
-    <w:p>
-      <w:r>
-        <w:t xml:space="preserve">… writing “security code” at the framework level isn’t so bad. </w:t>
-      </w:r>
-    </w:p>
-    <w:p>
-      <w:r>
-        <w:t>As an architect, my goal is to make security checks a global, invisible thing wherever possible. And if developers do need to consider security on a feature-by-feature basis, I want it to be as easy and seamless as possible to implement those checks so that they can stay focused on the business feature at hand.</w:t>
-      </w:r>
-    </w:p>
-    <w:p>
-      <w:r>
-        <w:rPr>
-          <w:b/>
-        </w:rPr>
-        <w:t>(click – agenda)</w:t>
-      </w:r>
-    </w:p>
-    <w:p>
-      <w:r>
-        <w:t>So here’s the agenda for today. First I want to briefly explore the reasons that developers tend to overlook secu</w:t>
-      </w:r>
-      <w:r>
-        <w:t>rity when writing feature code, and then I’m going to show you a handful of different techniques that you can use to build secure systems at a lower level.</w:t>
-      </w:r>
-    </w:p>
-    <w:p>
-      <w:r>
-        <w:t>This talk is basically a hodgepodge of techniques that I’ve used over the years to be lazy. Some of these things are, by definition, for a specific language or platform only. Others are patterns that can be applied in many tech stacks. It’s doubtful that everyone in this room is going to find all of these techniques applicable to them, but I’m hoping that everyone here will leave with at least one or two concrete examples that you can build off of in your own systems.</w:t>
-      </w:r>
-    </w:p>
-    <w:p>
-      <w:r>
         <w:rPr>
           <w:b/>
           <w:u w:val="single"/>
         </w:rPr>
-        <w:lastRenderedPageBreak/>
         <w:t>ANTI CSRF</w:t>
       </w:r>
     </w:p>
@@ -699,6 +1075,95 @@
 <file path=word/numbering.xml><?xml version="1.0" encoding="utf-8"?>
 <w:numbering xmlns:wpc="http://schemas.microsoft.com/office/word/2010/wordprocessingCanvas" xmlns:mc="http://schemas.openxmlformats.org/markup-compatibility/2006" xmlns:o="urn:schemas-microsoft-com:office:office" xmlns:r="http://schemas.openxmlformats.org/officeDocument/2006/relationships" xmlns:m="http://schemas.openxmlformats.org/officeDocument/2006/math" xmlns:v="urn:schemas-microsoft-com:vml" xmlns:wp14="http://schemas.microsoft.com/office/word/2010/wordprocessingDrawing" xmlns:wp="http://schemas.openxmlformats.org/drawingml/2006/wordprocessingDrawing" xmlns:w10="urn:schemas-microsoft-com:office:word" xmlns:w="http://schemas.openxmlformats.org/wordprocessingml/2006/main" xmlns:w14="http://schemas.microsoft.com/office/word/2010/wordml" xmlns:w15="http://schemas.microsoft.com/office/word/2012/wordml" xmlns:wpg="http://schemas.microsoft.com/office/word/2010/wordprocessingGroup" xmlns:wpi="http://schemas.microsoft.com/office/word/2010/wordprocessingInk" xmlns:wne="http://schemas.microsoft.com/office/word/2006/wordml" xmlns:wps="http://schemas.microsoft.com/office/word/2010/wordprocessingShape" mc:Ignorable="w14 w15 wp14">
   <w:abstractNum w:abstractNumId="0" w15:restartNumberingAfterBreak="0">
+    <w:nsid w:val="00A60A7E"/>
+    <w:multiLevelType w:val="hybridMultilevel"/>
+    <w:tmpl w:val="4132A226"/>
+    <w:lvl w:ilvl="0" w:tplc="04090011">
+      <w:start w:val="1"/>
+      <w:numFmt w:val="decimal"/>
+      <w:lvlText w:val="%1)"/>
+      <w:lvlJc w:val="left"/>
+      <w:pPr>
+        <w:ind w:left="720" w:hanging="360"/>
+      </w:pPr>
+      <w:rPr>
+        <w:rFonts w:hint="default"/>
+      </w:rPr>
+    </w:lvl>
+    <w:lvl w:ilvl="1" w:tplc="04090019" w:tentative="1">
+      <w:start w:val="1"/>
+      <w:numFmt w:val="lowerLetter"/>
+      <w:lvlText w:val="%2."/>
+      <w:lvlJc w:val="left"/>
+      <w:pPr>
+        <w:ind w:left="1440" w:hanging="360"/>
+      </w:pPr>
+    </w:lvl>
+    <w:lvl w:ilvl="2" w:tplc="0409001B" w:tentative="1">
+      <w:start w:val="1"/>
+      <w:numFmt w:val="lowerRoman"/>
+      <w:lvlText w:val="%3."/>
+      <w:lvlJc w:val="right"/>
+      <w:pPr>
+        <w:ind w:left="2160" w:hanging="180"/>
+      </w:pPr>
+    </w:lvl>
+    <w:lvl w:ilvl="3" w:tplc="0409000F" w:tentative="1">
+      <w:start w:val="1"/>
+      <w:numFmt w:val="decimal"/>
+      <w:lvlText w:val="%4."/>
+      <w:lvlJc w:val="left"/>
+      <w:pPr>
+        <w:ind w:left="2880" w:hanging="360"/>
+      </w:pPr>
+    </w:lvl>
+    <w:lvl w:ilvl="4" w:tplc="04090019" w:tentative="1">
+      <w:start w:val="1"/>
+      <w:numFmt w:val="lowerLetter"/>
+      <w:lvlText w:val="%5."/>
+      <w:lvlJc w:val="left"/>
+      <w:pPr>
+        <w:ind w:left="3600" w:hanging="360"/>
+      </w:pPr>
+    </w:lvl>
+    <w:lvl w:ilvl="5" w:tplc="0409001B" w:tentative="1">
+      <w:start w:val="1"/>
+      <w:numFmt w:val="lowerRoman"/>
+      <w:lvlText w:val="%6."/>
+      <w:lvlJc w:val="right"/>
+      <w:pPr>
+        <w:ind w:left="4320" w:hanging="180"/>
+      </w:pPr>
+    </w:lvl>
+    <w:lvl w:ilvl="6" w:tplc="0409000F" w:tentative="1">
+      <w:start w:val="1"/>
+      <w:numFmt w:val="decimal"/>
+      <w:lvlText w:val="%7."/>
+      <w:lvlJc w:val="left"/>
+      <w:pPr>
+        <w:ind w:left="5040" w:hanging="360"/>
+      </w:pPr>
+    </w:lvl>
+    <w:lvl w:ilvl="7" w:tplc="04090019" w:tentative="1">
+      <w:start w:val="1"/>
+      <w:numFmt w:val="lowerLetter"/>
+      <w:lvlText w:val="%8."/>
+      <w:lvlJc w:val="left"/>
+      <w:pPr>
+        <w:ind w:left="5760" w:hanging="360"/>
+      </w:pPr>
+    </w:lvl>
+    <w:lvl w:ilvl="8" w:tplc="0409001B" w:tentative="1">
+      <w:start w:val="1"/>
+      <w:numFmt w:val="lowerRoman"/>
+      <w:lvlText w:val="%9."/>
+      <w:lvlJc w:val="right"/>
+      <w:pPr>
+        <w:ind w:left="6480" w:hanging="180"/>
+      </w:pPr>
+    </w:lvl>
+  </w:abstractNum>
+  <w:abstractNum w:abstractNumId="1" w15:restartNumberingAfterBreak="0">
     <w:nsid w:val="022D3292"/>
     <w:multiLevelType w:val="hybridMultilevel"/>
     <w:tmpl w:val="07DCBD20"/>
@@ -810,7 +1275,96 @@
       </w:rPr>
     </w:lvl>
   </w:abstractNum>
-  <w:abstractNum w:abstractNumId="1" w15:restartNumberingAfterBreak="0">
+  <w:abstractNum w:abstractNumId="2" w15:restartNumberingAfterBreak="0">
+    <w:nsid w:val="05FD73E2"/>
+    <w:multiLevelType w:val="hybridMultilevel"/>
+    <w:tmpl w:val="9EFC98B4"/>
+    <w:lvl w:ilvl="0" w:tplc="04090011">
+      <w:start w:val="1"/>
+      <w:numFmt w:val="decimal"/>
+      <w:lvlText w:val="%1)"/>
+      <w:lvlJc w:val="left"/>
+      <w:pPr>
+        <w:ind w:left="720" w:hanging="360"/>
+      </w:pPr>
+      <w:rPr>
+        <w:rFonts w:hint="default"/>
+      </w:rPr>
+    </w:lvl>
+    <w:lvl w:ilvl="1" w:tplc="04090019" w:tentative="1">
+      <w:start w:val="1"/>
+      <w:numFmt w:val="lowerLetter"/>
+      <w:lvlText w:val="%2."/>
+      <w:lvlJc w:val="left"/>
+      <w:pPr>
+        <w:ind w:left="1440" w:hanging="360"/>
+      </w:pPr>
+    </w:lvl>
+    <w:lvl w:ilvl="2" w:tplc="0409001B" w:tentative="1">
+      <w:start w:val="1"/>
+      <w:numFmt w:val="lowerRoman"/>
+      <w:lvlText w:val="%3."/>
+      <w:lvlJc w:val="right"/>
+      <w:pPr>
+        <w:ind w:left="2160" w:hanging="180"/>
+      </w:pPr>
+    </w:lvl>
+    <w:lvl w:ilvl="3" w:tplc="0409000F" w:tentative="1">
+      <w:start w:val="1"/>
+      <w:numFmt w:val="decimal"/>
+      <w:lvlText w:val="%4."/>
+      <w:lvlJc w:val="left"/>
+      <w:pPr>
+        <w:ind w:left="2880" w:hanging="360"/>
+      </w:pPr>
+    </w:lvl>
+    <w:lvl w:ilvl="4" w:tplc="04090019" w:tentative="1">
+      <w:start w:val="1"/>
+      <w:numFmt w:val="lowerLetter"/>
+      <w:lvlText w:val="%5."/>
+      <w:lvlJc w:val="left"/>
+      <w:pPr>
+        <w:ind w:left="3600" w:hanging="360"/>
+      </w:pPr>
+    </w:lvl>
+    <w:lvl w:ilvl="5" w:tplc="0409001B" w:tentative="1">
+      <w:start w:val="1"/>
+      <w:numFmt w:val="lowerRoman"/>
+      <w:lvlText w:val="%6."/>
+      <w:lvlJc w:val="right"/>
+      <w:pPr>
+        <w:ind w:left="4320" w:hanging="180"/>
+      </w:pPr>
+    </w:lvl>
+    <w:lvl w:ilvl="6" w:tplc="0409000F" w:tentative="1">
+      <w:start w:val="1"/>
+      <w:numFmt w:val="decimal"/>
+      <w:lvlText w:val="%7."/>
+      <w:lvlJc w:val="left"/>
+      <w:pPr>
+        <w:ind w:left="5040" w:hanging="360"/>
+      </w:pPr>
+    </w:lvl>
+    <w:lvl w:ilvl="7" w:tplc="04090019" w:tentative="1">
+      <w:start w:val="1"/>
+      <w:numFmt w:val="lowerLetter"/>
+      <w:lvlText w:val="%8."/>
+      <w:lvlJc w:val="left"/>
+      <w:pPr>
+        <w:ind w:left="5760" w:hanging="360"/>
+      </w:pPr>
+    </w:lvl>
+    <w:lvl w:ilvl="8" w:tplc="0409001B" w:tentative="1">
+      <w:start w:val="1"/>
+      <w:numFmt w:val="lowerRoman"/>
+      <w:lvlText w:val="%9."/>
+      <w:lvlJc w:val="right"/>
+      <w:pPr>
+        <w:ind w:left="6480" w:hanging="180"/>
+      </w:pPr>
+    </w:lvl>
+  </w:abstractNum>
+  <w:abstractNum w:abstractNumId="3" w15:restartNumberingAfterBreak="0">
     <w:nsid w:val="072D7C42"/>
     <w:multiLevelType w:val="hybridMultilevel"/>
     <w:tmpl w:val="4B16013E"/>
@@ -922,11 +1476,109 @@
       </w:rPr>
     </w:lvl>
   </w:abstractNum>
+  <w:abstractNum w:abstractNumId="4" w15:restartNumberingAfterBreak="0">
+    <w:nsid w:val="4FFF2DBE"/>
+    <w:multiLevelType w:val="hybridMultilevel"/>
+    <w:tmpl w:val="E37A51E2"/>
+    <w:lvl w:ilvl="0" w:tplc="04090011">
+      <w:start w:val="1"/>
+      <w:numFmt w:val="decimal"/>
+      <w:lvlText w:val="%1)"/>
+      <w:lvlJc w:val="left"/>
+      <w:pPr>
+        <w:ind w:left="720" w:hanging="360"/>
+      </w:pPr>
+      <w:rPr>
+        <w:rFonts w:hint="default"/>
+      </w:rPr>
+    </w:lvl>
+    <w:lvl w:ilvl="1" w:tplc="04090019" w:tentative="1">
+      <w:start w:val="1"/>
+      <w:numFmt w:val="lowerLetter"/>
+      <w:lvlText w:val="%2."/>
+      <w:lvlJc w:val="left"/>
+      <w:pPr>
+        <w:ind w:left="1440" w:hanging="360"/>
+      </w:pPr>
+    </w:lvl>
+    <w:lvl w:ilvl="2" w:tplc="0409001B" w:tentative="1">
+      <w:start w:val="1"/>
+      <w:numFmt w:val="lowerRoman"/>
+      <w:lvlText w:val="%3."/>
+      <w:lvlJc w:val="right"/>
+      <w:pPr>
+        <w:ind w:left="2160" w:hanging="180"/>
+      </w:pPr>
+    </w:lvl>
+    <w:lvl w:ilvl="3" w:tplc="0409000F" w:tentative="1">
+      <w:start w:val="1"/>
+      <w:numFmt w:val="decimal"/>
+      <w:lvlText w:val="%4."/>
+      <w:lvlJc w:val="left"/>
+      <w:pPr>
+        <w:ind w:left="2880" w:hanging="360"/>
+      </w:pPr>
+    </w:lvl>
+    <w:lvl w:ilvl="4" w:tplc="04090019" w:tentative="1">
+      <w:start w:val="1"/>
+      <w:numFmt w:val="lowerLetter"/>
+      <w:lvlText w:val="%5."/>
+      <w:lvlJc w:val="left"/>
+      <w:pPr>
+        <w:ind w:left="3600" w:hanging="360"/>
+      </w:pPr>
+    </w:lvl>
+    <w:lvl w:ilvl="5" w:tplc="0409001B" w:tentative="1">
+      <w:start w:val="1"/>
+      <w:numFmt w:val="lowerRoman"/>
+      <w:lvlText w:val="%6."/>
+      <w:lvlJc w:val="right"/>
+      <w:pPr>
+        <w:ind w:left="4320" w:hanging="180"/>
+      </w:pPr>
+    </w:lvl>
+    <w:lvl w:ilvl="6" w:tplc="0409000F" w:tentative="1">
+      <w:start w:val="1"/>
+      <w:numFmt w:val="decimal"/>
+      <w:lvlText w:val="%7."/>
+      <w:lvlJc w:val="left"/>
+      <w:pPr>
+        <w:ind w:left="5040" w:hanging="360"/>
+      </w:pPr>
+    </w:lvl>
+    <w:lvl w:ilvl="7" w:tplc="04090019" w:tentative="1">
+      <w:start w:val="1"/>
+      <w:numFmt w:val="lowerLetter"/>
+      <w:lvlText w:val="%8."/>
+      <w:lvlJc w:val="left"/>
+      <w:pPr>
+        <w:ind w:left="5760" w:hanging="360"/>
+      </w:pPr>
+    </w:lvl>
+    <w:lvl w:ilvl="8" w:tplc="0409001B" w:tentative="1">
+      <w:start w:val="1"/>
+      <w:numFmt w:val="lowerRoman"/>
+      <w:lvlText w:val="%9."/>
+      <w:lvlJc w:val="right"/>
+      <w:pPr>
+        <w:ind w:left="6480" w:hanging="180"/>
+      </w:pPr>
+    </w:lvl>
+  </w:abstractNum>
   <w:num w:numId="1">
+    <w:abstractNumId w:val="3"/>
+  </w:num>
+  <w:num w:numId="2">
     <w:abstractNumId w:val="1"/>
   </w:num>
-  <w:num w:numId="2">
+  <w:num w:numId="3">
+    <w:abstractNumId w:val="4"/>
+  </w:num>
+  <w:num w:numId="4">
     <w:abstractNumId w:val="0"/>
+  </w:num>
+  <w:num w:numId="5">
+    <w:abstractNumId w:val="2"/>
   </w:num>
 </w:numbering>
 </file>

</xml_diff>

<commit_message>
Added narrative for anti-CSRF
</commit_message>
<xml_diff>
--- a/Narrative - CodeMash 2017.docx
+++ b/Narrative - CodeMash 2017.docx
@@ -1092,33 +1092,143 @@
     </w:p>
     <w:p>
       <w:r>
-        <w:t>There’s multiple ways that you could do this. The simplest would be to extract this logic into a helper method and call it from all 4 controller actions or something. That certainly helps with consistency, but nothing prevents a developer from just forgetting to call that helper in their feature.</w:t>
-      </w:r>
-    </w:p>
-    <w:p>
-      <w:r>
-        <w:t xml:space="preserve">As much as possible, I want my features to be </w:t>
+        <w:t xml:space="preserve">There’s multiple ways that you could do this. </w:t>
+      </w:r>
+    </w:p>
+    <w:p>
+      <w:pPr>
+        <w:rPr>
+          <w:b/>
+        </w:rPr>
+      </w:pPr>
+      <w:r>
+        <w:rPr>
+          <w:b/>
+        </w:rPr>
+        <w:t>(</w:t>
+      </w:r>
+      <w:proofErr w:type="gramStart"/>
+      <w:r>
+        <w:rPr>
+          <w:b/>
+        </w:rPr>
+        <w:t>click</w:t>
+      </w:r>
+      <w:proofErr w:type="gramEnd"/>
+      <w:r>
+        <w:rPr>
+          <w:b/>
+        </w:rPr>
+        <w:t xml:space="preserve"> for ex #1)</w:t>
+      </w:r>
+    </w:p>
+    <w:p>
+      <w:r>
+        <w:t xml:space="preserve">The simplest would be to extract this logic into a helper method and call it from all 4 controller actions or something. </w:t>
+      </w:r>
+      <w:r>
+        <w:t xml:space="preserve">Every action that calls the method will have a consistent implementation, but nothing prevents a developer from just forgetting to call it. It’s also difficult to audit </w:t>
+      </w:r>
+      <w:proofErr w:type="gramStart"/>
+      <w:r>
+        <w:t>the codebase</w:t>
+      </w:r>
+      <w:proofErr w:type="gramEnd"/>
+      <w:r>
+        <w:t xml:space="preserve"> to determine which actions call one of the security method and which don’t.</w:t>
+      </w:r>
+    </w:p>
+    <w:p>
+      <w:r>
+        <w:rPr>
+          <w:b/>
+        </w:rPr>
+        <w:t>(</w:t>
+      </w:r>
+      <w:proofErr w:type="gramStart"/>
+      <w:r>
+        <w:rPr>
+          <w:b/>
+        </w:rPr>
+        <w:t>click</w:t>
+      </w:r>
+      <w:proofErr w:type="gramEnd"/>
+      <w:r>
+        <w:rPr>
+          <w:b/>
+        </w:rPr>
+        <w:t xml:space="preserve"> for ex #2</w:t>
+      </w:r>
+      <w:r>
+        <w:t>)</w:t>
+      </w:r>
+    </w:p>
+    <w:p>
+      <w:r>
+        <w:t>Another approach would be to extract the logic into some sort of attribute that injects that logic into the appropriate part of the processing pipeline.</w:t>
+      </w:r>
+    </w:p>
+    <w:p>
+      <w:r>
+        <w:t xml:space="preserve">This way the implementation is managed in a single place and it’s also easier to audit, which we’ll talk about later, but </w:t>
+      </w:r>
+      <w:r>
+        <w:t>still nothing prevents the developer from forgetting to include the attribute.</w:t>
+      </w:r>
+    </w:p>
+    <w:p>
+      <w:pPr>
+        <w:rPr>
+          <w:b/>
+        </w:rPr>
+      </w:pPr>
+      <w:r>
+        <w:rPr>
+          <w:b/>
+        </w:rPr>
+        <w:t>(</w:t>
+      </w:r>
+      <w:proofErr w:type="gramStart"/>
+      <w:r>
+        <w:rPr>
+          <w:b/>
+        </w:rPr>
+        <w:t>click</w:t>
+      </w:r>
+      <w:proofErr w:type="gramEnd"/>
+      <w:r>
+        <w:rPr>
+          <w:b/>
+        </w:rPr>
+        <w:t xml:space="preserve"> for ex #3)</w:t>
+      </w:r>
+    </w:p>
+    <w:p>
+      <w:r>
+        <w:t xml:space="preserve">In a perfect world, the developer wouldn’t have to do anything at all except write their business logic, and the security stuff would be handled automagically </w:t>
       </w:r>
       <w:r>
         <w:rPr>
           <w:i/>
         </w:rPr>
-        <w:t>secure by default</w:t>
-      </w:r>
-      <w:r>
-        <w:t xml:space="preserve">, which means that </w:t>
-      </w:r>
-      <w:r>
-        <w:t xml:space="preserve">I want them to </w:t>
-      </w:r>
-      <w:r>
-        <w:rPr>
-          <w:u w:val="single"/>
-        </w:rPr>
-        <w:t>automatically</w:t>
-      </w:r>
-      <w:r>
-        <w:t xml:space="preserve"> inherit the appropriate security checks so that a developer can almost completely forget about security and still ship a secure feature. That isn’t always possible, but you can do a lot more than you probably expect.</w:t>
+        <w:t xml:space="preserve">and </w:t>
+      </w:r>
+      <w:r>
+        <w:t>in a way that was easily audited and tested. And that’s the point of this talk.</w:t>
+      </w:r>
+    </w:p>
+    <w:p>
+      <w:r>
+        <w:t xml:space="preserve">It isn’t always possible to get it </w:t>
+      </w:r>
+      <w:r>
+        <w:rPr>
+          <w:i/>
+        </w:rPr>
+        <w:t xml:space="preserve">quite </w:t>
+      </w:r>
+      <w:r>
+        <w:t>this magical, but we can probably get a lot closer than you’d expect.</w:t>
       </w:r>
     </w:p>
     <w:p>
@@ -1140,6 +1250,161 @@
         <w:rPr>
           <w:b/>
         </w:rPr>
+        <w:t xml:space="preserve"> for </w:t>
+      </w:r>
+      <w:r>
+        <w:rPr>
+          <w:b/>
+        </w:rPr>
+        <w:t>“what makes a concern”</w:t>
+      </w:r>
+      <w:r>
+        <w:rPr>
+          <w:b/>
+        </w:rPr>
+        <w:t>)</w:t>
+      </w:r>
+    </w:p>
+    <w:p>
+      <w:r>
+        <w:t>So what makes a specific security rule a “cross cutting” concern?</w:t>
+      </w:r>
+    </w:p>
+    <w:p>
+      <w:r>
+        <w:t xml:space="preserve">The first </w:t>
+      </w:r>
+      <w:r>
+        <w:t xml:space="preserve">thing is if it’s orthogonal to your feature-specific business rules. Examples of things like this are SQL Injection and Cross Site Request Forgery protection. There’s nothing feature-specific about the requirement to sanitize input before using it in a SQL query, and this requirement exists for </w:t>
+      </w:r>
+      <w:r>
+        <w:rPr>
+          <w:i/>
+        </w:rPr>
+        <w:t xml:space="preserve">every </w:t>
+      </w:r>
+      <w:r>
+        <w:t>feature, so that’s an obvious candidate for a cross cutting concern.</w:t>
+      </w:r>
+    </w:p>
+    <w:p>
+      <w:r>
+        <w:rPr>
+          <w:b/>
+        </w:rPr>
+        <w:t>(</w:t>
+      </w:r>
+      <w:proofErr w:type="gramStart"/>
+      <w:r>
+        <w:rPr>
+          <w:b/>
+        </w:rPr>
+        <w:t>click</w:t>
+      </w:r>
+      <w:proofErr w:type="gramEnd"/>
+      <w:r>
+        <w:rPr>
+          <w:b/>
+        </w:rPr>
+        <w:t xml:space="preserve"> for “multiple features”)</w:t>
+      </w:r>
+    </w:p>
+    <w:p>
+      <w:r>
+        <w:t>Your feature-specific logic can be cross-cutting as well, if it applies to multiple features. Access control is a good example; if you have complex rules about when and how Bob is allowed to see Alice’s orders, then those concerns are cross cutting for all features dealing with Orders.</w:t>
+      </w:r>
+    </w:p>
+    <w:p>
+      <w:r>
+        <w:rPr>
+          <w:b/>
+        </w:rPr>
+        <w:t>(</w:t>
+      </w:r>
+      <w:proofErr w:type="gramStart"/>
+      <w:r>
+        <w:rPr>
+          <w:b/>
+        </w:rPr>
+        <w:t>click</w:t>
+      </w:r>
+      <w:proofErr w:type="gramEnd"/>
+      <w:r>
+        <w:rPr>
+          <w:b/>
+        </w:rPr>
+        <w:t xml:space="preserve"> for “secure by default”)</w:t>
+      </w:r>
+    </w:p>
+    <w:p>
+      <w:r>
+        <w:lastRenderedPageBreak/>
+        <w:t xml:space="preserve">Another good indicator is if you have the ability to make all features “secure by default”, meaning that developers have to do literally </w:t>
+      </w:r>
+      <w:r>
+        <w:rPr>
+          <w:i/>
+        </w:rPr>
+        <w:t>nothing</w:t>
+      </w:r>
+      <w:r>
+        <w:t xml:space="preserve"> to gain the protection. I have three different examples to show you where I’ve baked the security check so completely into the framework that a developer could totally forget about the security requirements and still ship a secure feature. That’s pretty cool.</w:t>
+      </w:r>
+    </w:p>
+    <w:p>
+      <w:r>
+        <w:rPr>
+          <w:b/>
+        </w:rPr>
+        <w:t>(</w:t>
+      </w:r>
+      <w:proofErr w:type="gramStart"/>
+      <w:r>
+        <w:rPr>
+          <w:b/>
+        </w:rPr>
+        <w:t>click</w:t>
+      </w:r>
+      <w:proofErr w:type="gramEnd"/>
+      <w:r>
+        <w:rPr>
+          <w:b/>
+        </w:rPr>
+        <w:t xml:space="preserve"> for “audit”)</w:t>
+      </w:r>
+    </w:p>
+    <w:p>
+      <w:r>
+        <w:t>The last indicator that something would make a good cross-cutting concern is if you need to perform routine auditing around it.</w:t>
+      </w:r>
+    </w:p>
+    <w:p>
+      <w:r>
+        <w:t xml:space="preserve">For example, you might need to do quarterly security tests against your site, and during those tests you might want the ability to generate a report of all MVC or API endpoints that allow anonymous access versus those that require a logged-in user with specific credentials. Many of the techniques I’m going to show you are designed so that </w:t>
+      </w:r>
+      <w:r>
+        <w:t>you could leverage static analysis tools to generate a report like that.</w:t>
+      </w:r>
+    </w:p>
+    <w:p>
+      <w:r>
+        <w:rPr>
+          <w:b/>
+        </w:rPr>
+        <w:t>(</w:t>
+      </w:r>
+      <w:proofErr w:type="gramStart"/>
+      <w:r>
+        <w:rPr>
+          <w:b/>
+        </w:rPr>
+        <w:t>click</w:t>
+      </w:r>
+      <w:proofErr w:type="gramEnd"/>
+      <w:r>
+        <w:rPr>
+          <w:b/>
+        </w:rPr>
         <w:t xml:space="preserve"> for “show me the </w:t>
       </w:r>
       <w:proofErr w:type="spellStart"/>
@@ -1159,171 +1424,305 @@
     </w:p>
     <w:p>
       <w:r>
-        <w:t xml:space="preserve">To show you some real code I’m going to </w:t>
-      </w:r>
-      <w:r>
-        <w:t xml:space="preserve">share </w:t>
-      </w:r>
-      <w:r>
-        <w:t>snippets from a sample app that I put together for this talk. The source code is all up on GitHub and linked at the end of this slide deck.</w:t>
-      </w:r>
-    </w:p>
-    <w:p>
-      <w:r>
-        <w:t>In this demo app I created a very simple set of features, very similar to that example I just walked you through. There’s a page that shows a list of orders, a page for drilling into the order details, and a page for making changes to the order.  There are also a couple of simple security requirements.</w:t>
-      </w:r>
-    </w:p>
-    <w:p>
-      <w:r>
-        <w:t>I set up three side-by-side implementations of that feature set. The first one doesn’t do any security checking at all, it’s just wide open. The second implementation handles each security requirement with some feature-level code, and the third implementation pushes everything into various parts of the application framework. I set it up to be really easy to navigate between the three different implementations in case you want to play around with it on your own.</w:t>
-      </w:r>
-    </w:p>
-    <w:p>
-      <w:r>
-        <w:t>I’m going to use that demo app to demonstrate a number of cross cutting concerns such as:</w:t>
-      </w:r>
-    </w:p>
-    <w:p>
-      <w:pPr>
-        <w:pStyle w:val="ListParagraph"/>
-        <w:numPr>
-          <w:ilvl w:val="0"/>
-          <w:numId w:val="5"/>
-        </w:numPr>
-      </w:pPr>
-      <w:r>
-        <w:t>Authentication, which prevents anonymous users from accessing a feature</w:t>
-      </w:r>
-    </w:p>
-    <w:p>
-      <w:pPr>
-        <w:pStyle w:val="ListParagraph"/>
-        <w:numPr>
-          <w:ilvl w:val="0"/>
-          <w:numId w:val="5"/>
-        </w:numPr>
-      </w:pPr>
-      <w:r>
-        <w:t>Feature-level authorization, which ensures the user is allowed to access a feature</w:t>
-      </w:r>
-    </w:p>
-    <w:p>
-      <w:pPr>
-        <w:pStyle w:val="ListParagraph"/>
-        <w:numPr>
-          <w:ilvl w:val="0"/>
-          <w:numId w:val="5"/>
-        </w:numPr>
-      </w:pPr>
-      <w:r>
-        <w:t>Access control, which ensures that Bob can’t view Alice’s data</w:t>
-      </w:r>
-    </w:p>
-    <w:p>
-      <w:pPr>
-        <w:pStyle w:val="ListParagraph"/>
-        <w:numPr>
-          <w:ilvl w:val="0"/>
-          <w:numId w:val="5"/>
-        </w:numPr>
-      </w:pPr>
-      <w:r>
-        <w:t>Permission-driven access to sensitive data, such as restricting access to SSNs</w:t>
-      </w:r>
-    </w:p>
-    <w:p>
-      <w:pPr>
-        <w:pStyle w:val="ListParagraph"/>
-        <w:numPr>
-          <w:ilvl w:val="0"/>
-          <w:numId w:val="5"/>
-        </w:numPr>
-      </w:pPr>
-      <w:r>
-        <w:t>CSRF defense, which prevents Malicious Website A from exploiting a user’s active session on Protected Website B to do something nefarious</w:t>
-      </w:r>
-    </w:p>
-    <w:p>
-      <w:r>
-        <w:t>Everything I’m going to show you has been pared down so that it’s easily digestible during this session, but I’m currently using many of these techniques in production today so it’s absolutely possible to scale them up to real-world scenarios.</w:t>
-      </w:r>
-    </w:p>
-    <w:p>
-      <w:pPr>
-        <w:rPr>
-          <w:b/>
-        </w:rPr>
-      </w:pPr>
-      <w:r>
-        <w:rPr>
-          <w:b/>
-        </w:rPr>
-        <w:t>(click for Feature Level Authorization)</w:t>
-      </w:r>
+        <w:t>At this point, you probably want to see some code. To indulge you, I’ve put together a sample app that shows a couple of simple security requirements implemented two different ways: first, as “secure feature” code where the security requirement is handled directly within the business logic, and secondly where the security concern was extracted into some part of the framework.</w:t>
+      </w:r>
+    </w:p>
+    <w:p>
+      <w:r>
+        <w:t xml:space="preserve">I’ll be showing you snippets of that code, but you can get the entire application from my </w:t>
+      </w:r>
+      <w:proofErr w:type="spellStart"/>
+      <w:r>
+        <w:t>Github</w:t>
+      </w:r>
+      <w:proofErr w:type="spellEnd"/>
+      <w:r>
+        <w:t xml:space="preserve"> page.</w:t>
+      </w:r>
+    </w:p>
+    <w:p>
+      <w:r>
+        <w:t>The first technique I want to show you is how to handle Cross Site Request Forgery defense as a cross cutting concern.</w:t>
+      </w:r>
+    </w:p>
+    <w:p>
+      <w:r>
+        <w:rPr>
+          <w:b/>
+        </w:rPr>
+        <w:t>(</w:t>
+      </w:r>
+      <w:proofErr w:type="gramStart"/>
+      <w:r>
+        <w:rPr>
+          <w:b/>
+        </w:rPr>
+        <w:t>click</w:t>
+      </w:r>
+      <w:proofErr w:type="gramEnd"/>
+      <w:r>
+        <w:rPr>
+          <w:b/>
+        </w:rPr>
+        <w:t xml:space="preserve"> for CSRF diagram)</w:t>
+      </w:r>
+    </w:p>
+    <w:p>
+      <w:r>
+        <w:t xml:space="preserve">In case you’re not familiar with CSRF, here’s a quick primer. </w:t>
+      </w:r>
+    </w:p>
+    <w:p>
+      <w:r>
+        <w:t xml:space="preserve">First, a user logs into a site they trust, such as their bank. </w:t>
+      </w:r>
+    </w:p>
+    <w:p>
+      <w:r>
+        <w:t>Second, while the session with the bank is active, they visit a malicious website. This could be in a different tab but it doesn’t have to be.</w:t>
+      </w:r>
+    </w:p>
+    <w:p>
+      <w:r>
+        <w:t xml:space="preserve">Third, the bad guy website redirects the user to a page on the bank’s website. Now, the bad guy can’t actually read any data that comes back, but they CAN try to trick the bank into doing something on the user’s behalf. For example, the malicious site might make a form POST to the bank’s “transfer funds” page, requesting that money be transferred into the attacker’s account. </w:t>
+      </w:r>
+    </w:p>
+    <w:p>
+      <w:r>
+        <w:t>If the bank website hasn’t been properly secured, then all it’s going to see is a request coming in, from a user with a valid session, requesting a transfer. And if it completes that request, the cross-site request forgery attack is successful.</w:t>
+      </w:r>
+    </w:p>
+    <w:p>
+      <w:r>
+        <w:rPr>
+          <w:b/>
+        </w:rPr>
+        <w:t>(</w:t>
+      </w:r>
+      <w:proofErr w:type="gramStart"/>
+      <w:r>
+        <w:rPr>
+          <w:b/>
+        </w:rPr>
+        <w:t>click</w:t>
+      </w:r>
+      <w:proofErr w:type="gramEnd"/>
+      <w:r>
+        <w:rPr>
+          <w:b/>
+        </w:rPr>
+        <w:t xml:space="preserve"> for CSRF – feature)</w:t>
+      </w:r>
+    </w:p>
+    <w:p>
+      <w:r>
+        <w:t>ASP.NET already includes some framework level stuff to protect against CSRF. All you need to do is call a helper inside the body of the form, and add an attribute to the action it posts to.</w:t>
+      </w:r>
+    </w:p>
+    <w:p>
+      <w:r>
+        <w:lastRenderedPageBreak/>
+        <w:t>The helper does three things. First, it creates a cryptographic token based on the user identity. Second, it outputs that token into a hidden form field.  Third, it sets a cookie with the same token value.</w:t>
+      </w:r>
+    </w:p>
+    <w:p>
+      <w:r>
+        <w:t xml:space="preserve">When the form is submitted, the </w:t>
+      </w:r>
+      <w:proofErr w:type="spellStart"/>
+      <w:r>
+        <w:t>ValidateAntiForgeryToken</w:t>
+      </w:r>
+      <w:proofErr w:type="spellEnd"/>
+      <w:r>
+        <w:t xml:space="preserve"> attribute checks to see if the token value submitted with the form is the same as the cookie value, and rejects the post otherwise. The browser’s security model prevents a malicious website from reading or writing the cookies for the friendly site, so the only way the tokens will match is if the form being submitted is coming from the friendly site itself.</w:t>
+      </w:r>
+    </w:p>
+    <w:p>
+      <w:r>
+        <w:t>This solution is easy and it works well, but it’s not secure by default. It requires the developer to remember these two things or else the form is vulnerable.</w:t>
+      </w:r>
+    </w:p>
+    <w:p>
+      <w:r>
+        <w:t xml:space="preserve">In addition, the </w:t>
+      </w:r>
+      <w:proofErr w:type="spellStart"/>
+      <w:r>
+        <w:t>ValidateAntiForgeryToken</w:t>
+      </w:r>
+      <w:proofErr w:type="spellEnd"/>
+      <w:r>
+        <w:t xml:space="preserve"> attribute doesn’t handle AJAX. If you have an API call that submits a JSON payload, for example, you would have to do some extra work.</w:t>
+      </w:r>
+    </w:p>
+    <w:p>
+      <w:r>
+        <w:rPr>
+          <w:b/>
+        </w:rPr>
+        <w:t>(</w:t>
+      </w:r>
+      <w:proofErr w:type="gramStart"/>
+      <w:r>
+        <w:rPr>
+          <w:b/>
+        </w:rPr>
+        <w:t>click</w:t>
+      </w:r>
+      <w:proofErr w:type="gramEnd"/>
+      <w:r>
+        <w:rPr>
+          <w:b/>
+        </w:rPr>
+        <w:t xml:space="preserve"> for CSRF – framework</w:t>
+      </w:r>
+      <w:r>
+        <w:rPr>
+          <w:b/>
+        </w:rPr>
+        <w:t xml:space="preserve"> #1</w:t>
+      </w:r>
+      <w:r>
+        <w:rPr>
+          <w:b/>
+        </w:rPr>
+        <w:t>)</w:t>
+      </w:r>
+    </w:p>
+    <w:p>
+      <w:r>
+        <w:t xml:space="preserve">To handle this in a cross-cutting way we need to do three things. </w:t>
+      </w:r>
+    </w:p>
+    <w:p>
+      <w:r>
+        <w:t xml:space="preserve">First, we need to create the anti-CSRF token automatically, rather than in the body of every single form post. </w:t>
+      </w:r>
+    </w:p>
+    <w:p>
+      <w:r>
+        <w:t>I do this somewhere in my global layout file, and I give the div an ID so I can reference it later. Remember that this creates a hidden text field AND creates a cookie.</w:t>
+      </w:r>
+    </w:p>
+    <w:p>
+      <w:r>
+        <w:rPr>
+          <w:b/>
+        </w:rPr>
+        <w:t>(</w:t>
+      </w:r>
+      <w:proofErr w:type="gramStart"/>
+      <w:r>
+        <w:rPr>
+          <w:b/>
+        </w:rPr>
+        <w:t>click</w:t>
+      </w:r>
+      <w:proofErr w:type="gramEnd"/>
+      <w:r>
+        <w:rPr>
+          <w:b/>
+        </w:rPr>
+        <w:t xml:space="preserve"> for CSRF – framework #2)</w:t>
+      </w:r>
+    </w:p>
+    <w:p>
+      <w:r>
+        <w:t xml:space="preserve">Second, </w:t>
+      </w:r>
+      <w:r>
+        <w:t xml:space="preserve">on document ready I run a tiny bit of </w:t>
+      </w:r>
+      <w:proofErr w:type="spellStart"/>
+      <w:r>
+        <w:t>Javascript</w:t>
+      </w:r>
+      <w:proofErr w:type="spellEnd"/>
+      <w:r>
+        <w:t xml:space="preserve"> that loops through every form on the page, looks to see if it already has a token field, and if not, clones the global one and adds it to the form.</w:t>
+      </w:r>
+    </w:p>
+    <w:p>
+      <w:r>
+        <w:rPr>
+          <w:b/>
+        </w:rPr>
+        <w:t>(</w:t>
+      </w:r>
+      <w:proofErr w:type="gramStart"/>
+      <w:r>
+        <w:rPr>
+          <w:b/>
+        </w:rPr>
+        <w:t>click</w:t>
+      </w:r>
+      <w:proofErr w:type="gramEnd"/>
+      <w:r>
+        <w:rPr>
+          <w:b/>
+        </w:rPr>
+        <w:t xml:space="preserve"> for CSRF – framework #3)</w:t>
+      </w:r>
+    </w:p>
+    <w:p>
+      <w:r>
+        <w:t xml:space="preserve">Third, we need to run the token validation automatically for all form posts. We can do that by creating a custom base controller, overriding the </w:t>
+      </w:r>
+      <w:proofErr w:type="spellStart"/>
+      <w:r>
+        <w:t>OnActionExecuting</w:t>
+      </w:r>
+      <w:proofErr w:type="spellEnd"/>
+      <w:r>
+        <w:t xml:space="preserve"> method, and executing the token validation logic when necessary.</w:t>
+      </w:r>
+    </w:p>
+    <w:p>
+      <w:r>
+        <w:t xml:space="preserve">The </w:t>
+      </w:r>
+      <w:r>
+        <w:rPr>
+          <w:i/>
+        </w:rPr>
+        <w:t xml:space="preserve">only thing </w:t>
+      </w:r>
+      <w:r>
+        <w:t>the developer has to do is derive their controller from the correct base class. As long as they do that, everything is handled automatically.</w:t>
+      </w:r>
+    </w:p>
+    <w:p>
+      <w:r>
+        <w:rPr>
+          <w:b/>
+        </w:rPr>
+        <w:t>(</w:t>
+      </w:r>
+      <w:proofErr w:type="gramStart"/>
+      <w:r>
+        <w:rPr>
+          <w:b/>
+        </w:rPr>
+        <w:t>click</w:t>
+      </w:r>
+      <w:proofErr w:type="gramEnd"/>
+      <w:r>
+        <w:rPr>
+          <w:b/>
+        </w:rPr>
+        <w:t xml:space="preserve"> for CSRF – framework #4)</w:t>
+      </w:r>
+    </w:p>
+    <w:p>
+      <w:r>
+        <w:t>Here’s what the feature level code looks like when we’re done. This is 100% business logic, and yet every single form post is still protected from cross site request forgery attacks.</w:t>
+      </w:r>
+    </w:p>
+    <w:p>
       <w:bookmarkStart w:id="0" w:name="_GoBack"/>
       <w:bookmarkEnd w:id="0"/>
     </w:p>
-    <w:p/>
-    <w:p/>
-    <w:p/>
-    <w:p>
-      <w:r>
-        <w:rPr>
-          <w:b/>
-          <w:u w:val="single"/>
-        </w:rPr>
-        <w:t>ANTI CSRF</w:t>
-      </w:r>
-    </w:p>
-    <w:p>
-      <w:r>
-        <w:t>Normally requires two things:</w:t>
-      </w:r>
-    </w:p>
-    <w:p>
-      <w:pPr>
-        <w:pStyle w:val="ListParagraph"/>
-        <w:numPr>
-          <w:ilvl w:val="0"/>
-          <w:numId w:val="1"/>
-        </w:numPr>
-      </w:pPr>
-      <w:proofErr w:type="spellStart"/>
-      <w:r>
-        <w:t>Html.AntiForgeryToken</w:t>
-      </w:r>
-      <w:proofErr w:type="spellEnd"/>
-      <w:r>
-        <w:t>() inside the form (creates hidden field and sets cookie)</w:t>
-      </w:r>
-    </w:p>
-    <w:p>
-      <w:pPr>
-        <w:pStyle w:val="ListParagraph"/>
-        <w:numPr>
-          <w:ilvl w:val="0"/>
-          <w:numId w:val="1"/>
-        </w:numPr>
-      </w:pPr>
-      <w:r>
-        <w:t>[</w:t>
-      </w:r>
-      <w:proofErr w:type="spellStart"/>
-      <w:r>
-        <w:t>ValidateAntiForgeryToken</w:t>
-      </w:r>
-      <w:proofErr w:type="spellEnd"/>
-      <w:r>
-        <w:t>] on the action</w:t>
-      </w:r>
-    </w:p>
-    <w:p>
-      <w:r>
-        <w:t>Instead, tweak framework to make that automatic</w:t>
-      </w:r>
-    </w:p>
-    <w:p/>
-    <w:p/>
     <w:p/>
     <w:sectPr>
       <w:pgSz w:w="12240" w:h="15840"/>

</xml_diff>

<commit_message>
Added authorization to PPT and narrative
</commit_message>
<xml_diff>
--- a/Narrative - CodeMash 2017.docx
+++ b/Narrative - CodeMash 2017.docx
@@ -1545,15 +1545,74 @@
     </w:p>
     <w:p>
       <w:r>
-        <w:t xml:space="preserve">In addition, the </w:t>
+        <w:t>Also, this only works if you’re submitting a form. If you’re doing an AJAX POST, you have to manually include the token.</w:t>
+      </w:r>
+    </w:p>
+    <w:p>
+      <w:r>
+        <w:rPr>
+          <w:b/>
+        </w:rPr>
+        <w:t>(</w:t>
+      </w:r>
+      <w:proofErr w:type="gramStart"/>
+      <w:r>
+        <w:rPr>
+          <w:b/>
+        </w:rPr>
+        <w:t>click</w:t>
+      </w:r>
+      <w:proofErr w:type="gramEnd"/>
+      <w:r>
+        <w:rPr>
+          <w:b/>
+        </w:rPr>
+        <w:t xml:space="preserve"> for CSRF – feature (AJAX))</w:t>
+      </w:r>
+    </w:p>
+    <w:p>
+      <w:r>
+        <w:t>This is how to make a secure AJAX form post. First, you create a div and call the helper, which renders a hidden form field and sends a cookie to the browser.</w:t>
+      </w:r>
+    </w:p>
+    <w:p>
+      <w:r>
+        <w:t xml:space="preserve">Second, you include the value of that hidden field </w:t>
       </w:r>
       <w:proofErr w:type="spellStart"/>
       <w:r>
+        <w:t>field</w:t>
+      </w:r>
+      <w:proofErr w:type="spellEnd"/>
+      <w:r>
+        <w:t xml:space="preserve"> in your AJAX payload.</w:t>
+      </w:r>
+    </w:p>
+    <w:p>
+      <w:r>
+        <w:t>The backend doesn’t change, you’d still need to use the [</w:t>
+      </w:r>
+      <w:proofErr w:type="spellStart"/>
+      <w:r>
         <w:t>ValidateAntiForgeryToken</w:t>
       </w:r>
       <w:proofErr w:type="spellEnd"/>
       <w:r>
-        <w:t xml:space="preserve"> attribute doesn’t handle AJAX. If you have an API call that submits a JSON payload, for example, you would have to do some extra work.</w:t>
+        <w:t>] attribute on the endpoint.</w:t>
+      </w:r>
+    </w:p>
+    <w:p>
+      <w:r>
+        <w:t xml:space="preserve">This is still relatively simple, but it’s error prone. And in this case, this is something that </w:t>
+      </w:r>
+      <w:r>
+        <w:rPr>
+          <w:i/>
+        </w:rPr>
+        <w:t xml:space="preserve">can </w:t>
+      </w:r>
+      <w:r>
+        <w:t>be made 100% secure by default.</w:t>
       </w:r>
     </w:p>
     <w:p>
@@ -1592,17 +1651,30 @@
     </w:p>
     <w:p>
       <w:r>
-        <w:t xml:space="preserve">To handle this in a cross-cutting way we need to do three things. </w:t>
-      </w:r>
-    </w:p>
-    <w:p>
-      <w:r>
-        <w:t xml:space="preserve">First, we need to create the anti-CSRF token automatically, rather than in the body of every single form post. </w:t>
-      </w:r>
-    </w:p>
-    <w:p>
-      <w:r>
-        <w:t>I do this somewhere in my global layout file, and I give the div an ID so I can reference it later. Remember that this creates a hidden text field AND creates a cookie.</w:t>
+        <w:t xml:space="preserve">To handle this in a cross-cutting way we need to do </w:t>
+      </w:r>
+      <w:r>
+        <w:t xml:space="preserve">a few </w:t>
+      </w:r>
+      <w:r>
+        <w:t xml:space="preserve">things. </w:t>
+      </w:r>
+    </w:p>
+    <w:p>
+      <w:r>
+        <w:t xml:space="preserve">First, we need to create </w:t>
+      </w:r>
+      <w:r>
+        <w:t xml:space="preserve">one, global anti-CSRF token. I generally do this </w:t>
+      </w:r>
+      <w:r>
+        <w:t xml:space="preserve">in my global layout file. </w:t>
+      </w:r>
+      <w:r>
+        <w:t>R</w:t>
+      </w:r>
+      <w:r>
+        <w:t>emember that this creates a hidden text field AND creates a cookie.</w:t>
       </w:r>
     </w:p>
     <w:p>
@@ -1624,7 +1696,19 @@
         <w:rPr>
           <w:b/>
         </w:rPr>
-        <w:t xml:space="preserve"> for CSRF – framework #2)</w:t>
+        <w:t xml:space="preserve"> for CSRF – framework #2</w:t>
+      </w:r>
+      <w:r>
+        <w:rPr>
+          <w:b/>
+        </w:rPr>
+        <w:t xml:space="preserve"> – clone field</w:t>
+      </w:r>
+      <w:r>
+        <w:rPr>
+          <w:b/>
+        </w:rPr>
+        <w:t>)</w:t>
       </w:r>
     </w:p>
     <w:p>
@@ -1634,13 +1718,78 @@
       <w:r>
         <w:t xml:space="preserve">on document ready I run a tiny bit of </w:t>
       </w:r>
+      <w:r>
+        <w:t>jQuery</w:t>
+      </w:r>
+      <w:r>
+        <w:t xml:space="preserve"> that loops through every form on the page, looks to see if it already has a token field, and if not, clones the global one and adds it to the form.</w:t>
+      </w:r>
+    </w:p>
+    <w:p>
+      <w:r>
+        <w:rPr>
+          <w:b/>
+        </w:rPr>
+        <w:t>(</w:t>
+      </w:r>
+      <w:proofErr w:type="gramStart"/>
+      <w:r>
+        <w:rPr>
+          <w:b/>
+        </w:rPr>
+        <w:t>click</w:t>
+      </w:r>
+      <w:proofErr w:type="gramEnd"/>
+      <w:r>
+        <w:rPr>
+          <w:b/>
+        </w:rPr>
+        <w:t xml:space="preserve"> for CSRF – framework #</w:t>
+      </w:r>
+      <w:r>
+        <w:rPr>
+          <w:b/>
+        </w:rPr>
+        <w:t>3 - ajax</w:t>
+      </w:r>
+      <w:r>
+        <w:rPr>
+          <w:b/>
+        </w:rPr>
+        <w:t>)</w:t>
+      </w:r>
+    </w:p>
+    <w:p>
+      <w:r>
+        <w:t>To handle AJAX posts, I run a second bit of JQuery that defines a global “</w:t>
+      </w:r>
       <w:proofErr w:type="spellStart"/>
       <w:r>
-        <w:t>Javascript</w:t>
+        <w:t>prefilter</w:t>
       </w:r>
       <w:proofErr w:type="spellEnd"/>
       <w:r>
-        <w:t xml:space="preserve"> that loops through every form on the page, looks to see if it already has a token field, and if not, clones the global one and adds it to the form.</w:t>
+        <w:t xml:space="preserve">” handler. The </w:t>
+      </w:r>
+      <w:proofErr w:type="spellStart"/>
+      <w:r>
+        <w:t>prefilter</w:t>
+      </w:r>
+      <w:proofErr w:type="spellEnd"/>
+      <w:r>
+        <w:t xml:space="preserve"> handler provides a hook so that you can </w:t>
+      </w:r>
+      <w:r>
+        <w:t xml:space="preserve">modify the AJAX options </w:t>
+      </w:r>
+      <w:r>
+        <w:rPr>
+          <w:i/>
+        </w:rPr>
+        <w:t xml:space="preserve">before </w:t>
+      </w:r>
+      <w:r>
+        <w:t>the request is sent. In this case, we use it to add the CSRF token to every single POST call.</w:t>
       </w:r>
     </w:p>
     <w:p>
@@ -1667,7 +1816,22 @@
     </w:p>
     <w:p>
       <w:r>
-        <w:t xml:space="preserve">Third, we need to run the token validation automatically for all form posts. We can do that by creating a custom base controller, overriding the </w:t>
+        <w:t>Finally</w:t>
+      </w:r>
+      <w:r>
+        <w:t xml:space="preserve">, we need to run the token validation </w:t>
+      </w:r>
+      <w:r>
+        <w:t xml:space="preserve">logic </w:t>
+      </w:r>
+      <w:r>
+        <w:t>automatically for all form post</w:t>
+      </w:r>
+      <w:r>
+        <w:t xml:space="preserve"> actions</w:t>
+      </w:r>
+      <w:r>
+        <w:t xml:space="preserve">. We can do that by creating a custom controller, overriding the </w:t>
       </w:r>
       <w:proofErr w:type="spellStart"/>
       <w:r>
@@ -1680,6 +1844,7 @@
     </w:p>
     <w:p>
       <w:r>
+        <w:lastRenderedPageBreak/>
         <w:t xml:space="preserve">The </w:t>
       </w:r>
       <w:r>
@@ -1711,7 +1876,19 @@
         <w:rPr>
           <w:b/>
         </w:rPr>
-        <w:t xml:space="preserve"> for CSRF – framework #4)</w:t>
+        <w:t xml:space="preserve"> for CSRF – framework #4</w:t>
+      </w:r>
+      <w:r>
+        <w:rPr>
+          <w:b/>
+        </w:rPr>
+        <w:t xml:space="preserve"> – form post clean</w:t>
+      </w:r>
+      <w:r>
+        <w:rPr>
+          <w:b/>
+        </w:rPr>
+        <w:t>)</w:t>
       </w:r>
     </w:p>
     <w:p>
@@ -1720,6 +1897,724 @@
       </w:r>
     </w:p>
     <w:p>
+      <w:r>
+        <w:rPr>
+          <w:b/>
+        </w:rPr>
+        <w:t>(</w:t>
+      </w:r>
+      <w:proofErr w:type="gramStart"/>
+      <w:r>
+        <w:rPr>
+          <w:b/>
+        </w:rPr>
+        <w:t>click</w:t>
+      </w:r>
+      <w:proofErr w:type="gramEnd"/>
+      <w:r>
+        <w:rPr>
+          <w:b/>
+        </w:rPr>
+        <w:t xml:space="preserve"> for CSRF – framework #</w:t>
+      </w:r>
+      <w:r>
+        <w:rPr>
+          <w:b/>
+        </w:rPr>
+        <w:t>5</w:t>
+      </w:r>
+      <w:r>
+        <w:rPr>
+          <w:b/>
+        </w:rPr>
+        <w:t xml:space="preserve"> – </w:t>
+      </w:r>
+      <w:r>
+        <w:rPr>
+          <w:b/>
+        </w:rPr>
+        <w:t xml:space="preserve">AJAX </w:t>
+      </w:r>
+      <w:r>
+        <w:rPr>
+          <w:b/>
+        </w:rPr>
+        <w:t>clean)</w:t>
+      </w:r>
+    </w:p>
+    <w:p>
+      <w:r>
+        <w:t xml:space="preserve">And here’s what it looks like for an AJAX POST. Again, </w:t>
+      </w:r>
+      <w:proofErr w:type="gramStart"/>
+      <w:r>
+        <w:t>it’s</w:t>
+      </w:r>
+      <w:proofErr w:type="gramEnd"/>
+      <w:r>
+        <w:t xml:space="preserve"> 100% business logic, yet still protected.</w:t>
+      </w:r>
+    </w:p>
+    <w:p>
+      <w:r>
+        <w:t>CSRF defense is a great example of a cross-cutting concern because it’s orthogonal to individual feature requirements, it applies globally to the whole system, and it’s pretty easy to make it “secure by default”.</w:t>
+      </w:r>
+    </w:p>
+    <w:p>
+      <w:r>
+        <w:t>Another area that tends to lend itself well to a framework-level approach is Authorization.</w:t>
+      </w:r>
+    </w:p>
+    <w:p>
+      <w:r>
+        <w:rPr>
+          <w:b/>
+        </w:rPr>
+        <w:t>(</w:t>
+      </w:r>
+      <w:proofErr w:type="gramStart"/>
+      <w:r>
+        <w:rPr>
+          <w:b/>
+        </w:rPr>
+        <w:t>click</w:t>
+      </w:r>
+      <w:proofErr w:type="gramEnd"/>
+      <w:r>
+        <w:rPr>
+          <w:b/>
+        </w:rPr>
+        <w:t xml:space="preserve"> for Authorization transition)</w:t>
+      </w:r>
+    </w:p>
+    <w:p>
+      <w:r>
+        <w:t>Authorization refers to verifying that the current user is allowed to do the thing they’re trying to do.</w:t>
+      </w:r>
+    </w:p>
+    <w:p>
+      <w:r>
+        <w:t xml:space="preserve">I’m going to show you two different ways </w:t>
+      </w:r>
+      <w:r>
+        <w:t xml:space="preserve">that you can treat Authorization as a cross-cutting concern. Now, unlike with cross-site request forgery defense, you usually can’t make your authorization concerns </w:t>
+      </w:r>
+      <w:r>
+        <w:rPr>
+          <w:i/>
+        </w:rPr>
+        <w:t xml:space="preserve">totally </w:t>
+      </w:r>
+      <w:r>
+        <w:t xml:space="preserve">secure by default. And that’s because knowing whether or not a user is allowed to do something is, by definition, feature specific. </w:t>
+      </w:r>
+    </w:p>
+    <w:p>
+      <w:r>
+        <w:t>However, it IS possible to implement those permission checks with very little feature-level code</w:t>
+      </w:r>
+      <w:r>
+        <w:t xml:space="preserve">. Let’s take </w:t>
+      </w:r>
+      <w:r>
+        <w:t>a pretty basic example in which we want to require a specific permission in order to access a specific page or action.</w:t>
+      </w:r>
+    </w:p>
+    <w:p>
+      <w:r>
+        <w:rPr>
+          <w:b/>
+        </w:rPr>
+        <w:t>(</w:t>
+      </w:r>
+      <w:proofErr w:type="gramStart"/>
+      <w:r>
+        <w:rPr>
+          <w:b/>
+        </w:rPr>
+        <w:t>click</w:t>
+      </w:r>
+      <w:proofErr w:type="gramEnd"/>
+      <w:r>
+        <w:rPr>
+          <w:b/>
+        </w:rPr>
+        <w:t xml:space="preserve"> for </w:t>
+      </w:r>
+      <w:proofErr w:type="spellStart"/>
+      <w:r>
+        <w:rPr>
+          <w:b/>
+        </w:rPr>
+        <w:t>Auth</w:t>
+      </w:r>
+      <w:proofErr w:type="spellEnd"/>
+      <w:r>
+        <w:rPr>
+          <w:b/>
+        </w:rPr>
+        <w:t xml:space="preserve"> – feature)</w:t>
+      </w:r>
+    </w:p>
+    <w:p>
+      <w:r>
+        <w:t>If you implement this rule as a feature level concern it will look something like this: somewhere in the body of each page or action you’ll check to see if the user has the necessary permission and, if not, you’ll kick them out.</w:t>
+      </w:r>
+    </w:p>
+    <w:p>
+      <w:r>
+        <w:t xml:space="preserve">This is simple, but it results in a lot of duplicative code. If you change how the permission check works, or if you decide you want to do something different than return an </w:t>
+      </w:r>
+      <w:proofErr w:type="spellStart"/>
+      <w:r>
+        <w:t>HttpUnauthorizedResult</w:t>
+      </w:r>
+      <w:proofErr w:type="spellEnd"/>
+      <w:r>
+        <w:t>, you’re going to have a lot of places to modify.</w:t>
+      </w:r>
+    </w:p>
+    <w:p>
+      <w:r>
+        <w:t>The only thing about this piece of code that will change between features is the specific permission that is required, and that makes it a good candidate for pushing this code into the framework.</w:t>
+      </w:r>
+    </w:p>
+    <w:p>
+      <w:r>
+        <w:rPr>
+          <w:b/>
+        </w:rPr>
+        <w:t>(</w:t>
+      </w:r>
+      <w:proofErr w:type="gramStart"/>
+      <w:r>
+        <w:rPr>
+          <w:b/>
+        </w:rPr>
+        <w:t>click</w:t>
+      </w:r>
+      <w:proofErr w:type="gramEnd"/>
+      <w:r>
+        <w:rPr>
+          <w:b/>
+        </w:rPr>
+        <w:t xml:space="preserve"> for </w:t>
+      </w:r>
+      <w:proofErr w:type="spellStart"/>
+      <w:r>
+        <w:rPr>
+          <w:b/>
+        </w:rPr>
+        <w:t>Auth</w:t>
+      </w:r>
+      <w:proofErr w:type="spellEnd"/>
+      <w:r>
+        <w:rPr>
+          <w:b/>
+        </w:rPr>
+        <w:t xml:space="preserve"> – framework)</w:t>
+      </w:r>
+    </w:p>
+    <w:p>
+      <w:r>
+        <w:t xml:space="preserve">To make this a cross-cutting concern, extract the </w:t>
+      </w:r>
+      <w:r>
+        <w:rPr>
+          <w:i/>
+        </w:rPr>
+        <w:t xml:space="preserve">implementation </w:t>
+      </w:r>
+      <w:r>
+        <w:t xml:space="preserve">of the permission check into an attribute, and then provide the </w:t>
+      </w:r>
+      <w:r>
+        <w:rPr>
+          <w:i/>
+        </w:rPr>
+        <w:t xml:space="preserve">feature-specific </w:t>
+      </w:r>
+      <w:r>
+        <w:t>data as an argument to that attribute.</w:t>
+      </w:r>
+    </w:p>
+    <w:p>
+      <w:r>
+        <w:t xml:space="preserve">Yes, the developer must remember to </w:t>
+      </w:r>
+      <w:r>
+        <w:t>include the permission, but there’s really no way around that.</w:t>
+      </w:r>
+    </w:p>
+    <w:p>
+      <w:r>
+        <w:rPr>
+          <w:b/>
+        </w:rPr>
+        <w:t>(</w:t>
+      </w:r>
+      <w:proofErr w:type="gramStart"/>
+      <w:r>
+        <w:rPr>
+          <w:b/>
+        </w:rPr>
+        <w:t>click</w:t>
+      </w:r>
+      <w:proofErr w:type="gramEnd"/>
+      <w:r>
+        <w:rPr>
+          <w:b/>
+        </w:rPr>
+        <w:t xml:space="preserve"> for implementation)</w:t>
+      </w:r>
+    </w:p>
+    <w:p>
+      <w:r>
+        <w:lastRenderedPageBreak/>
+        <w:t xml:space="preserve">The implementation is really straightforward. The only tricky thing is figuring out how to determine who the current user is. Generally speaking, I create a single base controller that </w:t>
+      </w:r>
+      <w:r>
+        <w:rPr>
+          <w:i/>
+        </w:rPr>
+        <w:t xml:space="preserve">every </w:t>
+      </w:r>
+      <w:r>
+        <w:t>other controller in my site derives from. I can then add a “</w:t>
+      </w:r>
+      <w:proofErr w:type="spellStart"/>
+      <w:r>
+        <w:t>CurrentUser</w:t>
+      </w:r>
+      <w:proofErr w:type="spellEnd"/>
+      <w:r>
+        <w:t>” property to that base controller, which makes it available to the attributes with a little bit of casting.</w:t>
+      </w:r>
+    </w:p>
+    <w:p>
+      <w:r>
+        <w:rPr>
+          <w:b/>
+        </w:rPr>
+        <w:t>(</w:t>
+      </w:r>
+      <w:proofErr w:type="gramStart"/>
+      <w:r>
+        <w:rPr>
+          <w:b/>
+        </w:rPr>
+        <w:t>click</w:t>
+      </w:r>
+      <w:proofErr w:type="gramEnd"/>
+      <w:r>
+        <w:rPr>
+          <w:b/>
+        </w:rPr>
+        <w:t xml:space="preserve"> for auditing)</w:t>
+      </w:r>
+    </w:p>
+    <w:p>
+      <w:r>
+        <w:t xml:space="preserve">There’s another </w:t>
+      </w:r>
+      <w:r>
+        <w:t xml:space="preserve">benefit to implementing this with an attribute instead of feature-level code, and that’s auditing. </w:t>
+      </w:r>
+    </w:p>
+    <w:p>
+      <w:r>
+        <w:t>Let’s say we have a large website with lots of different endpoints. It’s reasonable to expect that someone, at some point, is going to want a summary of which endpoints require which permissions. This might be necessary as part of an annual security audit, or maybe your QA department wants to cross check that list against a set of requirements somewhere.</w:t>
+      </w:r>
+    </w:p>
+    <w:p>
+      <w:r>
+        <w:t xml:space="preserve">If you’ve implemented these checks as feature level code then it’s really difficult to generate that type of report. It’s not </w:t>
+      </w:r>
+      <w:r>
+        <w:rPr>
+          <w:i/>
+        </w:rPr>
+        <w:t>impossible</w:t>
+      </w:r>
+      <w:r>
+        <w:t>, but difficult.</w:t>
+      </w:r>
+    </w:p>
+    <w:p>
+      <w:r>
+        <w:t xml:space="preserve">But if you implement these checks as attributes, it’s a bit simpler. You can use a tool like </w:t>
+      </w:r>
+      <w:proofErr w:type="spellStart"/>
+      <w:r>
+        <w:t>NDepend</w:t>
+      </w:r>
+      <w:proofErr w:type="spellEnd"/>
+      <w:r>
+        <w:t xml:space="preserve"> to generate a report of every Controller action and the permissions it requires.</w:t>
+      </w:r>
+    </w:p>
+    <w:p>
+      <w:pPr>
+        <w:rPr>
+          <w:b/>
+        </w:rPr>
+      </w:pPr>
+      <w:r>
+        <w:rPr>
+          <w:b/>
+        </w:rPr>
+        <w:t>TODO – NDEPEND</w:t>
+      </w:r>
+    </w:p>
+    <w:p>
+      <w:pPr>
+        <w:rPr>
+          <w:b/>
+        </w:rPr>
+      </w:pPr>
+      <w:r>
+        <w:rPr>
+          <w:b/>
+        </w:rPr>
+        <w:t xml:space="preserve">TODO </w:t>
+      </w:r>
+    </w:p>
+    <w:p>
+      <w:r>
+        <w:rPr>
+          <w:b/>
+        </w:rPr>
+        <w:t>(</w:t>
+      </w:r>
+      <w:proofErr w:type="gramStart"/>
+      <w:r>
+        <w:rPr>
+          <w:b/>
+        </w:rPr>
+        <w:t>click</w:t>
+      </w:r>
+      <w:proofErr w:type="gramEnd"/>
+      <w:r>
+        <w:rPr>
+          <w:b/>
+        </w:rPr>
+        <w:t xml:space="preserve"> for Property </w:t>
+      </w:r>
+      <w:proofErr w:type="spellStart"/>
+      <w:r>
+        <w:rPr>
+          <w:b/>
+        </w:rPr>
+        <w:t>Auth</w:t>
+      </w:r>
+      <w:proofErr w:type="spellEnd"/>
+      <w:r>
+        <w:rPr>
+          <w:b/>
+        </w:rPr>
+        <w:t xml:space="preserve"> – feature)</w:t>
+      </w:r>
+    </w:p>
+    <w:p>
+      <w:r>
+        <w:t>Page level authorization is great for course-grained control over your app, but sometimes you may need more granular control. For example, this piece of code is from a view model in my sample app. It implements a business rule that states that a user must have a specific permission in order to see plain-text social security numbers.</w:t>
+      </w:r>
+    </w:p>
+    <w:p>
+      <w:r>
+        <w:t xml:space="preserve">Just like with page-level authorization this is fairly simple to do, but it can result in a lot of copy/pasted </w:t>
+      </w:r>
+      <w:proofErr w:type="gramStart"/>
+      <w:r>
+        <w:t>code.</w:t>
+      </w:r>
+      <w:proofErr w:type="gramEnd"/>
+      <w:r>
+        <w:t xml:space="preserve"> Since this rule applies to </w:t>
+      </w:r>
+      <w:r>
+        <w:rPr>
+          <w:i/>
+        </w:rPr>
+        <w:t xml:space="preserve">any </w:t>
+      </w:r>
+      <w:r>
+        <w:t>feature that displays SSNs, it meets our definition of a cross cutting concern that benefits from being handled in the framework.</w:t>
+      </w:r>
+    </w:p>
+    <w:p>
+      <w:r>
+        <w:rPr>
+          <w:b/>
+        </w:rPr>
+        <w:t>(</w:t>
+      </w:r>
+      <w:proofErr w:type="gramStart"/>
+      <w:r>
+        <w:rPr>
+          <w:b/>
+        </w:rPr>
+        <w:t>click</w:t>
+      </w:r>
+      <w:proofErr w:type="gramEnd"/>
+      <w:r>
+        <w:rPr>
+          <w:b/>
+        </w:rPr>
+        <w:t xml:space="preserve"> for Property </w:t>
+      </w:r>
+      <w:proofErr w:type="spellStart"/>
+      <w:r>
+        <w:rPr>
+          <w:b/>
+        </w:rPr>
+        <w:t>Auth</w:t>
+      </w:r>
+      <w:proofErr w:type="spellEnd"/>
+      <w:r>
+        <w:rPr>
+          <w:b/>
+        </w:rPr>
+        <w:t xml:space="preserve"> – framework)</w:t>
+      </w:r>
+    </w:p>
+    <w:p>
+      <w:r>
+        <w:t xml:space="preserve">And just like with page-level </w:t>
+      </w:r>
+      <w:proofErr w:type="gramStart"/>
+      <w:r>
+        <w:t>authorization, that</w:t>
+      </w:r>
+      <w:proofErr w:type="gramEnd"/>
+      <w:r>
+        <w:t xml:space="preserve"> means pushing the </w:t>
+      </w:r>
+      <w:r>
+        <w:rPr>
+          <w:i/>
+        </w:rPr>
+        <w:t xml:space="preserve">implementation </w:t>
+      </w:r>
+      <w:r>
+        <w:t>into an attribute and passing the specific permission to that attribute as an argument.</w:t>
+      </w:r>
+    </w:p>
+    <w:p>
+      <w:r>
+        <w:t>Unlike with page-level authorization, however, there’s no handy place to hook this logic into. There is no generic “</w:t>
+      </w:r>
+      <w:proofErr w:type="spellStart"/>
+      <w:r>
+        <w:t>OnPropertyAccessed</w:t>
+      </w:r>
+      <w:proofErr w:type="spellEnd"/>
+      <w:r>
+        <w:t>” type filter built into .NET.</w:t>
+      </w:r>
+    </w:p>
+    <w:p>
+      <w:r>
+        <w:t xml:space="preserve">However, we can use a library called </w:t>
+      </w:r>
+      <w:proofErr w:type="spellStart"/>
+      <w:r>
+        <w:t>PostSharp</w:t>
+      </w:r>
+      <w:proofErr w:type="spellEnd"/>
+      <w:r>
+        <w:t xml:space="preserve"> to give us pretty much that exact thing. </w:t>
+      </w:r>
+      <w:proofErr w:type="spellStart"/>
+      <w:r>
+        <w:t>PostSharp</w:t>
+      </w:r>
+      <w:proofErr w:type="spellEnd"/>
+      <w:r>
+        <w:t xml:space="preserve"> is what’s called an “Aspect Oriented Programming” framework. I won’t go into all the details, but basically it’s a post-processor that runs </w:t>
+      </w:r>
+      <w:r>
+        <w:rPr>
+          <w:i/>
+        </w:rPr>
+        <w:t xml:space="preserve">after </w:t>
+      </w:r>
+      <w:r>
+        <w:t>you compile your code, and it essentially modifies the IL the “weave” code together in interesting ways.</w:t>
+      </w:r>
+    </w:p>
+    <w:p>
+      <w:r>
+        <w:t xml:space="preserve">For example, this is what the implementation of the </w:t>
+      </w:r>
+      <w:proofErr w:type="spellStart"/>
+      <w:r>
+        <w:t>MaskedValue</w:t>
+      </w:r>
+      <w:proofErr w:type="spellEnd"/>
+      <w:r>
+        <w:t xml:space="preserve"> attribute looks like</w:t>
+      </w:r>
+    </w:p>
+    <w:p>
+      <w:r>
+        <w:rPr>
+          <w:b/>
+        </w:rPr>
+        <w:lastRenderedPageBreak/>
+        <w:t>(</w:t>
+      </w:r>
+      <w:proofErr w:type="gramStart"/>
+      <w:r>
+        <w:rPr>
+          <w:b/>
+        </w:rPr>
+        <w:t>click</w:t>
+      </w:r>
+      <w:proofErr w:type="gramEnd"/>
+      <w:r>
+        <w:rPr>
+          <w:b/>
+        </w:rPr>
+        <w:t xml:space="preserve"> for </w:t>
+      </w:r>
+      <w:proofErr w:type="spellStart"/>
+      <w:r>
+        <w:rPr>
+          <w:b/>
+        </w:rPr>
+        <w:t>PostSharp</w:t>
+      </w:r>
+      <w:proofErr w:type="spellEnd"/>
+      <w:r>
+        <w:rPr>
+          <w:b/>
+        </w:rPr>
+        <w:t xml:space="preserve"> code</w:t>
+      </w:r>
+      <w:r>
+        <w:t>)</w:t>
+      </w:r>
+    </w:p>
+    <w:p>
+      <w:r>
+        <w:t xml:space="preserve">I’ve created this base class called </w:t>
+      </w:r>
+      <w:proofErr w:type="spellStart"/>
+      <w:r>
+        <w:t>UserAwarePropertyInterceptor</w:t>
+      </w:r>
+      <w:proofErr w:type="spellEnd"/>
+      <w:r>
+        <w:t>. It basically talks to the current thread, figures out which user is active, and exposes the user data as a class member.</w:t>
+      </w:r>
+    </w:p>
+    <w:p>
+      <w:r>
+        <w:t xml:space="preserve">My base class inherits from a </w:t>
+      </w:r>
+      <w:proofErr w:type="spellStart"/>
+      <w:r>
+        <w:t>PostSharp</w:t>
+      </w:r>
+      <w:proofErr w:type="spellEnd"/>
+      <w:r>
+        <w:t xml:space="preserve"> class called </w:t>
+      </w:r>
+      <w:proofErr w:type="spellStart"/>
+      <w:r>
+        <w:t>PropertyInterceptor</w:t>
+      </w:r>
+      <w:proofErr w:type="spellEnd"/>
+      <w:r>
+        <w:t xml:space="preserve">, which gives us this </w:t>
+      </w:r>
+      <w:proofErr w:type="spellStart"/>
+      <w:r>
+        <w:rPr>
+          <w:i/>
+        </w:rPr>
+        <w:t>OnGetValue</w:t>
+      </w:r>
+      <w:proofErr w:type="spellEnd"/>
+      <w:r>
+        <w:t xml:space="preserve"> method to override. This method will get executed every time code tries to read the SSN property of my view model. I do the permission check in the body of this method and, if the user doesn’t have the necessary permission, I return a masked value instead of the raw SSN.</w:t>
+      </w:r>
+    </w:p>
+    <w:p>
+      <w:r>
+        <w:t xml:space="preserve">Again, the magic here is </w:t>
+      </w:r>
+      <w:proofErr w:type="spellStart"/>
+      <w:r>
+        <w:t>PostSharp</w:t>
+      </w:r>
+      <w:proofErr w:type="spellEnd"/>
+      <w:r>
+        <w:t>. After I compile my code, it goes to every place that calls the getter for that SSN property and it re-writes the compiled code to route those calls through this method instead. It’s pretty cool stuff.</w:t>
+      </w:r>
+    </w:p>
+    <w:p>
+      <w:r>
+        <w:rPr>
+          <w:b/>
+        </w:rPr>
+        <w:t>(</w:t>
+      </w:r>
+      <w:proofErr w:type="gramStart"/>
+      <w:r>
+        <w:rPr>
+          <w:b/>
+        </w:rPr>
+        <w:t>click</w:t>
+      </w:r>
+      <w:proofErr w:type="gramEnd"/>
+      <w:r>
+        <w:rPr>
+          <w:b/>
+        </w:rPr>
+        <w:t xml:space="preserve"> for Property </w:t>
+      </w:r>
+      <w:proofErr w:type="spellStart"/>
+      <w:r>
+        <w:rPr>
+          <w:b/>
+        </w:rPr>
+        <w:t>Auth</w:t>
+      </w:r>
+      <w:proofErr w:type="spellEnd"/>
+      <w:r>
+        <w:rPr>
+          <w:b/>
+        </w:rPr>
+        <w:t xml:space="preserve"> – framework (dupe))</w:t>
+      </w:r>
+    </w:p>
+    <w:p>
+      <w:r>
+        <w:t>In my demo app I’m assigning this attribute to a view model because it makes it easier to compare/contrast the different techniques, but you could also assign it directly to your domain model. That way every view model you create would inherit the same permission check and get you a lot closer to the “secure by default” ideal.</w:t>
+      </w:r>
+    </w:p>
+    <w:p>
+      <w:r>
+        <w:t xml:space="preserve">Also, just like with the controller attribute, using a property access attribute makes it easier to audit this rule. You could use </w:t>
+      </w:r>
+      <w:proofErr w:type="spellStart"/>
+      <w:r>
+        <w:t>NDepend</w:t>
+      </w:r>
+      <w:proofErr w:type="spellEnd"/>
+      <w:r>
+        <w:t xml:space="preserve"> to run a report of every property that is protected in this way, and by which attributes.</w:t>
+      </w:r>
+    </w:p>
+    <w:p>
+      <w:r>
+        <w:rPr>
+          <w:b/>
+        </w:rPr>
+        <w:t>TODO: encrypt?</w:t>
+      </w:r>
       <w:bookmarkStart w:id="0" w:name="_GoBack"/>
       <w:bookmarkEnd w:id="0"/>
     </w:p>
@@ -2638,6 +3533,7 @@
   <w:style w:type="paragraph" w:default="1" w:styleId="Normal">
     <w:name w:val="Normal"/>
     <w:qFormat/>
+    <w:rsid w:val="00616510"/>
   </w:style>
   <w:style w:type="character" w:default="1" w:styleId="DefaultParagraphFont">
     <w:name w:val="Default Paragraph Font"/>

</xml_diff>

<commit_message>
Started Access Control narrative and PPT
</commit_message>
<xml_diff>
--- a/Narrative - CodeMash 2017.docx
+++ b/Narrative - CodeMash 2017.docx
@@ -14,15 +14,7 @@
     </w:p>
     <w:p>
       <w:r>
-        <w:t xml:space="preserve">SQL injection protection via parameterized </w:t>
-      </w:r>
-      <w:proofErr w:type="spellStart"/>
-      <w:r>
-        <w:t>sql</w:t>
-      </w:r>
-      <w:proofErr w:type="spellEnd"/>
-      <w:r>
-        <w:t xml:space="preserve"> (canonical example)</w:t>
+        <w:t>SQL injection protection via parameterized sql (canonical example)</w:t>
       </w:r>
     </w:p>
     <w:p>
@@ -199,15 +191,7 @@
     </w:p>
     <w:p>
       <w:r>
-        <w:t>“Census XML Gateway” = a proxy.  “Oracle XML Gateway</w:t>
-      </w:r>
-      <w:proofErr w:type="gramStart"/>
-      <w:r>
-        <w:t>”  (</w:t>
-      </w:r>
-      <w:proofErr w:type="gramEnd"/>
-      <w:r>
-        <w:t>gives external access to ESB)</w:t>
+        <w:t>“Census XML Gateway” = a proxy.  “Oracle XML Gateway”  (gives external access to ESB)</w:t>
       </w:r>
     </w:p>
     <w:p/>
@@ -322,16 +306,8 @@
         <w:rPr>
           <w:b/>
         </w:rPr>
-        <w:t>(</w:t>
-      </w:r>
-      <w:proofErr w:type="gramStart"/>
-      <w:r>
-        <w:rPr>
-          <w:b/>
-        </w:rPr>
-        <w:t>click</w:t>
-      </w:r>
-      <w:proofErr w:type="gramEnd"/>
+        <w:t>(click</w:t>
+      </w:r>
       <w:r>
         <w:rPr>
           <w:b/>
@@ -370,15 +346,7 @@
         <w:t xml:space="preserve">table </w:t>
       </w:r>
       <w:r>
-        <w:t xml:space="preserve">through SQL Injection. </w:t>
-      </w:r>
-      <w:proofErr w:type="spellStart"/>
-      <w:r>
-        <w:t>Etc</w:t>
-      </w:r>
-      <w:proofErr w:type="spellEnd"/>
-      <w:r>
-        <w:t>, etc.</w:t>
+        <w:t>through SQL Injection. Etc, etc.</w:t>
       </w:r>
       <w:r>
         <w:t xml:space="preserve"> When I’m really engaged in a business problem, I want to be “all in” on that problem, </w:t>
@@ -411,21 +379,7 @@
         <w:rPr>
           <w:b/>
         </w:rPr>
-        <w:t>(</w:t>
-      </w:r>
-      <w:proofErr w:type="gramStart"/>
-      <w:r>
-        <w:rPr>
-          <w:b/>
-        </w:rPr>
-        <w:t>click</w:t>
-      </w:r>
-      <w:proofErr w:type="gramEnd"/>
-      <w:r>
-        <w:rPr>
-          <w:b/>
-        </w:rPr>
-        <w:t>)</w:t>
+        <w:t>(click)</w:t>
       </w:r>
     </w:p>
     <w:p>
@@ -476,21 +430,7 @@
         <w:rPr>
           <w:b/>
         </w:rPr>
-        <w:t>(</w:t>
-      </w:r>
-      <w:proofErr w:type="gramStart"/>
-      <w:r>
-        <w:rPr>
-          <w:b/>
-        </w:rPr>
-        <w:t>click</w:t>
-      </w:r>
-      <w:proofErr w:type="gramEnd"/>
-      <w:r>
-        <w:rPr>
-          <w:b/>
-        </w:rPr>
-        <w:t>)</w:t>
+        <w:t>(click)</w:t>
       </w:r>
     </w:p>
     <w:p>
@@ -597,21 +537,7 @@
           <w:b/>
         </w:rPr>
         <w:lastRenderedPageBreak/>
-        <w:t>(</w:t>
-      </w:r>
-      <w:proofErr w:type="gramStart"/>
-      <w:r>
-        <w:rPr>
-          <w:b/>
-        </w:rPr>
-        <w:t>click</w:t>
-      </w:r>
-      <w:proofErr w:type="gramEnd"/>
-      <w:r>
-        <w:rPr>
-          <w:b/>
-        </w:rPr>
-        <w:t>)</w:t>
+        <w:t>(click)</w:t>
       </w:r>
     </w:p>
     <w:p>
@@ -644,15 +570,7 @@
         <w:t xml:space="preserve">Second, I’m going to </w:t>
       </w:r>
       <w:r>
-        <w:t xml:space="preserve">show you a sample application that I put together and I’m going to walk you through &lt;x&gt; different </w:t>
-      </w:r>
-      <w:proofErr w:type="spellStart"/>
-      <w:r>
-        <w:t>refactorings</w:t>
-      </w:r>
-      <w:proofErr w:type="spellEnd"/>
-      <w:r>
-        <w:t xml:space="preserve">, each one moving a different type of security </w:t>
+        <w:t xml:space="preserve">show you a sample application that I put together and I’m going to walk you through &lt;x&gt; different refactorings, each one moving a different type of security </w:t>
       </w:r>
       <w:r>
         <w:t xml:space="preserve">concern out of feature code and </w:t>
@@ -690,21 +608,7 @@
         <w:rPr>
           <w:b/>
         </w:rPr>
-        <w:t>(</w:t>
-      </w:r>
-      <w:proofErr w:type="gramStart"/>
-      <w:r>
-        <w:rPr>
-          <w:b/>
-        </w:rPr>
-        <w:t>click</w:t>
-      </w:r>
-      <w:proofErr w:type="gramEnd"/>
-      <w:r>
-        <w:rPr>
-          <w:b/>
-        </w:rPr>
-        <w:t xml:space="preserve"> for “Cross Cutting”)</w:t>
+        <w:t>(click for “Cross Cutting”)</w:t>
       </w:r>
     </w:p>
     <w:p>
@@ -746,21 +650,7 @@
         <w:rPr>
           <w:b/>
         </w:rPr>
-        <w:t>(</w:t>
-      </w:r>
-      <w:proofErr w:type="gramStart"/>
-      <w:r>
-        <w:rPr>
-          <w:b/>
-        </w:rPr>
-        <w:t>click</w:t>
-      </w:r>
-      <w:proofErr w:type="gramEnd"/>
-      <w:r>
-        <w:rPr>
-          <w:b/>
-        </w:rPr>
-        <w:t xml:space="preserve"> to example)</w:t>
+        <w:t>(click to example)</w:t>
       </w:r>
     </w:p>
     <w:p>
@@ -830,21 +720,7 @@
           <w:b/>
         </w:rPr>
         <w:lastRenderedPageBreak/>
-        <w:t>(</w:t>
-      </w:r>
-      <w:proofErr w:type="gramStart"/>
-      <w:r>
-        <w:rPr>
-          <w:b/>
-        </w:rPr>
-        <w:t>click</w:t>
-      </w:r>
-      <w:proofErr w:type="gramEnd"/>
-      <w:r>
-        <w:rPr>
-          <w:b/>
-        </w:rPr>
-        <w:t xml:space="preserve"> for addition of security box)</w:t>
+        <w:t>(click for addition of security box)</w:t>
       </w:r>
     </w:p>
     <w:p>
@@ -857,21 +733,7 @@
         <w:rPr>
           <w:b/>
         </w:rPr>
-        <w:t>(</w:t>
-      </w:r>
-      <w:proofErr w:type="gramStart"/>
-      <w:r>
-        <w:rPr>
-          <w:b/>
-        </w:rPr>
-        <w:t>click</w:t>
-      </w:r>
-      <w:proofErr w:type="gramEnd"/>
-      <w:r>
-        <w:rPr>
-          <w:b/>
-        </w:rPr>
-        <w:t xml:space="preserve"> for Order Detail)</w:t>
+        <w:t>(click for Order Detail)</w:t>
       </w:r>
     </w:p>
     <w:p>
@@ -897,34 +759,12 @@
         <w:rPr>
           <w:b/>
         </w:rPr>
-        <w:t>(</w:t>
-      </w:r>
-      <w:proofErr w:type="gramStart"/>
-      <w:r>
-        <w:rPr>
-          <w:b/>
-        </w:rPr>
-        <w:t>click</w:t>
-      </w:r>
-      <w:proofErr w:type="gramEnd"/>
-      <w:r>
-        <w:rPr>
-          <w:b/>
-        </w:rPr>
-        <w:t xml:space="preserve"> for Cancel Order)</w:t>
-      </w:r>
-    </w:p>
-    <w:p>
-      <w:r>
-        <w:t xml:space="preserve">Next we build a feature to </w:t>
-      </w:r>
-      <w:proofErr w:type="gramStart"/>
-      <w:r>
-        <w:t>Cancel</w:t>
-      </w:r>
-      <w:proofErr w:type="gramEnd"/>
-      <w:r>
-        <w:t xml:space="preserve"> the order. Now, this feature </w:t>
+        <w:t>(click for Cancel Order)</w:t>
+      </w:r>
+    </w:p>
+    <w:p>
+      <w:r>
+        <w:t xml:space="preserve">Next we build a feature to Cancel the order. Now, this feature </w:t>
       </w:r>
       <w:r>
         <w:rPr>
@@ -941,21 +781,7 @@
         <w:rPr>
           <w:b/>
         </w:rPr>
-        <w:t>(</w:t>
-      </w:r>
-      <w:proofErr w:type="gramStart"/>
-      <w:r>
-        <w:rPr>
-          <w:b/>
-        </w:rPr>
-        <w:t>click</w:t>
-      </w:r>
-      <w:proofErr w:type="gramEnd"/>
-      <w:r>
-        <w:rPr>
-          <w:b/>
-        </w:rPr>
-        <w:t xml:space="preserve"> for Refund Order)</w:t>
+        <w:t>(click for Refund Order)</w:t>
       </w:r>
     </w:p>
     <w:p>
@@ -1019,21 +845,7 @@
         <w:rPr>
           <w:b/>
         </w:rPr>
-        <w:t>(</w:t>
-      </w:r>
-      <w:proofErr w:type="gramStart"/>
-      <w:r>
-        <w:rPr>
-          <w:b/>
-        </w:rPr>
-        <w:t>click</w:t>
-      </w:r>
-      <w:proofErr w:type="gramEnd"/>
-      <w:r>
-        <w:rPr>
-          <w:b/>
-        </w:rPr>
-        <w:t xml:space="preserve"> for triangle icon)</w:t>
+        <w:t>(click for triangle icon)</w:t>
       </w:r>
     </w:p>
     <w:p>
@@ -1049,37 +861,15 @@
     <w:p>
       <w:r>
         <w:lastRenderedPageBreak/>
-        <w:t xml:space="preserve">This is how security defects creep into software. Well-meaning developers either forget to implement the security check, or they inconsistently maintain the security checks over time. </w:t>
-      </w:r>
-      <w:proofErr w:type="gramStart"/>
-      <w:r>
-        <w:t>Either way, we end up with a confusing and</w:t>
-      </w:r>
-      <w:proofErr w:type="gramEnd"/>
-      <w:r>
-        <w:t xml:space="preserve"> inconsistent mess of security code intermingled with feature code.</w:t>
-      </w:r>
-    </w:p>
-    <w:p>
-      <w:r>
-        <w:rPr>
-          <w:b/>
-        </w:rPr>
-        <w:t>(</w:t>
-      </w:r>
-      <w:proofErr w:type="gramStart"/>
-      <w:r>
-        <w:rPr>
-          <w:b/>
-        </w:rPr>
-        <w:t>click</w:t>
-      </w:r>
-      <w:proofErr w:type="gramEnd"/>
-      <w:r>
-        <w:rPr>
-          <w:b/>
-        </w:rPr>
-        <w:t xml:space="preserve"> for Cross Cutting)</w:t>
+        <w:t>This is how security defects creep into software. Well-meaning developers either forget to implement the security check, or they inconsistently maintain the security checks over time. Either way, we end up with a confusing and inconsistent mess of security code intermingled with feature code.</w:t>
+      </w:r>
+    </w:p>
+    <w:p>
+      <w:r>
+        <w:rPr>
+          <w:b/>
+        </w:rPr>
+        <w:t>(click for Cross Cutting)</w:t>
       </w:r>
     </w:p>
     <w:p>
@@ -1105,21 +895,7 @@
         <w:rPr>
           <w:b/>
         </w:rPr>
-        <w:t>(</w:t>
-      </w:r>
-      <w:proofErr w:type="gramStart"/>
-      <w:r>
-        <w:rPr>
-          <w:b/>
-        </w:rPr>
-        <w:t>click</w:t>
-      </w:r>
-      <w:proofErr w:type="gramEnd"/>
-      <w:r>
-        <w:rPr>
-          <w:b/>
-        </w:rPr>
-        <w:t xml:space="preserve"> for ex #1)</w:t>
+        <w:t>(click for ex #1)</w:t>
       </w:r>
     </w:p>
     <w:p>
@@ -1127,37 +903,15 @@
         <w:t xml:space="preserve">The simplest would be to extract this logic into a helper method and call it from all 4 controller actions or something. </w:t>
       </w:r>
       <w:r>
-        <w:t xml:space="preserve">Every action that calls the method will have a consistent implementation, but nothing prevents a developer from just forgetting to call it. It’s also difficult to audit </w:t>
-      </w:r>
-      <w:proofErr w:type="gramStart"/>
-      <w:r>
-        <w:t>the codebase</w:t>
-      </w:r>
-      <w:proofErr w:type="gramEnd"/>
-      <w:r>
-        <w:t xml:space="preserve"> to determine which actions call one of the security method and which don’t.</w:t>
-      </w:r>
-    </w:p>
-    <w:p>
-      <w:r>
-        <w:rPr>
-          <w:b/>
-        </w:rPr>
-        <w:t>(</w:t>
-      </w:r>
-      <w:proofErr w:type="gramStart"/>
-      <w:r>
-        <w:rPr>
-          <w:b/>
-        </w:rPr>
-        <w:t>click</w:t>
-      </w:r>
-      <w:proofErr w:type="gramEnd"/>
-      <w:r>
-        <w:rPr>
-          <w:b/>
-        </w:rPr>
-        <w:t xml:space="preserve"> for ex #2</w:t>
+        <w:t>Every action that calls the method will have a consistent implementation, but nothing prevents a developer from just forgetting to call it. It’s also difficult to audit the codebase to determine which actions call one of the security method and which don’t.</w:t>
+      </w:r>
+    </w:p>
+    <w:p>
+      <w:r>
+        <w:rPr>
+          <w:b/>
+        </w:rPr>
+        <w:t>(click for ex #2</w:t>
       </w:r>
       <w:r>
         <w:t>)</w:t>
@@ -1186,21 +940,7 @@
         <w:rPr>
           <w:b/>
         </w:rPr>
-        <w:t>(</w:t>
-      </w:r>
-      <w:proofErr w:type="gramStart"/>
-      <w:r>
-        <w:rPr>
-          <w:b/>
-        </w:rPr>
-        <w:t>click</w:t>
-      </w:r>
-      <w:proofErr w:type="gramEnd"/>
-      <w:r>
-        <w:rPr>
-          <w:b/>
-        </w:rPr>
-        <w:t xml:space="preserve"> for ex #3)</w:t>
+        <w:t>(click for ex #3)</w:t>
       </w:r>
     </w:p>
     <w:p>
@@ -1236,21 +976,7 @@
         <w:rPr>
           <w:b/>
         </w:rPr>
-        <w:t>(</w:t>
-      </w:r>
-      <w:proofErr w:type="gramStart"/>
-      <w:r>
-        <w:rPr>
-          <w:b/>
-        </w:rPr>
-        <w:t>click</w:t>
-      </w:r>
-      <w:proofErr w:type="gramEnd"/>
-      <w:r>
-        <w:rPr>
-          <w:b/>
-        </w:rPr>
-        <w:t xml:space="preserve"> for </w:t>
+        <w:t xml:space="preserve">(click for </w:t>
       </w:r>
       <w:r>
         <w:rPr>
@@ -1292,21 +1018,7 @@
         <w:rPr>
           <w:b/>
         </w:rPr>
-        <w:t>(</w:t>
-      </w:r>
-      <w:proofErr w:type="gramStart"/>
-      <w:r>
-        <w:rPr>
-          <w:b/>
-        </w:rPr>
-        <w:t>click</w:t>
-      </w:r>
-      <w:proofErr w:type="gramEnd"/>
-      <w:r>
-        <w:rPr>
-          <w:b/>
-        </w:rPr>
-        <w:t xml:space="preserve"> for “multiple features”)</w:t>
+        <w:t>(click for “multiple features”)</w:t>
       </w:r>
     </w:p>
     <w:p>
@@ -1319,21 +1031,7 @@
         <w:rPr>
           <w:b/>
         </w:rPr>
-        <w:t>(</w:t>
-      </w:r>
-      <w:proofErr w:type="gramStart"/>
-      <w:r>
-        <w:rPr>
-          <w:b/>
-        </w:rPr>
-        <w:t>click</w:t>
-      </w:r>
-      <w:proofErr w:type="gramEnd"/>
-      <w:r>
-        <w:rPr>
-          <w:b/>
-        </w:rPr>
-        <w:t xml:space="preserve"> for “secure by default”)</w:t>
+        <w:t>(click for “secure by default”)</w:t>
       </w:r>
     </w:p>
     <w:p>
@@ -1356,21 +1054,7 @@
         <w:rPr>
           <w:b/>
         </w:rPr>
-        <w:t>(</w:t>
-      </w:r>
-      <w:proofErr w:type="gramStart"/>
-      <w:r>
-        <w:rPr>
-          <w:b/>
-        </w:rPr>
-        <w:t>click</w:t>
-      </w:r>
-      <w:proofErr w:type="gramEnd"/>
-      <w:r>
-        <w:rPr>
-          <w:b/>
-        </w:rPr>
-        <w:t xml:space="preserve"> for “audit”)</w:t>
+        <w:t>(click for “audit”)</w:t>
       </w:r>
     </w:p>
     <w:p>
@@ -1391,35 +1075,7 @@
         <w:rPr>
           <w:b/>
         </w:rPr>
-        <w:t>(</w:t>
-      </w:r>
-      <w:proofErr w:type="gramStart"/>
-      <w:r>
-        <w:rPr>
-          <w:b/>
-        </w:rPr>
-        <w:t>click</w:t>
-      </w:r>
-      <w:proofErr w:type="gramEnd"/>
-      <w:r>
-        <w:rPr>
-          <w:b/>
-        </w:rPr>
-        <w:t xml:space="preserve"> for “show me the </w:t>
-      </w:r>
-      <w:proofErr w:type="spellStart"/>
-      <w:r>
-        <w:rPr>
-          <w:b/>
-        </w:rPr>
-        <w:t>codez</w:t>
-      </w:r>
-      <w:proofErr w:type="spellEnd"/>
-      <w:r>
-        <w:rPr>
-          <w:b/>
-        </w:rPr>
-        <w:t>” transition)</w:t>
+        <w:t>(click for “show me the codez” transition)</w:t>
       </w:r>
     </w:p>
     <w:p>
@@ -1429,15 +1085,7 @@
     </w:p>
     <w:p>
       <w:r>
-        <w:t xml:space="preserve">I’ll be showing you snippets of that code, but you can get the entire application from my </w:t>
-      </w:r>
-      <w:proofErr w:type="spellStart"/>
-      <w:r>
-        <w:t>Github</w:t>
-      </w:r>
-      <w:proofErr w:type="spellEnd"/>
-      <w:r>
-        <w:t xml:space="preserve"> page.</w:t>
+        <w:t>I’ll be showing you snippets of that code, but you can get the entire application from my Github page.</w:t>
       </w:r>
     </w:p>
     <w:p>
@@ -1450,21 +1098,7 @@
         <w:rPr>
           <w:b/>
         </w:rPr>
-        <w:t>(</w:t>
-      </w:r>
-      <w:proofErr w:type="gramStart"/>
-      <w:r>
-        <w:rPr>
-          <w:b/>
-        </w:rPr>
-        <w:t>click</w:t>
-      </w:r>
-      <w:proofErr w:type="gramEnd"/>
-      <w:r>
-        <w:rPr>
-          <w:b/>
-        </w:rPr>
-        <w:t xml:space="preserve"> for CSRF diagram)</w:t>
+        <w:t>(click for CSRF diagram)</w:t>
       </w:r>
     </w:p>
     <w:p>
@@ -1497,21 +1131,7 @@
         <w:rPr>
           <w:b/>
         </w:rPr>
-        <w:t>(</w:t>
-      </w:r>
-      <w:proofErr w:type="gramStart"/>
-      <w:r>
-        <w:rPr>
-          <w:b/>
-        </w:rPr>
-        <w:t>click</w:t>
-      </w:r>
-      <w:proofErr w:type="gramEnd"/>
-      <w:r>
-        <w:rPr>
-          <w:b/>
-        </w:rPr>
-        <w:t xml:space="preserve"> for CSRF – feature)</w:t>
+        <w:t>(click for CSRF – feature)</w:t>
       </w:r>
     </w:p>
     <w:p>
@@ -1527,15 +1147,7 @@
     </w:p>
     <w:p>
       <w:r>
-        <w:t xml:space="preserve">When the form is submitted, the </w:t>
-      </w:r>
-      <w:proofErr w:type="spellStart"/>
-      <w:r>
-        <w:t>ValidateAntiForgeryToken</w:t>
-      </w:r>
-      <w:proofErr w:type="spellEnd"/>
-      <w:r>
-        <w:t xml:space="preserve"> attribute checks to see if the token value submitted with the form is the same as the cookie value, and rejects the post otherwise. The browser’s security model prevents a malicious website from reading or writing the cookies for the friendly site, so the only way the tokens will match is if the form being submitted is coming from the friendly site itself.</w:t>
+        <w:t>When the form is submitted, the ValidateAntiForgeryToken attribute checks to see if the token value submitted with the form is the same as the cookie value, and rejects the post otherwise. The browser’s security model prevents a malicious website from reading or writing the cookies for the friendly site, so the only way the tokens will match is if the form being submitted is coming from the friendly site itself.</w:t>
       </w:r>
     </w:p>
     <w:p>
@@ -1553,21 +1165,7 @@
         <w:rPr>
           <w:b/>
         </w:rPr>
-        <w:t>(</w:t>
-      </w:r>
-      <w:proofErr w:type="gramStart"/>
-      <w:r>
-        <w:rPr>
-          <w:b/>
-        </w:rPr>
-        <w:t>click</w:t>
-      </w:r>
-      <w:proofErr w:type="gramEnd"/>
-      <w:r>
-        <w:rPr>
-          <w:b/>
-        </w:rPr>
-        <w:t xml:space="preserve"> for CSRF – feature (AJAX))</w:t>
+        <w:t>(click for CSRF – feature (AJAX))</w:t>
       </w:r>
     </w:p>
     <w:p>
@@ -1577,28 +1175,12 @@
     </w:p>
     <w:p>
       <w:r>
-        <w:t xml:space="preserve">Second, you include the value of that hidden field </w:t>
-      </w:r>
-      <w:proofErr w:type="spellStart"/>
-      <w:r>
-        <w:t>field</w:t>
-      </w:r>
-      <w:proofErr w:type="spellEnd"/>
-      <w:r>
-        <w:t xml:space="preserve"> in your AJAX payload.</w:t>
-      </w:r>
-    </w:p>
-    <w:p>
-      <w:r>
-        <w:t>The backend doesn’t change, you’d still need to use the [</w:t>
-      </w:r>
-      <w:proofErr w:type="spellStart"/>
-      <w:r>
-        <w:t>ValidateAntiForgeryToken</w:t>
-      </w:r>
-      <w:proofErr w:type="spellEnd"/>
-      <w:r>
-        <w:t>] attribute on the endpoint.</w:t>
+        <w:t>Second, you include the value of that hidden field field in your AJAX payload.</w:t>
+      </w:r>
+    </w:p>
+    <w:p>
+      <w:r>
+        <w:t>The backend doesn’t change, you’d still need to use the [ValidateAntiForgeryToken] attribute on the endpoint.</w:t>
       </w:r>
     </w:p>
     <w:p>
@@ -1620,21 +1202,7 @@
         <w:rPr>
           <w:b/>
         </w:rPr>
-        <w:t>(</w:t>
-      </w:r>
-      <w:proofErr w:type="gramStart"/>
-      <w:r>
-        <w:rPr>
-          <w:b/>
-        </w:rPr>
-        <w:t>click</w:t>
-      </w:r>
-      <w:proofErr w:type="gramEnd"/>
-      <w:r>
-        <w:rPr>
-          <w:b/>
-        </w:rPr>
-        <w:t xml:space="preserve"> for CSRF – framework</w:t>
+        <w:t>(click for CSRF – framework</w:t>
       </w:r>
       <w:r>
         <w:rPr>
@@ -1682,21 +1250,7 @@
         <w:rPr>
           <w:b/>
         </w:rPr>
-        <w:t>(</w:t>
-      </w:r>
-      <w:proofErr w:type="gramStart"/>
-      <w:r>
-        <w:rPr>
-          <w:b/>
-        </w:rPr>
-        <w:t>click</w:t>
-      </w:r>
-      <w:proofErr w:type="gramEnd"/>
-      <w:r>
-        <w:rPr>
-          <w:b/>
-        </w:rPr>
-        <w:t xml:space="preserve"> for CSRF – framework #2</w:t>
+        <w:t>(click for CSRF – framework #2</w:t>
       </w:r>
       <w:r>
         <w:rPr>
@@ -1730,54 +1284,12 @@
         <w:rPr>
           <w:b/>
         </w:rPr>
-        <w:t>(</w:t>
-      </w:r>
-      <w:proofErr w:type="gramStart"/>
-      <w:r>
-        <w:rPr>
-          <w:b/>
-        </w:rPr>
-        <w:t>click</w:t>
-      </w:r>
-      <w:proofErr w:type="gramEnd"/>
-      <w:r>
-        <w:rPr>
-          <w:b/>
-        </w:rPr>
-        <w:t xml:space="preserve"> for CSRF – framework #</w:t>
-      </w:r>
-      <w:r>
-        <w:rPr>
-          <w:b/>
-        </w:rPr>
-        <w:t>3 - ajax</w:t>
-      </w:r>
-      <w:r>
-        <w:rPr>
-          <w:b/>
-        </w:rPr>
-        <w:t>)</w:t>
-      </w:r>
-    </w:p>
-    <w:p>
-      <w:r>
-        <w:t>To handle AJAX posts, I run a second bit of JQuery that defines a global “</w:t>
-      </w:r>
-      <w:proofErr w:type="spellStart"/>
-      <w:r>
-        <w:t>prefilter</w:t>
-      </w:r>
-      <w:proofErr w:type="spellEnd"/>
-      <w:r>
-        <w:t xml:space="preserve">” handler. The </w:t>
-      </w:r>
-      <w:proofErr w:type="spellStart"/>
-      <w:r>
-        <w:t>prefilter</w:t>
-      </w:r>
-      <w:proofErr w:type="spellEnd"/>
-      <w:r>
-        <w:t xml:space="preserve"> handler provides a hook so that you can </w:t>
+        <w:t>(click for CSRF – framework #3 - ajax)</w:t>
+      </w:r>
+    </w:p>
+    <w:p>
+      <w:r>
+        <w:t xml:space="preserve">To handle AJAX posts, I run a second bit of JQuery that defines a global “prefilter” handler. The prefilter handler provides a hook so that you can </w:t>
       </w:r>
       <w:r>
         <w:t xml:space="preserve">modify the AJAX options </w:t>
@@ -1797,21 +1309,7 @@
         <w:rPr>
           <w:b/>
         </w:rPr>
-        <w:t>(</w:t>
-      </w:r>
-      <w:proofErr w:type="gramStart"/>
-      <w:r>
-        <w:rPr>
-          <w:b/>
-        </w:rPr>
-        <w:t>click</w:t>
-      </w:r>
-      <w:proofErr w:type="gramEnd"/>
-      <w:r>
-        <w:rPr>
-          <w:b/>
-        </w:rPr>
-        <w:t xml:space="preserve"> for CSRF – framework #3)</w:t>
+        <w:t>(click for CSRF – framework #3)</w:t>
       </w:r>
     </w:p>
     <w:p>
@@ -1831,15 +1329,7 @@
         <w:t xml:space="preserve"> actions</w:t>
       </w:r>
       <w:r>
-        <w:t xml:space="preserve">. We can do that by creating a custom controller, overriding the </w:t>
-      </w:r>
-      <w:proofErr w:type="spellStart"/>
-      <w:r>
-        <w:t>OnActionExecuting</w:t>
-      </w:r>
-      <w:proofErr w:type="spellEnd"/>
-      <w:r>
-        <w:t xml:space="preserve"> method, and executing the token validation logic when necessary.</w:t>
+        <w:t>. We can do that by creating a custom controller, overriding the OnActionExecuting method, and executing the token validation logic when necessary.</w:t>
       </w:r>
     </w:p>
     <w:p>
@@ -1862,21 +1352,7 @@
         <w:rPr>
           <w:b/>
         </w:rPr>
-        <w:t>(</w:t>
-      </w:r>
-      <w:proofErr w:type="gramStart"/>
-      <w:r>
-        <w:rPr>
-          <w:b/>
-        </w:rPr>
-        <w:t>click</w:t>
-      </w:r>
-      <w:proofErr w:type="gramEnd"/>
-      <w:r>
-        <w:rPr>
-          <w:b/>
-        </w:rPr>
-        <w:t xml:space="preserve"> for CSRF – framework #4</w:t>
+        <w:t>(click for CSRF – framework #4</w:t>
       </w:r>
       <w:r>
         <w:rPr>
@@ -1901,58 +1377,12 @@
         <w:rPr>
           <w:b/>
         </w:rPr>
-        <w:t>(</w:t>
-      </w:r>
-      <w:proofErr w:type="gramStart"/>
-      <w:r>
-        <w:rPr>
-          <w:b/>
-        </w:rPr>
-        <w:t>click</w:t>
-      </w:r>
-      <w:proofErr w:type="gramEnd"/>
-      <w:r>
-        <w:rPr>
-          <w:b/>
-        </w:rPr>
-        <w:t xml:space="preserve"> for CSRF – framework #</w:t>
-      </w:r>
-      <w:r>
-        <w:rPr>
-          <w:b/>
-        </w:rPr>
-        <w:t>5</w:t>
-      </w:r>
-      <w:r>
-        <w:rPr>
-          <w:b/>
-        </w:rPr>
-        <w:t xml:space="preserve"> – </w:t>
-      </w:r>
-      <w:r>
-        <w:rPr>
-          <w:b/>
-        </w:rPr>
-        <w:t xml:space="preserve">AJAX </w:t>
-      </w:r>
-      <w:r>
-        <w:rPr>
-          <w:b/>
-        </w:rPr>
-        <w:t>clean)</w:t>
-      </w:r>
-    </w:p>
-    <w:p>
-      <w:r>
-        <w:t xml:space="preserve">And here’s what it looks like for an AJAX POST. Again, </w:t>
-      </w:r>
-      <w:proofErr w:type="gramStart"/>
-      <w:r>
-        <w:t>it’s</w:t>
-      </w:r>
-      <w:proofErr w:type="gramEnd"/>
-      <w:r>
-        <w:t xml:space="preserve"> 100% business logic, yet still protected.</w:t>
+        <w:t>(click for CSRF – framework #5 – AJAX clean)</w:t>
+      </w:r>
+    </w:p>
+    <w:p>
+      <w:r>
+        <w:t>And here’s what it looks like for an AJAX POST. Again, it’s 100% business logic, yet still protected.</w:t>
       </w:r>
     </w:p>
     <w:p>
@@ -1970,21 +1400,7 @@
         <w:rPr>
           <w:b/>
         </w:rPr>
-        <w:t>(</w:t>
-      </w:r>
-      <w:proofErr w:type="gramStart"/>
-      <w:r>
-        <w:rPr>
-          <w:b/>
-        </w:rPr>
-        <w:t>click</w:t>
-      </w:r>
-      <w:proofErr w:type="gramEnd"/>
-      <w:r>
-        <w:rPr>
-          <w:b/>
-        </w:rPr>
-        <w:t xml:space="preserve"> for Authorization transition)</w:t>
+        <w:t>(click for Authorization transition)</w:t>
       </w:r>
     </w:p>
     <w:p>
@@ -2025,35 +1441,7 @@
         <w:rPr>
           <w:b/>
         </w:rPr>
-        <w:t>(</w:t>
-      </w:r>
-      <w:proofErr w:type="gramStart"/>
-      <w:r>
-        <w:rPr>
-          <w:b/>
-        </w:rPr>
-        <w:t>click</w:t>
-      </w:r>
-      <w:proofErr w:type="gramEnd"/>
-      <w:r>
-        <w:rPr>
-          <w:b/>
-        </w:rPr>
-        <w:t xml:space="preserve"> for </w:t>
-      </w:r>
-      <w:proofErr w:type="spellStart"/>
-      <w:r>
-        <w:rPr>
-          <w:b/>
-        </w:rPr>
-        <w:t>Auth</w:t>
-      </w:r>
-      <w:proofErr w:type="spellEnd"/>
-      <w:r>
-        <w:rPr>
-          <w:b/>
-        </w:rPr>
-        <w:t xml:space="preserve"> – feature)</w:t>
+        <w:t>(click for Auth – feature)</w:t>
       </w:r>
     </w:p>
     <w:p>
@@ -2063,15 +1451,7 @@
     </w:p>
     <w:p>
       <w:r>
-        <w:t xml:space="preserve">This is simple, but it results in a lot of duplicative code. If you change how the permission check works, or if you decide you want to do something different than return an </w:t>
-      </w:r>
-      <w:proofErr w:type="spellStart"/>
-      <w:r>
-        <w:t>HttpUnauthorizedResult</w:t>
-      </w:r>
-      <w:proofErr w:type="spellEnd"/>
-      <w:r>
-        <w:t>, you’re going to have a lot of places to modify.</w:t>
+        <w:t>This is simple, but it results in a lot of duplicative code. If you change how the permission check works, or if you decide you want to do something different than return an HttpUnauthorizedResult, you’re going to have a lot of places to modify.</w:t>
       </w:r>
     </w:p>
     <w:p>
@@ -2084,35 +1464,7 @@
         <w:rPr>
           <w:b/>
         </w:rPr>
-        <w:t>(</w:t>
-      </w:r>
-      <w:proofErr w:type="gramStart"/>
-      <w:r>
-        <w:rPr>
-          <w:b/>
-        </w:rPr>
-        <w:t>click</w:t>
-      </w:r>
-      <w:proofErr w:type="gramEnd"/>
-      <w:r>
-        <w:rPr>
-          <w:b/>
-        </w:rPr>
-        <w:t xml:space="preserve"> for </w:t>
-      </w:r>
-      <w:proofErr w:type="spellStart"/>
-      <w:r>
-        <w:rPr>
-          <w:b/>
-        </w:rPr>
-        <w:t>Auth</w:t>
-      </w:r>
-      <w:proofErr w:type="spellEnd"/>
-      <w:r>
-        <w:rPr>
-          <w:b/>
-        </w:rPr>
-        <w:t xml:space="preserve"> – framework)</w:t>
+        <w:t>(click for Auth – framework)</w:t>
       </w:r>
     </w:p>
     <w:p>
@@ -2151,21 +1503,7 @@
         <w:rPr>
           <w:b/>
         </w:rPr>
-        <w:t>(</w:t>
-      </w:r>
-      <w:proofErr w:type="gramStart"/>
-      <w:r>
-        <w:rPr>
-          <w:b/>
-        </w:rPr>
-        <w:t>click</w:t>
-      </w:r>
-      <w:proofErr w:type="gramEnd"/>
-      <w:r>
-        <w:rPr>
-          <w:b/>
-        </w:rPr>
-        <w:t xml:space="preserve"> for implementation)</w:t>
+        <w:t>(click for implementation)</w:t>
       </w:r>
     </w:p>
     <w:p>
@@ -2180,37 +1518,15 @@
         <w:t xml:space="preserve">every </w:t>
       </w:r>
       <w:r>
-        <w:t>other controller in my site derives from. I can then add a “</w:t>
-      </w:r>
-      <w:proofErr w:type="spellStart"/>
-      <w:r>
-        <w:t>CurrentUser</w:t>
-      </w:r>
-      <w:proofErr w:type="spellEnd"/>
-      <w:r>
-        <w:t>” property to that base controller, which makes it available to the attributes with a little bit of casting.</w:t>
-      </w:r>
-    </w:p>
-    <w:p>
-      <w:r>
-        <w:rPr>
-          <w:b/>
-        </w:rPr>
-        <w:t>(</w:t>
-      </w:r>
-      <w:proofErr w:type="gramStart"/>
-      <w:r>
-        <w:rPr>
-          <w:b/>
-        </w:rPr>
-        <w:t>click</w:t>
-      </w:r>
-      <w:proofErr w:type="gramEnd"/>
-      <w:r>
-        <w:rPr>
-          <w:b/>
-        </w:rPr>
-        <w:t xml:space="preserve"> for auditing)</w:t>
+        <w:t>other controller in my site derives from. I can then add a “CurrentUser” property to that base controller, which makes it available to the attributes with a little bit of casting.</w:t>
+      </w:r>
+    </w:p>
+    <w:p>
+      <w:r>
+        <w:rPr>
+          <w:b/>
+        </w:rPr>
+        <w:t>(click for auditing)</w:t>
       </w:r>
     </w:p>
     <w:p>
@@ -2242,15 +1558,7 @@
     </w:p>
     <w:p>
       <w:r>
-        <w:t xml:space="preserve">But if you implement these checks as attributes, it’s a bit simpler. You can use a tool like </w:t>
-      </w:r>
-      <w:proofErr w:type="spellStart"/>
-      <w:r>
-        <w:t>NDepend</w:t>
-      </w:r>
-      <w:proofErr w:type="spellEnd"/>
-      <w:r>
-        <w:t xml:space="preserve"> to generate a report of every Controller action and the permissions it requires.</w:t>
+        <w:t>But if you implement these checks as attributes, it’s a bit simpler. You can use a tool like NDepend to generate a report of every Controller action and the permissions it requires.</w:t>
       </w:r>
     </w:p>
     <w:p>
@@ -2284,35 +1592,7 @@
         <w:rPr>
           <w:b/>
         </w:rPr>
-        <w:t>(</w:t>
-      </w:r>
-      <w:proofErr w:type="gramStart"/>
-      <w:r>
-        <w:rPr>
-          <w:b/>
-        </w:rPr>
-        <w:t>click</w:t>
-      </w:r>
-      <w:proofErr w:type="gramEnd"/>
-      <w:r>
-        <w:rPr>
-          <w:b/>
-        </w:rPr>
-        <w:t xml:space="preserve"> for Property </w:t>
-      </w:r>
-      <w:proofErr w:type="spellStart"/>
-      <w:r>
-        <w:rPr>
-          <w:b/>
-        </w:rPr>
-        <w:t>Auth</w:t>
-      </w:r>
-      <w:proofErr w:type="spellEnd"/>
-      <w:r>
-        <w:rPr>
-          <w:b/>
-        </w:rPr>
-        <w:t xml:space="preserve"> – feature)</w:t>
+        <w:t>(click for Property Auth – feature)</w:t>
       </w:r>
     </w:p>
     <w:p>
@@ -2322,15 +1602,7 @@
     </w:p>
     <w:p>
       <w:r>
-        <w:t xml:space="preserve">Just like with page-level authorization this is fairly simple to do, but it can result in a lot of copy/pasted </w:t>
-      </w:r>
-      <w:proofErr w:type="gramStart"/>
-      <w:r>
-        <w:t>code.</w:t>
-      </w:r>
-      <w:proofErr w:type="gramEnd"/>
-      <w:r>
-        <w:t xml:space="preserve"> Since this rule applies to </w:t>
+        <w:t xml:space="preserve">Just like with page-level authorization this is fairly simple to do, but it can result in a lot of copy/pasted code. Since this rule applies to </w:t>
       </w:r>
       <w:r>
         <w:rPr>
@@ -2347,48 +1619,12 @@
         <w:rPr>
           <w:b/>
         </w:rPr>
-        <w:t>(</w:t>
-      </w:r>
-      <w:proofErr w:type="gramStart"/>
-      <w:r>
-        <w:rPr>
-          <w:b/>
-        </w:rPr>
-        <w:t>click</w:t>
-      </w:r>
-      <w:proofErr w:type="gramEnd"/>
-      <w:r>
-        <w:rPr>
-          <w:b/>
-        </w:rPr>
-        <w:t xml:space="preserve"> for Property </w:t>
-      </w:r>
-      <w:proofErr w:type="spellStart"/>
-      <w:r>
-        <w:rPr>
-          <w:b/>
-        </w:rPr>
-        <w:t>Auth</w:t>
-      </w:r>
-      <w:proofErr w:type="spellEnd"/>
-      <w:r>
-        <w:rPr>
-          <w:b/>
-        </w:rPr>
-        <w:t xml:space="preserve"> – framework)</w:t>
-      </w:r>
-    </w:p>
-    <w:p>
-      <w:r>
-        <w:t xml:space="preserve">And just like with page-level </w:t>
-      </w:r>
-      <w:proofErr w:type="gramStart"/>
-      <w:r>
-        <w:t>authorization, that</w:t>
-      </w:r>
-      <w:proofErr w:type="gramEnd"/>
-      <w:r>
-        <w:t xml:space="preserve"> means pushing the </w:t>
+        <w:t>(click for Property Auth – framework)</w:t>
+      </w:r>
+    </w:p>
+    <w:p>
+      <w:r>
+        <w:t xml:space="preserve">And just like with page-level authorization, that means pushing the </w:t>
       </w:r>
       <w:r>
         <w:rPr>
@@ -2402,36 +1638,12 @@
     </w:p>
     <w:p>
       <w:r>
-        <w:t>Unlike with page-level authorization, however, there’s no handy place to hook this logic into. There is no generic “</w:t>
-      </w:r>
-      <w:proofErr w:type="spellStart"/>
-      <w:r>
-        <w:t>OnPropertyAccessed</w:t>
-      </w:r>
-      <w:proofErr w:type="spellEnd"/>
-      <w:r>
-        <w:t>” type filter built into .NET.</w:t>
-      </w:r>
-    </w:p>
-    <w:p>
-      <w:r>
-        <w:t xml:space="preserve">However, we can use a library called </w:t>
-      </w:r>
-      <w:proofErr w:type="spellStart"/>
-      <w:r>
-        <w:t>PostSharp</w:t>
-      </w:r>
-      <w:proofErr w:type="spellEnd"/>
-      <w:r>
-        <w:t xml:space="preserve"> to give us pretty much that exact thing. </w:t>
-      </w:r>
-      <w:proofErr w:type="spellStart"/>
-      <w:r>
-        <w:t>PostSharp</w:t>
-      </w:r>
-      <w:proofErr w:type="spellEnd"/>
-      <w:r>
-        <w:t xml:space="preserve"> is what’s called an “Aspect Oriented Programming” framework. I won’t go into all the details, but basically it’s a post-processor that runs </w:t>
+        <w:t>Unlike with page-level authorization, however, there’s no handy place to hook this logic into. There is no generic “OnPropertyAccessed” type filter built into .NET.</w:t>
+      </w:r>
+    </w:p>
+    <w:p>
+      <w:r>
+        <w:t xml:space="preserve">However, we can use a library called PostSharp to give us pretty much that exact thing. PostSharp is what’s called an “Aspect Oriented Programming” framework. I won’t go into all the details, but basically it’s a post-processor that runs </w:t>
       </w:r>
       <w:r>
         <w:rPr>
@@ -2445,15 +1657,7 @@
     </w:p>
     <w:p>
       <w:r>
-        <w:t xml:space="preserve">For example, this is what the implementation of the </w:t>
-      </w:r>
-      <w:proofErr w:type="spellStart"/>
-      <w:r>
-        <w:t>MaskedValue</w:t>
-      </w:r>
-      <w:proofErr w:type="spellEnd"/>
-      <w:r>
-        <w:t xml:space="preserve"> attribute looks like</w:t>
+        <w:t>For example, this is what the implementation of the MaskedValue attribute looks like</w:t>
       </w:r>
     </w:p>
     <w:p>
@@ -2462,35 +1666,7 @@
           <w:b/>
         </w:rPr>
         <w:lastRenderedPageBreak/>
-        <w:t>(</w:t>
-      </w:r>
-      <w:proofErr w:type="gramStart"/>
-      <w:r>
-        <w:rPr>
-          <w:b/>
-        </w:rPr>
-        <w:t>click</w:t>
-      </w:r>
-      <w:proofErr w:type="gramEnd"/>
-      <w:r>
-        <w:rPr>
-          <w:b/>
-        </w:rPr>
-        <w:t xml:space="preserve"> for </w:t>
-      </w:r>
-      <w:proofErr w:type="spellStart"/>
-      <w:r>
-        <w:rPr>
-          <w:b/>
-        </w:rPr>
-        <w:t>PostSharp</w:t>
-      </w:r>
-      <w:proofErr w:type="spellEnd"/>
-      <w:r>
-        <w:rPr>
-          <w:b/>
-        </w:rPr>
-        <w:t xml:space="preserve"> code</w:t>
+        <w:t>(click for PostSharp code</w:t>
       </w:r>
       <w:r>
         <w:t>)</w:t>
@@ -2498,126 +1674,283 @@
     </w:p>
     <w:p>
       <w:r>
-        <w:t xml:space="preserve">I’ve created this base class called </w:t>
-      </w:r>
-      <w:proofErr w:type="spellStart"/>
-      <w:r>
-        <w:t>UserAwarePropertyInterceptor</w:t>
-      </w:r>
-      <w:proofErr w:type="spellEnd"/>
-      <w:r>
-        <w:t>. It basically talks to the current thread, figures out which user is active, and exposes the user data as a class member.</w:t>
-      </w:r>
-    </w:p>
-    <w:p>
-      <w:r>
-        <w:t xml:space="preserve">My base class inherits from a </w:t>
-      </w:r>
-      <w:proofErr w:type="spellStart"/>
-      <w:r>
-        <w:t>PostSharp</w:t>
-      </w:r>
-      <w:proofErr w:type="spellEnd"/>
-      <w:r>
-        <w:t xml:space="preserve"> class called </w:t>
-      </w:r>
-      <w:proofErr w:type="spellStart"/>
-      <w:r>
-        <w:t>PropertyInterceptor</w:t>
-      </w:r>
-      <w:proofErr w:type="spellEnd"/>
-      <w:r>
-        <w:t xml:space="preserve">, which gives us this </w:t>
-      </w:r>
-      <w:proofErr w:type="spellStart"/>
+        <w:t>I’ve created this base class called UserAwarePropertyInterceptor. It basically talks to the current thread, figures out which user is active, and exposes the user data as a class member.</w:t>
+      </w:r>
+    </w:p>
+    <w:p>
+      <w:r>
+        <w:t xml:space="preserve">My base class inherits from a PostSharp class which gives us this </w:t>
+      </w:r>
       <w:r>
         <w:rPr>
           <w:i/>
         </w:rPr>
         <w:t>OnGetValue</w:t>
       </w:r>
-      <w:proofErr w:type="spellEnd"/>
       <w:r>
         <w:t xml:space="preserve"> method to override. This method will get executed every time code tries to read the SSN property of my view model. I do the permission check in the body of this method and, if the user doesn’t have the necessary permission, I return a masked value instead of the raw SSN.</w:t>
       </w:r>
     </w:p>
     <w:p>
       <w:r>
-        <w:t xml:space="preserve">Again, the magic here is </w:t>
-      </w:r>
-      <w:proofErr w:type="spellStart"/>
-      <w:r>
-        <w:t>PostSharp</w:t>
-      </w:r>
-      <w:proofErr w:type="spellEnd"/>
-      <w:r>
-        <w:t>. After I compile my code, it goes to every place that calls the getter for that SSN property and it re-writes the compiled code to route those calls through this method instead. It’s pretty cool stuff.</w:t>
-      </w:r>
-    </w:p>
-    <w:p>
-      <w:r>
-        <w:rPr>
-          <w:b/>
-        </w:rPr>
-        <w:t>(</w:t>
-      </w:r>
-      <w:proofErr w:type="gramStart"/>
-      <w:r>
-        <w:rPr>
-          <w:b/>
-        </w:rPr>
-        <w:t>click</w:t>
-      </w:r>
-      <w:proofErr w:type="gramEnd"/>
-      <w:r>
-        <w:rPr>
-          <w:b/>
-        </w:rPr>
-        <w:t xml:space="preserve"> for Property </w:t>
-      </w:r>
-      <w:proofErr w:type="spellStart"/>
-      <w:r>
-        <w:rPr>
-          <w:b/>
-        </w:rPr>
-        <w:t>Auth</w:t>
-      </w:r>
-      <w:proofErr w:type="spellEnd"/>
-      <w:r>
-        <w:rPr>
-          <w:b/>
-        </w:rPr>
-        <w:t xml:space="preserve"> – framework (dupe))</w:t>
-      </w:r>
-    </w:p>
-    <w:p>
-      <w:r>
-        <w:t>In my demo app I’m assigning this attribute to a view model because it makes it easier to compare/contrast the different techniques, but you could also assign it directly to your domain model. That way every view model you create would inherit the same permission check and get you a lot closer to the “secure by default” ideal.</w:t>
-      </w:r>
-    </w:p>
-    <w:p>
-      <w:r>
-        <w:t xml:space="preserve">Also, just like with the controller attribute, using a property access attribute makes it easier to audit this rule. You could use </w:t>
-      </w:r>
-      <w:proofErr w:type="spellStart"/>
-      <w:r>
-        <w:t>NDepend</w:t>
-      </w:r>
-      <w:proofErr w:type="spellEnd"/>
-      <w:r>
-        <w:t xml:space="preserve"> to run a report of every property that is protected in this way, and by which attributes.</w:t>
-      </w:r>
-    </w:p>
-    <w:p>
-      <w:r>
-        <w:rPr>
-          <w:b/>
-        </w:rPr>
-        <w:t>TODO: encrypt?</w:t>
+        <w:t xml:space="preserve">Again, the magic here is PostSharp. After I compile my code, it </w:t>
+      </w:r>
+      <w:r>
+        <w:t>re-writes the getter for the SSN property and injects a call into this method instead</w:t>
+      </w:r>
+      <w:r>
+        <w:t>. It’s pretty cool stuff.</w:t>
+      </w:r>
+    </w:p>
+    <w:p>
+      <w:r>
+        <w:rPr>
+          <w:b/>
+        </w:rPr>
+        <w:t>(click for Property Auth – framework (dupe))</w:t>
+      </w:r>
+    </w:p>
+    <w:p>
+      <w:r>
+        <w:t>In my demo app I’m assigning this attribute to a view model because it makes it easier to compare/contrast the different techniques, but you could also assign it directly to your domain model</w:t>
+      </w:r>
+      <w:r>
+        <w:t xml:space="preserve"> like you see here</w:t>
+      </w:r>
+      <w:r>
+        <w:t xml:space="preserve">. </w:t>
+      </w:r>
+      <w:r>
+        <w:t xml:space="preserve">This way, every view model that you create would inherit </w:t>
+      </w:r>
+      <w:r>
+        <w:t>the same permission check</w:t>
+      </w:r>
+      <w:r>
+        <w:t>.  Once you do this, every single view model becomes “secure by default”.</w:t>
+      </w:r>
+    </w:p>
+    <w:p>
+      <w:r>
+        <w:t>Also, just like with the controller attribute, using a property access attribute makes it easier to audit this rule. You could use NDepend to run a report of every property</w:t>
+      </w:r>
+      <w:r>
+        <w:t>, belonging to a domain model,</w:t>
+      </w:r>
+      <w:r>
+        <w:t xml:space="preserve"> that is protected in this way, and by which </w:t>
+      </w:r>
+      <w:r>
+        <w:t>permissions</w:t>
+      </w:r>
+      <w:r>
+        <w:t>.</w:t>
+      </w:r>
+    </w:p>
+    <w:p>
+      <w:pPr>
+        <w:rPr>
+          <w:b/>
+        </w:rPr>
+      </w:pPr>
+      <w:r>
+        <w:rPr>
+          <w:b/>
+        </w:rPr>
+        <w:t>(click for Encrypt)</w:t>
+      </w:r>
+    </w:p>
+    <w:p>
+      <w:r>
+        <w:t>Another cross-cutting concern that you can handle with PostSharp is encryption. I’m not going to show the details right now, but if you look at my sample code you’ll see an example of this Encrypted Value interceptor that automatically encrypts its values when storing them in the database, and automatically decrypts the values when reading them back out.</w:t>
+      </w:r>
+    </w:p>
+    <w:p>
+      <w:r>
+        <w:rPr>
+          <w:b/>
+        </w:rPr>
+        <w:t>(click for Access Control)</w:t>
+      </w:r>
+    </w:p>
+    <w:p>
+      <w:r>
+        <w:t>Another common cross-cutting concern is access control, which is the mechanism through which we prevent a user from accessing data they shouldn’t.</w:t>
+      </w:r>
+    </w:p>
+    <w:p>
+      <w:r>
+        <w:t xml:space="preserve">This is similar to authorization, but in general I tend to think of authorization like “is Bob allowed to access the Manage Orders page at all”, and access control is like “is Bob allowed to view the </w:t>
+      </w:r>
+      <w:r>
+        <w:rPr>
+          <w:i/>
+        </w:rPr>
+        <w:t xml:space="preserve">specific order </w:t>
+      </w:r>
+      <w:r>
+        <w:t>he’s requested”.</w:t>
+      </w:r>
+    </w:p>
+    <w:p>
+      <w:r>
+        <w:rPr>
+          <w:b/>
+        </w:rPr>
+        <w:t>(click for Access Control feature)</w:t>
+      </w:r>
+    </w:p>
+    <w:p>
+      <w:r>
+        <w:t>Here’s an example of a page that lists all orders the user is allowed to see. If they have the Manage Orders permission then they can see everything, otherwise they can only see their own orders.</w:t>
+      </w:r>
+    </w:p>
+    <w:p>
+      <w:r>
+        <w:t>This type of requirement tends to cut across multiple features. If we’re restricting what items show up in the list, then we probably want to apply that same restriction on the details page. Otherwise the user might start hacking around with the URL and get access to something they shouldn’t.</w:t>
+      </w:r>
+    </w:p>
+    <w:p>
+      <w:r>
+        <w:rPr>
+          <w:b/>
+        </w:rPr>
+        <w:t>(click for Access Control – feature #2)</w:t>
+      </w:r>
+    </w:p>
+    <w:p>
+      <w:r>
+        <w:lastRenderedPageBreak/>
+        <w:t xml:space="preserve">This is what that same requirement looks like on the Order Detail page. </w:t>
+      </w:r>
+      <w:r>
+        <w:t xml:space="preserve">In this case, we have the same </w:t>
+      </w:r>
+      <w:r>
+        <w:rPr>
+          <w:i/>
+        </w:rPr>
+        <w:t xml:space="preserve">business rule </w:t>
+      </w:r>
+      <w:r>
+        <w:t xml:space="preserve">being implemented in </w:t>
+      </w:r>
+      <w:r>
+        <w:rPr>
+          <w:i/>
+        </w:rPr>
+        <w:t>two different ways</w:t>
+      </w:r>
+      <w:r>
+        <w:t>. One page is applying the requirement as a filter against a list of orders, and the other page is applying the requirement against a specific order. If you think back to the start of my talk, one of these pages was represented by the square, and the other by the diamond. Same business rule, but different implementation.</w:t>
+      </w:r>
+    </w:p>
+    <w:p>
+      <w:r>
+        <w:t>There are two ways that we can handle this in a cross-cutting fashion, each with their own trade-offs.</w:t>
+      </w:r>
+    </w:p>
+    <w:p>
+      <w:r>
+        <w:rPr>
+          <w:b/>
+        </w:rPr>
+        <w:t>(click for Access Control – framework #1)</w:t>
+      </w:r>
+    </w:p>
+    <w:p>
+      <w:r>
+        <w:t>The easiest way to make this a cross-cutting concern is to push the responsibility for access control into your data access code where it can be reused by multiple features.</w:t>
+      </w:r>
+    </w:p>
+    <w:p>
+      <w:r>
+        <w:t xml:space="preserve">This is an example of a simple data service that provides two different ways to get order data. </w:t>
+      </w:r>
+      <w:r>
+        <w:t xml:space="preserve">You can call </w:t>
+      </w:r>
+      <w:r>
+        <w:t xml:space="preserve">GetAll </w:t>
+      </w:r>
+      <w:r>
+        <w:t>and get everything</w:t>
+      </w:r>
+      <w:r>
+        <w:t xml:space="preserve">, </w:t>
+      </w:r>
+      <w:r>
+        <w:t xml:space="preserve">or you can call </w:t>
+      </w:r>
+      <w:r>
+        <w:t xml:space="preserve">GetById </w:t>
+      </w:r>
+      <w:r>
+        <w:t>and get back a single order.</w:t>
+      </w:r>
+    </w:p>
+    <w:p>
+      <w:r>
+        <w:t>In this case, I’ve created two versions of each method – one that takes the current user as an argument, and one that doesn’t.  If you call the version that takes a user argument, then it applies the security check. If you call the version that doesn’t, then you’re responsible for doing your own access control.</w:t>
+      </w:r>
+    </w:p>
+    <w:p>
+      <w:r>
+        <w:t xml:space="preserve">Why have two versions? Well, there might be scenarios where there is no “current user”, such as a scheduled task </w:t>
+      </w:r>
+      <w:r>
+        <w:t xml:space="preserve">that runs </w:t>
+      </w:r>
+      <w:r>
+        <w:t xml:space="preserve">a maintenance program in the middle </w:t>
+      </w:r>
+      <w:r>
+        <w:t xml:space="preserve">of the night. </w:t>
+      </w:r>
+      <w:r>
+        <w:t>If you can avoid</w:t>
+      </w:r>
+      <w:r>
+        <w:t xml:space="preserve"> it</w:t>
+      </w:r>
+      <w:r>
+        <w:t xml:space="preserve">, I’d recommend NOT having the insecure versions at all. But if you </w:t>
+      </w:r>
+      <w:r>
+        <w:rPr>
+          <w:i/>
+        </w:rPr>
+        <w:t xml:space="preserve">do </w:t>
+      </w:r>
+      <w:r>
+        <w:t>have to provide them, I recommend a namin</w:t>
+      </w:r>
+      <w:r>
+        <w:t>g convention like you see here because it reminds the programmer that they need to provide their own access checks. If I’m a programmer and I type “OrderService.GetById”, it isn’t explicit whether or not security rules have been applied. But if I type “GetById</w:t>
+      </w:r>
+      <w:r>
+        <w:rPr>
+          <w:u w:val="single"/>
+        </w:rPr>
+        <w:t>Insecure</w:t>
+      </w:r>
+      <w:r>
+        <w:t>”, that’s a pretty clear reminder that I’m on the hook for access control in my app code.</w:t>
+      </w:r>
+    </w:p>
+    <w:p>
+      <w:r>
+        <w:t>This approach is better than nothing, and it pushes the access control logic down from the UI layer and into the data access layer. But this is far from “secure by default”; every time you add a new data access method, you’ll need to re-implement the security checks. It also leads to a lot of duplicate code if the security logic is implemented differently in each of these methods.</w:t>
+      </w:r>
+    </w:p>
+    <w:p>
+      <w:r>
+        <w:t>In some cases, you might be able to push this logic even lower, into the database itself, using a technique called Row Level Security. The idea here is that the database, not the application, determines which rows a given user can see. This eliminates the need for access control in the application code and goes a long way towards making things “secure by default”.</w:t>
       </w:r>
       <w:bookmarkStart w:id="0" w:name="_GoBack"/>
       <w:bookmarkEnd w:id="0"/>
     </w:p>
+    <w:p/>
     <w:p/>
     <w:sectPr>
       <w:pgSz w:w="12240" w:h="15840"/>

</xml_diff>

<commit_message>
Added RLS to narrative / PPT
</commit_message>
<xml_diff>
--- a/Narrative - CodeMash 2017.docx
+++ b/Narrative - CodeMash 2017.docx
@@ -1946,6 +1946,121 @@
     <w:p>
       <w:r>
         <w:t>In some cases, you might be able to push this logic even lower, into the database itself, using a technique called Row Level Security. The idea here is that the database, not the application, determines which rows a given user can see. This eliminates the need for access control in the application code and goes a long way towards making things “secure by default”.</w:t>
+      </w:r>
+    </w:p>
+    <w:p>
+      <w:r>
+        <w:rPr>
+          <w:b/>
+        </w:rPr>
+        <w:t>(click for RLS)</w:t>
+      </w:r>
+    </w:p>
+    <w:p>
+      <w:r>
+        <w:t>This is an example of how you could implement Row Level Security using Entity Framework and SQL Server 2016. You can do similar things with other ORMs, but this example uses brand new feature in SQL Server 2016 called the “session context”.</w:t>
+      </w:r>
+      <w:r>
+        <w:t xml:space="preserve"> This is basically a key/value collection that’s scoped to the connection and it lets us establish essentially a “global variable” for all queries executed within that connection.</w:t>
+      </w:r>
+      <w:r>
+        <w:t xml:space="preserve"> Here’s how it works.</w:t>
+      </w:r>
+    </w:p>
+    <w:p>
+      <w:r>
+        <w:t xml:space="preserve">First, we create a class that implements the IDbConnectionInterceptor </w:t>
+      </w:r>
+      <w:r>
+        <w:t>interface. This basically tells Entity Framework that we want to run some custom code whenever a database connection is opened.</w:t>
+      </w:r>
+    </w:p>
+    <w:p>
+      <w:r>
+        <w:lastRenderedPageBreak/>
+        <w:t xml:space="preserve">In our custom code, if no user is logged in, we don’t do anything. This is important or else we prevent the system from running </w:t>
+      </w:r>
+      <w:r>
+        <w:rPr>
+          <w:i/>
+        </w:rPr>
+        <w:t>any</w:t>
+      </w:r>
+      <w:r>
+        <w:t xml:space="preserve"> queries for anonymous users, which is probably bad.</w:t>
+      </w:r>
+    </w:p>
+    <w:p>
+      <w:r>
+        <w:t>Then, if there IS a logged in user, we execute this stored procedure called sp_set_session_context. This is how we add values to the connection scope.</w:t>
+      </w:r>
+    </w:p>
+    <w:p>
+      <w:r>
+        <w:t>At this point, the connection gets opened and any query that wants to can access the current user ID.</w:t>
+      </w:r>
+    </w:p>
+    <w:p>
+      <w:r>
+        <w:rPr>
+          <w:b/>
+        </w:rPr>
+        <w:t>(click for RLS – SQL)</w:t>
+      </w:r>
+    </w:p>
+    <w:p>
+      <w:r>
+        <w:t xml:space="preserve">The next thing we need to do is to use that ID to restrict access to specific rows. We do that by creating a predicate function that accepts the user ID </w:t>
+      </w:r>
+      <w:r>
+        <w:rPr>
+          <w:u w:val="single"/>
+        </w:rPr>
+        <w:t>associated with an order we want to display</w:t>
+      </w:r>
+      <w:r>
+        <w:t>. The predicate function returns 1 if the user ID that is passed in is equal to the current user, which would mean the user is viewing an order they own, OR if the current user has permission to view all orders.</w:t>
+      </w:r>
+    </w:p>
+    <w:p>
+      <w:r>
+        <w:t>Think of this like a predicate function in a LINQ statement. SQL Server is going to apply it against every Order in a result set, and this function is going to indicate whether the current user can view that specific record or not.</w:t>
+      </w:r>
+    </w:p>
+    <w:p>
+      <w:r>
+        <w:rPr>
+          <w:b/>
+        </w:rPr>
+        <w:t>(click for RLS – SQL 2)</w:t>
+      </w:r>
+    </w:p>
+    <w:p>
+      <w:r>
+        <w:t>The final piece of the puzzle is to tell SQL Server that it should apply that predicate function to the Orders table, which you do like this.</w:t>
+      </w:r>
+    </w:p>
+    <w:p>
+      <w:r>
+        <w:t>You have to be a little careful with this because this predicate is applied all the time, even if you’re connected through Management Studio. Make sure to disable the filtering if there’s no active User Id set.</w:t>
+      </w:r>
+    </w:p>
+    <w:p>
+      <w:r>
+        <w:rPr>
+          <w:b/>
+        </w:rPr>
+        <w:t xml:space="preserve"> (click for RLS – clean)</w:t>
+      </w:r>
+    </w:p>
+    <w:p>
+      <w:r>
+        <w:t xml:space="preserve">And here’s what the feature code looks like. It’s 100% focused on the business logic, no security stuff in sight. </w:t>
+      </w:r>
+    </w:p>
+    <w:p>
+      <w:r>
+        <w:t>The EF interceptor automatically adds the user ID to the connection’s session context, the database automatically applies the predicate function against the Order table, and the predicate automatically filters out any orders that the user isn’t allowed to see. Pretty cool!</w:t>
       </w:r>
       <w:bookmarkStart w:id="0" w:name="_GoBack"/>
       <w:bookmarkEnd w:id="0"/>

</xml_diff>

<commit_message>
Added Injection, other tweaks
</commit_message>
<xml_diff>
--- a/Narrative - CodeMash 2017.docx
+++ b/Narrative - CodeMash 2017.docx
@@ -14,7 +14,15 @@
     </w:p>
     <w:p>
       <w:r>
-        <w:t>SQL injection protection via parameterized sql (canonical example)</w:t>
+        <w:t xml:space="preserve">SQL injection protection via parameterized </w:t>
+      </w:r>
+      <w:proofErr w:type="spellStart"/>
+      <w:r>
+        <w:t>sql</w:t>
+      </w:r>
+      <w:proofErr w:type="spellEnd"/>
+      <w:r>
+        <w:t xml:space="preserve"> (canonical example)</w:t>
       </w:r>
     </w:p>
     <w:p>
@@ -191,7 +199,15 @@
     </w:p>
     <w:p>
       <w:r>
-        <w:t>“Census XML Gateway” = a proxy.  “Oracle XML Gateway”  (gives external access to ESB)</w:t>
+        <w:t>“Census XML Gateway” = a proxy.  “Oracle XML Gateway</w:t>
+      </w:r>
+      <w:proofErr w:type="gramStart"/>
+      <w:r>
+        <w:t>”  (</w:t>
+      </w:r>
+      <w:proofErr w:type="gramEnd"/>
+      <w:r>
+        <w:t>gives external access to ESB)</w:t>
       </w:r>
     </w:p>
     <w:p/>
@@ -306,8 +322,16 @@
         <w:rPr>
           <w:b/>
         </w:rPr>
-        <w:t>(click</w:t>
-      </w:r>
+        <w:t>(</w:t>
+      </w:r>
+      <w:proofErr w:type="gramStart"/>
+      <w:r>
+        <w:rPr>
+          <w:b/>
+        </w:rPr>
+        <w:t>click</w:t>
+      </w:r>
+      <w:proofErr w:type="gramEnd"/>
       <w:r>
         <w:rPr>
           <w:b/>
@@ -346,7 +370,15 @@
         <w:t xml:space="preserve">table </w:t>
       </w:r>
       <w:r>
-        <w:t>through SQL Injection. Etc, etc.</w:t>
+        <w:t xml:space="preserve">through SQL Injection. </w:t>
+      </w:r>
+      <w:proofErr w:type="spellStart"/>
+      <w:r>
+        <w:t>Etc</w:t>
+      </w:r>
+      <w:proofErr w:type="spellEnd"/>
+      <w:r>
+        <w:t>, etc.</w:t>
       </w:r>
       <w:r>
         <w:t xml:space="preserve"> When I’m really engaged in a business problem, I want to be “all in” on that problem, </w:t>
@@ -379,7 +411,21 @@
         <w:rPr>
           <w:b/>
         </w:rPr>
-        <w:t>(click)</w:t>
+        <w:t>(</w:t>
+      </w:r>
+      <w:proofErr w:type="gramStart"/>
+      <w:r>
+        <w:rPr>
+          <w:b/>
+        </w:rPr>
+        <w:t>click</w:t>
+      </w:r>
+      <w:proofErr w:type="gramEnd"/>
+      <w:r>
+        <w:rPr>
+          <w:b/>
+        </w:rPr>
+        <w:t>)</w:t>
       </w:r>
     </w:p>
     <w:p>
@@ -430,7 +476,21 @@
         <w:rPr>
           <w:b/>
         </w:rPr>
-        <w:t>(click)</w:t>
+        <w:t>(</w:t>
+      </w:r>
+      <w:proofErr w:type="gramStart"/>
+      <w:r>
+        <w:rPr>
+          <w:b/>
+        </w:rPr>
+        <w:t>click</w:t>
+      </w:r>
+      <w:proofErr w:type="gramEnd"/>
+      <w:r>
+        <w:rPr>
+          <w:b/>
+        </w:rPr>
+        <w:t>)</w:t>
       </w:r>
     </w:p>
     <w:p>
@@ -537,7 +597,21 @@
           <w:b/>
         </w:rPr>
         <w:lastRenderedPageBreak/>
-        <w:t>(click)</w:t>
+        <w:t>(</w:t>
+      </w:r>
+      <w:proofErr w:type="gramStart"/>
+      <w:r>
+        <w:rPr>
+          <w:b/>
+        </w:rPr>
+        <w:t>click</w:t>
+      </w:r>
+      <w:proofErr w:type="gramEnd"/>
+      <w:r>
+        <w:rPr>
+          <w:b/>
+        </w:rPr>
+        <w:t>)</w:t>
       </w:r>
     </w:p>
     <w:p>
@@ -570,7 +644,15 @@
         <w:t xml:space="preserve">Second, I’m going to </w:t>
       </w:r>
       <w:r>
-        <w:t xml:space="preserve">show you a sample application that I put together and I’m going to walk you through &lt;x&gt; different refactorings, each one moving a different type of security </w:t>
+        <w:t xml:space="preserve">show you a sample application that I put together and I’m going to walk you through &lt;x&gt; different </w:t>
+      </w:r>
+      <w:proofErr w:type="spellStart"/>
+      <w:r>
+        <w:t>refactorings</w:t>
+      </w:r>
+      <w:proofErr w:type="spellEnd"/>
+      <w:r>
+        <w:t xml:space="preserve">, each one moving a different type of security </w:t>
       </w:r>
       <w:r>
         <w:t xml:space="preserve">concern out of feature code and </w:t>
@@ -608,7 +690,21 @@
         <w:rPr>
           <w:b/>
         </w:rPr>
-        <w:t>(click for “Cross Cutting”)</w:t>
+        <w:t>(</w:t>
+      </w:r>
+      <w:proofErr w:type="gramStart"/>
+      <w:r>
+        <w:rPr>
+          <w:b/>
+        </w:rPr>
+        <w:t>click</w:t>
+      </w:r>
+      <w:proofErr w:type="gramEnd"/>
+      <w:r>
+        <w:rPr>
+          <w:b/>
+        </w:rPr>
+        <w:t xml:space="preserve"> for “Cross Cutting”)</w:t>
       </w:r>
     </w:p>
     <w:p>
@@ -650,7 +746,21 @@
         <w:rPr>
           <w:b/>
         </w:rPr>
-        <w:t>(click to example)</w:t>
+        <w:t>(</w:t>
+      </w:r>
+      <w:proofErr w:type="gramStart"/>
+      <w:r>
+        <w:rPr>
+          <w:b/>
+        </w:rPr>
+        <w:t>click</w:t>
+      </w:r>
+      <w:proofErr w:type="gramEnd"/>
+      <w:r>
+        <w:rPr>
+          <w:b/>
+        </w:rPr>
+        <w:t xml:space="preserve"> to example)</w:t>
       </w:r>
     </w:p>
     <w:p>
@@ -720,7 +830,21 @@
           <w:b/>
         </w:rPr>
         <w:lastRenderedPageBreak/>
-        <w:t>(click for addition of security box)</w:t>
+        <w:t>(</w:t>
+      </w:r>
+      <w:proofErr w:type="gramStart"/>
+      <w:r>
+        <w:rPr>
+          <w:b/>
+        </w:rPr>
+        <w:t>click</w:t>
+      </w:r>
+      <w:proofErr w:type="gramEnd"/>
+      <w:r>
+        <w:rPr>
+          <w:b/>
+        </w:rPr>
+        <w:t xml:space="preserve"> for addition of security box)</w:t>
       </w:r>
     </w:p>
     <w:p>
@@ -733,7 +857,21 @@
         <w:rPr>
           <w:b/>
         </w:rPr>
-        <w:t>(click for Order Detail)</w:t>
+        <w:t>(</w:t>
+      </w:r>
+      <w:proofErr w:type="gramStart"/>
+      <w:r>
+        <w:rPr>
+          <w:b/>
+        </w:rPr>
+        <w:t>click</w:t>
+      </w:r>
+      <w:proofErr w:type="gramEnd"/>
+      <w:r>
+        <w:rPr>
+          <w:b/>
+        </w:rPr>
+        <w:t xml:space="preserve"> for Order Detail)</w:t>
       </w:r>
     </w:p>
     <w:p>
@@ -759,12 +897,34 @@
         <w:rPr>
           <w:b/>
         </w:rPr>
-        <w:t>(click for Cancel Order)</w:t>
-      </w:r>
-    </w:p>
-    <w:p>
-      <w:r>
-        <w:t xml:space="preserve">Next we build a feature to Cancel the order. Now, this feature </w:t>
+        <w:t>(</w:t>
+      </w:r>
+      <w:proofErr w:type="gramStart"/>
+      <w:r>
+        <w:rPr>
+          <w:b/>
+        </w:rPr>
+        <w:t>click</w:t>
+      </w:r>
+      <w:proofErr w:type="gramEnd"/>
+      <w:r>
+        <w:rPr>
+          <w:b/>
+        </w:rPr>
+        <w:t xml:space="preserve"> for Cancel Order)</w:t>
+      </w:r>
+    </w:p>
+    <w:p>
+      <w:r>
+        <w:t xml:space="preserve">Next we build a feature to </w:t>
+      </w:r>
+      <w:proofErr w:type="gramStart"/>
+      <w:r>
+        <w:t>Cancel</w:t>
+      </w:r>
+      <w:proofErr w:type="gramEnd"/>
+      <w:r>
+        <w:t xml:space="preserve"> the order. Now, this feature </w:t>
       </w:r>
       <w:r>
         <w:rPr>
@@ -781,7 +941,21 @@
         <w:rPr>
           <w:b/>
         </w:rPr>
-        <w:t>(click for Refund Order)</w:t>
+        <w:t>(</w:t>
+      </w:r>
+      <w:proofErr w:type="gramStart"/>
+      <w:r>
+        <w:rPr>
+          <w:b/>
+        </w:rPr>
+        <w:t>click</w:t>
+      </w:r>
+      <w:proofErr w:type="gramEnd"/>
+      <w:r>
+        <w:rPr>
+          <w:b/>
+        </w:rPr>
+        <w:t xml:space="preserve"> for Refund Order)</w:t>
       </w:r>
     </w:p>
     <w:p>
@@ -845,7 +1019,21 @@
         <w:rPr>
           <w:b/>
         </w:rPr>
-        <w:t>(click for triangle icon)</w:t>
+        <w:t>(</w:t>
+      </w:r>
+      <w:proofErr w:type="gramStart"/>
+      <w:r>
+        <w:rPr>
+          <w:b/>
+        </w:rPr>
+        <w:t>click</w:t>
+      </w:r>
+      <w:proofErr w:type="gramEnd"/>
+      <w:r>
+        <w:rPr>
+          <w:b/>
+        </w:rPr>
+        <w:t xml:space="preserve"> for triangle icon)</w:t>
       </w:r>
     </w:p>
     <w:p>
@@ -861,15 +1049,37 @@
     <w:p>
       <w:r>
         <w:lastRenderedPageBreak/>
-        <w:t>This is how security defects creep into software. Well-meaning developers either forget to implement the security check, or they inconsistently maintain the security checks over time. Either way, we end up with a confusing and inconsistent mess of security code intermingled with feature code.</w:t>
-      </w:r>
-    </w:p>
-    <w:p>
-      <w:r>
-        <w:rPr>
-          <w:b/>
-        </w:rPr>
-        <w:t>(click for Cross Cutting)</w:t>
+        <w:t xml:space="preserve">This is how security defects creep into software. Well-meaning developers either forget to implement the security check, or they inconsistently maintain the security checks over time. </w:t>
+      </w:r>
+      <w:proofErr w:type="gramStart"/>
+      <w:r>
+        <w:t>Either way, we end up with a confusing and</w:t>
+      </w:r>
+      <w:proofErr w:type="gramEnd"/>
+      <w:r>
+        <w:t xml:space="preserve"> inconsistent mess of security code intermingled with feature code.</w:t>
+      </w:r>
+    </w:p>
+    <w:p>
+      <w:r>
+        <w:rPr>
+          <w:b/>
+        </w:rPr>
+        <w:t>(</w:t>
+      </w:r>
+      <w:proofErr w:type="gramStart"/>
+      <w:r>
+        <w:rPr>
+          <w:b/>
+        </w:rPr>
+        <w:t>click</w:t>
+      </w:r>
+      <w:proofErr w:type="gramEnd"/>
+      <w:r>
+        <w:rPr>
+          <w:b/>
+        </w:rPr>
+        <w:t xml:space="preserve"> for Cross Cutting)</w:t>
       </w:r>
     </w:p>
     <w:p>
@@ -895,7 +1105,21 @@
         <w:rPr>
           <w:b/>
         </w:rPr>
-        <w:t>(click for ex #1)</w:t>
+        <w:t>(</w:t>
+      </w:r>
+      <w:proofErr w:type="gramStart"/>
+      <w:r>
+        <w:rPr>
+          <w:b/>
+        </w:rPr>
+        <w:t>click</w:t>
+      </w:r>
+      <w:proofErr w:type="gramEnd"/>
+      <w:r>
+        <w:rPr>
+          <w:b/>
+        </w:rPr>
+        <w:t xml:space="preserve"> for ex #1)</w:t>
       </w:r>
     </w:p>
     <w:p>
@@ -903,15 +1127,37 @@
         <w:t xml:space="preserve">The simplest would be to extract this logic into a helper method and call it from all 4 controller actions or something. </w:t>
       </w:r>
       <w:r>
-        <w:t>Every action that calls the method will have a consistent implementation, but nothing prevents a developer from just forgetting to call it. It’s also difficult to audit the codebase to determine which actions call one of the security method and which don’t.</w:t>
-      </w:r>
-    </w:p>
-    <w:p>
-      <w:r>
-        <w:rPr>
-          <w:b/>
-        </w:rPr>
-        <w:t>(click for ex #2</w:t>
+        <w:t xml:space="preserve">Every action that calls the method will have a consistent implementation, but nothing prevents a developer from just forgetting to call it. It’s also difficult to audit </w:t>
+      </w:r>
+      <w:proofErr w:type="gramStart"/>
+      <w:r>
+        <w:t>the codebase</w:t>
+      </w:r>
+      <w:proofErr w:type="gramEnd"/>
+      <w:r>
+        <w:t xml:space="preserve"> to determine which actions call one of the security method and which don’t.</w:t>
+      </w:r>
+    </w:p>
+    <w:p>
+      <w:r>
+        <w:rPr>
+          <w:b/>
+        </w:rPr>
+        <w:t>(</w:t>
+      </w:r>
+      <w:proofErr w:type="gramStart"/>
+      <w:r>
+        <w:rPr>
+          <w:b/>
+        </w:rPr>
+        <w:t>click</w:t>
+      </w:r>
+      <w:proofErr w:type="gramEnd"/>
+      <w:r>
+        <w:rPr>
+          <w:b/>
+        </w:rPr>
+        <w:t xml:space="preserve"> for ex #2</w:t>
       </w:r>
       <w:r>
         <w:t>)</w:t>
@@ -940,7 +1186,21 @@
         <w:rPr>
           <w:b/>
         </w:rPr>
-        <w:t>(click for ex #3)</w:t>
+        <w:t>(</w:t>
+      </w:r>
+      <w:proofErr w:type="gramStart"/>
+      <w:r>
+        <w:rPr>
+          <w:b/>
+        </w:rPr>
+        <w:t>click</w:t>
+      </w:r>
+      <w:proofErr w:type="gramEnd"/>
+      <w:r>
+        <w:rPr>
+          <w:b/>
+        </w:rPr>
+        <w:t xml:space="preserve"> for ex #3)</w:t>
       </w:r>
     </w:p>
     <w:p>
@@ -976,7 +1236,21 @@
         <w:rPr>
           <w:b/>
         </w:rPr>
-        <w:t xml:space="preserve">(click for </w:t>
+        <w:t>(</w:t>
+      </w:r>
+      <w:proofErr w:type="gramStart"/>
+      <w:r>
+        <w:rPr>
+          <w:b/>
+        </w:rPr>
+        <w:t>click</w:t>
+      </w:r>
+      <w:proofErr w:type="gramEnd"/>
+      <w:r>
+        <w:rPr>
+          <w:b/>
+        </w:rPr>
+        <w:t xml:space="preserve"> for </w:t>
       </w:r>
       <w:r>
         <w:rPr>
@@ -1018,7 +1292,21 @@
         <w:rPr>
           <w:b/>
         </w:rPr>
-        <w:t>(click for “multiple features”)</w:t>
+        <w:t>(</w:t>
+      </w:r>
+      <w:proofErr w:type="gramStart"/>
+      <w:r>
+        <w:rPr>
+          <w:b/>
+        </w:rPr>
+        <w:t>click</w:t>
+      </w:r>
+      <w:proofErr w:type="gramEnd"/>
+      <w:r>
+        <w:rPr>
+          <w:b/>
+        </w:rPr>
+        <w:t xml:space="preserve"> for “multiple features”)</w:t>
       </w:r>
     </w:p>
     <w:p>
@@ -1031,7 +1319,21 @@
         <w:rPr>
           <w:b/>
         </w:rPr>
-        <w:t>(click for “secure by default”)</w:t>
+        <w:t>(</w:t>
+      </w:r>
+      <w:proofErr w:type="gramStart"/>
+      <w:r>
+        <w:rPr>
+          <w:b/>
+        </w:rPr>
+        <w:t>click</w:t>
+      </w:r>
+      <w:proofErr w:type="gramEnd"/>
+      <w:r>
+        <w:rPr>
+          <w:b/>
+        </w:rPr>
+        <w:t xml:space="preserve"> for “secure by default”)</w:t>
       </w:r>
     </w:p>
     <w:p>
@@ -1054,7 +1356,21 @@
         <w:rPr>
           <w:b/>
         </w:rPr>
-        <w:t>(click for “audit”)</w:t>
+        <w:t>(</w:t>
+      </w:r>
+      <w:proofErr w:type="gramStart"/>
+      <w:r>
+        <w:rPr>
+          <w:b/>
+        </w:rPr>
+        <w:t>click</w:t>
+      </w:r>
+      <w:proofErr w:type="gramEnd"/>
+      <w:r>
+        <w:rPr>
+          <w:b/>
+        </w:rPr>
+        <w:t xml:space="preserve"> for “audit”)</w:t>
       </w:r>
     </w:p>
     <w:p>
@@ -1075,7 +1391,35 @@
         <w:rPr>
           <w:b/>
         </w:rPr>
-        <w:t>(click for “show me the codez” transition)</w:t>
+        <w:t>(</w:t>
+      </w:r>
+      <w:proofErr w:type="gramStart"/>
+      <w:r>
+        <w:rPr>
+          <w:b/>
+        </w:rPr>
+        <w:t>click</w:t>
+      </w:r>
+      <w:proofErr w:type="gramEnd"/>
+      <w:r>
+        <w:rPr>
+          <w:b/>
+        </w:rPr>
+        <w:t xml:space="preserve"> for “show me the </w:t>
+      </w:r>
+      <w:proofErr w:type="spellStart"/>
+      <w:r>
+        <w:rPr>
+          <w:b/>
+        </w:rPr>
+        <w:t>codez</w:t>
+      </w:r>
+      <w:proofErr w:type="spellEnd"/>
+      <w:r>
+        <w:rPr>
+          <w:b/>
+        </w:rPr>
+        <w:t>” transition)</w:t>
       </w:r>
     </w:p>
     <w:p>
@@ -1085,20 +1429,203 @@
     </w:p>
     <w:p>
       <w:r>
-        <w:t>I’ll be showing you snippets of that code, but you can get the entire application from my Github page.</w:t>
-      </w:r>
-    </w:p>
-    <w:p>
-      <w:r>
-        <w:t>The first technique I want to show you is how to handle Cross Site Request Forgery defense as a cross cutting concern.</w:t>
-      </w:r>
-    </w:p>
-    <w:p>
-      <w:r>
-        <w:rPr>
-          <w:b/>
-        </w:rPr>
-        <w:t>(click for CSRF diagram)</w:t>
+        <w:t xml:space="preserve">I’ll be showing you snippets of that code, but you can get the entire </w:t>
+      </w:r>
+      <w:r>
+        <w:t xml:space="preserve">application from my </w:t>
+      </w:r>
+      <w:proofErr w:type="spellStart"/>
+      <w:r>
+        <w:t>Github</w:t>
+      </w:r>
+      <w:proofErr w:type="spellEnd"/>
+      <w:r>
+        <w:t xml:space="preserve"> page, which is linked here and also at the end of this deck.</w:t>
+      </w:r>
+    </w:p>
+    <w:p>
+      <w:pPr>
+        <w:rPr>
+          <w:b/>
+        </w:rPr>
+      </w:pPr>
+      <w:r>
+        <w:rPr>
+          <w:b/>
+        </w:rPr>
+        <w:t>(</w:t>
+      </w:r>
+      <w:proofErr w:type="gramStart"/>
+      <w:r>
+        <w:rPr>
+          <w:b/>
+        </w:rPr>
+        <w:t>click</w:t>
+      </w:r>
+      <w:proofErr w:type="gramEnd"/>
+      <w:r>
+        <w:rPr>
+          <w:b/>
+        </w:rPr>
+        <w:t xml:space="preserve"> for A1 – Injection)</w:t>
+      </w:r>
+    </w:p>
+    <w:p>
+      <w:r>
+        <w:t xml:space="preserve">The number 1 vulnerability in the OWASP Top 10 is injection attacks. Technically the list is referring to all types of injection attacks, but I want to talk about SQL Injection specifically. </w:t>
+      </w:r>
+    </w:p>
+    <w:p>
+      <w:r>
+        <w:t xml:space="preserve">I’m assuming that you’re all familiar with SQL Injection </w:t>
+      </w:r>
+      <w:r>
+        <w:t xml:space="preserve">so I’m going to zip through this really fast, </w:t>
+      </w:r>
+      <w:r>
+        <w:t>but it’s a really good example of how to solve problems at the framework level and make your code “secure by default”.</w:t>
+      </w:r>
+    </w:p>
+    <w:p>
+      <w:r>
+        <w:t xml:space="preserve">And that’s because you can totally eliminate this issue with one little trick. </w:t>
+      </w:r>
+      <w:r>
+        <w:t xml:space="preserve">All you need to do is to parameterize your SQL commands. That’s it. </w:t>
+      </w:r>
+      <w:r>
+        <w:t>If you never concatenate untrusted input with your query, you’re safe.</w:t>
+      </w:r>
+    </w:p>
+    <w:p>
+      <w:r>
+        <w:rPr>
+          <w:b/>
+        </w:rPr>
+        <w:t>(</w:t>
+      </w:r>
+      <w:proofErr w:type="gramStart"/>
+      <w:r>
+        <w:rPr>
+          <w:b/>
+        </w:rPr>
+        <w:t>click</w:t>
+      </w:r>
+      <w:proofErr w:type="gramEnd"/>
+      <w:r>
+        <w:rPr>
+          <w:b/>
+        </w:rPr>
+        <w:t xml:space="preserve"> for code slide)</w:t>
+      </w:r>
+    </w:p>
+    <w:p>
+      <w:r>
+        <w:t xml:space="preserve">Just about </w:t>
+      </w:r>
+      <w:r>
+        <w:t xml:space="preserve">any modern data access library </w:t>
+      </w:r>
+      <w:r>
+        <w:t xml:space="preserve">or framework </w:t>
+      </w:r>
+      <w:r>
+        <w:t>will do this for you automatically.</w:t>
+      </w:r>
+      <w:r>
+        <w:t xml:space="preserve"> </w:t>
+      </w:r>
+      <w:r>
+        <w:t xml:space="preserve">For example, </w:t>
+      </w:r>
+      <w:r>
+        <w:t xml:space="preserve">ORMs like Entity Framework and NHibernate provide a LINQ API for expressing queries, </w:t>
+      </w:r>
+      <w:r>
+        <w:t xml:space="preserve">and they automatically </w:t>
+      </w:r>
+      <w:r>
+        <w:t xml:space="preserve">escape the values and create </w:t>
+      </w:r>
+      <w:proofErr w:type="spellStart"/>
+      <w:r>
+        <w:t>pamaraterized</w:t>
+      </w:r>
+      <w:proofErr w:type="spellEnd"/>
+      <w:r>
+        <w:t xml:space="preserve"> </w:t>
+      </w:r>
+      <w:r>
+        <w:t>queries.</w:t>
+      </w:r>
+    </w:p>
+    <w:p>
+      <w:r>
+        <w:t>Using a data access library or framework makes it really hard for a developer to create injection vulnerabilities, which makes it a good example of the problem solving approach I’m suggestion.</w:t>
+      </w:r>
+    </w:p>
+    <w:p>
+      <w:pPr>
+        <w:rPr>
+          <w:b/>
+        </w:rPr>
+      </w:pPr>
+      <w:r>
+        <w:rPr>
+          <w:b/>
+        </w:rPr>
+        <w:t>(</w:t>
+      </w:r>
+      <w:proofErr w:type="gramStart"/>
+      <w:r>
+        <w:rPr>
+          <w:b/>
+        </w:rPr>
+        <w:t>click</w:t>
+      </w:r>
+      <w:proofErr w:type="gramEnd"/>
+      <w:r>
+        <w:rPr>
+          <w:b/>
+        </w:rPr>
+        <w:t xml:space="preserve"> for CSRF Transition)</w:t>
+      </w:r>
+    </w:p>
+    <w:p>
+      <w:r>
+        <w:lastRenderedPageBreak/>
+        <w:t>My next example is about how to deal with #8 on the OWASP Top 10, Cross Site Request Forgery, by treating it as a cross cutting concern.</w:t>
+      </w:r>
+      <w:r>
+        <w:t xml:space="preserve"> In this case, we have to write some actual code – there’s no library that can do this automatically.</w:t>
+      </w:r>
+    </w:p>
+    <w:p>
+      <w:r>
+        <w:rPr>
+          <w:b/>
+        </w:rPr>
+        <w:t xml:space="preserve"> </w:t>
+      </w:r>
+      <w:r>
+        <w:rPr>
+          <w:b/>
+        </w:rPr>
+        <w:t>(</w:t>
+      </w:r>
+      <w:proofErr w:type="gramStart"/>
+      <w:r>
+        <w:rPr>
+          <w:b/>
+        </w:rPr>
+        <w:t>click</w:t>
+      </w:r>
+      <w:proofErr w:type="gramEnd"/>
+      <w:r>
+        <w:rPr>
+          <w:b/>
+        </w:rPr>
+        <w:t xml:space="preserve"> for CSRF diagram)</w:t>
       </w:r>
     </w:p>
     <w:p>
@@ -1131,7 +1658,21 @@
         <w:rPr>
           <w:b/>
         </w:rPr>
-        <w:t>(click for CSRF – feature)</w:t>
+        <w:t>(</w:t>
+      </w:r>
+      <w:proofErr w:type="gramStart"/>
+      <w:r>
+        <w:rPr>
+          <w:b/>
+        </w:rPr>
+        <w:t>click</w:t>
+      </w:r>
+      <w:proofErr w:type="gramEnd"/>
+      <w:r>
+        <w:rPr>
+          <w:b/>
+        </w:rPr>
+        <w:t xml:space="preserve"> for CSRF – feature)</w:t>
       </w:r>
     </w:p>
     <w:p>
@@ -1141,50 +1682,88 @@
     </w:p>
     <w:p>
       <w:r>
+        <w:t>The helper does three things. First, it creates a cryptographic token based on the user identity. Second, it outputs that token into a hidden form field.  Third, it sets a cookie with the same token value.</w:t>
+      </w:r>
+    </w:p>
+    <w:p>
+      <w:r>
+        <w:t xml:space="preserve">When the form is submitted, the </w:t>
+      </w:r>
+      <w:proofErr w:type="spellStart"/>
+      <w:r>
+        <w:t>ValidateAntiForgeryToken</w:t>
+      </w:r>
+      <w:proofErr w:type="spellEnd"/>
+      <w:r>
+        <w:t xml:space="preserve"> attribute checks to see if the token value submitted with the form is the same as the cookie value, and rejects the post otherwise. The browser’s security model prevents a malicious website from reading or writing the cookies for the friendly site, so the only way the tokens will match is if the form being submitted is coming from the friendly site itself.</w:t>
+      </w:r>
+    </w:p>
+    <w:p>
+      <w:r>
+        <w:t>This solution is easy and it works well, but it’s not secure by default. It requires the developer to remember these two things or else the form is vulnerable.</w:t>
+      </w:r>
+    </w:p>
+    <w:p>
+      <w:r>
+        <w:t>Also, this only works if you’re submitting a form. If you’re doing an AJAX POST, you have to manually include the token.</w:t>
+      </w:r>
+    </w:p>
+    <w:p>
+      <w:r>
+        <w:rPr>
+          <w:b/>
+        </w:rPr>
+        <w:t>(</w:t>
+      </w:r>
+      <w:proofErr w:type="gramStart"/>
+      <w:r>
+        <w:rPr>
+          <w:b/>
+        </w:rPr>
+        <w:t>click</w:t>
+      </w:r>
+      <w:proofErr w:type="gramEnd"/>
+      <w:r>
+        <w:rPr>
+          <w:b/>
+        </w:rPr>
+        <w:t xml:space="preserve"> for CSRF – feature (AJAX))</w:t>
+      </w:r>
+    </w:p>
+    <w:p>
+      <w:r>
+        <w:t>This is how to make a secure AJAX form post. First, you create a div and call the helper, which renders a hidden form field and sends a cookie to the browser.</w:t>
+      </w:r>
+    </w:p>
+    <w:p>
+      <w:r>
+        <w:t xml:space="preserve">Second, you include the value of that hidden field </w:t>
+      </w:r>
+      <w:proofErr w:type="spellStart"/>
+      <w:r>
+        <w:t>field</w:t>
+      </w:r>
+      <w:proofErr w:type="spellEnd"/>
+      <w:r>
+        <w:t xml:space="preserve"> in your AJAX payload.</w:t>
+      </w:r>
+    </w:p>
+    <w:p>
+      <w:r>
+        <w:t>The backend doesn’t change, you’d still need to use the [</w:t>
+      </w:r>
+      <w:proofErr w:type="spellStart"/>
+      <w:r>
+        <w:t>ValidateAntiForgeryToken</w:t>
+      </w:r>
+      <w:proofErr w:type="spellEnd"/>
+      <w:r>
+        <w:t>] attribute on the endpoint.</w:t>
+      </w:r>
+    </w:p>
+    <w:p>
+      <w:r>
         <w:lastRenderedPageBreak/>
-        <w:t>The helper does three things. First, it creates a cryptographic token based on the user identity. Second, it outputs that token into a hidden form field.  Third, it sets a cookie with the same token value.</w:t>
-      </w:r>
-    </w:p>
-    <w:p>
-      <w:r>
-        <w:t>When the form is submitted, the ValidateAntiForgeryToken attribute checks to see if the token value submitted with the form is the same as the cookie value, and rejects the post otherwise. The browser’s security model prevents a malicious website from reading or writing the cookies for the friendly site, so the only way the tokens will match is if the form being submitted is coming from the friendly site itself.</w:t>
-      </w:r>
-    </w:p>
-    <w:p>
-      <w:r>
-        <w:t>This solution is easy and it works well, but it’s not secure by default. It requires the developer to remember these two things or else the form is vulnerable.</w:t>
-      </w:r>
-    </w:p>
-    <w:p>
-      <w:r>
-        <w:t>Also, this only works if you’re submitting a form. If you’re doing an AJAX POST, you have to manually include the token.</w:t>
-      </w:r>
-    </w:p>
-    <w:p>
-      <w:r>
-        <w:rPr>
-          <w:b/>
-        </w:rPr>
-        <w:t>(click for CSRF – feature (AJAX))</w:t>
-      </w:r>
-    </w:p>
-    <w:p>
-      <w:r>
-        <w:t>This is how to make a secure AJAX form post. First, you create a div and call the helper, which renders a hidden form field and sends a cookie to the browser.</w:t>
-      </w:r>
-    </w:p>
-    <w:p>
-      <w:r>
-        <w:t>Second, you include the value of that hidden field field in your AJAX payload.</w:t>
-      </w:r>
-    </w:p>
-    <w:p>
-      <w:r>
-        <w:t>The backend doesn’t change, you’d still need to use the [ValidateAntiForgeryToken] attribute on the endpoint.</w:t>
-      </w:r>
-    </w:p>
-    <w:p>
-      <w:r>
         <w:t xml:space="preserve">This is still relatively simple, but it’s error prone. And in this case, this is something that </w:t>
       </w:r>
       <w:r>
@@ -1202,7 +1781,21 @@
         <w:rPr>
           <w:b/>
         </w:rPr>
-        <w:t>(click for CSRF – framework</w:t>
+        <w:t>(</w:t>
+      </w:r>
+      <w:proofErr w:type="gramStart"/>
+      <w:r>
+        <w:rPr>
+          <w:b/>
+        </w:rPr>
+        <w:t>click</w:t>
+      </w:r>
+      <w:proofErr w:type="gramEnd"/>
+      <w:r>
+        <w:rPr>
+          <w:b/>
+        </w:rPr>
+        <w:t xml:space="preserve"> for CSRF – framework</w:t>
       </w:r>
       <w:r>
         <w:rPr>
@@ -1250,7 +1843,21 @@
         <w:rPr>
           <w:b/>
         </w:rPr>
-        <w:t>(click for CSRF – framework #2</w:t>
+        <w:t>(</w:t>
+      </w:r>
+      <w:proofErr w:type="gramStart"/>
+      <w:r>
+        <w:rPr>
+          <w:b/>
+        </w:rPr>
+        <w:t>click</w:t>
+      </w:r>
+      <w:proofErr w:type="gramEnd"/>
+      <w:r>
+        <w:rPr>
+          <w:b/>
+        </w:rPr>
+        <w:t xml:space="preserve"> for CSRF – framework #2</w:t>
       </w:r>
       <w:r>
         <w:rPr>
@@ -1284,12 +1891,42 @@
         <w:rPr>
           <w:b/>
         </w:rPr>
-        <w:t>(click for CSRF – framework #3 - ajax)</w:t>
-      </w:r>
-    </w:p>
-    <w:p>
-      <w:r>
-        <w:t xml:space="preserve">To handle AJAX posts, I run a second bit of JQuery that defines a global “prefilter” handler. The prefilter handler provides a hook so that you can </w:t>
+        <w:t>(</w:t>
+      </w:r>
+      <w:proofErr w:type="gramStart"/>
+      <w:r>
+        <w:rPr>
+          <w:b/>
+        </w:rPr>
+        <w:t>click</w:t>
+      </w:r>
+      <w:proofErr w:type="gramEnd"/>
+      <w:r>
+        <w:rPr>
+          <w:b/>
+        </w:rPr>
+        <w:t xml:space="preserve"> for CSRF – framework #3 - ajax)</w:t>
+      </w:r>
+    </w:p>
+    <w:p>
+      <w:r>
+        <w:t>To handle AJAX posts, I run a second bit of JQuery that defines a global “</w:t>
+      </w:r>
+      <w:proofErr w:type="spellStart"/>
+      <w:r>
+        <w:t>prefilter</w:t>
+      </w:r>
+      <w:proofErr w:type="spellEnd"/>
+      <w:r>
+        <w:t xml:space="preserve">” handler. The </w:t>
+      </w:r>
+      <w:proofErr w:type="spellStart"/>
+      <w:r>
+        <w:t>prefilter</w:t>
+      </w:r>
+      <w:proofErr w:type="spellEnd"/>
+      <w:r>
+        <w:t xml:space="preserve"> handler provides a hook so that you can </w:t>
       </w:r>
       <w:r>
         <w:t xml:space="preserve">modify the AJAX options </w:t>
@@ -1309,7 +1946,21 @@
         <w:rPr>
           <w:b/>
         </w:rPr>
-        <w:t>(click for CSRF – framework #3)</w:t>
+        <w:t>(</w:t>
+      </w:r>
+      <w:proofErr w:type="gramStart"/>
+      <w:r>
+        <w:rPr>
+          <w:b/>
+        </w:rPr>
+        <w:t>click</w:t>
+      </w:r>
+      <w:proofErr w:type="gramEnd"/>
+      <w:r>
+        <w:rPr>
+          <w:b/>
+        </w:rPr>
+        <w:t xml:space="preserve"> for CSRF – framework #3)</w:t>
       </w:r>
     </w:p>
     <w:p>
@@ -1329,36 +1980,483 @@
         <w:t xml:space="preserve"> actions</w:t>
       </w:r>
       <w:r>
-        <w:t>. We can do that by creating a custom controller, overriding the OnActionExecuting method, and executing the token validation logic when necessary.</w:t>
-      </w:r>
-    </w:p>
-    <w:p>
+        <w:t xml:space="preserve">. We can do that by creating a custom controller, overriding the </w:t>
+      </w:r>
+      <w:proofErr w:type="spellStart"/>
+      <w:r>
+        <w:t>OnActionExecuting</w:t>
+      </w:r>
+      <w:proofErr w:type="spellEnd"/>
+      <w:r>
+        <w:t xml:space="preserve"> method, and executing the token validation logic when necessary.</w:t>
+      </w:r>
+    </w:p>
+    <w:p>
+      <w:r>
+        <w:t xml:space="preserve">The </w:t>
+      </w:r>
+      <w:r>
+        <w:rPr>
+          <w:i/>
+        </w:rPr>
+        <w:t xml:space="preserve">only thing </w:t>
+      </w:r>
+      <w:r>
+        <w:t>the developer has to do is derive their controller from the correct base class. As long as they do that, everything is handled automatically.</w:t>
+      </w:r>
+    </w:p>
+    <w:p>
+      <w:r>
+        <w:rPr>
+          <w:b/>
+        </w:rPr>
+        <w:t>(</w:t>
+      </w:r>
+      <w:proofErr w:type="gramStart"/>
+      <w:r>
+        <w:rPr>
+          <w:b/>
+        </w:rPr>
+        <w:t>click</w:t>
+      </w:r>
+      <w:proofErr w:type="gramEnd"/>
+      <w:r>
+        <w:rPr>
+          <w:b/>
+        </w:rPr>
+        <w:t xml:space="preserve"> for CSRF – framework #4</w:t>
+      </w:r>
+      <w:r>
+        <w:rPr>
+          <w:b/>
+        </w:rPr>
+        <w:t xml:space="preserve"> – form post clean</w:t>
+      </w:r>
+      <w:r>
+        <w:rPr>
+          <w:b/>
+        </w:rPr>
+        <w:t>)</w:t>
+      </w:r>
+    </w:p>
+    <w:p>
+      <w:r>
+        <w:t>Here’s what the feature level code looks like when we’re done. This is 100% business logic, and yet every single form post is still protected from cross site request forgery attacks.</w:t>
+      </w:r>
+    </w:p>
+    <w:p>
+      <w:r>
+        <w:rPr>
+          <w:b/>
+        </w:rPr>
+        <w:t>(</w:t>
+      </w:r>
+      <w:proofErr w:type="gramStart"/>
+      <w:r>
+        <w:rPr>
+          <w:b/>
+        </w:rPr>
+        <w:t>click</w:t>
+      </w:r>
+      <w:proofErr w:type="gramEnd"/>
+      <w:r>
+        <w:rPr>
+          <w:b/>
+        </w:rPr>
+        <w:t xml:space="preserve"> for CSRF – framework #5 – AJAX clean)</w:t>
+      </w:r>
+    </w:p>
+    <w:p>
+      <w:r>
+        <w:t xml:space="preserve">And here’s what it looks like for an AJAX POST. Again, </w:t>
+      </w:r>
+      <w:proofErr w:type="gramStart"/>
+      <w:r>
+        <w:t>it’s</w:t>
+      </w:r>
+      <w:proofErr w:type="gramEnd"/>
+      <w:r>
+        <w:t xml:space="preserve"> 100% business logic, yet still protected.</w:t>
+      </w:r>
+    </w:p>
+    <w:p>
+      <w:r>
+        <w:t>CSRF defense is a great example of a cross-cutting concern because it’s orthogonal to individual feature requirements, it applies globally to the whole system, and it’s pretty easy to make it “secure by default”.</w:t>
+      </w:r>
+    </w:p>
+    <w:p>
+      <w:r>
+        <w:rPr>
+          <w:b/>
+        </w:rPr>
+        <w:t>(</w:t>
+      </w:r>
+      <w:proofErr w:type="gramStart"/>
+      <w:r>
+        <w:rPr>
+          <w:b/>
+        </w:rPr>
+        <w:t>click</w:t>
+      </w:r>
+      <w:proofErr w:type="gramEnd"/>
+      <w:r>
+        <w:rPr>
+          <w:b/>
+        </w:rPr>
+        <w:t xml:space="preserve"> for Authorization transition)</w:t>
+      </w:r>
+    </w:p>
+    <w:p>
+      <w:r>
+        <w:t>Another area that tends to lend itself well to a framework-</w:t>
+      </w:r>
+      <w:r>
+        <w:t xml:space="preserve">level approach is Authorization, which </w:t>
+      </w:r>
+      <w:r>
+        <w:t xml:space="preserve">is all about ensuring that the current user is allowed to perform the current request. Authorization appears </w:t>
+      </w:r>
+      <w:r>
+        <w:t xml:space="preserve">on </w:t>
+      </w:r>
+      <w:r>
+        <w:t>the OWASP Top 10 multiple times, including at #4 “Insecure Direct Object References” and #7: “function level authorization”.</w:t>
+      </w:r>
+    </w:p>
+    <w:p>
+      <w:r>
+        <w:t xml:space="preserve">A common requirement when displaying a page is to perform a security check, and then hide any links on that page that the current user isn’t allowed to perform. If you fail to ALSO perform those same </w:t>
+      </w:r>
       <w:r>
         <w:lastRenderedPageBreak/>
-        <w:t xml:space="preserve">The </w:t>
+        <w:t>security checks on those specific pages, then a malicious user could hack the URL and navigate to them directly. That’s what these things are referring to.</w:t>
+      </w:r>
+    </w:p>
+    <w:p>
+      <w:r>
+        <w:t xml:space="preserve">I’m going to show you two different ways </w:t>
+      </w:r>
+      <w:r>
+        <w:t>that you can treat</w:t>
+      </w:r>
+      <w:r>
+        <w:t xml:space="preserve"> this type of</w:t>
+      </w:r>
+      <w:r>
+        <w:t xml:space="preserve"> Authorization as a cross-cutting concern. Now, unlike with </w:t>
+      </w:r>
+      <w:r>
+        <w:t xml:space="preserve">SQL Injection and </w:t>
+      </w:r>
+      <w:r>
+        <w:t xml:space="preserve">cross-site request forgery defense, you usually can’t make your authorization concerns </w:t>
       </w:r>
       <w:r>
         <w:rPr>
           <w:i/>
         </w:rPr>
-        <w:t xml:space="preserve">only thing </w:t>
-      </w:r>
-      <w:r>
-        <w:t>the developer has to do is derive their controller from the correct base class. As long as they do that, everything is handled automatically.</w:t>
-      </w:r>
-    </w:p>
-    <w:p>
-      <w:r>
-        <w:rPr>
-          <w:b/>
-        </w:rPr>
-        <w:t>(click for CSRF – framework #4</w:t>
-      </w:r>
-      <w:r>
-        <w:rPr>
-          <w:b/>
-        </w:rPr>
-        <w:t xml:space="preserve"> – form post clean</w:t>
+        <w:t xml:space="preserve">totally </w:t>
+      </w:r>
+      <w:r>
+        <w:t xml:space="preserve">secure by default. And that’s because knowing whether or not a user is allowed to do something is, by definition, feature specific. </w:t>
+      </w:r>
+    </w:p>
+    <w:p>
+      <w:r>
+        <w:t>However, it IS possible to implement those permission checks with very little feature-level code</w:t>
+      </w:r>
+      <w:r>
+        <w:t xml:space="preserve">. Let’s take </w:t>
+      </w:r>
+      <w:r>
+        <w:t>a pretty basic example in which we want to require a specific permission in order to access a specific page or action.</w:t>
+      </w:r>
+    </w:p>
+    <w:p>
+      <w:r>
+        <w:rPr>
+          <w:b/>
+        </w:rPr>
+        <w:t>(</w:t>
+      </w:r>
+      <w:proofErr w:type="gramStart"/>
+      <w:r>
+        <w:rPr>
+          <w:b/>
+        </w:rPr>
+        <w:t>click</w:t>
+      </w:r>
+      <w:proofErr w:type="gramEnd"/>
+      <w:r>
+        <w:rPr>
+          <w:b/>
+        </w:rPr>
+        <w:t xml:space="preserve"> for </w:t>
+      </w:r>
+      <w:proofErr w:type="spellStart"/>
+      <w:r>
+        <w:rPr>
+          <w:b/>
+        </w:rPr>
+        <w:t>Auth</w:t>
+      </w:r>
+      <w:proofErr w:type="spellEnd"/>
+      <w:r>
+        <w:rPr>
+          <w:b/>
+        </w:rPr>
+        <w:t xml:space="preserve"> – feature)</w:t>
+      </w:r>
+    </w:p>
+    <w:p>
+      <w:r>
+        <w:t>If you implement this rule as a feature level concern it will look something like this: somewhere in the body of each page or action you’ll check to see if the user has the necessary permission and, if not, you’ll kick them out.</w:t>
+      </w:r>
+    </w:p>
+    <w:p>
+      <w:r>
+        <w:t xml:space="preserve">This is simple, but it results in a lot of duplicative code. If you change how the permission check works, or if you decide you want to do something different than return an </w:t>
+      </w:r>
+      <w:proofErr w:type="spellStart"/>
+      <w:r>
+        <w:t>HttpUnauthorizedResult</w:t>
+      </w:r>
+      <w:proofErr w:type="spellEnd"/>
+      <w:r>
+        <w:t>, you’re going to have a lot of places to modify.</w:t>
+      </w:r>
+    </w:p>
+    <w:p>
+      <w:r>
+        <w:t>The only thing about this piece of code that will change between features is the specific permission that is required, and that makes it a good candidate for pushing this code into the framework.</w:t>
+      </w:r>
+    </w:p>
+    <w:p>
+      <w:r>
+        <w:rPr>
+          <w:b/>
+        </w:rPr>
+        <w:t>(</w:t>
+      </w:r>
+      <w:proofErr w:type="gramStart"/>
+      <w:r>
+        <w:rPr>
+          <w:b/>
+        </w:rPr>
+        <w:t>click</w:t>
+      </w:r>
+      <w:proofErr w:type="gramEnd"/>
+      <w:r>
+        <w:rPr>
+          <w:b/>
+        </w:rPr>
+        <w:t xml:space="preserve"> for </w:t>
+      </w:r>
+      <w:proofErr w:type="spellStart"/>
+      <w:r>
+        <w:rPr>
+          <w:b/>
+        </w:rPr>
+        <w:t>Auth</w:t>
+      </w:r>
+      <w:proofErr w:type="spellEnd"/>
+      <w:r>
+        <w:rPr>
+          <w:b/>
+        </w:rPr>
+        <w:t xml:space="preserve"> – framework)</w:t>
+      </w:r>
+    </w:p>
+    <w:p>
+      <w:r>
+        <w:t xml:space="preserve">To make this a cross-cutting concern, extract the </w:t>
+      </w:r>
+      <w:r>
+        <w:rPr>
+          <w:i/>
+        </w:rPr>
+        <w:t xml:space="preserve">implementation </w:t>
+      </w:r>
+      <w:r>
+        <w:t xml:space="preserve">of the permission check into an attribute, and then provide the </w:t>
+      </w:r>
+      <w:r>
+        <w:rPr>
+          <w:i/>
+        </w:rPr>
+        <w:t xml:space="preserve">feature-specific </w:t>
+      </w:r>
+      <w:r>
+        <w:t>data as an argument to that attribute.</w:t>
+      </w:r>
+    </w:p>
+    <w:p>
+      <w:r>
+        <w:t xml:space="preserve">Yes, the developer must remember to </w:t>
+      </w:r>
+      <w:r>
+        <w:t>include the permission, but there’s really no way around that.</w:t>
+      </w:r>
+    </w:p>
+    <w:p>
+      <w:r>
+        <w:rPr>
+          <w:b/>
+        </w:rPr>
+        <w:t>(</w:t>
+      </w:r>
+      <w:proofErr w:type="gramStart"/>
+      <w:r>
+        <w:rPr>
+          <w:b/>
+        </w:rPr>
+        <w:t>click</w:t>
+      </w:r>
+      <w:proofErr w:type="gramEnd"/>
+      <w:r>
+        <w:rPr>
+          <w:b/>
+        </w:rPr>
+        <w:t xml:space="preserve"> for implementation)</w:t>
+      </w:r>
+    </w:p>
+    <w:p>
+      <w:r>
+        <w:t xml:space="preserve">The implementation is really straightforward. The only tricky thing is figuring out how to determine who the current user is. Generally speaking, I create a single base controller that </w:t>
+      </w:r>
+      <w:r>
+        <w:rPr>
+          <w:i/>
+        </w:rPr>
+        <w:t xml:space="preserve">every </w:t>
+      </w:r>
+      <w:r>
+        <w:t>other controller in my site derives from. I can then add a “</w:t>
+      </w:r>
+      <w:proofErr w:type="spellStart"/>
+      <w:r>
+        <w:t>CurrentUser</w:t>
+      </w:r>
+      <w:proofErr w:type="spellEnd"/>
+      <w:r>
+        <w:t>” property to that base controller, which makes it available to the attributes with a little bit of casting.</w:t>
+      </w:r>
+    </w:p>
+    <w:p>
+      <w:r>
+        <w:rPr>
+          <w:b/>
+        </w:rPr>
+        <w:t>(</w:t>
+      </w:r>
+      <w:proofErr w:type="gramStart"/>
+      <w:r>
+        <w:rPr>
+          <w:b/>
+        </w:rPr>
+        <w:t>click</w:t>
+      </w:r>
+      <w:proofErr w:type="gramEnd"/>
+      <w:r>
+        <w:rPr>
+          <w:b/>
+        </w:rPr>
+        <w:t xml:space="preserve"> for auditing)</w:t>
+      </w:r>
+    </w:p>
+    <w:p>
+      <w:r>
+        <w:t xml:space="preserve">There’s another </w:t>
+      </w:r>
+      <w:r>
+        <w:t xml:space="preserve">benefit to implementing this with an attribute instead of feature-level code, and that’s auditing. </w:t>
+      </w:r>
+    </w:p>
+    <w:p>
+      <w:r>
+        <w:t>Let’s say we have a large website with lots of different endpoints. It’s reasonable to expect that someone, at some point, is going to want a summary of which endpoints require which permissions. This might be necessary as part of an annual security audit, or maybe your QA department wants to cross check that list against a set of requirements somewhere.</w:t>
+      </w:r>
+    </w:p>
+    <w:p>
+      <w:r>
+        <w:t xml:space="preserve">If you’ve implemented these checks as feature level code then it’s really difficult to generate that type of report. It’s not </w:t>
+      </w:r>
+      <w:r>
+        <w:rPr>
+          <w:i/>
+        </w:rPr>
+        <w:t>impossible</w:t>
+      </w:r>
+      <w:r>
+        <w:t>, but difficult.</w:t>
+      </w:r>
+    </w:p>
+    <w:p>
+      <w:r>
+        <w:lastRenderedPageBreak/>
+        <w:t xml:space="preserve">But if you implement these checks as attributes, it’s a bit simpler. You can use a tool like </w:t>
+      </w:r>
+      <w:proofErr w:type="spellStart"/>
+      <w:r>
+        <w:t>NDepend</w:t>
+      </w:r>
+      <w:proofErr w:type="spellEnd"/>
+      <w:r>
+        <w:t xml:space="preserve"> to generate a report of every Controller action and the permissions it requires.</w:t>
+      </w:r>
+    </w:p>
+    <w:p>
+      <w:pPr>
+        <w:rPr>
+          <w:b/>
+        </w:rPr>
+      </w:pPr>
+      <w:r>
+        <w:rPr>
+          <w:b/>
+        </w:rPr>
+        <w:t>TODO – NDEPEND</w:t>
+      </w:r>
+    </w:p>
+    <w:p>
+      <w:pPr>
+        <w:rPr>
+          <w:b/>
+        </w:rPr>
+      </w:pPr>
+      <w:r>
+        <w:rPr>
+          <w:b/>
+        </w:rPr>
+        <w:t xml:space="preserve">TODO </w:t>
+      </w:r>
+    </w:p>
+    <w:p>
+      <w:r>
+        <w:rPr>
+          <w:b/>
+        </w:rPr>
+        <w:t>(</w:t>
+      </w:r>
+      <w:proofErr w:type="gramStart"/>
+      <w:r>
+        <w:rPr>
+          <w:b/>
+        </w:rPr>
+        <w:t>click</w:t>
+      </w:r>
+      <w:proofErr w:type="gramEnd"/>
+      <w:r>
+        <w:rPr>
+          <w:b/>
+        </w:rPr>
+        <w:t xml:space="preserve"> for </w:t>
+      </w:r>
+      <w:r>
+        <w:rPr>
+          <w:b/>
+        </w:rPr>
+        <w:t>A6 transition</w:t>
       </w:r>
       <w:r>
         <w:rPr>
@@ -1369,107 +2467,113 @@
     </w:p>
     <w:p>
       <w:r>
-        <w:t>Here’s what the feature level code looks like when we’re done. This is 100% business logic, and yet every single form post is still protected from cross site request forgery attacks.</w:t>
-      </w:r>
-    </w:p>
-    <w:p>
-      <w:r>
-        <w:rPr>
-          <w:b/>
-        </w:rPr>
-        <w:t>(click for CSRF – framework #5 – AJAX clean)</w:t>
-      </w:r>
-    </w:p>
-    <w:p>
-      <w:r>
-        <w:t>And here’s what it looks like for an AJAX POST. Again, it’s 100% business logic, yet still protected.</w:t>
-      </w:r>
-    </w:p>
-    <w:p>
-      <w:r>
-        <w:t>CSRF defense is a great example of a cross-cutting concern because it’s orthogonal to individual feature requirements, it applies globally to the whole system, and it’s pretty easy to make it “secure by default”.</w:t>
-      </w:r>
-    </w:p>
-    <w:p>
-      <w:r>
-        <w:t>Another area that tends to lend itself well to a framework-level approach is Authorization.</w:t>
-      </w:r>
-    </w:p>
-    <w:p>
-      <w:r>
-        <w:rPr>
-          <w:b/>
-        </w:rPr>
-        <w:t>(click for Authorization transition)</w:t>
-      </w:r>
-    </w:p>
-    <w:p>
-      <w:r>
-        <w:t>Authorization refers to verifying that the current user is allowed to do the thing they’re trying to do.</w:t>
-      </w:r>
-    </w:p>
-    <w:p>
-      <w:r>
-        <w:t xml:space="preserve">I’m going to show you two different ways </w:t>
-      </w:r>
-      <w:r>
-        <w:t xml:space="preserve">that you can treat Authorization as a cross-cutting concern. Now, unlike with cross-site request forgery defense, you usually can’t make your authorization concerns </w:t>
+        <w:t xml:space="preserve">Page level authorization is great for course-grained control over your app, but sometimes you may need more granular control. </w:t>
+      </w:r>
+      <w:r>
+        <w:t>That brings us to #6 on the top 10, “sensitive data exposure”. This is all about ensuring that sensitive data like social security and credit card numbers are sufficiently protected.</w:t>
+      </w:r>
+    </w:p>
+    <w:p>
+      <w:r>
+        <w:t>In many cases, these requirements can also be treated as cross-cutting concerns.</w:t>
+      </w:r>
+    </w:p>
+    <w:p>
+      <w:r>
+        <w:rPr>
+          <w:b/>
+        </w:rPr>
+        <w:t>(</w:t>
+      </w:r>
+      <w:proofErr w:type="gramStart"/>
+      <w:r>
+        <w:rPr>
+          <w:b/>
+        </w:rPr>
+        <w:t>click</w:t>
+      </w:r>
+      <w:proofErr w:type="gramEnd"/>
+      <w:r>
+        <w:rPr>
+          <w:b/>
+        </w:rPr>
+        <w:t xml:space="preserve"> for code sample)</w:t>
+      </w:r>
+    </w:p>
+    <w:p>
+      <w:r>
+        <w:t>For example, this piece of code is from a view model in my sample app. It implements a business rule that states that a user must have a specific permission in order to see plain-text social security numbers.</w:t>
+      </w:r>
+    </w:p>
+    <w:p>
+      <w:r>
+        <w:t xml:space="preserve">Just like with page-level authorization this is fairly simple to do, but it can result in a lot of copy/pasted </w:t>
+      </w:r>
+      <w:proofErr w:type="gramStart"/>
+      <w:r>
+        <w:t>code.</w:t>
+      </w:r>
+      <w:proofErr w:type="gramEnd"/>
+      <w:r>
+        <w:t xml:space="preserve"> Since this rule applies to </w:t>
       </w:r>
       <w:r>
         <w:rPr>
           <w:i/>
         </w:rPr>
-        <w:t xml:space="preserve">totally </w:t>
-      </w:r>
-      <w:r>
-        <w:t xml:space="preserve">secure by default. And that’s because knowing whether or not a user is allowed to do something is, by definition, feature specific. </w:t>
-      </w:r>
-    </w:p>
-    <w:p>
-      <w:r>
-        <w:t>However, it IS possible to implement those permission checks with very little feature-level code</w:t>
-      </w:r>
-      <w:r>
-        <w:t xml:space="preserve">. Let’s take </w:t>
-      </w:r>
-      <w:r>
-        <w:t>a pretty basic example in which we want to require a specific permission in order to access a specific page or action.</w:t>
-      </w:r>
-    </w:p>
-    <w:p>
-      <w:r>
-        <w:rPr>
-          <w:b/>
-        </w:rPr>
-        <w:t>(click for Auth – feature)</w:t>
-      </w:r>
-    </w:p>
-    <w:p>
-      <w:r>
-        <w:t>If you implement this rule as a feature level concern it will look something like this: somewhere in the body of each page or action you’ll check to see if the user has the necessary permission and, if not, you’ll kick them out.</w:t>
-      </w:r>
-    </w:p>
-    <w:p>
-      <w:r>
-        <w:t>This is simple, but it results in a lot of duplicative code. If you change how the permission check works, or if you decide you want to do something different than return an HttpUnauthorizedResult, you’re going to have a lot of places to modify.</w:t>
-      </w:r>
-    </w:p>
-    <w:p>
-      <w:r>
-        <w:t>The only thing about this piece of code that will change between features is the specific permission that is required, and that makes it a good candidate for pushing this code into the framework.</w:t>
-      </w:r>
-    </w:p>
-    <w:p>
-      <w:r>
-        <w:rPr>
-          <w:b/>
-        </w:rPr>
-        <w:t>(click for Auth – framework)</w:t>
-      </w:r>
-    </w:p>
-    <w:p>
-      <w:r>
-        <w:t xml:space="preserve">To make this a cross-cutting concern, extract the </w:t>
+        <w:t xml:space="preserve">any </w:t>
+      </w:r>
+      <w:r>
+        <w:t>feature that displays SSNs, it meets our definition of a cross cutting concern that benefits from being handled in the framework.</w:t>
+      </w:r>
+    </w:p>
+    <w:p>
+      <w:r>
+        <w:rPr>
+          <w:b/>
+        </w:rPr>
+        <w:t>(</w:t>
+      </w:r>
+      <w:proofErr w:type="gramStart"/>
+      <w:r>
+        <w:rPr>
+          <w:b/>
+        </w:rPr>
+        <w:t>click</w:t>
+      </w:r>
+      <w:proofErr w:type="gramEnd"/>
+      <w:r>
+        <w:rPr>
+          <w:b/>
+        </w:rPr>
+        <w:t xml:space="preserve"> for Property </w:t>
+      </w:r>
+      <w:proofErr w:type="spellStart"/>
+      <w:r>
+        <w:rPr>
+          <w:b/>
+        </w:rPr>
+        <w:t>Auth</w:t>
+      </w:r>
+      <w:proofErr w:type="spellEnd"/>
+      <w:r>
+        <w:rPr>
+          <w:b/>
+        </w:rPr>
+        <w:t xml:space="preserve"> – framework)</w:t>
+      </w:r>
+    </w:p>
+    <w:p>
+      <w:r>
+        <w:t xml:space="preserve">And just like with page-level </w:t>
+      </w:r>
+      <w:proofErr w:type="gramStart"/>
+      <w:r>
+        <w:t>authorization, that</w:t>
+      </w:r>
+      <w:proofErr w:type="gramEnd"/>
+      <w:r>
+        <w:t xml:space="preserve"> means pushing the </w:t>
       </w:r>
       <w:r>
         <w:rPr>
@@ -1478,552 +2582,683 @@
         <w:t xml:space="preserve">implementation </w:t>
       </w:r>
       <w:r>
-        <w:t xml:space="preserve">of the permission check into an attribute, and then provide the </w:t>
+        <w:t>into an attribute and passing the specific permission to that attribute as an argument.</w:t>
+      </w:r>
+    </w:p>
+    <w:p>
+      <w:r>
+        <w:t>Unlike with page-level authorization, however, there’s no handy place to hook this logic into. There is no generic “</w:t>
+      </w:r>
+      <w:proofErr w:type="spellStart"/>
+      <w:r>
+        <w:t>OnPropertyAccessed</w:t>
+      </w:r>
+      <w:proofErr w:type="spellEnd"/>
+      <w:r>
+        <w:t>” type filter built into .NET.</w:t>
+      </w:r>
+    </w:p>
+    <w:p>
+      <w:r>
+        <w:t xml:space="preserve">However, we can use a library called </w:t>
+      </w:r>
+      <w:proofErr w:type="spellStart"/>
+      <w:r>
+        <w:t>PostSharp</w:t>
+      </w:r>
+      <w:proofErr w:type="spellEnd"/>
+      <w:r>
+        <w:t xml:space="preserve"> to give us pretty much that exact thing. </w:t>
+      </w:r>
+      <w:proofErr w:type="spellStart"/>
+      <w:r>
+        <w:t>PostSharp</w:t>
+      </w:r>
+      <w:proofErr w:type="spellEnd"/>
+      <w:r>
+        <w:t xml:space="preserve"> is what’s called an “Aspect Oriented Programming” framework. I won’t go into all the details, but basically it’s a post-processor that runs </w:t>
       </w:r>
       <w:r>
         <w:rPr>
           <w:i/>
         </w:rPr>
-        <w:t xml:space="preserve">feature-specific </w:t>
-      </w:r>
-      <w:r>
-        <w:t>data as an argument to that attribute.</w:t>
-      </w:r>
-    </w:p>
-    <w:p>
-      <w:r>
-        <w:t xml:space="preserve">Yes, the developer must remember to </w:t>
-      </w:r>
-      <w:r>
-        <w:t>include the permission, but there’s really no way around that.</w:t>
-      </w:r>
-    </w:p>
-    <w:p>
-      <w:r>
-        <w:rPr>
-          <w:b/>
-        </w:rPr>
-        <w:t>(click for implementation)</w:t>
-      </w:r>
-    </w:p>
-    <w:p>
-      <w:r>
+        <w:t xml:space="preserve">after </w:t>
+      </w:r>
+      <w:r>
+        <w:t>you compile your code, and it essentially modifies the IL the “weave” code together in interesting ways.</w:t>
+      </w:r>
+    </w:p>
+    <w:p>
+      <w:r>
+        <w:t xml:space="preserve">For example, this is what the implementation of the </w:t>
+      </w:r>
+      <w:proofErr w:type="spellStart"/>
+      <w:r>
+        <w:t>MaskedValue</w:t>
+      </w:r>
+      <w:proofErr w:type="spellEnd"/>
+      <w:r>
+        <w:t xml:space="preserve"> attribute looks like</w:t>
+      </w:r>
+    </w:p>
+    <w:p>
+      <w:r>
+        <w:rPr>
+          <w:b/>
+        </w:rPr>
+        <w:t>(</w:t>
+      </w:r>
+      <w:proofErr w:type="gramStart"/>
+      <w:r>
+        <w:rPr>
+          <w:b/>
+        </w:rPr>
+        <w:t>click</w:t>
+      </w:r>
+      <w:proofErr w:type="gramEnd"/>
+      <w:r>
+        <w:rPr>
+          <w:b/>
+        </w:rPr>
+        <w:t xml:space="preserve"> for </w:t>
+      </w:r>
+      <w:proofErr w:type="spellStart"/>
+      <w:r>
+        <w:rPr>
+          <w:b/>
+        </w:rPr>
+        <w:t>PostSharp</w:t>
+      </w:r>
+      <w:proofErr w:type="spellEnd"/>
+      <w:r>
+        <w:rPr>
+          <w:b/>
+        </w:rPr>
+        <w:t xml:space="preserve"> code</w:t>
+      </w:r>
+      <w:r>
+        <w:t>)</w:t>
+      </w:r>
+    </w:p>
+    <w:p>
+      <w:r>
+        <w:t xml:space="preserve">I’ve created this base class called </w:t>
+      </w:r>
+      <w:proofErr w:type="spellStart"/>
+      <w:r>
+        <w:t>UserAwarePropertyInterceptor</w:t>
+      </w:r>
+      <w:proofErr w:type="spellEnd"/>
+      <w:r>
+        <w:t>. It basically talks to the current thread, figures out which user is active, and exposes the user data as a class member.</w:t>
+      </w:r>
+    </w:p>
+    <w:p>
+      <w:r>
+        <w:t xml:space="preserve">My base class inherits from a </w:t>
+      </w:r>
+      <w:proofErr w:type="spellStart"/>
+      <w:r>
+        <w:t>PostSharp</w:t>
+      </w:r>
+      <w:proofErr w:type="spellEnd"/>
+      <w:r>
+        <w:t xml:space="preserve"> class which gives us this </w:t>
+      </w:r>
+      <w:proofErr w:type="spellStart"/>
+      <w:r>
+        <w:rPr>
+          <w:i/>
+        </w:rPr>
+        <w:t>OnGetValue</w:t>
+      </w:r>
+      <w:proofErr w:type="spellEnd"/>
+      <w:r>
+        <w:t xml:space="preserve"> method to override. This method will get executed every time code tries to read the SSN property of my view model. I do the permission check in the body of this method and, if the user doesn’t have the necessary permission, I return a masked value instead of the raw SSN.</w:t>
+      </w:r>
+    </w:p>
+    <w:p>
+      <w:r>
+        <w:t xml:space="preserve">Again, the magic here is </w:t>
+      </w:r>
+      <w:proofErr w:type="spellStart"/>
+      <w:r>
+        <w:t>PostSharp</w:t>
+      </w:r>
+      <w:proofErr w:type="spellEnd"/>
+      <w:r>
+        <w:t xml:space="preserve">. After I compile my code, it </w:t>
+      </w:r>
+      <w:r>
+        <w:t>re-writes the getter for the SSN property and injects a call into this method instead</w:t>
+      </w:r>
+      <w:r>
+        <w:t>. It’s pretty cool stuff.</w:t>
+      </w:r>
+    </w:p>
+    <w:p>
+      <w:r>
+        <w:rPr>
+          <w:b/>
+        </w:rPr>
         <w:lastRenderedPageBreak/>
-        <w:t xml:space="preserve">The implementation is really straightforward. The only tricky thing is figuring out how to determine who the current user is. Generally speaking, I create a single base controller that </w:t>
+        <w:t>(</w:t>
+      </w:r>
+      <w:proofErr w:type="gramStart"/>
+      <w:r>
+        <w:rPr>
+          <w:b/>
+        </w:rPr>
+        <w:t>click</w:t>
+      </w:r>
+      <w:proofErr w:type="gramEnd"/>
+      <w:r>
+        <w:rPr>
+          <w:b/>
+        </w:rPr>
+        <w:t xml:space="preserve"> for Property </w:t>
+      </w:r>
+      <w:proofErr w:type="spellStart"/>
+      <w:r>
+        <w:rPr>
+          <w:b/>
+        </w:rPr>
+        <w:t>Auth</w:t>
+      </w:r>
+      <w:proofErr w:type="spellEnd"/>
+      <w:r>
+        <w:rPr>
+          <w:b/>
+        </w:rPr>
+        <w:t xml:space="preserve"> – framework (dupe))</w:t>
+      </w:r>
+    </w:p>
+    <w:p>
+      <w:r>
+        <w:t>In my demo app I’m assigning this attribute to a view model because it makes it easier to compare/contrast the different techniques, but you could also assign it directly to your domain model</w:t>
+      </w:r>
+      <w:r>
+        <w:t xml:space="preserve"> like you see here</w:t>
+      </w:r>
+      <w:r>
+        <w:t xml:space="preserve">. </w:t>
+      </w:r>
+      <w:r>
+        <w:t xml:space="preserve">This way, every view model that you create would inherit </w:t>
+      </w:r>
+      <w:r>
+        <w:t>the same permission check</w:t>
+      </w:r>
+      <w:r>
+        <w:t>.  Once you do this, every single view model becomes “secure by default”.</w:t>
+      </w:r>
+    </w:p>
+    <w:p>
+      <w:r>
+        <w:t xml:space="preserve">Also, just like with the controller attribute, using a property access attribute makes it easier to audit this rule. You could use </w:t>
+      </w:r>
+      <w:proofErr w:type="spellStart"/>
+      <w:r>
+        <w:t>NDepend</w:t>
+      </w:r>
+      <w:proofErr w:type="spellEnd"/>
+      <w:r>
+        <w:t xml:space="preserve"> to run a report of every property</w:t>
+      </w:r>
+      <w:r>
+        <w:t xml:space="preserve">, belonging to a domain </w:t>
+      </w:r>
+      <w:proofErr w:type="gramStart"/>
+      <w:r>
+        <w:t>model,</w:t>
+      </w:r>
+      <w:r>
+        <w:t xml:space="preserve"> that</w:t>
+      </w:r>
+      <w:proofErr w:type="gramEnd"/>
+      <w:r>
+        <w:t xml:space="preserve"> is protected in this way, and by which </w:t>
+      </w:r>
+      <w:r>
+        <w:t>permissions</w:t>
+      </w:r>
+      <w:r>
+        <w:t>.</w:t>
+      </w:r>
+    </w:p>
+    <w:p>
+      <w:pPr>
+        <w:rPr>
+          <w:b/>
+        </w:rPr>
+      </w:pPr>
+      <w:r>
+        <w:rPr>
+          <w:b/>
+        </w:rPr>
+        <w:t>(</w:t>
+      </w:r>
+      <w:proofErr w:type="gramStart"/>
+      <w:r>
+        <w:rPr>
+          <w:b/>
+        </w:rPr>
+        <w:t>click</w:t>
+      </w:r>
+      <w:proofErr w:type="gramEnd"/>
+      <w:r>
+        <w:rPr>
+          <w:b/>
+        </w:rPr>
+        <w:t xml:space="preserve"> for Encrypt)</w:t>
+      </w:r>
+    </w:p>
+    <w:p>
+      <w:r>
+        <w:t xml:space="preserve">Another cross-cutting concern that you can handle with </w:t>
+      </w:r>
+      <w:proofErr w:type="spellStart"/>
+      <w:r>
+        <w:t>PostSharp</w:t>
+      </w:r>
+      <w:proofErr w:type="spellEnd"/>
+      <w:r>
+        <w:t xml:space="preserve"> is encryption. I’m not going to show the details right now, but if you look at my sample code you’ll see an example of this Encrypted Value interceptor that automatically encrypts its values when storing them in the database, and automatically decrypts the values when reading them back out.</w:t>
+      </w:r>
+    </w:p>
+    <w:p>
+      <w:r>
+        <w:rPr>
+          <w:b/>
+        </w:rPr>
+        <w:t>(</w:t>
+      </w:r>
+      <w:proofErr w:type="gramStart"/>
+      <w:r>
+        <w:rPr>
+          <w:b/>
+        </w:rPr>
+        <w:t>click</w:t>
+      </w:r>
+      <w:proofErr w:type="gramEnd"/>
+      <w:r>
+        <w:rPr>
+          <w:b/>
+        </w:rPr>
+        <w:t xml:space="preserve"> for Access Control)</w:t>
+      </w:r>
+    </w:p>
+    <w:p>
+      <w:r>
+        <w:t>Another common cross-cutting concern is access control, which is the mechanism through which we prevent a user from accessing data they shouldn’t.</w:t>
+      </w:r>
+    </w:p>
+    <w:p>
+      <w:r>
+        <w:t xml:space="preserve">The way I treat it here touches multiple items on the OWASP Top 10. </w:t>
+      </w:r>
+      <w:bookmarkStart w:id="0" w:name="_GoBack"/>
+      <w:r>
+        <w:t xml:space="preserve">This is </w:t>
+      </w:r>
+      <w:bookmarkEnd w:id="0"/>
+      <w:r>
+        <w:t xml:space="preserve">similar to authorization, but in general I tend to think of authorization like “is Bob allowed to access the Manage Orders page at all”, and access control is like “is Bob allowed to view the </w:t>
       </w:r>
       <w:r>
         <w:rPr>
           <w:i/>
         </w:rPr>
-        <w:t xml:space="preserve">every </w:t>
-      </w:r>
-      <w:r>
-        <w:t>other controller in my site derives from. I can then add a “CurrentUser” property to that base controller, which makes it available to the attributes with a little bit of casting.</w:t>
-      </w:r>
-    </w:p>
-    <w:p>
-      <w:r>
-        <w:rPr>
-          <w:b/>
-        </w:rPr>
-        <w:t>(click for auditing)</w:t>
-      </w:r>
-    </w:p>
-    <w:p>
-      <w:r>
-        <w:t xml:space="preserve">There’s another </w:t>
-      </w:r>
-      <w:r>
-        <w:t xml:space="preserve">benefit to implementing this with an attribute instead of feature-level code, and that’s auditing. </w:t>
-      </w:r>
-    </w:p>
-    <w:p>
-      <w:r>
-        <w:t>Let’s say we have a large website with lots of different endpoints. It’s reasonable to expect that someone, at some point, is going to want a summary of which endpoints require which permissions. This might be necessary as part of an annual security audit, or maybe your QA department wants to cross check that list against a set of requirements somewhere.</w:t>
-      </w:r>
-    </w:p>
-    <w:p>
-      <w:r>
-        <w:t xml:space="preserve">If you’ve implemented these checks as feature level code then it’s really difficult to generate that type of report. It’s not </w:t>
+        <w:t xml:space="preserve">specific order </w:t>
+      </w:r>
+      <w:r>
+        <w:t>he’s requested”.</w:t>
+      </w:r>
+      <w:r>
+        <w:t xml:space="preserve"> This </w:t>
+      </w:r>
+    </w:p>
+    <w:p>
+      <w:r>
+        <w:rPr>
+          <w:b/>
+        </w:rPr>
+        <w:t>(</w:t>
+      </w:r>
+      <w:proofErr w:type="gramStart"/>
+      <w:r>
+        <w:rPr>
+          <w:b/>
+        </w:rPr>
+        <w:t>click</w:t>
+      </w:r>
+      <w:proofErr w:type="gramEnd"/>
+      <w:r>
+        <w:rPr>
+          <w:b/>
+        </w:rPr>
+        <w:t xml:space="preserve"> for Access Control feature)</w:t>
+      </w:r>
+    </w:p>
+    <w:p>
+      <w:r>
+        <w:t>Here’s an example of a page that lists all orders the user is allowed to see. If they have the Manage Orders permission then they can see everything, otherwise they can only see their own orders.</w:t>
+      </w:r>
+    </w:p>
+    <w:p>
+      <w:r>
+        <w:t>This type of requirement tends to cut across multiple features. If we’re restricting what items show up in the list, then we probably want to apply that same restriction on the details page. Otherwise the user might start hacking around with the URL and get access to something they shouldn’t.</w:t>
+      </w:r>
+    </w:p>
+    <w:p>
+      <w:r>
+        <w:rPr>
+          <w:b/>
+        </w:rPr>
+        <w:t>(</w:t>
+      </w:r>
+      <w:proofErr w:type="gramStart"/>
+      <w:r>
+        <w:rPr>
+          <w:b/>
+        </w:rPr>
+        <w:t>click</w:t>
+      </w:r>
+      <w:proofErr w:type="gramEnd"/>
+      <w:r>
+        <w:rPr>
+          <w:b/>
+        </w:rPr>
+        <w:t xml:space="preserve"> for Access Control – feature #2)</w:t>
+      </w:r>
+    </w:p>
+    <w:p>
+      <w:r>
+        <w:t xml:space="preserve">This is what that same requirement looks like on the Order Detail page. </w:t>
+      </w:r>
+      <w:r>
+        <w:t xml:space="preserve">In this case, we have the same </w:t>
       </w:r>
       <w:r>
         <w:rPr>
           <w:i/>
         </w:rPr>
-        <w:t>impossible</w:t>
-      </w:r>
-      <w:r>
-        <w:t>, but difficult.</w:t>
-      </w:r>
-    </w:p>
-    <w:p>
-      <w:r>
-        <w:t>But if you implement these checks as attributes, it’s a bit simpler. You can use a tool like NDepend to generate a report of every Controller action and the permissions it requires.</w:t>
-      </w:r>
-    </w:p>
-    <w:p>
-      <w:pPr>
-        <w:rPr>
-          <w:b/>
-        </w:rPr>
-      </w:pPr>
-      <w:r>
-        <w:rPr>
-          <w:b/>
-        </w:rPr>
-        <w:t>TODO – NDEPEND</w:t>
-      </w:r>
-    </w:p>
-    <w:p>
-      <w:pPr>
-        <w:rPr>
-          <w:b/>
-        </w:rPr>
-      </w:pPr>
-      <w:r>
-        <w:rPr>
-          <w:b/>
-        </w:rPr>
-        <w:t xml:space="preserve">TODO </w:t>
-      </w:r>
-    </w:p>
-    <w:p>
-      <w:r>
-        <w:rPr>
-          <w:b/>
-        </w:rPr>
-        <w:t>(click for Property Auth – feature)</w:t>
-      </w:r>
-    </w:p>
-    <w:p>
-      <w:r>
-        <w:t>Page level authorization is great for course-grained control over your app, but sometimes you may need more granular control. For example, this piece of code is from a view model in my sample app. It implements a business rule that states that a user must have a specific permission in order to see plain-text social security numbers.</w:t>
-      </w:r>
-    </w:p>
-    <w:p>
-      <w:r>
-        <w:t xml:space="preserve">Just like with page-level authorization this is fairly simple to do, but it can result in a lot of copy/pasted code. Since this rule applies to </w:t>
+        <w:t xml:space="preserve">business rule </w:t>
+      </w:r>
+      <w:r>
+        <w:t xml:space="preserve">being implemented in </w:t>
       </w:r>
       <w:r>
         <w:rPr>
           <w:i/>
         </w:rPr>
-        <w:t xml:space="preserve">any </w:t>
-      </w:r>
-      <w:r>
-        <w:t>feature that displays SSNs, it meets our definition of a cross cutting concern that benefits from being handled in the framework.</w:t>
-      </w:r>
-    </w:p>
-    <w:p>
-      <w:r>
-        <w:rPr>
-          <w:b/>
-        </w:rPr>
-        <w:t>(click for Property Auth – framework)</w:t>
-      </w:r>
-    </w:p>
-    <w:p>
-      <w:r>
-        <w:t xml:space="preserve">And just like with page-level authorization, that means pushing the </w:t>
+        <w:t>two different ways</w:t>
+      </w:r>
+      <w:r>
+        <w:t>. One page is applying the requirement as a filter against a list of orders, and the other page is applying the requirement against a specific order. If you think back to the start of my talk, one of these pages was represented by the square, and the other by the diamond. Same business rule, but different implementation.</w:t>
+      </w:r>
+    </w:p>
+    <w:p>
+      <w:r>
+        <w:t>There are two ways that we can handle this in a cross-cutting fashion, each with their own trade-offs.</w:t>
+      </w:r>
+    </w:p>
+    <w:p>
+      <w:r>
+        <w:rPr>
+          <w:b/>
+        </w:rPr>
+        <w:t>(</w:t>
+      </w:r>
+      <w:proofErr w:type="gramStart"/>
+      <w:r>
+        <w:rPr>
+          <w:b/>
+        </w:rPr>
+        <w:t>click</w:t>
+      </w:r>
+      <w:proofErr w:type="gramEnd"/>
+      <w:r>
+        <w:rPr>
+          <w:b/>
+        </w:rPr>
+        <w:t xml:space="preserve"> for Access Control – framework #1)</w:t>
+      </w:r>
+    </w:p>
+    <w:p>
+      <w:r>
+        <w:t>The easiest way to make this a cross-cutting concern is to push the responsibility for access control into your data access code where it can be reused by multiple features.</w:t>
+      </w:r>
+    </w:p>
+    <w:p>
+      <w:r>
+        <w:lastRenderedPageBreak/>
+        <w:t xml:space="preserve">This is an example of a simple data service that provides two different ways to get order data. </w:t>
+      </w:r>
+      <w:r>
+        <w:t xml:space="preserve">You can call </w:t>
+      </w:r>
+      <w:proofErr w:type="spellStart"/>
+      <w:r>
+        <w:t>GetAll</w:t>
+      </w:r>
+      <w:proofErr w:type="spellEnd"/>
+      <w:r>
+        <w:t xml:space="preserve"> </w:t>
+      </w:r>
+      <w:r>
+        <w:t>and get everything</w:t>
+      </w:r>
+      <w:r>
+        <w:t xml:space="preserve">, </w:t>
+      </w:r>
+      <w:r>
+        <w:t xml:space="preserve">or you can call </w:t>
+      </w:r>
+      <w:proofErr w:type="spellStart"/>
+      <w:r>
+        <w:t>GetById</w:t>
+      </w:r>
+      <w:proofErr w:type="spellEnd"/>
+      <w:r>
+        <w:t xml:space="preserve"> </w:t>
+      </w:r>
+      <w:r>
+        <w:t>and get back a single order.</w:t>
+      </w:r>
+    </w:p>
+    <w:p>
+      <w:r>
+        <w:t>In this case, I’ve created two versions of each method – one that takes the current user as an argument, and one that doesn’t.  If you call the version that takes a user argument, then it applies the security check. If you call the version that doesn’t, then you’re responsible for doing your own access control.</w:t>
+      </w:r>
+    </w:p>
+    <w:p>
+      <w:r>
+        <w:t xml:space="preserve">Why have two versions? Well, there might be scenarios where there is no “current user”, such as a scheduled task </w:t>
+      </w:r>
+      <w:r>
+        <w:t xml:space="preserve">that runs </w:t>
+      </w:r>
+      <w:r>
+        <w:t xml:space="preserve">a maintenance program in the middle </w:t>
+      </w:r>
+      <w:r>
+        <w:t xml:space="preserve">of the night. </w:t>
+      </w:r>
+      <w:r>
+        <w:t>If you can avoid</w:t>
+      </w:r>
+      <w:r>
+        <w:t xml:space="preserve"> it</w:t>
+      </w:r>
+      <w:r>
+        <w:t xml:space="preserve">, I’d recommend NOT having the insecure versions at all. But if you </w:t>
       </w:r>
       <w:r>
         <w:rPr>
           <w:i/>
         </w:rPr>
-        <w:t xml:space="preserve">implementation </w:t>
-      </w:r>
-      <w:r>
-        <w:t>into an attribute and passing the specific permission to that attribute as an argument.</w:t>
-      </w:r>
-    </w:p>
-    <w:p>
-      <w:r>
-        <w:t>Unlike with page-level authorization, however, there’s no handy place to hook this logic into. There is no generic “OnPropertyAccessed” type filter built into .NET.</w:t>
-      </w:r>
-    </w:p>
-    <w:p>
-      <w:r>
-        <w:t xml:space="preserve">However, we can use a library called PostSharp to give us pretty much that exact thing. PostSharp is what’s called an “Aspect Oriented Programming” framework. I won’t go into all the details, but basically it’s a post-processor that runs </w:t>
+        <w:t xml:space="preserve">do </w:t>
+      </w:r>
+      <w:r>
+        <w:t>have to provide them, I recommend a namin</w:t>
+      </w:r>
+      <w:r>
+        <w:t>g convention like you see here because it reminds the programmer that they need to provide their own access checks. If I’m a programmer and I type “</w:t>
+      </w:r>
+      <w:proofErr w:type="spellStart"/>
+      <w:r>
+        <w:t>OrderService.GetById</w:t>
+      </w:r>
+      <w:proofErr w:type="spellEnd"/>
+      <w:r>
+        <w:t>”, it isn’t explicit whether or not security rules have been applied. But if I type “</w:t>
+      </w:r>
+      <w:proofErr w:type="spellStart"/>
+      <w:r>
+        <w:t>GetById</w:t>
+      </w:r>
+      <w:r>
+        <w:rPr>
+          <w:u w:val="single"/>
+        </w:rPr>
+        <w:t>Insecure</w:t>
+      </w:r>
+      <w:proofErr w:type="spellEnd"/>
+      <w:r>
+        <w:t>”, that’s a pretty clear reminder that I’m on the hook for access control in my app code.</w:t>
+      </w:r>
+    </w:p>
+    <w:p>
+      <w:r>
+        <w:t>This approach is better than nothing, and it pushes the access control logic down from the UI layer and into the data access layer. But this is far from “secure by default”; every time you add a new data access method, you’ll need to re-implement the security checks. It also leads to a lot of duplicate code if the security logic is implemented differently in each of these methods.</w:t>
+      </w:r>
+    </w:p>
+    <w:p>
+      <w:r>
+        <w:t>In some cases, you might be able to push this logic even lower, into the database itself, using a technique called Row Level Security. The idea here is that the database, not the application, determines which rows a given user can see. This eliminates the need for access control in the application code and goes a long way towards making things “secure by default”.</w:t>
+      </w:r>
+    </w:p>
+    <w:p>
+      <w:r>
+        <w:rPr>
+          <w:b/>
+        </w:rPr>
+        <w:t>(</w:t>
+      </w:r>
+      <w:proofErr w:type="gramStart"/>
+      <w:r>
+        <w:rPr>
+          <w:b/>
+        </w:rPr>
+        <w:t>click</w:t>
+      </w:r>
+      <w:proofErr w:type="gramEnd"/>
+      <w:r>
+        <w:rPr>
+          <w:b/>
+        </w:rPr>
+        <w:t xml:space="preserve"> for RLS)</w:t>
+      </w:r>
+    </w:p>
+    <w:p>
+      <w:r>
+        <w:t>This is an example of how you could implement Row Level Security using Entity Framework and SQL Server 2016. You can do similar things with other ORMs, but this example uses brand new feature in SQL Server 2016 called the “session context”.</w:t>
+      </w:r>
+      <w:r>
+        <w:t xml:space="preserve"> This is basically a key/value collection that’s scoped to the connection and it lets us establish essentially a “global variable” for all queries executed within that connection.</w:t>
+      </w:r>
+      <w:r>
+        <w:t xml:space="preserve"> Here’s how it works.</w:t>
+      </w:r>
+    </w:p>
+    <w:p>
+      <w:r>
+        <w:t xml:space="preserve">First, we create a class that implements the </w:t>
+      </w:r>
+      <w:proofErr w:type="spellStart"/>
+      <w:r>
+        <w:t>IDbConnectionInterceptor</w:t>
+      </w:r>
+      <w:proofErr w:type="spellEnd"/>
+      <w:r>
+        <w:t xml:space="preserve"> </w:t>
+      </w:r>
+      <w:r>
+        <w:t>interface. This basically tells Entity Framework that we want to run some custom code whenever a database connection is opened.</w:t>
+      </w:r>
+    </w:p>
+    <w:p>
+      <w:r>
+        <w:t xml:space="preserve">In our custom code, if no user is logged in, we don’t do anything. This is important or else we prevent the system from running </w:t>
       </w:r>
       <w:r>
         <w:rPr>
           <w:i/>
         </w:rPr>
-        <w:t xml:space="preserve">after </w:t>
-      </w:r>
-      <w:r>
-        <w:t>you compile your code, and it essentially modifies the IL the “weave” code together in interesting ways.</w:t>
-      </w:r>
-    </w:p>
-    <w:p>
-      <w:r>
-        <w:t>For example, this is what the implementation of the MaskedValue attribute looks like</w:t>
-      </w:r>
-    </w:p>
-    <w:p>
-      <w:r>
-        <w:rPr>
-          <w:b/>
-        </w:rPr>
+        <w:t>any</w:t>
+      </w:r>
+      <w:r>
+        <w:t xml:space="preserve"> queries for anonymous users, which is probably bad.</w:t>
+      </w:r>
+    </w:p>
+    <w:p>
+      <w:r>
+        <w:t xml:space="preserve">Then, if there IS a logged in user, we execute this stored procedure called </w:t>
+      </w:r>
+      <w:proofErr w:type="spellStart"/>
+      <w:r>
+        <w:t>sp_set_session_context</w:t>
+      </w:r>
+      <w:proofErr w:type="spellEnd"/>
+      <w:r>
+        <w:t>. This is how we add values to the connection scope.</w:t>
+      </w:r>
+    </w:p>
+    <w:p>
+      <w:r>
+        <w:t>At this point, the connection gets opened and any query that wants to can access the current user ID.</w:t>
+      </w:r>
+    </w:p>
+    <w:p>
+      <w:r>
+        <w:rPr>
+          <w:b/>
+        </w:rPr>
+        <w:t>(</w:t>
+      </w:r>
+      <w:proofErr w:type="gramStart"/>
+      <w:r>
+        <w:rPr>
+          <w:b/>
+        </w:rPr>
+        <w:t>click</w:t>
+      </w:r>
+      <w:proofErr w:type="gramEnd"/>
+      <w:r>
+        <w:rPr>
+          <w:b/>
+        </w:rPr>
+        <w:t xml:space="preserve"> for RLS – SQL)</w:t>
+      </w:r>
+    </w:p>
+    <w:p>
+      <w:r>
+        <w:t xml:space="preserve">The next thing we need to do is to use that ID to restrict access to specific rows. We do that by creating a predicate function that accepts the user ID </w:t>
+      </w:r>
+      <w:r>
+        <w:rPr>
+          <w:u w:val="single"/>
+        </w:rPr>
+        <w:t>associated with an order we want to display</w:t>
+      </w:r>
+      <w:r>
+        <w:t>. The predicate function returns 1 if the user ID that is passed in is equal to the current user, which would mean the user is viewing an order they own, OR if the current user has permission to view all orders.</w:t>
+      </w:r>
+    </w:p>
+    <w:p>
+      <w:r>
         <w:lastRenderedPageBreak/>
-        <w:t>(click for PostSharp code</w:t>
-      </w:r>
-      <w:r>
-        <w:t>)</w:t>
-      </w:r>
-    </w:p>
-    <w:p>
-      <w:r>
-        <w:t>I’ve created this base class called UserAwarePropertyInterceptor. It basically talks to the current thread, figures out which user is active, and exposes the user data as a class member.</w:t>
-      </w:r>
-    </w:p>
-    <w:p>
-      <w:r>
-        <w:t xml:space="preserve">My base class inherits from a PostSharp class which gives us this </w:t>
-      </w:r>
-      <w:r>
-        <w:rPr>
-          <w:i/>
-        </w:rPr>
-        <w:t>OnGetValue</w:t>
-      </w:r>
-      <w:r>
-        <w:t xml:space="preserve"> method to override. This method will get executed every time code tries to read the SSN property of my view model. I do the permission check in the body of this method and, if the user doesn’t have the necessary permission, I return a masked value instead of the raw SSN.</w:t>
-      </w:r>
-    </w:p>
-    <w:p>
-      <w:r>
-        <w:t xml:space="preserve">Again, the magic here is PostSharp. After I compile my code, it </w:t>
-      </w:r>
-      <w:r>
-        <w:t>re-writes the getter for the SSN property and injects a call into this method instead</w:t>
-      </w:r>
-      <w:r>
-        <w:t>. It’s pretty cool stuff.</w:t>
-      </w:r>
-    </w:p>
-    <w:p>
-      <w:r>
-        <w:rPr>
-          <w:b/>
-        </w:rPr>
-        <w:t>(click for Property Auth – framework (dupe))</w:t>
-      </w:r>
-    </w:p>
-    <w:p>
-      <w:r>
-        <w:t>In my demo app I’m assigning this attribute to a view model because it makes it easier to compare/contrast the different techniques, but you could also assign it directly to your domain model</w:t>
-      </w:r>
-      <w:r>
-        <w:t xml:space="preserve"> like you see here</w:t>
-      </w:r>
-      <w:r>
-        <w:t xml:space="preserve">. </w:t>
-      </w:r>
-      <w:r>
-        <w:t xml:space="preserve">This way, every view model that you create would inherit </w:t>
-      </w:r>
-      <w:r>
-        <w:t>the same permission check</w:t>
-      </w:r>
-      <w:r>
-        <w:t>.  Once you do this, every single view model becomes “secure by default”.</w:t>
-      </w:r>
-    </w:p>
-    <w:p>
-      <w:r>
-        <w:t>Also, just like with the controller attribute, using a property access attribute makes it easier to audit this rule. You could use NDepend to run a report of every property</w:t>
-      </w:r>
-      <w:r>
-        <w:t>, belonging to a domain model,</w:t>
-      </w:r>
-      <w:r>
-        <w:t xml:space="preserve"> that is protected in this way, and by which </w:t>
-      </w:r>
-      <w:r>
-        <w:t>permissions</w:t>
-      </w:r>
-      <w:r>
-        <w:t>.</w:t>
-      </w:r>
-    </w:p>
-    <w:p>
-      <w:pPr>
-        <w:rPr>
-          <w:b/>
-        </w:rPr>
-      </w:pPr>
-      <w:r>
-        <w:rPr>
-          <w:b/>
-        </w:rPr>
-        <w:t>(click for Encrypt)</w:t>
-      </w:r>
-    </w:p>
-    <w:p>
-      <w:r>
-        <w:t>Another cross-cutting concern that you can handle with PostSharp is encryption. I’m not going to show the details right now, but if you look at my sample code you’ll see an example of this Encrypted Value interceptor that automatically encrypts its values when storing them in the database, and automatically decrypts the values when reading them back out.</w:t>
-      </w:r>
-    </w:p>
-    <w:p>
-      <w:r>
-        <w:rPr>
-          <w:b/>
-        </w:rPr>
-        <w:t>(click for Access Control)</w:t>
-      </w:r>
-    </w:p>
-    <w:p>
-      <w:r>
-        <w:t>Another common cross-cutting concern is access control, which is the mechanism through which we prevent a user from accessing data they shouldn’t.</w:t>
-      </w:r>
-    </w:p>
-    <w:p>
-      <w:r>
-        <w:t xml:space="preserve">This is similar to authorization, but in general I tend to think of authorization like “is Bob allowed to access the Manage Orders page at all”, and access control is like “is Bob allowed to view the </w:t>
-      </w:r>
-      <w:r>
-        <w:rPr>
-          <w:i/>
-        </w:rPr>
-        <w:t xml:space="preserve">specific order </w:t>
-      </w:r>
-      <w:r>
-        <w:t>he’s requested”.</w:t>
-      </w:r>
-    </w:p>
-    <w:p>
-      <w:r>
-        <w:rPr>
-          <w:b/>
-        </w:rPr>
-        <w:t>(click for Access Control feature)</w:t>
-      </w:r>
-    </w:p>
-    <w:p>
-      <w:r>
-        <w:t>Here’s an example of a page that lists all orders the user is allowed to see. If they have the Manage Orders permission then they can see everything, otherwise they can only see their own orders.</w:t>
-      </w:r>
-    </w:p>
-    <w:p>
-      <w:r>
-        <w:t>This type of requirement tends to cut across multiple features. If we’re restricting what items show up in the list, then we probably want to apply that same restriction on the details page. Otherwise the user might start hacking around with the URL and get access to something they shouldn’t.</w:t>
-      </w:r>
-    </w:p>
-    <w:p>
-      <w:r>
-        <w:rPr>
-          <w:b/>
-        </w:rPr>
-        <w:t>(click for Access Control – feature #2)</w:t>
-      </w:r>
-    </w:p>
-    <w:p>
-      <w:r>
-        <w:lastRenderedPageBreak/>
-        <w:t xml:space="preserve">This is what that same requirement looks like on the Order Detail page. </w:t>
-      </w:r>
-      <w:r>
-        <w:t xml:space="preserve">In this case, we have the same </w:t>
-      </w:r>
-      <w:r>
-        <w:rPr>
-          <w:i/>
-        </w:rPr>
-        <w:t xml:space="preserve">business rule </w:t>
-      </w:r>
-      <w:r>
-        <w:t xml:space="preserve">being implemented in </w:t>
-      </w:r>
-      <w:r>
-        <w:rPr>
-          <w:i/>
-        </w:rPr>
-        <w:t>two different ways</w:t>
-      </w:r>
-      <w:r>
-        <w:t>. One page is applying the requirement as a filter against a list of orders, and the other page is applying the requirement against a specific order. If you think back to the start of my talk, one of these pages was represented by the square, and the other by the diamond. Same business rule, but different implementation.</w:t>
-      </w:r>
-    </w:p>
-    <w:p>
-      <w:r>
-        <w:t>There are two ways that we can handle this in a cross-cutting fashion, each with their own trade-offs.</w:t>
-      </w:r>
-    </w:p>
-    <w:p>
-      <w:r>
-        <w:rPr>
-          <w:b/>
-        </w:rPr>
-        <w:t>(click for Access Control – framework #1)</w:t>
-      </w:r>
-    </w:p>
-    <w:p>
-      <w:r>
-        <w:t>The easiest way to make this a cross-cutting concern is to push the responsibility for access control into your data access code where it can be reused by multiple features.</w:t>
-      </w:r>
-    </w:p>
-    <w:p>
-      <w:r>
-        <w:t xml:space="preserve">This is an example of a simple data service that provides two different ways to get order data. </w:t>
-      </w:r>
-      <w:r>
-        <w:t xml:space="preserve">You can call </w:t>
-      </w:r>
-      <w:r>
-        <w:t xml:space="preserve">GetAll </w:t>
-      </w:r>
-      <w:r>
-        <w:t>and get everything</w:t>
-      </w:r>
-      <w:r>
-        <w:t xml:space="preserve">, </w:t>
-      </w:r>
-      <w:r>
-        <w:t xml:space="preserve">or you can call </w:t>
-      </w:r>
-      <w:r>
-        <w:t xml:space="preserve">GetById </w:t>
-      </w:r>
-      <w:r>
-        <w:t>and get back a single order.</w:t>
-      </w:r>
-    </w:p>
-    <w:p>
-      <w:r>
-        <w:t>In this case, I’ve created two versions of each method – one that takes the current user as an argument, and one that doesn’t.  If you call the version that takes a user argument, then it applies the security check. If you call the version that doesn’t, then you’re responsible for doing your own access control.</w:t>
-      </w:r>
-    </w:p>
-    <w:p>
-      <w:r>
-        <w:t xml:space="preserve">Why have two versions? Well, there might be scenarios where there is no “current user”, such as a scheduled task </w:t>
-      </w:r>
-      <w:r>
-        <w:t xml:space="preserve">that runs </w:t>
-      </w:r>
-      <w:r>
-        <w:t xml:space="preserve">a maintenance program in the middle </w:t>
-      </w:r>
-      <w:r>
-        <w:t xml:space="preserve">of the night. </w:t>
-      </w:r>
-      <w:r>
-        <w:t>If you can avoid</w:t>
-      </w:r>
-      <w:r>
-        <w:t xml:space="preserve"> it</w:t>
-      </w:r>
-      <w:r>
-        <w:t xml:space="preserve">, I’d recommend NOT having the insecure versions at all. But if you </w:t>
-      </w:r>
-      <w:r>
-        <w:rPr>
-          <w:i/>
-        </w:rPr>
-        <w:t xml:space="preserve">do </w:t>
-      </w:r>
-      <w:r>
-        <w:t>have to provide them, I recommend a namin</w:t>
-      </w:r>
-      <w:r>
-        <w:t>g convention like you see here because it reminds the programmer that they need to provide their own access checks. If I’m a programmer and I type “OrderService.GetById”, it isn’t explicit whether or not security rules have been applied. But if I type “GetById</w:t>
-      </w:r>
-      <w:r>
-        <w:rPr>
-          <w:u w:val="single"/>
-        </w:rPr>
-        <w:t>Insecure</w:t>
-      </w:r>
-      <w:r>
-        <w:t>”, that’s a pretty clear reminder that I’m on the hook for access control in my app code.</w:t>
-      </w:r>
-    </w:p>
-    <w:p>
-      <w:r>
-        <w:t>This approach is better than nothing, and it pushes the access control logic down from the UI layer and into the data access layer. But this is far from “secure by default”; every time you add a new data access method, you’ll need to re-implement the security checks. It also leads to a lot of duplicate code if the security logic is implemented differently in each of these methods.</w:t>
-      </w:r>
-    </w:p>
-    <w:p>
-      <w:r>
-        <w:t>In some cases, you might be able to push this logic even lower, into the database itself, using a technique called Row Level Security. The idea here is that the database, not the application, determines which rows a given user can see. This eliminates the need for access control in the application code and goes a long way towards making things “secure by default”.</w:t>
-      </w:r>
-    </w:p>
-    <w:p>
-      <w:r>
-        <w:rPr>
-          <w:b/>
-        </w:rPr>
-        <w:t>(click for RLS)</w:t>
-      </w:r>
-    </w:p>
-    <w:p>
-      <w:r>
-        <w:t>This is an example of how you could implement Row Level Security using Entity Framework and SQL Server 2016. You can do similar things with other ORMs, but this example uses brand new feature in SQL Server 2016 called the “session context”.</w:t>
-      </w:r>
-      <w:r>
-        <w:t xml:space="preserve"> This is basically a key/value collection that’s scoped to the connection and it lets us establish essentially a “global variable” for all queries executed within that connection.</w:t>
-      </w:r>
-      <w:r>
-        <w:t xml:space="preserve"> Here’s how it works.</w:t>
-      </w:r>
-    </w:p>
-    <w:p>
-      <w:r>
-        <w:t xml:space="preserve">First, we create a class that implements the IDbConnectionInterceptor </w:t>
-      </w:r>
-      <w:r>
-        <w:t>interface. This basically tells Entity Framework that we want to run some custom code whenever a database connection is opened.</w:t>
-      </w:r>
-    </w:p>
-    <w:p>
-      <w:r>
-        <w:lastRenderedPageBreak/>
-        <w:t xml:space="preserve">In our custom code, if no user is logged in, we don’t do anything. This is important or else we prevent the system from running </w:t>
-      </w:r>
-      <w:r>
-        <w:rPr>
-          <w:i/>
-        </w:rPr>
-        <w:t>any</w:t>
-      </w:r>
-      <w:r>
-        <w:t xml:space="preserve"> queries for anonymous users, which is probably bad.</w:t>
-      </w:r>
-    </w:p>
-    <w:p>
-      <w:r>
-        <w:t>Then, if there IS a logged in user, we execute this stored procedure called sp_set_session_context. This is how we add values to the connection scope.</w:t>
-      </w:r>
-    </w:p>
-    <w:p>
-      <w:r>
-        <w:t>At this point, the connection gets opened and any query that wants to can access the current user ID.</w:t>
-      </w:r>
-    </w:p>
-    <w:p>
-      <w:r>
-        <w:rPr>
-          <w:b/>
-        </w:rPr>
-        <w:t>(click for RLS – SQL)</w:t>
-      </w:r>
-    </w:p>
-    <w:p>
-      <w:r>
-        <w:t xml:space="preserve">The next thing we need to do is to use that ID to restrict access to specific rows. We do that by creating a predicate function that accepts the user ID </w:t>
-      </w:r>
-      <w:r>
-        <w:rPr>
-          <w:u w:val="single"/>
-        </w:rPr>
-        <w:t>associated with an order we want to display</w:t>
-      </w:r>
-      <w:r>
-        <w:t>. The predicate function returns 1 if the user ID that is passed in is equal to the current user, which would mean the user is viewing an order they own, OR if the current user has permission to view all orders.</w:t>
-      </w:r>
-    </w:p>
-    <w:p>
-      <w:r>
         <w:t>Think of this like a predicate function in a LINQ statement. SQL Server is going to apply it against every Order in a result set, and this function is going to indicate whether the current user can view that specific record or not.</w:t>
       </w:r>
     </w:p>
@@ -2032,7 +3267,21 @@
         <w:rPr>
           <w:b/>
         </w:rPr>
-        <w:t>(click for RLS – SQL 2)</w:t>
+        <w:t>(</w:t>
+      </w:r>
+      <w:proofErr w:type="gramStart"/>
+      <w:r>
+        <w:rPr>
+          <w:b/>
+        </w:rPr>
+        <w:t>click</w:t>
+      </w:r>
+      <w:proofErr w:type="gramEnd"/>
+      <w:r>
+        <w:rPr>
+          <w:b/>
+        </w:rPr>
+        <w:t xml:space="preserve"> for RLS – SQL 2)</w:t>
       </w:r>
     </w:p>
     <w:p>
@@ -2050,7 +3299,21 @@
         <w:rPr>
           <w:b/>
         </w:rPr>
-        <w:t xml:space="preserve"> (click for RLS – clean)</w:t>
+        <w:t xml:space="preserve"> (</w:t>
+      </w:r>
+      <w:proofErr w:type="gramStart"/>
+      <w:r>
+        <w:rPr>
+          <w:b/>
+        </w:rPr>
+        <w:t>click</w:t>
+      </w:r>
+      <w:proofErr w:type="gramEnd"/>
+      <w:r>
+        <w:rPr>
+          <w:b/>
+        </w:rPr>
+        <w:t xml:space="preserve"> for RLS – clean)</w:t>
       </w:r>
     </w:p>
     <w:p>
@@ -2062,8 +3325,6 @@
       <w:r>
         <w:t>The EF interceptor automatically adds the user ID to the connection’s session context, the database automatically applies the predicate function against the Order table, and the predicate automatically filters out any orders that the user isn’t allowed to see. Pretty cool!</w:t>
       </w:r>
-      <w:bookmarkStart w:id="0" w:name="_GoBack"/>
-      <w:bookmarkEnd w:id="0"/>
     </w:p>
     <w:p/>
     <w:p/>

</xml_diff>

<commit_message>
Major reorg of narrative / PPT
</commit_message>
<xml_diff>
--- a/Narrative - CodeMash 2017.docx
+++ b/Narrative - CodeMash 2017.docx
@@ -621,10 +621,13 @@
     </w:p>
     <w:p>
       <w:r>
-        <w:t xml:space="preserve">First we’re </w:t>
-      </w:r>
-      <w:r>
-        <w:t xml:space="preserve">talk about what it means </w:t>
+        <w:t xml:space="preserve">First </w:t>
+      </w:r>
+      <w:r>
+        <w:t xml:space="preserve">I’ll define </w:t>
+      </w:r>
+      <w:r>
+        <w:t xml:space="preserve">what it means </w:t>
       </w:r>
       <w:r>
         <w:t xml:space="preserve">for something </w:t>
@@ -640,30 +643,117 @@
       </w:r>
     </w:p>
     <w:p>
+      <w:pPr>
+        <w:rPr>
+          <w:b/>
+        </w:rPr>
+      </w:pPr>
+      <w:r>
+        <w:rPr>
+          <w:b/>
+        </w:rPr>
+        <w:t>(</w:t>
+      </w:r>
+      <w:proofErr w:type="gramStart"/>
+      <w:r>
+        <w:rPr>
+          <w:b/>
+        </w:rPr>
+        <w:t>click</w:t>
+      </w:r>
+      <w:proofErr w:type="gramEnd"/>
+      <w:r>
+        <w:rPr>
+          <w:b/>
+        </w:rPr>
+        <w:t>)</w:t>
+      </w:r>
+    </w:p>
+    <w:p>
       <w:r>
         <w:t xml:space="preserve">Second, I’m going to </w:t>
       </w:r>
       <w:r>
-        <w:t xml:space="preserve">show you a sample application that I put together and I’m going to walk you through &lt;x&gt; different </w:t>
+        <w:t xml:space="preserve">show you </w:t>
+      </w:r>
+      <w:r>
+        <w:t>3 and a half ways you can make your feature code “secure by default” by handling specific concerns in the framework. Once you implement these framework features you can completely stop thinking about certain types of security issues, and still be protected.</w:t>
+      </w:r>
+    </w:p>
+    <w:p>
+      <w:r>
+        <w:rPr>
+          <w:b/>
+        </w:rPr>
+        <w:t>(</w:t>
+      </w:r>
+      <w:proofErr w:type="gramStart"/>
+      <w:r>
+        <w:rPr>
+          <w:b/>
+        </w:rPr>
+        <w:t>click</w:t>
+      </w:r>
+      <w:proofErr w:type="gramEnd"/>
+      <w:r>
+        <w:rPr>
+          <w:b/>
+        </w:rPr>
+        <w:t>)</w:t>
+      </w:r>
+    </w:p>
+    <w:p>
+      <w:r>
+        <w:t xml:space="preserve">Unfortunately, not everything can be made </w:t>
+      </w:r>
+      <w:r>
+        <w:rPr>
+          <w:i/>
+        </w:rPr>
+        <w:t xml:space="preserve">fully </w:t>
+      </w:r>
+      <w:r>
+        <w:t xml:space="preserve">secure by default, so I’ll show you how a declarative approach to security concerns results in cleaner, easier code than a </w:t>
       </w:r>
       <w:proofErr w:type="spellStart"/>
       <w:r>
-        <w:t>refactorings</w:t>
+        <w:t>naieve</w:t>
       </w:r>
       <w:proofErr w:type="spellEnd"/>
       <w:r>
-        <w:t xml:space="preserve">, each one moving a different type of security </w:t>
-      </w:r>
-      <w:r>
-        <w:t xml:space="preserve">concern out of feature code and </w:t>
-      </w:r>
-      <w:r>
-        <w:t>into the framework code.</w:t>
-      </w:r>
-    </w:p>
-    <w:p>
-      <w:r>
-        <w:t>Lastly, I’m going to &lt;???&gt;.</w:t>
+        <w:t xml:space="preserve"> imperative approach.</w:t>
+      </w:r>
+    </w:p>
+    <w:p>
+      <w:pPr>
+        <w:rPr>
+          <w:b/>
+        </w:rPr>
+      </w:pPr>
+      <w:r>
+        <w:rPr>
+          <w:b/>
+        </w:rPr>
+        <w:t>(</w:t>
+      </w:r>
+      <w:proofErr w:type="gramStart"/>
+      <w:r>
+        <w:rPr>
+          <w:b/>
+        </w:rPr>
+        <w:t>click</w:t>
+      </w:r>
+      <w:proofErr w:type="gramEnd"/>
+      <w:r>
+        <w:rPr>
+          <w:b/>
+        </w:rPr>
+        <w:t>)</w:t>
+      </w:r>
+    </w:p>
+    <w:p>
+      <w:r>
+        <w:t>Finally, I’ll show you some ways that you can use static analysis tools to perform a security audit, and how you could incorporate that audit into your automated testing process.</w:t>
       </w:r>
     </w:p>
     <w:p>
@@ -674,10 +764,10 @@
         <w:t xml:space="preserve">many of </w:t>
       </w:r>
       <w:r>
-        <w:t>the techniques I’ll show you have parallels in other languages and platforms as well.</w:t>
-      </w:r>
-      <w:r>
-        <w:t xml:space="preserve"> I like to think of this as a patterns talk and not a platform specific talk.</w:t>
+        <w:t>the techniques I’ll show you have parallels in other languages and platforms as well</w:t>
+      </w:r>
+      <w:r>
+        <w:t>, so the general ideas should be portable even if the specific code samples are not.</w:t>
       </w:r>
     </w:p>
     <w:p>
@@ -782,6 +872,7 @@
         </w:numPr>
       </w:pPr>
       <w:r>
+        <w:lastRenderedPageBreak/>
         <w:t>First, the user must be logged in. Any unauthenticated users should be redirected to the login screen.</w:t>
       </w:r>
       <w:r>
@@ -829,7 +920,6 @@
         <w:rPr>
           <w:b/>
         </w:rPr>
-        <w:lastRenderedPageBreak/>
         <w:t>(</w:t>
       </w:r>
       <w:proofErr w:type="gramStart"/>
@@ -1038,6 +1128,7 @@
     </w:p>
     <w:p>
       <w:r>
+        <w:lastRenderedPageBreak/>
         <w:t xml:space="preserve">If the developer that implements that change doesn’t realize that the same rules are duplicated in other features, they might end up just one of the features. </w:t>
       </w:r>
     </w:p>
@@ -1048,556 +1139,582 @@
     </w:p>
     <w:p>
       <w:r>
+        <w:t xml:space="preserve">This is how security defects creep into software. Well-meaning developers either forget to implement the security check, or they inconsistently maintain the security checks over time. </w:t>
+      </w:r>
+      <w:proofErr w:type="gramStart"/>
+      <w:r>
+        <w:t>Either way, we end up with a confusing and</w:t>
+      </w:r>
+      <w:proofErr w:type="gramEnd"/>
+      <w:r>
+        <w:t xml:space="preserve"> inconsistent mess of security code intermingled with feature code.</w:t>
+      </w:r>
+    </w:p>
+    <w:p>
+      <w:r>
+        <w:rPr>
+          <w:b/>
+        </w:rPr>
+        <w:t>(</w:t>
+      </w:r>
+      <w:proofErr w:type="gramStart"/>
+      <w:r>
+        <w:rPr>
+          <w:b/>
+        </w:rPr>
+        <w:t>click</w:t>
+      </w:r>
+      <w:proofErr w:type="gramEnd"/>
+      <w:r>
+        <w:rPr>
+          <w:b/>
+        </w:rPr>
+        <w:t xml:space="preserve"> for Cross Cutting)</w:t>
+      </w:r>
+    </w:p>
+    <w:p>
+      <w:r>
+        <w:t xml:space="preserve">My approach would be to extract those business rules into </w:t>
+      </w:r>
+      <w:r>
+        <w:t>something reusable so that we can implement the requirements only once.</w:t>
+      </w:r>
+    </w:p>
+    <w:p>
+      <w:r>
+        <w:t xml:space="preserve">There’s multiple ways that you could do this. </w:t>
+      </w:r>
+    </w:p>
+    <w:p>
+      <w:pPr>
+        <w:rPr>
+          <w:b/>
+        </w:rPr>
+      </w:pPr>
+      <w:r>
+        <w:rPr>
+          <w:b/>
+        </w:rPr>
+        <w:t>(</w:t>
+      </w:r>
+      <w:proofErr w:type="gramStart"/>
+      <w:r>
+        <w:rPr>
+          <w:b/>
+        </w:rPr>
+        <w:t>click</w:t>
+      </w:r>
+      <w:proofErr w:type="gramEnd"/>
+      <w:r>
+        <w:rPr>
+          <w:b/>
+        </w:rPr>
+        <w:t xml:space="preserve"> for ex #1)</w:t>
+      </w:r>
+    </w:p>
+    <w:p>
+      <w:r>
+        <w:t xml:space="preserve">The simplest would be to extract this logic into a helper method and call it from all 4 controller actions or something. </w:t>
+      </w:r>
+      <w:r>
+        <w:t xml:space="preserve">Every action that calls the method will have a consistent implementation, but nothing prevents a developer from just forgetting to call it. It’s also difficult to audit </w:t>
+      </w:r>
+      <w:proofErr w:type="gramStart"/>
+      <w:r>
+        <w:t>the codebase</w:t>
+      </w:r>
+      <w:proofErr w:type="gramEnd"/>
+      <w:r>
+        <w:t xml:space="preserve"> to determine which actions call one of the security method and which don’t.</w:t>
+      </w:r>
+    </w:p>
+    <w:p>
+      <w:r>
+        <w:rPr>
+          <w:b/>
+        </w:rPr>
+        <w:t>(</w:t>
+      </w:r>
+      <w:proofErr w:type="gramStart"/>
+      <w:r>
+        <w:rPr>
+          <w:b/>
+        </w:rPr>
+        <w:t>click</w:t>
+      </w:r>
+      <w:proofErr w:type="gramEnd"/>
+      <w:r>
+        <w:rPr>
+          <w:b/>
+        </w:rPr>
+        <w:t xml:space="preserve"> for ex #2</w:t>
+      </w:r>
+      <w:r>
+        <w:t>)</w:t>
+      </w:r>
+    </w:p>
+    <w:p>
+      <w:r>
+        <w:t>Another approach would be to extract the logic into some sort of attribute that injects that logic into the appropriate part of the processing pipeline.</w:t>
+      </w:r>
+    </w:p>
+    <w:p>
+      <w:r>
+        <w:t xml:space="preserve">This way the implementation is managed in a single place and it’s also easier to audit, which we’ll talk about later, but </w:t>
+      </w:r>
+      <w:r>
+        <w:t>still nothing prevents the developer from forgetting to include the attribute.</w:t>
+      </w:r>
+    </w:p>
+    <w:p>
+      <w:pPr>
+        <w:rPr>
+          <w:b/>
+        </w:rPr>
+      </w:pPr>
+      <w:r>
+        <w:rPr>
+          <w:b/>
+        </w:rPr>
+        <w:t>(</w:t>
+      </w:r>
+      <w:proofErr w:type="gramStart"/>
+      <w:r>
+        <w:rPr>
+          <w:b/>
+        </w:rPr>
+        <w:t>click</w:t>
+      </w:r>
+      <w:proofErr w:type="gramEnd"/>
+      <w:r>
+        <w:rPr>
+          <w:b/>
+        </w:rPr>
+        <w:t xml:space="preserve"> for ex #3)</w:t>
+      </w:r>
+    </w:p>
+    <w:p>
+      <w:r>
+        <w:t xml:space="preserve">In a perfect world, the developer wouldn’t have to do anything at all except write their business logic, and the security stuff would be handled automagically </w:t>
+      </w:r>
+      <w:r>
+        <w:rPr>
+          <w:i/>
+        </w:rPr>
+        <w:t xml:space="preserve">and </w:t>
+      </w:r>
+      <w:r>
+        <w:t>in a way that was easily audited and tested. And that’s the point of this talk.</w:t>
+      </w:r>
+    </w:p>
+    <w:p>
+      <w:r>
+        <w:t xml:space="preserve">It isn’t always possible to get it </w:t>
+      </w:r>
+      <w:r>
+        <w:rPr>
+          <w:i/>
+        </w:rPr>
+        <w:t xml:space="preserve">quite </w:t>
+      </w:r>
+      <w:r>
+        <w:t>this magical, but we can probably get a lot closer than you’d expect.</w:t>
+      </w:r>
+    </w:p>
+    <w:p>
+      <w:r>
+        <w:rPr>
+          <w:b/>
+        </w:rPr>
+        <w:t>(</w:t>
+      </w:r>
+      <w:proofErr w:type="gramStart"/>
+      <w:r>
+        <w:rPr>
+          <w:b/>
+        </w:rPr>
+        <w:t>click</w:t>
+      </w:r>
+      <w:proofErr w:type="gramEnd"/>
+      <w:r>
+        <w:rPr>
+          <w:b/>
+        </w:rPr>
+        <w:t xml:space="preserve"> for </w:t>
+      </w:r>
+      <w:r>
+        <w:rPr>
+          <w:b/>
+        </w:rPr>
+        <w:t xml:space="preserve">“what makes </w:t>
+      </w:r>
+      <w:r>
+        <w:rPr>
+          <w:b/>
+        </w:rPr>
+        <w:t>cross cutting</w:t>
+      </w:r>
+      <w:r>
+        <w:rPr>
+          <w:b/>
+        </w:rPr>
+        <w:t>”</w:t>
+      </w:r>
+      <w:r>
+        <w:rPr>
+          <w:b/>
+        </w:rPr>
+        <w:t>)</w:t>
+      </w:r>
+    </w:p>
+    <w:p>
+      <w:r>
+        <w:t>So what makes a specific security rule a “cross cutting” concern?</w:t>
+      </w:r>
+    </w:p>
+    <w:p>
+      <w:r>
+        <w:t xml:space="preserve">The first </w:t>
+      </w:r>
+      <w:r>
+        <w:t xml:space="preserve">thing is if it’s orthogonal to your feature-specific business rules. Examples of things like this are SQL Injection and Cross Site Request Forgery protection. There’s nothing feature-specific about the requirement to sanitize input before using it in a SQL query, and this requirement exists for </w:t>
+      </w:r>
+      <w:r>
+        <w:rPr>
+          <w:i/>
+        </w:rPr>
+        <w:t xml:space="preserve">every </w:t>
+      </w:r>
+      <w:r>
+        <w:t>feature, so that’s an obvious candidate for a cross cutting concern.</w:t>
+      </w:r>
+    </w:p>
+    <w:p>
+      <w:r>
         <w:lastRenderedPageBreak/>
-        <w:t xml:space="preserve">This is how security defects creep into software. Well-meaning developers either forget to implement the security check, or they inconsistently maintain the security checks over time. </w:t>
-      </w:r>
-      <w:proofErr w:type="gramStart"/>
-      <w:r>
-        <w:t>Either way, we end up with a confusing and</w:t>
-      </w:r>
-      <w:proofErr w:type="gramEnd"/>
-      <w:r>
-        <w:t xml:space="preserve"> inconsistent mess of security code intermingled with feature code.</w:t>
-      </w:r>
-    </w:p>
-    <w:p>
-      <w:r>
-        <w:rPr>
-          <w:b/>
-        </w:rPr>
-        <w:t>(</w:t>
-      </w:r>
-      <w:proofErr w:type="gramStart"/>
-      <w:r>
-        <w:rPr>
-          <w:b/>
-        </w:rPr>
-        <w:t>click</w:t>
-      </w:r>
-      <w:proofErr w:type="gramEnd"/>
-      <w:r>
-        <w:rPr>
-          <w:b/>
-        </w:rPr>
-        <w:t xml:space="preserve"> for Cross Cutting)</w:t>
-      </w:r>
-    </w:p>
-    <w:p>
-      <w:r>
-        <w:t xml:space="preserve">My approach would be to extract those business rules into </w:t>
-      </w:r>
-      <w:r>
-        <w:t>something reusable so that we can implement the requirements only once.</w:t>
-      </w:r>
-    </w:p>
-    <w:p>
-      <w:r>
-        <w:t xml:space="preserve">There’s multiple ways that you could do this. </w:t>
-      </w:r>
-    </w:p>
-    <w:p>
-      <w:pPr>
-        <w:rPr>
-          <w:b/>
-        </w:rPr>
-      </w:pPr>
-      <w:r>
-        <w:rPr>
-          <w:b/>
-        </w:rPr>
-        <w:t>(</w:t>
-      </w:r>
-      <w:proofErr w:type="gramStart"/>
-      <w:r>
-        <w:rPr>
-          <w:b/>
-        </w:rPr>
-        <w:t>click</w:t>
-      </w:r>
-      <w:proofErr w:type="gramEnd"/>
-      <w:r>
-        <w:rPr>
-          <w:b/>
-        </w:rPr>
-        <w:t xml:space="preserve"> for ex #1)</w:t>
-      </w:r>
-    </w:p>
-    <w:p>
-      <w:r>
-        <w:t xml:space="preserve">The simplest would be to extract this logic into a helper method and call it from all 4 controller actions or something. </w:t>
-      </w:r>
-      <w:r>
-        <w:t xml:space="preserve">Every action that calls the method will have a consistent implementation, but nothing prevents a developer from just forgetting to call it. It’s also difficult to audit </w:t>
-      </w:r>
-      <w:proofErr w:type="gramStart"/>
-      <w:r>
-        <w:t>the codebase</w:t>
-      </w:r>
-      <w:proofErr w:type="gramEnd"/>
-      <w:r>
-        <w:t xml:space="preserve"> to determine which actions call one of the security method and which don’t.</w:t>
-      </w:r>
-    </w:p>
-    <w:p>
-      <w:r>
-        <w:rPr>
-          <w:b/>
-        </w:rPr>
-        <w:t>(</w:t>
-      </w:r>
-      <w:proofErr w:type="gramStart"/>
-      <w:r>
-        <w:rPr>
-          <w:b/>
-        </w:rPr>
-        <w:t>click</w:t>
-      </w:r>
-      <w:proofErr w:type="gramEnd"/>
-      <w:r>
-        <w:rPr>
-          <w:b/>
-        </w:rPr>
-        <w:t xml:space="preserve"> for ex #2</w:t>
-      </w:r>
-      <w:r>
-        <w:t>)</w:t>
-      </w:r>
-    </w:p>
-    <w:p>
-      <w:r>
-        <w:t>Another approach would be to extract the logic into some sort of attribute that injects that logic into the appropriate part of the processing pipeline.</w:t>
-      </w:r>
-    </w:p>
-    <w:p>
-      <w:r>
-        <w:t xml:space="preserve">This way the implementation is managed in a single place and it’s also easier to audit, which we’ll talk about later, but </w:t>
-      </w:r>
-      <w:r>
-        <w:t>still nothing prevents the developer from forgetting to include the attribute.</w:t>
-      </w:r>
-    </w:p>
-    <w:p>
-      <w:pPr>
-        <w:rPr>
-          <w:b/>
-        </w:rPr>
-      </w:pPr>
-      <w:r>
-        <w:rPr>
-          <w:b/>
-        </w:rPr>
-        <w:t>(</w:t>
-      </w:r>
-      <w:proofErr w:type="gramStart"/>
-      <w:r>
-        <w:rPr>
-          <w:b/>
-        </w:rPr>
-        <w:t>click</w:t>
-      </w:r>
-      <w:proofErr w:type="gramEnd"/>
-      <w:r>
-        <w:rPr>
-          <w:b/>
-        </w:rPr>
-        <w:t xml:space="preserve"> for ex #3)</w:t>
-      </w:r>
-    </w:p>
-    <w:p>
-      <w:r>
-        <w:t xml:space="preserve">In a perfect world, the developer wouldn’t have to do anything at all except write their business logic, and the security stuff would be handled automagically </w:t>
+        <w:t>Your feature-specific logic can be cross-cutting as well, if it applies to multiple features. Access control is a good example; if you have complex rules about when and how Bob is allowed to see Alice’s orders, then those concerns are cross cutting for all features dealing with Orders.</w:t>
+      </w:r>
+    </w:p>
+    <w:p>
+      <w:r>
+        <w:t xml:space="preserve">Basically, anything that “cuts across” multiple MVC actions, API calls, page views, </w:t>
+      </w:r>
+      <w:proofErr w:type="spellStart"/>
+      <w:r>
+        <w:t>etc</w:t>
+      </w:r>
+      <w:proofErr w:type="spellEnd"/>
+      <w:r>
+        <w:t xml:space="preserve"> could be a cross cutting concern.</w:t>
+      </w:r>
+    </w:p>
+    <w:p>
+      <w:r>
+        <w:rPr>
+          <w:b/>
+        </w:rPr>
+        <w:t>(</w:t>
+      </w:r>
+      <w:proofErr w:type="gramStart"/>
+      <w:r>
+        <w:rPr>
+          <w:b/>
+        </w:rPr>
+        <w:t>click</w:t>
+      </w:r>
+      <w:proofErr w:type="gramEnd"/>
+      <w:r>
+        <w:rPr>
+          <w:b/>
+        </w:rPr>
+        <w:t xml:space="preserve"> for “</w:t>
+      </w:r>
+      <w:r>
+        <w:rPr>
+          <w:b/>
+        </w:rPr>
+        <w:t>what makes framework</w:t>
+      </w:r>
+      <w:r>
+        <w:rPr>
+          <w:b/>
+        </w:rPr>
+        <w:t>”)</w:t>
+      </w:r>
+    </w:p>
+    <w:p>
+      <w:r>
+        <w:t xml:space="preserve">In addition to cross cutting concerns, your framework level code is a great way to address anything that can be made “secure by default”. What I mean by that is that sometimes it’s possible to solve a problem once and have that solution </w:t>
       </w:r>
       <w:r>
         <w:rPr>
           <w:i/>
         </w:rPr>
-        <w:t xml:space="preserve">and </w:t>
-      </w:r>
-      <w:r>
-        <w:t>in a way that was easily audited and tested. And that’s the point of this talk.</w:t>
-      </w:r>
-    </w:p>
-    <w:p>
-      <w:r>
-        <w:t xml:space="preserve">It isn’t always possible to get it </w:t>
-      </w:r>
-      <w:r>
-        <w:rPr>
-          <w:i/>
-        </w:rPr>
-        <w:t xml:space="preserve">quite </w:t>
-      </w:r>
-      <w:r>
-        <w:t>this magical, but we can probably get a lot closer than you’d expect.</w:t>
-      </w:r>
-    </w:p>
-    <w:p>
-      <w:r>
-        <w:rPr>
-          <w:b/>
-        </w:rPr>
-        <w:t>(</w:t>
-      </w:r>
-      <w:proofErr w:type="gramStart"/>
-      <w:r>
-        <w:rPr>
-          <w:b/>
-        </w:rPr>
-        <w:t>click</w:t>
-      </w:r>
-      <w:proofErr w:type="gramEnd"/>
-      <w:r>
-        <w:rPr>
-          <w:b/>
-        </w:rPr>
-        <w:t xml:space="preserve"> for </w:t>
-      </w:r>
-      <w:r>
-        <w:rPr>
-          <w:b/>
-        </w:rPr>
-        <w:t>“what makes a concern”</w:t>
-      </w:r>
-      <w:r>
-        <w:rPr>
-          <w:b/>
-        </w:rPr>
-        <w:t>)</w:t>
-      </w:r>
-    </w:p>
-    <w:p>
-      <w:r>
-        <w:t>So what makes a specific security rule a “cross cutting” concern?</w:t>
-      </w:r>
-    </w:p>
-    <w:p>
-      <w:r>
-        <w:t xml:space="preserve">The first </w:t>
-      </w:r>
-      <w:r>
-        <w:t xml:space="preserve">thing is if it’s orthogonal to your feature-specific business rules. Examples of things like this are SQL Injection and Cross Site Request Forgery protection. There’s nothing feature-specific about the requirement to sanitize input before using it in a SQL query, and this requirement exists for </w:t>
-      </w:r>
-      <w:r>
-        <w:rPr>
-          <w:i/>
-        </w:rPr>
-        <w:t xml:space="preserve">every </w:t>
-      </w:r>
-      <w:r>
-        <w:t>feature, so that’s an obvious candidate for a cross cutting concern.</w:t>
-      </w:r>
-    </w:p>
-    <w:p>
-      <w:r>
-        <w:rPr>
-          <w:b/>
-        </w:rPr>
-        <w:t>(</w:t>
-      </w:r>
-      <w:proofErr w:type="gramStart"/>
-      <w:r>
-        <w:rPr>
-          <w:b/>
-        </w:rPr>
-        <w:t>click</w:t>
-      </w:r>
-      <w:proofErr w:type="gramEnd"/>
-      <w:r>
-        <w:rPr>
-          <w:b/>
-        </w:rPr>
-        <w:t xml:space="preserve"> for “multiple features”)</w:t>
-      </w:r>
-    </w:p>
-    <w:p>
-      <w:r>
-        <w:t>Your feature-specific logic can be cross-cutting as well, if it applies to multiple features. Access control is a good example; if you have complex rules about when and how Bob is allowed to see Alice’s orders, then those concerns are cross cutting for all features dealing with Orders.</w:t>
-      </w:r>
-    </w:p>
-    <w:p>
-      <w:r>
-        <w:rPr>
-          <w:b/>
-        </w:rPr>
-        <w:t>(</w:t>
-      </w:r>
-      <w:proofErr w:type="gramStart"/>
-      <w:r>
-        <w:rPr>
-          <w:b/>
-        </w:rPr>
-        <w:t>click</w:t>
-      </w:r>
-      <w:proofErr w:type="gramEnd"/>
-      <w:r>
-        <w:rPr>
-          <w:b/>
-        </w:rPr>
-        <w:t xml:space="preserve"> for “secure by default”)</w:t>
+        <w:t xml:space="preserve">automatically </w:t>
+      </w:r>
+      <w:r>
+        <w:t xml:space="preserve">apply to all features you write from that point forward. </w:t>
+      </w:r>
+    </w:p>
+    <w:p>
+      <w:r>
+        <w:t>And finally, if you want to be able to audit your software and generate a report about which features handle security issues in what way, you probably want to look at framework-level solutions. I’ll talk more about this later.</w:t>
+      </w:r>
+    </w:p>
+    <w:p>
+      <w:r>
+        <w:rPr>
+          <w:b/>
+        </w:rPr>
+        <w:t xml:space="preserve"> </w:t>
+      </w:r>
+      <w:r>
+        <w:rPr>
+          <w:b/>
+        </w:rPr>
+        <w:t>(</w:t>
+      </w:r>
+      <w:proofErr w:type="gramStart"/>
+      <w:r>
+        <w:rPr>
+          <w:b/>
+        </w:rPr>
+        <w:t>click</w:t>
+      </w:r>
+      <w:proofErr w:type="gramEnd"/>
+      <w:r>
+        <w:rPr>
+          <w:b/>
+        </w:rPr>
+        <w:t xml:space="preserve"> for “show me the </w:t>
+      </w:r>
+      <w:proofErr w:type="spellStart"/>
+      <w:r>
+        <w:rPr>
+          <w:b/>
+        </w:rPr>
+        <w:t>codez</w:t>
+      </w:r>
+      <w:proofErr w:type="spellEnd"/>
+      <w:r>
+        <w:rPr>
+          <w:b/>
+        </w:rPr>
+        <w:t>” transition)</w:t>
+      </w:r>
+    </w:p>
+    <w:p>
+      <w:r>
+        <w:t xml:space="preserve">At this point, you probably want to see some code. To indulge you, I’ve put together a </w:t>
+      </w:r>
+      <w:r>
+        <w:t xml:space="preserve">sample </w:t>
+      </w:r>
+      <w:r>
+        <w:t xml:space="preserve">app that shows </w:t>
+      </w:r>
+      <w:r>
+        <w:t>the same features implemented three ways: first, with no security at all, then using “</w:t>
+      </w:r>
+      <w:r>
+        <w:t xml:space="preserve">secure feature” code where the security requirement is handled directly within the business logic, and </w:t>
+      </w:r>
+      <w:r>
+        <w:t>finally</w:t>
+      </w:r>
+      <w:r>
+        <w:t xml:space="preserve"> </w:t>
+      </w:r>
+      <w:r>
+        <w:t xml:space="preserve">with </w:t>
+      </w:r>
+      <w:r>
+        <w:t>the security concern</w:t>
+      </w:r>
+      <w:r>
+        <w:t>s</w:t>
+      </w:r>
+      <w:r>
+        <w:t xml:space="preserve"> extracted into some part of the framework.</w:t>
+      </w:r>
+    </w:p>
+    <w:p>
+      <w:r>
+        <w:t xml:space="preserve">All of the screenshots I’ll show you come from that app, which you can get in its entirety </w:t>
+      </w:r>
+      <w:r>
+        <w:t xml:space="preserve">from my </w:t>
+      </w:r>
+      <w:proofErr w:type="spellStart"/>
+      <w:r>
+        <w:t>Github</w:t>
+      </w:r>
+      <w:proofErr w:type="spellEnd"/>
+      <w:r>
+        <w:t xml:space="preserve"> page, which is linked here and also at the end of this deck.</w:t>
+      </w:r>
+    </w:p>
+    <w:p>
+      <w:r>
+        <w:t>To start, I’m going to show you 3 and a half examples of what I call a “secure by default” system. Each of these examples demonstrates how you can solve a problem once, and then more or less forget about it. Once it’s been solved in the framework, no additional developer effort is needed on a feature-by-feature basis.</w:t>
+      </w:r>
+    </w:p>
+    <w:p>
+      <w:r>
+        <w:rPr>
+          <w:b/>
+        </w:rPr>
+        <w:t>(</w:t>
+      </w:r>
+      <w:proofErr w:type="gramStart"/>
+      <w:r>
+        <w:rPr>
+          <w:b/>
+        </w:rPr>
+        <w:t>click</w:t>
+      </w:r>
+      <w:proofErr w:type="gramEnd"/>
+      <w:r>
+        <w:rPr>
+          <w:b/>
+        </w:rPr>
+        <w:t xml:space="preserve"> for SQL Injection)</w:t>
+      </w:r>
+    </w:p>
+    <w:p>
+      <w:r>
+        <w:t>The “half example” is SQL Injection. This is something I’m assuming you’re all familiar with, but it’s a good example of a cross cutting concern solved in the framework.</w:t>
+      </w:r>
+    </w:p>
+    <w:p>
+      <w:r>
+        <w:t xml:space="preserve">The issue of course is that if you create SQL commands by concatenating untrusted input into your query, you’re at risk. And all you need to do to eliminate that risk is parameterize your queries. </w:t>
+      </w:r>
+    </w:p>
+    <w:p>
+      <w:pPr>
+        <w:rPr>
+          <w:b/>
+        </w:rPr>
+      </w:pPr>
+      <w:r>
+        <w:rPr>
+          <w:b/>
+        </w:rPr>
+        <w:t>(</w:t>
+      </w:r>
+      <w:proofErr w:type="gramStart"/>
+      <w:r>
+        <w:rPr>
+          <w:b/>
+        </w:rPr>
+        <w:t>click</w:t>
+      </w:r>
+      <w:proofErr w:type="gramEnd"/>
+      <w:r>
+        <w:rPr>
+          <w:b/>
+        </w:rPr>
+        <w:t xml:space="preserve"> for example)</w:t>
+      </w:r>
+    </w:p>
+    <w:p>
+      <w:r>
+        <w:t xml:space="preserve">Just about </w:t>
+      </w:r>
+      <w:r>
+        <w:t xml:space="preserve">any modern data access library </w:t>
+      </w:r>
+      <w:r>
+        <w:t xml:space="preserve">or framework </w:t>
+      </w:r>
+      <w:r>
+        <w:t xml:space="preserve">will do this for you automatically. </w:t>
+      </w:r>
+      <w:r>
+        <w:t xml:space="preserve">For example, </w:t>
+      </w:r>
+      <w:r>
+        <w:t xml:space="preserve">ORMs like Entity Framework and NHibernate provide a LINQ API </w:t>
+      </w:r>
+      <w:r>
+        <w:t xml:space="preserve">that </w:t>
+      </w:r>
+      <w:r>
+        <w:t xml:space="preserve">automatically </w:t>
+      </w:r>
+      <w:r>
+        <w:t>escape</w:t>
+      </w:r>
+      <w:r>
+        <w:t>s</w:t>
+      </w:r>
+      <w:r>
+        <w:t xml:space="preserve"> the values and create </w:t>
+      </w:r>
+      <w:proofErr w:type="spellStart"/>
+      <w:r>
+        <w:t>pamaraterized</w:t>
+      </w:r>
+      <w:proofErr w:type="spellEnd"/>
+      <w:r>
+        <w:t xml:space="preserve"> </w:t>
+      </w:r>
+      <w:r>
+        <w:t>queries.</w:t>
+      </w:r>
+    </w:p>
+    <w:p>
+      <w:r>
+        <w:t xml:space="preserve">If you pick a data access framework that does this, then your data access code is basically instantly SQL-injection free. </w:t>
+      </w:r>
+    </w:p>
+    <w:p>
+      <w:pPr>
+        <w:rPr>
+          <w:b/>
+        </w:rPr>
+      </w:pPr>
+      <w:r>
+        <w:rPr>
+          <w:b/>
+        </w:rPr>
+        <w:t>(</w:t>
+      </w:r>
+      <w:proofErr w:type="gramStart"/>
+      <w:r>
+        <w:rPr>
+          <w:b/>
+        </w:rPr>
+        <w:t>click</w:t>
+      </w:r>
+      <w:proofErr w:type="gramEnd"/>
+      <w:r>
+        <w:rPr>
+          <w:b/>
+        </w:rPr>
+        <w:t xml:space="preserve"> for CSRF Transition)</w:t>
       </w:r>
     </w:p>
     <w:p>
       <w:r>
         <w:lastRenderedPageBreak/>
-        <w:t xml:space="preserve">Another good indicator is if you have the ability to make all features “secure by default”, meaning that developers have to do literally </w:t>
-      </w:r>
-      <w:r>
-        <w:rPr>
-          <w:i/>
-        </w:rPr>
-        <w:t>nothing</w:t>
-      </w:r>
-      <w:r>
-        <w:t xml:space="preserve"> to gain the protection. I have three different examples to show you where I’ve baked the security check so completely into the framework that a developer could totally forget about the security requirements and still ship a secure feature. That’s pretty cool.</w:t>
-      </w:r>
-    </w:p>
-    <w:p>
-      <w:r>
-        <w:rPr>
-          <w:b/>
-        </w:rPr>
-        <w:t>(</w:t>
-      </w:r>
-      <w:proofErr w:type="gramStart"/>
-      <w:r>
-        <w:rPr>
-          <w:b/>
-        </w:rPr>
-        <w:t>click</w:t>
-      </w:r>
-      <w:proofErr w:type="gramEnd"/>
-      <w:r>
-        <w:rPr>
-          <w:b/>
-        </w:rPr>
-        <w:t xml:space="preserve"> for “audit”)</w:t>
-      </w:r>
-    </w:p>
-    <w:p>
-      <w:r>
-        <w:t>The last indicator that something would make a good cross-cutting concern is if you need to perform routine auditing around it.</w:t>
-      </w:r>
-    </w:p>
-    <w:p>
-      <w:r>
-        <w:t xml:space="preserve">For example, you might need to do quarterly security tests against your site, and during those tests you might want the ability to generate a report of all MVC or API endpoints that allow anonymous access versus those that require a logged-in user with specific credentials. Many of the techniques I’m going to show you are designed so that </w:t>
-      </w:r>
-      <w:r>
-        <w:t>you could leverage static analysis tools to generate a report like that.</w:t>
-      </w:r>
-    </w:p>
-    <w:p>
-      <w:r>
-        <w:rPr>
-          <w:b/>
-        </w:rPr>
-        <w:t>(</w:t>
-      </w:r>
-      <w:proofErr w:type="gramStart"/>
-      <w:r>
-        <w:rPr>
-          <w:b/>
-        </w:rPr>
-        <w:t>click</w:t>
-      </w:r>
-      <w:proofErr w:type="gramEnd"/>
-      <w:r>
-        <w:rPr>
-          <w:b/>
-        </w:rPr>
-        <w:t xml:space="preserve"> for “show me the </w:t>
-      </w:r>
-      <w:proofErr w:type="spellStart"/>
-      <w:r>
-        <w:rPr>
-          <w:b/>
-        </w:rPr>
-        <w:t>codez</w:t>
-      </w:r>
-      <w:proofErr w:type="spellEnd"/>
-      <w:r>
-        <w:rPr>
-          <w:b/>
-        </w:rPr>
-        <w:t>” transition)</w:t>
-      </w:r>
-    </w:p>
-    <w:p>
-      <w:r>
-        <w:t>At this point, you probably want to see some code. To indulge you, I’ve put together a sample app that shows a couple of simple security requirements implemented two different ways: first, as “secure feature” code where the security requirement is handled directly within the business logic, and secondly where the security concern was extracted into some part of the framework.</w:t>
-      </w:r>
-    </w:p>
-    <w:p>
-      <w:r>
-        <w:t xml:space="preserve">I’ll be showing you snippets of that code, but you can get the entire </w:t>
-      </w:r>
-      <w:r>
-        <w:t xml:space="preserve">application from my </w:t>
-      </w:r>
-      <w:proofErr w:type="spellStart"/>
-      <w:r>
-        <w:t>Github</w:t>
-      </w:r>
-      <w:proofErr w:type="spellEnd"/>
-      <w:r>
-        <w:t xml:space="preserve"> page, which is linked here and also at the end of this deck.</w:t>
-      </w:r>
-    </w:p>
-    <w:p>
-      <w:pPr>
-        <w:rPr>
-          <w:b/>
-        </w:rPr>
-      </w:pPr>
-      <w:r>
-        <w:rPr>
-          <w:b/>
-        </w:rPr>
-        <w:t>(</w:t>
-      </w:r>
-      <w:proofErr w:type="gramStart"/>
-      <w:r>
-        <w:rPr>
-          <w:b/>
-        </w:rPr>
-        <w:t>click</w:t>
-      </w:r>
-      <w:proofErr w:type="gramEnd"/>
-      <w:r>
-        <w:rPr>
-          <w:b/>
-        </w:rPr>
-        <w:t xml:space="preserve"> for A1 – Injection)</w:t>
-      </w:r>
-    </w:p>
-    <w:p>
-      <w:r>
-        <w:t xml:space="preserve">The number 1 vulnerability in the OWASP Top 10 is injection attacks. Technically the list is referring to all types of injection attacks, but I want to talk about SQL Injection specifically. </w:t>
-      </w:r>
-    </w:p>
-    <w:p>
-      <w:r>
-        <w:t xml:space="preserve">I’m assuming that you’re all familiar with SQL Injection </w:t>
-      </w:r>
-      <w:r>
-        <w:t xml:space="preserve">so I’m going to zip through this really fast, </w:t>
-      </w:r>
-      <w:r>
-        <w:t>but it’s a really good example of how to solve problems at the framework level and make your code “secure by default”.</w:t>
-      </w:r>
-    </w:p>
-    <w:p>
-      <w:r>
-        <w:t xml:space="preserve">And that’s because you can totally eliminate this issue with one little trick. </w:t>
-      </w:r>
-      <w:r>
-        <w:t xml:space="preserve">All you need to do is to parameterize your SQL commands. That’s it. </w:t>
-      </w:r>
-      <w:r>
-        <w:t>If you never concatenate untrusted input with your query, you’re safe.</w:t>
-      </w:r>
-    </w:p>
-    <w:p>
-      <w:r>
-        <w:rPr>
-          <w:b/>
-        </w:rPr>
-        <w:t>(</w:t>
-      </w:r>
-      <w:proofErr w:type="gramStart"/>
-      <w:r>
-        <w:rPr>
-          <w:b/>
-        </w:rPr>
-        <w:t>click</w:t>
-      </w:r>
-      <w:proofErr w:type="gramEnd"/>
-      <w:r>
-        <w:rPr>
-          <w:b/>
-        </w:rPr>
-        <w:t xml:space="preserve"> for code slide)</w:t>
-      </w:r>
-    </w:p>
-    <w:p>
-      <w:r>
-        <w:t xml:space="preserve">Just about </w:t>
-      </w:r>
-      <w:r>
-        <w:t xml:space="preserve">any modern data access library </w:t>
-      </w:r>
-      <w:r>
-        <w:t xml:space="preserve">or framework </w:t>
-      </w:r>
-      <w:r>
-        <w:t>will do this for you automatically.</w:t>
+        <w:t>My next example</w:t>
+      </w:r>
+      <w:r>
+        <w:t xml:space="preserve"> of a “secure by default” cross cutting concern</w:t>
       </w:r>
       <w:r>
         <w:t xml:space="preserve"> </w:t>
       </w:r>
       <w:r>
-        <w:t xml:space="preserve">For example, </w:t>
-      </w:r>
-      <w:r>
-        <w:t xml:space="preserve">ORMs like Entity Framework and NHibernate provide a LINQ API for expressing queries, </w:t>
-      </w:r>
-      <w:r>
-        <w:t xml:space="preserve">and they automatically </w:t>
-      </w:r>
-      <w:r>
-        <w:t xml:space="preserve">escape the values and create </w:t>
-      </w:r>
-      <w:proofErr w:type="spellStart"/>
-      <w:r>
-        <w:t>pamaraterized</w:t>
-      </w:r>
-      <w:proofErr w:type="spellEnd"/>
-      <w:r>
-        <w:t xml:space="preserve"> </w:t>
-      </w:r>
-      <w:r>
-        <w:t>queries.</w:t>
-      </w:r>
-    </w:p>
-    <w:p>
-      <w:r>
-        <w:t>Using a data access library or framework makes it really hard for a developer to create injection vulnerabilities, which makes it a good example of the problem solving approach I’m suggestion.</w:t>
-      </w:r>
-    </w:p>
-    <w:p>
-      <w:pPr>
-        <w:rPr>
-          <w:b/>
-        </w:rPr>
-      </w:pPr>
-      <w:r>
-        <w:rPr>
-          <w:b/>
-        </w:rPr>
-        <w:t>(</w:t>
-      </w:r>
-      <w:proofErr w:type="gramStart"/>
-      <w:r>
-        <w:rPr>
-          <w:b/>
-        </w:rPr>
-        <w:t>click</w:t>
-      </w:r>
-      <w:proofErr w:type="gramEnd"/>
-      <w:r>
-        <w:rPr>
-          <w:b/>
-        </w:rPr>
-        <w:t xml:space="preserve"> for CSRF Transition)</w:t>
-      </w:r>
-    </w:p>
-    <w:p>
-      <w:r>
-        <w:lastRenderedPageBreak/>
-        <w:t>My next example is about how to deal with #8 on the OWASP Top 10, Cross Site Request Forgery, by treating it as a cross cutting concern.</w:t>
-      </w:r>
-      <w:r>
-        <w:t xml:space="preserve"> In this case, we have to write some actual code – there’s no library that can do this automatically.</w:t>
+        <w:t xml:space="preserve">deals </w:t>
+      </w:r>
+      <w:r>
+        <w:t>with #8 on the OWASP Top 10, Cross Site Request Forgery</w:t>
+      </w:r>
+      <w:r>
+        <w:t>. This requires that we write a little bit of code, but once it’s in place it will protect every feature on the site.</w:t>
       </w:r>
     </w:p>
     <w:p>
@@ -2085,6 +2202,643 @@
       </w:r>
     </w:p>
     <w:p>
+      <w:pPr>
+        <w:rPr>
+          <w:b/>
+        </w:rPr>
+      </w:pPr>
+      <w:r>
+        <w:rPr>
+          <w:b/>
+        </w:rPr>
+        <w:t>(</w:t>
+      </w:r>
+      <w:proofErr w:type="gramStart"/>
+      <w:r>
+        <w:rPr>
+          <w:b/>
+        </w:rPr>
+        <w:t>click</w:t>
+      </w:r>
+      <w:proofErr w:type="gramEnd"/>
+      <w:r>
+        <w:rPr>
+          <w:b/>
+        </w:rPr>
+        <w:t xml:space="preserve"> for Authentication transition)</w:t>
+      </w:r>
+    </w:p>
+    <w:p>
+      <w:r>
+        <w:t>My next example of making a feature “secure by default” deals with Authentication, or specifically with preventing anonymous access to protected areas of your site.</w:t>
+      </w:r>
+    </w:p>
+    <w:p>
+      <w:r>
+        <w:t>Most web frameworks make this fairly easy to do.</w:t>
+      </w:r>
+    </w:p>
+    <w:p>
+      <w:r>
+        <w:rPr>
+          <w:b/>
+        </w:rPr>
+        <w:t>(</w:t>
+      </w:r>
+      <w:proofErr w:type="gramStart"/>
+      <w:r>
+        <w:rPr>
+          <w:b/>
+        </w:rPr>
+        <w:t>click</w:t>
+      </w:r>
+      <w:proofErr w:type="gramEnd"/>
+      <w:r>
+        <w:rPr>
+          <w:b/>
+        </w:rPr>
+        <w:t>)</w:t>
+      </w:r>
+    </w:p>
+    <w:p>
+      <w:r>
+        <w:t>In ASPNET MVC, for instance, you can add the [Authorize] attribute to an Action and it will automatically require a valid Forms Authentication token to access that page.</w:t>
+      </w:r>
+    </w:p>
+    <w:p>
+      <w:r>
+        <w:lastRenderedPageBreak/>
+        <w:t>I don’t like using this though, for two reasons.</w:t>
+      </w:r>
+    </w:p>
+    <w:p>
+      <w:pPr>
+        <w:pStyle w:val="ListParagraph"/>
+        <w:numPr>
+          <w:ilvl w:val="0"/>
+          <w:numId w:val="7"/>
+        </w:numPr>
+      </w:pPr>
+      <w:r>
+        <w:t>First, this assumes a “public by default” model where actions are public unless we explicitly make them private. I tend to work on applications where the vast majority of our pages are private, and only a specific few are public.</w:t>
+      </w:r>
+      <w:r>
+        <w:br/>
+      </w:r>
+    </w:p>
+    <w:p>
+      <w:pPr>
+        <w:pStyle w:val="ListParagraph"/>
+        <w:numPr>
+          <w:ilvl w:val="0"/>
+          <w:numId w:val="7"/>
+        </w:numPr>
+      </w:pPr>
+      <w:r>
+        <w:t xml:space="preserve">Second, this attribute only requires a valid Forms </w:t>
+      </w:r>
+      <w:proofErr w:type="spellStart"/>
+      <w:r>
+        <w:t>Auth</w:t>
+      </w:r>
+      <w:proofErr w:type="spellEnd"/>
+      <w:r>
+        <w:t xml:space="preserve"> token. I tend to store information about the user in session state after they log in, and in some cases it’s possible to have a valid Forms </w:t>
+      </w:r>
+      <w:proofErr w:type="spellStart"/>
+      <w:r>
+        <w:t>Auth</w:t>
+      </w:r>
+      <w:proofErr w:type="spellEnd"/>
+      <w:r>
+        <w:t xml:space="preserve"> token but have an unpopulated session. This can lead to errors when code assumes that it can get certain data from the session.</w:t>
+      </w:r>
+    </w:p>
+    <w:p>
+      <w:pPr>
+        <w:rPr>
+          <w:b/>
+        </w:rPr>
+      </w:pPr>
+      <w:r>
+        <w:rPr>
+          <w:b/>
+        </w:rPr>
+        <w:t>(</w:t>
+      </w:r>
+      <w:proofErr w:type="gramStart"/>
+      <w:r>
+        <w:rPr>
+          <w:b/>
+        </w:rPr>
+        <w:t>click</w:t>
+      </w:r>
+      <w:proofErr w:type="gramEnd"/>
+      <w:r>
+        <w:rPr>
+          <w:b/>
+        </w:rPr>
+        <w:t>)</w:t>
+      </w:r>
+    </w:p>
+    <w:p>
+      <w:r>
+        <w:t xml:space="preserve">I generally flip the script and make my pages </w:t>
+      </w:r>
+      <w:r>
+        <w:rPr>
+          <w:u w:val="single"/>
+        </w:rPr>
+        <w:t>protected by default</w:t>
+      </w:r>
+      <w:r>
+        <w:t>, and only require the developer to take special action if they want a page to be public.</w:t>
+      </w:r>
+    </w:p>
+    <w:p>
+      <w:r>
+        <w:t>There are two parts to this solution.</w:t>
+      </w:r>
+    </w:p>
+    <w:p>
+      <w:r>
+        <w:t>First, I create a base class that all of my controllers will inherit from. This is a really useful thing to do for lots of reasons, security one of them. Within this controller I override the “</w:t>
+      </w:r>
+      <w:proofErr w:type="spellStart"/>
+      <w:r>
+        <w:t>OnActionExecuting</w:t>
+      </w:r>
+      <w:proofErr w:type="spellEnd"/>
+      <w:r>
+        <w:t>” method and put in my global security check.</w:t>
+      </w:r>
+    </w:p>
+    <w:p>
+      <w:r>
+        <w:t xml:space="preserve">Secondly, </w:t>
+      </w:r>
+      <w:r>
+        <w:t xml:space="preserve">I specifically identify only those endpoints that need to be public. One simple way to do this is to create a custom “[Public]” attribute that identifies the pages that bypass the login requirement. </w:t>
+      </w:r>
+    </w:p>
+    <w:p>
+      <w:r>
+        <w:t xml:space="preserve">Once implemented, developers don’t need to think about this any longer. Every new endpoint they create will be secure by default, and they will only need to do anything extra if they specifically want it to be </w:t>
+      </w:r>
+      <w:r>
+        <w:rPr>
+          <w:i/>
+        </w:rPr>
+        <w:t>insecure</w:t>
+      </w:r>
+      <w:r>
+        <w:t>.</w:t>
+      </w:r>
+    </w:p>
+    <w:p>
+      <w:pPr>
+        <w:rPr>
+          <w:b/>
+        </w:rPr>
+      </w:pPr>
+      <w:r>
+        <w:rPr>
+          <w:b/>
+        </w:rPr>
+        <w:t>(</w:t>
+      </w:r>
+      <w:proofErr w:type="gramStart"/>
+      <w:r>
+        <w:rPr>
+          <w:b/>
+        </w:rPr>
+        <w:t>click</w:t>
+      </w:r>
+      <w:proofErr w:type="gramEnd"/>
+      <w:r>
+        <w:rPr>
+          <w:b/>
+        </w:rPr>
+        <w:t xml:space="preserve"> for Access Control transition)</w:t>
+      </w:r>
+    </w:p>
+    <w:p>
+      <w:r>
+        <w:t>My final example of a “secure by default” framework deals with access control, which is about preventing users from accessing data that they don’t own or have rights to.</w:t>
+      </w:r>
+      <w:r>
+        <w:t xml:space="preserve"> </w:t>
+      </w:r>
+    </w:p>
+    <w:p>
+      <w:r>
+        <w:t xml:space="preserve">This type of requirement tends to cut across multiple features. </w:t>
+      </w:r>
+      <w:r>
+        <w:t xml:space="preserve">For instance, if there’s some code that prevents Bob from seeing Alice’s orders on a list page, then we </w:t>
+      </w:r>
+      <w:r>
+        <w:t>probably want to apply that same r</w:t>
+      </w:r>
+      <w:r>
+        <w:t xml:space="preserve">estriction on the order details page. Otherwise, if he can guess an order ID, he would be able to modify the URL to directly access it, even if that order wasn’t shown on the list. </w:t>
+      </w:r>
+    </w:p>
+    <w:p>
+      <w:r>
+        <w:rPr>
+          <w:b/>
+        </w:rPr>
+        <w:t>(</w:t>
+      </w:r>
+      <w:proofErr w:type="gramStart"/>
+      <w:r>
+        <w:rPr>
+          <w:b/>
+        </w:rPr>
+        <w:t>click</w:t>
+      </w:r>
+      <w:proofErr w:type="gramEnd"/>
+      <w:r>
+        <w:rPr>
+          <w:b/>
+        </w:rPr>
+        <w:t xml:space="preserve"> for Access Control feature)</w:t>
+      </w:r>
+    </w:p>
+    <w:p>
+      <w:r>
+        <w:t xml:space="preserve">Here’s </w:t>
+      </w:r>
+      <w:r>
+        <w:t xml:space="preserve">one way to implement that requirement using feature level code. This page </w:t>
+      </w:r>
+      <w:r>
+        <w:t>lists all orders the user is allowed to see. If they have the Manage Orders permission then they can see everything, otherwise they can only see their own orders.</w:t>
+      </w:r>
+    </w:p>
+    <w:p>
+      <w:r>
+        <w:rPr>
+          <w:b/>
+        </w:rPr>
+        <w:t>(</w:t>
+      </w:r>
+      <w:proofErr w:type="gramStart"/>
+      <w:r>
+        <w:rPr>
+          <w:b/>
+        </w:rPr>
+        <w:t>click</w:t>
+      </w:r>
+      <w:proofErr w:type="gramEnd"/>
+      <w:r>
+        <w:rPr>
+          <w:b/>
+        </w:rPr>
+        <w:t xml:space="preserve"> for Access Control – feature #2)</w:t>
+      </w:r>
+    </w:p>
+    <w:p>
+      <w:r>
+        <w:t xml:space="preserve">This is what that same requirement looks like on the Order Detail page. In this case, we have the same </w:t>
+      </w:r>
+      <w:r>
+        <w:rPr>
+          <w:i/>
+        </w:rPr>
+        <w:t xml:space="preserve">business rule </w:t>
+      </w:r>
+      <w:r>
+        <w:t xml:space="preserve">being implemented in </w:t>
+      </w:r>
+      <w:r>
+        <w:rPr>
+          <w:i/>
+        </w:rPr>
+        <w:t>two different ways</w:t>
+      </w:r>
+      <w:r>
+        <w:t xml:space="preserve">. One page is applying the requirement as a filter against a list of orders, and the other page is applying the requirement against a specific order. If you </w:t>
+      </w:r>
+      <w:r>
+        <w:lastRenderedPageBreak/>
+        <w:t>think back to the start of my talk, one of these pages was represented by the square, and the other by the diamond. Same business rule, but different implementation.</w:t>
+      </w:r>
+    </w:p>
+    <w:p>
+      <w:r>
+        <w:t>There are two ways that we can handle this in a cross-cutting fashion, each with their own trade-offs.</w:t>
+      </w:r>
+    </w:p>
+    <w:p>
+      <w:r>
+        <w:rPr>
+          <w:b/>
+        </w:rPr>
+        <w:t>(</w:t>
+      </w:r>
+      <w:proofErr w:type="gramStart"/>
+      <w:r>
+        <w:rPr>
+          <w:b/>
+        </w:rPr>
+        <w:t>click</w:t>
+      </w:r>
+      <w:proofErr w:type="gramEnd"/>
+      <w:r>
+        <w:rPr>
+          <w:b/>
+        </w:rPr>
+        <w:t xml:space="preserve"> for Access Control – framework #1)</w:t>
+      </w:r>
+    </w:p>
+    <w:p>
+      <w:r>
+        <w:t>The easiest way to make this a cross-cutting concern is to push the responsibility for access control into your data access code where it can be reused by multiple features.</w:t>
+      </w:r>
+    </w:p>
+    <w:p>
+      <w:r>
+        <w:t xml:space="preserve">Here’s an example </w:t>
+      </w:r>
+      <w:r>
+        <w:t xml:space="preserve">of a simple data service that provides two different ways to get order data. You can call </w:t>
+      </w:r>
+      <w:proofErr w:type="spellStart"/>
+      <w:r>
+        <w:t>GetAll</w:t>
+      </w:r>
+      <w:proofErr w:type="spellEnd"/>
+      <w:r>
+        <w:t xml:space="preserve"> and get everything, or you can call </w:t>
+      </w:r>
+      <w:proofErr w:type="spellStart"/>
+      <w:r>
+        <w:t>GetById</w:t>
+      </w:r>
+      <w:proofErr w:type="spellEnd"/>
+      <w:r>
+        <w:t xml:space="preserve"> and get back a single order.</w:t>
+      </w:r>
+    </w:p>
+    <w:p>
+      <w:r>
+        <w:t>In this case, I’ve created two versions of each method – one that takes the current user as an argument, and one that doesn’t.  If you call the version that takes a user argument, then it applies the security check</w:t>
+      </w:r>
+      <w:r>
+        <w:t xml:space="preserve"> using whatever custom business rules you need</w:t>
+      </w:r>
+      <w:r>
+        <w:t>. If you call the version that doesn’t, then you’re responsible fo</w:t>
+      </w:r>
+      <w:r>
+        <w:t>r doing your own access control in your feature code.</w:t>
+      </w:r>
+    </w:p>
+    <w:p>
+      <w:r>
+        <w:t xml:space="preserve">Why have two versions? Well, there might be scenarios where there is no “current user”, such as a scheduled task that runs a maintenance program in the middle of the night. If you can avoid it, I’d recommend NOT having the insecure versions at all. But if you </w:t>
+      </w:r>
+      <w:r>
+        <w:rPr>
+          <w:i/>
+        </w:rPr>
+        <w:t xml:space="preserve">do </w:t>
+      </w:r>
+      <w:r>
+        <w:t>have to provide them, I recommend a naming convention like you see here because it reminds the programmer that they need to provide their own access checks. If I’m a programmer and I type “</w:t>
+      </w:r>
+      <w:proofErr w:type="spellStart"/>
+      <w:r>
+        <w:t>OrderService.GetById</w:t>
+      </w:r>
+      <w:proofErr w:type="spellEnd"/>
+      <w:r>
+        <w:t>”, it isn’t explicit whether or not security rules have been applied. But if I type “</w:t>
+      </w:r>
+      <w:proofErr w:type="spellStart"/>
+      <w:r>
+        <w:t>GetById</w:t>
+      </w:r>
+      <w:r>
+        <w:rPr>
+          <w:u w:val="single"/>
+        </w:rPr>
+        <w:t>Insecure</w:t>
+      </w:r>
+      <w:proofErr w:type="spellEnd"/>
+      <w:r>
+        <w:t>”, that’s a pretty clear reminder that I’m on the hook for access control in my app code.</w:t>
+      </w:r>
+    </w:p>
+    <w:p>
+      <w:r>
+        <w:t>This approach is better than nothing, and it pushes the access control logic down from the UI layer and into the data access layer. But this is far from “secure by default”; every time you add a new data access method, you’ll need to re-implement the security checks. It also leads to a lot of duplicate code if the security logic is implemented differently in each of these methods.</w:t>
+      </w:r>
+    </w:p>
+    <w:p>
+      <w:r>
+        <w:t>In some cases, you might be able to push this logic even lower, into the database itself, using a technique called Row Level Security. The idea here is that the database, not the application, determines which rows a given user can see. This eliminates the need for access control in the application code and goes a long way towards making things “secure by default”.</w:t>
+      </w:r>
+    </w:p>
+    <w:p>
+      <w:r>
+        <w:rPr>
+          <w:b/>
+        </w:rPr>
+        <w:t>(</w:t>
+      </w:r>
+      <w:proofErr w:type="gramStart"/>
+      <w:r>
+        <w:rPr>
+          <w:b/>
+        </w:rPr>
+        <w:t>click</w:t>
+      </w:r>
+      <w:proofErr w:type="gramEnd"/>
+      <w:r>
+        <w:rPr>
+          <w:b/>
+        </w:rPr>
+        <w:t xml:space="preserve"> for RLS)</w:t>
+      </w:r>
+    </w:p>
+    <w:p>
+      <w:r>
+        <w:t xml:space="preserve">This is an example of how you could implement Row Level Security using Entity </w:t>
+      </w:r>
+      <w:r>
+        <w:t xml:space="preserve">Framework and SQL Server 2016. </w:t>
+      </w:r>
+    </w:p>
+    <w:p>
+      <w:r>
+        <w:t xml:space="preserve">In the 2016 version, SQL Server added a new feature </w:t>
+      </w:r>
+      <w:r>
+        <w:t>called the “session context”. This is basically a key/value collection that’s scoped to the connection and it lets us establish essentially a “global variable” for all queries executed within that connection. Here’s how it works.</w:t>
+      </w:r>
+    </w:p>
+    <w:p>
+      <w:r>
+        <w:t xml:space="preserve">First, we create a class that implements the </w:t>
+      </w:r>
+      <w:proofErr w:type="spellStart"/>
+      <w:r>
+        <w:t>IDbConnectionInterceptor</w:t>
+      </w:r>
+      <w:proofErr w:type="spellEnd"/>
+      <w:r>
+        <w:t xml:space="preserve"> interface. This basically tells Entity Framework that we want to run some custom code whenever a database connection is opened.</w:t>
+      </w:r>
+    </w:p>
+    <w:p>
+      <w:r>
+        <w:t xml:space="preserve">In our custom code, if no user is logged in, we don’t do anything. This is important or else we prevent the system from running </w:t>
+      </w:r>
+      <w:r>
+        <w:rPr>
+          <w:i/>
+        </w:rPr>
+        <w:t>any</w:t>
+      </w:r>
+      <w:r>
+        <w:t xml:space="preserve"> queries for anonymous users, which is probably bad.</w:t>
+      </w:r>
+    </w:p>
+    <w:p>
+      <w:r>
+        <w:lastRenderedPageBreak/>
+        <w:t xml:space="preserve">Then, if there IS a logged in user, we execute this stored procedure called </w:t>
+      </w:r>
+      <w:proofErr w:type="spellStart"/>
+      <w:r>
+        <w:t>sp_set_session_context</w:t>
+      </w:r>
+      <w:proofErr w:type="spellEnd"/>
+      <w:r>
+        <w:t>. This is how we add values to the connection scope.</w:t>
+      </w:r>
+    </w:p>
+    <w:p>
+      <w:r>
+        <w:t>At this point, the connection gets opened and any query that wants to can access the current user ID.</w:t>
+      </w:r>
+    </w:p>
+    <w:p>
+      <w:r>
+        <w:rPr>
+          <w:b/>
+        </w:rPr>
+        <w:t>(</w:t>
+      </w:r>
+      <w:proofErr w:type="gramStart"/>
+      <w:r>
+        <w:rPr>
+          <w:b/>
+        </w:rPr>
+        <w:t>click</w:t>
+      </w:r>
+      <w:proofErr w:type="gramEnd"/>
+      <w:r>
+        <w:rPr>
+          <w:b/>
+        </w:rPr>
+        <w:t xml:space="preserve"> for RLS – SQL)</w:t>
+      </w:r>
+    </w:p>
+    <w:p>
+      <w:r>
+        <w:t xml:space="preserve">The next thing we need to do is to use that ID to restrict access to specific rows. We do that by creating a predicate function that accepts the user ID </w:t>
+      </w:r>
+      <w:r>
+        <w:rPr>
+          <w:u w:val="single"/>
+        </w:rPr>
+        <w:t>associated with an order we want to display</w:t>
+      </w:r>
+      <w:r>
+        <w:t>. The predicate function returns 1 if the user ID that is passed in is equal to the current user, which would mean the user is viewing an order they own, OR if the current user has permission to view all orders.</w:t>
+      </w:r>
+    </w:p>
+    <w:p>
+      <w:r>
+        <w:t>Think of this like a predicate function in a LINQ statement. SQL Server is going to apply it against every Order in a result set, and this function is going to indicate whether the current user can view that specific record or not.</w:t>
+      </w:r>
+    </w:p>
+    <w:p>
+      <w:r>
+        <w:rPr>
+          <w:b/>
+        </w:rPr>
+        <w:t>(</w:t>
+      </w:r>
+      <w:proofErr w:type="gramStart"/>
+      <w:r>
+        <w:rPr>
+          <w:b/>
+        </w:rPr>
+        <w:t>click</w:t>
+      </w:r>
+      <w:proofErr w:type="gramEnd"/>
+      <w:r>
+        <w:rPr>
+          <w:b/>
+        </w:rPr>
+        <w:t xml:space="preserve"> for RLS – SQL 2)</w:t>
+      </w:r>
+    </w:p>
+    <w:p>
+      <w:r>
+        <w:t>The final piece of the puzzle is to tell SQL Server that it should apply that predicate function to the Orders table, which you do like this.</w:t>
+      </w:r>
+    </w:p>
+    <w:p>
+      <w:r>
+        <w:t>You have to be a little careful with this because this predicate is applied all the time, even if you’re connected through Management Studio. Make sure to disable the filtering if there’s no active User Id set.</w:t>
+      </w:r>
+    </w:p>
+    <w:p>
+      <w:r>
+        <w:rPr>
+          <w:b/>
+        </w:rPr>
+        <w:t xml:space="preserve"> (</w:t>
+      </w:r>
+      <w:proofErr w:type="gramStart"/>
+      <w:r>
+        <w:rPr>
+          <w:b/>
+        </w:rPr>
+        <w:t>click</w:t>
+      </w:r>
+      <w:proofErr w:type="gramEnd"/>
+      <w:r>
+        <w:rPr>
+          <w:b/>
+        </w:rPr>
+        <w:t xml:space="preserve"> for RLS – clean)</w:t>
+      </w:r>
+    </w:p>
+    <w:p>
+      <w:r>
+        <w:t xml:space="preserve">And here’s what the feature code looks like. It’s 100% focused on the business logic, no security stuff in sight. </w:t>
+      </w:r>
+    </w:p>
+    <w:p>
+      <w:r>
+        <w:t>The EF interceptor automatically adds the user ID to the connection’s session context, the database automatically applies the predicate function against the Order table, and the predicate automatically filters out any orders that the user isn’t allowed to see. Pretty cool!</w:t>
+      </w:r>
+    </w:p>
+    <w:p>
+      <w:pPr>
+        <w:rPr>
+          <w:b/>
+        </w:rPr>
+      </w:pPr>
+    </w:p>
+    <w:p>
       <w:r>
         <w:rPr>
           <w:b/>
@@ -2108,68 +2862,233 @@
     </w:p>
     <w:p>
       <w:r>
-        <w:t>Another area that tends to lend itself well to a framework-</w:t>
-      </w:r>
-      <w:r>
-        <w:t xml:space="preserve">level approach is Authorization, which </w:t>
-      </w:r>
-      <w:r>
-        <w:t xml:space="preserve">is all about ensuring that the current user is allowed to perform the current request. Authorization appears </w:t>
-      </w:r>
-      <w:r>
-        <w:t xml:space="preserve">on </w:t>
-      </w:r>
-      <w:r>
-        <w:t>the OWASP Top 10 multiple times, including at #4 “Insecure Direct Object References” and #7: “function level authorization”.</w:t>
-      </w:r>
-    </w:p>
-    <w:p>
-      <w:r>
-        <w:t xml:space="preserve">A common requirement when displaying a page is to perform a security check, and then hide any links on that page that the current user isn’t allowed to perform. If you fail to ALSO perform those same </w:t>
-      </w:r>
+        <w:t>I just showed you 3 and a half examples of ways to implement security checks without touching feature level code at all.</w:t>
+      </w:r>
+    </w:p>
+    <w:p>
+      <w:r>
+        <w:t xml:space="preserve">In many cases, though, the business rules governing access to a feature can’t be </w:t>
+      </w:r>
+      <w:r>
+        <w:rPr>
+          <w:i/>
+        </w:rPr>
+        <w:t xml:space="preserve">fully </w:t>
+      </w:r>
+      <w:r>
+        <w:t>swept under the covers. For instance, you can implement a permission check in the framework, but you still need something in the feature code to indicate which permissions are required. These next two examples are going to show you how you can decouple the implementation of the check from the declaration that the check needs to happen.</w:t>
+      </w:r>
+    </w:p>
+    <w:p>
+      <w:r>
+        <w:t xml:space="preserve">Let’s </w:t>
+      </w:r>
+      <w:r>
+        <w:t xml:space="preserve">start with </w:t>
+      </w:r>
+      <w:r>
+        <w:t xml:space="preserve">a basic example </w:t>
+      </w:r>
+      <w:r>
+        <w:t xml:space="preserve">where we need </w:t>
+      </w:r>
+      <w:r>
+        <w:t xml:space="preserve">to </w:t>
+      </w:r>
+      <w:r>
+        <w:t xml:space="preserve">ensure that only users with </w:t>
+      </w:r>
+      <w:r>
+        <w:t xml:space="preserve">a specific permission </w:t>
+      </w:r>
+      <w:r>
+        <w:t>can access a specific endpoint in the application</w:t>
+      </w:r>
+      <w:r>
+        <w:t>.</w:t>
+      </w:r>
+    </w:p>
+    <w:p>
+      <w:r>
+        <w:rPr>
+          <w:b/>
+        </w:rPr>
+        <w:t>(</w:t>
+      </w:r>
+      <w:proofErr w:type="gramStart"/>
+      <w:r>
+        <w:rPr>
+          <w:b/>
+        </w:rPr>
+        <w:t>click</w:t>
+      </w:r>
+      <w:proofErr w:type="gramEnd"/>
+      <w:r>
+        <w:rPr>
+          <w:b/>
+        </w:rPr>
+        <w:t xml:space="preserve"> for </w:t>
+      </w:r>
+      <w:proofErr w:type="spellStart"/>
+      <w:r>
+        <w:rPr>
+          <w:b/>
+        </w:rPr>
+        <w:t>Auth</w:t>
+      </w:r>
+      <w:proofErr w:type="spellEnd"/>
+      <w:r>
+        <w:rPr>
+          <w:b/>
+        </w:rPr>
+        <w:t xml:space="preserve"> – feature)</w:t>
+      </w:r>
+    </w:p>
+    <w:p>
       <w:r>
         <w:lastRenderedPageBreak/>
-        <w:t>security checks on those specific pages, then a malicious user could hack the URL and navigate to them directly. That’s what these things are referring to.</w:t>
-      </w:r>
-    </w:p>
-    <w:p>
-      <w:r>
-        <w:t xml:space="preserve">I’m going to show you two different ways </w:t>
-      </w:r>
-      <w:r>
-        <w:t>that you can treat</w:t>
-      </w:r>
-      <w:r>
-        <w:t xml:space="preserve"> this type of</w:t>
-      </w:r>
-      <w:r>
-        <w:t xml:space="preserve"> Authorization as a cross-cutting concern. Now, unlike with </w:t>
-      </w:r>
-      <w:r>
-        <w:t xml:space="preserve">SQL Injection and </w:t>
-      </w:r>
-      <w:r>
-        <w:t xml:space="preserve">cross-site request forgery defense, you usually can’t make your authorization concerns </w:t>
+        <w:t>If you implement this rule as a feature level concern it will look something like this: somewhere in the body of each page or action you’ll check to see if the user has the necessary permission and, if not, you’ll kick them out.</w:t>
+      </w:r>
+    </w:p>
+    <w:p>
+      <w:r>
+        <w:t xml:space="preserve">This is simple, but it results in a lot of duplicative code. If you change how the permission check works, or if you decide you want to do something different than return an </w:t>
+      </w:r>
+      <w:proofErr w:type="spellStart"/>
+      <w:r>
+        <w:t>HttpUnauthorizedResult</w:t>
+      </w:r>
+      <w:proofErr w:type="spellEnd"/>
+      <w:r>
+        <w:t>, you’re going to have a lot of places to modify.</w:t>
+      </w:r>
+    </w:p>
+    <w:p>
+      <w:r>
+        <w:t>The only thing about this piece of code that will change between features is the specific permission that is required</w:t>
+      </w:r>
+      <w:r>
+        <w:t>; the rest of the logic should stay the same, and that makes it a good candidate for being solved at the framework level.</w:t>
+      </w:r>
+    </w:p>
+    <w:p>
+      <w:r>
+        <w:rPr>
+          <w:b/>
+        </w:rPr>
+        <w:t>(</w:t>
+      </w:r>
+      <w:proofErr w:type="gramStart"/>
+      <w:r>
+        <w:rPr>
+          <w:b/>
+        </w:rPr>
+        <w:t>click</w:t>
+      </w:r>
+      <w:proofErr w:type="gramEnd"/>
+      <w:r>
+        <w:rPr>
+          <w:b/>
+        </w:rPr>
+        <w:t xml:space="preserve"> for </w:t>
+      </w:r>
+      <w:proofErr w:type="spellStart"/>
+      <w:r>
+        <w:rPr>
+          <w:b/>
+        </w:rPr>
+        <w:t>Auth</w:t>
+      </w:r>
+      <w:proofErr w:type="spellEnd"/>
+      <w:r>
+        <w:rPr>
+          <w:b/>
+        </w:rPr>
+        <w:t xml:space="preserve"> – framework)</w:t>
+      </w:r>
+    </w:p>
+    <w:p>
+      <w:r>
+        <w:t xml:space="preserve">To make this a cross-cutting concern, extract the </w:t>
       </w:r>
       <w:r>
         <w:rPr>
           <w:i/>
         </w:rPr>
-        <w:t xml:space="preserve">totally </w:t>
-      </w:r>
-      <w:r>
-        <w:t xml:space="preserve">secure by default. And that’s because knowing whether or not a user is allowed to do something is, by definition, feature specific. </w:t>
-      </w:r>
-    </w:p>
-    <w:p>
-      <w:r>
-        <w:t>However, it IS possible to implement those permission checks with very little feature-level code</w:t>
-      </w:r>
-      <w:r>
-        <w:t xml:space="preserve">. Let’s take </w:t>
-      </w:r>
-      <w:r>
-        <w:t>a pretty basic example in which we want to require a specific permission in order to access a specific page or action.</w:t>
+        <w:t xml:space="preserve">implementation </w:t>
+      </w:r>
+      <w:r>
+        <w:t xml:space="preserve">of the permission check into an attribute, and then provide the </w:t>
+      </w:r>
+      <w:r>
+        <w:rPr>
+          <w:i/>
+        </w:rPr>
+        <w:t xml:space="preserve">feature-specific </w:t>
+      </w:r>
+      <w:r>
+        <w:t>data as an argument to that attribute.</w:t>
+      </w:r>
+    </w:p>
+    <w:p>
+      <w:r>
+        <w:rPr>
+          <w:b/>
+        </w:rPr>
+        <w:t xml:space="preserve"> </w:t>
+      </w:r>
+      <w:r>
+        <w:rPr>
+          <w:b/>
+        </w:rPr>
+        <w:t>(</w:t>
+      </w:r>
+      <w:proofErr w:type="gramStart"/>
+      <w:r>
+        <w:rPr>
+          <w:b/>
+        </w:rPr>
+        <w:t>click</w:t>
+      </w:r>
+      <w:proofErr w:type="gramEnd"/>
+      <w:r>
+        <w:rPr>
+          <w:b/>
+        </w:rPr>
+        <w:t xml:space="preserve"> for implementation)</w:t>
+      </w:r>
+    </w:p>
+    <w:p>
+      <w:r>
+        <w:t xml:space="preserve">The implementation is really straightforward. The only tricky thing is figuring out how to determine who the current user is. Generally speaking, I create a single base controller that </w:t>
+      </w:r>
+      <w:r>
+        <w:rPr>
+          <w:i/>
+        </w:rPr>
+        <w:t xml:space="preserve">every </w:t>
+      </w:r>
+      <w:r>
+        <w:t>other controller in my site derives from. I can then add a “</w:t>
+      </w:r>
+      <w:proofErr w:type="spellStart"/>
+      <w:r>
+        <w:t>CurrentUser</w:t>
+      </w:r>
+      <w:proofErr w:type="spellEnd"/>
+      <w:r>
+        <w:t xml:space="preserve">” property to that base controller, which </w:t>
+      </w:r>
+      <w:r>
+        <w:t xml:space="preserve">I can then access from the attribute code </w:t>
+      </w:r>
+      <w:r>
+        <w:t>with a little bit of casting.</w:t>
+      </w:r>
+    </w:p>
+    <w:p>
+      <w:r>
+        <w:t>Once we know who the user is, we can enforce the permission check from a centralized place.</w:t>
       </w:r>
     </w:p>
     <w:p>
@@ -2193,6 +3112,125 @@
         </w:rPr>
         <w:t xml:space="preserve"> for </w:t>
       </w:r>
+      <w:r>
+        <w:rPr>
+          <w:b/>
+        </w:rPr>
+        <w:t>Property-level</w:t>
+      </w:r>
+      <w:r>
+        <w:rPr>
+          <w:b/>
+        </w:rPr>
+        <w:t xml:space="preserve"> transition)</w:t>
+      </w:r>
+    </w:p>
+    <w:p>
+      <w:r>
+        <w:t xml:space="preserve">Page level authorization is great for course-grained control over your app, but sometimes you </w:t>
+      </w:r>
+      <w:r>
+        <w:t>may need more granular control to further protect specific pieces of sensitive data, such as credit card or social security numbers, that may be displayed within your app.</w:t>
+      </w:r>
+    </w:p>
+    <w:p>
+      <w:r>
+        <w:t>In many cases, these requirements can also be tr</w:t>
+      </w:r>
+      <w:r>
+        <w:t>eated as cross-cutting concerns, with a little bit of effort.</w:t>
+      </w:r>
+    </w:p>
+    <w:p>
+      <w:r>
+        <w:rPr>
+          <w:b/>
+        </w:rPr>
+        <w:t>(</w:t>
+      </w:r>
+      <w:proofErr w:type="gramStart"/>
+      <w:r>
+        <w:rPr>
+          <w:b/>
+        </w:rPr>
+        <w:t>click</w:t>
+      </w:r>
+      <w:proofErr w:type="gramEnd"/>
+      <w:r>
+        <w:rPr>
+          <w:b/>
+        </w:rPr>
+        <w:t xml:space="preserve"> for code sample)</w:t>
+      </w:r>
+    </w:p>
+    <w:p>
+      <w:r>
+        <w:t>T</w:t>
+      </w:r>
+      <w:r>
+        <w:t>his piece of code is from a view model in my sample app. It implements a business rule that a user must have a specific permission in order to see plain-text social security numbers.</w:t>
+      </w:r>
+    </w:p>
+    <w:p>
+      <w:r>
+        <w:t>Just like with page-level authorization this is fairly simple to do, but it can result in a lot of copy/pasted code</w:t>
+      </w:r>
+      <w:r>
+        <w:t xml:space="preserve"> that makes it hard to maintain or modify those rules over </w:t>
+      </w:r>
+      <w:proofErr w:type="gramStart"/>
+      <w:r>
+        <w:t>time</w:t>
+      </w:r>
+      <w:r>
+        <w:t>.</w:t>
+      </w:r>
+      <w:proofErr w:type="gramEnd"/>
+      <w:r>
+        <w:t xml:space="preserve"> It also requires that we couple the object model to the concept of a user identity, which might be undesirable.</w:t>
+      </w:r>
+    </w:p>
+    <w:p>
+      <w:r>
+        <w:t xml:space="preserve">Since this rule applies to </w:t>
+      </w:r>
+      <w:r>
+        <w:rPr>
+          <w:i/>
+        </w:rPr>
+        <w:t xml:space="preserve">any </w:t>
+      </w:r>
+      <w:r>
+        <w:t xml:space="preserve">feature that displays SSNs, it meets our definition of a cross cutting concern that </w:t>
+      </w:r>
+      <w:r>
+        <w:t xml:space="preserve">could be </w:t>
+      </w:r>
+      <w:r>
+        <w:t>handled in the framework.</w:t>
+      </w:r>
+    </w:p>
+    <w:p>
+      <w:r>
+        <w:rPr>
+          <w:b/>
+        </w:rPr>
+        <w:t>(</w:t>
+      </w:r>
+      <w:proofErr w:type="gramStart"/>
+      <w:r>
+        <w:rPr>
+          <w:b/>
+        </w:rPr>
+        <w:t>click</w:t>
+      </w:r>
+      <w:proofErr w:type="gramEnd"/>
+      <w:r>
+        <w:rPr>
+          <w:b/>
+        </w:rPr>
+        <w:t xml:space="preserve"> for Property </w:t>
+      </w:r>
       <w:proofErr w:type="spellStart"/>
       <w:r>
         <w:rPr>
@@ -2205,30 +3243,104 @@
         <w:rPr>
           <w:b/>
         </w:rPr>
-        <w:t xml:space="preserve"> – feature)</w:t>
-      </w:r>
-    </w:p>
-    <w:p>
-      <w:r>
-        <w:t>If you implement this rule as a feature level concern it will look something like this: somewhere in the body of each page or action you’ll check to see if the user has the necessary permission and, if not, you’ll kick them out.</w:t>
-      </w:r>
-    </w:p>
-    <w:p>
-      <w:r>
-        <w:t xml:space="preserve">This is simple, but it results in a lot of duplicative code. If you change how the permission check works, or if you decide you want to do something different than return an </w:t>
+        <w:t xml:space="preserve"> – framework)</w:t>
+      </w:r>
+    </w:p>
+    <w:p>
+      <w:r>
+        <w:t xml:space="preserve">And just like with page-level </w:t>
+      </w:r>
+      <w:proofErr w:type="gramStart"/>
+      <w:r>
+        <w:t>authorization, that</w:t>
+      </w:r>
+      <w:proofErr w:type="gramEnd"/>
+      <w:r>
+        <w:t xml:space="preserve"> means pushing the </w:t>
+      </w:r>
+      <w:r>
+        <w:rPr>
+          <w:i/>
+        </w:rPr>
+        <w:t xml:space="preserve">implementation </w:t>
+      </w:r>
+      <w:r>
+        <w:t xml:space="preserve">of the check </w:t>
+      </w:r>
+      <w:r>
+        <w:t>into an attribute and passing the specific permission to that attribute as an argument.</w:t>
+      </w:r>
+      <w:r>
+        <w:t xml:space="preserve"> A side benefit of this </w:t>
+      </w:r>
+      <w:r>
+        <w:lastRenderedPageBreak/>
+        <w:t>approach is that we might be able to decouple the object model from the application user class, which you’ll see is NOT represented anywhere in this code.</w:t>
+      </w:r>
+    </w:p>
+    <w:p>
+      <w:r>
+        <w:t>Unlike with page-level authorization, however, there’s no handy place to hook this logic into. There is no generic “</w:t>
       </w:r>
       <w:proofErr w:type="spellStart"/>
       <w:r>
-        <w:t>HttpUnauthorizedResult</w:t>
+        <w:t>OnPropertyAccessed</w:t>
       </w:r>
       <w:proofErr w:type="spellEnd"/>
       <w:r>
-        <w:t>, you’re going to have a lot of places to modify.</w:t>
-      </w:r>
-    </w:p>
-    <w:p>
-      <w:r>
-        <w:t>The only thing about this piece of code that will change between features is the specific permission that is required, and that makes it a good candidate for pushing this code into the framework.</w:t>
+        <w:t>” type filter built into .NET.</w:t>
+      </w:r>
+    </w:p>
+    <w:p>
+      <w:r>
+        <w:t xml:space="preserve">However, we can use a library called </w:t>
+      </w:r>
+      <w:proofErr w:type="spellStart"/>
+      <w:r>
+        <w:t>PostSharp</w:t>
+      </w:r>
+      <w:proofErr w:type="spellEnd"/>
+      <w:r>
+        <w:t xml:space="preserve"> to give us pretty much that exact thing. </w:t>
+      </w:r>
+      <w:proofErr w:type="spellStart"/>
+      <w:r>
+        <w:t>PostSharp</w:t>
+      </w:r>
+      <w:proofErr w:type="spellEnd"/>
+      <w:r>
+        <w:t xml:space="preserve"> is what’s called an “Aspect Oriented Programming” framework. I won’t go into all the details, but basically it’s a post-processor that runs </w:t>
+      </w:r>
+      <w:r>
+        <w:rPr>
+          <w:i/>
+        </w:rPr>
+        <w:t xml:space="preserve">after </w:t>
+      </w:r>
+      <w:r>
+        <w:t xml:space="preserve">you compile your code, and it essentially modifies the IL </w:t>
+      </w:r>
+      <w:r>
+        <w:t>to</w:t>
+      </w:r>
+      <w:r>
+        <w:t xml:space="preserve"> “weave” code together in interesting ways.</w:t>
+      </w:r>
+    </w:p>
+    <w:p>
+      <w:r>
+        <w:t>For example,</w:t>
+      </w:r>
+      <w:r>
+        <w:t xml:space="preserve"> in my demo app I implemented a custom attribute called </w:t>
+      </w:r>
+      <w:proofErr w:type="spellStart"/>
+      <w:r>
+        <w:t>MaskedValue</w:t>
+      </w:r>
+      <w:proofErr w:type="spellEnd"/>
+      <w:r>
+        <w:t>, which looks like this:</w:t>
       </w:r>
     </w:p>
     <w:p>
@@ -2257,6 +3369,124 @@
         <w:rPr>
           <w:b/>
         </w:rPr>
+        <w:t>PostSharp</w:t>
+      </w:r>
+      <w:proofErr w:type="spellEnd"/>
+      <w:r>
+        <w:rPr>
+          <w:b/>
+        </w:rPr>
+        <w:t xml:space="preserve"> code</w:t>
+      </w:r>
+      <w:r>
+        <w:t>)</w:t>
+      </w:r>
+    </w:p>
+    <w:p>
+      <w:r>
+        <w:t xml:space="preserve">I’ve created this base class called </w:t>
+      </w:r>
+      <w:proofErr w:type="spellStart"/>
+      <w:r>
+        <w:t>UserAwarePropertyInterceptor</w:t>
+      </w:r>
+      <w:proofErr w:type="spellEnd"/>
+      <w:r>
+        <w:t>. It basically talks to the current thread, figures out which user is active, and exposes the user data as a class member.</w:t>
+      </w:r>
+      <w:r>
+        <w:t xml:space="preserve"> This is what allows us to decouple the view model itself from the application user class.</w:t>
+      </w:r>
+    </w:p>
+    <w:p>
+      <w:r>
+        <w:t xml:space="preserve">This property interceptor </w:t>
+      </w:r>
+      <w:r>
+        <w:t xml:space="preserve">base class </w:t>
+      </w:r>
+      <w:r>
+        <w:t xml:space="preserve">itself </w:t>
+      </w:r>
+      <w:r>
+        <w:t xml:space="preserve">inherits from a </w:t>
+      </w:r>
+      <w:proofErr w:type="spellStart"/>
+      <w:r>
+        <w:t>PostSharp</w:t>
+      </w:r>
+      <w:proofErr w:type="spellEnd"/>
+      <w:r>
+        <w:t xml:space="preserve"> class which gives us this </w:t>
+      </w:r>
+      <w:proofErr w:type="spellStart"/>
+      <w:r>
+        <w:rPr>
+          <w:i/>
+        </w:rPr>
+        <w:t>OnGetValue</w:t>
+      </w:r>
+      <w:proofErr w:type="spellEnd"/>
+      <w:r>
+        <w:t xml:space="preserve"> method to override. This method will get executed every time code tries to read the SSN property of my view model. I do the permission check in the body of this method and, if the user doesn’t have the necessary permission, I return a masked value instead of the raw SSN.</w:t>
+      </w:r>
+    </w:p>
+    <w:p>
+      <w:r>
+        <w:t xml:space="preserve">Again, the magic here is </w:t>
+      </w:r>
+      <w:proofErr w:type="spellStart"/>
+      <w:r>
+        <w:t>PostSharp</w:t>
+      </w:r>
+      <w:proofErr w:type="spellEnd"/>
+      <w:r>
+        <w:t xml:space="preserve">. After I compile my code, </w:t>
+      </w:r>
+      <w:r>
+        <w:t xml:space="preserve">the </w:t>
+      </w:r>
+      <w:proofErr w:type="spellStart"/>
+      <w:r>
+        <w:t>PostSharp</w:t>
+      </w:r>
+      <w:proofErr w:type="spellEnd"/>
+      <w:r>
+        <w:t xml:space="preserve"> engine </w:t>
+      </w:r>
+      <w:r>
+        <w:t xml:space="preserve">re-writes the getter for the SSN property and injects a call into this method instead. It’s </w:t>
+      </w:r>
+      <w:r>
+        <w:t>a little mind-bending at first, but it’s really cool and enables you to do some amazing things.</w:t>
+      </w:r>
+    </w:p>
+    <w:p>
+      <w:r>
+        <w:rPr>
+          <w:b/>
+        </w:rPr>
+        <w:t>(</w:t>
+      </w:r>
+      <w:proofErr w:type="gramStart"/>
+      <w:r>
+        <w:rPr>
+          <w:b/>
+        </w:rPr>
+        <w:t>click</w:t>
+      </w:r>
+      <w:proofErr w:type="gramEnd"/>
+      <w:r>
+        <w:rPr>
+          <w:b/>
+        </w:rPr>
+        <w:t xml:space="preserve"> for Property </w:t>
+      </w:r>
+      <w:proofErr w:type="spellStart"/>
+      <w:r>
+        <w:rPr>
+          <w:b/>
+        </w:rPr>
         <w:t>Auth</w:t>
       </w:r>
       <w:proofErr w:type="spellEnd"/>
@@ -2264,144 +3494,156 @@
         <w:rPr>
           <w:b/>
         </w:rPr>
-        <w:t xml:space="preserve"> – framework)</w:t>
-      </w:r>
-    </w:p>
-    <w:p>
-      <w:r>
-        <w:t xml:space="preserve">To make this a cross-cutting concern, extract the </w:t>
+        <w:t xml:space="preserve"> – framework (dupe))</w:t>
+      </w:r>
+    </w:p>
+    <w:p>
+      <w:r>
+        <w:t xml:space="preserve">In my demo app I’m assigning this attribute to a view model because it </w:t>
+      </w:r>
+      <w:r>
+        <w:t xml:space="preserve">made </w:t>
+      </w:r>
+      <w:r>
+        <w:t>it easier to compare/co</w:t>
+      </w:r>
+      <w:r>
+        <w:t>ntrast the different techniques in different areas of my site.</w:t>
+      </w:r>
+      <w:r>
+        <w:t xml:space="preserve"> </w:t>
+      </w:r>
+    </w:p>
+    <w:p>
+      <w:r>
+        <w:t xml:space="preserve">In a production app, </w:t>
+      </w:r>
+      <w:r>
+        <w:t xml:space="preserve">you </w:t>
+      </w:r>
+      <w:r>
+        <w:t xml:space="preserve">might be able to </w:t>
+      </w:r>
+      <w:r>
+        <w:t>assign it directly to your domain model like you see here. This way, every view model that you create would inherit the same permission check</w:t>
+      </w:r>
+      <w:r>
+        <w:t>.</w:t>
+      </w:r>
+    </w:p>
+    <w:p>
+      <w:pPr>
+        <w:rPr>
+          <w:b/>
+        </w:rPr>
+      </w:pPr>
+      <w:r>
+        <w:rPr>
+          <w:b/>
+        </w:rPr>
+        <w:t>(</w:t>
+      </w:r>
+      <w:proofErr w:type="gramStart"/>
+      <w:r>
+        <w:rPr>
+          <w:b/>
+        </w:rPr>
+        <w:t>click</w:t>
+      </w:r>
+      <w:proofErr w:type="gramEnd"/>
+      <w:r>
+        <w:rPr>
+          <w:b/>
+        </w:rPr>
+        <w:t xml:space="preserve"> for Encrypt)</w:t>
+      </w:r>
+      <w:bookmarkStart w:id="0" w:name="_GoBack"/>
+      <w:bookmarkEnd w:id="0"/>
+    </w:p>
+    <w:p>
+      <w:r>
+        <w:t xml:space="preserve">Another cross-cutting concern that you can handle with </w:t>
+      </w:r>
+      <w:proofErr w:type="spellStart"/>
+      <w:r>
+        <w:t>PostSharp</w:t>
+      </w:r>
+      <w:proofErr w:type="spellEnd"/>
+      <w:r>
+        <w:t xml:space="preserve"> is encryption. I’m not going to show the details right now, but if you look at my sample code you’ll see an example of this Encrypted Value interceptor that automatically encrypts its values when storing them in the database, and automatically decrypts the values when reading them back out.</w:t>
+      </w:r>
+    </w:p>
+    <w:p/>
+    <w:p>
+      <w:r>
+        <w:rPr>
+          <w:b/>
+        </w:rPr>
+        <w:t>(</w:t>
+      </w:r>
+      <w:proofErr w:type="gramStart"/>
+      <w:r>
+        <w:rPr>
+          <w:b/>
+        </w:rPr>
+        <w:t>click</w:t>
+      </w:r>
+      <w:proofErr w:type="gramEnd"/>
+      <w:r>
+        <w:rPr>
+          <w:b/>
+        </w:rPr>
+        <w:t xml:space="preserve"> for auditing)</w:t>
+      </w:r>
+    </w:p>
+    <w:p>
+      <w:r>
+        <w:t>Building a secure system is about more than just writing secure code. It’s also about the overall development process and how effectively it can spot vulnerabilities that sneak past a developer.</w:t>
+      </w:r>
+    </w:p>
+    <w:p>
+      <w:r>
+        <w:lastRenderedPageBreak/>
+        <w:t xml:space="preserve">For the final segment of this talk I want to </w:t>
+      </w:r>
+    </w:p>
+    <w:p>
+      <w:r>
+        <w:t xml:space="preserve">There’s another </w:t>
+      </w:r>
+      <w:r>
+        <w:t xml:space="preserve">benefit to implementing this with an attribute instead of feature-level code, and that’s auditing. </w:t>
+      </w:r>
+    </w:p>
+    <w:p>
+      <w:r>
+        <w:t>Let’s say we have a large website with lots of different endpoints. It’s reasonable to expect that someone, at some point, is going to want a summary of which endpoints require which permissions. This might be necessary as part of an annual security audit, or maybe your QA department wants to cross check that list against a set of requirements somewhere.</w:t>
+      </w:r>
+    </w:p>
+    <w:p>
+      <w:r>
+        <w:t xml:space="preserve">If you’ve implemented these checks as feature level code then it’s really difficult to generate that type of report. It’s not </w:t>
       </w:r>
       <w:r>
         <w:rPr>
           <w:i/>
         </w:rPr>
-        <w:t xml:space="preserve">implementation </w:t>
-      </w:r>
-      <w:r>
-        <w:t xml:space="preserve">of the permission check into an attribute, and then provide the </w:t>
-      </w:r>
-      <w:r>
-        <w:rPr>
-          <w:i/>
-        </w:rPr>
-        <w:t xml:space="preserve">feature-specific </w:t>
-      </w:r>
-      <w:r>
-        <w:t>data as an argument to that attribute.</w:t>
-      </w:r>
-    </w:p>
-    <w:p>
-      <w:r>
-        <w:t xml:space="preserve">Yes, the developer must remember to </w:t>
-      </w:r>
-      <w:r>
-        <w:t>include the permission, but there’s really no way around that.</w:t>
-      </w:r>
-    </w:p>
-    <w:p>
-      <w:r>
-        <w:rPr>
-          <w:b/>
-        </w:rPr>
-        <w:t>(</w:t>
-      </w:r>
-      <w:proofErr w:type="gramStart"/>
-      <w:r>
-        <w:rPr>
-          <w:b/>
-        </w:rPr>
-        <w:t>click</w:t>
-      </w:r>
-      <w:proofErr w:type="gramEnd"/>
-      <w:r>
-        <w:rPr>
-          <w:b/>
-        </w:rPr>
-        <w:t xml:space="preserve"> for implementation)</w:t>
-      </w:r>
-    </w:p>
-    <w:p>
-      <w:r>
-        <w:t xml:space="preserve">The implementation is really straightforward. The only tricky thing is figuring out how to determine who the current user is. Generally speaking, I create a single base controller that </w:t>
-      </w:r>
-      <w:r>
-        <w:rPr>
-          <w:i/>
-        </w:rPr>
-        <w:t xml:space="preserve">every </w:t>
-      </w:r>
-      <w:r>
-        <w:t>other controller in my site derives from. I can then add a “</w:t>
+        <w:t>impossible</w:t>
+      </w:r>
+      <w:r>
+        <w:t>, but difficult.</w:t>
+      </w:r>
+    </w:p>
+    <w:p>
+      <w:r>
+        <w:t xml:space="preserve">But if you implement these checks as attributes, it’s a bit simpler. You can use a tool like </w:t>
       </w:r>
       <w:proofErr w:type="spellStart"/>
       <w:r>
-        <w:t>CurrentUser</w:t>
+        <w:t>NDepend</w:t>
       </w:r>
       <w:proofErr w:type="spellEnd"/>
       <w:r>
-        <w:t>” property to that base controller, which makes it available to the attributes with a little bit of casting.</w:t>
-      </w:r>
-    </w:p>
-    <w:p>
-      <w:r>
-        <w:rPr>
-          <w:b/>
-        </w:rPr>
-        <w:t>(</w:t>
-      </w:r>
-      <w:proofErr w:type="gramStart"/>
-      <w:r>
-        <w:rPr>
-          <w:b/>
-        </w:rPr>
-        <w:t>click</w:t>
-      </w:r>
-      <w:proofErr w:type="gramEnd"/>
-      <w:r>
-        <w:rPr>
-          <w:b/>
-        </w:rPr>
-        <w:t xml:space="preserve"> for auditing)</w:t>
-      </w:r>
-    </w:p>
-    <w:p>
-      <w:r>
-        <w:t xml:space="preserve">There’s another </w:t>
-      </w:r>
-      <w:r>
-        <w:t xml:space="preserve">benefit to implementing this with an attribute instead of feature-level code, and that’s auditing. </w:t>
-      </w:r>
-    </w:p>
-    <w:p>
-      <w:r>
-        <w:t>Let’s say we have a large website with lots of different endpoints. It’s reasonable to expect that someone, at some point, is going to want a summary of which endpoints require which permissions. This might be necessary as part of an annual security audit, or maybe your QA department wants to cross check that list against a set of requirements somewhere.</w:t>
-      </w:r>
-    </w:p>
-    <w:p>
-      <w:r>
-        <w:t xml:space="preserve">If you’ve implemented these checks as feature level code then it’s really difficult to generate that type of report. It’s not </w:t>
-      </w:r>
-      <w:r>
-        <w:rPr>
-          <w:i/>
-        </w:rPr>
-        <w:t>impossible</w:t>
-      </w:r>
-      <w:r>
-        <w:t>, but difficult.</w:t>
-      </w:r>
-    </w:p>
-    <w:p>
-      <w:r>
-        <w:lastRenderedPageBreak/>
-        <w:t xml:space="preserve">But if you implement these checks as attributes, it’s a bit simpler. You can use a tool like </w:t>
-      </w:r>
-      <w:proofErr w:type="spellStart"/>
-      <w:r>
-        <w:t>NDepend</w:t>
-      </w:r>
-      <w:proofErr w:type="spellEnd"/>
-      <w:r>
         <w:t xml:space="preserve"> to generate a report of every Controller action and the permissions it requires.</w:t>
       </w:r>
     </w:p>
@@ -2429,901 +3671,6 @@
           <w:b/>
         </w:rPr>
         <w:t xml:space="preserve">TODO </w:t>
-      </w:r>
-    </w:p>
-    <w:p>
-      <w:r>
-        <w:rPr>
-          <w:b/>
-        </w:rPr>
-        <w:t>(</w:t>
-      </w:r>
-      <w:proofErr w:type="gramStart"/>
-      <w:r>
-        <w:rPr>
-          <w:b/>
-        </w:rPr>
-        <w:t>click</w:t>
-      </w:r>
-      <w:proofErr w:type="gramEnd"/>
-      <w:r>
-        <w:rPr>
-          <w:b/>
-        </w:rPr>
-        <w:t xml:space="preserve"> for </w:t>
-      </w:r>
-      <w:r>
-        <w:rPr>
-          <w:b/>
-        </w:rPr>
-        <w:t>A6 transition</w:t>
-      </w:r>
-      <w:r>
-        <w:rPr>
-          <w:b/>
-        </w:rPr>
-        <w:t>)</w:t>
-      </w:r>
-    </w:p>
-    <w:p>
-      <w:r>
-        <w:t xml:space="preserve">Page level authorization is great for course-grained control over your app, but sometimes you may need more granular control. </w:t>
-      </w:r>
-      <w:r>
-        <w:t>That brings us to #6 on the top 10, “sensitive data exposure”. This is all about ensuring that sensitive data like social security and credit card numbers are sufficiently protected.</w:t>
-      </w:r>
-    </w:p>
-    <w:p>
-      <w:r>
-        <w:t>In many cases, these requirements can also be treated as cross-cutting concerns.</w:t>
-      </w:r>
-    </w:p>
-    <w:p>
-      <w:r>
-        <w:rPr>
-          <w:b/>
-        </w:rPr>
-        <w:t>(</w:t>
-      </w:r>
-      <w:proofErr w:type="gramStart"/>
-      <w:r>
-        <w:rPr>
-          <w:b/>
-        </w:rPr>
-        <w:t>click</w:t>
-      </w:r>
-      <w:proofErr w:type="gramEnd"/>
-      <w:r>
-        <w:rPr>
-          <w:b/>
-        </w:rPr>
-        <w:t xml:space="preserve"> for code sample)</w:t>
-      </w:r>
-    </w:p>
-    <w:p>
-      <w:r>
-        <w:t>For example, this piece of code is from a view model in my sample app. It implements a business rule that states that a user must have a specific permission in order to see plain-text social security numbers.</w:t>
-      </w:r>
-    </w:p>
-    <w:p>
-      <w:r>
-        <w:t xml:space="preserve">Just like with page-level authorization this is fairly simple to do, but it can result in a lot of copy/pasted </w:t>
-      </w:r>
-      <w:proofErr w:type="gramStart"/>
-      <w:r>
-        <w:t>code.</w:t>
-      </w:r>
-      <w:proofErr w:type="gramEnd"/>
-      <w:r>
-        <w:t xml:space="preserve"> Since this rule applies to </w:t>
-      </w:r>
-      <w:r>
-        <w:rPr>
-          <w:i/>
-        </w:rPr>
-        <w:t xml:space="preserve">any </w:t>
-      </w:r>
-      <w:r>
-        <w:t>feature that displays SSNs, it meets our definition of a cross cutting concern that benefits from being handled in the framework.</w:t>
-      </w:r>
-    </w:p>
-    <w:p>
-      <w:r>
-        <w:rPr>
-          <w:b/>
-        </w:rPr>
-        <w:t>(</w:t>
-      </w:r>
-      <w:proofErr w:type="gramStart"/>
-      <w:r>
-        <w:rPr>
-          <w:b/>
-        </w:rPr>
-        <w:t>click</w:t>
-      </w:r>
-      <w:proofErr w:type="gramEnd"/>
-      <w:r>
-        <w:rPr>
-          <w:b/>
-        </w:rPr>
-        <w:t xml:space="preserve"> for Property </w:t>
-      </w:r>
-      <w:proofErr w:type="spellStart"/>
-      <w:r>
-        <w:rPr>
-          <w:b/>
-        </w:rPr>
-        <w:t>Auth</w:t>
-      </w:r>
-      <w:proofErr w:type="spellEnd"/>
-      <w:r>
-        <w:rPr>
-          <w:b/>
-        </w:rPr>
-        <w:t xml:space="preserve"> – framework)</w:t>
-      </w:r>
-    </w:p>
-    <w:p>
-      <w:r>
-        <w:t xml:space="preserve">And just like with page-level </w:t>
-      </w:r>
-      <w:proofErr w:type="gramStart"/>
-      <w:r>
-        <w:t>authorization, that</w:t>
-      </w:r>
-      <w:proofErr w:type="gramEnd"/>
-      <w:r>
-        <w:t xml:space="preserve"> means pushing the </w:t>
-      </w:r>
-      <w:r>
-        <w:rPr>
-          <w:i/>
-        </w:rPr>
-        <w:t xml:space="preserve">implementation </w:t>
-      </w:r>
-      <w:r>
-        <w:t>into an attribute and passing the specific permission to that attribute as an argument.</w:t>
-      </w:r>
-    </w:p>
-    <w:p>
-      <w:r>
-        <w:t>Unlike with page-level authorization, however, there’s no handy place to hook this logic into. There is no generic “</w:t>
-      </w:r>
-      <w:proofErr w:type="spellStart"/>
-      <w:r>
-        <w:t>OnPropertyAccessed</w:t>
-      </w:r>
-      <w:proofErr w:type="spellEnd"/>
-      <w:r>
-        <w:t>” type filter built into .NET.</w:t>
-      </w:r>
-    </w:p>
-    <w:p>
-      <w:r>
-        <w:t xml:space="preserve">However, we can use a library called </w:t>
-      </w:r>
-      <w:proofErr w:type="spellStart"/>
-      <w:r>
-        <w:t>PostSharp</w:t>
-      </w:r>
-      <w:proofErr w:type="spellEnd"/>
-      <w:r>
-        <w:t xml:space="preserve"> to give us pretty much that exact thing. </w:t>
-      </w:r>
-      <w:proofErr w:type="spellStart"/>
-      <w:r>
-        <w:t>PostSharp</w:t>
-      </w:r>
-      <w:proofErr w:type="spellEnd"/>
-      <w:r>
-        <w:t xml:space="preserve"> is what’s called an “Aspect Oriented Programming” framework. I won’t go into all the details, but basically it’s a post-processor that runs </w:t>
-      </w:r>
-      <w:r>
-        <w:rPr>
-          <w:i/>
-        </w:rPr>
-        <w:t xml:space="preserve">after </w:t>
-      </w:r>
-      <w:r>
-        <w:t>you compile your code, and it essentially modifies the IL the “weave” code together in interesting ways.</w:t>
-      </w:r>
-    </w:p>
-    <w:p>
-      <w:r>
-        <w:t xml:space="preserve">For example, this is what the implementation of the </w:t>
-      </w:r>
-      <w:proofErr w:type="spellStart"/>
-      <w:r>
-        <w:t>MaskedValue</w:t>
-      </w:r>
-      <w:proofErr w:type="spellEnd"/>
-      <w:r>
-        <w:t xml:space="preserve"> attribute looks like</w:t>
-      </w:r>
-    </w:p>
-    <w:p>
-      <w:r>
-        <w:rPr>
-          <w:b/>
-        </w:rPr>
-        <w:t>(</w:t>
-      </w:r>
-      <w:proofErr w:type="gramStart"/>
-      <w:r>
-        <w:rPr>
-          <w:b/>
-        </w:rPr>
-        <w:t>click</w:t>
-      </w:r>
-      <w:proofErr w:type="gramEnd"/>
-      <w:r>
-        <w:rPr>
-          <w:b/>
-        </w:rPr>
-        <w:t xml:space="preserve"> for </w:t>
-      </w:r>
-      <w:proofErr w:type="spellStart"/>
-      <w:r>
-        <w:rPr>
-          <w:b/>
-        </w:rPr>
-        <w:t>PostSharp</w:t>
-      </w:r>
-      <w:proofErr w:type="spellEnd"/>
-      <w:r>
-        <w:rPr>
-          <w:b/>
-        </w:rPr>
-        <w:t xml:space="preserve"> code</w:t>
-      </w:r>
-      <w:r>
-        <w:t>)</w:t>
-      </w:r>
-    </w:p>
-    <w:p>
-      <w:r>
-        <w:t xml:space="preserve">I’ve created this base class called </w:t>
-      </w:r>
-      <w:proofErr w:type="spellStart"/>
-      <w:r>
-        <w:t>UserAwarePropertyInterceptor</w:t>
-      </w:r>
-      <w:proofErr w:type="spellEnd"/>
-      <w:r>
-        <w:t>. It basically talks to the current thread, figures out which user is active, and exposes the user data as a class member.</w:t>
-      </w:r>
-    </w:p>
-    <w:p>
-      <w:r>
-        <w:t xml:space="preserve">My base class inherits from a </w:t>
-      </w:r>
-      <w:proofErr w:type="spellStart"/>
-      <w:r>
-        <w:t>PostSharp</w:t>
-      </w:r>
-      <w:proofErr w:type="spellEnd"/>
-      <w:r>
-        <w:t xml:space="preserve"> class which gives us this </w:t>
-      </w:r>
-      <w:proofErr w:type="spellStart"/>
-      <w:r>
-        <w:rPr>
-          <w:i/>
-        </w:rPr>
-        <w:t>OnGetValue</w:t>
-      </w:r>
-      <w:proofErr w:type="spellEnd"/>
-      <w:r>
-        <w:t xml:space="preserve"> method to override. This method will get executed every time code tries to read the SSN property of my view model. I do the permission check in the body of this method and, if the user doesn’t have the necessary permission, I return a masked value instead of the raw SSN.</w:t>
-      </w:r>
-    </w:p>
-    <w:p>
-      <w:r>
-        <w:t xml:space="preserve">Again, the magic here is </w:t>
-      </w:r>
-      <w:proofErr w:type="spellStart"/>
-      <w:r>
-        <w:t>PostSharp</w:t>
-      </w:r>
-      <w:proofErr w:type="spellEnd"/>
-      <w:r>
-        <w:t xml:space="preserve">. After I compile my code, it </w:t>
-      </w:r>
-      <w:r>
-        <w:t>re-writes the getter for the SSN property and injects a call into this method instead</w:t>
-      </w:r>
-      <w:r>
-        <w:t>. It’s pretty cool stuff.</w:t>
-      </w:r>
-    </w:p>
-    <w:p>
-      <w:r>
-        <w:rPr>
-          <w:b/>
-        </w:rPr>
-        <w:lastRenderedPageBreak/>
-        <w:t>(</w:t>
-      </w:r>
-      <w:proofErr w:type="gramStart"/>
-      <w:r>
-        <w:rPr>
-          <w:b/>
-        </w:rPr>
-        <w:t>click</w:t>
-      </w:r>
-      <w:proofErr w:type="gramEnd"/>
-      <w:r>
-        <w:rPr>
-          <w:b/>
-        </w:rPr>
-        <w:t xml:space="preserve"> for Property </w:t>
-      </w:r>
-      <w:proofErr w:type="spellStart"/>
-      <w:r>
-        <w:rPr>
-          <w:b/>
-        </w:rPr>
-        <w:t>Auth</w:t>
-      </w:r>
-      <w:proofErr w:type="spellEnd"/>
-      <w:r>
-        <w:rPr>
-          <w:b/>
-        </w:rPr>
-        <w:t xml:space="preserve"> – framework (dupe))</w:t>
-      </w:r>
-    </w:p>
-    <w:p>
-      <w:r>
-        <w:t>In my demo app I’m assigning this attribute to a view model because it makes it easier to compare/contrast the different techniques, but you could also assign it directly to your domain model</w:t>
-      </w:r>
-      <w:r>
-        <w:t xml:space="preserve"> like you see here</w:t>
-      </w:r>
-      <w:r>
-        <w:t xml:space="preserve">. </w:t>
-      </w:r>
-      <w:r>
-        <w:t xml:space="preserve">This way, every view model that you create would inherit </w:t>
-      </w:r>
-      <w:r>
-        <w:t>the same permission check</w:t>
-      </w:r>
-      <w:r>
-        <w:t>.  Once you do this, every single view model becomes “secure by default”.</w:t>
-      </w:r>
-    </w:p>
-    <w:p>
-      <w:r>
-        <w:t xml:space="preserve">Also, just like with the controller attribute, using a property access attribute makes it easier to audit this rule. You could use </w:t>
-      </w:r>
-      <w:proofErr w:type="spellStart"/>
-      <w:r>
-        <w:t>NDepend</w:t>
-      </w:r>
-      <w:proofErr w:type="spellEnd"/>
-      <w:r>
-        <w:t xml:space="preserve"> to run a report of every property</w:t>
-      </w:r>
-      <w:r>
-        <w:t xml:space="preserve">, belonging to a domain </w:t>
-      </w:r>
-      <w:proofErr w:type="gramStart"/>
-      <w:r>
-        <w:t>model,</w:t>
-      </w:r>
-      <w:r>
-        <w:t xml:space="preserve"> that</w:t>
-      </w:r>
-      <w:proofErr w:type="gramEnd"/>
-      <w:r>
-        <w:t xml:space="preserve"> is protected in this way, and by which </w:t>
-      </w:r>
-      <w:r>
-        <w:t>permissions</w:t>
-      </w:r>
-      <w:r>
-        <w:t>.</w:t>
-      </w:r>
-    </w:p>
-    <w:p>
-      <w:pPr>
-        <w:rPr>
-          <w:b/>
-        </w:rPr>
-      </w:pPr>
-      <w:r>
-        <w:rPr>
-          <w:b/>
-        </w:rPr>
-        <w:t>(</w:t>
-      </w:r>
-      <w:proofErr w:type="gramStart"/>
-      <w:r>
-        <w:rPr>
-          <w:b/>
-        </w:rPr>
-        <w:t>click</w:t>
-      </w:r>
-      <w:proofErr w:type="gramEnd"/>
-      <w:r>
-        <w:rPr>
-          <w:b/>
-        </w:rPr>
-        <w:t xml:space="preserve"> for Encrypt)</w:t>
-      </w:r>
-    </w:p>
-    <w:p>
-      <w:r>
-        <w:t xml:space="preserve">Another cross-cutting concern that you can handle with </w:t>
-      </w:r>
-      <w:proofErr w:type="spellStart"/>
-      <w:r>
-        <w:t>PostSharp</w:t>
-      </w:r>
-      <w:proofErr w:type="spellEnd"/>
-      <w:r>
-        <w:t xml:space="preserve"> is encryption. I’m not going to show the details right now, but if you look at my sample code you’ll see an example of this Encrypted Value interceptor that automatically encrypts its values when storing them in the database, and automatically decrypts the values when reading them back out.</w:t>
-      </w:r>
-    </w:p>
-    <w:p>
-      <w:r>
-        <w:rPr>
-          <w:b/>
-        </w:rPr>
-        <w:t>(</w:t>
-      </w:r>
-      <w:proofErr w:type="gramStart"/>
-      <w:r>
-        <w:rPr>
-          <w:b/>
-        </w:rPr>
-        <w:t>click</w:t>
-      </w:r>
-      <w:proofErr w:type="gramEnd"/>
-      <w:r>
-        <w:rPr>
-          <w:b/>
-        </w:rPr>
-        <w:t xml:space="preserve"> for Access Control)</w:t>
-      </w:r>
-    </w:p>
-    <w:p>
-      <w:r>
-        <w:t>Another common cross-cutting concern is access control, which is the mechanism through which we prevent a user from accessing data they shouldn’t.</w:t>
-      </w:r>
-    </w:p>
-    <w:p>
-      <w:r>
-        <w:t xml:space="preserve">The way I treat it here touches multiple items on the OWASP Top 10. </w:t>
-      </w:r>
-      <w:bookmarkStart w:id="0" w:name="_GoBack"/>
-      <w:r>
-        <w:t xml:space="preserve">This is </w:t>
-      </w:r>
-      <w:bookmarkEnd w:id="0"/>
-      <w:r>
-        <w:t xml:space="preserve">similar to authorization, but in general I tend to think of authorization like “is Bob allowed to access the Manage Orders page at all”, and access control is like “is Bob allowed to view the </w:t>
-      </w:r>
-      <w:r>
-        <w:rPr>
-          <w:i/>
-        </w:rPr>
-        <w:t xml:space="preserve">specific order </w:t>
-      </w:r>
-      <w:r>
-        <w:t>he’s requested”.</w:t>
-      </w:r>
-      <w:r>
-        <w:t xml:space="preserve"> This </w:t>
-      </w:r>
-    </w:p>
-    <w:p>
-      <w:r>
-        <w:rPr>
-          <w:b/>
-        </w:rPr>
-        <w:t>(</w:t>
-      </w:r>
-      <w:proofErr w:type="gramStart"/>
-      <w:r>
-        <w:rPr>
-          <w:b/>
-        </w:rPr>
-        <w:t>click</w:t>
-      </w:r>
-      <w:proofErr w:type="gramEnd"/>
-      <w:r>
-        <w:rPr>
-          <w:b/>
-        </w:rPr>
-        <w:t xml:space="preserve"> for Access Control feature)</w:t>
-      </w:r>
-    </w:p>
-    <w:p>
-      <w:r>
-        <w:t>Here’s an example of a page that lists all orders the user is allowed to see. If they have the Manage Orders permission then they can see everything, otherwise they can only see their own orders.</w:t>
-      </w:r>
-    </w:p>
-    <w:p>
-      <w:r>
-        <w:t>This type of requirement tends to cut across multiple features. If we’re restricting what items show up in the list, then we probably want to apply that same restriction on the details page. Otherwise the user might start hacking around with the URL and get access to something they shouldn’t.</w:t>
-      </w:r>
-    </w:p>
-    <w:p>
-      <w:r>
-        <w:rPr>
-          <w:b/>
-        </w:rPr>
-        <w:t>(</w:t>
-      </w:r>
-      <w:proofErr w:type="gramStart"/>
-      <w:r>
-        <w:rPr>
-          <w:b/>
-        </w:rPr>
-        <w:t>click</w:t>
-      </w:r>
-      <w:proofErr w:type="gramEnd"/>
-      <w:r>
-        <w:rPr>
-          <w:b/>
-        </w:rPr>
-        <w:t xml:space="preserve"> for Access Control – feature #2)</w:t>
-      </w:r>
-    </w:p>
-    <w:p>
-      <w:r>
-        <w:t xml:space="preserve">This is what that same requirement looks like on the Order Detail page. </w:t>
-      </w:r>
-      <w:r>
-        <w:t xml:space="preserve">In this case, we have the same </w:t>
-      </w:r>
-      <w:r>
-        <w:rPr>
-          <w:i/>
-        </w:rPr>
-        <w:t xml:space="preserve">business rule </w:t>
-      </w:r>
-      <w:r>
-        <w:t xml:space="preserve">being implemented in </w:t>
-      </w:r>
-      <w:r>
-        <w:rPr>
-          <w:i/>
-        </w:rPr>
-        <w:t>two different ways</w:t>
-      </w:r>
-      <w:r>
-        <w:t>. One page is applying the requirement as a filter against a list of orders, and the other page is applying the requirement against a specific order. If you think back to the start of my talk, one of these pages was represented by the square, and the other by the diamond. Same business rule, but different implementation.</w:t>
-      </w:r>
-    </w:p>
-    <w:p>
-      <w:r>
-        <w:t>There are two ways that we can handle this in a cross-cutting fashion, each with their own trade-offs.</w:t>
-      </w:r>
-    </w:p>
-    <w:p>
-      <w:r>
-        <w:rPr>
-          <w:b/>
-        </w:rPr>
-        <w:t>(</w:t>
-      </w:r>
-      <w:proofErr w:type="gramStart"/>
-      <w:r>
-        <w:rPr>
-          <w:b/>
-        </w:rPr>
-        <w:t>click</w:t>
-      </w:r>
-      <w:proofErr w:type="gramEnd"/>
-      <w:r>
-        <w:rPr>
-          <w:b/>
-        </w:rPr>
-        <w:t xml:space="preserve"> for Access Control – framework #1)</w:t>
-      </w:r>
-    </w:p>
-    <w:p>
-      <w:r>
-        <w:t>The easiest way to make this a cross-cutting concern is to push the responsibility for access control into your data access code where it can be reused by multiple features.</w:t>
-      </w:r>
-    </w:p>
-    <w:p>
-      <w:r>
-        <w:lastRenderedPageBreak/>
-        <w:t xml:space="preserve">This is an example of a simple data service that provides two different ways to get order data. </w:t>
-      </w:r>
-      <w:r>
-        <w:t xml:space="preserve">You can call </w:t>
-      </w:r>
-      <w:proofErr w:type="spellStart"/>
-      <w:r>
-        <w:t>GetAll</w:t>
-      </w:r>
-      <w:proofErr w:type="spellEnd"/>
-      <w:r>
-        <w:t xml:space="preserve"> </w:t>
-      </w:r>
-      <w:r>
-        <w:t>and get everything</w:t>
-      </w:r>
-      <w:r>
-        <w:t xml:space="preserve">, </w:t>
-      </w:r>
-      <w:r>
-        <w:t xml:space="preserve">or you can call </w:t>
-      </w:r>
-      <w:proofErr w:type="spellStart"/>
-      <w:r>
-        <w:t>GetById</w:t>
-      </w:r>
-      <w:proofErr w:type="spellEnd"/>
-      <w:r>
-        <w:t xml:space="preserve"> </w:t>
-      </w:r>
-      <w:r>
-        <w:t>and get back a single order.</w:t>
-      </w:r>
-    </w:p>
-    <w:p>
-      <w:r>
-        <w:t>In this case, I’ve created two versions of each method – one that takes the current user as an argument, and one that doesn’t.  If you call the version that takes a user argument, then it applies the security check. If you call the version that doesn’t, then you’re responsible for doing your own access control.</w:t>
-      </w:r>
-    </w:p>
-    <w:p>
-      <w:r>
-        <w:t xml:space="preserve">Why have two versions? Well, there might be scenarios where there is no “current user”, such as a scheduled task </w:t>
-      </w:r>
-      <w:r>
-        <w:t xml:space="preserve">that runs </w:t>
-      </w:r>
-      <w:r>
-        <w:t xml:space="preserve">a maintenance program in the middle </w:t>
-      </w:r>
-      <w:r>
-        <w:t xml:space="preserve">of the night. </w:t>
-      </w:r>
-      <w:r>
-        <w:t>If you can avoid</w:t>
-      </w:r>
-      <w:r>
-        <w:t xml:space="preserve"> it</w:t>
-      </w:r>
-      <w:r>
-        <w:t xml:space="preserve">, I’d recommend NOT having the insecure versions at all. But if you </w:t>
-      </w:r>
-      <w:r>
-        <w:rPr>
-          <w:i/>
-        </w:rPr>
-        <w:t xml:space="preserve">do </w:t>
-      </w:r>
-      <w:r>
-        <w:t>have to provide them, I recommend a namin</w:t>
-      </w:r>
-      <w:r>
-        <w:t>g convention like you see here because it reminds the programmer that they need to provide their own access checks. If I’m a programmer and I type “</w:t>
-      </w:r>
-      <w:proofErr w:type="spellStart"/>
-      <w:r>
-        <w:t>OrderService.GetById</w:t>
-      </w:r>
-      <w:proofErr w:type="spellEnd"/>
-      <w:r>
-        <w:t>”, it isn’t explicit whether or not security rules have been applied. But if I type “</w:t>
-      </w:r>
-      <w:proofErr w:type="spellStart"/>
-      <w:r>
-        <w:t>GetById</w:t>
-      </w:r>
-      <w:r>
-        <w:rPr>
-          <w:u w:val="single"/>
-        </w:rPr>
-        <w:t>Insecure</w:t>
-      </w:r>
-      <w:proofErr w:type="spellEnd"/>
-      <w:r>
-        <w:t>”, that’s a pretty clear reminder that I’m on the hook for access control in my app code.</w:t>
-      </w:r>
-    </w:p>
-    <w:p>
-      <w:r>
-        <w:t>This approach is better than nothing, and it pushes the access control logic down from the UI layer and into the data access layer. But this is far from “secure by default”; every time you add a new data access method, you’ll need to re-implement the security checks. It also leads to a lot of duplicate code if the security logic is implemented differently in each of these methods.</w:t>
-      </w:r>
-    </w:p>
-    <w:p>
-      <w:r>
-        <w:t>In some cases, you might be able to push this logic even lower, into the database itself, using a technique called Row Level Security. The idea here is that the database, not the application, determines which rows a given user can see. This eliminates the need for access control in the application code and goes a long way towards making things “secure by default”.</w:t>
-      </w:r>
-    </w:p>
-    <w:p>
-      <w:r>
-        <w:rPr>
-          <w:b/>
-        </w:rPr>
-        <w:t>(</w:t>
-      </w:r>
-      <w:proofErr w:type="gramStart"/>
-      <w:r>
-        <w:rPr>
-          <w:b/>
-        </w:rPr>
-        <w:t>click</w:t>
-      </w:r>
-      <w:proofErr w:type="gramEnd"/>
-      <w:r>
-        <w:rPr>
-          <w:b/>
-        </w:rPr>
-        <w:t xml:space="preserve"> for RLS)</w:t>
-      </w:r>
-    </w:p>
-    <w:p>
-      <w:r>
-        <w:t>This is an example of how you could implement Row Level Security using Entity Framework and SQL Server 2016. You can do similar things with other ORMs, but this example uses brand new feature in SQL Server 2016 called the “session context”.</w:t>
-      </w:r>
-      <w:r>
-        <w:t xml:space="preserve"> This is basically a key/value collection that’s scoped to the connection and it lets us establish essentially a “global variable” for all queries executed within that connection.</w:t>
-      </w:r>
-      <w:r>
-        <w:t xml:space="preserve"> Here’s how it works.</w:t>
-      </w:r>
-    </w:p>
-    <w:p>
-      <w:r>
-        <w:t xml:space="preserve">First, we create a class that implements the </w:t>
-      </w:r>
-      <w:proofErr w:type="spellStart"/>
-      <w:r>
-        <w:t>IDbConnectionInterceptor</w:t>
-      </w:r>
-      <w:proofErr w:type="spellEnd"/>
-      <w:r>
-        <w:t xml:space="preserve"> </w:t>
-      </w:r>
-      <w:r>
-        <w:t>interface. This basically tells Entity Framework that we want to run some custom code whenever a database connection is opened.</w:t>
-      </w:r>
-    </w:p>
-    <w:p>
-      <w:r>
-        <w:t xml:space="preserve">In our custom code, if no user is logged in, we don’t do anything. This is important or else we prevent the system from running </w:t>
-      </w:r>
-      <w:r>
-        <w:rPr>
-          <w:i/>
-        </w:rPr>
-        <w:t>any</w:t>
-      </w:r>
-      <w:r>
-        <w:t xml:space="preserve"> queries for anonymous users, which is probably bad.</w:t>
-      </w:r>
-    </w:p>
-    <w:p>
-      <w:r>
-        <w:t xml:space="preserve">Then, if there IS a logged in user, we execute this stored procedure called </w:t>
-      </w:r>
-      <w:proofErr w:type="spellStart"/>
-      <w:r>
-        <w:t>sp_set_session_context</w:t>
-      </w:r>
-      <w:proofErr w:type="spellEnd"/>
-      <w:r>
-        <w:t>. This is how we add values to the connection scope.</w:t>
-      </w:r>
-    </w:p>
-    <w:p>
-      <w:r>
-        <w:t>At this point, the connection gets opened and any query that wants to can access the current user ID.</w:t>
-      </w:r>
-    </w:p>
-    <w:p>
-      <w:r>
-        <w:rPr>
-          <w:b/>
-        </w:rPr>
-        <w:t>(</w:t>
-      </w:r>
-      <w:proofErr w:type="gramStart"/>
-      <w:r>
-        <w:rPr>
-          <w:b/>
-        </w:rPr>
-        <w:t>click</w:t>
-      </w:r>
-      <w:proofErr w:type="gramEnd"/>
-      <w:r>
-        <w:rPr>
-          <w:b/>
-        </w:rPr>
-        <w:t xml:space="preserve"> for RLS – SQL)</w:t>
-      </w:r>
-    </w:p>
-    <w:p>
-      <w:r>
-        <w:t xml:space="preserve">The next thing we need to do is to use that ID to restrict access to specific rows. We do that by creating a predicate function that accepts the user ID </w:t>
-      </w:r>
-      <w:r>
-        <w:rPr>
-          <w:u w:val="single"/>
-        </w:rPr>
-        <w:t>associated with an order we want to display</w:t>
-      </w:r>
-      <w:r>
-        <w:t>. The predicate function returns 1 if the user ID that is passed in is equal to the current user, which would mean the user is viewing an order they own, OR if the current user has permission to view all orders.</w:t>
-      </w:r>
-    </w:p>
-    <w:p>
-      <w:r>
-        <w:lastRenderedPageBreak/>
-        <w:t>Think of this like a predicate function in a LINQ statement. SQL Server is going to apply it against every Order in a result set, and this function is going to indicate whether the current user can view that specific record or not.</w:t>
-      </w:r>
-    </w:p>
-    <w:p>
-      <w:r>
-        <w:rPr>
-          <w:b/>
-        </w:rPr>
-        <w:t>(</w:t>
-      </w:r>
-      <w:proofErr w:type="gramStart"/>
-      <w:r>
-        <w:rPr>
-          <w:b/>
-        </w:rPr>
-        <w:t>click</w:t>
-      </w:r>
-      <w:proofErr w:type="gramEnd"/>
-      <w:r>
-        <w:rPr>
-          <w:b/>
-        </w:rPr>
-        <w:t xml:space="preserve"> for RLS – SQL 2)</w:t>
-      </w:r>
-    </w:p>
-    <w:p>
-      <w:r>
-        <w:t>The final piece of the puzzle is to tell SQL Server that it should apply that predicate function to the Orders table, which you do like this.</w:t>
-      </w:r>
-    </w:p>
-    <w:p>
-      <w:r>
-        <w:t>You have to be a little careful with this because this predicate is applied all the time, even if you’re connected through Management Studio. Make sure to disable the filtering if there’s no active User Id set.</w:t>
-      </w:r>
-    </w:p>
-    <w:p>
-      <w:r>
-        <w:rPr>
-          <w:b/>
-        </w:rPr>
-        <w:t xml:space="preserve"> (</w:t>
-      </w:r>
-      <w:proofErr w:type="gramStart"/>
-      <w:r>
-        <w:rPr>
-          <w:b/>
-        </w:rPr>
-        <w:t>click</w:t>
-      </w:r>
-      <w:proofErr w:type="gramEnd"/>
-      <w:r>
-        <w:rPr>
-          <w:b/>
-        </w:rPr>
-        <w:t xml:space="preserve"> for RLS – clean)</w:t>
-      </w:r>
-    </w:p>
-    <w:p>
-      <w:r>
-        <w:t xml:space="preserve">And here’s what the feature code looks like. It’s 100% focused on the business logic, no security stuff in sight. </w:t>
-      </w:r>
-    </w:p>
-    <w:p>
-      <w:r>
-        <w:t>The EF interceptor automatically adds the user ID to the connection’s session context, the database automatically applies the predicate function against the Order table, and the predicate automatically filters out any orders that the user isn’t allowed to see. Pretty cool!</w:t>
       </w:r>
     </w:p>
     <w:p/>
@@ -3743,6 +4090,95 @@
     </w:lvl>
   </w:abstractNum>
   <w:abstractNum w:abstractNumId="4" w15:restartNumberingAfterBreak="0">
+    <w:nsid w:val="37601905"/>
+    <w:multiLevelType w:val="hybridMultilevel"/>
+    <w:tmpl w:val="E3F849D0"/>
+    <w:lvl w:ilvl="0" w:tplc="04090011">
+      <w:start w:val="1"/>
+      <w:numFmt w:val="decimal"/>
+      <w:lvlText w:val="%1)"/>
+      <w:lvlJc w:val="left"/>
+      <w:pPr>
+        <w:ind w:left="720" w:hanging="360"/>
+      </w:pPr>
+      <w:rPr>
+        <w:rFonts w:hint="default"/>
+      </w:rPr>
+    </w:lvl>
+    <w:lvl w:ilvl="1" w:tplc="04090019" w:tentative="1">
+      <w:start w:val="1"/>
+      <w:numFmt w:val="lowerLetter"/>
+      <w:lvlText w:val="%2."/>
+      <w:lvlJc w:val="left"/>
+      <w:pPr>
+        <w:ind w:left="1440" w:hanging="360"/>
+      </w:pPr>
+    </w:lvl>
+    <w:lvl w:ilvl="2" w:tplc="0409001B" w:tentative="1">
+      <w:start w:val="1"/>
+      <w:numFmt w:val="lowerRoman"/>
+      <w:lvlText w:val="%3."/>
+      <w:lvlJc w:val="right"/>
+      <w:pPr>
+        <w:ind w:left="2160" w:hanging="180"/>
+      </w:pPr>
+    </w:lvl>
+    <w:lvl w:ilvl="3" w:tplc="0409000F" w:tentative="1">
+      <w:start w:val="1"/>
+      <w:numFmt w:val="decimal"/>
+      <w:lvlText w:val="%4."/>
+      <w:lvlJc w:val="left"/>
+      <w:pPr>
+        <w:ind w:left="2880" w:hanging="360"/>
+      </w:pPr>
+    </w:lvl>
+    <w:lvl w:ilvl="4" w:tplc="04090019" w:tentative="1">
+      <w:start w:val="1"/>
+      <w:numFmt w:val="lowerLetter"/>
+      <w:lvlText w:val="%5."/>
+      <w:lvlJc w:val="left"/>
+      <w:pPr>
+        <w:ind w:left="3600" w:hanging="360"/>
+      </w:pPr>
+    </w:lvl>
+    <w:lvl w:ilvl="5" w:tplc="0409001B" w:tentative="1">
+      <w:start w:val="1"/>
+      <w:numFmt w:val="lowerRoman"/>
+      <w:lvlText w:val="%6."/>
+      <w:lvlJc w:val="right"/>
+      <w:pPr>
+        <w:ind w:left="4320" w:hanging="180"/>
+      </w:pPr>
+    </w:lvl>
+    <w:lvl w:ilvl="6" w:tplc="0409000F" w:tentative="1">
+      <w:start w:val="1"/>
+      <w:numFmt w:val="decimal"/>
+      <w:lvlText w:val="%7."/>
+      <w:lvlJc w:val="left"/>
+      <w:pPr>
+        <w:ind w:left="5040" w:hanging="360"/>
+      </w:pPr>
+    </w:lvl>
+    <w:lvl w:ilvl="7" w:tplc="04090019" w:tentative="1">
+      <w:start w:val="1"/>
+      <w:numFmt w:val="lowerLetter"/>
+      <w:lvlText w:val="%8."/>
+      <w:lvlJc w:val="left"/>
+      <w:pPr>
+        <w:ind w:left="5760" w:hanging="360"/>
+      </w:pPr>
+    </w:lvl>
+    <w:lvl w:ilvl="8" w:tplc="0409001B" w:tentative="1">
+      <w:start w:val="1"/>
+      <w:numFmt w:val="lowerRoman"/>
+      <w:lvlText w:val="%9."/>
+      <w:lvlJc w:val="right"/>
+      <w:pPr>
+        <w:ind w:left="6480" w:hanging="180"/>
+      </w:pPr>
+    </w:lvl>
+  </w:abstractNum>
+  <w:abstractNum w:abstractNumId="5" w15:restartNumberingAfterBreak="0">
     <w:nsid w:val="4FFF2DBE"/>
     <w:multiLevelType w:val="hybridMultilevel"/>
     <w:tmpl w:val="E37A51E2"/>
@@ -3828,6 +4264,95 @@
       <w:lvlJc w:val="right"/>
       <w:pPr>
         <w:ind w:left="6480" w:hanging="180"/>
+      </w:pPr>
+    </w:lvl>
+  </w:abstractNum>
+  <w:abstractNum w:abstractNumId="6" w15:restartNumberingAfterBreak="0">
+    <w:nsid w:val="7D1551C9"/>
+    <w:multiLevelType w:val="hybridMultilevel"/>
+    <w:tmpl w:val="7A3253CC"/>
+    <w:lvl w:ilvl="0" w:tplc="5E929B54">
+      <w:start w:val="1"/>
+      <w:numFmt w:val="decimal"/>
+      <w:lvlText w:val="%1)"/>
+      <w:lvlJc w:val="left"/>
+      <w:pPr>
+        <w:ind w:left="1080" w:hanging="360"/>
+      </w:pPr>
+      <w:rPr>
+        <w:rFonts w:hint="default"/>
+      </w:rPr>
+    </w:lvl>
+    <w:lvl w:ilvl="1" w:tplc="04090019" w:tentative="1">
+      <w:start w:val="1"/>
+      <w:numFmt w:val="lowerLetter"/>
+      <w:lvlText w:val="%2."/>
+      <w:lvlJc w:val="left"/>
+      <w:pPr>
+        <w:ind w:left="1800" w:hanging="360"/>
+      </w:pPr>
+    </w:lvl>
+    <w:lvl w:ilvl="2" w:tplc="0409001B" w:tentative="1">
+      <w:start w:val="1"/>
+      <w:numFmt w:val="lowerRoman"/>
+      <w:lvlText w:val="%3."/>
+      <w:lvlJc w:val="right"/>
+      <w:pPr>
+        <w:ind w:left="2520" w:hanging="180"/>
+      </w:pPr>
+    </w:lvl>
+    <w:lvl w:ilvl="3" w:tplc="0409000F" w:tentative="1">
+      <w:start w:val="1"/>
+      <w:numFmt w:val="decimal"/>
+      <w:lvlText w:val="%4."/>
+      <w:lvlJc w:val="left"/>
+      <w:pPr>
+        <w:ind w:left="3240" w:hanging="360"/>
+      </w:pPr>
+    </w:lvl>
+    <w:lvl w:ilvl="4" w:tplc="04090019" w:tentative="1">
+      <w:start w:val="1"/>
+      <w:numFmt w:val="lowerLetter"/>
+      <w:lvlText w:val="%5."/>
+      <w:lvlJc w:val="left"/>
+      <w:pPr>
+        <w:ind w:left="3960" w:hanging="360"/>
+      </w:pPr>
+    </w:lvl>
+    <w:lvl w:ilvl="5" w:tplc="0409001B" w:tentative="1">
+      <w:start w:val="1"/>
+      <w:numFmt w:val="lowerRoman"/>
+      <w:lvlText w:val="%6."/>
+      <w:lvlJc w:val="right"/>
+      <w:pPr>
+        <w:ind w:left="4680" w:hanging="180"/>
+      </w:pPr>
+    </w:lvl>
+    <w:lvl w:ilvl="6" w:tplc="0409000F" w:tentative="1">
+      <w:start w:val="1"/>
+      <w:numFmt w:val="decimal"/>
+      <w:lvlText w:val="%7."/>
+      <w:lvlJc w:val="left"/>
+      <w:pPr>
+        <w:ind w:left="5400" w:hanging="360"/>
+      </w:pPr>
+    </w:lvl>
+    <w:lvl w:ilvl="7" w:tplc="04090019" w:tentative="1">
+      <w:start w:val="1"/>
+      <w:numFmt w:val="lowerLetter"/>
+      <w:lvlText w:val="%8."/>
+      <w:lvlJc w:val="left"/>
+      <w:pPr>
+        <w:ind w:left="6120" w:hanging="360"/>
+      </w:pPr>
+    </w:lvl>
+    <w:lvl w:ilvl="8" w:tplc="0409001B" w:tentative="1">
+      <w:start w:val="1"/>
+      <w:numFmt w:val="lowerRoman"/>
+      <w:lvlText w:val="%9."/>
+      <w:lvlJc w:val="right"/>
+      <w:pPr>
+        <w:ind w:left="6840" w:hanging="180"/>
       </w:pPr>
     </w:lvl>
   </w:abstractNum>
@@ -3838,13 +4363,19 @@
     <w:abstractNumId w:val="1"/>
   </w:num>
   <w:num w:numId="3">
-    <w:abstractNumId w:val="4"/>
+    <w:abstractNumId w:val="5"/>
   </w:num>
   <w:num w:numId="4">
     <w:abstractNumId w:val="0"/>
   </w:num>
   <w:num w:numId="5">
     <w:abstractNumId w:val="2"/>
+  </w:num>
+  <w:num w:numId="6">
+    <w:abstractNumId w:val="4"/>
+  </w:num>
+  <w:num w:numId="7">
+    <w:abstractNumId w:val="6"/>
   </w:num>
 </w:numbering>
 </file>

</xml_diff>

<commit_message>
Added a portion of the "audit" narrative
</commit_message>
<xml_diff>
--- a/Narrative - CodeMash 2017.docx
+++ b/Narrative - CodeMash 2017.docx
@@ -14,15 +14,7 @@
     </w:p>
     <w:p>
       <w:r>
-        <w:t xml:space="preserve">SQL injection protection via parameterized </w:t>
-      </w:r>
-      <w:proofErr w:type="spellStart"/>
-      <w:r>
-        <w:t>sql</w:t>
-      </w:r>
-      <w:proofErr w:type="spellEnd"/>
-      <w:r>
-        <w:t xml:space="preserve"> (canonical example)</w:t>
+        <w:t>SQL injection protection via parameterized sql (canonical example)</w:t>
       </w:r>
     </w:p>
     <w:p>
@@ -71,7 +63,13 @@
     </w:p>
     <w:p>
       <w:r>
-        <w:t>[ ] Testing: static analysis</w:t>
+        <w:t>[</w:t>
+      </w:r>
+      <w:r>
+        <w:t>x</w:t>
+      </w:r>
+      <w:r>
+        <w:t>] Testing: static analysis</w:t>
       </w:r>
     </w:p>
     <w:p>
@@ -199,15 +197,7 @@
     </w:p>
     <w:p>
       <w:r>
-        <w:t>“Census XML Gateway” = a proxy.  “Oracle XML Gateway</w:t>
-      </w:r>
-      <w:proofErr w:type="gramStart"/>
-      <w:r>
-        <w:t>”  (</w:t>
-      </w:r>
-      <w:proofErr w:type="gramEnd"/>
-      <w:r>
-        <w:t>gives external access to ESB)</w:t>
+        <w:t>“Census XML Gateway” = a proxy.  “Oracle XML Gateway”  (gives external access to ESB)</w:t>
       </w:r>
     </w:p>
     <w:p/>
@@ -322,16 +312,8 @@
         <w:rPr>
           <w:b/>
         </w:rPr>
-        <w:t>(</w:t>
-      </w:r>
-      <w:proofErr w:type="gramStart"/>
-      <w:r>
-        <w:rPr>
-          <w:b/>
-        </w:rPr>
-        <w:t>click</w:t>
-      </w:r>
-      <w:proofErr w:type="gramEnd"/>
+        <w:t>(click</w:t>
+      </w:r>
       <w:r>
         <w:rPr>
           <w:b/>
@@ -370,15 +352,7 @@
         <w:t xml:space="preserve">table </w:t>
       </w:r>
       <w:r>
-        <w:t xml:space="preserve">through SQL Injection. </w:t>
-      </w:r>
-      <w:proofErr w:type="spellStart"/>
-      <w:r>
-        <w:t>Etc</w:t>
-      </w:r>
-      <w:proofErr w:type="spellEnd"/>
-      <w:r>
-        <w:t>, etc.</w:t>
+        <w:t>through SQL Injection. Etc, etc.</w:t>
       </w:r>
       <w:r>
         <w:t xml:space="preserve"> When I’m really engaged in a business problem, I want to be “all in” on that problem, </w:t>
@@ -411,21 +385,7 @@
         <w:rPr>
           <w:b/>
         </w:rPr>
-        <w:t>(</w:t>
-      </w:r>
-      <w:proofErr w:type="gramStart"/>
-      <w:r>
-        <w:rPr>
-          <w:b/>
-        </w:rPr>
-        <w:t>click</w:t>
-      </w:r>
-      <w:proofErr w:type="gramEnd"/>
-      <w:r>
-        <w:rPr>
-          <w:b/>
-        </w:rPr>
-        <w:t>)</w:t>
+        <w:t>(click)</w:t>
       </w:r>
     </w:p>
     <w:p>
@@ -476,21 +436,7 @@
         <w:rPr>
           <w:b/>
         </w:rPr>
-        <w:t>(</w:t>
-      </w:r>
-      <w:proofErr w:type="gramStart"/>
-      <w:r>
-        <w:rPr>
-          <w:b/>
-        </w:rPr>
-        <w:t>click</w:t>
-      </w:r>
-      <w:proofErr w:type="gramEnd"/>
-      <w:r>
-        <w:rPr>
-          <w:b/>
-        </w:rPr>
-        <w:t>)</w:t>
+        <w:t>(click)</w:t>
       </w:r>
     </w:p>
     <w:p>
@@ -597,21 +543,7 @@
           <w:b/>
         </w:rPr>
         <w:lastRenderedPageBreak/>
-        <w:t>(</w:t>
-      </w:r>
-      <w:proofErr w:type="gramStart"/>
-      <w:r>
-        <w:rPr>
-          <w:b/>
-        </w:rPr>
-        <w:t>click</w:t>
-      </w:r>
-      <w:proofErr w:type="gramEnd"/>
-      <w:r>
-        <w:rPr>
-          <w:b/>
-        </w:rPr>
-        <w:t>)</w:t>
+        <w:t>(click)</w:t>
       </w:r>
     </w:p>
     <w:p>
@@ -652,21 +584,7 @@
         <w:rPr>
           <w:b/>
         </w:rPr>
-        <w:t>(</w:t>
-      </w:r>
-      <w:proofErr w:type="gramStart"/>
-      <w:r>
-        <w:rPr>
-          <w:b/>
-        </w:rPr>
-        <w:t>click</w:t>
-      </w:r>
-      <w:proofErr w:type="gramEnd"/>
-      <w:r>
-        <w:rPr>
-          <w:b/>
-        </w:rPr>
-        <w:t>)</w:t>
+        <w:t>(click)</w:t>
       </w:r>
     </w:p>
     <w:p>
@@ -685,21 +603,7 @@
         <w:rPr>
           <w:b/>
         </w:rPr>
-        <w:t>(</w:t>
-      </w:r>
-      <w:proofErr w:type="gramStart"/>
-      <w:r>
-        <w:rPr>
-          <w:b/>
-        </w:rPr>
-        <w:t>click</w:t>
-      </w:r>
-      <w:proofErr w:type="gramEnd"/>
-      <w:r>
-        <w:rPr>
-          <w:b/>
-        </w:rPr>
-        <w:t>)</w:t>
+        <w:t>(click)</w:t>
       </w:r>
     </w:p>
     <w:p>
@@ -713,42 +617,20 @@
         <w:t xml:space="preserve">fully </w:t>
       </w:r>
       <w:r>
-        <w:t xml:space="preserve">secure by default, so I’ll show you how a declarative approach to security concerns results in cleaner, easier code than a </w:t>
-      </w:r>
-      <w:proofErr w:type="spellStart"/>
-      <w:r>
-        <w:t>naieve</w:t>
-      </w:r>
-      <w:proofErr w:type="spellEnd"/>
-      <w:r>
-        <w:t xml:space="preserve"> imperative approach.</w:t>
-      </w:r>
-    </w:p>
-    <w:p>
-      <w:pPr>
-        <w:rPr>
-          <w:b/>
-        </w:rPr>
-      </w:pPr>
-      <w:r>
-        <w:rPr>
-          <w:b/>
-        </w:rPr>
-        <w:t>(</w:t>
-      </w:r>
-      <w:proofErr w:type="gramStart"/>
-      <w:r>
-        <w:rPr>
-          <w:b/>
-        </w:rPr>
-        <w:t>click</w:t>
-      </w:r>
-      <w:proofErr w:type="gramEnd"/>
-      <w:r>
-        <w:rPr>
-          <w:b/>
-        </w:rPr>
-        <w:t>)</w:t>
+        <w:t>secure by default, so I’ll show you how a declarative approach to security concerns results in cleaner, easier code than a naieve imperative approach.</w:t>
+      </w:r>
+    </w:p>
+    <w:p>
+      <w:pPr>
+        <w:rPr>
+          <w:b/>
+        </w:rPr>
+      </w:pPr>
+      <w:r>
+        <w:rPr>
+          <w:b/>
+        </w:rPr>
+        <w:t>(click)</w:t>
       </w:r>
     </w:p>
     <w:p>
@@ -780,21 +662,7 @@
         <w:rPr>
           <w:b/>
         </w:rPr>
-        <w:t>(</w:t>
-      </w:r>
-      <w:proofErr w:type="gramStart"/>
-      <w:r>
-        <w:rPr>
-          <w:b/>
-        </w:rPr>
-        <w:t>click</w:t>
-      </w:r>
-      <w:proofErr w:type="gramEnd"/>
-      <w:r>
-        <w:rPr>
-          <w:b/>
-        </w:rPr>
-        <w:t xml:space="preserve"> for “Cross Cutting”)</w:t>
+        <w:t>(click for “Cross Cutting”)</w:t>
       </w:r>
     </w:p>
     <w:p>
@@ -836,21 +704,7 @@
         <w:rPr>
           <w:b/>
         </w:rPr>
-        <w:t>(</w:t>
-      </w:r>
-      <w:proofErr w:type="gramStart"/>
-      <w:r>
-        <w:rPr>
-          <w:b/>
-        </w:rPr>
-        <w:t>click</w:t>
-      </w:r>
-      <w:proofErr w:type="gramEnd"/>
-      <w:r>
-        <w:rPr>
-          <w:b/>
-        </w:rPr>
-        <w:t xml:space="preserve"> to example)</w:t>
+        <w:t>(click to example)</w:t>
       </w:r>
     </w:p>
     <w:p>
@@ -920,21 +774,7 @@
         <w:rPr>
           <w:b/>
         </w:rPr>
-        <w:t>(</w:t>
-      </w:r>
-      <w:proofErr w:type="gramStart"/>
-      <w:r>
-        <w:rPr>
-          <w:b/>
-        </w:rPr>
-        <w:t>click</w:t>
-      </w:r>
-      <w:proofErr w:type="gramEnd"/>
-      <w:r>
-        <w:rPr>
-          <w:b/>
-        </w:rPr>
-        <w:t xml:space="preserve"> for addition of security box)</w:t>
+        <w:t>(click for addition of security box)</w:t>
       </w:r>
     </w:p>
     <w:p>
@@ -947,21 +787,7 @@
         <w:rPr>
           <w:b/>
         </w:rPr>
-        <w:t>(</w:t>
-      </w:r>
-      <w:proofErr w:type="gramStart"/>
-      <w:r>
-        <w:rPr>
-          <w:b/>
-        </w:rPr>
-        <w:t>click</w:t>
-      </w:r>
-      <w:proofErr w:type="gramEnd"/>
-      <w:r>
-        <w:rPr>
-          <w:b/>
-        </w:rPr>
-        <w:t xml:space="preserve"> for Order Detail)</w:t>
+        <w:t>(click for Order Detail)</w:t>
       </w:r>
     </w:p>
     <w:p>
@@ -987,34 +813,12 @@
         <w:rPr>
           <w:b/>
         </w:rPr>
-        <w:t>(</w:t>
-      </w:r>
-      <w:proofErr w:type="gramStart"/>
-      <w:r>
-        <w:rPr>
-          <w:b/>
-        </w:rPr>
-        <w:t>click</w:t>
-      </w:r>
-      <w:proofErr w:type="gramEnd"/>
-      <w:r>
-        <w:rPr>
-          <w:b/>
-        </w:rPr>
-        <w:t xml:space="preserve"> for Cancel Order)</w:t>
-      </w:r>
-    </w:p>
-    <w:p>
-      <w:r>
-        <w:t xml:space="preserve">Next we build a feature to </w:t>
-      </w:r>
-      <w:proofErr w:type="gramStart"/>
-      <w:r>
-        <w:t>Cancel</w:t>
-      </w:r>
-      <w:proofErr w:type="gramEnd"/>
-      <w:r>
-        <w:t xml:space="preserve"> the order. Now, this feature </w:t>
+        <w:t>(click for Cancel Order)</w:t>
+      </w:r>
+    </w:p>
+    <w:p>
+      <w:r>
+        <w:t xml:space="preserve">Next we build a feature to Cancel the order. Now, this feature </w:t>
       </w:r>
       <w:r>
         <w:rPr>
@@ -1031,21 +835,7 @@
         <w:rPr>
           <w:b/>
         </w:rPr>
-        <w:t>(</w:t>
-      </w:r>
-      <w:proofErr w:type="gramStart"/>
-      <w:r>
-        <w:rPr>
-          <w:b/>
-        </w:rPr>
-        <w:t>click</w:t>
-      </w:r>
-      <w:proofErr w:type="gramEnd"/>
-      <w:r>
-        <w:rPr>
-          <w:b/>
-        </w:rPr>
-        <w:t xml:space="preserve"> for Refund Order)</w:t>
+        <w:t>(click for Refund Order)</w:t>
       </w:r>
     </w:p>
     <w:p>
@@ -1109,21 +899,7 @@
         <w:rPr>
           <w:b/>
         </w:rPr>
-        <w:t>(</w:t>
-      </w:r>
-      <w:proofErr w:type="gramStart"/>
-      <w:r>
-        <w:rPr>
-          <w:b/>
-        </w:rPr>
-        <w:t>click</w:t>
-      </w:r>
-      <w:proofErr w:type="gramEnd"/>
-      <w:r>
-        <w:rPr>
-          <w:b/>
-        </w:rPr>
-        <w:t xml:space="preserve"> for triangle icon)</w:t>
+        <w:t>(click for triangle icon)</w:t>
       </w:r>
     </w:p>
     <w:p>
@@ -1139,37 +915,15 @@
     </w:p>
     <w:p>
       <w:r>
-        <w:t xml:space="preserve">This is how security defects creep into software. Well-meaning developers either forget to implement the security check, or they inconsistently maintain the security checks over time. </w:t>
-      </w:r>
-      <w:proofErr w:type="gramStart"/>
-      <w:r>
-        <w:t>Either way, we end up with a confusing and</w:t>
-      </w:r>
-      <w:proofErr w:type="gramEnd"/>
-      <w:r>
-        <w:t xml:space="preserve"> inconsistent mess of security code intermingled with feature code.</w:t>
-      </w:r>
-    </w:p>
-    <w:p>
-      <w:r>
-        <w:rPr>
-          <w:b/>
-        </w:rPr>
-        <w:t>(</w:t>
-      </w:r>
-      <w:proofErr w:type="gramStart"/>
-      <w:r>
-        <w:rPr>
-          <w:b/>
-        </w:rPr>
-        <w:t>click</w:t>
-      </w:r>
-      <w:proofErr w:type="gramEnd"/>
-      <w:r>
-        <w:rPr>
-          <w:b/>
-        </w:rPr>
-        <w:t xml:space="preserve"> for Cross Cutting)</w:t>
+        <w:t>This is how security defects creep into software. Well-meaning developers either forget to implement the security check, or they inconsistently maintain the security checks over time. Either way, we end up with a confusing and inconsistent mess of security code intermingled with feature code.</w:t>
+      </w:r>
+    </w:p>
+    <w:p>
+      <w:r>
+        <w:rPr>
+          <w:b/>
+        </w:rPr>
+        <w:t>(click for Cross Cutting)</w:t>
       </w:r>
     </w:p>
     <w:p>
@@ -1195,21 +949,7 @@
         <w:rPr>
           <w:b/>
         </w:rPr>
-        <w:t>(</w:t>
-      </w:r>
-      <w:proofErr w:type="gramStart"/>
-      <w:r>
-        <w:rPr>
-          <w:b/>
-        </w:rPr>
-        <w:t>click</w:t>
-      </w:r>
-      <w:proofErr w:type="gramEnd"/>
-      <w:r>
-        <w:rPr>
-          <w:b/>
-        </w:rPr>
-        <w:t xml:space="preserve"> for ex #1)</w:t>
+        <w:t>(click for ex #1)</w:t>
       </w:r>
     </w:p>
     <w:p>
@@ -1217,37 +957,15 @@
         <w:t xml:space="preserve">The simplest would be to extract this logic into a helper method and call it from all 4 controller actions or something. </w:t>
       </w:r>
       <w:r>
-        <w:t xml:space="preserve">Every action that calls the method will have a consistent implementation, but nothing prevents a developer from just forgetting to call it. It’s also difficult to audit </w:t>
-      </w:r>
-      <w:proofErr w:type="gramStart"/>
-      <w:r>
-        <w:t>the codebase</w:t>
-      </w:r>
-      <w:proofErr w:type="gramEnd"/>
-      <w:r>
-        <w:t xml:space="preserve"> to determine which actions call one of the security method and which don’t.</w:t>
-      </w:r>
-    </w:p>
-    <w:p>
-      <w:r>
-        <w:rPr>
-          <w:b/>
-        </w:rPr>
-        <w:t>(</w:t>
-      </w:r>
-      <w:proofErr w:type="gramStart"/>
-      <w:r>
-        <w:rPr>
-          <w:b/>
-        </w:rPr>
-        <w:t>click</w:t>
-      </w:r>
-      <w:proofErr w:type="gramEnd"/>
-      <w:r>
-        <w:rPr>
-          <w:b/>
-        </w:rPr>
-        <w:t xml:space="preserve"> for ex #2</w:t>
+        <w:t>Every action that calls the method will have a consistent implementation, but nothing prevents a developer from just forgetting to call it. It’s also difficult to audit the codebase to determine which actions call one of the security method and which don’t.</w:t>
+      </w:r>
+    </w:p>
+    <w:p>
+      <w:r>
+        <w:rPr>
+          <w:b/>
+        </w:rPr>
+        <w:t>(click for ex #2</w:t>
       </w:r>
       <w:r>
         <w:t>)</w:t>
@@ -1276,21 +994,7 @@
         <w:rPr>
           <w:b/>
         </w:rPr>
-        <w:t>(</w:t>
-      </w:r>
-      <w:proofErr w:type="gramStart"/>
-      <w:r>
-        <w:rPr>
-          <w:b/>
-        </w:rPr>
-        <w:t>click</w:t>
-      </w:r>
-      <w:proofErr w:type="gramEnd"/>
-      <w:r>
-        <w:rPr>
-          <w:b/>
-        </w:rPr>
-        <w:t xml:space="preserve"> for ex #3)</w:t>
+        <w:t>(click for ex #3)</w:t>
       </w:r>
     </w:p>
     <w:p>
@@ -1326,21 +1030,7 @@
         <w:rPr>
           <w:b/>
         </w:rPr>
-        <w:t>(</w:t>
-      </w:r>
-      <w:proofErr w:type="gramStart"/>
-      <w:r>
-        <w:rPr>
-          <w:b/>
-        </w:rPr>
-        <w:t>click</w:t>
-      </w:r>
-      <w:proofErr w:type="gramEnd"/>
-      <w:r>
-        <w:rPr>
-          <w:b/>
-        </w:rPr>
-        <w:t xml:space="preserve"> for </w:t>
+        <w:t xml:space="preserve">(click for </w:t>
       </w:r>
       <w:r>
         <w:rPr>
@@ -1397,37 +1087,15 @@
     </w:p>
     <w:p>
       <w:r>
-        <w:t xml:space="preserve">Basically, anything that “cuts across” multiple MVC actions, API calls, page views, </w:t>
-      </w:r>
-      <w:proofErr w:type="spellStart"/>
-      <w:r>
-        <w:t>etc</w:t>
-      </w:r>
-      <w:proofErr w:type="spellEnd"/>
-      <w:r>
-        <w:t xml:space="preserve"> could be a cross cutting concern.</w:t>
-      </w:r>
-    </w:p>
-    <w:p>
-      <w:r>
-        <w:rPr>
-          <w:b/>
-        </w:rPr>
-        <w:t>(</w:t>
-      </w:r>
-      <w:proofErr w:type="gramStart"/>
-      <w:r>
-        <w:rPr>
-          <w:b/>
-        </w:rPr>
-        <w:t>click</w:t>
-      </w:r>
-      <w:proofErr w:type="gramEnd"/>
-      <w:r>
-        <w:rPr>
-          <w:b/>
-        </w:rPr>
-        <w:t xml:space="preserve"> for “</w:t>
+        <w:t>Basically, anything that “cuts across” multiple MVC actions, API calls, page views, etc could be a cross cutting concern.</w:t>
+      </w:r>
+    </w:p>
+    <w:p>
+      <w:r>
+        <w:rPr>
+          <w:b/>
+        </w:rPr>
+        <w:t>(click for “</w:t>
       </w:r>
       <w:r>
         <w:rPr>
@@ -1472,35 +1140,7 @@
         <w:rPr>
           <w:b/>
         </w:rPr>
-        <w:t>(</w:t>
-      </w:r>
-      <w:proofErr w:type="gramStart"/>
-      <w:r>
-        <w:rPr>
-          <w:b/>
-        </w:rPr>
-        <w:t>click</w:t>
-      </w:r>
-      <w:proofErr w:type="gramEnd"/>
-      <w:r>
-        <w:rPr>
-          <w:b/>
-        </w:rPr>
-        <w:t xml:space="preserve"> for “show me the </w:t>
-      </w:r>
-      <w:proofErr w:type="spellStart"/>
-      <w:r>
-        <w:rPr>
-          <w:b/>
-        </w:rPr>
-        <w:t>codez</w:t>
-      </w:r>
-      <w:proofErr w:type="spellEnd"/>
-      <w:r>
-        <w:rPr>
-          <w:b/>
-        </w:rPr>
-        <w:t>” transition)</w:t>
+        <w:t>(click for “show me the codez” transition)</w:t>
       </w:r>
     </w:p>
     <w:p>
@@ -1543,15 +1183,7 @@
         <w:t xml:space="preserve">All of the screenshots I’ll show you come from that app, which you can get in its entirety </w:t>
       </w:r>
       <w:r>
-        <w:t xml:space="preserve">from my </w:t>
-      </w:r>
-      <w:proofErr w:type="spellStart"/>
-      <w:r>
-        <w:t>Github</w:t>
-      </w:r>
-      <w:proofErr w:type="spellEnd"/>
-      <w:r>
-        <w:t xml:space="preserve"> page, which is linked here and also at the end of this deck.</w:t>
+        <w:t>from my Github page, which is linked here and also at the end of this deck.</w:t>
       </w:r>
     </w:p>
     <w:p>
@@ -1564,21 +1196,7 @@
         <w:rPr>
           <w:b/>
         </w:rPr>
-        <w:t>(</w:t>
-      </w:r>
-      <w:proofErr w:type="gramStart"/>
-      <w:r>
-        <w:rPr>
-          <w:b/>
-        </w:rPr>
-        <w:t>click</w:t>
-      </w:r>
-      <w:proofErr w:type="gramEnd"/>
-      <w:r>
-        <w:rPr>
-          <w:b/>
-        </w:rPr>
-        <w:t xml:space="preserve"> for SQL Injection)</w:t>
+        <w:t>(click for SQL Injection)</w:t>
       </w:r>
     </w:p>
     <w:p>
@@ -1601,21 +1219,7 @@
         <w:rPr>
           <w:b/>
         </w:rPr>
-        <w:t>(</w:t>
-      </w:r>
-      <w:proofErr w:type="gramStart"/>
-      <w:r>
-        <w:rPr>
-          <w:b/>
-        </w:rPr>
-        <w:t>click</w:t>
-      </w:r>
-      <w:proofErr w:type="gramEnd"/>
-      <w:r>
-        <w:rPr>
-          <w:b/>
-        </w:rPr>
-        <w:t xml:space="preserve"> for example)</w:t>
+        <w:t>(click for example)</w:t>
       </w:r>
     </w:p>
     <w:p>
@@ -1652,13 +1256,8 @@
       <w:r>
         <w:t xml:space="preserve"> the values and create </w:t>
       </w:r>
-      <w:proofErr w:type="spellStart"/>
-      <w:r>
-        <w:t>pamaraterized</w:t>
-      </w:r>
-      <w:proofErr w:type="spellEnd"/>
-      <w:r>
-        <w:t xml:space="preserve"> </w:t>
+      <w:r>
+        <w:t xml:space="preserve">pamaraterized </w:t>
       </w:r>
       <w:r>
         <w:t>queries.</w:t>
@@ -1679,21 +1278,7 @@
         <w:rPr>
           <w:b/>
         </w:rPr>
-        <w:t>(</w:t>
-      </w:r>
-      <w:proofErr w:type="gramStart"/>
-      <w:r>
-        <w:rPr>
-          <w:b/>
-        </w:rPr>
-        <w:t>click</w:t>
-      </w:r>
-      <w:proofErr w:type="gramEnd"/>
-      <w:r>
-        <w:rPr>
-          <w:b/>
-        </w:rPr>
-        <w:t xml:space="preserve"> for CSRF Transition)</w:t>
+        <w:t>(click for CSRF Transition)</w:t>
       </w:r>
     </w:p>
     <w:p>
@@ -1728,21 +1313,7 @@
         <w:rPr>
           <w:b/>
         </w:rPr>
-        <w:t>(</w:t>
-      </w:r>
-      <w:proofErr w:type="gramStart"/>
-      <w:r>
-        <w:rPr>
-          <w:b/>
-        </w:rPr>
-        <w:t>click</w:t>
-      </w:r>
-      <w:proofErr w:type="gramEnd"/>
-      <w:r>
-        <w:rPr>
-          <w:b/>
-        </w:rPr>
-        <w:t xml:space="preserve"> for CSRF diagram)</w:t>
+        <w:t>(click for CSRF diagram)</w:t>
       </w:r>
     </w:p>
     <w:p>
@@ -1775,21 +1346,7 @@
         <w:rPr>
           <w:b/>
         </w:rPr>
-        <w:t>(</w:t>
-      </w:r>
-      <w:proofErr w:type="gramStart"/>
-      <w:r>
-        <w:rPr>
-          <w:b/>
-        </w:rPr>
-        <w:t>click</w:t>
-      </w:r>
-      <w:proofErr w:type="gramEnd"/>
-      <w:r>
-        <w:rPr>
-          <w:b/>
-        </w:rPr>
-        <w:t xml:space="preserve"> for CSRF – feature)</w:t>
+        <w:t>(click for CSRF – feature)</w:t>
       </w:r>
     </w:p>
     <w:p>
@@ -1804,15 +1361,7 @@
     </w:p>
     <w:p>
       <w:r>
-        <w:t xml:space="preserve">When the form is submitted, the </w:t>
-      </w:r>
-      <w:proofErr w:type="spellStart"/>
-      <w:r>
-        <w:t>ValidateAntiForgeryToken</w:t>
-      </w:r>
-      <w:proofErr w:type="spellEnd"/>
-      <w:r>
-        <w:t xml:space="preserve"> attribute checks to see if the token value submitted with the form is the same as the cookie value, and rejects the post otherwise. The browser’s security model prevents a malicious website from reading or writing the cookies for the friendly site, so the only way the tokens will match is if the form being submitted is coming from the friendly site itself.</w:t>
+        <w:t>When the form is submitted, the ValidateAntiForgeryToken attribute checks to see if the token value submitted with the form is the same as the cookie value, and rejects the post otherwise. The browser’s security model prevents a malicious website from reading or writing the cookies for the friendly site, so the only way the tokens will match is if the form being submitted is coming from the friendly site itself.</w:t>
       </w:r>
     </w:p>
     <w:p>
@@ -1830,21 +1379,7 @@
         <w:rPr>
           <w:b/>
         </w:rPr>
-        <w:t>(</w:t>
-      </w:r>
-      <w:proofErr w:type="gramStart"/>
-      <w:r>
-        <w:rPr>
-          <w:b/>
-        </w:rPr>
-        <w:t>click</w:t>
-      </w:r>
-      <w:proofErr w:type="gramEnd"/>
-      <w:r>
-        <w:rPr>
-          <w:b/>
-        </w:rPr>
-        <w:t xml:space="preserve"> for CSRF – feature (AJAX))</w:t>
+        <w:t>(click for CSRF – feature (AJAX))</w:t>
       </w:r>
     </w:p>
     <w:p>
@@ -1854,28 +1389,12 @@
     </w:p>
     <w:p>
       <w:r>
-        <w:t xml:space="preserve">Second, you include the value of that hidden field </w:t>
-      </w:r>
-      <w:proofErr w:type="spellStart"/>
-      <w:r>
-        <w:t>field</w:t>
-      </w:r>
-      <w:proofErr w:type="spellEnd"/>
-      <w:r>
-        <w:t xml:space="preserve"> in your AJAX payload.</w:t>
-      </w:r>
-    </w:p>
-    <w:p>
-      <w:r>
-        <w:t>The backend doesn’t change, you’d still need to use the [</w:t>
-      </w:r>
-      <w:proofErr w:type="spellStart"/>
-      <w:r>
-        <w:t>ValidateAntiForgeryToken</w:t>
-      </w:r>
-      <w:proofErr w:type="spellEnd"/>
-      <w:r>
-        <w:t>] attribute on the endpoint.</w:t>
+        <w:t>Second, you include the value of that hidden field field in your AJAX payload.</w:t>
+      </w:r>
+    </w:p>
+    <w:p>
+      <w:r>
+        <w:t>The backend doesn’t change, you’d still need to use the [ValidateAntiForgeryToken] attribute on the endpoint.</w:t>
       </w:r>
     </w:p>
     <w:p>
@@ -1898,21 +1417,7 @@
         <w:rPr>
           <w:b/>
         </w:rPr>
-        <w:t>(</w:t>
-      </w:r>
-      <w:proofErr w:type="gramStart"/>
-      <w:r>
-        <w:rPr>
-          <w:b/>
-        </w:rPr>
-        <w:t>click</w:t>
-      </w:r>
-      <w:proofErr w:type="gramEnd"/>
-      <w:r>
-        <w:rPr>
-          <w:b/>
-        </w:rPr>
-        <w:t xml:space="preserve"> for CSRF – framework</w:t>
+        <w:t>(click for CSRF – framework</w:t>
       </w:r>
       <w:r>
         <w:rPr>
@@ -1960,21 +1465,7 @@
         <w:rPr>
           <w:b/>
         </w:rPr>
-        <w:t>(</w:t>
-      </w:r>
-      <w:proofErr w:type="gramStart"/>
-      <w:r>
-        <w:rPr>
-          <w:b/>
-        </w:rPr>
-        <w:t>click</w:t>
-      </w:r>
-      <w:proofErr w:type="gramEnd"/>
-      <w:r>
-        <w:rPr>
-          <w:b/>
-        </w:rPr>
-        <w:t xml:space="preserve"> for CSRF – framework #2</w:t>
+        <w:t>(click for CSRF – framework #2</w:t>
       </w:r>
       <w:r>
         <w:rPr>
@@ -2008,42 +1499,12 @@
         <w:rPr>
           <w:b/>
         </w:rPr>
-        <w:t>(</w:t>
-      </w:r>
-      <w:proofErr w:type="gramStart"/>
-      <w:r>
-        <w:rPr>
-          <w:b/>
-        </w:rPr>
-        <w:t>click</w:t>
-      </w:r>
-      <w:proofErr w:type="gramEnd"/>
-      <w:r>
-        <w:rPr>
-          <w:b/>
-        </w:rPr>
-        <w:t xml:space="preserve"> for CSRF – framework #3 - ajax)</w:t>
-      </w:r>
-    </w:p>
-    <w:p>
-      <w:r>
-        <w:t>To handle AJAX posts, I run a second bit of JQuery that defines a global “</w:t>
-      </w:r>
-      <w:proofErr w:type="spellStart"/>
-      <w:r>
-        <w:t>prefilter</w:t>
-      </w:r>
-      <w:proofErr w:type="spellEnd"/>
-      <w:r>
-        <w:t xml:space="preserve">” handler. The </w:t>
-      </w:r>
-      <w:proofErr w:type="spellStart"/>
-      <w:r>
-        <w:t>prefilter</w:t>
-      </w:r>
-      <w:proofErr w:type="spellEnd"/>
-      <w:r>
-        <w:t xml:space="preserve"> handler provides a hook so that you can </w:t>
+        <w:t>(click for CSRF – framework #3 - ajax)</w:t>
+      </w:r>
+    </w:p>
+    <w:p>
+      <w:r>
+        <w:t xml:space="preserve">To handle AJAX posts, I run a second bit of JQuery that defines a global “prefilter” handler. The prefilter handler provides a hook so that you can </w:t>
       </w:r>
       <w:r>
         <w:t xml:space="preserve">modify the AJAX options </w:t>
@@ -2063,21 +1524,7 @@
         <w:rPr>
           <w:b/>
         </w:rPr>
-        <w:t>(</w:t>
-      </w:r>
-      <w:proofErr w:type="gramStart"/>
-      <w:r>
-        <w:rPr>
-          <w:b/>
-        </w:rPr>
-        <w:t>click</w:t>
-      </w:r>
-      <w:proofErr w:type="gramEnd"/>
-      <w:r>
-        <w:rPr>
-          <w:b/>
-        </w:rPr>
-        <w:t xml:space="preserve"> for CSRF – framework #3)</w:t>
+        <w:t>(click for CSRF – framework #3)</w:t>
       </w:r>
     </w:p>
     <w:p>
@@ -2097,15 +1544,7 @@
         <w:t xml:space="preserve"> actions</w:t>
       </w:r>
       <w:r>
-        <w:t xml:space="preserve">. We can do that by creating a custom controller, overriding the </w:t>
-      </w:r>
-      <w:proofErr w:type="spellStart"/>
-      <w:r>
-        <w:t>OnActionExecuting</w:t>
-      </w:r>
-      <w:proofErr w:type="spellEnd"/>
-      <w:r>
-        <w:t xml:space="preserve"> method, and executing the token validation logic when necessary.</w:t>
+        <w:t>. We can do that by creating a custom controller, overriding the OnActionExecuting method, and executing the token validation logic when necessary.</w:t>
       </w:r>
     </w:p>
     <w:p>
@@ -2127,21 +1566,7 @@
         <w:rPr>
           <w:b/>
         </w:rPr>
-        <w:t>(</w:t>
-      </w:r>
-      <w:proofErr w:type="gramStart"/>
-      <w:r>
-        <w:rPr>
-          <w:b/>
-        </w:rPr>
-        <w:t>click</w:t>
-      </w:r>
-      <w:proofErr w:type="gramEnd"/>
-      <w:r>
-        <w:rPr>
-          <w:b/>
-        </w:rPr>
-        <w:t xml:space="preserve"> for CSRF – framework #4</w:t>
+        <w:t>(click for CSRF – framework #4</w:t>
       </w:r>
       <w:r>
         <w:rPr>
@@ -2166,34 +1591,12 @@
         <w:rPr>
           <w:b/>
         </w:rPr>
-        <w:t>(</w:t>
-      </w:r>
-      <w:proofErr w:type="gramStart"/>
-      <w:r>
-        <w:rPr>
-          <w:b/>
-        </w:rPr>
-        <w:t>click</w:t>
-      </w:r>
-      <w:proofErr w:type="gramEnd"/>
-      <w:r>
-        <w:rPr>
-          <w:b/>
-        </w:rPr>
-        <w:t xml:space="preserve"> for CSRF – framework #5 – AJAX clean)</w:t>
-      </w:r>
-    </w:p>
-    <w:p>
-      <w:r>
-        <w:t xml:space="preserve">And here’s what it looks like for an AJAX POST. Again, </w:t>
-      </w:r>
-      <w:proofErr w:type="gramStart"/>
-      <w:r>
-        <w:t>it’s</w:t>
-      </w:r>
-      <w:proofErr w:type="gramEnd"/>
-      <w:r>
-        <w:t xml:space="preserve"> 100% business logic, yet still protected.</w:t>
+        <w:t>(click for CSRF – framework #5 – AJAX clean)</w:t>
+      </w:r>
+    </w:p>
+    <w:p>
+      <w:r>
+        <w:t>And here’s what it looks like for an AJAX POST. Again, it’s 100% business logic, yet still protected.</w:t>
       </w:r>
     </w:p>
     <w:p>
@@ -2211,21 +1614,7 @@
         <w:rPr>
           <w:b/>
         </w:rPr>
-        <w:t>(</w:t>
-      </w:r>
-      <w:proofErr w:type="gramStart"/>
-      <w:r>
-        <w:rPr>
-          <w:b/>
-        </w:rPr>
-        <w:t>click</w:t>
-      </w:r>
-      <w:proofErr w:type="gramEnd"/>
-      <w:r>
-        <w:rPr>
-          <w:b/>
-        </w:rPr>
-        <w:t xml:space="preserve"> for Authentication transition)</w:t>
+        <w:t>(click for Authentication transition)</w:t>
       </w:r>
     </w:p>
     <w:p>
@@ -2243,21 +1632,7 @@
         <w:rPr>
           <w:b/>
         </w:rPr>
-        <w:t>(</w:t>
-      </w:r>
-      <w:proofErr w:type="gramStart"/>
-      <w:r>
-        <w:rPr>
-          <w:b/>
-        </w:rPr>
-        <w:t>click</w:t>
-      </w:r>
-      <w:proofErr w:type="gramEnd"/>
-      <w:r>
-        <w:rPr>
-          <w:b/>
-        </w:rPr>
-        <w:t>)</w:t>
+        <w:t>(click)</w:t>
       </w:r>
     </w:p>
     <w:p>
@@ -2295,50 +1670,20 @@
         </w:numPr>
       </w:pPr>
       <w:r>
-        <w:t xml:space="preserve">Second, this attribute only requires a valid Forms </w:t>
-      </w:r>
-      <w:proofErr w:type="spellStart"/>
-      <w:r>
-        <w:t>Auth</w:t>
-      </w:r>
-      <w:proofErr w:type="spellEnd"/>
-      <w:r>
-        <w:t xml:space="preserve"> token. I tend to store information about the user in session state after they log in, and in some cases it’s possible to have a valid Forms </w:t>
-      </w:r>
-      <w:proofErr w:type="spellStart"/>
-      <w:r>
-        <w:t>Auth</w:t>
-      </w:r>
-      <w:proofErr w:type="spellEnd"/>
-      <w:r>
-        <w:t xml:space="preserve"> token but have an unpopulated session. This can lead to errors when code assumes that it can get certain data from the session.</w:t>
-      </w:r>
-    </w:p>
-    <w:p>
-      <w:pPr>
-        <w:rPr>
-          <w:b/>
-        </w:rPr>
-      </w:pPr>
-      <w:r>
-        <w:rPr>
-          <w:b/>
-        </w:rPr>
-        <w:t>(</w:t>
-      </w:r>
-      <w:proofErr w:type="gramStart"/>
-      <w:r>
-        <w:rPr>
-          <w:b/>
-        </w:rPr>
-        <w:t>click</w:t>
-      </w:r>
-      <w:proofErr w:type="gramEnd"/>
-      <w:r>
-        <w:rPr>
-          <w:b/>
-        </w:rPr>
-        <w:t>)</w:t>
+        <w:t>Second, this attribute only requires a valid Forms Auth token. I tend to store information about the user in session state after they log in, and in some cases it’s possible to have a valid Forms Auth token but have an unpopulated session. This can lead to errors when code assumes that it can get certain data from the session.</w:t>
+      </w:r>
+    </w:p>
+    <w:p>
+      <w:pPr>
+        <w:rPr>
+          <w:b/>
+        </w:rPr>
+      </w:pPr>
+      <w:r>
+        <w:rPr>
+          <w:b/>
+        </w:rPr>
+        <w:t>(click)</w:t>
       </w:r>
     </w:p>
     <w:p>
@@ -2362,15 +1707,7 @@
     </w:p>
     <w:p>
       <w:r>
-        <w:t>First, I create a base class that all of my controllers will inherit from. This is a really useful thing to do for lots of reasons, security one of them. Within this controller I override the “</w:t>
-      </w:r>
-      <w:proofErr w:type="spellStart"/>
-      <w:r>
-        <w:t>OnActionExecuting</w:t>
-      </w:r>
-      <w:proofErr w:type="spellEnd"/>
-      <w:r>
-        <w:t>” method and put in my global security check.</w:t>
+        <w:t>First, I create a base class that all of my controllers will inherit from. This is a really useful thing to do for lots of reasons, security one of them. Within this controller I override the “OnActionExecuting” method and put in my global security check.</w:t>
       </w:r>
     </w:p>
     <w:p>
@@ -2405,21 +1742,7 @@
         <w:rPr>
           <w:b/>
         </w:rPr>
-        <w:t>(</w:t>
-      </w:r>
-      <w:proofErr w:type="gramStart"/>
-      <w:r>
-        <w:rPr>
-          <w:b/>
-        </w:rPr>
-        <w:t>click</w:t>
-      </w:r>
-      <w:proofErr w:type="gramEnd"/>
-      <w:r>
-        <w:rPr>
-          <w:b/>
-        </w:rPr>
-        <w:t xml:space="preserve"> for Access Control transition)</w:t>
+        <w:t>(click for Access Control transition)</w:t>
       </w:r>
     </w:p>
     <w:p>
@@ -2432,38 +1755,15 @@
     </w:p>
     <w:p>
       <w:r>
-        <w:t xml:space="preserve">This type of requirement tends to cut across multiple features. </w:t>
-      </w:r>
-      <w:r>
-        <w:t xml:space="preserve">For instance, if there’s some code that prevents Bob from seeing Alice’s orders on a list page, then we </w:t>
-      </w:r>
-      <w:r>
-        <w:t>probably want to apply that same r</w:t>
-      </w:r>
-      <w:r>
-        <w:t xml:space="preserve">estriction on the order details page. Otherwise, if he can guess an order ID, he would be able to modify the URL to directly access it, even if that order wasn’t shown on the list. </w:t>
-      </w:r>
-    </w:p>
-    <w:p>
-      <w:r>
-        <w:rPr>
-          <w:b/>
-        </w:rPr>
-        <w:t>(</w:t>
-      </w:r>
-      <w:proofErr w:type="gramStart"/>
-      <w:r>
-        <w:rPr>
-          <w:b/>
-        </w:rPr>
-        <w:t>click</w:t>
-      </w:r>
-      <w:proofErr w:type="gramEnd"/>
-      <w:r>
-        <w:rPr>
-          <w:b/>
-        </w:rPr>
-        <w:t xml:space="preserve"> for Access Control feature)</w:t>
+        <w:t xml:space="preserve">This type of requirement tends to cut across multiple features. For instance, if there’s some code that prevents Bob from seeing Alice’s orders on a list page, then we probably want to apply that same restriction on the order details page. Otherwise, if he can guess an order ID, he would be able to modify the URL to directly access it, even if that order wasn’t shown on the list. </w:t>
+      </w:r>
+    </w:p>
+    <w:p>
+      <w:r>
+        <w:rPr>
+          <w:b/>
+        </w:rPr>
+        <w:t>(click for Access Control feature)</w:t>
       </w:r>
     </w:p>
     <w:p>
@@ -2482,21 +1782,7 @@
         <w:rPr>
           <w:b/>
         </w:rPr>
-        <w:t>(</w:t>
-      </w:r>
-      <w:proofErr w:type="gramStart"/>
-      <w:r>
-        <w:rPr>
-          <w:b/>
-        </w:rPr>
-        <w:t>click</w:t>
-      </w:r>
-      <w:proofErr w:type="gramEnd"/>
-      <w:r>
-        <w:rPr>
-          <w:b/>
-        </w:rPr>
-        <w:t xml:space="preserve"> for Access Control – feature #2)</w:t>
+        <w:t>(click for Access Control – feature #2)</w:t>
       </w:r>
     </w:p>
     <w:p>
@@ -2536,21 +1822,7 @@
         <w:rPr>
           <w:b/>
         </w:rPr>
-        <w:t>(</w:t>
-      </w:r>
-      <w:proofErr w:type="gramStart"/>
-      <w:r>
-        <w:rPr>
-          <w:b/>
-        </w:rPr>
-        <w:t>click</w:t>
-      </w:r>
-      <w:proofErr w:type="gramEnd"/>
-      <w:r>
-        <w:rPr>
-          <w:b/>
-        </w:rPr>
-        <w:t xml:space="preserve"> for Access Control – framework #1)</w:t>
+        <w:t>(click for Access Control – framework #1)</w:t>
       </w:r>
     </w:p>
     <w:p>
@@ -2563,23 +1835,7 @@
         <w:t xml:space="preserve">Here’s an example </w:t>
       </w:r>
       <w:r>
-        <w:t xml:space="preserve">of a simple data service that provides two different ways to get order data. You can call </w:t>
-      </w:r>
-      <w:proofErr w:type="spellStart"/>
-      <w:r>
-        <w:t>GetAll</w:t>
-      </w:r>
-      <w:proofErr w:type="spellEnd"/>
-      <w:r>
-        <w:t xml:space="preserve"> and get everything, or you can call </w:t>
-      </w:r>
-      <w:proofErr w:type="spellStart"/>
-      <w:r>
-        <w:t>GetById</w:t>
-      </w:r>
-      <w:proofErr w:type="spellEnd"/>
-      <w:r>
-        <w:t xml:space="preserve"> and get back a single order.</w:t>
+        <w:t>of a simple data service that provides two different ways to get order data. You can call GetAll and get everything, or you can call GetById and get back a single order.</w:t>
       </w:r>
     </w:p>
     <w:p>
@@ -2607,19 +1863,7 @@
         <w:t xml:space="preserve">do </w:t>
       </w:r>
       <w:r>
-        <w:t>have to provide them, I recommend a naming convention like you see here because it reminds the programmer that they need to provide their own access checks. If I’m a programmer and I type “</w:t>
-      </w:r>
-      <w:proofErr w:type="spellStart"/>
-      <w:r>
-        <w:t>OrderService.GetById</w:t>
-      </w:r>
-      <w:proofErr w:type="spellEnd"/>
-      <w:r>
-        <w:t>”, it isn’t explicit whether or not security rules have been applied. But if I type “</w:t>
-      </w:r>
-      <w:proofErr w:type="spellStart"/>
-      <w:r>
-        <w:t>GetById</w:t>
+        <w:t>have to provide them, I recommend a naming convention like you see here because it reminds the programmer that they need to provide their own access checks. If I’m a programmer and I type “OrderService.GetById”, it isn’t explicit whether or not security rules have been applied. But if I type “GetById</w:t>
       </w:r>
       <w:r>
         <w:rPr>
@@ -2627,7 +1871,6 @@
         </w:rPr>
         <w:t>Insecure</w:t>
       </w:r>
-      <w:proofErr w:type="spellEnd"/>
       <w:r>
         <w:t>”, that’s a pretty clear reminder that I’m on the hook for access control in my app code.</w:t>
       </w:r>
@@ -2647,21 +1890,7 @@
         <w:rPr>
           <w:b/>
         </w:rPr>
-        <w:t>(</w:t>
-      </w:r>
-      <w:proofErr w:type="gramStart"/>
-      <w:r>
-        <w:rPr>
-          <w:b/>
-        </w:rPr>
-        <w:t>click</w:t>
-      </w:r>
-      <w:proofErr w:type="gramEnd"/>
-      <w:r>
-        <w:rPr>
-          <w:b/>
-        </w:rPr>
-        <w:t xml:space="preserve"> for RLS)</w:t>
+        <w:t>(click for RLS)</w:t>
       </w:r>
     </w:p>
     <w:p>
@@ -2682,15 +1911,7 @@
     </w:p>
     <w:p>
       <w:r>
-        <w:t xml:space="preserve">First, we create a class that implements the </w:t>
-      </w:r>
-      <w:proofErr w:type="spellStart"/>
-      <w:r>
-        <w:t>IDbConnectionInterceptor</w:t>
-      </w:r>
-      <w:proofErr w:type="spellEnd"/>
-      <w:r>
-        <w:t xml:space="preserve"> interface. This basically tells Entity Framework that we want to run some custom code whenever a database connection is opened.</w:t>
+        <w:t>First, we create a class that implements the IDbConnectionInterceptor interface. This basically tells Entity Framework that we want to run some custom code whenever a database connection is opened.</w:t>
       </w:r>
     </w:p>
     <w:p>
@@ -2710,15 +1931,7 @@
     <w:p>
       <w:r>
         <w:lastRenderedPageBreak/>
-        <w:t xml:space="preserve">Then, if there IS a logged in user, we execute this stored procedure called </w:t>
-      </w:r>
-      <w:proofErr w:type="spellStart"/>
-      <w:r>
-        <w:t>sp_set_session_context</w:t>
-      </w:r>
-      <w:proofErr w:type="spellEnd"/>
-      <w:r>
-        <w:t>. This is how we add values to the connection scope.</w:t>
+        <w:t>Then, if there IS a logged in user, we execute this stored procedure called sp_set_session_context. This is how we add values to the connection scope.</w:t>
       </w:r>
     </w:p>
     <w:p>
@@ -2731,21 +1944,7 @@
         <w:rPr>
           <w:b/>
         </w:rPr>
-        <w:t>(</w:t>
-      </w:r>
-      <w:proofErr w:type="gramStart"/>
-      <w:r>
-        <w:rPr>
-          <w:b/>
-        </w:rPr>
-        <w:t>click</w:t>
-      </w:r>
-      <w:proofErr w:type="gramEnd"/>
-      <w:r>
-        <w:rPr>
-          <w:b/>
-        </w:rPr>
-        <w:t xml:space="preserve"> for RLS – SQL)</w:t>
+        <w:t>(click for RLS – SQL)</w:t>
       </w:r>
     </w:p>
     <w:p>
@@ -2772,21 +1971,7 @@
         <w:rPr>
           <w:b/>
         </w:rPr>
-        <w:t>(</w:t>
-      </w:r>
-      <w:proofErr w:type="gramStart"/>
-      <w:r>
-        <w:rPr>
-          <w:b/>
-        </w:rPr>
-        <w:t>click</w:t>
-      </w:r>
-      <w:proofErr w:type="gramEnd"/>
-      <w:r>
-        <w:rPr>
-          <w:b/>
-        </w:rPr>
-        <w:t xml:space="preserve"> for RLS – SQL 2)</w:t>
+        <w:t>(click for RLS – SQL 2)</w:t>
       </w:r>
     </w:p>
     <w:p>
@@ -2804,21 +1989,7 @@
         <w:rPr>
           <w:b/>
         </w:rPr>
-        <w:t xml:space="preserve"> (</w:t>
-      </w:r>
-      <w:proofErr w:type="gramStart"/>
-      <w:r>
-        <w:rPr>
-          <w:b/>
-        </w:rPr>
-        <w:t>click</w:t>
-      </w:r>
-      <w:proofErr w:type="gramEnd"/>
-      <w:r>
-        <w:rPr>
-          <w:b/>
-        </w:rPr>
-        <w:t xml:space="preserve"> for RLS – clean)</w:t>
+        <w:t xml:space="preserve"> (click for RLS – clean)</w:t>
       </w:r>
     </w:p>
     <w:p>
@@ -2843,21 +2014,7 @@
         <w:rPr>
           <w:b/>
         </w:rPr>
-        <w:t>(</w:t>
-      </w:r>
-      <w:proofErr w:type="gramStart"/>
-      <w:r>
-        <w:rPr>
-          <w:b/>
-        </w:rPr>
-        <w:t>click</w:t>
-      </w:r>
-      <w:proofErr w:type="gramEnd"/>
-      <w:r>
-        <w:rPr>
-          <w:b/>
-        </w:rPr>
-        <w:t xml:space="preserve"> for Authorization transition)</w:t>
+        <w:t>(click for Authorization transition)</w:t>
       </w:r>
     </w:p>
     <w:p>
@@ -2913,35 +2070,7 @@
         <w:rPr>
           <w:b/>
         </w:rPr>
-        <w:t>(</w:t>
-      </w:r>
-      <w:proofErr w:type="gramStart"/>
-      <w:r>
-        <w:rPr>
-          <w:b/>
-        </w:rPr>
-        <w:t>click</w:t>
-      </w:r>
-      <w:proofErr w:type="gramEnd"/>
-      <w:r>
-        <w:rPr>
-          <w:b/>
-        </w:rPr>
-        <w:t xml:space="preserve"> for </w:t>
-      </w:r>
-      <w:proofErr w:type="spellStart"/>
-      <w:r>
-        <w:rPr>
-          <w:b/>
-        </w:rPr>
-        <w:t>Auth</w:t>
-      </w:r>
-      <w:proofErr w:type="spellEnd"/>
-      <w:r>
-        <w:rPr>
-          <w:b/>
-        </w:rPr>
-        <w:t xml:space="preserve"> – feature)</w:t>
+        <w:t>(click for Auth – feature)</w:t>
       </w:r>
     </w:p>
     <w:p>
@@ -2952,15 +2081,7 @@
     </w:p>
     <w:p>
       <w:r>
-        <w:t xml:space="preserve">This is simple, but it results in a lot of duplicative code. If you change how the permission check works, or if you decide you want to do something different than return an </w:t>
-      </w:r>
-      <w:proofErr w:type="spellStart"/>
-      <w:r>
-        <w:t>HttpUnauthorizedResult</w:t>
-      </w:r>
-      <w:proofErr w:type="spellEnd"/>
-      <w:r>
-        <w:t>, you’re going to have a lot of places to modify.</w:t>
+        <w:t>This is simple, but it results in a lot of duplicative code. If you change how the permission check works, or if you decide you want to do something different than return an HttpUnauthorizedResult, you’re going to have a lot of places to modify.</w:t>
       </w:r>
     </w:p>
     <w:p>
@@ -2976,35 +2097,7 @@
         <w:rPr>
           <w:b/>
         </w:rPr>
-        <w:t>(</w:t>
-      </w:r>
-      <w:proofErr w:type="gramStart"/>
-      <w:r>
-        <w:rPr>
-          <w:b/>
-        </w:rPr>
-        <w:t>click</w:t>
-      </w:r>
-      <w:proofErr w:type="gramEnd"/>
-      <w:r>
-        <w:rPr>
-          <w:b/>
-        </w:rPr>
-        <w:t xml:space="preserve"> for </w:t>
-      </w:r>
-      <w:proofErr w:type="spellStart"/>
-      <w:r>
-        <w:rPr>
-          <w:b/>
-        </w:rPr>
-        <w:t>Auth</w:t>
-      </w:r>
-      <w:proofErr w:type="spellEnd"/>
-      <w:r>
-        <w:rPr>
-          <w:b/>
-        </w:rPr>
-        <w:t xml:space="preserve"> – framework)</w:t>
+        <w:t>(click for Auth – framework)</w:t>
       </w:r>
     </w:p>
     <w:p>
@@ -3041,21 +2134,7 @@
         <w:rPr>
           <w:b/>
         </w:rPr>
-        <w:t>(</w:t>
-      </w:r>
-      <w:proofErr w:type="gramStart"/>
-      <w:r>
-        <w:rPr>
-          <w:b/>
-        </w:rPr>
-        <w:t>click</w:t>
-      </w:r>
-      <w:proofErr w:type="gramEnd"/>
-      <w:r>
-        <w:rPr>
-          <w:b/>
-        </w:rPr>
-        <w:t xml:space="preserve"> for implementation)</w:t>
+        <w:t>(click for implementation)</w:t>
       </w:r>
     </w:p>
     <w:p>
@@ -3069,15 +2148,7 @@
         <w:t xml:space="preserve">every </w:t>
       </w:r>
       <w:r>
-        <w:t>other controller in my site derives from. I can then add a “</w:t>
-      </w:r>
-      <w:proofErr w:type="spellStart"/>
-      <w:r>
-        <w:t>CurrentUser</w:t>
-      </w:r>
-      <w:proofErr w:type="spellEnd"/>
-      <w:r>
-        <w:t xml:space="preserve">” property to that base controller, which </w:t>
+        <w:t xml:space="preserve">other controller in my site derives from. I can then add a “CurrentUser” property to that base controller, which </w:t>
       </w:r>
       <w:r>
         <w:t xml:space="preserve">I can then access from the attribute code </w:t>
@@ -3096,96 +2167,36 @@
         <w:rPr>
           <w:b/>
         </w:rPr>
-        <w:t>(</w:t>
-      </w:r>
-      <w:proofErr w:type="gramStart"/>
-      <w:r>
-        <w:rPr>
-          <w:b/>
-        </w:rPr>
-        <w:t>click</w:t>
-      </w:r>
-      <w:proofErr w:type="gramEnd"/>
-      <w:r>
-        <w:rPr>
-          <w:b/>
-        </w:rPr>
-        <w:t xml:space="preserve"> for </w:t>
-      </w:r>
-      <w:r>
-        <w:rPr>
-          <w:b/>
-        </w:rPr>
-        <w:t>Property-level</w:t>
-      </w:r>
-      <w:r>
-        <w:rPr>
-          <w:b/>
-        </w:rPr>
-        <w:t xml:space="preserve"> transition)</w:t>
-      </w:r>
-    </w:p>
-    <w:p>
-      <w:r>
-        <w:t xml:space="preserve">Page level authorization is great for course-grained control over your app, but sometimes you </w:t>
-      </w:r>
-      <w:r>
-        <w:t>may need more granular control to further protect specific pieces of sensitive data, such as credit card or social security numbers, that may be displayed within your app.</w:t>
-      </w:r>
-    </w:p>
-    <w:p>
-      <w:r>
-        <w:t>In many cases, these requirements can also be tr</w:t>
-      </w:r>
-      <w:r>
-        <w:t>eated as cross-cutting concerns, with a little bit of effort.</w:t>
-      </w:r>
-    </w:p>
-    <w:p>
-      <w:r>
-        <w:rPr>
-          <w:b/>
-        </w:rPr>
-        <w:t>(</w:t>
-      </w:r>
-      <w:proofErr w:type="gramStart"/>
-      <w:r>
-        <w:rPr>
-          <w:b/>
-        </w:rPr>
-        <w:t>click</w:t>
-      </w:r>
-      <w:proofErr w:type="gramEnd"/>
-      <w:r>
-        <w:rPr>
-          <w:b/>
-        </w:rPr>
-        <w:t xml:space="preserve"> for code sample)</w:t>
-      </w:r>
-    </w:p>
-    <w:p>
-      <w:r>
-        <w:t>T</w:t>
-      </w:r>
-      <w:r>
-        <w:t>his piece of code is from a view model in my sample app. It implements a business rule that a user must have a specific permission in order to see plain-text social security numbers.</w:t>
-      </w:r>
-    </w:p>
-    <w:p>
-      <w:r>
-        <w:t>Just like with page-level authorization this is fairly simple to do, but it can result in a lot of copy/pasted code</w:t>
-      </w:r>
-      <w:r>
-        <w:t xml:space="preserve"> that makes it hard to maintain or modify those rules over </w:t>
-      </w:r>
-      <w:proofErr w:type="gramStart"/>
-      <w:r>
-        <w:t>time</w:t>
-      </w:r>
-      <w:r>
-        <w:t>.</w:t>
-      </w:r>
-      <w:proofErr w:type="gramEnd"/>
+        <w:t>(click for Property-level transition)</w:t>
+      </w:r>
+    </w:p>
+    <w:p>
+      <w:r>
+        <w:t>Page level authorization is great for course-grained control over your app, but sometimes you may need more granular control to further protect specific pieces of sensitive data, such as credit card or social security numbers, that may be displayed within your app.</w:t>
+      </w:r>
+    </w:p>
+    <w:p>
+      <w:r>
+        <w:t>In many cases, these requirements can also be treated as cross-cutting concerns, with a little bit of effort.</w:t>
+      </w:r>
+    </w:p>
+    <w:p>
+      <w:r>
+        <w:rPr>
+          <w:b/>
+        </w:rPr>
+        <w:t>(click for code sample)</w:t>
+      </w:r>
+    </w:p>
+    <w:p>
+      <w:r>
+        <w:t>This piece of code is from a view model in my sample app. It implements a business rule that a user must have a specific permission in order to see plain-text social security numbers.</w:t>
+      </w:r>
+    </w:p>
+    <w:p>
+      <w:r>
+        <w:t>Just like with page-level authorization this is fairly simple to do, but it can result in a lot of copy/pasted code that makes it hard to maintain or modify those rules over time.</w:t>
+      </w:r>
       <w:r>
         <w:t xml:space="preserve"> It also requires that we couple the object model to the concept of a user identity, which might be undesirable.</w:t>
       </w:r>
@@ -3201,62 +2212,20 @@
         <w:t xml:space="preserve">any </w:t>
       </w:r>
       <w:r>
-        <w:t xml:space="preserve">feature that displays SSNs, it meets our definition of a cross cutting concern that </w:t>
-      </w:r>
-      <w:r>
-        <w:t xml:space="preserve">could be </w:t>
-      </w:r>
-      <w:r>
-        <w:t>handled in the framework.</w:t>
-      </w:r>
-    </w:p>
-    <w:p>
-      <w:r>
-        <w:rPr>
-          <w:b/>
-        </w:rPr>
-        <w:t>(</w:t>
-      </w:r>
-      <w:proofErr w:type="gramStart"/>
-      <w:r>
-        <w:rPr>
-          <w:b/>
-        </w:rPr>
-        <w:t>click</w:t>
-      </w:r>
-      <w:proofErr w:type="gramEnd"/>
-      <w:r>
-        <w:rPr>
-          <w:b/>
-        </w:rPr>
-        <w:t xml:space="preserve"> for Property </w:t>
-      </w:r>
-      <w:proofErr w:type="spellStart"/>
-      <w:r>
-        <w:rPr>
-          <w:b/>
-        </w:rPr>
-        <w:t>Auth</w:t>
-      </w:r>
-      <w:proofErr w:type="spellEnd"/>
-      <w:r>
-        <w:rPr>
-          <w:b/>
-        </w:rPr>
-        <w:t xml:space="preserve"> – framework)</w:t>
-      </w:r>
-    </w:p>
-    <w:p>
-      <w:r>
-        <w:t xml:space="preserve">And just like with page-level </w:t>
-      </w:r>
-      <w:proofErr w:type="gramStart"/>
-      <w:r>
-        <w:t>authorization, that</w:t>
-      </w:r>
-      <w:proofErr w:type="gramEnd"/>
-      <w:r>
-        <w:t xml:space="preserve"> means pushing the </w:t>
+        <w:t>feature that displays SSNs, it meets our definition of a cross cutting concern that could be handled in the framework.</w:t>
+      </w:r>
+    </w:p>
+    <w:p>
+      <w:r>
+        <w:rPr>
+          <w:b/>
+        </w:rPr>
+        <w:t>(click for Property Auth – framework)</w:t>
+      </w:r>
+    </w:p>
+    <w:p>
+      <w:r>
+        <w:t xml:space="preserve">And just like with page-level authorization, that means pushing the </w:t>
       </w:r>
       <w:r>
         <w:rPr>
@@ -3280,36 +2249,12 @@
     </w:p>
     <w:p>
       <w:r>
-        <w:t>Unlike with page-level authorization, however, there’s no handy place to hook this logic into. There is no generic “</w:t>
-      </w:r>
-      <w:proofErr w:type="spellStart"/>
-      <w:r>
-        <w:t>OnPropertyAccessed</w:t>
-      </w:r>
-      <w:proofErr w:type="spellEnd"/>
-      <w:r>
-        <w:t>” type filter built into .NET.</w:t>
-      </w:r>
-    </w:p>
-    <w:p>
-      <w:r>
-        <w:t xml:space="preserve">However, we can use a library called </w:t>
-      </w:r>
-      <w:proofErr w:type="spellStart"/>
-      <w:r>
-        <w:t>PostSharp</w:t>
-      </w:r>
-      <w:proofErr w:type="spellEnd"/>
-      <w:r>
-        <w:t xml:space="preserve"> to give us pretty much that exact thing. </w:t>
-      </w:r>
-      <w:proofErr w:type="spellStart"/>
-      <w:r>
-        <w:t>PostSharp</w:t>
-      </w:r>
-      <w:proofErr w:type="spellEnd"/>
-      <w:r>
-        <w:t xml:space="preserve"> is what’s called an “Aspect Oriented Programming” framework. I won’t go into all the details, but basically it’s a post-processor that runs </w:t>
+        <w:t>Unlike with page-level authorization, however, there’s no handy place to hook this logic into. There is no generic “OnPropertyAccessed” type filter built into .NET.</w:t>
+      </w:r>
+    </w:p>
+    <w:p>
+      <w:r>
+        <w:t xml:space="preserve">However, we can use a library called PostSharp to give us pretty much that exact thing. PostSharp is what’s called an “Aspect Oriented Programming” framework. I won’t go into all the details, but basically it’s a post-processor that runs </w:t>
       </w:r>
       <w:r>
         <w:rPr>
@@ -3332,51 +2277,15 @@
         <w:t>For example,</w:t>
       </w:r>
       <w:r>
-        <w:t xml:space="preserve"> in my demo app I implemented a custom attribute called </w:t>
-      </w:r>
-      <w:proofErr w:type="spellStart"/>
-      <w:r>
-        <w:t>MaskedValue</w:t>
-      </w:r>
-      <w:proofErr w:type="spellEnd"/>
-      <w:r>
-        <w:t>, which looks like this:</w:t>
-      </w:r>
-    </w:p>
-    <w:p>
-      <w:r>
-        <w:rPr>
-          <w:b/>
-        </w:rPr>
-        <w:t>(</w:t>
-      </w:r>
-      <w:proofErr w:type="gramStart"/>
-      <w:r>
-        <w:rPr>
-          <w:b/>
-        </w:rPr>
-        <w:t>click</w:t>
-      </w:r>
-      <w:proofErr w:type="gramEnd"/>
-      <w:r>
-        <w:rPr>
-          <w:b/>
-        </w:rPr>
-        <w:t xml:space="preserve"> for </w:t>
-      </w:r>
-      <w:proofErr w:type="spellStart"/>
-      <w:r>
-        <w:rPr>
-          <w:b/>
-        </w:rPr>
-        <w:t>PostSharp</w:t>
-      </w:r>
-      <w:proofErr w:type="spellEnd"/>
-      <w:r>
-        <w:rPr>
-          <w:b/>
-        </w:rPr>
-        <w:t xml:space="preserve"> code</w:t>
+        <w:t xml:space="preserve"> in my demo app I implemented a custom attribute called MaskedValue, which looks like this:</w:t>
+      </w:r>
+    </w:p>
+    <w:p>
+      <w:r>
+        <w:rPr>
+          <w:b/>
+        </w:rPr>
+        <w:t>(click for PostSharp code</w:t>
       </w:r>
       <w:r>
         <w:t>)</w:t>
@@ -3384,15 +2293,7 @@
     </w:p>
     <w:p>
       <w:r>
-        <w:t xml:space="preserve">I’ve created this base class called </w:t>
-      </w:r>
-      <w:proofErr w:type="spellStart"/>
-      <w:r>
-        <w:t>UserAwarePropertyInterceptor</w:t>
-      </w:r>
-      <w:proofErr w:type="spellEnd"/>
-      <w:r>
-        <w:t>. It basically talks to the current thread, figures out which user is active, and exposes the user data as a class member.</w:t>
+        <w:t>I’ve created this base class called UserAwarePropertyInterceptor. It basically talks to the current thread, figures out which user is active, and exposes the user data as a class member.</w:t>
       </w:r>
       <w:r>
         <w:t xml:space="preserve"> This is what allows us to decouple the view model itself from the application user class.</w:t>
@@ -3409,50 +2310,24 @@
         <w:t xml:space="preserve">itself </w:t>
       </w:r>
       <w:r>
-        <w:t xml:space="preserve">inherits from a </w:t>
-      </w:r>
-      <w:proofErr w:type="spellStart"/>
-      <w:r>
-        <w:t>PostSharp</w:t>
-      </w:r>
-      <w:proofErr w:type="spellEnd"/>
-      <w:r>
-        <w:t xml:space="preserve"> class which gives us this </w:t>
-      </w:r>
-      <w:proofErr w:type="spellStart"/>
+        <w:t xml:space="preserve">inherits from a PostSharp class which gives us this </w:t>
+      </w:r>
       <w:r>
         <w:rPr>
           <w:i/>
         </w:rPr>
         <w:t>OnGetValue</w:t>
       </w:r>
-      <w:proofErr w:type="spellEnd"/>
       <w:r>
         <w:t xml:space="preserve"> method to override. This method will get executed every time code tries to read the SSN property of my view model. I do the permission check in the body of this method and, if the user doesn’t have the necessary permission, I return a masked value instead of the raw SSN.</w:t>
       </w:r>
     </w:p>
     <w:p>
       <w:r>
-        <w:t xml:space="preserve">Again, the magic here is </w:t>
-      </w:r>
-      <w:proofErr w:type="spellStart"/>
-      <w:r>
-        <w:t>PostSharp</w:t>
-      </w:r>
-      <w:proofErr w:type="spellEnd"/>
-      <w:r>
-        <w:t xml:space="preserve">. After I compile my code, </w:t>
-      </w:r>
-      <w:r>
-        <w:t xml:space="preserve">the </w:t>
-      </w:r>
-      <w:proofErr w:type="spellStart"/>
-      <w:r>
-        <w:t>PostSharp</w:t>
-      </w:r>
-      <w:proofErr w:type="spellEnd"/>
-      <w:r>
-        <w:t xml:space="preserve"> engine </w:t>
+        <w:t xml:space="preserve">Again, the magic here is PostSharp. After I compile my code, </w:t>
+      </w:r>
+      <w:r>
+        <w:t xml:space="preserve">the PostSharp engine </w:t>
       </w:r>
       <w:r>
         <w:t xml:space="preserve">re-writes the getter for the SSN property and injects a call into this method instead. It’s </w:t>
@@ -3466,35 +2341,7 @@
         <w:rPr>
           <w:b/>
         </w:rPr>
-        <w:t>(</w:t>
-      </w:r>
-      <w:proofErr w:type="gramStart"/>
-      <w:r>
-        <w:rPr>
-          <w:b/>
-        </w:rPr>
-        <w:t>click</w:t>
-      </w:r>
-      <w:proofErr w:type="gramEnd"/>
-      <w:r>
-        <w:rPr>
-          <w:b/>
-        </w:rPr>
-        <w:t xml:space="preserve"> for Property </w:t>
-      </w:r>
-      <w:proofErr w:type="spellStart"/>
-      <w:r>
-        <w:rPr>
-          <w:b/>
-        </w:rPr>
-        <w:t>Auth</w:t>
-      </w:r>
-      <w:proofErr w:type="spellEnd"/>
-      <w:r>
-        <w:rPr>
-          <w:b/>
-        </w:rPr>
-        <w:t xml:space="preserve"> – framework (dupe))</w:t>
+        <w:t>(click for Property Auth – framework (dupe))</w:t>
       </w:r>
     </w:p>
     <w:p>
@@ -3541,139 +2388,249 @@
         <w:rPr>
           <w:b/>
         </w:rPr>
-        <w:t>(</w:t>
-      </w:r>
-      <w:proofErr w:type="gramStart"/>
-      <w:r>
-        <w:rPr>
-          <w:b/>
-        </w:rPr>
-        <w:t>click</w:t>
-      </w:r>
-      <w:proofErr w:type="gramEnd"/>
-      <w:r>
-        <w:rPr>
-          <w:b/>
-        </w:rPr>
-        <w:t xml:space="preserve"> for Encrypt)</w:t>
-      </w:r>
+        <w:t>(click for Encrypt)</w:t>
+      </w:r>
+    </w:p>
+    <w:p>
+      <w:r>
+        <w:t>Another cross-cutting concern that you can handle with PostSharp is encryption. I’m not going to show the details right now, but if you look at my sample code you’ll see an example of this Encrypted Value interceptor that automatically encrypts its values when storing them in the database, and automatically decrypts the values when reading them back out.</w:t>
+      </w:r>
+    </w:p>
+    <w:p>
+      <w:r>
+        <w:t>This can be a great way to securely store sensitive data on disk while still making it super, super easy to get access to that data in the app code.</w:t>
+      </w:r>
+    </w:p>
+    <w:p>
+      <w:r>
+        <w:rPr>
+          <w:b/>
+        </w:rPr>
+        <w:t>(click for auditing)</w:t>
+      </w:r>
+    </w:p>
+    <w:p>
+      <w:r>
+        <w:t>For the final segment of this talk I want to talk about auditing and testing.</w:t>
+      </w:r>
+    </w:p>
+    <w:p>
+      <w:r>
+        <w:lastRenderedPageBreak/>
+        <w:t xml:space="preserve">Building a secure system is about more than just writing secure code. It’s also about the overall development process and how effectively it </w:t>
+      </w:r>
+      <w:r>
+        <w:t>helps your team spot and remove vulnerabilities that might otherwise sneak past the developer.</w:t>
+      </w:r>
+    </w:p>
+    <w:p>
+      <w:r>
+        <w:t>In my experience, exhaustively testing the security of an application is a moving target. You can spend an obscene amount of time and energy doing a full system test, and then your confidence in the results vanishes with the first non-trivial commit that gets pushed. Every time a dev changes existing code there’s the risk that they inadvertently broke an existing security check, or inadvertently introduced a new vulnerability.</w:t>
+      </w:r>
+    </w:p>
+    <w:p>
+      <w:r>
+        <w:t>One way to mitigate that risk is to automate as much of the security audit and testing as possible, so that you can continually re-run it as the code changes. And in very general terms, this will be easier to do when you’ve isolated your security code into cross cutting concerns.</w:t>
+      </w:r>
+    </w:p>
+    <w:p>
+      <w:pPr>
+        <w:rPr>
+          <w:b/>
+        </w:rPr>
+      </w:pPr>
+      <w:r>
+        <w:rPr>
+          <w:b/>
+        </w:rPr>
+        <w:t>(click for endpoint example)</w:t>
+      </w:r>
+    </w:p>
+    <w:p>
+      <w:r>
+        <w:t>Here’s an example:</w:t>
+      </w:r>
+    </w:p>
+    <w:p>
+      <w:r>
+        <w:t xml:space="preserve">Let’s say we have a large website with lots of different endpoints. </w:t>
+      </w:r>
+      <w:r>
+        <w:t>T</w:t>
+      </w:r>
+      <w:r>
+        <w:t>he QA team might be expected to ensure that only a specific subset of endpoints are publicly accessible, and that every other endpoint implements a feature-specific permission check.</w:t>
+      </w:r>
+    </w:p>
+    <w:p>
+      <w:r>
+        <w:t xml:space="preserve">Obviously we could write some unit tests for those controller actions, but if that’s </w:t>
+      </w:r>
+      <w:r>
+        <w:rPr>
+          <w:i/>
+        </w:rPr>
+        <w:t xml:space="preserve">all </w:t>
+      </w:r>
+      <w:r>
+        <w:t>we do then we’re not giving QA an opportunity to double-check the developer’s work, and that creates the possibility of a single point of failure. We want some process in place that will detect when a developer adds a NEW endpoint or MODIFIES an existing endpoint and ensures that the new changes are acceptable from a security standpoint.</w:t>
+      </w:r>
+    </w:p>
+    <w:p>
+      <w:r>
+        <w:t>The brute force approach would be for QA to perform black-box testing against every single endpoint, verifying that the authentication and authorization checks are properly implemented. This is a really expensive way to go; either they do this manually, which is mind numbingly tedious and error prone itself, or they spend a bunch of time writing painful and brittle browser-level automation code.</w:t>
+      </w:r>
+    </w:p>
+    <w:p>
+      <w:r>
+        <w:t>If you’ve implemented your security code as cross-cutting concerns, however, then you have some interesting options available to you.</w:t>
+      </w:r>
+    </w:p>
+    <w:p>
+      <w:pPr>
+        <w:rPr>
+          <w:b/>
+        </w:rPr>
+      </w:pPr>
+      <w:r>
+        <w:rPr>
+          <w:b/>
+        </w:rPr>
+        <w:t xml:space="preserve">(click for </w:t>
+      </w:r>
+      <w:r>
+        <w:rPr>
+          <w:b/>
+        </w:rPr>
+        <w:t>reflection)</w:t>
+      </w:r>
+    </w:p>
+    <w:p>
+      <w:r>
+        <w:t xml:space="preserve">For </w:t>
+      </w:r>
+      <w:r>
+        <w:t>instance, if you’ve implemented your authorization checks using attributes, then it’s really easy to write a little bit of reflection code to generate a report like this.</w:t>
+      </w:r>
+    </w:p>
+    <w:p>
+      <w:r>
+        <w:t>This is a snippet of a report from my demo app showing a couple of endpoints. You can see that a couple of them allow public access, others require a login but do not require any specific permissions, and one of them is only accessible to logged in users that also have the ManageOrders permission.</w:t>
+      </w:r>
+    </w:p>
+    <w:p>
+      <w:r>
+        <w:t>If you publish this report to your QA team, they can be responsible for cross-referencing this data against their security matrix or requirements documents or whatever, so they can maximize the time they spend looking for mistakes and minimize the time they spend fighting with tooling or automating the browser.</w:t>
+      </w:r>
+    </w:p>
+    <w:p>
+      <w:r>
+        <w:rPr>
+          <w:b/>
+        </w:rPr>
+        <w:lastRenderedPageBreak/>
+        <w:t>(click for code sample)</w:t>
+      </w:r>
+    </w:p>
+    <w:p>
+      <w:r>
+        <w:t>That report was really easy to create.</w:t>
+      </w:r>
+      <w:r>
+        <w:t xml:space="preserve"> This is basically all it took.</w:t>
+      </w:r>
+    </w:p>
+    <w:p>
+      <w:r>
+        <w:t xml:space="preserve">Using reflection, I look for every class that is a type of MVC Controller, I identify all of the public instance methods that are available as endpoints, I ignore some behind-the-scenes stuff added by the MVC framework itself, and then I return an anonymous data structure summarizing those methods. </w:t>
+      </w:r>
+    </w:p>
+    <w:p>
+      <w:pPr>
+        <w:rPr>
+          <w:b/>
+        </w:rPr>
+      </w:pPr>
+      <w:r>
+        <w:rPr>
+          <w:b/>
+        </w:rPr>
+        <w:t>(click for sample #2)</w:t>
+      </w:r>
+    </w:p>
+    <w:p>
+      <w:r>
+        <w:t>After that, all it takes is a short loop over the data structure to generate the report. Since both the authentication and authorization data are expressed as attributes, it’s easy to use reflection to determine which endpoints require a login or a permission.</w:t>
+      </w:r>
+    </w:p>
+    <w:p>
+      <w:r>
+        <w:t xml:space="preserve">If I had implemented those checks as plain-old feature code, rather than using attributes, this would have been a lot harder to do. Granted, with the introduction of Roslyn it’s now </w:t>
+      </w:r>
+      <w:r>
+        <w:rPr>
+          <w:i/>
+        </w:rPr>
+        <w:t xml:space="preserve">possible </w:t>
+      </w:r>
+      <w:r>
+        <w:t xml:space="preserve">to do static analysis of method bodies themselves so you </w:t>
+      </w:r>
+      <w:r>
+        <w:rPr>
+          <w:i/>
+        </w:rPr>
+        <w:t xml:space="preserve">could </w:t>
+      </w:r>
+      <w:r>
+        <w:t xml:space="preserve">do something like this without attributes, but it’s certainly </w:t>
+      </w:r>
+      <w:r>
+        <w:rPr>
+          <w:i/>
+        </w:rPr>
+        <w:t xml:space="preserve">easier </w:t>
+      </w:r>
+      <w:r>
+        <w:t>to use reflection and look for the presence of attributes.</w:t>
+      </w:r>
+    </w:p>
+    <w:p>
+      <w:r>
+        <w:rPr>
+          <w:b/>
+        </w:rPr>
+        <w:t>(click for report again)</w:t>
+      </w:r>
+    </w:p>
+    <w:p>
+      <w:r>
+        <w:t>In my example here, I’m showing a report of MVC endpoints and the permissions they require. But it would be just as easy to generate a report showing which properties of which classes are using the MaskedValue or EncryptedValue attributes, or whatever else that you’ve implemented as a cross-cutting concern using Attributes.</w:t>
+      </w:r>
+    </w:p>
+    <w:p>
+      <w:r>
+        <w:t xml:space="preserve">However, let’s say you have a large application and these reports contain hundreds or even thousands of rows. We’ve made QA’s job </w:t>
+      </w:r>
+      <w:r>
+        <w:rPr>
+          <w:i/>
+        </w:rPr>
+        <w:t>easier</w:t>
+      </w:r>
+      <w:r>
+        <w:t xml:space="preserve"> than the alternative, but it’s still far from “easy”. They still need to examine the report, compare it against their “source of truth”, and identify anything that’s been added, removed, or changed.</w:t>
+      </w:r>
+    </w:p>
+    <w:p>
+      <w:r>
+        <w:t>The very last thing I’m going to show you today is using a library called ApprovalTests to automate the auditing of this report.</w:t>
+      </w:r>
+    </w:p>
+    <w:p>
       <w:bookmarkStart w:id="0" w:name="_GoBack"/>
       <w:bookmarkEnd w:id="0"/>
     </w:p>
-    <w:p>
-      <w:r>
-        <w:t xml:space="preserve">Another cross-cutting concern that you can handle with </w:t>
-      </w:r>
-      <w:proofErr w:type="spellStart"/>
-      <w:r>
-        <w:t>PostSharp</w:t>
-      </w:r>
-      <w:proofErr w:type="spellEnd"/>
-      <w:r>
-        <w:t xml:space="preserve"> is encryption. I’m not going to show the details right now, but if you look at my sample code you’ll see an example of this Encrypted Value interceptor that automatically encrypts its values when storing them in the database, and automatically decrypts the values when reading them back out.</w:t>
-      </w:r>
-    </w:p>
-    <w:p/>
-    <w:p>
-      <w:r>
-        <w:rPr>
-          <w:b/>
-        </w:rPr>
-        <w:t>(</w:t>
-      </w:r>
-      <w:proofErr w:type="gramStart"/>
-      <w:r>
-        <w:rPr>
-          <w:b/>
-        </w:rPr>
-        <w:t>click</w:t>
-      </w:r>
-      <w:proofErr w:type="gramEnd"/>
-      <w:r>
-        <w:rPr>
-          <w:b/>
-        </w:rPr>
-        <w:t xml:space="preserve"> for auditing)</w:t>
-      </w:r>
-    </w:p>
-    <w:p>
-      <w:r>
-        <w:t>Building a secure system is about more than just writing secure code. It’s also about the overall development process and how effectively it can spot vulnerabilities that sneak past a developer.</w:t>
-      </w:r>
-    </w:p>
-    <w:p>
-      <w:r>
-        <w:lastRenderedPageBreak/>
-        <w:t xml:space="preserve">For the final segment of this talk I want to </w:t>
-      </w:r>
-    </w:p>
-    <w:p>
-      <w:r>
-        <w:t xml:space="preserve">There’s another </w:t>
-      </w:r>
-      <w:r>
-        <w:t xml:space="preserve">benefit to implementing this with an attribute instead of feature-level code, and that’s auditing. </w:t>
-      </w:r>
-    </w:p>
-    <w:p>
-      <w:r>
-        <w:t>Let’s say we have a large website with lots of different endpoints. It’s reasonable to expect that someone, at some point, is going to want a summary of which endpoints require which permissions. This might be necessary as part of an annual security audit, or maybe your QA department wants to cross check that list against a set of requirements somewhere.</w:t>
-      </w:r>
-    </w:p>
-    <w:p>
-      <w:r>
-        <w:t xml:space="preserve">If you’ve implemented these checks as feature level code then it’s really difficult to generate that type of report. It’s not </w:t>
-      </w:r>
-      <w:r>
-        <w:rPr>
-          <w:i/>
-        </w:rPr>
-        <w:t>impossible</w:t>
-      </w:r>
-      <w:r>
-        <w:t>, but difficult.</w:t>
-      </w:r>
-    </w:p>
-    <w:p>
-      <w:r>
-        <w:t xml:space="preserve">But if you implement these checks as attributes, it’s a bit simpler. You can use a tool like </w:t>
-      </w:r>
-      <w:proofErr w:type="spellStart"/>
-      <w:r>
-        <w:t>NDepend</w:t>
-      </w:r>
-      <w:proofErr w:type="spellEnd"/>
-      <w:r>
-        <w:t xml:space="preserve"> to generate a report of every Controller action and the permissions it requires.</w:t>
-      </w:r>
-    </w:p>
-    <w:p>
-      <w:pPr>
-        <w:rPr>
-          <w:b/>
-        </w:rPr>
-      </w:pPr>
-      <w:r>
-        <w:rPr>
-          <w:b/>
-        </w:rPr>
-        <w:t>TODO – NDEPEND</w:t>
-      </w:r>
-    </w:p>
-    <w:p>
-      <w:pPr>
-        <w:rPr>
-          <w:b/>
-        </w:rPr>
-      </w:pPr>
-      <w:r>
-        <w:rPr>
-          <w:b/>
-        </w:rPr>
-        <w:t xml:space="preserve">TODO </w:t>
-      </w:r>
-    </w:p>
-    <w:p/>
     <w:p/>
     <w:sectPr>
       <w:pgSz w:w="12240" w:h="15840"/>

</xml_diff>

<commit_message>
Added some Approval Tests stuff
</commit_message>
<xml_diff>
--- a/Narrative - CodeMash 2017.docx
+++ b/Narrative - CodeMash 2017.docx
@@ -14,7 +14,15 @@
     </w:p>
     <w:p>
       <w:r>
-        <w:t>SQL injection protection via parameterized sql (canonical example)</w:t>
+        <w:t xml:space="preserve">SQL injection protection via parameterized </w:t>
+      </w:r>
+      <w:proofErr w:type="spellStart"/>
+      <w:r>
+        <w:t>sql</w:t>
+      </w:r>
+      <w:proofErr w:type="spellEnd"/>
+      <w:r>
+        <w:t xml:space="preserve"> (canonical example)</w:t>
       </w:r>
     </w:p>
     <w:p>
@@ -197,7 +205,15 @@
     </w:p>
     <w:p>
       <w:r>
-        <w:t>“Census XML Gateway” = a proxy.  “Oracle XML Gateway”  (gives external access to ESB)</w:t>
+        <w:t>“Census XML Gateway” = a proxy.  “Oracle XML Gateway</w:t>
+      </w:r>
+      <w:proofErr w:type="gramStart"/>
+      <w:r>
+        <w:t>”  (</w:t>
+      </w:r>
+      <w:proofErr w:type="gramEnd"/>
+      <w:r>
+        <w:t>gives external access to ESB)</w:t>
       </w:r>
     </w:p>
     <w:p/>
@@ -312,8 +328,16 @@
         <w:rPr>
           <w:b/>
         </w:rPr>
-        <w:t>(click</w:t>
-      </w:r>
+        <w:t>(</w:t>
+      </w:r>
+      <w:proofErr w:type="gramStart"/>
+      <w:r>
+        <w:rPr>
+          <w:b/>
+        </w:rPr>
+        <w:t>click</w:t>
+      </w:r>
+      <w:proofErr w:type="gramEnd"/>
       <w:r>
         <w:rPr>
           <w:b/>
@@ -352,7 +376,15 @@
         <w:t xml:space="preserve">table </w:t>
       </w:r>
       <w:r>
-        <w:t>through SQL Injection. Etc, etc.</w:t>
+        <w:t xml:space="preserve">through SQL Injection. </w:t>
+      </w:r>
+      <w:proofErr w:type="spellStart"/>
+      <w:r>
+        <w:t>Etc</w:t>
+      </w:r>
+      <w:proofErr w:type="spellEnd"/>
+      <w:r>
+        <w:t>, etc.</w:t>
       </w:r>
       <w:r>
         <w:t xml:space="preserve"> When I’m really engaged in a business problem, I want to be “all in” on that problem, </w:t>
@@ -385,7 +417,21 @@
         <w:rPr>
           <w:b/>
         </w:rPr>
-        <w:t>(click)</w:t>
+        <w:t>(</w:t>
+      </w:r>
+      <w:proofErr w:type="gramStart"/>
+      <w:r>
+        <w:rPr>
+          <w:b/>
+        </w:rPr>
+        <w:t>click</w:t>
+      </w:r>
+      <w:proofErr w:type="gramEnd"/>
+      <w:r>
+        <w:rPr>
+          <w:b/>
+        </w:rPr>
+        <w:t>)</w:t>
       </w:r>
     </w:p>
     <w:p>
@@ -436,7 +482,21 @@
         <w:rPr>
           <w:b/>
         </w:rPr>
-        <w:t>(click)</w:t>
+        <w:t>(</w:t>
+      </w:r>
+      <w:proofErr w:type="gramStart"/>
+      <w:r>
+        <w:rPr>
+          <w:b/>
+        </w:rPr>
+        <w:t>click</w:t>
+      </w:r>
+      <w:proofErr w:type="gramEnd"/>
+      <w:r>
+        <w:rPr>
+          <w:b/>
+        </w:rPr>
+        <w:t>)</w:t>
       </w:r>
     </w:p>
     <w:p>
@@ -543,7 +603,21 @@
           <w:b/>
         </w:rPr>
         <w:lastRenderedPageBreak/>
-        <w:t>(click)</w:t>
+        <w:t>(</w:t>
+      </w:r>
+      <w:proofErr w:type="gramStart"/>
+      <w:r>
+        <w:rPr>
+          <w:b/>
+        </w:rPr>
+        <w:t>click</w:t>
+      </w:r>
+      <w:proofErr w:type="gramEnd"/>
+      <w:r>
+        <w:rPr>
+          <w:b/>
+        </w:rPr>
+        <w:t>)</w:t>
       </w:r>
     </w:p>
     <w:p>
@@ -584,7 +658,21 @@
         <w:rPr>
           <w:b/>
         </w:rPr>
-        <w:t>(click)</w:t>
+        <w:t>(</w:t>
+      </w:r>
+      <w:proofErr w:type="gramStart"/>
+      <w:r>
+        <w:rPr>
+          <w:b/>
+        </w:rPr>
+        <w:t>click</w:t>
+      </w:r>
+      <w:proofErr w:type="gramEnd"/>
+      <w:r>
+        <w:rPr>
+          <w:b/>
+        </w:rPr>
+        <w:t>)</w:t>
       </w:r>
     </w:p>
     <w:p>
@@ -603,7 +691,21 @@
         <w:rPr>
           <w:b/>
         </w:rPr>
-        <w:t>(click)</w:t>
+        <w:t>(</w:t>
+      </w:r>
+      <w:proofErr w:type="gramStart"/>
+      <w:r>
+        <w:rPr>
+          <w:b/>
+        </w:rPr>
+        <w:t>click</w:t>
+      </w:r>
+      <w:proofErr w:type="gramEnd"/>
+      <w:r>
+        <w:rPr>
+          <w:b/>
+        </w:rPr>
+        <w:t>)</w:t>
       </w:r>
     </w:p>
     <w:p>
@@ -617,20 +719,42 @@
         <w:t xml:space="preserve">fully </w:t>
       </w:r>
       <w:r>
-        <w:t>secure by default, so I’ll show you how a declarative approach to security concerns results in cleaner, easier code than a naieve imperative approach.</w:t>
-      </w:r>
-    </w:p>
-    <w:p>
-      <w:pPr>
-        <w:rPr>
-          <w:b/>
-        </w:rPr>
-      </w:pPr>
-      <w:r>
-        <w:rPr>
-          <w:b/>
-        </w:rPr>
-        <w:t>(click)</w:t>
+        <w:t xml:space="preserve">secure by default, so I’ll show you how a declarative approach to security concerns results in cleaner, easier code than a </w:t>
+      </w:r>
+      <w:proofErr w:type="spellStart"/>
+      <w:r>
+        <w:t>naieve</w:t>
+      </w:r>
+      <w:proofErr w:type="spellEnd"/>
+      <w:r>
+        <w:t xml:space="preserve"> imperative approach.</w:t>
+      </w:r>
+    </w:p>
+    <w:p>
+      <w:pPr>
+        <w:rPr>
+          <w:b/>
+        </w:rPr>
+      </w:pPr>
+      <w:r>
+        <w:rPr>
+          <w:b/>
+        </w:rPr>
+        <w:t>(</w:t>
+      </w:r>
+      <w:proofErr w:type="gramStart"/>
+      <w:r>
+        <w:rPr>
+          <w:b/>
+        </w:rPr>
+        <w:t>click</w:t>
+      </w:r>
+      <w:proofErr w:type="gramEnd"/>
+      <w:r>
+        <w:rPr>
+          <w:b/>
+        </w:rPr>
+        <w:t>)</w:t>
       </w:r>
     </w:p>
     <w:p>
@@ -662,7 +786,21 @@
         <w:rPr>
           <w:b/>
         </w:rPr>
-        <w:t>(click for “Cross Cutting”)</w:t>
+        <w:t>(</w:t>
+      </w:r>
+      <w:proofErr w:type="gramStart"/>
+      <w:r>
+        <w:rPr>
+          <w:b/>
+        </w:rPr>
+        <w:t>click</w:t>
+      </w:r>
+      <w:proofErr w:type="gramEnd"/>
+      <w:r>
+        <w:rPr>
+          <w:b/>
+        </w:rPr>
+        <w:t xml:space="preserve"> for “Cross Cutting”)</w:t>
       </w:r>
     </w:p>
     <w:p>
@@ -704,7 +842,21 @@
         <w:rPr>
           <w:b/>
         </w:rPr>
-        <w:t>(click to example)</w:t>
+        <w:t>(</w:t>
+      </w:r>
+      <w:proofErr w:type="gramStart"/>
+      <w:r>
+        <w:rPr>
+          <w:b/>
+        </w:rPr>
+        <w:t>click</w:t>
+      </w:r>
+      <w:proofErr w:type="gramEnd"/>
+      <w:r>
+        <w:rPr>
+          <w:b/>
+        </w:rPr>
+        <w:t xml:space="preserve"> to example)</w:t>
       </w:r>
     </w:p>
     <w:p>
@@ -774,7 +926,21 @@
         <w:rPr>
           <w:b/>
         </w:rPr>
-        <w:t>(click for addition of security box)</w:t>
+        <w:t>(</w:t>
+      </w:r>
+      <w:proofErr w:type="gramStart"/>
+      <w:r>
+        <w:rPr>
+          <w:b/>
+        </w:rPr>
+        <w:t>click</w:t>
+      </w:r>
+      <w:proofErr w:type="gramEnd"/>
+      <w:r>
+        <w:rPr>
+          <w:b/>
+        </w:rPr>
+        <w:t xml:space="preserve"> for addition of security box)</w:t>
       </w:r>
     </w:p>
     <w:p>
@@ -787,7 +953,21 @@
         <w:rPr>
           <w:b/>
         </w:rPr>
-        <w:t>(click for Order Detail)</w:t>
+        <w:t>(</w:t>
+      </w:r>
+      <w:proofErr w:type="gramStart"/>
+      <w:r>
+        <w:rPr>
+          <w:b/>
+        </w:rPr>
+        <w:t>click</w:t>
+      </w:r>
+      <w:proofErr w:type="gramEnd"/>
+      <w:r>
+        <w:rPr>
+          <w:b/>
+        </w:rPr>
+        <w:t xml:space="preserve"> for Order Detail)</w:t>
       </w:r>
     </w:p>
     <w:p>
@@ -813,12 +993,34 @@
         <w:rPr>
           <w:b/>
         </w:rPr>
-        <w:t>(click for Cancel Order)</w:t>
-      </w:r>
-    </w:p>
-    <w:p>
-      <w:r>
-        <w:t xml:space="preserve">Next we build a feature to Cancel the order. Now, this feature </w:t>
+        <w:t>(</w:t>
+      </w:r>
+      <w:proofErr w:type="gramStart"/>
+      <w:r>
+        <w:rPr>
+          <w:b/>
+        </w:rPr>
+        <w:t>click</w:t>
+      </w:r>
+      <w:proofErr w:type="gramEnd"/>
+      <w:r>
+        <w:rPr>
+          <w:b/>
+        </w:rPr>
+        <w:t xml:space="preserve"> for Cancel Order)</w:t>
+      </w:r>
+    </w:p>
+    <w:p>
+      <w:r>
+        <w:t xml:space="preserve">Next we build a feature to </w:t>
+      </w:r>
+      <w:proofErr w:type="gramStart"/>
+      <w:r>
+        <w:t>Cancel</w:t>
+      </w:r>
+      <w:proofErr w:type="gramEnd"/>
+      <w:r>
+        <w:t xml:space="preserve"> the order. Now, this feature </w:t>
       </w:r>
       <w:r>
         <w:rPr>
@@ -835,7 +1037,21 @@
         <w:rPr>
           <w:b/>
         </w:rPr>
-        <w:t>(click for Refund Order)</w:t>
+        <w:t>(</w:t>
+      </w:r>
+      <w:proofErr w:type="gramStart"/>
+      <w:r>
+        <w:rPr>
+          <w:b/>
+        </w:rPr>
+        <w:t>click</w:t>
+      </w:r>
+      <w:proofErr w:type="gramEnd"/>
+      <w:r>
+        <w:rPr>
+          <w:b/>
+        </w:rPr>
+        <w:t xml:space="preserve"> for Refund Order)</w:t>
       </w:r>
     </w:p>
     <w:p>
@@ -899,7 +1115,21 @@
         <w:rPr>
           <w:b/>
         </w:rPr>
-        <w:t>(click for triangle icon)</w:t>
+        <w:t>(</w:t>
+      </w:r>
+      <w:proofErr w:type="gramStart"/>
+      <w:r>
+        <w:rPr>
+          <w:b/>
+        </w:rPr>
+        <w:t>click</w:t>
+      </w:r>
+      <w:proofErr w:type="gramEnd"/>
+      <w:r>
+        <w:rPr>
+          <w:b/>
+        </w:rPr>
+        <w:t xml:space="preserve"> for triangle icon)</w:t>
       </w:r>
     </w:p>
     <w:p>
@@ -915,15 +1145,37 @@
     </w:p>
     <w:p>
       <w:r>
-        <w:t>This is how security defects creep into software. Well-meaning developers either forget to implement the security check, or they inconsistently maintain the security checks over time. Either way, we end up with a confusing and inconsistent mess of security code intermingled with feature code.</w:t>
-      </w:r>
-    </w:p>
-    <w:p>
-      <w:r>
-        <w:rPr>
-          <w:b/>
-        </w:rPr>
-        <w:t>(click for Cross Cutting)</w:t>
+        <w:t xml:space="preserve">This is how security defects creep into software. Well-meaning developers either forget to implement the security check, or they inconsistently maintain the security checks over time. </w:t>
+      </w:r>
+      <w:proofErr w:type="gramStart"/>
+      <w:r>
+        <w:t>Either way, we end up with a confusing and</w:t>
+      </w:r>
+      <w:proofErr w:type="gramEnd"/>
+      <w:r>
+        <w:t xml:space="preserve"> inconsistent mess of security code intermingled with feature code.</w:t>
+      </w:r>
+    </w:p>
+    <w:p>
+      <w:r>
+        <w:rPr>
+          <w:b/>
+        </w:rPr>
+        <w:t>(</w:t>
+      </w:r>
+      <w:proofErr w:type="gramStart"/>
+      <w:r>
+        <w:rPr>
+          <w:b/>
+        </w:rPr>
+        <w:t>click</w:t>
+      </w:r>
+      <w:proofErr w:type="gramEnd"/>
+      <w:r>
+        <w:rPr>
+          <w:b/>
+        </w:rPr>
+        <w:t xml:space="preserve"> for Cross Cutting)</w:t>
       </w:r>
     </w:p>
     <w:p>
@@ -949,7 +1201,21 @@
         <w:rPr>
           <w:b/>
         </w:rPr>
-        <w:t>(click for ex #1)</w:t>
+        <w:t>(</w:t>
+      </w:r>
+      <w:proofErr w:type="gramStart"/>
+      <w:r>
+        <w:rPr>
+          <w:b/>
+        </w:rPr>
+        <w:t>click</w:t>
+      </w:r>
+      <w:proofErr w:type="gramEnd"/>
+      <w:r>
+        <w:rPr>
+          <w:b/>
+        </w:rPr>
+        <w:t xml:space="preserve"> for ex #1)</w:t>
       </w:r>
     </w:p>
     <w:p>
@@ -957,15 +1223,37 @@
         <w:t xml:space="preserve">The simplest would be to extract this logic into a helper method and call it from all 4 controller actions or something. </w:t>
       </w:r>
       <w:r>
-        <w:t>Every action that calls the method will have a consistent implementation, but nothing prevents a developer from just forgetting to call it. It’s also difficult to audit the codebase to determine which actions call one of the security method and which don’t.</w:t>
-      </w:r>
-    </w:p>
-    <w:p>
-      <w:r>
-        <w:rPr>
-          <w:b/>
-        </w:rPr>
-        <w:t>(click for ex #2</w:t>
+        <w:t xml:space="preserve">Every action that calls the method will have a consistent implementation, but nothing prevents a developer from just forgetting to call it. It’s also difficult to audit </w:t>
+      </w:r>
+      <w:proofErr w:type="gramStart"/>
+      <w:r>
+        <w:t>the codebase</w:t>
+      </w:r>
+      <w:proofErr w:type="gramEnd"/>
+      <w:r>
+        <w:t xml:space="preserve"> to determine which actions call one of the security method and which don’t.</w:t>
+      </w:r>
+    </w:p>
+    <w:p>
+      <w:r>
+        <w:rPr>
+          <w:b/>
+        </w:rPr>
+        <w:t>(</w:t>
+      </w:r>
+      <w:proofErr w:type="gramStart"/>
+      <w:r>
+        <w:rPr>
+          <w:b/>
+        </w:rPr>
+        <w:t>click</w:t>
+      </w:r>
+      <w:proofErr w:type="gramEnd"/>
+      <w:r>
+        <w:rPr>
+          <w:b/>
+        </w:rPr>
+        <w:t xml:space="preserve"> for ex #2</w:t>
       </w:r>
       <w:r>
         <w:t>)</w:t>
@@ -994,7 +1282,21 @@
         <w:rPr>
           <w:b/>
         </w:rPr>
-        <w:t>(click for ex #3)</w:t>
+        <w:t>(</w:t>
+      </w:r>
+      <w:proofErr w:type="gramStart"/>
+      <w:r>
+        <w:rPr>
+          <w:b/>
+        </w:rPr>
+        <w:t>click</w:t>
+      </w:r>
+      <w:proofErr w:type="gramEnd"/>
+      <w:r>
+        <w:rPr>
+          <w:b/>
+        </w:rPr>
+        <w:t xml:space="preserve"> for ex #3)</w:t>
       </w:r>
     </w:p>
     <w:p>
@@ -1030,7 +1332,21 @@
         <w:rPr>
           <w:b/>
         </w:rPr>
-        <w:t xml:space="preserve">(click for </w:t>
+        <w:t>(</w:t>
+      </w:r>
+      <w:proofErr w:type="gramStart"/>
+      <w:r>
+        <w:rPr>
+          <w:b/>
+        </w:rPr>
+        <w:t>click</w:t>
+      </w:r>
+      <w:proofErr w:type="gramEnd"/>
+      <w:r>
+        <w:rPr>
+          <w:b/>
+        </w:rPr>
+        <w:t xml:space="preserve"> for </w:t>
       </w:r>
       <w:r>
         <w:rPr>
@@ -1087,15 +1403,37 @@
     </w:p>
     <w:p>
       <w:r>
-        <w:t>Basically, anything that “cuts across” multiple MVC actions, API calls, page views, etc could be a cross cutting concern.</w:t>
-      </w:r>
-    </w:p>
-    <w:p>
-      <w:r>
-        <w:rPr>
-          <w:b/>
-        </w:rPr>
-        <w:t>(click for “</w:t>
+        <w:t xml:space="preserve">Basically, anything that “cuts across” multiple MVC actions, API calls, page views, </w:t>
+      </w:r>
+      <w:proofErr w:type="spellStart"/>
+      <w:r>
+        <w:t>etc</w:t>
+      </w:r>
+      <w:proofErr w:type="spellEnd"/>
+      <w:r>
+        <w:t xml:space="preserve"> could be a cross cutting concern.</w:t>
+      </w:r>
+    </w:p>
+    <w:p>
+      <w:r>
+        <w:rPr>
+          <w:b/>
+        </w:rPr>
+        <w:t>(</w:t>
+      </w:r>
+      <w:proofErr w:type="gramStart"/>
+      <w:r>
+        <w:rPr>
+          <w:b/>
+        </w:rPr>
+        <w:t>click</w:t>
+      </w:r>
+      <w:proofErr w:type="gramEnd"/>
+      <w:r>
+        <w:rPr>
+          <w:b/>
+        </w:rPr>
+        <w:t xml:space="preserve"> for “</w:t>
       </w:r>
       <w:r>
         <w:rPr>
@@ -1140,7 +1478,35 @@
         <w:rPr>
           <w:b/>
         </w:rPr>
-        <w:t>(click for “show me the codez” transition)</w:t>
+        <w:t>(</w:t>
+      </w:r>
+      <w:proofErr w:type="gramStart"/>
+      <w:r>
+        <w:rPr>
+          <w:b/>
+        </w:rPr>
+        <w:t>click</w:t>
+      </w:r>
+      <w:proofErr w:type="gramEnd"/>
+      <w:r>
+        <w:rPr>
+          <w:b/>
+        </w:rPr>
+        <w:t xml:space="preserve"> for “show me the </w:t>
+      </w:r>
+      <w:proofErr w:type="spellStart"/>
+      <w:r>
+        <w:rPr>
+          <w:b/>
+        </w:rPr>
+        <w:t>codez</w:t>
+      </w:r>
+      <w:proofErr w:type="spellEnd"/>
+      <w:r>
+        <w:rPr>
+          <w:b/>
+        </w:rPr>
+        <w:t>” transition)</w:t>
       </w:r>
     </w:p>
     <w:p>
@@ -1183,7 +1549,15 @@
         <w:t xml:space="preserve">All of the screenshots I’ll show you come from that app, which you can get in its entirety </w:t>
       </w:r>
       <w:r>
-        <w:t>from my Github page, which is linked here and also at the end of this deck.</w:t>
+        <w:t xml:space="preserve">from my </w:t>
+      </w:r>
+      <w:proofErr w:type="spellStart"/>
+      <w:r>
+        <w:t>Github</w:t>
+      </w:r>
+      <w:proofErr w:type="spellEnd"/>
+      <w:r>
+        <w:t xml:space="preserve"> page, which is linked here and also at the end of this deck.</w:t>
       </w:r>
     </w:p>
     <w:p>
@@ -1196,7 +1570,21 @@
         <w:rPr>
           <w:b/>
         </w:rPr>
-        <w:t>(click for SQL Injection)</w:t>
+        <w:t>(</w:t>
+      </w:r>
+      <w:proofErr w:type="gramStart"/>
+      <w:r>
+        <w:rPr>
+          <w:b/>
+        </w:rPr>
+        <w:t>click</w:t>
+      </w:r>
+      <w:proofErr w:type="gramEnd"/>
+      <w:r>
+        <w:rPr>
+          <w:b/>
+        </w:rPr>
+        <w:t xml:space="preserve"> for SQL Injection)</w:t>
       </w:r>
     </w:p>
     <w:p>
@@ -1219,7 +1607,21 @@
         <w:rPr>
           <w:b/>
         </w:rPr>
-        <w:t>(click for example)</w:t>
+        <w:t>(</w:t>
+      </w:r>
+      <w:proofErr w:type="gramStart"/>
+      <w:r>
+        <w:rPr>
+          <w:b/>
+        </w:rPr>
+        <w:t>click</w:t>
+      </w:r>
+      <w:proofErr w:type="gramEnd"/>
+      <w:r>
+        <w:rPr>
+          <w:b/>
+        </w:rPr>
+        <w:t xml:space="preserve"> for example)</w:t>
       </w:r>
     </w:p>
     <w:p>
@@ -1256,8 +1658,13 @@
       <w:r>
         <w:t xml:space="preserve"> the values and create </w:t>
       </w:r>
-      <w:r>
-        <w:t xml:space="preserve">pamaraterized </w:t>
+      <w:proofErr w:type="spellStart"/>
+      <w:r>
+        <w:t>pamaraterized</w:t>
+      </w:r>
+      <w:proofErr w:type="spellEnd"/>
+      <w:r>
+        <w:t xml:space="preserve"> </w:t>
       </w:r>
       <w:r>
         <w:t>queries.</w:t>
@@ -1278,7 +1685,21 @@
         <w:rPr>
           <w:b/>
         </w:rPr>
-        <w:t>(click for CSRF Transition)</w:t>
+        <w:t>(</w:t>
+      </w:r>
+      <w:proofErr w:type="gramStart"/>
+      <w:r>
+        <w:rPr>
+          <w:b/>
+        </w:rPr>
+        <w:t>click</w:t>
+      </w:r>
+      <w:proofErr w:type="gramEnd"/>
+      <w:r>
+        <w:rPr>
+          <w:b/>
+        </w:rPr>
+        <w:t xml:space="preserve"> for CSRF Transition)</w:t>
       </w:r>
     </w:p>
     <w:p>
@@ -1313,7 +1734,21 @@
         <w:rPr>
           <w:b/>
         </w:rPr>
-        <w:t>(click for CSRF diagram)</w:t>
+        <w:t>(</w:t>
+      </w:r>
+      <w:proofErr w:type="gramStart"/>
+      <w:r>
+        <w:rPr>
+          <w:b/>
+        </w:rPr>
+        <w:t>click</w:t>
+      </w:r>
+      <w:proofErr w:type="gramEnd"/>
+      <w:r>
+        <w:rPr>
+          <w:b/>
+        </w:rPr>
+        <w:t xml:space="preserve"> for CSRF diagram)</w:t>
       </w:r>
     </w:p>
     <w:p>
@@ -1346,7 +1781,21 @@
         <w:rPr>
           <w:b/>
         </w:rPr>
-        <w:t>(click for CSRF – feature)</w:t>
+        <w:t>(</w:t>
+      </w:r>
+      <w:proofErr w:type="gramStart"/>
+      <w:r>
+        <w:rPr>
+          <w:b/>
+        </w:rPr>
+        <w:t>click</w:t>
+      </w:r>
+      <w:proofErr w:type="gramEnd"/>
+      <w:r>
+        <w:rPr>
+          <w:b/>
+        </w:rPr>
+        <w:t xml:space="preserve"> for CSRF – feature)</w:t>
       </w:r>
     </w:p>
     <w:p>
@@ -1361,7 +1810,15 @@
     </w:p>
     <w:p>
       <w:r>
-        <w:t>When the form is submitted, the ValidateAntiForgeryToken attribute checks to see if the token value submitted with the form is the same as the cookie value, and rejects the post otherwise. The browser’s security model prevents a malicious website from reading or writing the cookies for the friendly site, so the only way the tokens will match is if the form being submitted is coming from the friendly site itself.</w:t>
+        <w:t xml:space="preserve">When the form is submitted, the </w:t>
+      </w:r>
+      <w:proofErr w:type="spellStart"/>
+      <w:r>
+        <w:t>ValidateAntiForgeryToken</w:t>
+      </w:r>
+      <w:proofErr w:type="spellEnd"/>
+      <w:r>
+        <w:t xml:space="preserve"> attribute checks to see if the token value submitted with the form is the same as the cookie value, and rejects the post otherwise. The browser’s security model prevents a malicious website from reading or writing the cookies for the friendly site, so the only way the tokens will match is if the form being submitted is coming from the friendly site itself.</w:t>
       </w:r>
     </w:p>
     <w:p>
@@ -1379,7 +1836,21 @@
         <w:rPr>
           <w:b/>
         </w:rPr>
-        <w:t>(click for CSRF – feature (AJAX))</w:t>
+        <w:t>(</w:t>
+      </w:r>
+      <w:proofErr w:type="gramStart"/>
+      <w:r>
+        <w:rPr>
+          <w:b/>
+        </w:rPr>
+        <w:t>click</w:t>
+      </w:r>
+      <w:proofErr w:type="gramEnd"/>
+      <w:r>
+        <w:rPr>
+          <w:b/>
+        </w:rPr>
+        <w:t xml:space="preserve"> for CSRF – feature (AJAX))</w:t>
       </w:r>
     </w:p>
     <w:p>
@@ -1389,12 +1860,28 @@
     </w:p>
     <w:p>
       <w:r>
-        <w:t>Second, you include the value of that hidden field field in your AJAX payload.</w:t>
-      </w:r>
-    </w:p>
-    <w:p>
-      <w:r>
-        <w:t>The backend doesn’t change, you’d still need to use the [ValidateAntiForgeryToken] attribute on the endpoint.</w:t>
+        <w:t xml:space="preserve">Second, you include the value of that hidden field </w:t>
+      </w:r>
+      <w:proofErr w:type="spellStart"/>
+      <w:r>
+        <w:t>field</w:t>
+      </w:r>
+      <w:proofErr w:type="spellEnd"/>
+      <w:r>
+        <w:t xml:space="preserve"> in your AJAX payload.</w:t>
+      </w:r>
+    </w:p>
+    <w:p>
+      <w:r>
+        <w:t>The backend doesn’t change, you’d still need to use the [</w:t>
+      </w:r>
+      <w:proofErr w:type="spellStart"/>
+      <w:r>
+        <w:t>ValidateAntiForgeryToken</w:t>
+      </w:r>
+      <w:proofErr w:type="spellEnd"/>
+      <w:r>
+        <w:t>] attribute on the endpoint.</w:t>
       </w:r>
     </w:p>
     <w:p>
@@ -1417,7 +1904,21 @@
         <w:rPr>
           <w:b/>
         </w:rPr>
-        <w:t>(click for CSRF – framework</w:t>
+        <w:t>(</w:t>
+      </w:r>
+      <w:proofErr w:type="gramStart"/>
+      <w:r>
+        <w:rPr>
+          <w:b/>
+        </w:rPr>
+        <w:t>click</w:t>
+      </w:r>
+      <w:proofErr w:type="gramEnd"/>
+      <w:r>
+        <w:rPr>
+          <w:b/>
+        </w:rPr>
+        <w:t xml:space="preserve"> for CSRF – framework</w:t>
       </w:r>
       <w:r>
         <w:rPr>
@@ -1465,7 +1966,21 @@
         <w:rPr>
           <w:b/>
         </w:rPr>
-        <w:t>(click for CSRF – framework #2</w:t>
+        <w:t>(</w:t>
+      </w:r>
+      <w:proofErr w:type="gramStart"/>
+      <w:r>
+        <w:rPr>
+          <w:b/>
+        </w:rPr>
+        <w:t>click</w:t>
+      </w:r>
+      <w:proofErr w:type="gramEnd"/>
+      <w:r>
+        <w:rPr>
+          <w:b/>
+        </w:rPr>
+        <w:t xml:space="preserve"> for CSRF – framework #2</w:t>
       </w:r>
       <w:r>
         <w:rPr>
@@ -1499,12 +2014,42 @@
         <w:rPr>
           <w:b/>
         </w:rPr>
-        <w:t>(click for CSRF – framework #3 - ajax)</w:t>
-      </w:r>
-    </w:p>
-    <w:p>
-      <w:r>
-        <w:t xml:space="preserve">To handle AJAX posts, I run a second bit of JQuery that defines a global “prefilter” handler. The prefilter handler provides a hook so that you can </w:t>
+        <w:t>(</w:t>
+      </w:r>
+      <w:proofErr w:type="gramStart"/>
+      <w:r>
+        <w:rPr>
+          <w:b/>
+        </w:rPr>
+        <w:t>click</w:t>
+      </w:r>
+      <w:proofErr w:type="gramEnd"/>
+      <w:r>
+        <w:rPr>
+          <w:b/>
+        </w:rPr>
+        <w:t xml:space="preserve"> for CSRF – framework #3 - ajax)</w:t>
+      </w:r>
+    </w:p>
+    <w:p>
+      <w:r>
+        <w:t>To handle AJAX posts, I run a second bit of JQuery that defines a global “</w:t>
+      </w:r>
+      <w:proofErr w:type="spellStart"/>
+      <w:r>
+        <w:t>prefilter</w:t>
+      </w:r>
+      <w:proofErr w:type="spellEnd"/>
+      <w:r>
+        <w:t xml:space="preserve">” handler. The </w:t>
+      </w:r>
+      <w:proofErr w:type="spellStart"/>
+      <w:r>
+        <w:t>prefilter</w:t>
+      </w:r>
+      <w:proofErr w:type="spellEnd"/>
+      <w:r>
+        <w:t xml:space="preserve"> handler provides a hook so that you can </w:t>
       </w:r>
       <w:r>
         <w:t xml:space="preserve">modify the AJAX options </w:t>
@@ -1524,7 +2069,21 @@
         <w:rPr>
           <w:b/>
         </w:rPr>
-        <w:t>(click for CSRF – framework #3)</w:t>
+        <w:t>(</w:t>
+      </w:r>
+      <w:proofErr w:type="gramStart"/>
+      <w:r>
+        <w:rPr>
+          <w:b/>
+        </w:rPr>
+        <w:t>click</w:t>
+      </w:r>
+      <w:proofErr w:type="gramEnd"/>
+      <w:r>
+        <w:rPr>
+          <w:b/>
+        </w:rPr>
+        <w:t xml:space="preserve"> for CSRF – framework #3)</w:t>
       </w:r>
     </w:p>
     <w:p>
@@ -1544,7 +2103,15 @@
         <w:t xml:space="preserve"> actions</w:t>
       </w:r>
       <w:r>
-        <w:t>. We can do that by creating a custom controller, overriding the OnActionExecuting method, and executing the token validation logic when necessary.</w:t>
+        <w:t xml:space="preserve">. We can do that by creating a custom controller, overriding the </w:t>
+      </w:r>
+      <w:proofErr w:type="spellStart"/>
+      <w:r>
+        <w:t>OnActionExecuting</w:t>
+      </w:r>
+      <w:proofErr w:type="spellEnd"/>
+      <w:r>
+        <w:t xml:space="preserve"> method, and executing the token validation logic when necessary.</w:t>
       </w:r>
     </w:p>
     <w:p>
@@ -1566,7 +2133,21 @@
         <w:rPr>
           <w:b/>
         </w:rPr>
-        <w:t>(click for CSRF – framework #4</w:t>
+        <w:t>(</w:t>
+      </w:r>
+      <w:proofErr w:type="gramStart"/>
+      <w:r>
+        <w:rPr>
+          <w:b/>
+        </w:rPr>
+        <w:t>click</w:t>
+      </w:r>
+      <w:proofErr w:type="gramEnd"/>
+      <w:r>
+        <w:rPr>
+          <w:b/>
+        </w:rPr>
+        <w:t xml:space="preserve"> for CSRF – framework #4</w:t>
       </w:r>
       <w:r>
         <w:rPr>
@@ -1591,12 +2172,34 @@
         <w:rPr>
           <w:b/>
         </w:rPr>
-        <w:t>(click for CSRF – framework #5 – AJAX clean)</w:t>
-      </w:r>
-    </w:p>
-    <w:p>
-      <w:r>
-        <w:t>And here’s what it looks like for an AJAX POST. Again, it’s 100% business logic, yet still protected.</w:t>
+        <w:t>(</w:t>
+      </w:r>
+      <w:proofErr w:type="gramStart"/>
+      <w:r>
+        <w:rPr>
+          <w:b/>
+        </w:rPr>
+        <w:t>click</w:t>
+      </w:r>
+      <w:proofErr w:type="gramEnd"/>
+      <w:r>
+        <w:rPr>
+          <w:b/>
+        </w:rPr>
+        <w:t xml:space="preserve"> for CSRF – framework #5 – AJAX clean)</w:t>
+      </w:r>
+    </w:p>
+    <w:p>
+      <w:r>
+        <w:t xml:space="preserve">And here’s what it looks like for an AJAX POST. Again, </w:t>
+      </w:r>
+      <w:proofErr w:type="gramStart"/>
+      <w:r>
+        <w:t>it’s</w:t>
+      </w:r>
+      <w:proofErr w:type="gramEnd"/>
+      <w:r>
+        <w:t xml:space="preserve"> 100% business logic, yet still protected.</w:t>
       </w:r>
     </w:p>
     <w:p>
@@ -1614,7 +2217,21 @@
         <w:rPr>
           <w:b/>
         </w:rPr>
-        <w:t>(click for Authentication transition)</w:t>
+        <w:t>(</w:t>
+      </w:r>
+      <w:proofErr w:type="gramStart"/>
+      <w:r>
+        <w:rPr>
+          <w:b/>
+        </w:rPr>
+        <w:t>click</w:t>
+      </w:r>
+      <w:proofErr w:type="gramEnd"/>
+      <w:r>
+        <w:rPr>
+          <w:b/>
+        </w:rPr>
+        <w:t xml:space="preserve"> for Authentication transition)</w:t>
       </w:r>
     </w:p>
     <w:p>
@@ -1632,7 +2249,21 @@
         <w:rPr>
           <w:b/>
         </w:rPr>
-        <w:t>(click)</w:t>
+        <w:t>(</w:t>
+      </w:r>
+      <w:proofErr w:type="gramStart"/>
+      <w:r>
+        <w:rPr>
+          <w:b/>
+        </w:rPr>
+        <w:t>click</w:t>
+      </w:r>
+      <w:proofErr w:type="gramEnd"/>
+      <w:r>
+        <w:rPr>
+          <w:b/>
+        </w:rPr>
+        <w:t>)</w:t>
       </w:r>
     </w:p>
     <w:p>
@@ -1670,20 +2301,50 @@
         </w:numPr>
       </w:pPr>
       <w:r>
-        <w:t>Second, this attribute only requires a valid Forms Auth token. I tend to store information about the user in session state after they log in, and in some cases it’s possible to have a valid Forms Auth token but have an unpopulated session. This can lead to errors when code assumes that it can get certain data from the session.</w:t>
-      </w:r>
-    </w:p>
-    <w:p>
-      <w:pPr>
-        <w:rPr>
-          <w:b/>
-        </w:rPr>
-      </w:pPr>
-      <w:r>
-        <w:rPr>
-          <w:b/>
-        </w:rPr>
-        <w:t>(click)</w:t>
+        <w:t xml:space="preserve">Second, this attribute only requires a valid Forms </w:t>
+      </w:r>
+      <w:proofErr w:type="spellStart"/>
+      <w:r>
+        <w:t>Auth</w:t>
+      </w:r>
+      <w:proofErr w:type="spellEnd"/>
+      <w:r>
+        <w:t xml:space="preserve"> token. I tend to store information about the user in session state after they log in, and in some cases it’s possible to have a valid Forms </w:t>
+      </w:r>
+      <w:proofErr w:type="spellStart"/>
+      <w:r>
+        <w:t>Auth</w:t>
+      </w:r>
+      <w:proofErr w:type="spellEnd"/>
+      <w:r>
+        <w:t xml:space="preserve"> token but have an unpopulated session. This can lead to errors when code assumes that it can get certain data from the session.</w:t>
+      </w:r>
+    </w:p>
+    <w:p>
+      <w:pPr>
+        <w:rPr>
+          <w:b/>
+        </w:rPr>
+      </w:pPr>
+      <w:r>
+        <w:rPr>
+          <w:b/>
+        </w:rPr>
+        <w:t>(</w:t>
+      </w:r>
+      <w:proofErr w:type="gramStart"/>
+      <w:r>
+        <w:rPr>
+          <w:b/>
+        </w:rPr>
+        <w:t>click</w:t>
+      </w:r>
+      <w:proofErr w:type="gramEnd"/>
+      <w:r>
+        <w:rPr>
+          <w:b/>
+        </w:rPr>
+        <w:t>)</w:t>
       </w:r>
     </w:p>
     <w:p>
@@ -1707,7 +2368,15 @@
     </w:p>
     <w:p>
       <w:r>
-        <w:t>First, I create a base class that all of my controllers will inherit from. This is a really useful thing to do for lots of reasons, security one of them. Within this controller I override the “OnActionExecuting” method and put in my global security check.</w:t>
+        <w:t>First, I create a base class that all of my controllers will inherit from. This is a really useful thing to do for lots of reasons, security one of them. Within this controller I override the “</w:t>
+      </w:r>
+      <w:proofErr w:type="spellStart"/>
+      <w:r>
+        <w:t>OnActionExecuting</w:t>
+      </w:r>
+      <w:proofErr w:type="spellEnd"/>
+      <w:r>
+        <w:t>” method and put in my global security check.</w:t>
       </w:r>
     </w:p>
     <w:p>
@@ -1742,7 +2411,21 @@
         <w:rPr>
           <w:b/>
         </w:rPr>
-        <w:t>(click for Access Control transition)</w:t>
+        <w:t>(</w:t>
+      </w:r>
+      <w:proofErr w:type="gramStart"/>
+      <w:r>
+        <w:rPr>
+          <w:b/>
+        </w:rPr>
+        <w:t>click</w:t>
+      </w:r>
+      <w:proofErr w:type="gramEnd"/>
+      <w:r>
+        <w:rPr>
+          <w:b/>
+        </w:rPr>
+        <w:t xml:space="preserve"> for Access Control transition)</w:t>
       </w:r>
     </w:p>
     <w:p>
@@ -1763,7 +2446,21 @@
         <w:rPr>
           <w:b/>
         </w:rPr>
-        <w:t>(click for Access Control feature)</w:t>
+        <w:t>(</w:t>
+      </w:r>
+      <w:proofErr w:type="gramStart"/>
+      <w:r>
+        <w:rPr>
+          <w:b/>
+        </w:rPr>
+        <w:t>click</w:t>
+      </w:r>
+      <w:proofErr w:type="gramEnd"/>
+      <w:r>
+        <w:rPr>
+          <w:b/>
+        </w:rPr>
+        <w:t xml:space="preserve"> for Access Control feature)</w:t>
       </w:r>
     </w:p>
     <w:p>
@@ -1782,7 +2479,21 @@
         <w:rPr>
           <w:b/>
         </w:rPr>
-        <w:t>(click for Access Control – feature #2)</w:t>
+        <w:t>(</w:t>
+      </w:r>
+      <w:proofErr w:type="gramStart"/>
+      <w:r>
+        <w:rPr>
+          <w:b/>
+        </w:rPr>
+        <w:t>click</w:t>
+      </w:r>
+      <w:proofErr w:type="gramEnd"/>
+      <w:r>
+        <w:rPr>
+          <w:b/>
+        </w:rPr>
+        <w:t xml:space="preserve"> for Access Control – feature #2)</w:t>
       </w:r>
     </w:p>
     <w:p>
@@ -1822,7 +2533,21 @@
         <w:rPr>
           <w:b/>
         </w:rPr>
-        <w:t>(click for Access Control – framework #1)</w:t>
+        <w:t>(</w:t>
+      </w:r>
+      <w:proofErr w:type="gramStart"/>
+      <w:r>
+        <w:rPr>
+          <w:b/>
+        </w:rPr>
+        <w:t>click</w:t>
+      </w:r>
+      <w:proofErr w:type="gramEnd"/>
+      <w:r>
+        <w:rPr>
+          <w:b/>
+        </w:rPr>
+        <w:t xml:space="preserve"> for Access Control – framework #1)</w:t>
       </w:r>
     </w:p>
     <w:p>
@@ -1835,7 +2560,23 @@
         <w:t xml:space="preserve">Here’s an example </w:t>
       </w:r>
       <w:r>
-        <w:t>of a simple data service that provides two different ways to get order data. You can call GetAll and get everything, or you can call GetById and get back a single order.</w:t>
+        <w:t xml:space="preserve">of a simple data service that provides two different ways to get order data. You can call </w:t>
+      </w:r>
+      <w:proofErr w:type="spellStart"/>
+      <w:r>
+        <w:t>GetAll</w:t>
+      </w:r>
+      <w:proofErr w:type="spellEnd"/>
+      <w:r>
+        <w:t xml:space="preserve"> and get everything, or you can call </w:t>
+      </w:r>
+      <w:proofErr w:type="spellStart"/>
+      <w:r>
+        <w:t>GetById</w:t>
+      </w:r>
+      <w:proofErr w:type="spellEnd"/>
+      <w:r>
+        <w:t xml:space="preserve"> and get back a single order.</w:t>
       </w:r>
     </w:p>
     <w:p>
@@ -1863,7 +2604,19 @@
         <w:t xml:space="preserve">do </w:t>
       </w:r>
       <w:r>
-        <w:t>have to provide them, I recommend a naming convention like you see here because it reminds the programmer that they need to provide their own access checks. If I’m a programmer and I type “OrderService.GetById”, it isn’t explicit whether or not security rules have been applied. But if I type “GetById</w:t>
+        <w:t>have to provide them, I recommend a naming convention like you see here because it reminds the programmer that they need to provide their own access checks. If I’m a programmer and I type “</w:t>
+      </w:r>
+      <w:proofErr w:type="spellStart"/>
+      <w:r>
+        <w:t>OrderService.GetById</w:t>
+      </w:r>
+      <w:proofErr w:type="spellEnd"/>
+      <w:r>
+        <w:t>”, it isn’t explicit whether or not security rules have been applied. But if I type “</w:t>
+      </w:r>
+      <w:proofErr w:type="spellStart"/>
+      <w:r>
+        <w:t>GetById</w:t>
       </w:r>
       <w:r>
         <w:rPr>
@@ -1871,6 +2624,7 @@
         </w:rPr>
         <w:t>Insecure</w:t>
       </w:r>
+      <w:proofErr w:type="spellEnd"/>
       <w:r>
         <w:t>”, that’s a pretty clear reminder that I’m on the hook for access control in my app code.</w:t>
       </w:r>
@@ -1890,7 +2644,21 @@
         <w:rPr>
           <w:b/>
         </w:rPr>
-        <w:t>(click for RLS)</w:t>
+        <w:t>(</w:t>
+      </w:r>
+      <w:proofErr w:type="gramStart"/>
+      <w:r>
+        <w:rPr>
+          <w:b/>
+        </w:rPr>
+        <w:t>click</w:t>
+      </w:r>
+      <w:proofErr w:type="gramEnd"/>
+      <w:r>
+        <w:rPr>
+          <w:b/>
+        </w:rPr>
+        <w:t xml:space="preserve"> for RLS)</w:t>
       </w:r>
     </w:p>
     <w:p>
@@ -1911,7 +2679,15 @@
     </w:p>
     <w:p>
       <w:r>
-        <w:t>First, we create a class that implements the IDbConnectionInterceptor interface. This basically tells Entity Framework that we want to run some custom code whenever a database connection is opened.</w:t>
+        <w:t xml:space="preserve">First, we create a class that implements the </w:t>
+      </w:r>
+      <w:proofErr w:type="spellStart"/>
+      <w:r>
+        <w:t>IDbConnectionInterceptor</w:t>
+      </w:r>
+      <w:proofErr w:type="spellEnd"/>
+      <w:r>
+        <w:t xml:space="preserve"> interface. This basically tells Entity Framework that we want to run some custom code whenever a database connection is opened.</w:t>
       </w:r>
     </w:p>
     <w:p>
@@ -1931,7 +2707,15 @@
     <w:p>
       <w:r>
         <w:lastRenderedPageBreak/>
-        <w:t>Then, if there IS a logged in user, we execute this stored procedure called sp_set_session_context. This is how we add values to the connection scope.</w:t>
+        <w:t xml:space="preserve">Then, if there IS a logged in user, we execute this stored procedure called </w:t>
+      </w:r>
+      <w:proofErr w:type="spellStart"/>
+      <w:r>
+        <w:t>sp_set_session_context</w:t>
+      </w:r>
+      <w:proofErr w:type="spellEnd"/>
+      <w:r>
+        <w:t>. This is how we add values to the connection scope.</w:t>
       </w:r>
     </w:p>
     <w:p>
@@ -1944,7 +2728,21 @@
         <w:rPr>
           <w:b/>
         </w:rPr>
-        <w:t>(click for RLS – SQL)</w:t>
+        <w:t>(</w:t>
+      </w:r>
+      <w:proofErr w:type="gramStart"/>
+      <w:r>
+        <w:rPr>
+          <w:b/>
+        </w:rPr>
+        <w:t>click</w:t>
+      </w:r>
+      <w:proofErr w:type="gramEnd"/>
+      <w:r>
+        <w:rPr>
+          <w:b/>
+        </w:rPr>
+        <w:t xml:space="preserve"> for RLS – SQL)</w:t>
       </w:r>
     </w:p>
     <w:p>
@@ -1971,7 +2769,21 @@
         <w:rPr>
           <w:b/>
         </w:rPr>
-        <w:t>(click for RLS – SQL 2)</w:t>
+        <w:t>(</w:t>
+      </w:r>
+      <w:proofErr w:type="gramStart"/>
+      <w:r>
+        <w:rPr>
+          <w:b/>
+        </w:rPr>
+        <w:t>click</w:t>
+      </w:r>
+      <w:proofErr w:type="gramEnd"/>
+      <w:r>
+        <w:rPr>
+          <w:b/>
+        </w:rPr>
+        <w:t xml:space="preserve"> for RLS – SQL 2)</w:t>
       </w:r>
     </w:p>
     <w:p>
@@ -1989,7 +2801,21 @@
         <w:rPr>
           <w:b/>
         </w:rPr>
-        <w:t xml:space="preserve"> (click for RLS – clean)</w:t>
+        <w:t xml:space="preserve"> (</w:t>
+      </w:r>
+      <w:proofErr w:type="gramStart"/>
+      <w:r>
+        <w:rPr>
+          <w:b/>
+        </w:rPr>
+        <w:t>click</w:t>
+      </w:r>
+      <w:proofErr w:type="gramEnd"/>
+      <w:r>
+        <w:rPr>
+          <w:b/>
+        </w:rPr>
+        <w:t xml:space="preserve"> for RLS – clean)</w:t>
       </w:r>
     </w:p>
     <w:p>
@@ -2014,7 +2840,21 @@
         <w:rPr>
           <w:b/>
         </w:rPr>
-        <w:t>(click for Authorization transition)</w:t>
+        <w:t>(</w:t>
+      </w:r>
+      <w:proofErr w:type="gramStart"/>
+      <w:r>
+        <w:rPr>
+          <w:b/>
+        </w:rPr>
+        <w:t>click</w:t>
+      </w:r>
+      <w:proofErr w:type="gramEnd"/>
+      <w:r>
+        <w:rPr>
+          <w:b/>
+        </w:rPr>
+        <w:t xml:space="preserve"> for Authorization transition)</w:t>
       </w:r>
     </w:p>
     <w:p>
@@ -2070,7 +2910,35 @@
         <w:rPr>
           <w:b/>
         </w:rPr>
-        <w:t>(click for Auth – feature)</w:t>
+        <w:t>(</w:t>
+      </w:r>
+      <w:proofErr w:type="gramStart"/>
+      <w:r>
+        <w:rPr>
+          <w:b/>
+        </w:rPr>
+        <w:t>click</w:t>
+      </w:r>
+      <w:proofErr w:type="gramEnd"/>
+      <w:r>
+        <w:rPr>
+          <w:b/>
+        </w:rPr>
+        <w:t xml:space="preserve"> for </w:t>
+      </w:r>
+      <w:proofErr w:type="spellStart"/>
+      <w:r>
+        <w:rPr>
+          <w:b/>
+        </w:rPr>
+        <w:t>Auth</w:t>
+      </w:r>
+      <w:proofErr w:type="spellEnd"/>
+      <w:r>
+        <w:rPr>
+          <w:b/>
+        </w:rPr>
+        <w:t xml:space="preserve"> – feature)</w:t>
       </w:r>
     </w:p>
     <w:p>
@@ -2081,7 +2949,15 @@
     </w:p>
     <w:p>
       <w:r>
-        <w:t>This is simple, but it results in a lot of duplicative code. If you change how the permission check works, or if you decide you want to do something different than return an HttpUnauthorizedResult, you’re going to have a lot of places to modify.</w:t>
+        <w:t xml:space="preserve">This is simple, but it results in a lot of duplicative code. If you change how the permission check works, or if you decide you want to do something different than return an </w:t>
+      </w:r>
+      <w:proofErr w:type="spellStart"/>
+      <w:r>
+        <w:t>HttpUnauthorizedResult</w:t>
+      </w:r>
+      <w:proofErr w:type="spellEnd"/>
+      <w:r>
+        <w:t>, you’re going to have a lot of places to modify.</w:t>
       </w:r>
     </w:p>
     <w:p>
@@ -2097,7 +2973,35 @@
         <w:rPr>
           <w:b/>
         </w:rPr>
-        <w:t>(click for Auth – framework)</w:t>
+        <w:t>(</w:t>
+      </w:r>
+      <w:proofErr w:type="gramStart"/>
+      <w:r>
+        <w:rPr>
+          <w:b/>
+        </w:rPr>
+        <w:t>click</w:t>
+      </w:r>
+      <w:proofErr w:type="gramEnd"/>
+      <w:r>
+        <w:rPr>
+          <w:b/>
+        </w:rPr>
+        <w:t xml:space="preserve"> for </w:t>
+      </w:r>
+      <w:proofErr w:type="spellStart"/>
+      <w:r>
+        <w:rPr>
+          <w:b/>
+        </w:rPr>
+        <w:t>Auth</w:t>
+      </w:r>
+      <w:proofErr w:type="spellEnd"/>
+      <w:r>
+        <w:rPr>
+          <w:b/>
+        </w:rPr>
+        <w:t xml:space="preserve"> – framework)</w:t>
       </w:r>
     </w:p>
     <w:p>
@@ -2134,7 +3038,21 @@
         <w:rPr>
           <w:b/>
         </w:rPr>
-        <w:t>(click for implementation)</w:t>
+        <w:t>(</w:t>
+      </w:r>
+      <w:proofErr w:type="gramStart"/>
+      <w:r>
+        <w:rPr>
+          <w:b/>
+        </w:rPr>
+        <w:t>click</w:t>
+      </w:r>
+      <w:proofErr w:type="gramEnd"/>
+      <w:r>
+        <w:rPr>
+          <w:b/>
+        </w:rPr>
+        <w:t xml:space="preserve"> for implementation)</w:t>
       </w:r>
     </w:p>
     <w:p>
@@ -2148,7 +3066,15 @@
         <w:t xml:space="preserve">every </w:t>
       </w:r>
       <w:r>
-        <w:t xml:space="preserve">other controller in my site derives from. I can then add a “CurrentUser” property to that base controller, which </w:t>
+        <w:t>other controller in my site derives from. I can then add a “</w:t>
+      </w:r>
+      <w:proofErr w:type="spellStart"/>
+      <w:r>
+        <w:t>CurrentUser</w:t>
+      </w:r>
+      <w:proofErr w:type="spellEnd"/>
+      <w:r>
+        <w:t xml:space="preserve">” property to that base controller, which </w:t>
       </w:r>
       <w:r>
         <w:t xml:space="preserve">I can then access from the attribute code </w:t>
@@ -2167,7 +3093,21 @@
         <w:rPr>
           <w:b/>
         </w:rPr>
-        <w:t>(click for Property-level transition)</w:t>
+        <w:t>(</w:t>
+      </w:r>
+      <w:proofErr w:type="gramStart"/>
+      <w:r>
+        <w:rPr>
+          <w:b/>
+        </w:rPr>
+        <w:t>click</w:t>
+      </w:r>
+      <w:proofErr w:type="gramEnd"/>
+      <w:r>
+        <w:rPr>
+          <w:b/>
+        </w:rPr>
+        <w:t xml:space="preserve"> for Property-level transition)</w:t>
       </w:r>
     </w:p>
     <w:p>
@@ -2185,7 +3125,21 @@
         <w:rPr>
           <w:b/>
         </w:rPr>
-        <w:t>(click for code sample)</w:t>
+        <w:t>(</w:t>
+      </w:r>
+      <w:proofErr w:type="gramStart"/>
+      <w:r>
+        <w:rPr>
+          <w:b/>
+        </w:rPr>
+        <w:t>click</w:t>
+      </w:r>
+      <w:proofErr w:type="gramEnd"/>
+      <w:r>
+        <w:rPr>
+          <w:b/>
+        </w:rPr>
+        <w:t xml:space="preserve"> for code sample)</w:t>
       </w:r>
     </w:p>
     <w:p>
@@ -2195,8 +3149,13 @@
     </w:p>
     <w:p>
       <w:r>
-        <w:t>Just like with page-level authorization this is fairly simple to do, but it can result in a lot of copy/pasted code that makes it hard to maintain or modify those rules over time.</w:t>
-      </w:r>
+        <w:t xml:space="preserve">Just like with page-level authorization this is fairly simple to do, but it can result in a lot of copy/pasted code that makes it hard to maintain or modify those rules over </w:t>
+      </w:r>
+      <w:proofErr w:type="gramStart"/>
+      <w:r>
+        <w:t>time.</w:t>
+      </w:r>
+      <w:proofErr w:type="gramEnd"/>
       <w:r>
         <w:t xml:space="preserve"> It also requires that we couple the object model to the concept of a user identity, which might be undesirable.</w:t>
       </w:r>
@@ -2220,12 +3179,48 @@
         <w:rPr>
           <w:b/>
         </w:rPr>
-        <w:t>(click for Property Auth – framework)</w:t>
-      </w:r>
-    </w:p>
-    <w:p>
-      <w:r>
-        <w:t xml:space="preserve">And just like with page-level authorization, that means pushing the </w:t>
+        <w:t>(</w:t>
+      </w:r>
+      <w:proofErr w:type="gramStart"/>
+      <w:r>
+        <w:rPr>
+          <w:b/>
+        </w:rPr>
+        <w:t>click</w:t>
+      </w:r>
+      <w:proofErr w:type="gramEnd"/>
+      <w:r>
+        <w:rPr>
+          <w:b/>
+        </w:rPr>
+        <w:t xml:space="preserve"> for Property </w:t>
+      </w:r>
+      <w:proofErr w:type="spellStart"/>
+      <w:r>
+        <w:rPr>
+          <w:b/>
+        </w:rPr>
+        <w:t>Auth</w:t>
+      </w:r>
+      <w:proofErr w:type="spellEnd"/>
+      <w:r>
+        <w:rPr>
+          <w:b/>
+        </w:rPr>
+        <w:t xml:space="preserve"> – framework)</w:t>
+      </w:r>
+    </w:p>
+    <w:p>
+      <w:r>
+        <w:t xml:space="preserve">And just like with page-level </w:t>
+      </w:r>
+      <w:proofErr w:type="gramStart"/>
+      <w:r>
+        <w:t>authorization, that</w:t>
+      </w:r>
+      <w:proofErr w:type="gramEnd"/>
+      <w:r>
+        <w:t xml:space="preserve"> means pushing the </w:t>
       </w:r>
       <w:r>
         <w:rPr>
@@ -2249,12 +3244,36 @@
     </w:p>
     <w:p>
       <w:r>
-        <w:t>Unlike with page-level authorization, however, there’s no handy place to hook this logic into. There is no generic “OnPropertyAccessed” type filter built into .NET.</w:t>
-      </w:r>
-    </w:p>
-    <w:p>
-      <w:r>
-        <w:t xml:space="preserve">However, we can use a library called PostSharp to give us pretty much that exact thing. PostSharp is what’s called an “Aspect Oriented Programming” framework. I won’t go into all the details, but basically it’s a post-processor that runs </w:t>
+        <w:t>Unlike with page-level authorization, however, there’s no handy place to hook this logic into. There is no generic “</w:t>
+      </w:r>
+      <w:proofErr w:type="spellStart"/>
+      <w:r>
+        <w:t>OnPropertyAccessed</w:t>
+      </w:r>
+      <w:proofErr w:type="spellEnd"/>
+      <w:r>
+        <w:t>” type filter built into .NET.</w:t>
+      </w:r>
+    </w:p>
+    <w:p>
+      <w:r>
+        <w:t xml:space="preserve">However, we can use a library called </w:t>
+      </w:r>
+      <w:proofErr w:type="spellStart"/>
+      <w:r>
+        <w:t>PostSharp</w:t>
+      </w:r>
+      <w:proofErr w:type="spellEnd"/>
+      <w:r>
+        <w:t xml:space="preserve"> to give us pretty much that exact thing. </w:t>
+      </w:r>
+      <w:proofErr w:type="spellStart"/>
+      <w:r>
+        <w:t>PostSharp</w:t>
+      </w:r>
+      <w:proofErr w:type="spellEnd"/>
+      <w:r>
+        <w:t xml:space="preserve"> is what’s called an “Aspect Oriented Programming” framework. I won’t go into all the details, but basically it’s a post-processor that runs </w:t>
       </w:r>
       <w:r>
         <w:rPr>
@@ -2277,15 +3296,51 @@
         <w:t>For example,</w:t>
       </w:r>
       <w:r>
-        <w:t xml:space="preserve"> in my demo app I implemented a custom attribute called MaskedValue, which looks like this:</w:t>
-      </w:r>
-    </w:p>
-    <w:p>
-      <w:r>
-        <w:rPr>
-          <w:b/>
-        </w:rPr>
-        <w:t>(click for PostSharp code</w:t>
+        <w:t xml:space="preserve"> in my demo app I implemented a custom attribute called </w:t>
+      </w:r>
+      <w:proofErr w:type="spellStart"/>
+      <w:r>
+        <w:t>MaskedValue</w:t>
+      </w:r>
+      <w:proofErr w:type="spellEnd"/>
+      <w:r>
+        <w:t>, which looks like this:</w:t>
+      </w:r>
+    </w:p>
+    <w:p>
+      <w:r>
+        <w:rPr>
+          <w:b/>
+        </w:rPr>
+        <w:t>(</w:t>
+      </w:r>
+      <w:proofErr w:type="gramStart"/>
+      <w:r>
+        <w:rPr>
+          <w:b/>
+        </w:rPr>
+        <w:t>click</w:t>
+      </w:r>
+      <w:proofErr w:type="gramEnd"/>
+      <w:r>
+        <w:rPr>
+          <w:b/>
+        </w:rPr>
+        <w:t xml:space="preserve"> for </w:t>
+      </w:r>
+      <w:proofErr w:type="spellStart"/>
+      <w:r>
+        <w:rPr>
+          <w:b/>
+        </w:rPr>
+        <w:t>PostSharp</w:t>
+      </w:r>
+      <w:proofErr w:type="spellEnd"/>
+      <w:r>
+        <w:rPr>
+          <w:b/>
+        </w:rPr>
+        <w:t xml:space="preserve"> code</w:t>
       </w:r>
       <w:r>
         <w:t>)</w:t>
@@ -2293,7 +3348,15 @@
     </w:p>
     <w:p>
       <w:r>
-        <w:t>I’ve created this base class called UserAwarePropertyInterceptor. It basically talks to the current thread, figures out which user is active, and exposes the user data as a class member.</w:t>
+        <w:t xml:space="preserve">I’ve created this base class called </w:t>
+      </w:r>
+      <w:proofErr w:type="spellStart"/>
+      <w:r>
+        <w:t>UserAwarePropertyInterceptor</w:t>
+      </w:r>
+      <w:proofErr w:type="spellEnd"/>
+      <w:r>
+        <w:t>. It basically talks to the current thread, figures out which user is active, and exposes the user data as a class member.</w:t>
       </w:r>
       <w:r>
         <w:t xml:space="preserve"> This is what allows us to decouple the view model itself from the application user class.</w:t>
@@ -2310,24 +3373,50 @@
         <w:t xml:space="preserve">itself </w:t>
       </w:r>
       <w:r>
-        <w:t xml:space="preserve">inherits from a PostSharp class which gives us this </w:t>
-      </w:r>
+        <w:t xml:space="preserve">inherits from a </w:t>
+      </w:r>
+      <w:proofErr w:type="spellStart"/>
+      <w:r>
+        <w:t>PostSharp</w:t>
+      </w:r>
+      <w:proofErr w:type="spellEnd"/>
+      <w:r>
+        <w:t xml:space="preserve"> class which gives us this </w:t>
+      </w:r>
+      <w:proofErr w:type="spellStart"/>
       <w:r>
         <w:rPr>
           <w:i/>
         </w:rPr>
         <w:t>OnGetValue</w:t>
       </w:r>
+      <w:proofErr w:type="spellEnd"/>
       <w:r>
         <w:t xml:space="preserve"> method to override. This method will get executed every time code tries to read the SSN property of my view model. I do the permission check in the body of this method and, if the user doesn’t have the necessary permission, I return a masked value instead of the raw SSN.</w:t>
       </w:r>
     </w:p>
     <w:p>
       <w:r>
-        <w:t xml:space="preserve">Again, the magic here is PostSharp. After I compile my code, </w:t>
-      </w:r>
-      <w:r>
-        <w:t xml:space="preserve">the PostSharp engine </w:t>
+        <w:t xml:space="preserve">Again, the magic here is </w:t>
+      </w:r>
+      <w:proofErr w:type="spellStart"/>
+      <w:r>
+        <w:t>PostSharp</w:t>
+      </w:r>
+      <w:proofErr w:type="spellEnd"/>
+      <w:r>
+        <w:t xml:space="preserve">. After I compile my code, </w:t>
+      </w:r>
+      <w:r>
+        <w:t xml:space="preserve">the </w:t>
+      </w:r>
+      <w:proofErr w:type="spellStart"/>
+      <w:r>
+        <w:t>PostSharp</w:t>
+      </w:r>
+      <w:proofErr w:type="spellEnd"/>
+      <w:r>
+        <w:t xml:space="preserve"> engine </w:t>
       </w:r>
       <w:r>
         <w:t xml:space="preserve">re-writes the getter for the SSN property and injects a call into this method instead. It’s </w:t>
@@ -2341,7 +3430,35 @@
         <w:rPr>
           <w:b/>
         </w:rPr>
-        <w:t>(click for Property Auth – framework (dupe))</w:t>
+        <w:t>(</w:t>
+      </w:r>
+      <w:proofErr w:type="gramStart"/>
+      <w:r>
+        <w:rPr>
+          <w:b/>
+        </w:rPr>
+        <w:t>click</w:t>
+      </w:r>
+      <w:proofErr w:type="gramEnd"/>
+      <w:r>
+        <w:rPr>
+          <w:b/>
+        </w:rPr>
+        <w:t xml:space="preserve"> for Property </w:t>
+      </w:r>
+      <w:proofErr w:type="spellStart"/>
+      <w:r>
+        <w:rPr>
+          <w:b/>
+        </w:rPr>
+        <w:t>Auth</w:t>
+      </w:r>
+      <w:proofErr w:type="spellEnd"/>
+      <w:r>
+        <w:rPr>
+          <w:b/>
+        </w:rPr>
+        <w:t xml:space="preserve"> – framework (dupe))</w:t>
       </w:r>
     </w:p>
     <w:p>
@@ -2388,12 +3505,34 @@
         <w:rPr>
           <w:b/>
         </w:rPr>
-        <w:t>(click for Encrypt)</w:t>
-      </w:r>
-    </w:p>
-    <w:p>
-      <w:r>
-        <w:t>Another cross-cutting concern that you can handle with PostSharp is encryption. I’m not going to show the details right now, but if you look at my sample code you’ll see an example of this Encrypted Value interceptor that automatically encrypts its values when storing them in the database, and automatically decrypts the values when reading them back out.</w:t>
+        <w:t>(</w:t>
+      </w:r>
+      <w:proofErr w:type="gramStart"/>
+      <w:r>
+        <w:rPr>
+          <w:b/>
+        </w:rPr>
+        <w:t>click</w:t>
+      </w:r>
+      <w:proofErr w:type="gramEnd"/>
+      <w:r>
+        <w:rPr>
+          <w:b/>
+        </w:rPr>
+        <w:t xml:space="preserve"> for Encrypt)</w:t>
+      </w:r>
+    </w:p>
+    <w:p>
+      <w:r>
+        <w:t xml:space="preserve">Another cross-cutting concern that you can handle with </w:t>
+      </w:r>
+      <w:proofErr w:type="spellStart"/>
+      <w:r>
+        <w:t>PostSharp</w:t>
+      </w:r>
+      <w:proofErr w:type="spellEnd"/>
+      <w:r>
+        <w:t xml:space="preserve"> is encryption. I’m not going to show the details right now, but if you look at my sample code you’ll see an example of this Encrypted Value interceptor that automatically encrypts its values when storing them in the database, and automatically decrypts the values when reading them back out.</w:t>
       </w:r>
     </w:p>
     <w:p>
@@ -2406,7 +3545,21 @@
         <w:rPr>
           <w:b/>
         </w:rPr>
-        <w:t>(click for auditing)</w:t>
+        <w:t>(</w:t>
+      </w:r>
+      <w:proofErr w:type="gramStart"/>
+      <w:r>
+        <w:rPr>
+          <w:b/>
+        </w:rPr>
+        <w:t>click</w:t>
+      </w:r>
+      <w:proofErr w:type="gramEnd"/>
+      <w:r>
+        <w:rPr>
+          <w:b/>
+        </w:rPr>
+        <w:t xml:space="preserve"> for auditing)</w:t>
       </w:r>
     </w:p>
     <w:p>
@@ -2443,7 +3596,21 @@
         <w:rPr>
           <w:b/>
         </w:rPr>
-        <w:t>(click for endpoint example)</w:t>
+        <w:t>(</w:t>
+      </w:r>
+      <w:proofErr w:type="gramStart"/>
+      <w:r>
+        <w:rPr>
+          <w:b/>
+        </w:rPr>
+        <w:t>click</w:t>
+      </w:r>
+      <w:proofErr w:type="gramEnd"/>
+      <w:r>
+        <w:rPr>
+          <w:b/>
+        </w:rPr>
+        <w:t xml:space="preserve"> for endpoint example)</w:t>
       </w:r>
     </w:p>
     <w:p>
@@ -2496,7 +3663,21 @@
         <w:rPr>
           <w:b/>
         </w:rPr>
-        <w:t xml:space="preserve">(click for </w:t>
+        <w:t>(</w:t>
+      </w:r>
+      <w:proofErr w:type="gramStart"/>
+      <w:r>
+        <w:rPr>
+          <w:b/>
+        </w:rPr>
+        <w:t>click</w:t>
+      </w:r>
+      <w:proofErr w:type="gramEnd"/>
+      <w:r>
+        <w:rPr>
+          <w:b/>
+        </w:rPr>
+        <w:t xml:space="preserve"> for </w:t>
       </w:r>
       <w:r>
         <w:rPr>
@@ -2515,7 +3696,15 @@
     </w:p>
     <w:p>
       <w:r>
-        <w:t>This is a snippet of a report from my demo app showing a couple of endpoints. You can see that a couple of them allow public access, others require a login but do not require any specific permissions, and one of them is only accessible to logged in users that also have the ManageOrders permission.</w:t>
+        <w:t xml:space="preserve">This is a snippet of a report from my demo app showing a couple of endpoints. You can see that a couple of them allow public access, others require a login but do not require any specific permissions, and one of them is only accessible to logged in users that also have the </w:t>
+      </w:r>
+      <w:proofErr w:type="spellStart"/>
+      <w:r>
+        <w:t>ManageOrders</w:t>
+      </w:r>
+      <w:proofErr w:type="spellEnd"/>
+      <w:r>
+        <w:t xml:space="preserve"> permission.</w:t>
       </w:r>
     </w:p>
     <w:p>
@@ -2529,7 +3718,21 @@
           <w:b/>
         </w:rPr>
         <w:lastRenderedPageBreak/>
-        <w:t>(click for code sample)</w:t>
+        <w:t>(</w:t>
+      </w:r>
+      <w:proofErr w:type="gramStart"/>
+      <w:r>
+        <w:rPr>
+          <w:b/>
+        </w:rPr>
+        <w:t>click</w:t>
+      </w:r>
+      <w:proofErr w:type="gramEnd"/>
+      <w:r>
+        <w:rPr>
+          <w:b/>
+        </w:rPr>
+        <w:t xml:space="preserve"> for code sample)</w:t>
       </w:r>
     </w:p>
     <w:p>
@@ -2555,7 +3758,21 @@
         <w:rPr>
           <w:b/>
         </w:rPr>
-        <w:t>(click for sample #2)</w:t>
+        <w:t>(</w:t>
+      </w:r>
+      <w:proofErr w:type="gramStart"/>
+      <w:r>
+        <w:rPr>
+          <w:b/>
+        </w:rPr>
+        <w:t>click</w:t>
+      </w:r>
+      <w:proofErr w:type="gramEnd"/>
+      <w:r>
+        <w:rPr>
+          <w:b/>
+        </w:rPr>
+        <w:t xml:space="preserve"> for sample #2)</w:t>
       </w:r>
     </w:p>
     <w:p>
@@ -2600,12 +3817,42 @@
         <w:rPr>
           <w:b/>
         </w:rPr>
-        <w:t>(click for report again)</w:t>
-      </w:r>
-    </w:p>
-    <w:p>
-      <w:r>
-        <w:t>In my example here, I’m showing a report of MVC endpoints and the permissions they require. But it would be just as easy to generate a report showing which properties of which classes are using the MaskedValue or EncryptedValue attributes, or whatever else that you’ve implemented as a cross-cutting concern using Attributes.</w:t>
+        <w:t>(</w:t>
+      </w:r>
+      <w:proofErr w:type="gramStart"/>
+      <w:r>
+        <w:rPr>
+          <w:b/>
+        </w:rPr>
+        <w:t>click</w:t>
+      </w:r>
+      <w:proofErr w:type="gramEnd"/>
+      <w:r>
+        <w:rPr>
+          <w:b/>
+        </w:rPr>
+        <w:t xml:space="preserve"> for report again)</w:t>
+      </w:r>
+    </w:p>
+    <w:p>
+      <w:r>
+        <w:t xml:space="preserve">In my example here, I’m showing a report of MVC endpoints and the permissions they require. But it would be just as easy to generate a report showing which properties of which classes are using the </w:t>
+      </w:r>
+      <w:proofErr w:type="spellStart"/>
+      <w:r>
+        <w:t>MaskedValue</w:t>
+      </w:r>
+      <w:proofErr w:type="spellEnd"/>
+      <w:r>
+        <w:t xml:space="preserve"> or </w:t>
+      </w:r>
+      <w:proofErr w:type="spellStart"/>
+      <w:r>
+        <w:t>EncryptedValue</w:t>
+      </w:r>
+      <w:proofErr w:type="spellEnd"/>
+      <w:r>
+        <w:t xml:space="preserve"> attributes, or whatever else that you’ve implemented as a cross-cutting concern using Attributes.</w:t>
       </w:r>
     </w:p>
     <w:p>
@@ -2624,14 +3871,261 @@
     </w:p>
     <w:p>
       <w:r>
-        <w:t>The very last thing I’m going to show you today is using a library called ApprovalTests to automate the auditing of this report.</w:t>
-      </w:r>
-    </w:p>
-    <w:p>
+        <w:t xml:space="preserve">The very last thing I’m going to show you today is using a library called </w:t>
+      </w:r>
+      <w:proofErr w:type="spellStart"/>
+      <w:r>
+        <w:t>ApprovalTests</w:t>
+      </w:r>
+      <w:proofErr w:type="spellEnd"/>
+      <w:r>
+        <w:t xml:space="preserve"> to automate the auditing of this report.</w:t>
+      </w:r>
+    </w:p>
+    <w:p>
+      <w:r>
+        <w:rPr>
+          <w:b/>
+        </w:rPr>
+        <w:t>(</w:t>
+      </w:r>
+      <w:proofErr w:type="gramStart"/>
+      <w:r>
+        <w:rPr>
+          <w:b/>
+        </w:rPr>
+        <w:t>click</w:t>
+      </w:r>
+      <w:proofErr w:type="gramEnd"/>
+      <w:r>
+        <w:rPr>
+          <w:b/>
+        </w:rPr>
+        <w:t xml:space="preserve"> for Approval Tests)</w:t>
+      </w:r>
+    </w:p>
+    <w:p>
+      <w:r>
+        <w:t xml:space="preserve">Approval Tests is an alternative way of writing assertions in your tests. It works with everything from </w:t>
+      </w:r>
+      <w:proofErr w:type="spellStart"/>
+      <w:r>
+        <w:t>MSTest</w:t>
+      </w:r>
+      <w:proofErr w:type="spellEnd"/>
+      <w:r>
+        <w:t xml:space="preserve"> to </w:t>
+      </w:r>
+      <w:proofErr w:type="spellStart"/>
+      <w:r>
+        <w:t>NUnit</w:t>
+      </w:r>
+      <w:proofErr w:type="spellEnd"/>
+      <w:r>
+        <w:t xml:space="preserve"> to </w:t>
+      </w:r>
+      <w:proofErr w:type="spellStart"/>
+      <w:r>
+        <w:t>RSpec</w:t>
+      </w:r>
+      <w:proofErr w:type="spellEnd"/>
+      <w:r>
+        <w:t xml:space="preserve"> to Cucumber and a bunch of things in the middle.</w:t>
+      </w:r>
+    </w:p>
+    <w:p>
+      <w:r>
+        <w:t>It’s designed for scenarios where you have an automated test that does some work, but you need a human being to interpret the results. That’s exactly the scenario we’re talking about with this security audit idea: we can run some code to produce a report showing our endpoints, but we specifically WANT a human being to verify it.</w:t>
+      </w:r>
+    </w:p>
+    <w:p>
+      <w:r>
+        <w:t>Here’s how you could use this for your security audit.</w:t>
+      </w:r>
+    </w:p>
+    <w:p>
+      <w:r>
+        <w:rPr>
+          <w:b/>
+        </w:rPr>
+        <w:t>(</w:t>
+      </w:r>
+      <w:proofErr w:type="gramStart"/>
+      <w:r>
+        <w:rPr>
+          <w:b/>
+        </w:rPr>
+        <w:t>click</w:t>
+      </w:r>
+      <w:proofErr w:type="gramEnd"/>
+      <w:r>
+        <w:rPr>
+          <w:b/>
+        </w:rPr>
+        <w:t xml:space="preserve"> for Approvals – Step 1)</w:t>
+      </w:r>
+    </w:p>
+    <w:p>
+      <w:r>
+        <w:t xml:space="preserve">First, modify your security audit code so that you can produce a text-based report of your system. In my sample project I created a really simple console app that creates a CSV file. The beauty of Approval Tests </w:t>
+      </w:r>
+      <w:r>
+        <w:lastRenderedPageBreak/>
+        <w:t>is that it doesn’t have to be CSV, it could be HTML or it could be raw text or it could be an image, but I chose CSV because it was easy.</w:t>
+      </w:r>
+    </w:p>
+    <w:p>
+      <w:r>
+        <w:rPr>
+          <w:b/>
+        </w:rPr>
+        <w:t>(</w:t>
+      </w:r>
+      <w:proofErr w:type="gramStart"/>
+      <w:r>
+        <w:rPr>
+          <w:b/>
+        </w:rPr>
+        <w:t>click</w:t>
+      </w:r>
+      <w:proofErr w:type="gramEnd"/>
+      <w:r>
+        <w:rPr>
+          <w:b/>
+        </w:rPr>
+        <w:t xml:space="preserve"> for Approvals – Step 2)</w:t>
+      </w:r>
+    </w:p>
+    <w:p>
+      <w:r>
+        <w:t xml:space="preserve">Next, write a unit test that generates that report. Instead of making an assertion, however, call </w:t>
+      </w:r>
+      <w:proofErr w:type="spellStart"/>
+      <w:proofErr w:type="gramStart"/>
+      <w:r>
+        <w:t>Approvals.Verify</w:t>
+      </w:r>
+      <w:proofErr w:type="spellEnd"/>
+      <w:r>
+        <w:t>(</w:t>
+      </w:r>
+      <w:proofErr w:type="gramEnd"/>
+      <w:r>
+        <w:t>) like you see here.</w:t>
+      </w:r>
+    </w:p>
+    <w:p>
+      <w:r>
+        <w:t xml:space="preserve">Since I’ve written this test to use the </w:t>
+      </w:r>
+      <w:proofErr w:type="spellStart"/>
+      <w:r>
+        <w:t>DiffReporter</w:t>
+      </w:r>
+      <w:proofErr w:type="spellEnd"/>
+      <w:r>
+        <w:t xml:space="preserve">, whenever this test runs it will compare the input against the “last known good state” for this test. </w:t>
+      </w:r>
+      <w:r>
+        <w:t>If they are different, it will open your diff tool and allow you to compare them.</w:t>
+      </w:r>
+    </w:p>
+    <w:p>
+      <w:r>
+        <w:rPr>
+          <w:b/>
+        </w:rPr>
+        <w:t>(</w:t>
+      </w:r>
+      <w:proofErr w:type="gramStart"/>
+      <w:r>
+        <w:rPr>
+          <w:b/>
+        </w:rPr>
+        <w:t>click</w:t>
+      </w:r>
+      <w:proofErr w:type="gramEnd"/>
+      <w:r>
+        <w:rPr>
+          <w:b/>
+        </w:rPr>
+        <w:t xml:space="preserve"> for Approvals – Step 3)</w:t>
+      </w:r>
+    </w:p>
+    <w:p>
+      <w:r>
+        <w:t xml:space="preserve">The very first time </w:t>
+      </w:r>
+      <w:r>
+        <w:t xml:space="preserve">that QA </w:t>
+      </w:r>
+      <w:r>
+        <w:t>run</w:t>
+      </w:r>
+      <w:r>
+        <w:t>s</w:t>
+      </w:r>
+      <w:r>
+        <w:t xml:space="preserve"> the test, since there is no “last known good state”, the test will launch </w:t>
+      </w:r>
+      <w:r>
+        <w:t>a</w:t>
+      </w:r>
+      <w:r>
+        <w:t xml:space="preserve"> diff tool, like you see here. On the left is the report text, and on the right is a blank pane. </w:t>
+      </w:r>
       <w:bookmarkStart w:id="0" w:name="_GoBack"/>
       <w:bookmarkEnd w:id="0"/>
     </w:p>
-    <w:p/>
+    <w:p>
+      <w:r>
+        <w:t xml:space="preserve">At this point, </w:t>
+      </w:r>
+      <w:r>
+        <w:t>the tester</w:t>
+      </w:r>
+      <w:r>
+        <w:t xml:space="preserve"> would manually verify the report contents</w:t>
+      </w:r>
+      <w:r>
+        <w:t xml:space="preserve">. Once they are satisfied that everything matches expectations, they’d </w:t>
+      </w:r>
+      <w:r>
+        <w:t>merge the left contents into the right file and save them. This is what creates the “last known good state”.</w:t>
+      </w:r>
+    </w:p>
+    <w:p>
+      <w:r>
+        <w:t>From this point forward, as long as the output of the report doesn’t change, the test will pass without manual intervention.</w:t>
+      </w:r>
+    </w:p>
+    <w:p>
+      <w:r>
+        <w:rPr>
+          <w:b/>
+        </w:rPr>
+        <w:t>(</w:t>
+      </w:r>
+      <w:proofErr w:type="gramStart"/>
+      <w:r>
+        <w:rPr>
+          <w:b/>
+        </w:rPr>
+        <w:t>click</w:t>
+      </w:r>
+      <w:proofErr w:type="gramEnd"/>
+      <w:r>
+        <w:rPr>
+          <w:b/>
+        </w:rPr>
+        <w:t xml:space="preserve"> for Approvals – Step 4 (diff))</w:t>
+      </w:r>
+    </w:p>
+    <w:p>
+      <w:r>
+        <w:t>But let’s say I add a new endpoint in the future. At that point, the next time QA runs the approval tests, the diff tool will automatically open again and will show the differences. The tester could consult the security requirements, verify them against this new endpoint, and then re-approve the test.</w:t>
+      </w:r>
+    </w:p>
     <w:sectPr>
       <w:pgSz w:w="12240" w:h="15840"/>
       <w:pgMar w:top="1440" w:right="1440" w:bottom="1440" w:left="1440" w:header="720" w:footer="720" w:gutter="0"/>

</xml_diff>

<commit_message>
Narrative/deck 1st draft is complete!
</commit_message>
<xml_diff>
--- a/Narrative - CodeMash 2017.docx
+++ b/Narrative - CodeMash 2017.docx
@@ -14,15 +14,7 @@
     </w:p>
     <w:p>
       <w:r>
-        <w:t xml:space="preserve">SQL injection protection via parameterized </w:t>
-      </w:r>
-      <w:proofErr w:type="spellStart"/>
-      <w:r>
-        <w:t>sql</w:t>
-      </w:r>
-      <w:proofErr w:type="spellEnd"/>
-      <w:r>
-        <w:t xml:space="preserve"> (canonical example)</w:t>
+        <w:t>SQL injection protection via parameterized sql (canonical example)</w:t>
       </w:r>
     </w:p>
     <w:p>
@@ -205,15 +197,7 @@
     </w:p>
     <w:p>
       <w:r>
-        <w:t>“Census XML Gateway” = a proxy.  “Oracle XML Gateway</w:t>
-      </w:r>
-      <w:proofErr w:type="gramStart"/>
-      <w:r>
-        <w:t>”  (</w:t>
-      </w:r>
-      <w:proofErr w:type="gramEnd"/>
-      <w:r>
-        <w:t>gives external access to ESB)</w:t>
+        <w:t>“Census XML Gateway” = a proxy.  “Oracle XML Gateway”  (gives external access to ESB)</w:t>
       </w:r>
     </w:p>
     <w:p/>
@@ -328,16 +312,8 @@
         <w:rPr>
           <w:b/>
         </w:rPr>
-        <w:t>(</w:t>
-      </w:r>
-      <w:proofErr w:type="gramStart"/>
-      <w:r>
-        <w:rPr>
-          <w:b/>
-        </w:rPr>
-        <w:t>click</w:t>
-      </w:r>
-      <w:proofErr w:type="gramEnd"/>
+        <w:t>(click</w:t>
+      </w:r>
       <w:r>
         <w:rPr>
           <w:b/>
@@ -376,15 +352,7 @@
         <w:t xml:space="preserve">table </w:t>
       </w:r>
       <w:r>
-        <w:t xml:space="preserve">through SQL Injection. </w:t>
-      </w:r>
-      <w:proofErr w:type="spellStart"/>
-      <w:r>
-        <w:t>Etc</w:t>
-      </w:r>
-      <w:proofErr w:type="spellEnd"/>
-      <w:r>
-        <w:t>, etc.</w:t>
+        <w:t>through SQL Injection. Etc, etc.</w:t>
       </w:r>
       <w:r>
         <w:t xml:space="preserve"> When I’m really engaged in a business problem, I want to be “all in” on that problem, </w:t>
@@ -417,21 +385,7 @@
         <w:rPr>
           <w:b/>
         </w:rPr>
-        <w:t>(</w:t>
-      </w:r>
-      <w:proofErr w:type="gramStart"/>
-      <w:r>
-        <w:rPr>
-          <w:b/>
-        </w:rPr>
-        <w:t>click</w:t>
-      </w:r>
-      <w:proofErr w:type="gramEnd"/>
-      <w:r>
-        <w:rPr>
-          <w:b/>
-        </w:rPr>
-        <w:t>)</w:t>
+        <w:t>(click)</w:t>
       </w:r>
     </w:p>
     <w:p>
@@ -482,21 +436,7 @@
         <w:rPr>
           <w:b/>
         </w:rPr>
-        <w:t>(</w:t>
-      </w:r>
-      <w:proofErr w:type="gramStart"/>
-      <w:r>
-        <w:rPr>
-          <w:b/>
-        </w:rPr>
-        <w:t>click</w:t>
-      </w:r>
-      <w:proofErr w:type="gramEnd"/>
-      <w:r>
-        <w:rPr>
-          <w:b/>
-        </w:rPr>
-        <w:t>)</w:t>
+        <w:t>(click)</w:t>
       </w:r>
     </w:p>
     <w:p>
@@ -603,21 +543,7 @@
           <w:b/>
         </w:rPr>
         <w:lastRenderedPageBreak/>
-        <w:t>(</w:t>
-      </w:r>
-      <w:proofErr w:type="gramStart"/>
-      <w:r>
-        <w:rPr>
-          <w:b/>
-        </w:rPr>
-        <w:t>click</w:t>
-      </w:r>
-      <w:proofErr w:type="gramEnd"/>
-      <w:r>
-        <w:rPr>
-          <w:b/>
-        </w:rPr>
-        <w:t>)</w:t>
+        <w:t>(click)</w:t>
       </w:r>
     </w:p>
     <w:p>
@@ -658,21 +584,7 @@
         <w:rPr>
           <w:b/>
         </w:rPr>
-        <w:t>(</w:t>
-      </w:r>
-      <w:proofErr w:type="gramStart"/>
-      <w:r>
-        <w:rPr>
-          <w:b/>
-        </w:rPr>
-        <w:t>click</w:t>
-      </w:r>
-      <w:proofErr w:type="gramEnd"/>
-      <w:r>
-        <w:rPr>
-          <w:b/>
-        </w:rPr>
-        <w:t>)</w:t>
+        <w:t>(click)</w:t>
       </w:r>
     </w:p>
     <w:p>
@@ -691,21 +603,7 @@
         <w:rPr>
           <w:b/>
         </w:rPr>
-        <w:t>(</w:t>
-      </w:r>
-      <w:proofErr w:type="gramStart"/>
-      <w:r>
-        <w:rPr>
-          <w:b/>
-        </w:rPr>
-        <w:t>click</w:t>
-      </w:r>
-      <w:proofErr w:type="gramEnd"/>
-      <w:r>
-        <w:rPr>
-          <w:b/>
-        </w:rPr>
-        <w:t>)</w:t>
+        <w:t>(click)</w:t>
       </w:r>
     </w:p>
     <w:p>
@@ -721,11 +619,9 @@
       <w:r>
         <w:t xml:space="preserve">secure by default, so I’ll show you how a declarative approach to security concerns results in cleaner, easier code than a </w:t>
       </w:r>
-      <w:proofErr w:type="spellStart"/>
-      <w:r>
-        <w:t>naieve</w:t>
-      </w:r>
-      <w:proofErr w:type="spellEnd"/>
+      <w:r>
+        <w:t>naive</w:t>
+      </w:r>
       <w:r>
         <w:t xml:space="preserve"> imperative approach.</w:t>
       </w:r>
@@ -740,21 +636,7 @@
         <w:rPr>
           <w:b/>
         </w:rPr>
-        <w:t>(</w:t>
-      </w:r>
-      <w:proofErr w:type="gramStart"/>
-      <w:r>
-        <w:rPr>
-          <w:b/>
-        </w:rPr>
-        <w:t>click</w:t>
-      </w:r>
-      <w:proofErr w:type="gramEnd"/>
-      <w:r>
-        <w:rPr>
-          <w:b/>
-        </w:rPr>
-        <w:t>)</w:t>
+        <w:t>(click)</w:t>
       </w:r>
     </w:p>
     <w:p>
@@ -786,21 +668,7 @@
         <w:rPr>
           <w:b/>
         </w:rPr>
-        <w:t>(</w:t>
-      </w:r>
-      <w:proofErr w:type="gramStart"/>
-      <w:r>
-        <w:rPr>
-          <w:b/>
-        </w:rPr>
-        <w:t>click</w:t>
-      </w:r>
-      <w:proofErr w:type="gramEnd"/>
-      <w:r>
-        <w:rPr>
-          <w:b/>
-        </w:rPr>
-        <w:t xml:space="preserve"> for “Cross Cutting”)</w:t>
+        <w:t>(click for “Cross Cutting”)</w:t>
       </w:r>
     </w:p>
     <w:p>
@@ -842,21 +710,7 @@
         <w:rPr>
           <w:b/>
         </w:rPr>
-        <w:t>(</w:t>
-      </w:r>
-      <w:proofErr w:type="gramStart"/>
-      <w:r>
-        <w:rPr>
-          <w:b/>
-        </w:rPr>
-        <w:t>click</w:t>
-      </w:r>
-      <w:proofErr w:type="gramEnd"/>
-      <w:r>
-        <w:rPr>
-          <w:b/>
-        </w:rPr>
-        <w:t xml:space="preserve"> to example)</w:t>
+        <w:t>(click to example)</w:t>
       </w:r>
     </w:p>
     <w:p>
@@ -926,21 +780,7 @@
         <w:rPr>
           <w:b/>
         </w:rPr>
-        <w:t>(</w:t>
-      </w:r>
-      <w:proofErr w:type="gramStart"/>
-      <w:r>
-        <w:rPr>
-          <w:b/>
-        </w:rPr>
-        <w:t>click</w:t>
-      </w:r>
-      <w:proofErr w:type="gramEnd"/>
-      <w:r>
-        <w:rPr>
-          <w:b/>
-        </w:rPr>
-        <w:t xml:space="preserve"> for addition of security box)</w:t>
+        <w:t>(click for addition of security box)</w:t>
       </w:r>
     </w:p>
     <w:p>
@@ -953,21 +793,7 @@
         <w:rPr>
           <w:b/>
         </w:rPr>
-        <w:t>(</w:t>
-      </w:r>
-      <w:proofErr w:type="gramStart"/>
-      <w:r>
-        <w:rPr>
-          <w:b/>
-        </w:rPr>
-        <w:t>click</w:t>
-      </w:r>
-      <w:proofErr w:type="gramEnd"/>
-      <w:r>
-        <w:rPr>
-          <w:b/>
-        </w:rPr>
-        <w:t xml:space="preserve"> for Order Detail)</w:t>
+        <w:t>(click for Order Detail)</w:t>
       </w:r>
     </w:p>
     <w:p>
@@ -993,34 +819,12 @@
         <w:rPr>
           <w:b/>
         </w:rPr>
-        <w:t>(</w:t>
-      </w:r>
-      <w:proofErr w:type="gramStart"/>
-      <w:r>
-        <w:rPr>
-          <w:b/>
-        </w:rPr>
-        <w:t>click</w:t>
-      </w:r>
-      <w:proofErr w:type="gramEnd"/>
-      <w:r>
-        <w:rPr>
-          <w:b/>
-        </w:rPr>
-        <w:t xml:space="preserve"> for Cancel Order)</w:t>
-      </w:r>
-    </w:p>
-    <w:p>
-      <w:r>
-        <w:t xml:space="preserve">Next we build a feature to </w:t>
-      </w:r>
-      <w:proofErr w:type="gramStart"/>
-      <w:r>
-        <w:t>Cancel</w:t>
-      </w:r>
-      <w:proofErr w:type="gramEnd"/>
-      <w:r>
-        <w:t xml:space="preserve"> the order. Now, this feature </w:t>
+        <w:t>(click for Cancel Order)</w:t>
+      </w:r>
+    </w:p>
+    <w:p>
+      <w:r>
+        <w:t xml:space="preserve">Next we build a feature to Cancel the order. Now, this feature </w:t>
       </w:r>
       <w:r>
         <w:rPr>
@@ -1037,21 +841,7 @@
         <w:rPr>
           <w:b/>
         </w:rPr>
-        <w:t>(</w:t>
-      </w:r>
-      <w:proofErr w:type="gramStart"/>
-      <w:r>
-        <w:rPr>
-          <w:b/>
-        </w:rPr>
-        <w:t>click</w:t>
-      </w:r>
-      <w:proofErr w:type="gramEnd"/>
-      <w:r>
-        <w:rPr>
-          <w:b/>
-        </w:rPr>
-        <w:t xml:space="preserve"> for Refund Order)</w:t>
+        <w:t>(click for Refund Order)</w:t>
       </w:r>
     </w:p>
     <w:p>
@@ -1115,21 +905,7 @@
         <w:rPr>
           <w:b/>
         </w:rPr>
-        <w:t>(</w:t>
-      </w:r>
-      <w:proofErr w:type="gramStart"/>
-      <w:r>
-        <w:rPr>
-          <w:b/>
-        </w:rPr>
-        <w:t>click</w:t>
-      </w:r>
-      <w:proofErr w:type="gramEnd"/>
-      <w:r>
-        <w:rPr>
-          <w:b/>
-        </w:rPr>
-        <w:t xml:space="preserve"> for triangle icon)</w:t>
+        <w:t>(click for triangle icon)</w:t>
       </w:r>
     </w:p>
     <w:p>
@@ -1145,37 +921,15 @@
     </w:p>
     <w:p>
       <w:r>
-        <w:t xml:space="preserve">This is how security defects creep into software. Well-meaning developers either forget to implement the security check, or they inconsistently maintain the security checks over time. </w:t>
-      </w:r>
-      <w:proofErr w:type="gramStart"/>
-      <w:r>
-        <w:t>Either way, we end up with a confusing and</w:t>
-      </w:r>
-      <w:proofErr w:type="gramEnd"/>
-      <w:r>
-        <w:t xml:space="preserve"> inconsistent mess of security code intermingled with feature code.</w:t>
-      </w:r>
-    </w:p>
-    <w:p>
-      <w:r>
-        <w:rPr>
-          <w:b/>
-        </w:rPr>
-        <w:t>(</w:t>
-      </w:r>
-      <w:proofErr w:type="gramStart"/>
-      <w:r>
-        <w:rPr>
-          <w:b/>
-        </w:rPr>
-        <w:t>click</w:t>
-      </w:r>
-      <w:proofErr w:type="gramEnd"/>
-      <w:r>
-        <w:rPr>
-          <w:b/>
-        </w:rPr>
-        <w:t xml:space="preserve"> for Cross Cutting)</w:t>
+        <w:t>This is how security defects creep into software. Well-meaning developers either forget to implement the security check, or they inconsistently maintain the security checks over time. Either way, we end up with a confusing and inconsistent mess of security code intermingled with feature code.</w:t>
+      </w:r>
+    </w:p>
+    <w:p>
+      <w:r>
+        <w:rPr>
+          <w:b/>
+        </w:rPr>
+        <w:t>(click for Cross Cutting)</w:t>
       </w:r>
     </w:p>
     <w:p>
@@ -1201,21 +955,7 @@
         <w:rPr>
           <w:b/>
         </w:rPr>
-        <w:t>(</w:t>
-      </w:r>
-      <w:proofErr w:type="gramStart"/>
-      <w:r>
-        <w:rPr>
-          <w:b/>
-        </w:rPr>
-        <w:t>click</w:t>
-      </w:r>
-      <w:proofErr w:type="gramEnd"/>
-      <w:r>
-        <w:rPr>
-          <w:b/>
-        </w:rPr>
-        <w:t xml:space="preserve"> for ex #1)</w:t>
+        <w:t>(click for ex #1)</w:t>
       </w:r>
     </w:p>
     <w:p>
@@ -1223,37 +963,15 @@
         <w:t xml:space="preserve">The simplest would be to extract this logic into a helper method and call it from all 4 controller actions or something. </w:t>
       </w:r>
       <w:r>
-        <w:t xml:space="preserve">Every action that calls the method will have a consistent implementation, but nothing prevents a developer from just forgetting to call it. It’s also difficult to audit </w:t>
-      </w:r>
-      <w:proofErr w:type="gramStart"/>
-      <w:r>
-        <w:t>the codebase</w:t>
-      </w:r>
-      <w:proofErr w:type="gramEnd"/>
-      <w:r>
-        <w:t xml:space="preserve"> to determine which actions call one of the security method and which don’t.</w:t>
-      </w:r>
-    </w:p>
-    <w:p>
-      <w:r>
-        <w:rPr>
-          <w:b/>
-        </w:rPr>
-        <w:t>(</w:t>
-      </w:r>
-      <w:proofErr w:type="gramStart"/>
-      <w:r>
-        <w:rPr>
-          <w:b/>
-        </w:rPr>
-        <w:t>click</w:t>
-      </w:r>
-      <w:proofErr w:type="gramEnd"/>
-      <w:r>
-        <w:rPr>
-          <w:b/>
-        </w:rPr>
-        <w:t xml:space="preserve"> for ex #2</w:t>
+        <w:t>Every action that calls the method will have a consistent implementation, but nothing prevents a developer from just forgetting to call it. It’s also difficult to audit the codebase to determine which actions call one of the security method and which don’t.</w:t>
+      </w:r>
+    </w:p>
+    <w:p>
+      <w:r>
+        <w:rPr>
+          <w:b/>
+        </w:rPr>
+        <w:t>(click for ex #2</w:t>
       </w:r>
       <w:r>
         <w:t>)</w:t>
@@ -1282,21 +1000,7 @@
         <w:rPr>
           <w:b/>
         </w:rPr>
-        <w:t>(</w:t>
-      </w:r>
-      <w:proofErr w:type="gramStart"/>
-      <w:r>
-        <w:rPr>
-          <w:b/>
-        </w:rPr>
-        <w:t>click</w:t>
-      </w:r>
-      <w:proofErr w:type="gramEnd"/>
-      <w:r>
-        <w:rPr>
-          <w:b/>
-        </w:rPr>
-        <w:t xml:space="preserve"> for ex #3)</w:t>
+        <w:t>(click for ex #3)</w:t>
       </w:r>
     </w:p>
     <w:p>
@@ -1332,21 +1036,7 @@
         <w:rPr>
           <w:b/>
         </w:rPr>
-        <w:t>(</w:t>
-      </w:r>
-      <w:proofErr w:type="gramStart"/>
-      <w:r>
-        <w:rPr>
-          <w:b/>
-        </w:rPr>
-        <w:t>click</w:t>
-      </w:r>
-      <w:proofErr w:type="gramEnd"/>
-      <w:r>
-        <w:rPr>
-          <w:b/>
-        </w:rPr>
-        <w:t xml:space="preserve"> for </w:t>
+        <w:t xml:space="preserve">(click for </w:t>
       </w:r>
       <w:r>
         <w:rPr>
@@ -1403,37 +1093,15 @@
     </w:p>
     <w:p>
       <w:r>
-        <w:t xml:space="preserve">Basically, anything that “cuts across” multiple MVC actions, API calls, page views, </w:t>
-      </w:r>
-      <w:proofErr w:type="spellStart"/>
-      <w:r>
-        <w:t>etc</w:t>
-      </w:r>
-      <w:proofErr w:type="spellEnd"/>
-      <w:r>
-        <w:t xml:space="preserve"> could be a cross cutting concern.</w:t>
-      </w:r>
-    </w:p>
-    <w:p>
-      <w:r>
-        <w:rPr>
-          <w:b/>
-        </w:rPr>
-        <w:t>(</w:t>
-      </w:r>
-      <w:proofErr w:type="gramStart"/>
-      <w:r>
-        <w:rPr>
-          <w:b/>
-        </w:rPr>
-        <w:t>click</w:t>
-      </w:r>
-      <w:proofErr w:type="gramEnd"/>
-      <w:r>
-        <w:rPr>
-          <w:b/>
-        </w:rPr>
-        <w:t xml:space="preserve"> for “</w:t>
+        <w:t>Basically, anything that “cuts across” multiple MVC actions, API calls, page views, etc could be a cross cutting concern.</w:t>
+      </w:r>
+    </w:p>
+    <w:p>
+      <w:r>
+        <w:rPr>
+          <w:b/>
+        </w:rPr>
+        <w:t>(click for “</w:t>
       </w:r>
       <w:r>
         <w:rPr>
@@ -1478,35 +1146,7 @@
         <w:rPr>
           <w:b/>
         </w:rPr>
-        <w:t>(</w:t>
-      </w:r>
-      <w:proofErr w:type="gramStart"/>
-      <w:r>
-        <w:rPr>
-          <w:b/>
-        </w:rPr>
-        <w:t>click</w:t>
-      </w:r>
-      <w:proofErr w:type="gramEnd"/>
-      <w:r>
-        <w:rPr>
-          <w:b/>
-        </w:rPr>
-        <w:t xml:space="preserve"> for “show me the </w:t>
-      </w:r>
-      <w:proofErr w:type="spellStart"/>
-      <w:r>
-        <w:rPr>
-          <w:b/>
-        </w:rPr>
-        <w:t>codez</w:t>
-      </w:r>
-      <w:proofErr w:type="spellEnd"/>
-      <w:r>
-        <w:rPr>
-          <w:b/>
-        </w:rPr>
-        <w:t>” transition)</w:t>
+        <w:t>(click for “show me the codez” transition)</w:t>
       </w:r>
     </w:p>
     <w:p>
@@ -1549,15 +1189,7 @@
         <w:t xml:space="preserve">All of the screenshots I’ll show you come from that app, which you can get in its entirety </w:t>
       </w:r>
       <w:r>
-        <w:t xml:space="preserve">from my </w:t>
-      </w:r>
-      <w:proofErr w:type="spellStart"/>
-      <w:r>
-        <w:t>Github</w:t>
-      </w:r>
-      <w:proofErr w:type="spellEnd"/>
-      <w:r>
-        <w:t xml:space="preserve"> page, which is linked here and also at the end of this deck.</w:t>
+        <w:t>from my Github page, which is linked here and also at the end of this deck.</w:t>
       </w:r>
     </w:p>
     <w:p>
@@ -1570,21 +1202,7 @@
         <w:rPr>
           <w:b/>
         </w:rPr>
-        <w:t>(</w:t>
-      </w:r>
-      <w:proofErr w:type="gramStart"/>
-      <w:r>
-        <w:rPr>
-          <w:b/>
-        </w:rPr>
-        <w:t>click</w:t>
-      </w:r>
-      <w:proofErr w:type="gramEnd"/>
-      <w:r>
-        <w:rPr>
-          <w:b/>
-        </w:rPr>
-        <w:t xml:space="preserve"> for SQL Injection)</w:t>
+        <w:t>(click for SQL Injection)</w:t>
       </w:r>
     </w:p>
     <w:p>
@@ -1607,21 +1225,7 @@
         <w:rPr>
           <w:b/>
         </w:rPr>
-        <w:t>(</w:t>
-      </w:r>
-      <w:proofErr w:type="gramStart"/>
-      <w:r>
-        <w:rPr>
-          <w:b/>
-        </w:rPr>
-        <w:t>click</w:t>
-      </w:r>
-      <w:proofErr w:type="gramEnd"/>
-      <w:r>
-        <w:rPr>
-          <w:b/>
-        </w:rPr>
-        <w:t xml:space="preserve"> for example)</w:t>
+        <w:t>(click for example)</w:t>
       </w:r>
     </w:p>
     <w:p>
@@ -1658,13 +1262,8 @@
       <w:r>
         <w:t xml:space="preserve"> the values and create </w:t>
       </w:r>
-      <w:proofErr w:type="spellStart"/>
-      <w:r>
-        <w:t>pamaraterized</w:t>
-      </w:r>
-      <w:proofErr w:type="spellEnd"/>
-      <w:r>
-        <w:t xml:space="preserve"> </w:t>
+      <w:r>
+        <w:t xml:space="preserve">pamaraterized </w:t>
       </w:r>
       <w:r>
         <w:t>queries.</w:t>
@@ -1685,21 +1284,7 @@
         <w:rPr>
           <w:b/>
         </w:rPr>
-        <w:t>(</w:t>
-      </w:r>
-      <w:proofErr w:type="gramStart"/>
-      <w:r>
-        <w:rPr>
-          <w:b/>
-        </w:rPr>
-        <w:t>click</w:t>
-      </w:r>
-      <w:proofErr w:type="gramEnd"/>
-      <w:r>
-        <w:rPr>
-          <w:b/>
-        </w:rPr>
-        <w:t xml:space="preserve"> for CSRF Transition)</w:t>
+        <w:t>(click for CSRF Transition)</w:t>
       </w:r>
     </w:p>
     <w:p>
@@ -1734,21 +1319,7 @@
         <w:rPr>
           <w:b/>
         </w:rPr>
-        <w:t>(</w:t>
-      </w:r>
-      <w:proofErr w:type="gramStart"/>
-      <w:r>
-        <w:rPr>
-          <w:b/>
-        </w:rPr>
-        <w:t>click</w:t>
-      </w:r>
-      <w:proofErr w:type="gramEnd"/>
-      <w:r>
-        <w:rPr>
-          <w:b/>
-        </w:rPr>
-        <w:t xml:space="preserve"> for CSRF diagram)</w:t>
+        <w:t>(click for CSRF diagram)</w:t>
       </w:r>
     </w:p>
     <w:p>
@@ -1781,21 +1352,7 @@
         <w:rPr>
           <w:b/>
         </w:rPr>
-        <w:t>(</w:t>
-      </w:r>
-      <w:proofErr w:type="gramStart"/>
-      <w:r>
-        <w:rPr>
-          <w:b/>
-        </w:rPr>
-        <w:t>click</w:t>
-      </w:r>
-      <w:proofErr w:type="gramEnd"/>
-      <w:r>
-        <w:rPr>
-          <w:b/>
-        </w:rPr>
-        <w:t xml:space="preserve"> for CSRF – feature)</w:t>
+        <w:t>(click for CSRF – feature)</w:t>
       </w:r>
     </w:p>
     <w:p>
@@ -1810,15 +1367,7 @@
     </w:p>
     <w:p>
       <w:r>
-        <w:t xml:space="preserve">When the form is submitted, the </w:t>
-      </w:r>
-      <w:proofErr w:type="spellStart"/>
-      <w:r>
-        <w:t>ValidateAntiForgeryToken</w:t>
-      </w:r>
-      <w:proofErr w:type="spellEnd"/>
-      <w:r>
-        <w:t xml:space="preserve"> attribute checks to see if the token value submitted with the form is the same as the cookie value, and rejects the post otherwise. The browser’s security model prevents a malicious website from reading or writing the cookies for the friendly site, so the only way the tokens will match is if the form being submitted is coming from the friendly site itself.</w:t>
+        <w:t>When the form is submitted, the ValidateAntiForgeryToken attribute checks to see if the token value submitted with the form is the same as the cookie value, and rejects the post otherwise. The browser’s security model prevents a malicious website from reading or writing the cookies for the friendly site, so the only way the tokens will match is if the form being submitted is coming from the friendly site itself.</w:t>
       </w:r>
     </w:p>
     <w:p>
@@ -1836,21 +1385,7 @@
         <w:rPr>
           <w:b/>
         </w:rPr>
-        <w:t>(</w:t>
-      </w:r>
-      <w:proofErr w:type="gramStart"/>
-      <w:r>
-        <w:rPr>
-          <w:b/>
-        </w:rPr>
-        <w:t>click</w:t>
-      </w:r>
-      <w:proofErr w:type="gramEnd"/>
-      <w:r>
-        <w:rPr>
-          <w:b/>
-        </w:rPr>
-        <w:t xml:space="preserve"> for CSRF – feature (AJAX))</w:t>
+        <w:t>(click for CSRF – feature (AJAX))</w:t>
       </w:r>
     </w:p>
     <w:p>
@@ -1860,28 +1395,12 @@
     </w:p>
     <w:p>
       <w:r>
-        <w:t xml:space="preserve">Second, you include the value of that hidden field </w:t>
-      </w:r>
-      <w:proofErr w:type="spellStart"/>
-      <w:r>
-        <w:t>field</w:t>
-      </w:r>
-      <w:proofErr w:type="spellEnd"/>
-      <w:r>
-        <w:t xml:space="preserve"> in your AJAX payload.</w:t>
-      </w:r>
-    </w:p>
-    <w:p>
-      <w:r>
-        <w:t>The backend doesn’t change, you’d still need to use the [</w:t>
-      </w:r>
-      <w:proofErr w:type="spellStart"/>
-      <w:r>
-        <w:t>ValidateAntiForgeryToken</w:t>
-      </w:r>
-      <w:proofErr w:type="spellEnd"/>
-      <w:r>
-        <w:t>] attribute on the endpoint.</w:t>
+        <w:t>Second, you include the value of that hidden field field in your AJAX payload.</w:t>
+      </w:r>
+    </w:p>
+    <w:p>
+      <w:r>
+        <w:t>The backend doesn’t change, you’d still need to use the [ValidateAntiForgeryToken] attribute on the endpoint.</w:t>
       </w:r>
     </w:p>
     <w:p>
@@ -1904,21 +1423,7 @@
         <w:rPr>
           <w:b/>
         </w:rPr>
-        <w:t>(</w:t>
-      </w:r>
-      <w:proofErr w:type="gramStart"/>
-      <w:r>
-        <w:rPr>
-          <w:b/>
-        </w:rPr>
-        <w:t>click</w:t>
-      </w:r>
-      <w:proofErr w:type="gramEnd"/>
-      <w:r>
-        <w:rPr>
-          <w:b/>
-        </w:rPr>
-        <w:t xml:space="preserve"> for CSRF – framework</w:t>
+        <w:t>(click for CSRF – framework</w:t>
       </w:r>
       <w:r>
         <w:rPr>
@@ -1966,21 +1471,7 @@
         <w:rPr>
           <w:b/>
         </w:rPr>
-        <w:t>(</w:t>
-      </w:r>
-      <w:proofErr w:type="gramStart"/>
-      <w:r>
-        <w:rPr>
-          <w:b/>
-        </w:rPr>
-        <w:t>click</w:t>
-      </w:r>
-      <w:proofErr w:type="gramEnd"/>
-      <w:r>
-        <w:rPr>
-          <w:b/>
-        </w:rPr>
-        <w:t xml:space="preserve"> for CSRF – framework #2</w:t>
+        <w:t>(click for CSRF – framework #2</w:t>
       </w:r>
       <w:r>
         <w:rPr>
@@ -2014,42 +1505,12 @@
         <w:rPr>
           <w:b/>
         </w:rPr>
-        <w:t>(</w:t>
-      </w:r>
-      <w:proofErr w:type="gramStart"/>
-      <w:r>
-        <w:rPr>
-          <w:b/>
-        </w:rPr>
-        <w:t>click</w:t>
-      </w:r>
-      <w:proofErr w:type="gramEnd"/>
-      <w:r>
-        <w:rPr>
-          <w:b/>
-        </w:rPr>
-        <w:t xml:space="preserve"> for CSRF – framework #3 - ajax)</w:t>
-      </w:r>
-    </w:p>
-    <w:p>
-      <w:r>
-        <w:t>To handle AJAX posts, I run a second bit of JQuery that defines a global “</w:t>
-      </w:r>
-      <w:proofErr w:type="spellStart"/>
-      <w:r>
-        <w:t>prefilter</w:t>
-      </w:r>
-      <w:proofErr w:type="spellEnd"/>
-      <w:r>
-        <w:t xml:space="preserve">” handler. The </w:t>
-      </w:r>
-      <w:proofErr w:type="spellStart"/>
-      <w:r>
-        <w:t>prefilter</w:t>
-      </w:r>
-      <w:proofErr w:type="spellEnd"/>
-      <w:r>
-        <w:t xml:space="preserve"> handler provides a hook so that you can </w:t>
+        <w:t>(click for CSRF – framework #3 - ajax)</w:t>
+      </w:r>
+    </w:p>
+    <w:p>
+      <w:r>
+        <w:t xml:space="preserve">To handle AJAX posts, I run a second bit of JQuery that defines a global “prefilter” handler. The prefilter handler provides a hook so that you can </w:t>
       </w:r>
       <w:r>
         <w:t xml:space="preserve">modify the AJAX options </w:t>
@@ -2069,21 +1530,7 @@
         <w:rPr>
           <w:b/>
         </w:rPr>
-        <w:t>(</w:t>
-      </w:r>
-      <w:proofErr w:type="gramStart"/>
-      <w:r>
-        <w:rPr>
-          <w:b/>
-        </w:rPr>
-        <w:t>click</w:t>
-      </w:r>
-      <w:proofErr w:type="gramEnd"/>
-      <w:r>
-        <w:rPr>
-          <w:b/>
-        </w:rPr>
-        <w:t xml:space="preserve"> for CSRF – framework #3)</w:t>
+        <w:t>(click for CSRF – framework #3)</w:t>
       </w:r>
     </w:p>
     <w:p>
@@ -2103,15 +1550,7 @@
         <w:t xml:space="preserve"> actions</w:t>
       </w:r>
       <w:r>
-        <w:t xml:space="preserve">. We can do that by creating a custom controller, overriding the </w:t>
-      </w:r>
-      <w:proofErr w:type="spellStart"/>
-      <w:r>
-        <w:t>OnActionExecuting</w:t>
-      </w:r>
-      <w:proofErr w:type="spellEnd"/>
-      <w:r>
-        <w:t xml:space="preserve"> method, and executing the token validation logic when necessary.</w:t>
+        <w:t>. We can do that by creating a custom controller, overriding the OnActionExecuting method, and executing the token validation logic when necessary.</w:t>
       </w:r>
     </w:p>
     <w:p>
@@ -2133,21 +1572,7 @@
         <w:rPr>
           <w:b/>
         </w:rPr>
-        <w:t>(</w:t>
-      </w:r>
-      <w:proofErr w:type="gramStart"/>
-      <w:r>
-        <w:rPr>
-          <w:b/>
-        </w:rPr>
-        <w:t>click</w:t>
-      </w:r>
-      <w:proofErr w:type="gramEnd"/>
-      <w:r>
-        <w:rPr>
-          <w:b/>
-        </w:rPr>
-        <w:t xml:space="preserve"> for CSRF – framework #4</w:t>
+        <w:t>(click for CSRF – framework #4</w:t>
       </w:r>
       <w:r>
         <w:rPr>
@@ -2172,34 +1597,12 @@
         <w:rPr>
           <w:b/>
         </w:rPr>
-        <w:t>(</w:t>
-      </w:r>
-      <w:proofErr w:type="gramStart"/>
-      <w:r>
-        <w:rPr>
-          <w:b/>
-        </w:rPr>
-        <w:t>click</w:t>
-      </w:r>
-      <w:proofErr w:type="gramEnd"/>
-      <w:r>
-        <w:rPr>
-          <w:b/>
-        </w:rPr>
-        <w:t xml:space="preserve"> for CSRF – framework #5 – AJAX clean)</w:t>
-      </w:r>
-    </w:p>
-    <w:p>
-      <w:r>
-        <w:t xml:space="preserve">And here’s what it looks like for an AJAX POST. Again, </w:t>
-      </w:r>
-      <w:proofErr w:type="gramStart"/>
-      <w:r>
-        <w:t>it’s</w:t>
-      </w:r>
-      <w:proofErr w:type="gramEnd"/>
-      <w:r>
-        <w:t xml:space="preserve"> 100% business logic, yet still protected.</w:t>
+        <w:t>(click for CSRF – framework #5 – AJAX clean)</w:t>
+      </w:r>
+    </w:p>
+    <w:p>
+      <w:r>
+        <w:t>And here’s what it looks like for an AJAX POST. Again, it’s 100% business logic, yet still protected.</w:t>
       </w:r>
     </w:p>
     <w:p>
@@ -2217,21 +1620,7 @@
         <w:rPr>
           <w:b/>
         </w:rPr>
-        <w:t>(</w:t>
-      </w:r>
-      <w:proofErr w:type="gramStart"/>
-      <w:r>
-        <w:rPr>
-          <w:b/>
-        </w:rPr>
-        <w:t>click</w:t>
-      </w:r>
-      <w:proofErr w:type="gramEnd"/>
-      <w:r>
-        <w:rPr>
-          <w:b/>
-        </w:rPr>
-        <w:t xml:space="preserve"> for Authentication transition)</w:t>
+        <w:t>(click for Authentication transition)</w:t>
       </w:r>
     </w:p>
     <w:p>
@@ -2249,21 +1638,7 @@
         <w:rPr>
           <w:b/>
         </w:rPr>
-        <w:t>(</w:t>
-      </w:r>
-      <w:proofErr w:type="gramStart"/>
-      <w:r>
-        <w:rPr>
-          <w:b/>
-        </w:rPr>
-        <w:t>click</w:t>
-      </w:r>
-      <w:proofErr w:type="gramEnd"/>
-      <w:r>
-        <w:rPr>
-          <w:b/>
-        </w:rPr>
-        <w:t>)</w:t>
+        <w:t>(click)</w:t>
       </w:r>
     </w:p>
     <w:p>
@@ -2301,50 +1676,20 @@
         </w:numPr>
       </w:pPr>
       <w:r>
-        <w:t xml:space="preserve">Second, this attribute only requires a valid Forms </w:t>
-      </w:r>
-      <w:proofErr w:type="spellStart"/>
-      <w:r>
-        <w:t>Auth</w:t>
-      </w:r>
-      <w:proofErr w:type="spellEnd"/>
-      <w:r>
-        <w:t xml:space="preserve"> token. I tend to store information about the user in session state after they log in, and in some cases it’s possible to have a valid Forms </w:t>
-      </w:r>
-      <w:proofErr w:type="spellStart"/>
-      <w:r>
-        <w:t>Auth</w:t>
-      </w:r>
-      <w:proofErr w:type="spellEnd"/>
-      <w:r>
-        <w:t xml:space="preserve"> token but have an unpopulated session. This can lead to errors when code assumes that it can get certain data from the session.</w:t>
-      </w:r>
-    </w:p>
-    <w:p>
-      <w:pPr>
-        <w:rPr>
-          <w:b/>
-        </w:rPr>
-      </w:pPr>
-      <w:r>
-        <w:rPr>
-          <w:b/>
-        </w:rPr>
-        <w:t>(</w:t>
-      </w:r>
-      <w:proofErr w:type="gramStart"/>
-      <w:r>
-        <w:rPr>
-          <w:b/>
-        </w:rPr>
-        <w:t>click</w:t>
-      </w:r>
-      <w:proofErr w:type="gramEnd"/>
-      <w:r>
-        <w:rPr>
-          <w:b/>
-        </w:rPr>
-        <w:t>)</w:t>
+        <w:t>Second, this attribute only requires a valid Forms Auth token. I tend to store information about the user in session state after they log in, and in some cases it’s possible to have a valid Forms Auth token but have an unpopulated session. This can lead to errors when code assumes that it can get certain data from the session.</w:t>
+      </w:r>
+    </w:p>
+    <w:p>
+      <w:pPr>
+        <w:rPr>
+          <w:b/>
+        </w:rPr>
+      </w:pPr>
+      <w:r>
+        <w:rPr>
+          <w:b/>
+        </w:rPr>
+        <w:t>(click)</w:t>
       </w:r>
     </w:p>
     <w:p>
@@ -2368,15 +1713,7 @@
     </w:p>
     <w:p>
       <w:r>
-        <w:t>First, I create a base class that all of my controllers will inherit from. This is a really useful thing to do for lots of reasons, security one of them. Within this controller I override the “</w:t>
-      </w:r>
-      <w:proofErr w:type="spellStart"/>
-      <w:r>
-        <w:t>OnActionExecuting</w:t>
-      </w:r>
-      <w:proofErr w:type="spellEnd"/>
-      <w:r>
-        <w:t>” method and put in my global security check.</w:t>
+        <w:t>First, I create a base class that all of my controllers will inherit from. This is a really useful thing to do for lots of reasons, security one of them. Within this controller I override the “OnActionExecuting” method and put in my global security check.</w:t>
       </w:r>
     </w:p>
     <w:p>
@@ -2411,21 +1748,7 @@
         <w:rPr>
           <w:b/>
         </w:rPr>
-        <w:t>(</w:t>
-      </w:r>
-      <w:proofErr w:type="gramStart"/>
-      <w:r>
-        <w:rPr>
-          <w:b/>
-        </w:rPr>
-        <w:t>click</w:t>
-      </w:r>
-      <w:proofErr w:type="gramEnd"/>
-      <w:r>
-        <w:rPr>
-          <w:b/>
-        </w:rPr>
-        <w:t xml:space="preserve"> for Access Control transition)</w:t>
+        <w:t>(click for Access Control transition)</w:t>
       </w:r>
     </w:p>
     <w:p>
@@ -2446,21 +1769,7 @@
         <w:rPr>
           <w:b/>
         </w:rPr>
-        <w:t>(</w:t>
-      </w:r>
-      <w:proofErr w:type="gramStart"/>
-      <w:r>
-        <w:rPr>
-          <w:b/>
-        </w:rPr>
-        <w:t>click</w:t>
-      </w:r>
-      <w:proofErr w:type="gramEnd"/>
-      <w:r>
-        <w:rPr>
-          <w:b/>
-        </w:rPr>
-        <w:t xml:space="preserve"> for Access Control feature)</w:t>
+        <w:t>(click for Access Control feature)</w:t>
       </w:r>
     </w:p>
     <w:p>
@@ -2479,21 +1788,7 @@
         <w:rPr>
           <w:b/>
         </w:rPr>
-        <w:t>(</w:t>
-      </w:r>
-      <w:proofErr w:type="gramStart"/>
-      <w:r>
-        <w:rPr>
-          <w:b/>
-        </w:rPr>
-        <w:t>click</w:t>
-      </w:r>
-      <w:proofErr w:type="gramEnd"/>
-      <w:r>
-        <w:rPr>
-          <w:b/>
-        </w:rPr>
-        <w:t xml:space="preserve"> for Access Control – feature #2)</w:t>
+        <w:t>(click for Access Control – feature #2)</w:t>
       </w:r>
     </w:p>
     <w:p>
@@ -2533,21 +1828,7 @@
         <w:rPr>
           <w:b/>
         </w:rPr>
-        <w:t>(</w:t>
-      </w:r>
-      <w:proofErr w:type="gramStart"/>
-      <w:r>
-        <w:rPr>
-          <w:b/>
-        </w:rPr>
-        <w:t>click</w:t>
-      </w:r>
-      <w:proofErr w:type="gramEnd"/>
-      <w:r>
-        <w:rPr>
-          <w:b/>
-        </w:rPr>
-        <w:t xml:space="preserve"> for Access Control – framework #1)</w:t>
+        <w:t>(click for Access Control – framework #1)</w:t>
       </w:r>
     </w:p>
     <w:p>
@@ -2560,23 +1841,7 @@
         <w:t xml:space="preserve">Here’s an example </w:t>
       </w:r>
       <w:r>
-        <w:t xml:space="preserve">of a simple data service that provides two different ways to get order data. You can call </w:t>
-      </w:r>
-      <w:proofErr w:type="spellStart"/>
-      <w:r>
-        <w:t>GetAll</w:t>
-      </w:r>
-      <w:proofErr w:type="spellEnd"/>
-      <w:r>
-        <w:t xml:space="preserve"> and get everything, or you can call </w:t>
-      </w:r>
-      <w:proofErr w:type="spellStart"/>
-      <w:r>
-        <w:t>GetById</w:t>
-      </w:r>
-      <w:proofErr w:type="spellEnd"/>
-      <w:r>
-        <w:t xml:space="preserve"> and get back a single order.</w:t>
+        <w:t>of a simple data service that provides two different ways to get order data. You can call GetAll and get everything, or you can call GetById and get back a single order.</w:t>
       </w:r>
     </w:p>
     <w:p>
@@ -2604,19 +1869,7 @@
         <w:t xml:space="preserve">do </w:t>
       </w:r>
       <w:r>
-        <w:t>have to provide them, I recommend a naming convention like you see here because it reminds the programmer that they need to provide their own access checks. If I’m a programmer and I type “</w:t>
-      </w:r>
-      <w:proofErr w:type="spellStart"/>
-      <w:r>
-        <w:t>OrderService.GetById</w:t>
-      </w:r>
-      <w:proofErr w:type="spellEnd"/>
-      <w:r>
-        <w:t>”, it isn’t explicit whether or not security rules have been applied. But if I type “</w:t>
-      </w:r>
-      <w:proofErr w:type="spellStart"/>
-      <w:r>
-        <w:t>GetById</w:t>
+        <w:t>have to provide them, I recommend a naming convention like you see here because it reminds the programmer that they need to provide their own access checks. If I’m a programmer and I type “OrderService.GetById”, it isn’t explicit whether or not security rules have been applied. But if I type “GetById</w:t>
       </w:r>
       <w:r>
         <w:rPr>
@@ -2624,7 +1877,6 @@
         </w:rPr>
         <w:t>Insecure</w:t>
       </w:r>
-      <w:proofErr w:type="spellEnd"/>
       <w:r>
         <w:t>”, that’s a pretty clear reminder that I’m on the hook for access control in my app code.</w:t>
       </w:r>
@@ -2644,21 +1896,7 @@
         <w:rPr>
           <w:b/>
         </w:rPr>
-        <w:t>(</w:t>
-      </w:r>
-      <w:proofErr w:type="gramStart"/>
-      <w:r>
-        <w:rPr>
-          <w:b/>
-        </w:rPr>
-        <w:t>click</w:t>
-      </w:r>
-      <w:proofErr w:type="gramEnd"/>
-      <w:r>
-        <w:rPr>
-          <w:b/>
-        </w:rPr>
-        <w:t xml:space="preserve"> for RLS)</w:t>
+        <w:t>(click for RLS)</w:t>
       </w:r>
     </w:p>
     <w:p>
@@ -2679,15 +1917,7 @@
     </w:p>
     <w:p>
       <w:r>
-        <w:t xml:space="preserve">First, we create a class that implements the </w:t>
-      </w:r>
-      <w:proofErr w:type="spellStart"/>
-      <w:r>
-        <w:t>IDbConnectionInterceptor</w:t>
-      </w:r>
-      <w:proofErr w:type="spellEnd"/>
-      <w:r>
-        <w:t xml:space="preserve"> interface. This basically tells Entity Framework that we want to run some custom code whenever a database connection is opened.</w:t>
+        <w:t>First, we create a class that implements the IDbConnectionInterceptor interface. This basically tells Entity Framework that we want to run some custom code whenever a database connection is opened.</w:t>
       </w:r>
     </w:p>
     <w:p>
@@ -2707,15 +1937,7 @@
     <w:p>
       <w:r>
         <w:lastRenderedPageBreak/>
-        <w:t xml:space="preserve">Then, if there IS a logged in user, we execute this stored procedure called </w:t>
-      </w:r>
-      <w:proofErr w:type="spellStart"/>
-      <w:r>
-        <w:t>sp_set_session_context</w:t>
-      </w:r>
-      <w:proofErr w:type="spellEnd"/>
-      <w:r>
-        <w:t>. This is how we add values to the connection scope.</w:t>
+        <w:t>Then, if there IS a logged in user, we execute this stored procedure called sp_set_session_context. This is how we add values to the connection scope.</w:t>
       </w:r>
     </w:p>
     <w:p>
@@ -2728,21 +1950,7 @@
         <w:rPr>
           <w:b/>
         </w:rPr>
-        <w:t>(</w:t>
-      </w:r>
-      <w:proofErr w:type="gramStart"/>
-      <w:r>
-        <w:rPr>
-          <w:b/>
-        </w:rPr>
-        <w:t>click</w:t>
-      </w:r>
-      <w:proofErr w:type="gramEnd"/>
-      <w:r>
-        <w:rPr>
-          <w:b/>
-        </w:rPr>
-        <w:t xml:space="preserve"> for RLS – SQL)</w:t>
+        <w:t>(click for RLS – SQL)</w:t>
       </w:r>
     </w:p>
     <w:p>
@@ -2769,21 +1977,7 @@
         <w:rPr>
           <w:b/>
         </w:rPr>
-        <w:t>(</w:t>
-      </w:r>
-      <w:proofErr w:type="gramStart"/>
-      <w:r>
-        <w:rPr>
-          <w:b/>
-        </w:rPr>
-        <w:t>click</w:t>
-      </w:r>
-      <w:proofErr w:type="gramEnd"/>
-      <w:r>
-        <w:rPr>
-          <w:b/>
-        </w:rPr>
-        <w:t xml:space="preserve"> for RLS – SQL 2)</w:t>
+        <w:t>(click for RLS – SQL 2)</w:t>
       </w:r>
     </w:p>
     <w:p>
@@ -2801,21 +1995,7 @@
         <w:rPr>
           <w:b/>
         </w:rPr>
-        <w:t xml:space="preserve"> (</w:t>
-      </w:r>
-      <w:proofErr w:type="gramStart"/>
-      <w:r>
-        <w:rPr>
-          <w:b/>
-        </w:rPr>
-        <w:t>click</w:t>
-      </w:r>
-      <w:proofErr w:type="gramEnd"/>
-      <w:r>
-        <w:rPr>
-          <w:b/>
-        </w:rPr>
-        <w:t xml:space="preserve"> for RLS – clean)</w:t>
+        <w:t xml:space="preserve"> (click for RLS – clean)</w:t>
       </w:r>
     </w:p>
     <w:p>
@@ -2840,21 +2020,7 @@
         <w:rPr>
           <w:b/>
         </w:rPr>
-        <w:t>(</w:t>
-      </w:r>
-      <w:proofErr w:type="gramStart"/>
-      <w:r>
-        <w:rPr>
-          <w:b/>
-        </w:rPr>
-        <w:t>click</w:t>
-      </w:r>
-      <w:proofErr w:type="gramEnd"/>
-      <w:r>
-        <w:rPr>
-          <w:b/>
-        </w:rPr>
-        <w:t xml:space="preserve"> for Authorization transition)</w:t>
+        <w:t>(click for Authorization transition)</w:t>
       </w:r>
     </w:p>
     <w:p>
@@ -2910,35 +2076,7 @@
         <w:rPr>
           <w:b/>
         </w:rPr>
-        <w:t>(</w:t>
-      </w:r>
-      <w:proofErr w:type="gramStart"/>
-      <w:r>
-        <w:rPr>
-          <w:b/>
-        </w:rPr>
-        <w:t>click</w:t>
-      </w:r>
-      <w:proofErr w:type="gramEnd"/>
-      <w:r>
-        <w:rPr>
-          <w:b/>
-        </w:rPr>
-        <w:t xml:space="preserve"> for </w:t>
-      </w:r>
-      <w:proofErr w:type="spellStart"/>
-      <w:r>
-        <w:rPr>
-          <w:b/>
-        </w:rPr>
-        <w:t>Auth</w:t>
-      </w:r>
-      <w:proofErr w:type="spellEnd"/>
-      <w:r>
-        <w:rPr>
-          <w:b/>
-        </w:rPr>
-        <w:t xml:space="preserve"> – feature)</w:t>
+        <w:t>(click for Auth – feature)</w:t>
       </w:r>
     </w:p>
     <w:p>
@@ -2949,15 +2087,7 @@
     </w:p>
     <w:p>
       <w:r>
-        <w:t xml:space="preserve">This is simple, but it results in a lot of duplicative code. If you change how the permission check works, or if you decide you want to do something different than return an </w:t>
-      </w:r>
-      <w:proofErr w:type="spellStart"/>
-      <w:r>
-        <w:t>HttpUnauthorizedResult</w:t>
-      </w:r>
-      <w:proofErr w:type="spellEnd"/>
-      <w:r>
-        <w:t>, you’re going to have a lot of places to modify.</w:t>
+        <w:t>This is simple, but it results in a lot of duplicative code. If you change how the permission check works, or if you decide you want to do something different than return an HttpUnauthorizedResult, you’re going to have a lot of places to modify.</w:t>
       </w:r>
     </w:p>
     <w:p>
@@ -2973,35 +2103,7 @@
         <w:rPr>
           <w:b/>
         </w:rPr>
-        <w:t>(</w:t>
-      </w:r>
-      <w:proofErr w:type="gramStart"/>
-      <w:r>
-        <w:rPr>
-          <w:b/>
-        </w:rPr>
-        <w:t>click</w:t>
-      </w:r>
-      <w:proofErr w:type="gramEnd"/>
-      <w:r>
-        <w:rPr>
-          <w:b/>
-        </w:rPr>
-        <w:t xml:space="preserve"> for </w:t>
-      </w:r>
-      <w:proofErr w:type="spellStart"/>
-      <w:r>
-        <w:rPr>
-          <w:b/>
-        </w:rPr>
-        <w:t>Auth</w:t>
-      </w:r>
-      <w:proofErr w:type="spellEnd"/>
-      <w:r>
-        <w:rPr>
-          <w:b/>
-        </w:rPr>
-        <w:t xml:space="preserve"> – framework)</w:t>
+        <w:t>(click for Auth – framework)</w:t>
       </w:r>
     </w:p>
     <w:p>
@@ -3038,21 +2140,7 @@
         <w:rPr>
           <w:b/>
         </w:rPr>
-        <w:t>(</w:t>
-      </w:r>
-      <w:proofErr w:type="gramStart"/>
-      <w:r>
-        <w:rPr>
-          <w:b/>
-        </w:rPr>
-        <w:t>click</w:t>
-      </w:r>
-      <w:proofErr w:type="gramEnd"/>
-      <w:r>
-        <w:rPr>
-          <w:b/>
-        </w:rPr>
-        <w:t xml:space="preserve"> for implementation)</w:t>
+        <w:t>(click for implementation)</w:t>
       </w:r>
     </w:p>
     <w:p>
@@ -3066,15 +2154,7 @@
         <w:t xml:space="preserve">every </w:t>
       </w:r>
       <w:r>
-        <w:t>other controller in my site derives from. I can then add a “</w:t>
-      </w:r>
-      <w:proofErr w:type="spellStart"/>
-      <w:r>
-        <w:t>CurrentUser</w:t>
-      </w:r>
-      <w:proofErr w:type="spellEnd"/>
-      <w:r>
-        <w:t xml:space="preserve">” property to that base controller, which </w:t>
+        <w:t xml:space="preserve">other controller in my site derives from. I can then add a “CurrentUser” property to that base controller, which </w:t>
       </w:r>
       <w:r>
         <w:t xml:space="preserve">I can then access from the attribute code </w:t>
@@ -3093,21 +2173,7 @@
         <w:rPr>
           <w:b/>
         </w:rPr>
-        <w:t>(</w:t>
-      </w:r>
-      <w:proofErr w:type="gramStart"/>
-      <w:r>
-        <w:rPr>
-          <w:b/>
-        </w:rPr>
-        <w:t>click</w:t>
-      </w:r>
-      <w:proofErr w:type="gramEnd"/>
-      <w:r>
-        <w:rPr>
-          <w:b/>
-        </w:rPr>
-        <w:t xml:space="preserve"> for Property-level transition)</w:t>
+        <w:t>(click for Property-level transition)</w:t>
       </w:r>
     </w:p>
     <w:p>
@@ -3125,21 +2191,7 @@
         <w:rPr>
           <w:b/>
         </w:rPr>
-        <w:t>(</w:t>
-      </w:r>
-      <w:proofErr w:type="gramStart"/>
-      <w:r>
-        <w:rPr>
-          <w:b/>
-        </w:rPr>
-        <w:t>click</w:t>
-      </w:r>
-      <w:proofErr w:type="gramEnd"/>
-      <w:r>
-        <w:rPr>
-          <w:b/>
-        </w:rPr>
-        <w:t xml:space="preserve"> for code sample)</w:t>
+        <w:t>(click for code sample)</w:t>
       </w:r>
     </w:p>
     <w:p>
@@ -3149,13 +2201,8 @@
     </w:p>
     <w:p>
       <w:r>
-        <w:t xml:space="preserve">Just like with page-level authorization this is fairly simple to do, but it can result in a lot of copy/pasted code that makes it hard to maintain or modify those rules over </w:t>
-      </w:r>
-      <w:proofErr w:type="gramStart"/>
-      <w:r>
-        <w:t>time.</w:t>
-      </w:r>
-      <w:proofErr w:type="gramEnd"/>
+        <w:t>Just like with page-level authorization this is fairly simple to do, but it can result in a lot of copy/pasted code that makes it hard to maintain or modify those rules over time.</w:t>
+      </w:r>
       <w:r>
         <w:t xml:space="preserve"> It also requires that we couple the object model to the concept of a user identity, which might be undesirable.</w:t>
       </w:r>
@@ -3179,48 +2226,12 @@
         <w:rPr>
           <w:b/>
         </w:rPr>
-        <w:t>(</w:t>
-      </w:r>
-      <w:proofErr w:type="gramStart"/>
-      <w:r>
-        <w:rPr>
-          <w:b/>
-        </w:rPr>
-        <w:t>click</w:t>
-      </w:r>
-      <w:proofErr w:type="gramEnd"/>
-      <w:r>
-        <w:rPr>
-          <w:b/>
-        </w:rPr>
-        <w:t xml:space="preserve"> for Property </w:t>
-      </w:r>
-      <w:proofErr w:type="spellStart"/>
-      <w:r>
-        <w:rPr>
-          <w:b/>
-        </w:rPr>
-        <w:t>Auth</w:t>
-      </w:r>
-      <w:proofErr w:type="spellEnd"/>
-      <w:r>
-        <w:rPr>
-          <w:b/>
-        </w:rPr>
-        <w:t xml:space="preserve"> – framework)</w:t>
-      </w:r>
-    </w:p>
-    <w:p>
-      <w:r>
-        <w:t xml:space="preserve">And just like with page-level </w:t>
-      </w:r>
-      <w:proofErr w:type="gramStart"/>
-      <w:r>
-        <w:t>authorization, that</w:t>
-      </w:r>
-      <w:proofErr w:type="gramEnd"/>
-      <w:r>
-        <w:t xml:space="preserve"> means pushing the </w:t>
+        <w:t>(click for Property Auth – framework)</w:t>
+      </w:r>
+    </w:p>
+    <w:p>
+      <w:r>
+        <w:t xml:space="preserve">And just like with page-level authorization, that means pushing the </w:t>
       </w:r>
       <w:r>
         <w:rPr>
@@ -3244,36 +2255,12 @@
     </w:p>
     <w:p>
       <w:r>
-        <w:t>Unlike with page-level authorization, however, there’s no handy place to hook this logic into. There is no generic “</w:t>
-      </w:r>
-      <w:proofErr w:type="spellStart"/>
-      <w:r>
-        <w:t>OnPropertyAccessed</w:t>
-      </w:r>
-      <w:proofErr w:type="spellEnd"/>
-      <w:r>
-        <w:t>” type filter built into .NET.</w:t>
-      </w:r>
-    </w:p>
-    <w:p>
-      <w:r>
-        <w:t xml:space="preserve">However, we can use a library called </w:t>
-      </w:r>
-      <w:proofErr w:type="spellStart"/>
-      <w:r>
-        <w:t>PostSharp</w:t>
-      </w:r>
-      <w:proofErr w:type="spellEnd"/>
-      <w:r>
-        <w:t xml:space="preserve"> to give us pretty much that exact thing. </w:t>
-      </w:r>
-      <w:proofErr w:type="spellStart"/>
-      <w:r>
-        <w:t>PostSharp</w:t>
-      </w:r>
-      <w:proofErr w:type="spellEnd"/>
-      <w:r>
-        <w:t xml:space="preserve"> is what’s called an “Aspect Oriented Programming” framework. I won’t go into all the details, but basically it’s a post-processor that runs </w:t>
+        <w:t>Unlike with page-level authorization, however, there’s no handy place to hook this logic into. There is no generic “OnPropertyAccessed” type filter built into .NET.</w:t>
+      </w:r>
+    </w:p>
+    <w:p>
+      <w:r>
+        <w:t xml:space="preserve">However, we can use a library called PostSharp to give us pretty much that exact thing. PostSharp is what’s called an “Aspect Oriented Programming” framework. I won’t go into all the details, but basically it’s a post-processor that runs </w:t>
       </w:r>
       <w:r>
         <w:rPr>
@@ -3296,51 +2283,15 @@
         <w:t>For example,</w:t>
       </w:r>
       <w:r>
-        <w:t xml:space="preserve"> in my demo app I implemented a custom attribute called </w:t>
-      </w:r>
-      <w:proofErr w:type="spellStart"/>
-      <w:r>
-        <w:t>MaskedValue</w:t>
-      </w:r>
-      <w:proofErr w:type="spellEnd"/>
-      <w:r>
-        <w:t>, which looks like this:</w:t>
-      </w:r>
-    </w:p>
-    <w:p>
-      <w:r>
-        <w:rPr>
-          <w:b/>
-        </w:rPr>
-        <w:t>(</w:t>
-      </w:r>
-      <w:proofErr w:type="gramStart"/>
-      <w:r>
-        <w:rPr>
-          <w:b/>
-        </w:rPr>
-        <w:t>click</w:t>
-      </w:r>
-      <w:proofErr w:type="gramEnd"/>
-      <w:r>
-        <w:rPr>
-          <w:b/>
-        </w:rPr>
-        <w:t xml:space="preserve"> for </w:t>
-      </w:r>
-      <w:proofErr w:type="spellStart"/>
-      <w:r>
-        <w:rPr>
-          <w:b/>
-        </w:rPr>
-        <w:t>PostSharp</w:t>
-      </w:r>
-      <w:proofErr w:type="spellEnd"/>
-      <w:r>
-        <w:rPr>
-          <w:b/>
-        </w:rPr>
-        <w:t xml:space="preserve"> code</w:t>
+        <w:t xml:space="preserve"> in my demo app I implemented a custom attribute called MaskedValue, which looks like this:</w:t>
+      </w:r>
+    </w:p>
+    <w:p>
+      <w:r>
+        <w:rPr>
+          <w:b/>
+        </w:rPr>
+        <w:t>(click for PostSharp code</w:t>
       </w:r>
       <w:r>
         <w:t>)</w:t>
@@ -3348,15 +2299,7 @@
     </w:p>
     <w:p>
       <w:r>
-        <w:t xml:space="preserve">I’ve created this base class called </w:t>
-      </w:r>
-      <w:proofErr w:type="spellStart"/>
-      <w:r>
-        <w:t>UserAwarePropertyInterceptor</w:t>
-      </w:r>
-      <w:proofErr w:type="spellEnd"/>
-      <w:r>
-        <w:t>. It basically talks to the current thread, figures out which user is active, and exposes the user data as a class member.</w:t>
+        <w:t>I’ve created this base class called UserAwarePropertyInterceptor. It basically talks to the current thread, figures out which user is active, and exposes the user data as a class member.</w:t>
       </w:r>
       <w:r>
         <w:t xml:space="preserve"> This is what allows us to decouple the view model itself from the application user class.</w:t>
@@ -3373,50 +2316,24 @@
         <w:t xml:space="preserve">itself </w:t>
       </w:r>
       <w:r>
-        <w:t xml:space="preserve">inherits from a </w:t>
-      </w:r>
-      <w:proofErr w:type="spellStart"/>
-      <w:r>
-        <w:t>PostSharp</w:t>
-      </w:r>
-      <w:proofErr w:type="spellEnd"/>
-      <w:r>
-        <w:t xml:space="preserve"> class which gives us this </w:t>
-      </w:r>
-      <w:proofErr w:type="spellStart"/>
+        <w:t xml:space="preserve">inherits from a PostSharp class which gives us this </w:t>
+      </w:r>
       <w:r>
         <w:rPr>
           <w:i/>
         </w:rPr>
         <w:t>OnGetValue</w:t>
       </w:r>
-      <w:proofErr w:type="spellEnd"/>
       <w:r>
         <w:t xml:space="preserve"> method to override. This method will get executed every time code tries to read the SSN property of my view model. I do the permission check in the body of this method and, if the user doesn’t have the necessary permission, I return a masked value instead of the raw SSN.</w:t>
       </w:r>
     </w:p>
     <w:p>
       <w:r>
-        <w:t xml:space="preserve">Again, the magic here is </w:t>
-      </w:r>
-      <w:proofErr w:type="spellStart"/>
-      <w:r>
-        <w:t>PostSharp</w:t>
-      </w:r>
-      <w:proofErr w:type="spellEnd"/>
-      <w:r>
-        <w:t xml:space="preserve">. After I compile my code, </w:t>
-      </w:r>
-      <w:r>
-        <w:t xml:space="preserve">the </w:t>
-      </w:r>
-      <w:proofErr w:type="spellStart"/>
-      <w:r>
-        <w:t>PostSharp</w:t>
-      </w:r>
-      <w:proofErr w:type="spellEnd"/>
-      <w:r>
-        <w:t xml:space="preserve"> engine </w:t>
+        <w:t xml:space="preserve">Again, the magic here is PostSharp. After I compile my code, </w:t>
+      </w:r>
+      <w:r>
+        <w:t xml:space="preserve">the PostSharp engine </w:t>
       </w:r>
       <w:r>
         <w:t xml:space="preserve">re-writes the getter for the SSN property and injects a call into this method instead. It’s </w:t>
@@ -3430,35 +2347,7 @@
         <w:rPr>
           <w:b/>
         </w:rPr>
-        <w:t>(</w:t>
-      </w:r>
-      <w:proofErr w:type="gramStart"/>
-      <w:r>
-        <w:rPr>
-          <w:b/>
-        </w:rPr>
-        <w:t>click</w:t>
-      </w:r>
-      <w:proofErr w:type="gramEnd"/>
-      <w:r>
-        <w:rPr>
-          <w:b/>
-        </w:rPr>
-        <w:t xml:space="preserve"> for Property </w:t>
-      </w:r>
-      <w:proofErr w:type="spellStart"/>
-      <w:r>
-        <w:rPr>
-          <w:b/>
-        </w:rPr>
-        <w:t>Auth</w:t>
-      </w:r>
-      <w:proofErr w:type="spellEnd"/>
-      <w:r>
-        <w:rPr>
-          <w:b/>
-        </w:rPr>
-        <w:t xml:space="preserve"> – framework (dupe))</w:t>
+        <w:t>(click for Property Auth – framework (dupe))</w:t>
       </w:r>
     </w:p>
     <w:p>
@@ -3505,34 +2394,12 @@
         <w:rPr>
           <w:b/>
         </w:rPr>
-        <w:t>(</w:t>
-      </w:r>
-      <w:proofErr w:type="gramStart"/>
-      <w:r>
-        <w:rPr>
-          <w:b/>
-        </w:rPr>
-        <w:t>click</w:t>
-      </w:r>
-      <w:proofErr w:type="gramEnd"/>
-      <w:r>
-        <w:rPr>
-          <w:b/>
-        </w:rPr>
-        <w:t xml:space="preserve"> for Encrypt)</w:t>
-      </w:r>
-    </w:p>
-    <w:p>
-      <w:r>
-        <w:t xml:space="preserve">Another cross-cutting concern that you can handle with </w:t>
-      </w:r>
-      <w:proofErr w:type="spellStart"/>
-      <w:r>
-        <w:t>PostSharp</w:t>
-      </w:r>
-      <w:proofErr w:type="spellEnd"/>
-      <w:r>
-        <w:t xml:space="preserve"> is encryption. I’m not going to show the details right now, but if you look at my sample code you’ll see an example of this Encrypted Value interceptor that automatically encrypts its values when storing them in the database, and automatically decrypts the values when reading them back out.</w:t>
+        <w:t>(click for Encrypt)</w:t>
+      </w:r>
+    </w:p>
+    <w:p>
+      <w:r>
+        <w:t>Another cross-cutting concern that you can handle with PostSharp is encryption. I’m not going to show the details right now, but if you look at my sample code you’ll see an example of this Encrypted Value interceptor that automatically encrypts its values when storing them in the database, and automatically decrypts the values when reading them back out.</w:t>
       </w:r>
     </w:p>
     <w:p>
@@ -3545,21 +2412,7 @@
         <w:rPr>
           <w:b/>
         </w:rPr>
-        <w:t>(</w:t>
-      </w:r>
-      <w:proofErr w:type="gramStart"/>
-      <w:r>
-        <w:rPr>
-          <w:b/>
-        </w:rPr>
-        <w:t>click</w:t>
-      </w:r>
-      <w:proofErr w:type="gramEnd"/>
-      <w:r>
-        <w:rPr>
-          <w:b/>
-        </w:rPr>
-        <w:t xml:space="preserve"> for auditing)</w:t>
+        <w:t>(click for auditing)</w:t>
       </w:r>
     </w:p>
     <w:p>
@@ -3596,21 +2449,7 @@
         <w:rPr>
           <w:b/>
         </w:rPr>
-        <w:t>(</w:t>
-      </w:r>
-      <w:proofErr w:type="gramStart"/>
-      <w:r>
-        <w:rPr>
-          <w:b/>
-        </w:rPr>
-        <w:t>click</w:t>
-      </w:r>
-      <w:proofErr w:type="gramEnd"/>
-      <w:r>
-        <w:rPr>
-          <w:b/>
-        </w:rPr>
-        <w:t xml:space="preserve"> for endpoint example)</w:t>
+        <w:t>(click for endpoint example)</w:t>
       </w:r>
     </w:p>
     <w:p>
@@ -3663,21 +2502,7 @@
         <w:rPr>
           <w:b/>
         </w:rPr>
-        <w:t>(</w:t>
-      </w:r>
-      <w:proofErr w:type="gramStart"/>
-      <w:r>
-        <w:rPr>
-          <w:b/>
-        </w:rPr>
-        <w:t>click</w:t>
-      </w:r>
-      <w:proofErr w:type="gramEnd"/>
-      <w:r>
-        <w:rPr>
-          <w:b/>
-        </w:rPr>
-        <w:t xml:space="preserve"> for </w:t>
+        <w:t xml:space="preserve">(click for </w:t>
       </w:r>
       <w:r>
         <w:rPr>
@@ -3696,15 +2521,7 @@
     </w:p>
     <w:p>
       <w:r>
-        <w:t xml:space="preserve">This is a snippet of a report from my demo app showing a couple of endpoints. You can see that a couple of them allow public access, others require a login but do not require any specific permissions, and one of them is only accessible to logged in users that also have the </w:t>
-      </w:r>
-      <w:proofErr w:type="spellStart"/>
-      <w:r>
-        <w:t>ManageOrders</w:t>
-      </w:r>
-      <w:proofErr w:type="spellEnd"/>
-      <w:r>
-        <w:t xml:space="preserve"> permission.</w:t>
+        <w:t>This is a snippet of a report from my demo app showing a couple of endpoints. You can see that a couple of them allow public access, others require a login but do not require any specific permissions, and one of them is only accessible to logged in users that also have the ManageOrders permission.</w:t>
       </w:r>
     </w:p>
     <w:p>
@@ -3718,21 +2535,7 @@
           <w:b/>
         </w:rPr>
         <w:lastRenderedPageBreak/>
-        <w:t>(</w:t>
-      </w:r>
-      <w:proofErr w:type="gramStart"/>
-      <w:r>
-        <w:rPr>
-          <w:b/>
-        </w:rPr>
-        <w:t>click</w:t>
-      </w:r>
-      <w:proofErr w:type="gramEnd"/>
-      <w:r>
-        <w:rPr>
-          <w:b/>
-        </w:rPr>
-        <w:t xml:space="preserve"> for code sample)</w:t>
+        <w:t>(click for code sample)</w:t>
       </w:r>
     </w:p>
     <w:p>
@@ -3758,21 +2561,7 @@
         <w:rPr>
           <w:b/>
         </w:rPr>
-        <w:t>(</w:t>
-      </w:r>
-      <w:proofErr w:type="gramStart"/>
-      <w:r>
-        <w:rPr>
-          <w:b/>
-        </w:rPr>
-        <w:t>click</w:t>
-      </w:r>
-      <w:proofErr w:type="gramEnd"/>
-      <w:r>
-        <w:rPr>
-          <w:b/>
-        </w:rPr>
-        <w:t xml:space="preserve"> for sample #2)</w:t>
+        <w:t>(click for sample #2)</w:t>
       </w:r>
     </w:p>
     <w:p>
@@ -3817,42 +2606,12 @@
         <w:rPr>
           <w:b/>
         </w:rPr>
-        <w:t>(</w:t>
-      </w:r>
-      <w:proofErr w:type="gramStart"/>
-      <w:r>
-        <w:rPr>
-          <w:b/>
-        </w:rPr>
-        <w:t>click</w:t>
-      </w:r>
-      <w:proofErr w:type="gramEnd"/>
-      <w:r>
-        <w:rPr>
-          <w:b/>
-        </w:rPr>
-        <w:t xml:space="preserve"> for report again)</w:t>
-      </w:r>
-    </w:p>
-    <w:p>
-      <w:r>
-        <w:t xml:space="preserve">In my example here, I’m showing a report of MVC endpoints and the permissions they require. But it would be just as easy to generate a report showing which properties of which classes are using the </w:t>
-      </w:r>
-      <w:proofErr w:type="spellStart"/>
-      <w:r>
-        <w:t>MaskedValue</w:t>
-      </w:r>
-      <w:proofErr w:type="spellEnd"/>
-      <w:r>
-        <w:t xml:space="preserve"> or </w:t>
-      </w:r>
-      <w:proofErr w:type="spellStart"/>
-      <w:r>
-        <w:t>EncryptedValue</w:t>
-      </w:r>
-      <w:proofErr w:type="spellEnd"/>
-      <w:r>
-        <w:t xml:space="preserve"> attributes, or whatever else that you’ve implemented as a cross-cutting concern using Attributes.</w:t>
+        <w:t>(click for report again)</w:t>
+      </w:r>
+    </w:p>
+    <w:p>
+      <w:r>
+        <w:t>In my example here, I’m showing a report of MVC endpoints and the permissions they require. But it would be just as easy to generate a report showing which properties of which classes are using the MaskedValue or EncryptedValue attributes, or whatever else that you’ve implemented as a cross-cutting concern using Attributes.</w:t>
       </w:r>
     </w:p>
     <w:p>
@@ -3871,71 +2630,31 @@
     </w:p>
     <w:p>
       <w:r>
-        <w:t xml:space="preserve">The very last thing I’m going to show you today is using a library called </w:t>
-      </w:r>
-      <w:proofErr w:type="spellStart"/>
-      <w:r>
-        <w:t>ApprovalTests</w:t>
-      </w:r>
-      <w:proofErr w:type="spellEnd"/>
-      <w:r>
-        <w:t xml:space="preserve"> to automate the auditing of this report.</w:t>
-      </w:r>
-    </w:p>
-    <w:p>
-      <w:r>
-        <w:rPr>
-          <w:b/>
-        </w:rPr>
-        <w:t>(</w:t>
-      </w:r>
-      <w:proofErr w:type="gramStart"/>
-      <w:r>
-        <w:rPr>
-          <w:b/>
-        </w:rPr>
-        <w:t>click</w:t>
-      </w:r>
-      <w:proofErr w:type="gramEnd"/>
-      <w:r>
-        <w:rPr>
-          <w:b/>
-        </w:rPr>
-        <w:t xml:space="preserve"> for Approval Tests)</w:t>
-      </w:r>
-    </w:p>
-    <w:p>
-      <w:r>
-        <w:t xml:space="preserve">Approval Tests is an alternative way of writing assertions in your tests. It works with everything from </w:t>
-      </w:r>
-      <w:proofErr w:type="spellStart"/>
-      <w:r>
-        <w:t>MSTest</w:t>
-      </w:r>
-      <w:proofErr w:type="spellEnd"/>
-      <w:r>
-        <w:t xml:space="preserve"> to </w:t>
-      </w:r>
-      <w:proofErr w:type="spellStart"/>
-      <w:r>
-        <w:t>NUnit</w:t>
-      </w:r>
-      <w:proofErr w:type="spellEnd"/>
-      <w:r>
-        <w:t xml:space="preserve"> to </w:t>
-      </w:r>
-      <w:proofErr w:type="spellStart"/>
-      <w:r>
-        <w:t>RSpec</w:t>
-      </w:r>
-      <w:proofErr w:type="spellEnd"/>
-      <w:r>
-        <w:t xml:space="preserve"> to Cucumber and a bunch of things in the middle.</w:t>
-      </w:r>
-    </w:p>
-    <w:p>
-      <w:r>
-        <w:t>It’s designed for scenarios where you have an automated test that does some work, but you need a human being to interpret the results. That’s exactly the scenario we’re talking about with this security audit idea: we can run some code to produce a report showing our endpoints, but we specifically WANT a human being to verify it.</w:t>
+        <w:rPr>
+          <w:b/>
+        </w:rPr>
+        <w:t>(click for Approval Tests)</w:t>
+      </w:r>
+    </w:p>
+    <w:p>
+      <w:r>
+        <w:t>The very last thing I’m going to show you today is using a library called ApprovalTests to automate the auditing of this report.</w:t>
+      </w:r>
+    </w:p>
+    <w:p>
+      <w:r>
+        <w:t>Approval Tests is an alternative way of writing assertions in your tests. It works with everything from MSTest to NUnit to RSpec to Cucumber and a bunch of things in the middle.</w:t>
+      </w:r>
+    </w:p>
+    <w:p>
+      <w:r>
+        <w:t xml:space="preserve">It’s designed for scenarios where you have an automated test that does some work, </w:t>
+      </w:r>
+      <w:r>
+        <w:t xml:space="preserve">but where </w:t>
+      </w:r>
+      <w:r>
+        <w:t>you need a human being to interpret the results. That’s exactly the scenario we’re talking about with this security audit idea: we can run some code to produce a report showing our endpoints, but we specifically WANT a human being to verify it.</w:t>
       </w:r>
     </w:p>
     <w:p>
@@ -3948,108 +2667,54 @@
         <w:rPr>
           <w:b/>
         </w:rPr>
-        <w:t>(</w:t>
-      </w:r>
-      <w:proofErr w:type="gramStart"/>
-      <w:r>
-        <w:rPr>
-          <w:b/>
-        </w:rPr>
-        <w:t>click</w:t>
-      </w:r>
-      <w:proofErr w:type="gramEnd"/>
-      <w:r>
-        <w:rPr>
-          <w:b/>
-        </w:rPr>
-        <w:t xml:space="preserve"> for Approvals – Step 1)</w:t>
-      </w:r>
-    </w:p>
-    <w:p>
-      <w:r>
-        <w:t xml:space="preserve">First, modify your security audit code so that you can produce a text-based report of your system. In my sample project I created a really simple console app that creates a CSV file. The beauty of Approval Tests </w:t>
-      </w:r>
-      <w:r>
+        <w:t>(click for Approvals – Step 1)</w:t>
+      </w:r>
+    </w:p>
+    <w:p>
+      <w:r>
+        <w:t xml:space="preserve">First, </w:t>
+      </w:r>
+      <w:r>
+        <w:t xml:space="preserve">create a plain-text version of the report that you want to audit. In my demo project I wrote a simple console app that produces a report like this. It’s </w:t>
+      </w:r>
+      <w:r>
+        <w:t>the same data I just showed you in that HTML page, but in plain text.</w:t>
+      </w:r>
+    </w:p>
+    <w:p>
+      <w:r>
+        <w:rPr>
+          <w:b/>
+        </w:rPr>
         <w:lastRenderedPageBreak/>
-        <w:t>is that it doesn’t have to be CSV, it could be HTML or it could be raw text or it could be an image, but I chose CSV because it was easy.</w:t>
-      </w:r>
-    </w:p>
-    <w:p>
-      <w:r>
-        <w:rPr>
-          <w:b/>
-        </w:rPr>
-        <w:t>(</w:t>
-      </w:r>
-      <w:proofErr w:type="gramStart"/>
-      <w:r>
-        <w:rPr>
-          <w:b/>
-        </w:rPr>
-        <w:t>click</w:t>
-      </w:r>
-      <w:proofErr w:type="gramEnd"/>
-      <w:r>
-        <w:rPr>
-          <w:b/>
-        </w:rPr>
-        <w:t xml:space="preserve"> for Approvals – Step 2)</w:t>
-      </w:r>
-    </w:p>
-    <w:p>
-      <w:r>
-        <w:t xml:space="preserve">Next, write a unit test that generates that report. Instead of making an assertion, however, call </w:t>
-      </w:r>
-      <w:proofErr w:type="spellStart"/>
-      <w:proofErr w:type="gramStart"/>
-      <w:r>
-        <w:t>Approvals.Verify</w:t>
-      </w:r>
-      <w:proofErr w:type="spellEnd"/>
-      <w:r>
-        <w:t>(</w:t>
-      </w:r>
-      <w:proofErr w:type="gramEnd"/>
-      <w:r>
-        <w:t>) like you see here.</w:t>
-      </w:r>
-    </w:p>
-    <w:p>
-      <w:r>
-        <w:t xml:space="preserve">Since I’ve written this test to use the </w:t>
-      </w:r>
-      <w:proofErr w:type="spellStart"/>
-      <w:r>
-        <w:t>DiffReporter</w:t>
-      </w:r>
-      <w:proofErr w:type="spellEnd"/>
-      <w:r>
-        <w:t xml:space="preserve">, whenever this test runs it will compare the input against the “last known good state” for this test. </w:t>
-      </w:r>
-      <w:r>
-        <w:t>If they are different, it will open your diff tool and allow you to compare them.</w:t>
-      </w:r>
-    </w:p>
-    <w:p>
-      <w:r>
-        <w:rPr>
-          <w:b/>
-        </w:rPr>
-        <w:t>(</w:t>
-      </w:r>
-      <w:proofErr w:type="gramStart"/>
-      <w:r>
-        <w:rPr>
-          <w:b/>
-        </w:rPr>
-        <w:t>click</w:t>
-      </w:r>
-      <w:proofErr w:type="gramEnd"/>
-      <w:r>
-        <w:rPr>
-          <w:b/>
-        </w:rPr>
-        <w:t xml:space="preserve"> for Approvals – Step 3)</w:t>
+        <w:t xml:space="preserve"> </w:t>
+      </w:r>
+      <w:r>
+        <w:rPr>
+          <w:b/>
+        </w:rPr>
+        <w:t>(click for Approvals – Step 2)</w:t>
+      </w:r>
+    </w:p>
+    <w:p>
+      <w:r>
+        <w:t xml:space="preserve">Next, write a unit test that generates that report. Instead of making an assertion, however, call Approvals.Verify() </w:t>
+      </w:r>
+      <w:r>
+        <w:t>and pass the report text. You can also work with files on disk if you have to, but keeping it string based makes things a little easier.</w:t>
+      </w:r>
+    </w:p>
+    <w:p>
+      <w:r>
+        <w:t>The Approval Test framework keeps track of the “accepted” state of each test. When this test runs, the framework will compare the new version of the report text against that last known accepted state. If they match, the test passes. If they don’t match, Approval Tests automatically opens a diff tool so that a human being can compare the results and make a decision.</w:t>
+      </w:r>
+    </w:p>
+    <w:p>
+      <w:r>
+        <w:rPr>
+          <w:b/>
+        </w:rPr>
+        <w:t>(click for Approvals – Step 3)</w:t>
       </w:r>
     </w:p>
     <w:p>
@@ -4066,65 +2731,218 @@
         <w:t>s</w:t>
       </w:r>
       <w:r>
-        <w:t xml:space="preserve"> the test, since there is no “last known good state”, the test will launch </w:t>
+        <w:t xml:space="preserve"> the test, since there is no “</w:t>
+      </w:r>
+      <w:r>
+        <w:t xml:space="preserve">accepted </w:t>
+      </w:r>
+      <w:r>
+        <w:t>state”</w:t>
+      </w:r>
+      <w:r>
+        <w:t xml:space="preserve"> yet</w:t>
+      </w:r>
+      <w:r>
+        <w:t xml:space="preserve">, the test will launch </w:t>
       </w:r>
       <w:r>
         <w:t>a</w:t>
       </w:r>
       <w:r>
-        <w:t xml:space="preserve"> diff tool, like you see here. On the left is the report text, and on the right is a blank pane. </w:t>
+        <w:t xml:space="preserve"> diff tool, like you see here. On the left is the report text, and on the right is a blank </w:t>
+      </w:r>
+      <w:r>
+        <w:t>file</w:t>
+      </w:r>
+      <w:r>
+        <w:t xml:space="preserve">. </w:t>
+      </w:r>
+    </w:p>
+    <w:p>
+      <w:r>
+        <w:t xml:space="preserve">At this point, </w:t>
+      </w:r>
+      <w:r>
+        <w:t>the tester</w:t>
+      </w:r>
+      <w:r>
+        <w:t xml:space="preserve"> would manually verify the report contents</w:t>
+      </w:r>
+      <w:r>
+        <w:t xml:space="preserve">. Once they are satisfied that everything matches expectations, they’d </w:t>
+      </w:r>
+      <w:r>
+        <w:t>merge the left contents into the right file and save them. This is what creates the “</w:t>
+      </w:r>
+      <w:r>
+        <w:t>accepted</w:t>
+      </w:r>
+      <w:r>
+        <w:t xml:space="preserve"> state”.</w:t>
+      </w:r>
+    </w:p>
+    <w:p>
+      <w:r>
+        <w:t>From this point forward, as long as the output of the report doesn’t change, the test will pass without manual intervention.</w:t>
+      </w:r>
+    </w:p>
+    <w:p>
+      <w:r>
+        <w:rPr>
+          <w:b/>
+        </w:rPr>
+        <w:t>(click for Approvals – Step 4 (diff))</w:t>
+      </w:r>
+    </w:p>
+    <w:p>
+      <w:r>
+        <w:t>In the future, let’s say I make two changes. I add a new endpoint, and I accidently remove the permission attribute from an existing endpoint.</w:t>
+      </w:r>
+    </w:p>
+    <w:p>
+      <w:r>
+        <w:t xml:space="preserve">The next time that QA runs the approval tests, the diff tool will automatically open and will show the differences. </w:t>
+      </w:r>
+      <w:r>
+        <w:t>In this case, the tester might determine that the new endpoint was expected and is configured properly, but the removal of the permission setting for the existing endpoint was not expected. The tester could then open a security ticket or otherwise contact the developer to discuss.</w:t>
+      </w:r>
+    </w:p>
+    <w:p>
+      <w:r>
+        <w:t xml:space="preserve">This is all really simple to set up, </w:t>
+      </w:r>
+      <w:r>
+        <w:rPr>
+          <w:i/>
+        </w:rPr>
+        <w:t xml:space="preserve">if </w:t>
+      </w:r>
+      <w:r>
+        <w:t xml:space="preserve">you’ve written your security code in a way that lends itself to static analysis. </w:t>
+      </w:r>
+    </w:p>
+    <w:p>
+      <w:r>
+        <w:rPr>
+          <w:b/>
+        </w:rPr>
+        <w:t>(click for auditing difficult)</w:t>
+      </w:r>
+    </w:p>
+    <w:p>
+      <w:r>
+        <w:t>Generally speaking, these are the things that are easiest to audit using reflection: attributes, class inheritance, and interface implementation. If you use these techniques to implement your cross cutting concerns, then you’ll find it pretty easy to do security audits with a little bit of custom code.</w:t>
+      </w:r>
+    </w:p>
+    <w:p>
+      <w:r>
+        <w:t>If you don’t do this, for instance if you implement your security concerns as just some random methods that get called from specific places in your code, then it’s going to be harder to audit.</w:t>
+      </w:r>
+    </w:p>
+    <w:p>
+      <w:r>
+        <w:rPr>
+          <w:b/>
+        </w:rPr>
+        <w:t>(click for recap)</w:t>
+      </w:r>
+    </w:p>
+    <w:p>
+      <w:r>
+        <w:t>To wrap up, I have a quick recap.</w:t>
+      </w:r>
+    </w:p>
+    <w:p>
+      <w:r>
+        <w:t xml:space="preserve">First, any time that you have to implement a security check, consider whether it’s truly unique to the feature you’re implementing or whether it applies more broadly across multiple features. If it is a cross </w:t>
+      </w:r>
+      <w:r>
+        <w:lastRenderedPageBreak/>
+        <w:t xml:space="preserve">cutting concern, extract as much of the implementation as possible into your framework. </w:t>
+      </w:r>
+      <w:r>
+        <w:t>This ensures that the implementation is consistent across the entire app.</w:t>
+      </w:r>
+    </w:p>
+    <w:p>
+      <w:r>
+        <w:t>The holy grail is to make features “secure by default” by completely handling the security requirements in a global way. I showed you how to do this with SQL Injection</w:t>
+      </w:r>
+      <w:r>
+        <w:t>, CSRF defense, and with row-level security in SQL Server 2016.</w:t>
+      </w:r>
+    </w:p>
+    <w:p>
+      <w:r>
+        <w:t xml:space="preserve">Sometimes you’ll still need the developer to do </w:t>
+      </w:r>
+      <w:r>
+        <w:rPr>
+          <w:i/>
+        </w:rPr>
+        <w:t>something on</w:t>
+      </w:r>
+      <w:r>
+        <w:t xml:space="preserve"> a per-feature basis. The best way to do that </w:t>
+      </w:r>
+      <w:r>
+        <w:t>is to use some sort of attribute</w:t>
+      </w:r>
+      <w:r>
+        <w:t xml:space="preserve"> </w:t>
+      </w:r>
+      <w:r>
+        <w:t xml:space="preserve">or marker interface to </w:t>
+      </w:r>
+      <w:r>
+        <w:t>declaratively specify what rules should be applied, and them implement those rules in a consistent part of the processing pipeline</w:t>
+      </w:r>
+      <w:r>
+        <w:t xml:space="preserve">. MVC lets you do this with ActionFilters, but you can also use PostSharp to decorate plain-old C# objects </w:t>
+      </w:r>
+      <w:r>
+        <w:t xml:space="preserve">and properties </w:t>
+      </w:r>
+      <w:r>
+        <w:t xml:space="preserve">with attributes as well. I showed you how to use this approach to </w:t>
+      </w:r>
+      <w:r>
+        <w:t>mask out sensitive data unless the active user has a specific permission.</w:t>
+      </w:r>
+    </w:p>
+    <w:p>
+      <w:r>
+        <w:t>Finally, make life easy for your testers. Instead of making them do exhaustive black-box testing, use Reflection to generate reports showing them which areas of the site implement which security rules. This allows them to provide a 2</w:t>
+      </w:r>
+      <w:r>
+        <w:rPr>
+          <w:vertAlign w:val="superscript"/>
+        </w:rPr>
+        <w:t>nd</w:t>
+      </w:r>
+      <w:r>
+        <w:t xml:space="preserve"> line of defense against mis-configuration. And for bonus points, use the Approval Tests library to further automate that sort of security audit.</w:t>
+      </w:r>
+    </w:p>
+    <w:p>
+      <w:r>
+        <w:rPr>
+          <w:b/>
+        </w:rPr>
+        <w:t>(click for close)</w:t>
+      </w:r>
+    </w:p>
+    <w:p>
+      <w:r>
+        <w:t>This slide deck, my speaker notes, and a fully functional working sample of every concept I presented today is available on my GitHub page, and if you have any questions you can contact me through my website or through Twitter.</w:t>
+      </w:r>
+    </w:p>
+    <w:p>
+      <w:r>
+        <w:t>Thank you so much!</w:t>
       </w:r>
       <w:bookmarkStart w:id="0" w:name="_GoBack"/>
       <w:bookmarkEnd w:id="0"/>
-    </w:p>
-    <w:p>
-      <w:r>
-        <w:t xml:space="preserve">At this point, </w:t>
-      </w:r>
-      <w:r>
-        <w:t>the tester</w:t>
-      </w:r>
-      <w:r>
-        <w:t xml:space="preserve"> would manually verify the report contents</w:t>
-      </w:r>
-      <w:r>
-        <w:t xml:space="preserve">. Once they are satisfied that everything matches expectations, they’d </w:t>
-      </w:r>
-      <w:r>
-        <w:t>merge the left contents into the right file and save them. This is what creates the “last known good state”.</w:t>
-      </w:r>
-    </w:p>
-    <w:p>
-      <w:r>
-        <w:t>From this point forward, as long as the output of the report doesn’t change, the test will pass without manual intervention.</w:t>
-      </w:r>
-    </w:p>
-    <w:p>
-      <w:r>
-        <w:rPr>
-          <w:b/>
-        </w:rPr>
-        <w:t>(</w:t>
-      </w:r>
-      <w:proofErr w:type="gramStart"/>
-      <w:r>
-        <w:rPr>
-          <w:b/>
-        </w:rPr>
-        <w:t>click</w:t>
-      </w:r>
-      <w:proofErr w:type="gramEnd"/>
-      <w:r>
-        <w:rPr>
-          <w:b/>
-        </w:rPr>
-        <w:t xml:space="preserve"> for Approvals – Step 4 (diff))</w:t>
-      </w:r>
-    </w:p>
-    <w:p>
-      <w:r>
-        <w:t>But let’s say I add a new endpoint in the future. At that point, the next time QA runs the approval tests, the diff tool will automatically open again and will show the differences. The tester could consult the security requirements, verify them against this new endpoint, and then re-approve the test.</w:t>
-      </w:r>
     </w:p>
     <w:sectPr>
       <w:pgSz w:w="12240" w:h="15840"/>

</xml_diff>

<commit_message>
Tweaks based on last run through
</commit_message>
<xml_diff>
--- a/Narrative - CodeMash 2017.docx
+++ b/Narrative - CodeMash 2017.docx
@@ -2533,10 +2533,21 @@
         <w:t xml:space="preserve">Here’s </w:t>
       </w:r>
       <w:r>
-        <w:t xml:space="preserve">one way to implement that requirement using feature level code. This page </w:t>
-      </w:r>
-      <w:r>
-        <w:t>lists all orders the user is allowed to see. If they have the Manage Orders permission then they can see everything, otherwise they can only see their own orders.</w:t>
+        <w:t xml:space="preserve">one way to implement that requirement </w:t>
+      </w:r>
+      <w:r>
+        <w:t>in feature level code</w:t>
+      </w:r>
+      <w:r>
+        <w:t xml:space="preserve">. </w:t>
+      </w:r>
+      <w:r>
+        <w:t>This feature gets all orders and then, if the user lacks the permission, it filters that result set by user ID.</w:t>
+      </w:r>
+    </w:p>
+    <w:p>
+      <w:r>
+        <w:t>If we’re enforcing this logic on the List page, we should also enforce it on the Order Detail page. Otherwise the user could manually modify the URL and access someone else’s order.</w:t>
       </w:r>
     </w:p>
     <w:p>
@@ -2563,1223 +2574,511 @@
     </w:p>
     <w:p>
       <w:r>
-        <w:t xml:space="preserve">This is what that same requirement looks like on the Order Detail page. In this case, we have the same </w:t>
+        <w:t xml:space="preserve">This is what that same requirement looks like on the Order Detail page. </w:t>
+      </w:r>
+      <w:r>
+        <w:t xml:space="preserve">In this case we call the </w:t>
+      </w:r>
+      <w:proofErr w:type="spellStart"/>
+      <w:r>
+        <w:t>GetById</w:t>
+      </w:r>
+      <w:proofErr w:type="spellEnd"/>
+      <w:r>
+        <w:t xml:space="preserve"> method to retrieve the order and then we implement the permission check.</w:t>
+      </w:r>
+    </w:p>
+    <w:p>
+      <w:r>
+        <w:t>This is an example of the situation I showed you at the start of my talk. We have the same logical rule being implemented in two different ways. This rule might apply to a bunch of places in the code, and without a centralized implementation it’s going to be very difficult to keep them in sync as requirements change over time.</w:t>
+      </w:r>
+    </w:p>
+    <w:p>
+      <w:r>
+        <w:t xml:space="preserve">There are two ways that we could reduce that duplication by handling this as a cross-cutting concern. </w:t>
+      </w:r>
+    </w:p>
+    <w:p>
+      <w:r>
+        <w:rPr>
+          <w:b/>
+        </w:rPr>
+        <w:t>(</w:t>
+      </w:r>
+      <w:proofErr w:type="gramStart"/>
+      <w:r>
+        <w:rPr>
+          <w:b/>
+        </w:rPr>
+        <w:t>click</w:t>
+      </w:r>
+      <w:proofErr w:type="gramEnd"/>
+      <w:r>
+        <w:rPr>
+          <w:b/>
+        </w:rPr>
+        <w:t xml:space="preserve"> for Access Control – framework #1)</w:t>
+      </w:r>
+    </w:p>
+    <w:p>
+      <w:r>
+        <w:t>The easiest way to make this a cross-cutting concern is to push the responsibility for access control into your data access code where it can be reused by multiple features.</w:t>
+      </w:r>
+    </w:p>
+    <w:p>
+      <w:r>
+        <w:t xml:space="preserve">Here’s an example </w:t>
+      </w:r>
+      <w:r>
+        <w:t xml:space="preserve">of a simple data service that provides two different ways to get order data. You can call </w:t>
+      </w:r>
+      <w:proofErr w:type="spellStart"/>
+      <w:r>
+        <w:t>GetAll</w:t>
+      </w:r>
+      <w:proofErr w:type="spellEnd"/>
+      <w:r>
+        <w:t xml:space="preserve"> and get everything, or you can call </w:t>
+      </w:r>
+      <w:proofErr w:type="spellStart"/>
+      <w:r>
+        <w:t>GetById</w:t>
+      </w:r>
+      <w:proofErr w:type="spellEnd"/>
+      <w:r>
+        <w:t xml:space="preserve"> and get back a single order.</w:t>
+      </w:r>
+    </w:p>
+    <w:p>
+      <w:r>
+        <w:t xml:space="preserve">There are </w:t>
+      </w:r>
+      <w:r>
+        <w:t xml:space="preserve">two versions of each method – one that takes the current user as an argument, and one that doesn’t.  If you call the version that takes a user argument, then it </w:t>
+      </w:r>
+      <w:r>
+        <w:t>returns only the data that user can access</w:t>
+      </w:r>
+      <w:r>
+        <w:t>. If you call the version that doesn’t</w:t>
+      </w:r>
+      <w:r>
+        <w:t xml:space="preserve"> take a user</w:t>
+      </w:r>
+      <w:r>
+        <w:t xml:space="preserve">, </w:t>
+      </w:r>
+      <w:r>
+        <w:t xml:space="preserve">then it does no extra filtering and </w:t>
+      </w:r>
+      <w:r>
+        <w:t>you’re responsible fo</w:t>
+      </w:r>
+      <w:r>
+        <w:t>r doing your own access control in your feature code.</w:t>
+      </w:r>
+    </w:p>
+    <w:p>
+      <w:r>
+        <w:lastRenderedPageBreak/>
+        <w:t>Why have two versions? Well, there might be scenarios where there is no “current user”, such as a</w:t>
+      </w:r>
+      <w:r>
+        <w:t xml:space="preserve">n automated maintenance program running on a schedule. </w:t>
+      </w:r>
+    </w:p>
+    <w:p>
+      <w:r>
+        <w:t xml:space="preserve">If you can avoid it, I’d recommend NOT having the insecure versions at all. But if you </w:t>
       </w:r>
       <w:r>
         <w:rPr>
           <w:i/>
         </w:rPr>
-        <w:t xml:space="preserve">business rule </w:t>
-      </w:r>
-      <w:r>
-        <w:t xml:space="preserve">being implemented in </w:t>
-      </w:r>
-      <w:r>
-        <w:rPr>
-          <w:i/>
-        </w:rPr>
-        <w:t>two different ways</w:t>
-      </w:r>
-      <w:r>
-        <w:t>. One page is applying the requirement as a filter against a list of orders, and the other page is applying the requirement against a specific order. If you think back to the start of my talk, one of these pages was represented by the square, and the other by the diamond. Same business rule, but different implementation.</w:t>
-      </w:r>
-    </w:p>
-    <w:p>
-      <w:r>
-        <w:t>There are two ways that we can handle this in a cross-cutting fashion, each with their own trade-offs.</w:t>
-      </w:r>
-    </w:p>
-    <w:p>
-      <w:r>
-        <w:rPr>
-          <w:b/>
-        </w:rPr>
-        <w:t>(</w:t>
-      </w:r>
-      <w:proofErr w:type="gramStart"/>
-      <w:r>
-        <w:rPr>
-          <w:b/>
-        </w:rPr>
-        <w:t>click</w:t>
-      </w:r>
-      <w:proofErr w:type="gramEnd"/>
-      <w:r>
-        <w:rPr>
-          <w:b/>
-        </w:rPr>
-        <w:t xml:space="preserve"> for Access Control – framework #1)</w:t>
-      </w:r>
-    </w:p>
-    <w:p>
-      <w:r>
-        <w:t>The easiest way to make this a cross-cutting concern is to push the responsibility for access control into your data access code where it can be reused by multiple features.</w:t>
-      </w:r>
-    </w:p>
-    <w:p>
-      <w:r>
-        <w:t xml:space="preserve">Here’s an example </w:t>
-      </w:r>
-      <w:r>
-        <w:t xml:space="preserve">of a simple data service that provides two different ways to get order data. You can call </w:t>
+        <w:t xml:space="preserve">do </w:t>
+      </w:r>
+      <w:r>
+        <w:t xml:space="preserve">have to provide </w:t>
+      </w:r>
+      <w:r>
+        <w:t xml:space="preserve">two versions of your data access methods, </w:t>
+      </w:r>
+      <w:r>
+        <w:t>I recommend a naming convention like you see here</w:t>
+      </w:r>
+      <w:r>
+        <w:t>.</w:t>
+      </w:r>
+    </w:p>
+    <w:p>
+      <w:r>
+        <w:rPr>
+          <w:b/>
+        </w:rPr>
+        <w:t>(</w:t>
+      </w:r>
+      <w:proofErr w:type="gramStart"/>
+      <w:r>
+        <w:rPr>
+          <w:b/>
+        </w:rPr>
+        <w:t>click</w:t>
+      </w:r>
+      <w:proofErr w:type="gramEnd"/>
+      <w:r>
+        <w:rPr>
+          <w:b/>
+        </w:rPr>
+        <w:t xml:space="preserve"> for Access Control – framework, with “secure” names)</w:t>
+      </w:r>
+    </w:p>
+    <w:p>
+      <w:r>
+        <w:t>In this case, I’ve added the suffix “Insecure” to the methods that do NOT do any access control. The idea here is to remind programmers of their obligations when calling these methods.</w:t>
+      </w:r>
+    </w:p>
+    <w:p>
+      <w:r>
+        <w:t xml:space="preserve">For instance, if </w:t>
+      </w:r>
+      <w:r>
+        <w:t>I type “</w:t>
       </w:r>
       <w:proofErr w:type="spellStart"/>
       <w:r>
-        <w:t>GetAll</w:t>
+        <w:t>OrderService.GetById</w:t>
       </w:r>
       <w:proofErr w:type="spellEnd"/>
       <w:r>
-        <w:t xml:space="preserve"> and get everything, or you can call </w:t>
+        <w:t>”, it isn’t explicit</w:t>
+      </w:r>
+      <w:r>
+        <w:t>ly obvious</w:t>
+      </w:r>
+      <w:r>
+        <w:t xml:space="preserve"> whether or not </w:t>
+      </w:r>
+      <w:r>
+        <w:t xml:space="preserve">access control is being handled. </w:t>
+      </w:r>
+      <w:r>
+        <w:t>But if I type “</w:t>
       </w:r>
       <w:proofErr w:type="spellStart"/>
       <w:r>
         <w:t>GetById</w:t>
       </w:r>
+      <w:r>
+        <w:rPr>
+          <w:u w:val="single"/>
+        </w:rPr>
+        <w:t>Insecure</w:t>
+      </w:r>
       <w:proofErr w:type="spellEnd"/>
       <w:r>
-        <w:t xml:space="preserve"> and get back a single order.</w:t>
-      </w:r>
-    </w:p>
-    <w:p>
-      <w:r>
-        <w:t>In this case, I’ve created two versions of each method – one that takes the current user as an argument, and one that doesn’t.  If you call the version that takes a user argument, then it applies the security check</w:t>
-      </w:r>
-      <w:r>
-        <w:t xml:space="preserve"> using whatever custom business rules you need</w:t>
-      </w:r>
-      <w:r>
-        <w:t>. If you call the version that doesn’t, then you’re responsible fo</w:t>
-      </w:r>
-      <w:r>
-        <w:t>r doing your own access control in your feature code.</w:t>
-      </w:r>
-    </w:p>
-    <w:p>
-      <w:r>
-        <w:t xml:space="preserve">Why have two versions? Well, there might be scenarios where there is no “current user”, such as a scheduled task that runs a maintenance program in the middle of the night. If you can avoid it, I’d recommend NOT having the insecure versions at all. But if you </w:t>
-      </w:r>
-      <w:r>
-        <w:rPr>
-          <w:i/>
-        </w:rPr>
-        <w:t xml:space="preserve">do </w:t>
-      </w:r>
-      <w:r>
-        <w:t>have to provide them, I recommend a naming convention like you see here because it reminds the programmer that they need to provide their own access checks. If I’m a programmer and I type “</w:t>
-      </w:r>
-      <w:proofErr w:type="spellStart"/>
-      <w:r>
-        <w:t>OrderService.GetById</w:t>
-      </w:r>
-      <w:proofErr w:type="spellEnd"/>
-      <w:r>
-        <w:t xml:space="preserve">”, it isn’t explicit whether or </w:t>
-      </w:r>
-      <w:r>
-        <w:lastRenderedPageBreak/>
-        <w:t>not security rules have been applied. But if I type “</w:t>
-      </w:r>
-      <w:proofErr w:type="spellStart"/>
-      <w:r>
-        <w:t>GetById</w:t>
-      </w:r>
-      <w:r>
-        <w:rPr>
-          <w:u w:val="single"/>
-        </w:rPr>
-        <w:t>Insecure</w:t>
-      </w:r>
-      <w:proofErr w:type="spellEnd"/>
-      <w:r>
-        <w:t>”, that’s a pretty clear reminder that I’m on the hook for access control in my app code.</w:t>
-      </w:r>
-    </w:p>
-    <w:p>
-      <w:r>
-        <w:t>This approach is better than nothing, and it pushes the access control logic down from the UI layer and into the data access layer. But this is far from “secure by default”; every time you add a new data access method, you’ll need to re-implement the security checks. It also leads to a lot of duplicate code if the security logic is implemented differently in each of these methods.</w:t>
-      </w:r>
-    </w:p>
-    <w:p>
-      <w:r>
-        <w:t>In some cases, you might be able to push this logic even lower, into the database itself, using a technique called Row Level Security. The idea here is that the database, not the application, determines which rows a given user can see. This eliminates the need for access control in the application code and goes a long way towards making things “secure by default”.</w:t>
-      </w:r>
-    </w:p>
-    <w:p>
-      <w:r>
-        <w:rPr>
-          <w:b/>
-        </w:rPr>
-        <w:t>(</w:t>
-      </w:r>
-      <w:proofErr w:type="gramStart"/>
-      <w:r>
-        <w:rPr>
-          <w:b/>
-        </w:rPr>
-        <w:t>click</w:t>
-      </w:r>
-      <w:proofErr w:type="gramEnd"/>
-      <w:r>
-        <w:rPr>
-          <w:b/>
-        </w:rPr>
-        <w:t xml:space="preserve"> for RLS)</w:t>
-      </w:r>
-    </w:p>
-    <w:p>
-      <w:r>
-        <w:t xml:space="preserve">This is an example of how you could implement Row Level Security using Entity </w:t>
-      </w:r>
-      <w:r>
-        <w:t xml:space="preserve">Framework and SQL Server 2016. </w:t>
-      </w:r>
-    </w:p>
-    <w:p>
-      <w:r>
-        <w:t xml:space="preserve">In the 2016 version, SQL Server added a new feature </w:t>
-      </w:r>
-      <w:r>
-        <w:t>called the “session context”. This is basically a key/value collection that’s scoped to the connection and it lets us establish essentially a “global variable” for all queries executed within that connection. Here’s how it works.</w:t>
-      </w:r>
-    </w:p>
-    <w:p>
-      <w:r>
-        <w:t xml:space="preserve">First, we create a class that implements the </w:t>
-      </w:r>
-      <w:proofErr w:type="spellStart"/>
-      <w:r>
-        <w:t>IDbConnectionInterceptor</w:t>
-      </w:r>
-      <w:proofErr w:type="spellEnd"/>
-      <w:r>
-        <w:t xml:space="preserve"> interface. This basically tells Entity Framework that we want to run some custom code whenever a database connection is opened.</w:t>
-      </w:r>
-    </w:p>
-    <w:p>
-      <w:r>
-        <w:t xml:space="preserve">In our custom code, if no user is logged in, we don’t do anything. This is important or else we prevent the system from running </w:t>
-      </w:r>
-      <w:r>
-        <w:rPr>
-          <w:i/>
-        </w:rPr>
-        <w:t>any</w:t>
-      </w:r>
-      <w:r>
-        <w:t xml:space="preserve"> queries for anonymous users, which is probably bad.</w:t>
-      </w:r>
-    </w:p>
-    <w:p>
-      <w:r>
-        <w:t xml:space="preserve">Then, if there IS a logged in user, we execute this stored procedure called </w:t>
-      </w:r>
-      <w:proofErr w:type="spellStart"/>
-      <w:r>
-        <w:t>sp_set_session_context</w:t>
-      </w:r>
-      <w:proofErr w:type="spellEnd"/>
-      <w:r>
-        <w:t>. This is how we add values to the connection scope.</w:t>
-      </w:r>
-      <w:r>
-        <w:t xml:space="preserve"> In this case, we’re adding the user ID to the session.</w:t>
-      </w:r>
-    </w:p>
-    <w:p>
-      <w:r>
-        <w:t>At this point, the connection gets opened and any query that wants to can access the current user ID.</w:t>
-      </w:r>
-    </w:p>
-    <w:p>
-      <w:r>
-        <w:rPr>
-          <w:b/>
-        </w:rPr>
-        <w:t>(</w:t>
-      </w:r>
-      <w:proofErr w:type="gramStart"/>
-      <w:r>
-        <w:rPr>
-          <w:b/>
-        </w:rPr>
-        <w:t>click</w:t>
-      </w:r>
-      <w:proofErr w:type="gramEnd"/>
-      <w:r>
-        <w:rPr>
-          <w:b/>
-        </w:rPr>
-        <w:t xml:space="preserve"> for RLS – SQL)</w:t>
-      </w:r>
-    </w:p>
-    <w:p>
-      <w:r>
-        <w:t xml:space="preserve">The next thing we need to do is to use that ID to restrict access to specific rows. We do that by creating a predicate function that accepts the user ID </w:t>
-      </w:r>
-      <w:r>
-        <w:rPr>
-          <w:u w:val="single"/>
-        </w:rPr>
-        <w:t>associated with an order we want to display</w:t>
-      </w:r>
-      <w:r>
-        <w:t>. The predicate function returns 1 if the user ID that is passed in is equal to the current user, which would mean the user is viewing an order they own, OR if the current user has permission to view all orders.</w:t>
-      </w:r>
-    </w:p>
-    <w:p>
-      <w:r>
-        <w:t>Think of this like a predicate function in a LINQ statement. SQL Server is going to apply it against every Order in a result set, and this function is going to indicate whether the current user can view that specific record or not.</w:t>
-      </w:r>
-    </w:p>
-    <w:p>
-      <w:r>
-        <w:rPr>
-          <w:b/>
-        </w:rPr>
-        <w:t>(</w:t>
-      </w:r>
-      <w:proofErr w:type="gramStart"/>
-      <w:r>
-        <w:rPr>
-          <w:b/>
-        </w:rPr>
-        <w:t>click</w:t>
-      </w:r>
-      <w:proofErr w:type="gramEnd"/>
-      <w:r>
-        <w:rPr>
-          <w:b/>
-        </w:rPr>
-        <w:t xml:space="preserve"> for RLS – SQL 2)</w:t>
-      </w:r>
-    </w:p>
-    <w:p>
-      <w:r>
-        <w:t>The final piece of the puzzle is to tell SQL Server that it should apply that predicate function to the Orders table, which you do like this.</w:t>
-      </w:r>
-    </w:p>
-    <w:p>
-      <w:r>
-        <w:lastRenderedPageBreak/>
-        <w:t>You have to be a little careful with this because this predicate is applied all the time, even if you’re connected through Management Studio. Make sure to disable the filtering if there’s no active User Id set.</w:t>
-      </w:r>
-    </w:p>
-    <w:p>
-      <w:r>
-        <w:rPr>
-          <w:b/>
-        </w:rPr>
-        <w:t xml:space="preserve"> (</w:t>
-      </w:r>
-      <w:proofErr w:type="gramStart"/>
-      <w:r>
-        <w:rPr>
-          <w:b/>
-        </w:rPr>
-        <w:t>click</w:t>
-      </w:r>
-      <w:proofErr w:type="gramEnd"/>
-      <w:r>
-        <w:rPr>
-          <w:b/>
-        </w:rPr>
-        <w:t xml:space="preserve"> for RLS – clean)</w:t>
-      </w:r>
-    </w:p>
-    <w:p>
-      <w:r>
-        <w:t xml:space="preserve">And here’s what the feature code looks like. It’s 100% focused on the business logic, no security stuff in sight. </w:t>
-      </w:r>
-    </w:p>
-    <w:p>
-      <w:r>
-        <w:t>The EF interceptor automatically adds the user ID to the connection’s session context, the database automatically applies the predicate function against the Order table, and the predicate automatically filters out any orders that the user isn’t allowed to see. Pretty cool!</w:t>
-      </w:r>
-    </w:p>
-    <w:p>
-      <w:pPr>
-        <w:rPr>
-          <w:b/>
-        </w:rPr>
-      </w:pPr>
-    </w:p>
-    <w:p>
-      <w:r>
-        <w:rPr>
-          <w:b/>
-        </w:rPr>
-        <w:t>(</w:t>
-      </w:r>
-      <w:proofErr w:type="gramStart"/>
-      <w:r>
-        <w:rPr>
-          <w:b/>
-        </w:rPr>
-        <w:t>click</w:t>
-      </w:r>
-      <w:proofErr w:type="gramEnd"/>
-      <w:r>
-        <w:rPr>
-          <w:b/>
-        </w:rPr>
-        <w:t xml:space="preserve"> for Authorization transition)</w:t>
-      </w:r>
-    </w:p>
-    <w:p>
-      <w:r>
-        <w:t>I just showed you 3 and a half examples of ways to implement security checks without touching feature level code at all.</w:t>
-      </w:r>
-    </w:p>
-    <w:p>
-      <w:r>
-        <w:t xml:space="preserve">In many cases, though, the business rules governing access to a feature can’t be </w:t>
-      </w:r>
-      <w:r>
-        <w:rPr>
-          <w:i/>
-        </w:rPr>
-        <w:t xml:space="preserve">fully </w:t>
-      </w:r>
-      <w:r>
-        <w:t>swept under the covers. For instance, you can implement a permission check in the framework, but you still need something in the feature code to indicate which permissions are required. These next two examples are going to show you how you can decouple the implementation of the check from the declaration that the check needs to happen.</w:t>
-      </w:r>
-    </w:p>
-    <w:p>
-      <w:r>
-        <w:t xml:space="preserve">Let’s </w:t>
-      </w:r>
-      <w:r>
-        <w:t xml:space="preserve">start with </w:t>
-      </w:r>
-      <w:r>
-        <w:t xml:space="preserve">a basic example </w:t>
-      </w:r>
-      <w:r>
-        <w:t xml:space="preserve">where we need </w:t>
-      </w:r>
-      <w:r>
-        <w:t xml:space="preserve">to </w:t>
-      </w:r>
-      <w:r>
-        <w:t xml:space="preserve">ensure that only users with </w:t>
-      </w:r>
-      <w:r>
-        <w:t xml:space="preserve">a specific permission </w:t>
-      </w:r>
-      <w:r>
-        <w:t>can access a specific endpoint in the application</w:t>
-      </w:r>
-      <w:r>
-        <w:t>.</w:t>
-      </w:r>
-    </w:p>
-    <w:p>
-      <w:r>
-        <w:rPr>
-          <w:b/>
-        </w:rPr>
-        <w:t>(</w:t>
-      </w:r>
-      <w:proofErr w:type="gramStart"/>
-      <w:r>
-        <w:rPr>
-          <w:b/>
-        </w:rPr>
-        <w:t>click</w:t>
-      </w:r>
-      <w:proofErr w:type="gramEnd"/>
-      <w:r>
-        <w:rPr>
-          <w:b/>
-        </w:rPr>
-        <w:t xml:space="preserve"> for </w:t>
-      </w:r>
-      <w:proofErr w:type="spellStart"/>
-      <w:r>
-        <w:rPr>
-          <w:b/>
-        </w:rPr>
-        <w:t>Auth</w:t>
-      </w:r>
-      <w:proofErr w:type="spellEnd"/>
-      <w:r>
-        <w:rPr>
-          <w:b/>
-        </w:rPr>
-        <w:t xml:space="preserve"> – feature)</w:t>
-      </w:r>
-    </w:p>
-    <w:p>
-      <w:r>
-        <w:t>If you implement this rule as a feature level concern it will look something like this: somewhere in the body of each page or action you’ll check to see if the user has the necessary permission and, if not, you’ll kick them out.</w:t>
-      </w:r>
-    </w:p>
-    <w:p>
-      <w:r>
-        <w:t xml:space="preserve">This is simple, but it results in a lot of duplicative code. If you change how the permission check works, or if you decide you want to do something different than return an </w:t>
-      </w:r>
-      <w:proofErr w:type="spellStart"/>
-      <w:r>
-        <w:t>HttpUnauthorizedResult</w:t>
-      </w:r>
-      <w:proofErr w:type="spellEnd"/>
-      <w:r>
-        <w:t>, you’re going to have a lot of places to modify.</w:t>
-      </w:r>
-    </w:p>
-    <w:p>
-      <w:r>
-        <w:t>The only thing about this piece of code that will change between features is the specific permission that is required</w:t>
-      </w:r>
-      <w:r>
-        <w:t>; the rest of the logic should stay the same, and that makes it a good candidate for being solved at the framework level.</w:t>
-      </w:r>
-    </w:p>
-    <w:p>
-      <w:r>
-        <w:rPr>
-          <w:b/>
-        </w:rPr>
-        <w:t>(</w:t>
-      </w:r>
-      <w:proofErr w:type="gramStart"/>
-      <w:r>
-        <w:rPr>
-          <w:b/>
-        </w:rPr>
-        <w:t>click</w:t>
-      </w:r>
-      <w:proofErr w:type="gramEnd"/>
-      <w:r>
-        <w:rPr>
-          <w:b/>
-        </w:rPr>
-        <w:t xml:space="preserve"> for </w:t>
-      </w:r>
-      <w:proofErr w:type="spellStart"/>
-      <w:r>
-        <w:rPr>
-          <w:b/>
-        </w:rPr>
-        <w:t>Auth</w:t>
-      </w:r>
-      <w:proofErr w:type="spellEnd"/>
-      <w:r>
-        <w:rPr>
-          <w:b/>
-        </w:rPr>
-        <w:t xml:space="preserve"> – framework)</w:t>
-      </w:r>
-    </w:p>
-    <w:p>
-      <w:r>
-        <w:t xml:space="preserve">To make this a cross-cutting concern, extract the </w:t>
-      </w:r>
-      <w:r>
-        <w:rPr>
-          <w:i/>
-        </w:rPr>
-        <w:t xml:space="preserve">implementation </w:t>
-      </w:r>
-      <w:r>
-        <w:t>of the permission check into an</w:t>
-      </w:r>
-      <w:r>
-        <w:t xml:space="preserve"> Action Filter</w:t>
-      </w:r>
-      <w:r>
-        <w:t xml:space="preserve"> attribute, and then provide the </w:t>
-      </w:r>
-      <w:r>
-        <w:rPr>
-          <w:i/>
-        </w:rPr>
-        <w:t xml:space="preserve">feature-specific </w:t>
-      </w:r>
-      <w:r>
-        <w:t>data as an argument to that attribute.</w:t>
-      </w:r>
-    </w:p>
-    <w:p>
-      <w:r>
-        <w:rPr>
-          <w:b/>
-        </w:rPr>
-        <w:t xml:space="preserve"> </w:t>
-      </w:r>
-      <w:r>
-        <w:rPr>
-          <w:b/>
-        </w:rPr>
-        <w:t>(</w:t>
-      </w:r>
-      <w:proofErr w:type="gramStart"/>
-      <w:r>
-        <w:rPr>
-          <w:b/>
-        </w:rPr>
-        <w:t>click</w:t>
-      </w:r>
-      <w:proofErr w:type="gramEnd"/>
-      <w:r>
-        <w:rPr>
-          <w:b/>
-        </w:rPr>
-        <w:t xml:space="preserve"> for implementation)</w:t>
-      </w:r>
-    </w:p>
-    <w:p>
-      <w:r>
-        <w:lastRenderedPageBreak/>
-        <w:t xml:space="preserve">The implementation is really straightforward. </w:t>
-      </w:r>
-      <w:r>
-        <w:t>MVC will automatically execute the code at the right time, so t</w:t>
-      </w:r>
-      <w:r>
-        <w:t xml:space="preserve">he only tricky thing is figuring out </w:t>
-      </w:r>
-      <w:r>
-        <w:t>what permissions the user has</w:t>
-      </w:r>
-      <w:r>
-        <w:t xml:space="preserve">. </w:t>
-      </w:r>
-      <w:r>
-        <w:t xml:space="preserve">If your controllers all derive </w:t>
-      </w:r>
-      <w:r>
-        <w:t xml:space="preserve">from that base class I keep talking about, then just add a </w:t>
-      </w:r>
-      <w:r>
-        <w:t>“</w:t>
-      </w:r>
-      <w:proofErr w:type="spellStart"/>
-      <w:r>
-        <w:t>CurrentUser</w:t>
-      </w:r>
-      <w:proofErr w:type="spellEnd"/>
-      <w:r>
-        <w:t>” property to that base controller</w:t>
-      </w:r>
-      <w:r>
-        <w:t xml:space="preserve"> and then you can access it with a little bit of casting.</w:t>
-      </w:r>
-    </w:p>
-    <w:p>
-      <w:r>
-        <w:t>Once we know who the user is, we can enforce the permission check from a centralized place.</w:t>
-      </w:r>
-    </w:p>
-    <w:p>
-      <w:r>
-        <w:rPr>
-          <w:b/>
-        </w:rPr>
-        <w:t>(</w:t>
-      </w:r>
-      <w:proofErr w:type="gramStart"/>
-      <w:r>
-        <w:rPr>
-          <w:b/>
-        </w:rPr>
-        <w:t>click</w:t>
-      </w:r>
-      <w:proofErr w:type="gramEnd"/>
-      <w:r>
-        <w:rPr>
-          <w:b/>
-        </w:rPr>
-        <w:t xml:space="preserve"> for Property-level transition)</w:t>
-      </w:r>
-    </w:p>
-    <w:p>
-      <w:r>
-        <w:t>Page level authorization is great for course-grained control over your app, but sometimes you may need more granular control to further protect specific pieces of sensitive data, such as credit card or social security numbers, that may be displayed within your app.</w:t>
-      </w:r>
-    </w:p>
-    <w:p>
-      <w:r>
-        <w:t>In many cases, these requirements can also be treated as cross-cutting concerns, with a little bit of effort.</w:t>
-      </w:r>
-    </w:p>
-    <w:p>
-      <w:r>
-        <w:rPr>
-          <w:b/>
-        </w:rPr>
-        <w:t>(</w:t>
-      </w:r>
-      <w:proofErr w:type="gramStart"/>
-      <w:r>
-        <w:rPr>
-          <w:b/>
-        </w:rPr>
-        <w:t>click</w:t>
-      </w:r>
-      <w:proofErr w:type="gramEnd"/>
-      <w:r>
-        <w:rPr>
-          <w:b/>
-        </w:rPr>
-        <w:t xml:space="preserve"> for code sample)</w:t>
-      </w:r>
-    </w:p>
-    <w:p>
-      <w:r>
-        <w:t>This piece of code is from a view model in my sample app. It implements a business rule that a user must have a specific permission in order to see plain-text social security numbers.</w:t>
-      </w:r>
-    </w:p>
-    <w:p>
-      <w:r>
-        <w:t xml:space="preserve">Just like with page-level authorization this is fairly simple to do, but it can result in a lot of copy/pasted code that makes it hard to maintain or modify those rules over </w:t>
-      </w:r>
-      <w:proofErr w:type="gramStart"/>
-      <w:r>
-        <w:t>time.</w:t>
-      </w:r>
-      <w:proofErr w:type="gramEnd"/>
-      <w:r>
-        <w:t xml:space="preserve"> It also requires that we couple the object model to the concept of a user identity, which might be undesirable.</w:t>
-      </w:r>
-    </w:p>
-    <w:p>
-      <w:r>
-        <w:t xml:space="preserve">Since this rule applies to </w:t>
-      </w:r>
-      <w:r>
-        <w:rPr>
-          <w:i/>
-        </w:rPr>
-        <w:t xml:space="preserve">any </w:t>
-      </w:r>
-      <w:r>
-        <w:t>feature that displays SSNs, it meets our definition of a cross cutting concern that could be handled in the framework.</w:t>
-      </w:r>
-    </w:p>
-    <w:p>
-      <w:r>
-        <w:rPr>
-          <w:b/>
-        </w:rPr>
-        <w:t>(</w:t>
-      </w:r>
-      <w:proofErr w:type="gramStart"/>
-      <w:r>
-        <w:rPr>
-          <w:b/>
-        </w:rPr>
-        <w:t>click</w:t>
-      </w:r>
-      <w:proofErr w:type="gramEnd"/>
-      <w:r>
-        <w:rPr>
-          <w:b/>
-        </w:rPr>
-        <w:t xml:space="preserve"> for Property </w:t>
-      </w:r>
-      <w:proofErr w:type="spellStart"/>
-      <w:r>
-        <w:rPr>
-          <w:b/>
-        </w:rPr>
-        <w:t>Auth</w:t>
-      </w:r>
-      <w:proofErr w:type="spellEnd"/>
-      <w:r>
-        <w:rPr>
-          <w:b/>
-        </w:rPr>
-        <w:t xml:space="preserve"> – framework)</w:t>
-      </w:r>
-    </w:p>
-    <w:p>
-      <w:r>
-        <w:t xml:space="preserve">And just like with page-level </w:t>
-      </w:r>
-      <w:proofErr w:type="gramStart"/>
-      <w:r>
-        <w:t>authorization, that</w:t>
-      </w:r>
-      <w:proofErr w:type="gramEnd"/>
-      <w:r>
-        <w:t xml:space="preserve"> means pushing the </w:t>
-      </w:r>
-      <w:r>
-        <w:rPr>
-          <w:i/>
-        </w:rPr>
-        <w:t xml:space="preserve">implementation </w:t>
-      </w:r>
-      <w:r>
-        <w:t xml:space="preserve">of the check </w:t>
-      </w:r>
-      <w:r>
-        <w:t>into an attribute and passing the specific permission to that attribute as an argument.</w:t>
-      </w:r>
-      <w:r>
-        <w:t xml:space="preserve"> A side benefit of this approach is that we might be able to decouple the object model from the application user class, which you’ll see is NOT represented anywhere in this code.</w:t>
-      </w:r>
-    </w:p>
-    <w:p>
-      <w:r>
-        <w:t>Unlike with page-level authorization, however, there’s no handy place to hook this logic into. There is no generic “</w:t>
-      </w:r>
-      <w:proofErr w:type="spellStart"/>
-      <w:r>
-        <w:t>OnPropertyAccessed</w:t>
-      </w:r>
-      <w:proofErr w:type="spellEnd"/>
-      <w:r>
-        <w:t>” type filter built into .NET.</w:t>
-      </w:r>
-    </w:p>
-    <w:p>
-      <w:r>
-        <w:t xml:space="preserve">However, we can use a library called </w:t>
-      </w:r>
-      <w:proofErr w:type="spellStart"/>
-      <w:r>
-        <w:t>PostSharp</w:t>
-      </w:r>
-      <w:proofErr w:type="spellEnd"/>
-      <w:r>
-        <w:t xml:space="preserve"> to give us pretty much that exact thing. </w:t>
-      </w:r>
-      <w:proofErr w:type="spellStart"/>
-      <w:r>
-        <w:t>PostSharp</w:t>
-      </w:r>
-      <w:proofErr w:type="spellEnd"/>
-      <w:r>
-        <w:t xml:space="preserve"> is what’s called an “Aspect Oriented Programming” framework. I won’t go into all the details, but basically it’s a post-processor that runs </w:t>
-      </w:r>
-      <w:r>
-        <w:rPr>
-          <w:i/>
-        </w:rPr>
-        <w:t xml:space="preserve">after </w:t>
-      </w:r>
-      <w:r>
-        <w:t xml:space="preserve">you compile your code, and it essentially modifies the IL </w:t>
-      </w:r>
-      <w:r>
-        <w:t>to</w:t>
-      </w:r>
-      <w:r>
-        <w:t xml:space="preserve"> “weave” code together in interesting ways.</w:t>
-      </w:r>
-    </w:p>
-    <w:p>
-      <w:r>
-        <w:t>For example,</w:t>
-      </w:r>
-      <w:r>
-        <w:t xml:space="preserve"> in my demo app I implemented a custom attribute called </w:t>
-      </w:r>
-      <w:proofErr w:type="spellStart"/>
-      <w:r>
-        <w:t>MaskedValue</w:t>
-      </w:r>
-      <w:proofErr w:type="spellEnd"/>
-      <w:r>
-        <w:t>, which looks like this:</w:t>
-      </w:r>
-    </w:p>
-    <w:p>
-      <w:r>
-        <w:rPr>
-          <w:b/>
-        </w:rPr>
-        <w:t>(</w:t>
-      </w:r>
-      <w:proofErr w:type="gramStart"/>
-      <w:r>
-        <w:rPr>
-          <w:b/>
-        </w:rPr>
-        <w:t>click</w:t>
-      </w:r>
-      <w:proofErr w:type="gramEnd"/>
-      <w:r>
-        <w:rPr>
-          <w:b/>
-        </w:rPr>
-        <w:t xml:space="preserve"> for </w:t>
-      </w:r>
-      <w:proofErr w:type="spellStart"/>
-      <w:r>
-        <w:rPr>
-          <w:b/>
-        </w:rPr>
-        <w:t>PostSharp</w:t>
-      </w:r>
-      <w:proofErr w:type="spellEnd"/>
-      <w:r>
-        <w:rPr>
-          <w:b/>
-        </w:rPr>
-        <w:t xml:space="preserve"> code</w:t>
-      </w:r>
-      <w:r>
-        <w:t>)</w:t>
-      </w:r>
-    </w:p>
-    <w:p>
-      <w:r>
-        <w:t xml:space="preserve">I’ve created this base class called </w:t>
-      </w:r>
-      <w:proofErr w:type="spellStart"/>
-      <w:r>
-        <w:t>UserAwarePropertyInterceptor</w:t>
-      </w:r>
-      <w:proofErr w:type="spellEnd"/>
-      <w:r>
-        <w:t>. It basically talks to the current thread, figures out which user is active, and exposes the user data as a class member.</w:t>
-      </w:r>
-      <w:r>
-        <w:t xml:space="preserve"> This is what allows us to decouple the view model itself from the application user class.</w:t>
-      </w:r>
-    </w:p>
-    <w:p>
-      <w:r>
-        <w:lastRenderedPageBreak/>
-        <w:t xml:space="preserve">This property interceptor </w:t>
-      </w:r>
-      <w:r>
-        <w:t xml:space="preserve">base class </w:t>
-      </w:r>
-      <w:r>
-        <w:t xml:space="preserve">itself </w:t>
-      </w:r>
-      <w:r>
-        <w:t xml:space="preserve">inherits from a </w:t>
-      </w:r>
-      <w:proofErr w:type="spellStart"/>
-      <w:r>
-        <w:t>PostSharp</w:t>
-      </w:r>
-      <w:proofErr w:type="spellEnd"/>
-      <w:r>
-        <w:t xml:space="preserve"> class which gives us this </w:t>
-      </w:r>
-      <w:proofErr w:type="spellStart"/>
-      <w:r>
-        <w:rPr>
-          <w:i/>
-        </w:rPr>
-        <w:t>OnGetValue</w:t>
-      </w:r>
-      <w:proofErr w:type="spellEnd"/>
-      <w:r>
-        <w:t xml:space="preserve"> method to override. This method will get executed every time code tries to read the property </w:t>
-      </w:r>
-      <w:r>
-        <w:t>that the attribute is attached to</w:t>
-      </w:r>
-      <w:r>
-        <w:t>. I do the permission check in the body of this method and, if the user doesn’t have the necessary permission, I return a masked value instead of the raw SSN.</w:t>
-      </w:r>
-    </w:p>
-    <w:p>
-      <w:r>
-        <w:t xml:space="preserve">Again, the magic here is </w:t>
-      </w:r>
-      <w:proofErr w:type="spellStart"/>
-      <w:r>
-        <w:t>PostSharp</w:t>
-      </w:r>
-      <w:proofErr w:type="spellEnd"/>
-      <w:r>
-        <w:t xml:space="preserve">. After I compile my code, </w:t>
-      </w:r>
-      <w:r>
-        <w:t xml:space="preserve">the </w:t>
-      </w:r>
-      <w:proofErr w:type="spellStart"/>
-      <w:r>
-        <w:t>PostSharp</w:t>
-      </w:r>
-      <w:proofErr w:type="spellEnd"/>
-      <w:r>
-        <w:t xml:space="preserve"> engine </w:t>
-      </w:r>
-      <w:r>
-        <w:t xml:space="preserve">re-writes the getter for the SSN property and injects a call into this method instead. It’s </w:t>
-      </w:r>
-      <w:r>
-        <w:t>a little mind-bending at first, but it’s really cool and enables you to do some amazing things.</w:t>
-      </w:r>
-    </w:p>
-    <w:p>
-      <w:r>
-        <w:rPr>
-          <w:b/>
-        </w:rPr>
-        <w:t>(</w:t>
-      </w:r>
-      <w:proofErr w:type="gramStart"/>
-      <w:r>
-        <w:rPr>
-          <w:b/>
-        </w:rPr>
-        <w:t>click</w:t>
-      </w:r>
-      <w:proofErr w:type="gramEnd"/>
-      <w:r>
-        <w:rPr>
-          <w:b/>
-        </w:rPr>
-        <w:t xml:space="preserve"> for Property </w:t>
-      </w:r>
-      <w:proofErr w:type="spellStart"/>
-      <w:r>
-        <w:rPr>
-          <w:b/>
-        </w:rPr>
-        <w:t>Auth</w:t>
-      </w:r>
-      <w:proofErr w:type="spellEnd"/>
-      <w:r>
-        <w:rPr>
-          <w:b/>
-        </w:rPr>
-        <w:t xml:space="preserve"> – framework (dupe))</w:t>
-      </w:r>
-    </w:p>
-    <w:p>
-      <w:r>
-        <w:t xml:space="preserve">In my demo app I’m assigning this attribute to a view model because it </w:t>
-      </w:r>
-      <w:r>
-        <w:t xml:space="preserve">made </w:t>
-      </w:r>
-      <w:r>
-        <w:t>it easier to compare/co</w:t>
-      </w:r>
-      <w:r>
-        <w:t>ntrast the different techniques in different areas of my site.</w:t>
-      </w:r>
-      <w:r>
-        <w:t xml:space="preserve"> </w:t>
-      </w:r>
-    </w:p>
-    <w:p>
-      <w:r>
-        <w:t xml:space="preserve">In a production app, </w:t>
-      </w:r>
-      <w:r>
-        <w:t xml:space="preserve">you </w:t>
-      </w:r>
-      <w:r>
-        <w:t xml:space="preserve">might be able to </w:t>
-      </w:r>
-      <w:r>
-        <w:t>assign it directly to your domain model like you see here. This way, every view model that you create would inherit the same permission check</w:t>
-      </w:r>
-      <w:r>
-        <w:t>.</w:t>
-      </w:r>
-    </w:p>
-    <w:p>
-      <w:pPr>
-        <w:rPr>
-          <w:b/>
-        </w:rPr>
-      </w:pPr>
-      <w:r>
-        <w:rPr>
-          <w:b/>
-        </w:rPr>
-        <w:t>(</w:t>
-      </w:r>
-      <w:proofErr w:type="gramStart"/>
-      <w:r>
-        <w:rPr>
-          <w:b/>
-        </w:rPr>
-        <w:t>click</w:t>
-      </w:r>
-      <w:proofErr w:type="gramEnd"/>
-      <w:r>
-        <w:rPr>
-          <w:b/>
-        </w:rPr>
-        <w:t xml:space="preserve"> for Encrypt)</w:t>
-      </w:r>
-    </w:p>
-    <w:p>
-      <w:r>
-        <w:t xml:space="preserve">Another cross-cutting concern that you can handle with </w:t>
-      </w:r>
-      <w:proofErr w:type="spellStart"/>
-      <w:r>
-        <w:t>PostSharp</w:t>
-      </w:r>
-      <w:proofErr w:type="spellEnd"/>
-      <w:r>
-        <w:t xml:space="preserve"> is encryption. I’m not going to show the details right now, but if you look at my sample code you’ll see an example of this Encrypted Value interceptor that automatically encrypts its values when storing them in the database, and automatically decrypts the values when reading them back out.</w:t>
-      </w:r>
-    </w:p>
-    <w:p>
-      <w:r>
-        <w:t>This can be a great way to securely store sensitive data on disk while still making it super, super easy to get access to that data in the app code.</w:t>
-      </w:r>
-    </w:p>
-    <w:p>
-      <w:r>
-        <w:rPr>
-          <w:b/>
-        </w:rPr>
-        <w:t>(</w:t>
-      </w:r>
-      <w:proofErr w:type="gramStart"/>
-      <w:r>
-        <w:rPr>
-          <w:b/>
-        </w:rPr>
-        <w:t>click</w:t>
-      </w:r>
-      <w:proofErr w:type="gramEnd"/>
-      <w:r>
-        <w:rPr>
-          <w:b/>
-        </w:rPr>
-        <w:t xml:space="preserve"> for auditing)</w:t>
-      </w:r>
-    </w:p>
-    <w:p>
-      <w:r>
-        <w:t>For the final segment of this talk I want to talk about auditing and testing.</w:t>
-      </w:r>
-    </w:p>
-    <w:p>
-      <w:r>
-        <w:t xml:space="preserve">Building a secure system is about more than just writing secure code. It’s also about the overall development process and how effectively it </w:t>
-      </w:r>
-      <w:r>
-        <w:t>helps your team spot and remove vulnerabilities that might otherwise sneak past the developer.</w:t>
-      </w:r>
-    </w:p>
-    <w:p>
-      <w:r>
-        <w:t>In my experience, exhaustively testing the security of an application is a moving target. You can spend an obscene amount of time and energy doing a full system test, and then your confidence in the results vanishes with the first non-trivial commit that gets pushed. Every time a dev changes existing code there’s the risk that they inadvertently broke an existing security check, or inadvertently introduced a new vulnerability.</w:t>
-      </w:r>
-    </w:p>
-    <w:p>
-      <w:r>
-        <w:t>One way to mitigate that risk is to automate as much of the security audit and testing as possible, so that you can continually re-run it as the code changes. And in very general terms, this will be easier to do when you’ve isolated your security code into cross cutting concerns.</w:t>
-      </w:r>
-    </w:p>
-    <w:p>
-      <w:pPr>
-        <w:rPr>
-          <w:b/>
-        </w:rPr>
-      </w:pPr>
-      <w:r>
-        <w:rPr>
-          <w:b/>
-        </w:rPr>
-        <w:t>(</w:t>
-      </w:r>
-      <w:proofErr w:type="gramStart"/>
-      <w:r>
-        <w:rPr>
-          <w:b/>
-        </w:rPr>
-        <w:t>click</w:t>
-      </w:r>
-      <w:proofErr w:type="gramEnd"/>
-      <w:r>
-        <w:rPr>
-          <w:b/>
-        </w:rPr>
-        <w:t xml:space="preserve"> for endpoint example)</w:t>
-      </w:r>
-    </w:p>
-    <w:p>
-      <w:r>
-        <w:t>Here’s an example:</w:t>
-      </w:r>
-    </w:p>
-    <w:p>
-      <w:r>
-        <w:t xml:space="preserve">Let’s say we have a large website with lots of different endpoints. </w:t>
-      </w:r>
-      <w:r>
-        <w:t xml:space="preserve">It’s reasonable to expect the </w:t>
-      </w:r>
-      <w:r>
-        <w:t xml:space="preserve">QA team to </w:t>
-      </w:r>
-      <w:r>
-        <w:t xml:space="preserve">validate </w:t>
-      </w:r>
-      <w:r>
-        <w:t xml:space="preserve">that </w:t>
-      </w:r>
-      <w:r>
-        <w:t>every endpoint implements the correct permission check</w:t>
-      </w:r>
-      <w:r>
-        <w:t>.</w:t>
-      </w:r>
-      <w:r>
-        <w:t xml:space="preserve"> </w:t>
-      </w:r>
-    </w:p>
-    <w:p>
-      <w:r>
-        <w:lastRenderedPageBreak/>
-        <w:t>The brute force approach would be for QA to perform black-box testing against every single endpoint, verifying that the authentication and authorization checks are properly implemented. This is a really expensive way to go;</w:t>
-      </w:r>
-      <w:r>
-        <w:t xml:space="preserve"> even if they automate those tests, they still need to spend a lot of effort granting and removing permissions for each test, and automated browser-level tests can be very brittle.</w:t>
-      </w:r>
-    </w:p>
-    <w:p>
-      <w:r>
-        <w:t xml:space="preserve">Another approach would be for the dev to </w:t>
-      </w:r>
-      <w:r>
-        <w:t xml:space="preserve">write unit tests for those controller actions, but if that’s </w:t>
-      </w:r>
-      <w:r>
-        <w:rPr>
-          <w:i/>
-        </w:rPr>
-        <w:t xml:space="preserve">all </w:t>
-      </w:r>
-      <w:r>
-        <w:t>we do then we’re not giving QA an opportunity to double-check the developer’s work</w:t>
-      </w:r>
-      <w:r>
-        <w:t xml:space="preserve">. The testing is less expensive, but at the cost of creating </w:t>
-      </w:r>
-      <w:r>
-        <w:t xml:space="preserve">a single point of failure. </w:t>
-      </w:r>
-    </w:p>
-    <w:p>
-      <w:r>
-        <w:t>In the best of both worlds we’d have QA involved in the verification process, but they’d have a more efficient way of doing so. And, i</w:t>
-      </w:r>
-      <w:r>
-        <w:t>f you’ve implemented your security code as cross-cutting concerns, then you have some interesting opti</w:t>
+        <w:t xml:space="preserve">”, that’s a pretty clear reminder that I’m on the hook for </w:t>
+      </w:r>
+      <w:r>
+        <w:t>security in my feature code.</w:t>
+      </w:r>
+    </w:p>
+    <w:p>
+      <w:r>
+        <w:t xml:space="preserve">This approach is better than nothing, and it </w:t>
+      </w:r>
+      <w:r>
+        <w:t xml:space="preserve">does </w:t>
+      </w:r>
+      <w:r>
+        <w:t xml:space="preserve">push the access control logic down from the </w:t>
+      </w:r>
+      <w:r>
+        <w:t>top level feature code</w:t>
+      </w:r>
+      <w:r>
+        <w:t xml:space="preserve"> and into the data access layer. But this is far from “secure by default”; every time you add a new data a</w:t>
       </w:r>
       <w:bookmarkStart w:id="0" w:name="_GoBack"/>
       <w:bookmarkEnd w:id="0"/>
       <w:r>
-        <w:t>ons available to you.</w:t>
-      </w:r>
-    </w:p>
-    <w:p>
-      <w:pPr>
-        <w:rPr>
-          <w:b/>
-        </w:rPr>
-      </w:pPr>
+        <w:t>ccess method, you’ll need to re-implement the security checks. It also leads to a lot of duplicate code if the security logic is implemented differently in each of these methods.</w:t>
+      </w:r>
+    </w:p>
+    <w:p>
+      <w:r>
+        <w:t>In some cases, you might be able to push this logic even lower, into the database itself, using a technique called Row Level Security. The idea here is that the database, not the application, determines which rows a given user can see. This eliminates the need for access control in the application code and goes a long way towards making things “secure by default”.</w:t>
+      </w:r>
+    </w:p>
+    <w:p>
+      <w:r>
+        <w:rPr>
+          <w:b/>
+        </w:rPr>
+        <w:t>(</w:t>
+      </w:r>
+      <w:proofErr w:type="gramStart"/>
+      <w:r>
+        <w:rPr>
+          <w:b/>
+        </w:rPr>
+        <w:t>click</w:t>
+      </w:r>
+      <w:proofErr w:type="gramEnd"/>
+      <w:r>
+        <w:rPr>
+          <w:b/>
+        </w:rPr>
+        <w:t xml:space="preserve"> for RLS)</w:t>
+      </w:r>
+    </w:p>
+    <w:p>
+      <w:r>
+        <w:t xml:space="preserve">This is an example of how you could implement Row Level Security using Entity </w:t>
+      </w:r>
+      <w:r>
+        <w:t xml:space="preserve">Framework and SQL Server 2016. </w:t>
+      </w:r>
+    </w:p>
+    <w:p>
+      <w:r>
+        <w:t xml:space="preserve">In the 2016 version, SQL Server added a new feature </w:t>
+      </w:r>
+      <w:r>
+        <w:t>called the “session context”. This is basically a key/value collection that’s scoped to the connection and it lets us establish essentially a “global variable” for all queries executed within that connection. Here’s how it works.</w:t>
+      </w:r>
+    </w:p>
+    <w:p>
+      <w:r>
+        <w:t xml:space="preserve">First, we create a class that implements the </w:t>
+      </w:r>
+      <w:proofErr w:type="spellStart"/>
+      <w:r>
+        <w:t>IDbConnectionInterceptor</w:t>
+      </w:r>
+      <w:proofErr w:type="spellEnd"/>
+      <w:r>
+        <w:t xml:space="preserve"> interface. This basically tells Entity Framework that we want to run some custom code whenever a database connection is opened.</w:t>
+      </w:r>
+    </w:p>
+    <w:p>
+      <w:r>
+        <w:t xml:space="preserve">In our custom code, if no user is logged in, we don’t do anything. This is important or else we prevent the system from running </w:t>
+      </w:r>
+      <w:r>
+        <w:rPr>
+          <w:i/>
+        </w:rPr>
+        <w:t>any</w:t>
+      </w:r>
+      <w:r>
+        <w:t xml:space="preserve"> queries for anonymous users, which is probably bad.</w:t>
+      </w:r>
+    </w:p>
+    <w:p>
+      <w:r>
+        <w:t xml:space="preserve">Then, if there IS a logged in user, we execute this stored procedure called </w:t>
+      </w:r>
+      <w:proofErr w:type="spellStart"/>
+      <w:r>
+        <w:t>sp_set_session_context</w:t>
+      </w:r>
+      <w:proofErr w:type="spellEnd"/>
+      <w:r>
+        <w:t>. This is how we add values to the connection scope.</w:t>
+      </w:r>
+      <w:r>
+        <w:t xml:space="preserve"> In this case, we’re adding the user ID to the session.</w:t>
+      </w:r>
+    </w:p>
+    <w:p>
+      <w:r>
+        <w:t>At this point, the connection gets opened and any query that wants to can access the current user ID.</w:t>
+      </w:r>
+    </w:p>
+    <w:p>
+      <w:r>
+        <w:rPr>
+          <w:b/>
+        </w:rPr>
+        <w:t>(</w:t>
+      </w:r>
+      <w:proofErr w:type="gramStart"/>
+      <w:r>
+        <w:rPr>
+          <w:b/>
+        </w:rPr>
+        <w:t>click</w:t>
+      </w:r>
+      <w:proofErr w:type="gramEnd"/>
+      <w:r>
+        <w:rPr>
+          <w:b/>
+        </w:rPr>
+        <w:t xml:space="preserve"> for RLS – SQL)</w:t>
+      </w:r>
+    </w:p>
+    <w:p>
+      <w:r>
+        <w:t xml:space="preserve">The next thing we need to do is to use that ID to restrict access to specific rows. We do that by creating a predicate function that accepts the user ID </w:t>
+      </w:r>
+      <w:r>
+        <w:rPr>
+          <w:u w:val="single"/>
+        </w:rPr>
+        <w:t>associated with an order we want to display</w:t>
+      </w:r>
+      <w:r>
+        <w:t>. The predicate function returns 1 if the user ID that is passed in is equal to the current user, which would mean the user is viewing an order they own, OR if the current user has permission to view all orders.</w:t>
+      </w:r>
+    </w:p>
+    <w:p>
+      <w:r>
+        <w:lastRenderedPageBreak/>
+        <w:t>Think of this like a predicate function in a LINQ statement. SQL Server is going to apply it against every Order in a result set, and this function is going to indicate whether the current user can view that specific record or not.</w:t>
+      </w:r>
+    </w:p>
+    <w:p>
+      <w:r>
+        <w:rPr>
+          <w:b/>
+        </w:rPr>
+        <w:t>(</w:t>
+      </w:r>
+      <w:proofErr w:type="gramStart"/>
+      <w:r>
+        <w:rPr>
+          <w:b/>
+        </w:rPr>
+        <w:t>click</w:t>
+      </w:r>
+      <w:proofErr w:type="gramEnd"/>
+      <w:r>
+        <w:rPr>
+          <w:b/>
+        </w:rPr>
+        <w:t xml:space="preserve"> for RLS – SQL 2)</w:t>
+      </w:r>
+    </w:p>
+    <w:p>
+      <w:r>
+        <w:t>The final piece of the puzzle is to tell SQL Server that it should apply that predicate function to the Orders table, which you do like this.</w:t>
+      </w:r>
+    </w:p>
+    <w:p>
+      <w:r>
+        <w:t>You have to be a little careful with this because this predicate is applied all the time, even if you’re connected through Management Studio. Make sure to disable the filtering if there’s no active User Id set.</w:t>
+      </w:r>
+    </w:p>
+    <w:p>
+      <w:r>
+        <w:rPr>
+          <w:b/>
+        </w:rPr>
+        <w:t xml:space="preserve"> (</w:t>
+      </w:r>
+      <w:proofErr w:type="gramStart"/>
+      <w:r>
+        <w:rPr>
+          <w:b/>
+        </w:rPr>
+        <w:t>click</w:t>
+      </w:r>
+      <w:proofErr w:type="gramEnd"/>
+      <w:r>
+        <w:rPr>
+          <w:b/>
+        </w:rPr>
+        <w:t xml:space="preserve"> for RLS – clean)</w:t>
+      </w:r>
+    </w:p>
+    <w:p>
+      <w:r>
+        <w:t xml:space="preserve">And here’s what the feature code looks like. It’s 100% focused on the business logic, no security stuff in sight. </w:t>
+      </w:r>
+    </w:p>
+    <w:p>
+      <w:r>
+        <w:t>The EF interceptor automatically adds the user ID to the connection’s session context, the database automatically applies the predicate function against the Order table, and the predicate automatically filters out any orders that the user isn’t allowed to see. Pretty cool!</w:t>
+      </w:r>
+    </w:p>
+    <w:p>
+      <w:pPr>
+        <w:rPr>
+          <w:b/>
+        </w:rPr>
+      </w:pPr>
+    </w:p>
+    <w:p>
+      <w:r>
+        <w:rPr>
+          <w:b/>
+        </w:rPr>
+        <w:t>(</w:t>
+      </w:r>
+      <w:proofErr w:type="gramStart"/>
+      <w:r>
+        <w:rPr>
+          <w:b/>
+        </w:rPr>
+        <w:t>click</w:t>
+      </w:r>
+      <w:proofErr w:type="gramEnd"/>
+      <w:r>
+        <w:rPr>
+          <w:b/>
+        </w:rPr>
+        <w:t xml:space="preserve"> for Authorization transition)</w:t>
+      </w:r>
+    </w:p>
+    <w:p>
+      <w:r>
+        <w:t>I just showed you 3 and a half examples of ways to implement security checks without touching feature level code at all.</w:t>
+      </w:r>
+    </w:p>
+    <w:p>
+      <w:r>
+        <w:t xml:space="preserve">In many cases, though, the business rules governing access to a feature can’t be </w:t>
+      </w:r>
+      <w:r>
+        <w:rPr>
+          <w:i/>
+        </w:rPr>
+        <w:t xml:space="preserve">fully </w:t>
+      </w:r>
+      <w:r>
+        <w:t>swept under the covers. For instance, you can implement a permission check in the framework, but you still need something in the feature code to indicate which permissions are required. These next two examples are going to show you how you can decouple the implementation of the check from the declaration that the check needs to happen.</w:t>
+      </w:r>
+    </w:p>
+    <w:p>
+      <w:r>
+        <w:t xml:space="preserve">Let’s </w:t>
+      </w:r>
+      <w:r>
+        <w:t xml:space="preserve">start with </w:t>
+      </w:r>
+      <w:r>
+        <w:t xml:space="preserve">a basic example </w:t>
+      </w:r>
+      <w:r>
+        <w:t xml:space="preserve">where we need </w:t>
+      </w:r>
+      <w:r>
+        <w:t xml:space="preserve">to </w:t>
+      </w:r>
+      <w:r>
+        <w:t xml:space="preserve">ensure that only users with </w:t>
+      </w:r>
+      <w:r>
+        <w:t xml:space="preserve">a specific permission </w:t>
+      </w:r>
+      <w:r>
+        <w:t>can access a specific endpoint in the application</w:t>
+      </w:r>
+      <w:r>
+        <w:t>.</w:t>
+      </w:r>
+    </w:p>
+    <w:p>
       <w:r>
         <w:rPr>
           <w:b/>
@@ -3800,6 +3099,804 @@
         </w:rPr>
         <w:t xml:space="preserve"> for </w:t>
       </w:r>
+      <w:proofErr w:type="spellStart"/>
+      <w:r>
+        <w:rPr>
+          <w:b/>
+        </w:rPr>
+        <w:t>Auth</w:t>
+      </w:r>
+      <w:proofErr w:type="spellEnd"/>
+      <w:r>
+        <w:rPr>
+          <w:b/>
+        </w:rPr>
+        <w:t xml:space="preserve"> – feature)</w:t>
+      </w:r>
+    </w:p>
+    <w:p>
+      <w:r>
+        <w:t>If you implement this rule as a feature level concern it will look something like this: somewhere in the body of each page or action you’ll check to see if the user has the necessary permission and, if not, you’ll kick them out.</w:t>
+      </w:r>
+    </w:p>
+    <w:p>
+      <w:r>
+        <w:t xml:space="preserve">This is simple, but it results in a lot of duplicative code. If you change how the permission check works, or if you decide you want to do something different than return an </w:t>
+      </w:r>
+      <w:proofErr w:type="spellStart"/>
+      <w:r>
+        <w:t>HttpUnauthorizedResult</w:t>
+      </w:r>
+      <w:proofErr w:type="spellEnd"/>
+      <w:r>
+        <w:t>, you’re going to have a lot of places to modify.</w:t>
+      </w:r>
+    </w:p>
+    <w:p>
+      <w:r>
+        <w:t>The only thing about this piece of code that will change between features is the specific permission that is required</w:t>
+      </w:r>
+      <w:r>
+        <w:t>; the rest of the logic should stay the same, and that makes it a good candidate for being solved at the framework level.</w:t>
+      </w:r>
+    </w:p>
+    <w:p>
+      <w:r>
+        <w:rPr>
+          <w:b/>
+        </w:rPr>
+        <w:lastRenderedPageBreak/>
+        <w:t>(</w:t>
+      </w:r>
+      <w:proofErr w:type="gramStart"/>
+      <w:r>
+        <w:rPr>
+          <w:b/>
+        </w:rPr>
+        <w:t>click</w:t>
+      </w:r>
+      <w:proofErr w:type="gramEnd"/>
+      <w:r>
+        <w:rPr>
+          <w:b/>
+        </w:rPr>
+        <w:t xml:space="preserve"> for </w:t>
+      </w:r>
+      <w:proofErr w:type="spellStart"/>
+      <w:r>
+        <w:rPr>
+          <w:b/>
+        </w:rPr>
+        <w:t>Auth</w:t>
+      </w:r>
+      <w:proofErr w:type="spellEnd"/>
+      <w:r>
+        <w:rPr>
+          <w:b/>
+        </w:rPr>
+        <w:t xml:space="preserve"> – framework)</w:t>
+      </w:r>
+    </w:p>
+    <w:p>
+      <w:r>
+        <w:t xml:space="preserve">To make this a cross-cutting concern, extract the </w:t>
+      </w:r>
+      <w:r>
+        <w:rPr>
+          <w:i/>
+        </w:rPr>
+        <w:t xml:space="preserve">implementation </w:t>
+      </w:r>
+      <w:r>
+        <w:t>of the permission check into an</w:t>
+      </w:r>
+      <w:r>
+        <w:t xml:space="preserve"> Action Filter</w:t>
+      </w:r>
+      <w:r>
+        <w:t xml:space="preserve"> attribute, and then provide the </w:t>
+      </w:r>
+      <w:r>
+        <w:rPr>
+          <w:i/>
+        </w:rPr>
+        <w:t xml:space="preserve">feature-specific </w:t>
+      </w:r>
+      <w:r>
+        <w:t>data as an argument to that attribute.</w:t>
+      </w:r>
+    </w:p>
+    <w:p>
+      <w:r>
+        <w:rPr>
+          <w:b/>
+        </w:rPr>
+        <w:t xml:space="preserve"> </w:t>
+      </w:r>
+      <w:r>
+        <w:rPr>
+          <w:b/>
+        </w:rPr>
+        <w:t>(</w:t>
+      </w:r>
+      <w:proofErr w:type="gramStart"/>
+      <w:r>
+        <w:rPr>
+          <w:b/>
+        </w:rPr>
+        <w:t>click</w:t>
+      </w:r>
+      <w:proofErr w:type="gramEnd"/>
+      <w:r>
+        <w:rPr>
+          <w:b/>
+        </w:rPr>
+        <w:t xml:space="preserve"> for implementation)</w:t>
+      </w:r>
+    </w:p>
+    <w:p>
+      <w:r>
+        <w:t xml:space="preserve">The implementation is really straightforward. </w:t>
+      </w:r>
+      <w:r>
+        <w:t>MVC will automatically execute the code at the right time, so t</w:t>
+      </w:r>
+      <w:r>
+        <w:t xml:space="preserve">he only tricky thing is figuring out </w:t>
+      </w:r>
+      <w:r>
+        <w:t>what permissions the user has</w:t>
+      </w:r>
+      <w:r>
+        <w:t xml:space="preserve">. </w:t>
+      </w:r>
+      <w:r>
+        <w:t xml:space="preserve">If your controllers all derive </w:t>
+      </w:r>
+      <w:r>
+        <w:t xml:space="preserve">from that base class I keep talking about, then just add a </w:t>
+      </w:r>
+      <w:r>
+        <w:t>“</w:t>
+      </w:r>
+      <w:proofErr w:type="spellStart"/>
+      <w:r>
+        <w:t>CurrentUser</w:t>
+      </w:r>
+      <w:proofErr w:type="spellEnd"/>
+      <w:r>
+        <w:t>” property to that base controller</w:t>
+      </w:r>
+      <w:r>
+        <w:t xml:space="preserve"> and then you can access it with a little bit of casting.</w:t>
+      </w:r>
+    </w:p>
+    <w:p>
+      <w:r>
+        <w:t>Once we know who the user is, we can enforce the permission check from a centralized place.</w:t>
+      </w:r>
+    </w:p>
+    <w:p>
+      <w:r>
+        <w:rPr>
+          <w:b/>
+        </w:rPr>
+        <w:t>(</w:t>
+      </w:r>
+      <w:proofErr w:type="gramStart"/>
+      <w:r>
+        <w:rPr>
+          <w:b/>
+        </w:rPr>
+        <w:t>click</w:t>
+      </w:r>
+      <w:proofErr w:type="gramEnd"/>
+      <w:r>
+        <w:rPr>
+          <w:b/>
+        </w:rPr>
+        <w:t xml:space="preserve"> for Property-level transition)</w:t>
+      </w:r>
+    </w:p>
+    <w:p>
+      <w:r>
+        <w:t>Page level authorization is great for course-grained control over your app, but sometimes you may need more granular control to further protect specific pieces of sensitive data, such as credit card or social security numbers, that may be displayed within your app.</w:t>
+      </w:r>
+    </w:p>
+    <w:p>
+      <w:r>
+        <w:t>In many cases, these requirements can also be treated as cross-cutting concerns, with a little bit of effort.</w:t>
+      </w:r>
+    </w:p>
+    <w:p>
+      <w:r>
+        <w:rPr>
+          <w:b/>
+        </w:rPr>
+        <w:t>(</w:t>
+      </w:r>
+      <w:proofErr w:type="gramStart"/>
+      <w:r>
+        <w:rPr>
+          <w:b/>
+        </w:rPr>
+        <w:t>click</w:t>
+      </w:r>
+      <w:proofErr w:type="gramEnd"/>
+      <w:r>
+        <w:rPr>
+          <w:b/>
+        </w:rPr>
+        <w:t xml:space="preserve"> for code sample)</w:t>
+      </w:r>
+    </w:p>
+    <w:p>
+      <w:r>
+        <w:t>This piece of code is from a view model in my sample app. It implements a business rule that a user must have a specific permission in order to see plain-text social security numbers.</w:t>
+      </w:r>
+    </w:p>
+    <w:p>
+      <w:r>
+        <w:t xml:space="preserve">Just like with page-level authorization this is fairly simple to do, but it can result in a lot of copy/pasted code that makes it hard to maintain or modify those rules over </w:t>
+      </w:r>
+      <w:proofErr w:type="gramStart"/>
+      <w:r>
+        <w:t>time.</w:t>
+      </w:r>
+      <w:proofErr w:type="gramEnd"/>
+      <w:r>
+        <w:t xml:space="preserve"> It also requires that we couple the object model to the concept of a user identity, which might be undesirable.</w:t>
+      </w:r>
+    </w:p>
+    <w:p>
+      <w:r>
+        <w:t xml:space="preserve">Since this rule applies to </w:t>
+      </w:r>
+      <w:r>
+        <w:rPr>
+          <w:i/>
+        </w:rPr>
+        <w:t xml:space="preserve">any </w:t>
+      </w:r>
+      <w:r>
+        <w:t>feature that displays SSNs, it meets our definition of a cross cutting concern that could be handled in the framework.</w:t>
+      </w:r>
+    </w:p>
+    <w:p>
+      <w:r>
+        <w:rPr>
+          <w:b/>
+        </w:rPr>
+        <w:t>(</w:t>
+      </w:r>
+      <w:proofErr w:type="gramStart"/>
+      <w:r>
+        <w:rPr>
+          <w:b/>
+        </w:rPr>
+        <w:t>click</w:t>
+      </w:r>
+      <w:proofErr w:type="gramEnd"/>
+      <w:r>
+        <w:rPr>
+          <w:b/>
+        </w:rPr>
+        <w:t xml:space="preserve"> for Property </w:t>
+      </w:r>
+      <w:proofErr w:type="spellStart"/>
+      <w:r>
+        <w:rPr>
+          <w:b/>
+        </w:rPr>
+        <w:t>Auth</w:t>
+      </w:r>
+      <w:proofErr w:type="spellEnd"/>
+      <w:r>
+        <w:rPr>
+          <w:b/>
+        </w:rPr>
+        <w:t xml:space="preserve"> – framework)</w:t>
+      </w:r>
+    </w:p>
+    <w:p>
+      <w:r>
+        <w:t xml:space="preserve">And just like with page-level </w:t>
+      </w:r>
+      <w:proofErr w:type="gramStart"/>
+      <w:r>
+        <w:t>authorization, that</w:t>
+      </w:r>
+      <w:proofErr w:type="gramEnd"/>
+      <w:r>
+        <w:t xml:space="preserve"> means pushing the </w:t>
+      </w:r>
+      <w:r>
+        <w:rPr>
+          <w:i/>
+        </w:rPr>
+        <w:t xml:space="preserve">implementation </w:t>
+      </w:r>
+      <w:r>
+        <w:t xml:space="preserve">of the check </w:t>
+      </w:r>
+      <w:r>
+        <w:t>into an attribute and passing the specific permission to that attribute as an argument.</w:t>
+      </w:r>
+      <w:r>
+        <w:t xml:space="preserve"> A side benefit of this approach is that we might be able to decouple the object model from the application user class, which you’ll see is NOT represented anywhere in this code.</w:t>
+      </w:r>
+    </w:p>
+    <w:p>
+      <w:r>
+        <w:t>Unlike with page-level authorization, however, there’s no handy place to hook this logic into. There is no generic “</w:t>
+      </w:r>
+      <w:proofErr w:type="spellStart"/>
+      <w:r>
+        <w:t>OnPropertyAccessed</w:t>
+      </w:r>
+      <w:proofErr w:type="spellEnd"/>
+      <w:r>
+        <w:t>” type filter built into .NET.</w:t>
+      </w:r>
+    </w:p>
+    <w:p>
+      <w:r>
+        <w:t xml:space="preserve">However, we can use a library called </w:t>
+      </w:r>
+      <w:proofErr w:type="spellStart"/>
+      <w:r>
+        <w:t>PostSharp</w:t>
+      </w:r>
+      <w:proofErr w:type="spellEnd"/>
+      <w:r>
+        <w:t xml:space="preserve"> to give us pretty much that exact thing. </w:t>
+      </w:r>
+      <w:proofErr w:type="spellStart"/>
+      <w:r>
+        <w:t>PostSharp</w:t>
+      </w:r>
+      <w:proofErr w:type="spellEnd"/>
+      <w:r>
+        <w:t xml:space="preserve"> is what’s called an “Aspect Oriented Programming” framework. I won’t go into all the details, but basically it’s a post-processor that runs </w:t>
+      </w:r>
+      <w:r>
+        <w:rPr>
+          <w:i/>
+        </w:rPr>
+        <w:t xml:space="preserve">after </w:t>
+      </w:r>
+      <w:r>
+        <w:t xml:space="preserve">you compile your code, and it essentially modifies the IL </w:t>
+      </w:r>
+      <w:r>
+        <w:t>to</w:t>
+      </w:r>
+      <w:r>
+        <w:t xml:space="preserve"> “weave” code together in interesting ways.</w:t>
+      </w:r>
+    </w:p>
+    <w:p>
+      <w:r>
+        <w:lastRenderedPageBreak/>
+        <w:t>For example,</w:t>
+      </w:r>
+      <w:r>
+        <w:t xml:space="preserve"> in my demo app I implemented a custom attribute called </w:t>
+      </w:r>
+      <w:proofErr w:type="spellStart"/>
+      <w:r>
+        <w:t>MaskedValue</w:t>
+      </w:r>
+      <w:proofErr w:type="spellEnd"/>
+      <w:r>
+        <w:t>, which looks like this:</w:t>
+      </w:r>
+    </w:p>
+    <w:p>
+      <w:r>
+        <w:rPr>
+          <w:b/>
+        </w:rPr>
+        <w:t>(</w:t>
+      </w:r>
+      <w:proofErr w:type="gramStart"/>
+      <w:r>
+        <w:rPr>
+          <w:b/>
+        </w:rPr>
+        <w:t>click</w:t>
+      </w:r>
+      <w:proofErr w:type="gramEnd"/>
+      <w:r>
+        <w:rPr>
+          <w:b/>
+        </w:rPr>
+        <w:t xml:space="preserve"> for </w:t>
+      </w:r>
+      <w:proofErr w:type="spellStart"/>
+      <w:r>
+        <w:rPr>
+          <w:b/>
+        </w:rPr>
+        <w:t>PostSharp</w:t>
+      </w:r>
+      <w:proofErr w:type="spellEnd"/>
+      <w:r>
+        <w:rPr>
+          <w:b/>
+        </w:rPr>
+        <w:t xml:space="preserve"> code</w:t>
+      </w:r>
+      <w:r>
+        <w:t>)</w:t>
+      </w:r>
+    </w:p>
+    <w:p>
+      <w:r>
+        <w:t xml:space="preserve">I’ve created this base class called </w:t>
+      </w:r>
+      <w:proofErr w:type="spellStart"/>
+      <w:r>
+        <w:t>UserAwarePropertyInterceptor</w:t>
+      </w:r>
+      <w:proofErr w:type="spellEnd"/>
+      <w:r>
+        <w:t>. It basically talks to the current thread, figures out which user is active, and exposes the user data as a class member.</w:t>
+      </w:r>
+      <w:r>
+        <w:t xml:space="preserve"> This is what allows us to decouple the view model itself from the application user class.</w:t>
+      </w:r>
+    </w:p>
+    <w:p>
+      <w:r>
+        <w:t xml:space="preserve">This property interceptor </w:t>
+      </w:r>
+      <w:r>
+        <w:t xml:space="preserve">base class </w:t>
+      </w:r>
+      <w:r>
+        <w:t xml:space="preserve">itself </w:t>
+      </w:r>
+      <w:r>
+        <w:t xml:space="preserve">inherits from a </w:t>
+      </w:r>
+      <w:proofErr w:type="spellStart"/>
+      <w:r>
+        <w:t>PostSharp</w:t>
+      </w:r>
+      <w:proofErr w:type="spellEnd"/>
+      <w:r>
+        <w:t xml:space="preserve"> class which gives us this </w:t>
+      </w:r>
+      <w:proofErr w:type="spellStart"/>
+      <w:r>
+        <w:rPr>
+          <w:i/>
+        </w:rPr>
+        <w:t>OnGetValue</w:t>
+      </w:r>
+      <w:proofErr w:type="spellEnd"/>
+      <w:r>
+        <w:t xml:space="preserve"> method to override. This method will get executed every time code tries to read the property </w:t>
+      </w:r>
+      <w:r>
+        <w:t>that the attribute is attached to</w:t>
+      </w:r>
+      <w:r>
+        <w:t>. I do the permission check in the body of this method and, if the user doesn’t have the necessary permission, I return a masked value instead of the raw SSN.</w:t>
+      </w:r>
+    </w:p>
+    <w:p>
+      <w:r>
+        <w:t xml:space="preserve">Again, the magic here is </w:t>
+      </w:r>
+      <w:proofErr w:type="spellStart"/>
+      <w:r>
+        <w:t>PostSharp</w:t>
+      </w:r>
+      <w:proofErr w:type="spellEnd"/>
+      <w:r>
+        <w:t xml:space="preserve">. After I compile my code, </w:t>
+      </w:r>
+      <w:r>
+        <w:t xml:space="preserve">the </w:t>
+      </w:r>
+      <w:proofErr w:type="spellStart"/>
+      <w:r>
+        <w:t>PostSharp</w:t>
+      </w:r>
+      <w:proofErr w:type="spellEnd"/>
+      <w:r>
+        <w:t xml:space="preserve"> engine </w:t>
+      </w:r>
+      <w:r>
+        <w:t xml:space="preserve">re-writes the getter for the SSN property and injects a call into this method instead. It’s </w:t>
+      </w:r>
+      <w:r>
+        <w:t>a little mind-bending at first, but it’s really cool and enables you to do some amazing things.</w:t>
+      </w:r>
+    </w:p>
+    <w:p>
+      <w:r>
+        <w:rPr>
+          <w:b/>
+        </w:rPr>
+        <w:t>(</w:t>
+      </w:r>
+      <w:proofErr w:type="gramStart"/>
+      <w:r>
+        <w:rPr>
+          <w:b/>
+        </w:rPr>
+        <w:t>click</w:t>
+      </w:r>
+      <w:proofErr w:type="gramEnd"/>
+      <w:r>
+        <w:rPr>
+          <w:b/>
+        </w:rPr>
+        <w:t xml:space="preserve"> for Property </w:t>
+      </w:r>
+      <w:proofErr w:type="spellStart"/>
+      <w:r>
+        <w:rPr>
+          <w:b/>
+        </w:rPr>
+        <w:t>Auth</w:t>
+      </w:r>
+      <w:proofErr w:type="spellEnd"/>
+      <w:r>
+        <w:rPr>
+          <w:b/>
+        </w:rPr>
+        <w:t xml:space="preserve"> – framework (dupe))</w:t>
+      </w:r>
+    </w:p>
+    <w:p>
+      <w:r>
+        <w:t xml:space="preserve">In my demo app I’m assigning this attribute to a view model because it </w:t>
+      </w:r>
+      <w:r>
+        <w:t xml:space="preserve">made </w:t>
+      </w:r>
+      <w:r>
+        <w:t>it easier to compare/co</w:t>
+      </w:r>
+      <w:r>
+        <w:t>ntrast the different techniques in different areas of my site.</w:t>
+      </w:r>
+      <w:r>
+        <w:t xml:space="preserve"> </w:t>
+      </w:r>
+    </w:p>
+    <w:p>
+      <w:r>
+        <w:t xml:space="preserve">In a production app, </w:t>
+      </w:r>
+      <w:r>
+        <w:t xml:space="preserve">you </w:t>
+      </w:r>
+      <w:r>
+        <w:t xml:space="preserve">might be able to </w:t>
+      </w:r>
+      <w:r>
+        <w:t>assign it directly to your domain model like you see here. This way, every view model that you create would inherit the same permission check</w:t>
+      </w:r>
+      <w:r>
+        <w:t>.</w:t>
+      </w:r>
+    </w:p>
+    <w:p>
+      <w:pPr>
+        <w:rPr>
+          <w:b/>
+        </w:rPr>
+      </w:pPr>
+      <w:r>
+        <w:rPr>
+          <w:b/>
+        </w:rPr>
+        <w:t>(</w:t>
+      </w:r>
+      <w:proofErr w:type="gramStart"/>
+      <w:r>
+        <w:rPr>
+          <w:b/>
+        </w:rPr>
+        <w:t>click</w:t>
+      </w:r>
+      <w:proofErr w:type="gramEnd"/>
+      <w:r>
+        <w:rPr>
+          <w:b/>
+        </w:rPr>
+        <w:t xml:space="preserve"> for Encrypt)</w:t>
+      </w:r>
+    </w:p>
+    <w:p>
+      <w:r>
+        <w:t xml:space="preserve">Another cross-cutting concern that you can handle with </w:t>
+      </w:r>
+      <w:proofErr w:type="spellStart"/>
+      <w:r>
+        <w:t>PostSharp</w:t>
+      </w:r>
+      <w:proofErr w:type="spellEnd"/>
+      <w:r>
+        <w:t xml:space="preserve"> is encryption. I’m not going to show the details right now, but if you look at my sample code you’ll see an example of this Encrypted Value interceptor that automatically encrypts its values when storing them in the database, and automatically decrypts the values when reading them back out.</w:t>
+      </w:r>
+    </w:p>
+    <w:p>
+      <w:r>
+        <w:t>This can be a great way to securely store sensitive data on disk while still making it super, super easy to get access to that data in the app code.</w:t>
+      </w:r>
+    </w:p>
+    <w:p>
+      <w:r>
+        <w:rPr>
+          <w:b/>
+        </w:rPr>
+        <w:t>(</w:t>
+      </w:r>
+      <w:proofErr w:type="gramStart"/>
+      <w:r>
+        <w:rPr>
+          <w:b/>
+        </w:rPr>
+        <w:t>click</w:t>
+      </w:r>
+      <w:proofErr w:type="gramEnd"/>
+      <w:r>
+        <w:rPr>
+          <w:b/>
+        </w:rPr>
+        <w:t xml:space="preserve"> for auditing)</w:t>
+      </w:r>
+    </w:p>
+    <w:p>
+      <w:r>
+        <w:t>For the final segment of this talk I want to talk about auditing and testing.</w:t>
+      </w:r>
+    </w:p>
+    <w:p>
+      <w:r>
+        <w:t xml:space="preserve">Building a secure system is about more than just writing secure code. It’s also about the overall development process and how effectively it </w:t>
+      </w:r>
+      <w:r>
+        <w:t>helps your team spot and remove vulnerabilities that might otherwise sneak past the developer.</w:t>
+      </w:r>
+    </w:p>
+    <w:p>
+      <w:r>
+        <w:t>In my experience, exhaustively testing the security of an application is a moving target. You can spend an obscene amount of time and energy doing a full system test, and then your confidence in the results vanishes with the first non-trivial commit that gets pushed. Every time a dev changes existing code there’s the risk that they inadvertently broke an existing security check, or inadvertently introduced a new vulnerability.</w:t>
+      </w:r>
+    </w:p>
+    <w:p>
+      <w:r>
+        <w:lastRenderedPageBreak/>
+        <w:t>One way to mitigate that risk is to automate as much of the security audit and testing as possible, so that you can continually re-run it as the code changes. And in very general terms, this will be easier to do when you’ve isolated your security code into cross cutting concerns.</w:t>
+      </w:r>
+    </w:p>
+    <w:p>
+      <w:pPr>
+        <w:rPr>
+          <w:b/>
+        </w:rPr>
+      </w:pPr>
+      <w:r>
+        <w:rPr>
+          <w:b/>
+        </w:rPr>
+        <w:t>(</w:t>
+      </w:r>
+      <w:proofErr w:type="gramStart"/>
+      <w:r>
+        <w:rPr>
+          <w:b/>
+        </w:rPr>
+        <w:t>click</w:t>
+      </w:r>
+      <w:proofErr w:type="gramEnd"/>
+      <w:r>
+        <w:rPr>
+          <w:b/>
+        </w:rPr>
+        <w:t xml:space="preserve"> for endpoint example)</w:t>
+      </w:r>
+    </w:p>
+    <w:p>
+      <w:r>
+        <w:t>Here’s an example:</w:t>
+      </w:r>
+    </w:p>
+    <w:p>
+      <w:r>
+        <w:t xml:space="preserve">Let’s say we have a large website with lots of different endpoints. </w:t>
+      </w:r>
+      <w:r>
+        <w:t xml:space="preserve">It’s reasonable to expect the </w:t>
+      </w:r>
+      <w:r>
+        <w:t xml:space="preserve">QA team to </w:t>
+      </w:r>
+      <w:r>
+        <w:t xml:space="preserve">validate </w:t>
+      </w:r>
+      <w:r>
+        <w:t xml:space="preserve">that </w:t>
+      </w:r>
+      <w:r>
+        <w:t>every endpoint implements the correct permission check</w:t>
+      </w:r>
+      <w:r>
+        <w:t>.</w:t>
+      </w:r>
+      <w:r>
+        <w:t xml:space="preserve"> </w:t>
+      </w:r>
+    </w:p>
+    <w:p>
+      <w:r>
+        <w:t>The brute force approach would be for QA to perform black-box testing against every single endpoint, verifying that the authentication and authorization checks are properly implemented. This is a really expensive way to go; even if they automate those tests, they still need to spend a lot of effort granting and removing permissions for each test, and automated browser-level tests can be very brittle.</w:t>
+      </w:r>
+    </w:p>
+    <w:p>
+      <w:r>
+        <w:t xml:space="preserve">Another approach would be for the dev to </w:t>
+      </w:r>
+      <w:r>
+        <w:t xml:space="preserve">write unit tests for those controller actions, but if that’s </w:t>
+      </w:r>
+      <w:r>
+        <w:rPr>
+          <w:i/>
+        </w:rPr>
+        <w:t xml:space="preserve">all </w:t>
+      </w:r>
+      <w:r>
+        <w:t>we do then we’re not giving QA an opportunity to double-check the developer’s work</w:t>
+      </w:r>
+      <w:r>
+        <w:t xml:space="preserve">. The testing is less expensive, but at the cost of creating </w:t>
+      </w:r>
+      <w:r>
+        <w:t xml:space="preserve">a single point of failure. </w:t>
+      </w:r>
+    </w:p>
+    <w:p>
+      <w:r>
+        <w:t>In the best of both worlds we’d have QA involved in the verification process, but they’d have a more efficient way of doing so. And, i</w:t>
+      </w:r>
+      <w:r>
+        <w:t>f you’ve implemented your security code as cross-cutting concerns, then you have some interesting options available to you.</w:t>
+      </w:r>
+    </w:p>
+    <w:p>
+      <w:pPr>
+        <w:rPr>
+          <w:b/>
+        </w:rPr>
+      </w:pPr>
+      <w:r>
+        <w:rPr>
+          <w:b/>
+        </w:rPr>
+        <w:t>(</w:t>
+      </w:r>
+      <w:proofErr w:type="gramStart"/>
+      <w:r>
+        <w:rPr>
+          <w:b/>
+        </w:rPr>
+        <w:t>click</w:t>
+      </w:r>
+      <w:proofErr w:type="gramEnd"/>
+      <w:r>
+        <w:rPr>
+          <w:b/>
+        </w:rPr>
+        <w:t xml:space="preserve"> for </w:t>
+      </w:r>
       <w:r>
         <w:rPr>
           <w:b/>
@@ -3902,6 +3999,7 @@
     </w:p>
     <w:p>
       <w:r>
+        <w:lastRenderedPageBreak/>
         <w:t xml:space="preserve">If I had implemented those checks as plain-old feature code, rather than using attributes, this would have been a lot harder to do. Granted, with the introduction of Roslyn it’s now </w:t>
       </w:r>
       <w:r>
@@ -3960,497 +4058,497 @@
       </w:r>
       <w:proofErr w:type="spellStart"/>
       <w:r>
+        <w:t>MaskedValue</w:t>
+      </w:r>
+      <w:proofErr w:type="spellEnd"/>
+      <w:r>
+        <w:t xml:space="preserve"> or </w:t>
+      </w:r>
+      <w:proofErr w:type="spellStart"/>
+      <w:r>
+        <w:t>EncryptedValue</w:t>
+      </w:r>
+      <w:proofErr w:type="spellEnd"/>
+      <w:r>
+        <w:t xml:space="preserve"> attributes, or whatever else that you’ve implemented as a cross-cutting concern using Attributes.</w:t>
+      </w:r>
+    </w:p>
+    <w:p>
+      <w:r>
+        <w:t xml:space="preserve">However, let’s say you have a large application and these reports contain hundreds or even thousands of rows. We’ve made QA’s job </w:t>
+      </w:r>
+      <w:r>
+        <w:rPr>
+          <w:i/>
+        </w:rPr>
+        <w:t>easier</w:t>
+      </w:r>
+      <w:r>
+        <w:t xml:space="preserve"> than the alternative, but it’s still far from “easy”. They still need to examine the report, compare it against their “source of truth”, and identify anything that’s been added, removed, or changed.</w:t>
+      </w:r>
+    </w:p>
+    <w:p>
+      <w:r>
+        <w:rPr>
+          <w:b/>
+        </w:rPr>
+        <w:t>(</w:t>
+      </w:r>
+      <w:proofErr w:type="gramStart"/>
+      <w:r>
+        <w:rPr>
+          <w:b/>
+        </w:rPr>
+        <w:t>click</w:t>
+      </w:r>
+      <w:proofErr w:type="gramEnd"/>
+      <w:r>
+        <w:rPr>
+          <w:b/>
+        </w:rPr>
+        <w:t xml:space="preserve"> for Approval Tests)</w:t>
+      </w:r>
+    </w:p>
+    <w:p>
+      <w:r>
+        <w:t xml:space="preserve">The very last thing I’m going to show you today is using a library called </w:t>
+      </w:r>
+      <w:proofErr w:type="spellStart"/>
+      <w:r>
+        <w:t>ApprovalTests</w:t>
+      </w:r>
+      <w:proofErr w:type="spellEnd"/>
+      <w:r>
+        <w:t xml:space="preserve"> to automate the auditing of this report.</w:t>
+      </w:r>
+    </w:p>
+    <w:p>
+      <w:r>
+        <w:t xml:space="preserve">Approval Tests is an alternative way of writing assertions in your tests. It works with everything from </w:t>
+      </w:r>
+      <w:proofErr w:type="spellStart"/>
+      <w:r>
+        <w:t>MSTest</w:t>
+      </w:r>
+      <w:proofErr w:type="spellEnd"/>
+      <w:r>
+        <w:t xml:space="preserve"> to </w:t>
+      </w:r>
+      <w:proofErr w:type="spellStart"/>
+      <w:r>
+        <w:t>NUnit</w:t>
+      </w:r>
+      <w:proofErr w:type="spellEnd"/>
+      <w:r>
+        <w:t xml:space="preserve"> to </w:t>
+      </w:r>
+      <w:proofErr w:type="spellStart"/>
+      <w:r>
+        <w:t>RSpec</w:t>
+      </w:r>
+      <w:proofErr w:type="spellEnd"/>
+      <w:r>
+        <w:t xml:space="preserve"> to Cucumber and a bunch of things in the middle.</w:t>
+      </w:r>
+    </w:p>
+    <w:p>
+      <w:r>
+        <w:t xml:space="preserve">It’s designed for scenarios where you have an automated test that does some work, </w:t>
+      </w:r>
+      <w:r>
+        <w:t xml:space="preserve">but where </w:t>
+      </w:r>
+      <w:r>
+        <w:t>you need a human being to interpret the results. That’s exactly the scenario we’re talking about with this security audit idea: we can run some code to produce a report showing our endpoints, but we specifically WANT a human being to verify it.</w:t>
+      </w:r>
+    </w:p>
+    <w:p>
+      <w:r>
+        <w:t>Here’s how you could use this for your security audit.</w:t>
+      </w:r>
+    </w:p>
+    <w:p>
+      <w:r>
+        <w:rPr>
+          <w:b/>
+        </w:rPr>
+        <w:t>(</w:t>
+      </w:r>
+      <w:proofErr w:type="gramStart"/>
+      <w:r>
+        <w:rPr>
+          <w:b/>
+        </w:rPr>
+        <w:t>click</w:t>
+      </w:r>
+      <w:proofErr w:type="gramEnd"/>
+      <w:r>
+        <w:rPr>
+          <w:b/>
+        </w:rPr>
+        <w:t xml:space="preserve"> for Approvals – Step 1)</w:t>
+      </w:r>
+    </w:p>
+    <w:p>
+      <w:r>
+        <w:t xml:space="preserve">First, </w:t>
+      </w:r>
+      <w:r>
+        <w:t xml:space="preserve">create a plain-text version of the report that you want to audit. In my demo project I wrote a simple console app that produces a report like this. It’s </w:t>
+      </w:r>
+      <w:r>
+        <w:t>the same data I just showed you in that HTML page, but in plain text.</w:t>
+      </w:r>
+    </w:p>
+    <w:p>
+      <w:r>
+        <w:rPr>
+          <w:b/>
+        </w:rPr>
+        <w:t xml:space="preserve"> </w:t>
+      </w:r>
+      <w:r>
+        <w:rPr>
+          <w:b/>
+        </w:rPr>
+        <w:t>(</w:t>
+      </w:r>
+      <w:proofErr w:type="gramStart"/>
+      <w:r>
+        <w:rPr>
+          <w:b/>
+        </w:rPr>
+        <w:t>click</w:t>
+      </w:r>
+      <w:proofErr w:type="gramEnd"/>
+      <w:r>
+        <w:rPr>
+          <w:b/>
+        </w:rPr>
+        <w:t xml:space="preserve"> for Approvals – Step 2)</w:t>
+      </w:r>
+    </w:p>
+    <w:p>
+      <w:r>
+        <w:t xml:space="preserve">Next, write a unit test that generates that report. Instead of making an assertion, however, call </w:t>
+      </w:r>
+      <w:proofErr w:type="spellStart"/>
+      <w:proofErr w:type="gramStart"/>
+      <w:r>
+        <w:t>Approvals.Verify</w:t>
+      </w:r>
+      <w:proofErr w:type="spellEnd"/>
+      <w:r>
+        <w:t>(</w:t>
+      </w:r>
+      <w:proofErr w:type="gramEnd"/>
+      <w:r>
+        <w:t xml:space="preserve">) </w:t>
+      </w:r>
+      <w:r>
+        <w:t>and pass the report text. You can also work with files on disk if you have to, but keeping it string based makes things a little easier.</w:t>
+      </w:r>
+    </w:p>
+    <w:p>
+      <w:r>
+        <w:t>The Approval Test framework keeps track of the “accepted” state of each test. When this test runs, the framework will compare the new version of the report text against that last known accepted state. If they match, the test passes. If they don’t match, Approval Tests automatically opens a diff tool so that a human being can compare the results and make a decision.</w:t>
+      </w:r>
+    </w:p>
+    <w:p>
+      <w:r>
+        <w:rPr>
+          <w:b/>
+        </w:rPr>
+        <w:t>(</w:t>
+      </w:r>
+      <w:proofErr w:type="gramStart"/>
+      <w:r>
+        <w:rPr>
+          <w:b/>
+        </w:rPr>
+        <w:t>click</w:t>
+      </w:r>
+      <w:proofErr w:type="gramEnd"/>
+      <w:r>
+        <w:rPr>
+          <w:b/>
+        </w:rPr>
+        <w:t xml:space="preserve"> for Approvals – Step 3)</w:t>
+      </w:r>
+    </w:p>
+    <w:p>
+      <w:r>
         <w:lastRenderedPageBreak/>
-        <w:t>MaskedValue</w:t>
+        <w:t xml:space="preserve">The very first time </w:t>
+      </w:r>
+      <w:r>
+        <w:t xml:space="preserve">that QA </w:t>
+      </w:r>
+      <w:r>
+        <w:t>run</w:t>
+      </w:r>
+      <w:r>
+        <w:t>s</w:t>
+      </w:r>
+      <w:r>
+        <w:t xml:space="preserve"> the test, since there is no “</w:t>
+      </w:r>
+      <w:r>
+        <w:t xml:space="preserve">accepted </w:t>
+      </w:r>
+      <w:r>
+        <w:t>state”</w:t>
+      </w:r>
+      <w:r>
+        <w:t xml:space="preserve"> yet</w:t>
+      </w:r>
+      <w:r>
+        <w:t xml:space="preserve">, the test will launch </w:t>
+      </w:r>
+      <w:r>
+        <w:t>a</w:t>
+      </w:r>
+      <w:r>
+        <w:t xml:space="preserve"> diff tool, like you see here. On the left is the report text, and on the right is a blank </w:t>
+      </w:r>
+      <w:r>
+        <w:t>file</w:t>
+      </w:r>
+      <w:r>
+        <w:t xml:space="preserve">. </w:t>
+      </w:r>
+    </w:p>
+    <w:p>
+      <w:r>
+        <w:t xml:space="preserve">At this point, </w:t>
+      </w:r>
+      <w:r>
+        <w:t>the tester</w:t>
+      </w:r>
+      <w:r>
+        <w:t xml:space="preserve"> would manually verify the report contents</w:t>
+      </w:r>
+      <w:r>
+        <w:t xml:space="preserve">. Once they are satisfied that everything matches expectations, they’d </w:t>
+      </w:r>
+      <w:r>
+        <w:t>merge the left contents into the right file and save them. This is what creates the “</w:t>
+      </w:r>
+      <w:r>
+        <w:t>accepted</w:t>
+      </w:r>
+      <w:r>
+        <w:t xml:space="preserve"> state”.</w:t>
+      </w:r>
+    </w:p>
+    <w:p>
+      <w:r>
+        <w:t>From this point forward, as long as the output of the report doesn’t change, the test will pass without manual intervention.</w:t>
+      </w:r>
+    </w:p>
+    <w:p>
+      <w:r>
+        <w:rPr>
+          <w:b/>
+        </w:rPr>
+        <w:t>(</w:t>
+      </w:r>
+      <w:proofErr w:type="gramStart"/>
+      <w:r>
+        <w:rPr>
+          <w:b/>
+        </w:rPr>
+        <w:t>click</w:t>
+      </w:r>
+      <w:proofErr w:type="gramEnd"/>
+      <w:r>
+        <w:rPr>
+          <w:b/>
+        </w:rPr>
+        <w:t xml:space="preserve"> for Approvals – Step 4 (diff))</w:t>
+      </w:r>
+    </w:p>
+    <w:p>
+      <w:r>
+        <w:t>In the future, let’s say I make two changes. I add a new endpoint, and I accidently remove the permission attribute from an existing endpoint.</w:t>
+      </w:r>
+    </w:p>
+    <w:p>
+      <w:r>
+        <w:t>The next time that QA runs the approval tests, the diff tool will automatically open and will show the differences. In this case, the tester might determine that the new endpoint was expected and is configured properly, but the removal of the permission setting for the existing endpoint was not expected. The tester could then open a security ticket or otherwise contact the developer to discuss.</w:t>
+      </w:r>
+    </w:p>
+    <w:p>
+      <w:r>
+        <w:t xml:space="preserve">This is all really simple to set up, </w:t>
+      </w:r>
+      <w:r>
+        <w:rPr>
+          <w:i/>
+        </w:rPr>
+        <w:t xml:space="preserve">if </w:t>
+      </w:r>
+      <w:r>
+        <w:t xml:space="preserve">you’ve written your security code in a way that lends itself to static analysis. </w:t>
+      </w:r>
+    </w:p>
+    <w:p>
+      <w:r>
+        <w:rPr>
+          <w:b/>
+        </w:rPr>
+        <w:t>(</w:t>
+      </w:r>
+      <w:proofErr w:type="gramStart"/>
+      <w:r>
+        <w:rPr>
+          <w:b/>
+        </w:rPr>
+        <w:t>click</w:t>
+      </w:r>
+      <w:proofErr w:type="gramEnd"/>
+      <w:r>
+        <w:rPr>
+          <w:b/>
+        </w:rPr>
+        <w:t xml:space="preserve"> for auditing difficult)</w:t>
+      </w:r>
+    </w:p>
+    <w:p>
+      <w:r>
+        <w:t>Generally speaking, these are the things that are easiest to audit using reflection: attributes, class inheritance, and interface implementation. If you use these techniques to implement your cross cutting concerns, then you’ll find it pretty easy to do security audits with a little bit of custom code.</w:t>
+      </w:r>
+    </w:p>
+    <w:p>
+      <w:r>
+        <w:t>If you don’t do this, for instance if you implement your security concerns as just some random methods that get called from specific places in your code, then it’s going to be harder to audit.</w:t>
+      </w:r>
+    </w:p>
+    <w:p>
+      <w:r>
+        <w:rPr>
+          <w:b/>
+        </w:rPr>
+        <w:t>(</w:t>
+      </w:r>
+      <w:proofErr w:type="gramStart"/>
+      <w:r>
+        <w:rPr>
+          <w:b/>
+        </w:rPr>
+        <w:t>click</w:t>
+      </w:r>
+      <w:proofErr w:type="gramEnd"/>
+      <w:r>
+        <w:rPr>
+          <w:b/>
+        </w:rPr>
+        <w:t xml:space="preserve"> for recap)</w:t>
+      </w:r>
+    </w:p>
+    <w:p>
+      <w:r>
+        <w:t>To wrap up, I have a quick recap.</w:t>
+      </w:r>
+    </w:p>
+    <w:p>
+      <w:r>
+        <w:t xml:space="preserve">First, any time that you have to implement a security check, consider whether it’s truly unique to the feature you’re implementing or whether it applies more broadly across multiple features. If it is a cross cutting concern, extract as much of the implementation as possible into your framework. </w:t>
+      </w:r>
+      <w:r>
+        <w:t>This ensures that the implementation is consistent across the entire app.</w:t>
+      </w:r>
+    </w:p>
+    <w:p>
+      <w:r>
+        <w:t xml:space="preserve">The </w:t>
+      </w:r>
+      <w:proofErr w:type="gramStart"/>
+      <w:r>
+        <w:t>holy grail</w:t>
+      </w:r>
+      <w:proofErr w:type="gramEnd"/>
+      <w:r>
+        <w:t xml:space="preserve"> is to make features “secure by default” by completely handling the security requirements in a global way. I showed you how to do this with SQL Injection</w:t>
+      </w:r>
+      <w:r>
+        <w:t>, CSRF defense, and with row-level security in SQL Server 2016.</w:t>
+      </w:r>
+    </w:p>
+    <w:p>
+      <w:r>
+        <w:t xml:space="preserve">Sometimes you’ll still need the developer to do </w:t>
+      </w:r>
+      <w:r>
+        <w:rPr>
+          <w:i/>
+        </w:rPr>
+        <w:t>something on</w:t>
+      </w:r>
+      <w:r>
+        <w:t xml:space="preserve"> a per-feature basis. The best way to do that </w:t>
+      </w:r>
+      <w:r>
+        <w:t>is to use some sort of attribute</w:t>
+      </w:r>
+      <w:r>
+        <w:t xml:space="preserve"> </w:t>
+      </w:r>
+      <w:r>
+        <w:t xml:space="preserve">or marker interface to </w:t>
+      </w:r>
+      <w:r>
+        <w:t>declaratively specify what rules should be applied, and them implement those rules in a consistent part of the processing pipeline</w:t>
+      </w:r>
+      <w:r>
+        <w:t xml:space="preserve">. MVC lets you do this with </w:t>
+      </w:r>
+      <w:proofErr w:type="spellStart"/>
+      <w:r>
+        <w:t>ActionFilters</w:t>
       </w:r>
       <w:proofErr w:type="spellEnd"/>
       <w:r>
-        <w:t xml:space="preserve"> or </w:t>
+        <w:t xml:space="preserve">, but you can also use </w:t>
       </w:r>
       <w:proofErr w:type="spellStart"/>
       <w:r>
-        <w:t>EncryptedValue</w:t>
+        <w:t>PostSharp</w:t>
       </w:r>
       <w:proofErr w:type="spellEnd"/>
       <w:r>
-        <w:t xml:space="preserve"> attributes, or whatever else that you’ve implemented as a cross-cutting concern using Attributes.</w:t>
-      </w:r>
-    </w:p>
-    <w:p>
-      <w:r>
-        <w:t xml:space="preserve">However, let’s say you have a large application and these reports contain hundreds or even thousands of rows. We’ve made QA’s job </w:t>
-      </w:r>
-      <w:r>
-        <w:rPr>
-          <w:i/>
-        </w:rPr>
-        <w:t>easier</w:t>
-      </w:r>
-      <w:r>
-        <w:t xml:space="preserve"> than the alternative, but it’s still far from “easy”. They still need to examine the report, compare it against their “source of truth”, and identify anything that’s been added, removed, or changed.</w:t>
-      </w:r>
-    </w:p>
-    <w:p>
-      <w:r>
-        <w:rPr>
-          <w:b/>
-        </w:rPr>
-        <w:t>(</w:t>
-      </w:r>
-      <w:proofErr w:type="gramStart"/>
-      <w:r>
-        <w:rPr>
-          <w:b/>
-        </w:rPr>
-        <w:t>click</w:t>
-      </w:r>
-      <w:proofErr w:type="gramEnd"/>
-      <w:r>
-        <w:rPr>
-          <w:b/>
-        </w:rPr>
-        <w:t xml:space="preserve"> for Approval Tests)</w:t>
-      </w:r>
-    </w:p>
-    <w:p>
-      <w:r>
-        <w:t xml:space="preserve">The very last thing I’m going to show you today is using a library called </w:t>
+        <w:t xml:space="preserve"> to decorate plain-old C# objects </w:t>
+      </w:r>
+      <w:r>
+        <w:t xml:space="preserve">and properties </w:t>
+      </w:r>
+      <w:r>
+        <w:t xml:space="preserve">with attributes as well. I showed you how to use this approach to </w:t>
+      </w:r>
+      <w:r>
+        <w:t>mask out sensitive data unless the active user has a specific permission.</w:t>
+      </w:r>
+    </w:p>
+    <w:p>
+      <w:r>
+        <w:lastRenderedPageBreak/>
+        <w:t>Finally, make life easy for your testers. Instead of making them do exhaustive black-box testing, use Reflection to generate reports showing them which areas of the site implement which security rules. This allows them to provide a 2</w:t>
+      </w:r>
+      <w:r>
+        <w:rPr>
+          <w:vertAlign w:val="superscript"/>
+        </w:rPr>
+        <w:t>nd</w:t>
+      </w:r>
+      <w:r>
+        <w:t xml:space="preserve"> line of defense against </w:t>
       </w:r>
       <w:proofErr w:type="spellStart"/>
       <w:r>
-        <w:t>ApprovalTests</w:t>
+        <w:t>mis</w:t>
       </w:r>
       <w:proofErr w:type="spellEnd"/>
       <w:r>
-        <w:t xml:space="preserve"> to automate the auditing of this report.</w:t>
-      </w:r>
-    </w:p>
-    <w:p>
-      <w:r>
-        <w:t xml:space="preserve">Approval Tests is an alternative way of writing assertions in your tests. It works with everything from </w:t>
-      </w:r>
-      <w:proofErr w:type="spellStart"/>
-      <w:r>
-        <w:t>MSTest</w:t>
-      </w:r>
-      <w:proofErr w:type="spellEnd"/>
-      <w:r>
-        <w:t xml:space="preserve"> to </w:t>
-      </w:r>
-      <w:proofErr w:type="spellStart"/>
-      <w:r>
-        <w:t>NUnit</w:t>
-      </w:r>
-      <w:proofErr w:type="spellEnd"/>
-      <w:r>
-        <w:t xml:space="preserve"> to </w:t>
-      </w:r>
-      <w:proofErr w:type="spellStart"/>
-      <w:r>
-        <w:t>RSpec</w:t>
-      </w:r>
-      <w:proofErr w:type="spellEnd"/>
-      <w:r>
-        <w:t xml:space="preserve"> to Cucumber and a bunch of things in the middle.</w:t>
-      </w:r>
-    </w:p>
-    <w:p>
-      <w:r>
-        <w:t xml:space="preserve">It’s designed for scenarios where you have an automated test that does some work, </w:t>
-      </w:r>
-      <w:r>
-        <w:t xml:space="preserve">but where </w:t>
-      </w:r>
-      <w:r>
-        <w:t>you need a human being to interpret the results. That’s exactly the scenario we’re talking about with this security audit idea: we can run some code to produce a report showing our endpoints, but we specifically WANT a human being to verify it.</w:t>
-      </w:r>
-    </w:p>
-    <w:p>
-      <w:r>
-        <w:t>Here’s how you could use this for your security audit.</w:t>
-      </w:r>
-    </w:p>
-    <w:p>
-      <w:r>
-        <w:rPr>
-          <w:b/>
-        </w:rPr>
-        <w:t>(</w:t>
-      </w:r>
-      <w:proofErr w:type="gramStart"/>
-      <w:r>
-        <w:rPr>
-          <w:b/>
-        </w:rPr>
-        <w:t>click</w:t>
-      </w:r>
-      <w:proofErr w:type="gramEnd"/>
-      <w:r>
-        <w:rPr>
-          <w:b/>
-        </w:rPr>
-        <w:t xml:space="preserve"> for Approvals – Step 1)</w:t>
-      </w:r>
-    </w:p>
-    <w:p>
-      <w:r>
-        <w:t xml:space="preserve">First, </w:t>
-      </w:r>
-      <w:r>
-        <w:t xml:space="preserve">create a plain-text version of the report that you want to audit. In my demo project I wrote a simple console app that produces a report like this. It’s </w:t>
-      </w:r>
-      <w:r>
-        <w:t>the same data I just showed you in that HTML page, but in plain text.</w:t>
-      </w:r>
-    </w:p>
-    <w:p>
-      <w:r>
-        <w:rPr>
-          <w:b/>
-        </w:rPr>
-        <w:t xml:space="preserve"> </w:t>
-      </w:r>
-      <w:r>
-        <w:rPr>
-          <w:b/>
-        </w:rPr>
-        <w:t>(</w:t>
-      </w:r>
-      <w:proofErr w:type="gramStart"/>
-      <w:r>
-        <w:rPr>
-          <w:b/>
-        </w:rPr>
-        <w:t>click</w:t>
-      </w:r>
-      <w:proofErr w:type="gramEnd"/>
-      <w:r>
-        <w:rPr>
-          <w:b/>
-        </w:rPr>
-        <w:t xml:space="preserve"> for Approvals – Step 2)</w:t>
-      </w:r>
-    </w:p>
-    <w:p>
-      <w:r>
-        <w:t xml:space="preserve">Next, write a unit test that generates that report. Instead of making an assertion, however, call </w:t>
-      </w:r>
-      <w:proofErr w:type="spellStart"/>
-      <w:proofErr w:type="gramStart"/>
-      <w:r>
-        <w:t>Approvals.Verify</w:t>
-      </w:r>
-      <w:proofErr w:type="spellEnd"/>
-      <w:r>
-        <w:t>(</w:t>
-      </w:r>
-      <w:proofErr w:type="gramEnd"/>
-      <w:r>
-        <w:t xml:space="preserve">) </w:t>
-      </w:r>
-      <w:r>
-        <w:t>and pass the report text. You can also work with files on disk if you have to, but keeping it string based makes things a little easier.</w:t>
-      </w:r>
-    </w:p>
-    <w:p>
-      <w:r>
-        <w:t>The Approval Test framework keeps track of the “accepted” state of each test. When this test runs, the framework will compare the new version of the report text against that last known accepted state. If they match, the test passes. If they don’t match, Approval Tests automatically opens a diff tool so that a human being can compare the results and make a decision.</w:t>
-      </w:r>
-    </w:p>
-    <w:p>
-      <w:r>
-        <w:rPr>
-          <w:b/>
-        </w:rPr>
-        <w:t>(</w:t>
-      </w:r>
-      <w:proofErr w:type="gramStart"/>
-      <w:r>
-        <w:rPr>
-          <w:b/>
-        </w:rPr>
-        <w:t>click</w:t>
-      </w:r>
-      <w:proofErr w:type="gramEnd"/>
-      <w:r>
-        <w:rPr>
-          <w:b/>
-        </w:rPr>
-        <w:t xml:space="preserve"> for Approvals – Step 3)</w:t>
-      </w:r>
-    </w:p>
-    <w:p>
-      <w:r>
-        <w:t xml:space="preserve">The very first time </w:t>
-      </w:r>
-      <w:r>
-        <w:t xml:space="preserve">that QA </w:t>
-      </w:r>
-      <w:r>
-        <w:t>run</w:t>
-      </w:r>
-      <w:r>
-        <w:t>s</w:t>
-      </w:r>
-      <w:r>
-        <w:t xml:space="preserve"> the test, since there is no “</w:t>
-      </w:r>
-      <w:r>
-        <w:t xml:space="preserve">accepted </w:t>
-      </w:r>
-      <w:r>
-        <w:t>state”</w:t>
-      </w:r>
-      <w:r>
-        <w:t xml:space="preserve"> yet</w:t>
-      </w:r>
-      <w:r>
-        <w:t xml:space="preserve">, the test will launch </w:t>
-      </w:r>
-      <w:r>
-        <w:t>a</w:t>
-      </w:r>
-      <w:r>
-        <w:t xml:space="preserve"> diff tool, like you see here. On the left is the report text, and on the right is a blank </w:t>
-      </w:r>
-      <w:r>
-        <w:t>file</w:t>
-      </w:r>
-      <w:r>
-        <w:t xml:space="preserve">. </w:t>
-      </w:r>
-    </w:p>
-    <w:p>
-      <w:r>
-        <w:t xml:space="preserve">At this point, </w:t>
-      </w:r>
-      <w:r>
-        <w:t>the tester</w:t>
-      </w:r>
-      <w:r>
-        <w:t xml:space="preserve"> would manually verify the report contents</w:t>
-      </w:r>
-      <w:r>
-        <w:t xml:space="preserve">. Once they are satisfied that everything matches expectations, they’d </w:t>
-      </w:r>
-      <w:r>
-        <w:t>merge the left contents into the right file and save them. This is what creates the “</w:t>
-      </w:r>
-      <w:r>
-        <w:t>accepted</w:t>
-      </w:r>
-      <w:r>
-        <w:t xml:space="preserve"> state”.</w:t>
-      </w:r>
-    </w:p>
-    <w:p>
-      <w:r>
-        <w:t>From this point forward, as long as the output of the report doesn’t change, the test will pass without manual intervention.</w:t>
-      </w:r>
-    </w:p>
-    <w:p>
-      <w:r>
-        <w:rPr>
-          <w:b/>
-        </w:rPr>
-        <w:lastRenderedPageBreak/>
-        <w:t>(</w:t>
-      </w:r>
-      <w:proofErr w:type="gramStart"/>
-      <w:r>
-        <w:rPr>
-          <w:b/>
-        </w:rPr>
-        <w:t>click</w:t>
-      </w:r>
-      <w:proofErr w:type="gramEnd"/>
-      <w:r>
-        <w:rPr>
-          <w:b/>
-        </w:rPr>
-        <w:t xml:space="preserve"> for Approvals – Step 4 (diff))</w:t>
-      </w:r>
-    </w:p>
-    <w:p>
-      <w:r>
-        <w:t>In the future, let’s say I make two changes. I add a new endpoint, and I accidently remove the permission attribute from an existing endpoint.</w:t>
-      </w:r>
-    </w:p>
-    <w:p>
-      <w:r>
-        <w:t>The next time that QA runs the approval tests, the diff tool will automatically open and will show the differences. In this case, the tester might determine that the new endpoint was expected and is configured properly, but the removal of the permission setting for the existing endpoint was not expected. The tester could then open a security ticket or otherwise contact the developer to discuss.</w:t>
-      </w:r>
-    </w:p>
-    <w:p>
-      <w:r>
-        <w:t xml:space="preserve">This is all really simple to set up, </w:t>
-      </w:r>
-      <w:r>
-        <w:rPr>
-          <w:i/>
-        </w:rPr>
-        <w:t xml:space="preserve">if </w:t>
-      </w:r>
-      <w:r>
-        <w:t xml:space="preserve">you’ve written your security code in a way that lends itself to static analysis. </w:t>
-      </w:r>
-    </w:p>
-    <w:p>
-      <w:r>
-        <w:rPr>
-          <w:b/>
-        </w:rPr>
-        <w:t>(</w:t>
-      </w:r>
-      <w:proofErr w:type="gramStart"/>
-      <w:r>
-        <w:rPr>
-          <w:b/>
-        </w:rPr>
-        <w:t>click</w:t>
-      </w:r>
-      <w:proofErr w:type="gramEnd"/>
-      <w:r>
-        <w:rPr>
-          <w:b/>
-        </w:rPr>
-        <w:t xml:space="preserve"> for auditing difficult)</w:t>
-      </w:r>
-    </w:p>
-    <w:p>
-      <w:r>
-        <w:t>Generally speaking, these are the things that are easiest to audit using reflection: attributes, class inheritance, and interface implementation. If you use these techniques to implement your cross cutting concerns, then you’ll find it pretty easy to do security audits with a little bit of custom code.</w:t>
-      </w:r>
-    </w:p>
-    <w:p>
-      <w:r>
-        <w:t>If you don’t do this, for instance if you implement your security concerns as just some random methods that get called from specific places in your code, then it’s going to be harder to audit.</w:t>
-      </w:r>
-    </w:p>
-    <w:p>
-      <w:r>
-        <w:rPr>
-          <w:b/>
-        </w:rPr>
-        <w:t>(</w:t>
-      </w:r>
-      <w:proofErr w:type="gramStart"/>
-      <w:r>
-        <w:rPr>
-          <w:b/>
-        </w:rPr>
-        <w:t>click</w:t>
-      </w:r>
-      <w:proofErr w:type="gramEnd"/>
-      <w:r>
-        <w:rPr>
-          <w:b/>
-        </w:rPr>
-        <w:t xml:space="preserve"> for recap)</w:t>
-      </w:r>
-    </w:p>
-    <w:p>
-      <w:r>
-        <w:t>To wrap up, I have a quick recap.</w:t>
-      </w:r>
-    </w:p>
-    <w:p>
-      <w:r>
-        <w:t xml:space="preserve">First, any time that you have to implement a security check, consider whether it’s truly unique to the feature you’re implementing or whether it applies more broadly across multiple features. If it is a cross cutting concern, extract as much of the implementation as possible into your framework. </w:t>
-      </w:r>
-      <w:r>
-        <w:t>This ensures that the implementation is consistent across the entire app.</w:t>
-      </w:r>
-    </w:p>
-    <w:p>
-      <w:r>
-        <w:t xml:space="preserve">The </w:t>
-      </w:r>
-      <w:proofErr w:type="gramStart"/>
-      <w:r>
-        <w:t>holy grail</w:t>
-      </w:r>
-      <w:proofErr w:type="gramEnd"/>
-      <w:r>
-        <w:t xml:space="preserve"> is to make features “secure by default” by completely handling the security requirements in a global way. I showed you how to do this with SQL Injection</w:t>
-      </w:r>
-      <w:r>
-        <w:t>, CSRF defense, and with row-level security in SQL Server 2016.</w:t>
-      </w:r>
-    </w:p>
-    <w:p>
-      <w:r>
-        <w:t xml:space="preserve">Sometimes you’ll still need the developer to do </w:t>
-      </w:r>
-      <w:r>
-        <w:rPr>
-          <w:i/>
-        </w:rPr>
-        <w:t>something on</w:t>
-      </w:r>
-      <w:r>
-        <w:t xml:space="preserve"> a per-feature basis. The best way to do that </w:t>
-      </w:r>
-      <w:r>
-        <w:t>is to use some sort of attribute</w:t>
-      </w:r>
-      <w:r>
-        <w:t xml:space="preserve"> </w:t>
-      </w:r>
-      <w:r>
-        <w:t xml:space="preserve">or marker interface to </w:t>
-      </w:r>
-      <w:r>
-        <w:t>declaratively specify what rules should be applied, and them implement those rules in a consistent part of the processing pipeline</w:t>
-      </w:r>
-      <w:r>
-        <w:t xml:space="preserve">. MVC lets you do this with </w:t>
-      </w:r>
-      <w:proofErr w:type="spellStart"/>
-      <w:r>
-        <w:t>ActionFilters</w:t>
-      </w:r>
-      <w:proofErr w:type="spellEnd"/>
-      <w:r>
-        <w:t xml:space="preserve">, but you can also use </w:t>
-      </w:r>
-      <w:proofErr w:type="spellStart"/>
-      <w:r>
-        <w:t>PostSharp</w:t>
-      </w:r>
-      <w:proofErr w:type="spellEnd"/>
-      <w:r>
-        <w:t xml:space="preserve"> to decorate plain-old C# objects </w:t>
-      </w:r>
-      <w:r>
-        <w:t xml:space="preserve">and properties </w:t>
-      </w:r>
-      <w:r>
-        <w:t xml:space="preserve">with attributes as well. I showed you how to use this approach to </w:t>
-      </w:r>
-      <w:r>
-        <w:t>mask out sensitive data unless the active user has a specific permission.</w:t>
-      </w:r>
-    </w:p>
-    <w:p>
-      <w:r>
-        <w:t>Finally, make life easy for your testers. Instead of making them do exhaustive black-box testing, use Reflection to generate reports showing them which areas of the site implement which security rules. This allows them to provide a 2</w:t>
-      </w:r>
-      <w:r>
-        <w:rPr>
-          <w:vertAlign w:val="superscript"/>
-        </w:rPr>
-        <w:t>nd</w:t>
-      </w:r>
-      <w:r>
-        <w:t xml:space="preserve"> line of defense against </w:t>
-      </w:r>
-      <w:proofErr w:type="spellStart"/>
-      <w:r>
-        <w:t>mis</w:t>
-      </w:r>
-      <w:proofErr w:type="spellEnd"/>
-      <w:r>
         <w:t>-configuration. And for bonus points, use the Approval Tests library to further automate that sort of security audit.</w:t>
       </w:r>
     </w:p>
@@ -4478,7 +4576,6 @@
     </w:p>
     <w:p>
       <w:r>
-        <w:lastRenderedPageBreak/>
         <w:t>This slide deck, my speaker notes, and a fully functional working sample of every concept I presented today is available on my GitHub page, and if you have any questions you can contact me through my website or through Twitter.</w:t>
       </w:r>
     </w:p>

</xml_diff>

<commit_message>
Added better RLS and CSRF graphics
</commit_message>
<xml_diff>
--- a/Narrative - CodeMash 2017.docx
+++ b/Narrative - CodeMash 2017.docx
@@ -2796,289 +2796,1293 @@
         <w:t>top level feature code</w:t>
       </w:r>
       <w:r>
-        <w:t xml:space="preserve"> and into the data access layer. But this is far from “secure by default”; every time you add a new data a</w:t>
+        <w:t xml:space="preserve"> and into the data access layer. But this is far from “secure by default”; </w:t>
+      </w:r>
+      <w:r>
+        <w:t>the security code needs to be manually added to every data access method, and that can result in a lot of duplication. It can also result in a lot of inconsistency if each method implements those rules in a haphazard way.</w:t>
+      </w:r>
+    </w:p>
+    <w:p>
+      <w:pPr>
+        <w:rPr>
+          <w:b/>
+        </w:rPr>
+      </w:pPr>
+      <w:r>
+        <w:rPr>
+          <w:b/>
+        </w:rPr>
+        <w:t>(</w:t>
+      </w:r>
+      <w:proofErr w:type="gramStart"/>
+      <w:r>
+        <w:rPr>
+          <w:b/>
+        </w:rPr>
+        <w:t>click</w:t>
+      </w:r>
+      <w:proofErr w:type="gramEnd"/>
+      <w:r>
+        <w:rPr>
+          <w:b/>
+        </w:rPr>
+        <w:t xml:space="preserve"> for RLS graphic)</w:t>
+      </w:r>
+    </w:p>
+    <w:p>
+      <w:r>
+        <w:t xml:space="preserve">Another way to handle access control is through a technique called Row Level Security. </w:t>
+      </w:r>
+      <w:r>
+        <w:t xml:space="preserve">The idea here is </w:t>
+      </w:r>
+      <w:r>
+        <w:t xml:space="preserve">that instead of filtering out data in our application code, we </w:t>
+      </w:r>
+      <w:r>
+        <w:t xml:space="preserve">create a security policy </w:t>
+      </w:r>
+      <w:r>
+        <w:rPr>
+          <w:i/>
+        </w:rPr>
+        <w:t xml:space="preserve">in the database itself </w:t>
+      </w:r>
+      <w:r>
+        <w:t>that does the filtering</w:t>
+      </w:r>
+      <w:r>
+        <w:t xml:space="preserve">. Then, the application can simply ask for the data it needs, and the database will only return the data that the user is allowed to access. This </w:t>
+      </w:r>
+      <w:r>
+        <w:t xml:space="preserve">essentially makes the access control transparent to the application code and </w:t>
+      </w:r>
+      <w:r>
+        <w:t>make</w:t>
+      </w:r>
+      <w:r>
+        <w:t>s</w:t>
+      </w:r>
+      <w:r>
+        <w:t xml:space="preserve"> </w:t>
+      </w:r>
+      <w:r>
+        <w:t xml:space="preserve">the entire </w:t>
+      </w:r>
+      <w:r>
+        <w:t xml:space="preserve">data access </w:t>
+      </w:r>
+      <w:r>
+        <w:t xml:space="preserve">layer </w:t>
+      </w:r>
+      <w:r>
+        <w:t>“secure by default”.</w:t>
+      </w:r>
+    </w:p>
+    <w:p>
+      <w:r>
+        <w:t>Of course, the devil is in the details, and this approach depends heavily on making this security policy thing aware of who the current user is. Unless you want to give each of your users a dedicated database login, this is typically easier said than done.</w:t>
+      </w:r>
+    </w:p>
+    <w:p>
+      <w:r>
+        <w:t>However, SQL Server 2016 added a new feature that makes this much, much easier to do.</w:t>
+      </w:r>
+    </w:p>
+    <w:p>
+      <w:r>
+        <w:rPr>
+          <w:b/>
+        </w:rPr>
+        <w:t>(</w:t>
+      </w:r>
+      <w:proofErr w:type="gramStart"/>
+      <w:r>
+        <w:rPr>
+          <w:b/>
+        </w:rPr>
+        <w:t>click</w:t>
+      </w:r>
+      <w:proofErr w:type="gramEnd"/>
+      <w:r>
+        <w:rPr>
+          <w:b/>
+        </w:rPr>
+        <w:t xml:space="preserve"> for RLS)</w:t>
+      </w:r>
+    </w:p>
+    <w:p>
+      <w:r>
+        <w:t xml:space="preserve">This new feature is called the “session context”, and it’s basically a key/value collection that’s scoped to the database connection. This basically gives us a global dictionary that is shared by all queries within a connection. </w:t>
+      </w:r>
+    </w:p>
+    <w:p>
+      <w:r>
+        <w:t>You put a value into the collection like this, and you can select it back out like this.</w:t>
+      </w:r>
+      <w:r>
+        <w:t xml:space="preserve"> And you can read this value anywhere in the connection: inside a view, inside a stored procedure, etc.</w:t>
+      </w:r>
+    </w:p>
+    <w:p>
+      <w:r>
+        <w:t>This now gives us a really easy way to tell that security policy who the current user is. Here’s how it all works.</w:t>
+      </w:r>
+    </w:p>
+    <w:p>
+      <w:pPr>
+        <w:rPr>
+          <w:b/>
+        </w:rPr>
+      </w:pPr>
+      <w:r>
+        <w:rPr>
+          <w:b/>
+        </w:rPr>
+        <w:t>(</w:t>
+      </w:r>
+      <w:proofErr w:type="gramStart"/>
+      <w:r>
+        <w:rPr>
+          <w:b/>
+        </w:rPr>
+        <w:t>click</w:t>
+      </w:r>
+      <w:proofErr w:type="gramEnd"/>
+      <w:r>
+        <w:rPr>
+          <w:b/>
+        </w:rPr>
+        <w:t xml:space="preserve"> for RLS – security policy)</w:t>
+      </w:r>
+    </w:p>
+    <w:p>
+      <w:r>
+        <w:t>First, we need to create what’s called a predicate function. This function will get executed against each row of a result set containing Order records. If the function returns TRUE then the Order gets returned, and if it returns FALSE the order is not returned.</w:t>
+      </w:r>
+    </w:p>
+    <w:p>
+      <w:r>
+        <w:lastRenderedPageBreak/>
+        <w:t xml:space="preserve">The function assumes that the current user ID has been added to the session context. It accepts as input the user ID associated with an Order. </w:t>
+      </w:r>
+    </w:p>
+    <w:p>
+      <w:r>
+        <w:t>If the user ID that’s passed in is equal to the value in the session context, then it means that the given order record is owned by the current user, and the function returns TRUE.</w:t>
+      </w:r>
+    </w:p>
+    <w:p>
+      <w:r>
+        <w:t>If the user ID that’s passed in is NOT equal to the value in the session context, we do a permission lookup for the currently logged in user. If they are allowed to manage all orders, we return TRUE, and otherwise we return FALSE.</w:t>
+      </w:r>
+    </w:p>
+    <w:p>
+      <w:r>
+        <w:t>You can think of this like a lam</w:t>
+      </w:r>
+      <w:r>
+        <w:t>b</w:t>
+      </w:r>
+      <w:r>
+        <w:t>da expression that you might pass into a LINQ query, it’s basically a filter function that is used to reduce a result set.</w:t>
+      </w:r>
+    </w:p>
+    <w:p>
+      <w:r>
+        <w:t xml:space="preserve">There is one </w:t>
+      </w:r>
+      <w:proofErr w:type="spellStart"/>
+      <w:r>
+        <w:t>gotcha</w:t>
+      </w:r>
+      <w:proofErr w:type="spellEnd"/>
+      <w:r>
+        <w:t xml:space="preserve"> here: when we’re done, the security policy is going to execute this predicate whenever ANYONE tries to access the Orders table. It’s important that you check to see if the user ID is in the session context or not. </w:t>
+      </w:r>
+      <w:r>
+        <w:t>If not, don’t filter anything.</w:t>
+      </w:r>
+    </w:p>
+    <w:p>
+      <w:r>
+        <w:t>I learned this the hard way. When I was writing the sample code for this section I couldn’t figure out why my test data scripts were successful, but the Orders table was empty. I spent about 30 minutes trying to figure it out before I realized that I’d created a security policy that was so secure, it prevented ANYONE from ever seeing any records from the Orders table. Good times.</w:t>
+      </w:r>
+    </w:p>
+    <w:p>
+      <w:r>
+        <w:t>Once we have this predicate defined, we need to tell SQL Server where to use it.</w:t>
+      </w:r>
+    </w:p>
+    <w:p>
+      <w:r>
+        <w:rPr>
+          <w:b/>
+        </w:rPr>
+        <w:t>(</w:t>
+      </w:r>
+      <w:proofErr w:type="gramStart"/>
+      <w:r>
+        <w:rPr>
+          <w:b/>
+        </w:rPr>
+        <w:t>click</w:t>
+      </w:r>
+      <w:proofErr w:type="gramEnd"/>
+      <w:r>
+        <w:rPr>
+          <w:b/>
+        </w:rPr>
+        <w:t xml:space="preserve"> for RLS – policy)</w:t>
+      </w:r>
+    </w:p>
+    <w:p>
+      <w:r>
+        <w:t>To do that, we create a security policy on the Orders table that contains a FILTER PREDICATE referencing the function we just created.</w:t>
+      </w:r>
+    </w:p>
+    <w:p>
+      <w:r>
+        <w:t>Once this is in place, any attempt to read from the Orders table will be subject to the access control logic we defined.</w:t>
+      </w:r>
+    </w:p>
+    <w:p>
+      <w:r>
+        <w:t xml:space="preserve">The </w:t>
+      </w:r>
+      <w:r>
+        <w:t>last piece of the puzzle is to actually set the user ID into the session context so that it’s available to the security policy.</w:t>
+      </w:r>
+    </w:p>
+    <w:p>
+      <w:r>
+        <w:rPr>
+          <w:b/>
+        </w:rPr>
+        <w:t>(</w:t>
+      </w:r>
+      <w:proofErr w:type="gramStart"/>
+      <w:r>
+        <w:rPr>
+          <w:b/>
+        </w:rPr>
+        <w:t>click</w:t>
+      </w:r>
+      <w:proofErr w:type="gramEnd"/>
+      <w:r>
+        <w:rPr>
+          <w:b/>
+        </w:rPr>
+        <w:t xml:space="preserve"> for RLS – </w:t>
+      </w:r>
+      <w:r>
+        <w:rPr>
+          <w:b/>
+        </w:rPr>
+        <w:t>EF interceptor</w:t>
+      </w:r>
+      <w:r>
+        <w:rPr>
+          <w:b/>
+        </w:rPr>
+        <w:t>)</w:t>
+      </w:r>
+    </w:p>
+    <w:p>
+      <w:r>
+        <w:t xml:space="preserve">To do that, we need some sort of hook that we can tap into and run custom code at the start of every database connection. </w:t>
+      </w:r>
+    </w:p>
+    <w:p>
+      <w:r>
+        <w:t xml:space="preserve">In Entity Framework, for example, we can </w:t>
+      </w:r>
+      <w:r>
+        <w:t xml:space="preserve">create a class that implements the </w:t>
+      </w:r>
+      <w:proofErr w:type="spellStart"/>
+      <w:r>
+        <w:t>IDbConnectionInterceptor</w:t>
+      </w:r>
+      <w:proofErr w:type="spellEnd"/>
+      <w:r>
+        <w:t xml:space="preserve"> interface and implement the “Opened” method. The code we put here gets run each time Entity Framework opens a new connection.</w:t>
+      </w:r>
+    </w:p>
+    <w:p>
+      <w:r>
+        <w:t>All we need to do is figure out who the current user is, and then add that value to the session context.</w:t>
+      </w:r>
+    </w:p>
+    <w:p>
+      <w:r>
+        <w:t>That’s it.</w:t>
+      </w:r>
+    </w:p>
+    <w:p>
+      <w:r>
+        <w:rPr>
+          <w:b/>
+        </w:rPr>
+        <w:t>(</w:t>
+      </w:r>
+      <w:proofErr w:type="gramStart"/>
+      <w:r>
+        <w:rPr>
+          <w:b/>
+        </w:rPr>
+        <w:t>click</w:t>
+      </w:r>
+      <w:proofErr w:type="gramEnd"/>
+      <w:r>
+        <w:rPr>
+          <w:b/>
+        </w:rPr>
+        <w:t xml:space="preserve"> for RLS – clean)</w:t>
+      </w:r>
+    </w:p>
+    <w:p>
+      <w:r>
+        <w:t>Once those things are in place, our feature code can be 100% focused on business logic</w:t>
+      </w:r>
+      <w:r>
+        <w:t xml:space="preserve"> because all of the access control is taking place automatically.</w:t>
+      </w:r>
+      <w:r>
+        <w:t xml:space="preserve"> Pretty sweet!</w:t>
+      </w:r>
+    </w:p>
+    <w:p>
+      <w:pPr>
+        <w:rPr>
+          <w:b/>
+        </w:rPr>
+      </w:pPr>
+    </w:p>
+    <w:p>
+      <w:r>
+        <w:rPr>
+          <w:b/>
+        </w:rPr>
+        <w:t>(</w:t>
+      </w:r>
+      <w:proofErr w:type="gramStart"/>
+      <w:r>
+        <w:rPr>
+          <w:b/>
+        </w:rPr>
+        <w:t>click</w:t>
+      </w:r>
+      <w:proofErr w:type="gramEnd"/>
+      <w:r>
+        <w:rPr>
+          <w:b/>
+        </w:rPr>
+        <w:t xml:space="preserve"> for Authorization transition)</w:t>
+      </w:r>
+    </w:p>
+    <w:p>
+      <w:r>
+        <w:t xml:space="preserve">I just showed you </w:t>
+      </w:r>
+      <w:r>
+        <w:t xml:space="preserve">a few security concerns that you can implement completely in your framework, with no feature level code whatsoever. </w:t>
+      </w:r>
+    </w:p>
+    <w:p>
+      <w:r>
+        <w:t xml:space="preserve">In many cases, though, the business rules governing access to a feature can’t be </w:t>
+      </w:r>
+      <w:r>
+        <w:rPr>
+          <w:i/>
+        </w:rPr>
+        <w:t xml:space="preserve">fully </w:t>
+      </w:r>
+      <w:r>
+        <w:t xml:space="preserve">swept under the covers. For instance, you can implement a permission check in the framework, but you still need something in the feature code to indicate which permissions are required. These next two examples are going to show you how </w:t>
+      </w:r>
+      <w:r>
+        <w:t>to take a declarative approach to those concerns so that you can decouple the implementation of the security check from the declaration that it’s actually needed.</w:t>
+      </w:r>
+    </w:p>
+    <w:p>
+      <w:r>
+        <w:t xml:space="preserve">Let’s </w:t>
+      </w:r>
+      <w:r>
+        <w:t xml:space="preserve">start with </w:t>
+      </w:r>
+      <w:r>
+        <w:t xml:space="preserve">a basic example </w:t>
+      </w:r>
+      <w:r>
+        <w:t xml:space="preserve">where we </w:t>
+      </w:r>
+      <w:r>
+        <w:t>want to ensure that only users with a specific permission are allowed to access a certain MVC endpoint.</w:t>
+      </w:r>
+    </w:p>
+    <w:p>
+      <w:r>
+        <w:rPr>
+          <w:b/>
+        </w:rPr>
+        <w:t>(</w:t>
+      </w:r>
+      <w:proofErr w:type="gramStart"/>
+      <w:r>
+        <w:rPr>
+          <w:b/>
+        </w:rPr>
+        <w:t>click</w:t>
+      </w:r>
+      <w:proofErr w:type="gramEnd"/>
+      <w:r>
+        <w:rPr>
+          <w:b/>
+        </w:rPr>
+        <w:t xml:space="preserve"> for </w:t>
+      </w:r>
+      <w:proofErr w:type="spellStart"/>
+      <w:r>
+        <w:rPr>
+          <w:b/>
+        </w:rPr>
+        <w:t>Auth</w:t>
+      </w:r>
+      <w:proofErr w:type="spellEnd"/>
+      <w:r>
+        <w:rPr>
+          <w:b/>
+        </w:rPr>
+        <w:t xml:space="preserve"> – feature)</w:t>
+      </w:r>
+    </w:p>
+    <w:p>
+      <w:r>
+        <w:t xml:space="preserve">If you implement this rule </w:t>
+      </w:r>
+      <w:r>
+        <w:t xml:space="preserve">in feature code </w:t>
+      </w:r>
+      <w:r>
+        <w:t>it will look something like this: somewhere in the body of each page or action you’ll check to see if the user has the necessary permission and, if not, you’ll kick them out.</w:t>
+      </w:r>
+    </w:p>
+    <w:p>
+      <w:r>
+        <w:t xml:space="preserve">This is simple, but it results in a lot of duplicative code. If you change how the permission check works, or if you decide you want to do something different than return an </w:t>
+      </w:r>
+      <w:proofErr w:type="spellStart"/>
+      <w:r>
+        <w:t>HttpUnauthorizedResult</w:t>
+      </w:r>
+      <w:proofErr w:type="spellEnd"/>
+      <w:r>
+        <w:t>, you’re going to have a lot of places to modify.</w:t>
+      </w:r>
+    </w:p>
+    <w:p>
+      <w:pPr>
+        <w:rPr>
+          <w:b/>
+        </w:rPr>
+      </w:pPr>
+      <w:r>
+        <w:rPr>
+          <w:b/>
+        </w:rPr>
+        <w:t>(</w:t>
+      </w:r>
+      <w:proofErr w:type="gramStart"/>
+      <w:r>
+        <w:rPr>
+          <w:b/>
+        </w:rPr>
+        <w:t>click</w:t>
+      </w:r>
+      <w:proofErr w:type="gramEnd"/>
+      <w:r>
+        <w:rPr>
+          <w:b/>
+        </w:rPr>
+        <w:t xml:space="preserve"> for </w:t>
+      </w:r>
+      <w:proofErr w:type="spellStart"/>
+      <w:r>
+        <w:rPr>
+          <w:b/>
+        </w:rPr>
+        <w:t>Auth</w:t>
+      </w:r>
+      <w:proofErr w:type="spellEnd"/>
+      <w:r>
+        <w:rPr>
+          <w:b/>
+        </w:rPr>
+        <w:t xml:space="preserve"> – feature #2)</w:t>
+      </w:r>
+    </w:p>
+    <w:p>
+      <w:r>
+        <w:t>The only thing about this piece of code that will change between features is the specific permission that is required</w:t>
+      </w:r>
+      <w:r>
+        <w:t xml:space="preserve">; the rest of </w:t>
+      </w:r>
+      <w:r>
+        <w:t>this code is boilerplate</w:t>
+      </w:r>
+      <w:r>
+        <w:t>, and tha</w:t>
+      </w:r>
+      <w:r>
+        <w:t>t makes it a good candidate for being solved in the framework.</w:t>
+      </w:r>
+    </w:p>
+    <w:p>
+      <w:r>
+        <w:rPr>
+          <w:b/>
+        </w:rPr>
+        <w:t>(</w:t>
+      </w:r>
+      <w:proofErr w:type="gramStart"/>
+      <w:r>
+        <w:rPr>
+          <w:b/>
+        </w:rPr>
+        <w:t>click</w:t>
+      </w:r>
+      <w:proofErr w:type="gramEnd"/>
+      <w:r>
+        <w:rPr>
+          <w:b/>
+        </w:rPr>
+        <w:t xml:space="preserve"> for </w:t>
+      </w:r>
+      <w:proofErr w:type="spellStart"/>
+      <w:r>
+        <w:rPr>
+          <w:b/>
+        </w:rPr>
+        <w:t>Auth</w:t>
+      </w:r>
+      <w:proofErr w:type="spellEnd"/>
+      <w:r>
+        <w:rPr>
+          <w:b/>
+        </w:rPr>
+        <w:t xml:space="preserve"> – framework)</w:t>
+      </w:r>
+    </w:p>
+    <w:p>
+      <w:r>
+        <w:t xml:space="preserve">To make this a cross-cutting concern, extract the </w:t>
+      </w:r>
+      <w:r>
+        <w:rPr>
+          <w:i/>
+        </w:rPr>
+        <w:t xml:space="preserve">implementation </w:t>
+      </w:r>
+      <w:r>
+        <w:t>of the permission check into an</w:t>
+      </w:r>
+      <w:r>
+        <w:t xml:space="preserve"> Action Filter</w:t>
+      </w:r>
+      <w:r>
+        <w:t xml:space="preserve"> attribute, and then provide the </w:t>
+      </w:r>
+      <w:r>
+        <w:rPr>
+          <w:i/>
+        </w:rPr>
+        <w:t xml:space="preserve">feature-specific </w:t>
+      </w:r>
+      <w:r>
+        <w:t>data as an argument to that attribute.</w:t>
+      </w:r>
+    </w:p>
+    <w:p>
+      <w:r>
+        <w:rPr>
+          <w:b/>
+        </w:rPr>
+        <w:t xml:space="preserve"> </w:t>
+      </w:r>
+      <w:r>
+        <w:rPr>
+          <w:b/>
+        </w:rPr>
+        <w:t>(</w:t>
+      </w:r>
+      <w:proofErr w:type="gramStart"/>
+      <w:r>
+        <w:rPr>
+          <w:b/>
+        </w:rPr>
+        <w:t>click</w:t>
+      </w:r>
+      <w:proofErr w:type="gramEnd"/>
+      <w:r>
+        <w:rPr>
+          <w:b/>
+        </w:rPr>
+        <w:t xml:space="preserve"> for implementation)</w:t>
+      </w:r>
+    </w:p>
+    <w:p>
+      <w:r>
+        <w:t>The implem</w:t>
       </w:r>
       <w:bookmarkStart w:id="0" w:name="_GoBack"/>
       <w:bookmarkEnd w:id="0"/>
       <w:r>
-        <w:t>ccess method, you’ll need to re-implement the security checks. It also leads to a lot of duplicate code if the security logic is implemented differently in each of these methods.</w:t>
-      </w:r>
-    </w:p>
-    <w:p>
-      <w:r>
-        <w:t>In some cases, you might be able to push this logic even lower, into the database itself, using a technique called Row Level Security. The idea here is that the database, not the application, determines which rows a given user can see. This eliminates the need for access control in the application code and goes a long way towards making things “secure by default”.</w:t>
-      </w:r>
-    </w:p>
-    <w:p>
-      <w:r>
-        <w:rPr>
-          <w:b/>
-        </w:rPr>
-        <w:t>(</w:t>
-      </w:r>
-      <w:proofErr w:type="gramStart"/>
-      <w:r>
-        <w:rPr>
-          <w:b/>
-        </w:rPr>
-        <w:t>click</w:t>
-      </w:r>
-      <w:proofErr w:type="gramEnd"/>
-      <w:r>
-        <w:rPr>
-          <w:b/>
-        </w:rPr>
-        <w:t xml:space="preserve"> for RLS)</w:t>
-      </w:r>
-    </w:p>
-    <w:p>
-      <w:r>
-        <w:t xml:space="preserve">This is an example of how you could implement Row Level Security using Entity </w:t>
-      </w:r>
-      <w:r>
-        <w:t xml:space="preserve">Framework and SQL Server 2016. </w:t>
-      </w:r>
-    </w:p>
-    <w:p>
-      <w:r>
-        <w:t xml:space="preserve">In the 2016 version, SQL Server added a new feature </w:t>
-      </w:r>
-      <w:r>
-        <w:t>called the “session context”. This is basically a key/value collection that’s scoped to the connection and it lets us establish essentially a “global variable” for all queries executed within that connection. Here’s how it works.</w:t>
-      </w:r>
-    </w:p>
-    <w:p>
-      <w:r>
-        <w:t xml:space="preserve">First, we create a class that implements the </w:t>
+        <w:t xml:space="preserve">entation is really straightforward. </w:t>
+      </w:r>
+      <w:r>
+        <w:t>MVC will automatically execute the code at the right time, so t</w:t>
+      </w:r>
+      <w:r>
+        <w:t xml:space="preserve">he only tricky thing is figuring out </w:t>
+      </w:r>
+      <w:r>
+        <w:t>what permissions the user has</w:t>
+      </w:r>
+      <w:r>
+        <w:t xml:space="preserve">. </w:t>
+      </w:r>
+      <w:r>
+        <w:t xml:space="preserve">If your controllers all derive </w:t>
+      </w:r>
+      <w:r>
+        <w:t xml:space="preserve">from that base class I keep talking about, then just add a </w:t>
+      </w:r>
+      <w:r>
+        <w:t>“</w:t>
       </w:r>
       <w:proofErr w:type="spellStart"/>
       <w:r>
-        <w:t>IDbConnectionInterceptor</w:t>
+        <w:t>CurrentUser</w:t>
       </w:r>
       <w:proofErr w:type="spellEnd"/>
       <w:r>
-        <w:t xml:space="preserve"> interface. This basically tells Entity Framework that we want to run some custom code whenever a database connection is opened.</w:t>
-      </w:r>
-    </w:p>
-    <w:p>
-      <w:r>
-        <w:t xml:space="preserve">In our custom code, if no user is logged in, we don’t do anything. This is important or else we prevent the system from running </w:t>
+        <w:t>” property to that base controller</w:t>
+      </w:r>
+      <w:r>
+        <w:t xml:space="preserve"> and then you can access it with a little bit of casting.</w:t>
+      </w:r>
+    </w:p>
+    <w:p>
+      <w:r>
+        <w:t>Once we know who the user is, we can enforce the permission check from a centralized place.</w:t>
+      </w:r>
+    </w:p>
+    <w:p>
+      <w:r>
+        <w:rPr>
+          <w:b/>
+        </w:rPr>
+        <w:t>(</w:t>
+      </w:r>
+      <w:proofErr w:type="gramStart"/>
+      <w:r>
+        <w:rPr>
+          <w:b/>
+        </w:rPr>
+        <w:t>click</w:t>
+      </w:r>
+      <w:proofErr w:type="gramEnd"/>
+      <w:r>
+        <w:rPr>
+          <w:b/>
+        </w:rPr>
+        <w:t xml:space="preserve"> for Property-level transition)</w:t>
+      </w:r>
+    </w:p>
+    <w:p>
+      <w:r>
+        <w:t>Page level authorization is great for course-grained control over your app, but sometimes you may need more granular control to further protect specific pieces of sensitive data, such as credit card or social security numbers, that may be displayed within your app.</w:t>
+      </w:r>
+    </w:p>
+    <w:p>
+      <w:r>
+        <w:lastRenderedPageBreak/>
+        <w:t>In many cases, these requirements can also be treated as cross-cutting concerns, with a little bit of effort.</w:t>
+      </w:r>
+    </w:p>
+    <w:p>
+      <w:r>
+        <w:rPr>
+          <w:b/>
+        </w:rPr>
+        <w:t>(</w:t>
+      </w:r>
+      <w:proofErr w:type="gramStart"/>
+      <w:r>
+        <w:rPr>
+          <w:b/>
+        </w:rPr>
+        <w:t>click</w:t>
+      </w:r>
+      <w:proofErr w:type="gramEnd"/>
+      <w:r>
+        <w:rPr>
+          <w:b/>
+        </w:rPr>
+        <w:t xml:space="preserve"> for code sample)</w:t>
+      </w:r>
+    </w:p>
+    <w:p>
+      <w:r>
+        <w:t>This piece of code is from a view model in my sample app. It implements a business rule that a user must have a specific permission in order to see plain-text social security numbers.</w:t>
+      </w:r>
+    </w:p>
+    <w:p>
+      <w:r>
+        <w:t xml:space="preserve">Just like with page-level authorization this is fairly simple to do, but it can result in a lot of copy/pasted code that makes it hard to maintain or modify those rules over </w:t>
+      </w:r>
+      <w:proofErr w:type="gramStart"/>
+      <w:r>
+        <w:t>time.</w:t>
+      </w:r>
+      <w:proofErr w:type="gramEnd"/>
+      <w:r>
+        <w:t xml:space="preserve"> It also requires that we couple the object model to the concept of a user identity, which might be undesirable.</w:t>
+      </w:r>
+    </w:p>
+    <w:p>
+      <w:r>
+        <w:t xml:space="preserve">Since this rule applies to </w:t>
       </w:r>
       <w:r>
         <w:rPr>
           <w:i/>
         </w:rPr>
-        <w:t>any</w:t>
-      </w:r>
-      <w:r>
-        <w:t xml:space="preserve"> queries for anonymous users, which is probably bad.</w:t>
-      </w:r>
-    </w:p>
-    <w:p>
-      <w:r>
-        <w:t xml:space="preserve">Then, if there IS a logged in user, we execute this stored procedure called </w:t>
+        <w:t xml:space="preserve">any </w:t>
+      </w:r>
+      <w:r>
+        <w:t>feature that displays SSNs, it meets our definition of a cross cutting concern that could be handled in the framework.</w:t>
+      </w:r>
+    </w:p>
+    <w:p>
+      <w:r>
+        <w:rPr>
+          <w:b/>
+        </w:rPr>
+        <w:t>(</w:t>
+      </w:r>
+      <w:proofErr w:type="gramStart"/>
+      <w:r>
+        <w:rPr>
+          <w:b/>
+        </w:rPr>
+        <w:t>click</w:t>
+      </w:r>
+      <w:proofErr w:type="gramEnd"/>
+      <w:r>
+        <w:rPr>
+          <w:b/>
+        </w:rPr>
+        <w:t xml:space="preserve"> for Property </w:t>
       </w:r>
       <w:proofErr w:type="spellStart"/>
       <w:r>
-        <w:t>sp_set_session_context</w:t>
+        <w:rPr>
+          <w:b/>
+        </w:rPr>
+        <w:t>Auth</w:t>
       </w:r>
       <w:proofErr w:type="spellEnd"/>
       <w:r>
-        <w:t>. This is how we add values to the connection scope.</w:t>
-      </w:r>
-      <w:r>
-        <w:t xml:space="preserve"> In this case, we’re adding the user ID to the session.</w:t>
-      </w:r>
-    </w:p>
-    <w:p>
-      <w:r>
-        <w:t>At this point, the connection gets opened and any query that wants to can access the current user ID.</w:t>
-      </w:r>
-    </w:p>
-    <w:p>
-      <w:r>
-        <w:rPr>
-          <w:b/>
-        </w:rPr>
-        <w:t>(</w:t>
-      </w:r>
-      <w:proofErr w:type="gramStart"/>
-      <w:r>
-        <w:rPr>
-          <w:b/>
-        </w:rPr>
-        <w:t>click</w:t>
-      </w:r>
-      <w:proofErr w:type="gramEnd"/>
-      <w:r>
-        <w:rPr>
-          <w:b/>
-        </w:rPr>
-        <w:t xml:space="preserve"> for RLS – SQL)</w:t>
-      </w:r>
-    </w:p>
-    <w:p>
-      <w:r>
-        <w:t xml:space="preserve">The next thing we need to do is to use that ID to restrict access to specific rows. We do that by creating a predicate function that accepts the user ID </w:t>
-      </w:r>
-      <w:r>
-        <w:rPr>
-          <w:u w:val="single"/>
-        </w:rPr>
-        <w:t>associated with an order we want to display</w:t>
-      </w:r>
-      <w:r>
-        <w:t>. The predicate function returns 1 if the user ID that is passed in is equal to the current user, which would mean the user is viewing an order they own, OR if the current user has permission to view all orders.</w:t>
+        <w:rPr>
+          <w:b/>
+        </w:rPr>
+        <w:t xml:space="preserve"> – framework)</w:t>
+      </w:r>
+    </w:p>
+    <w:p>
+      <w:r>
+        <w:t xml:space="preserve">And just like with page-level </w:t>
+      </w:r>
+      <w:proofErr w:type="gramStart"/>
+      <w:r>
+        <w:t>authorization, that</w:t>
+      </w:r>
+      <w:proofErr w:type="gramEnd"/>
+      <w:r>
+        <w:t xml:space="preserve"> means pushing the </w:t>
+      </w:r>
+      <w:r>
+        <w:rPr>
+          <w:i/>
+        </w:rPr>
+        <w:t xml:space="preserve">implementation </w:t>
+      </w:r>
+      <w:r>
+        <w:t xml:space="preserve">of the check </w:t>
+      </w:r>
+      <w:r>
+        <w:t>into an attribute and passing the specific permission to that attribute as an argument.</w:t>
+      </w:r>
+      <w:r>
+        <w:t xml:space="preserve"> A side benefit of this approach is that we might be able to decouple the object model from the application user class, which you’ll see is NOT represented anywhere in this code.</w:t>
+      </w:r>
+    </w:p>
+    <w:p>
+      <w:r>
+        <w:t>Unlike with page-level authorization, however, there’s no handy place to hook this logic into. There is no generic “</w:t>
+      </w:r>
+      <w:proofErr w:type="spellStart"/>
+      <w:r>
+        <w:t>OnPropertyAccessed</w:t>
+      </w:r>
+      <w:proofErr w:type="spellEnd"/>
+      <w:r>
+        <w:t>” type filter built into .NET.</w:t>
+      </w:r>
+    </w:p>
+    <w:p>
+      <w:r>
+        <w:t xml:space="preserve">However, we can use a library called </w:t>
+      </w:r>
+      <w:proofErr w:type="spellStart"/>
+      <w:r>
+        <w:t>PostSharp</w:t>
+      </w:r>
+      <w:proofErr w:type="spellEnd"/>
+      <w:r>
+        <w:t xml:space="preserve"> to give us pretty much that exact thing. </w:t>
+      </w:r>
+      <w:proofErr w:type="spellStart"/>
+      <w:r>
+        <w:t>PostSharp</w:t>
+      </w:r>
+      <w:proofErr w:type="spellEnd"/>
+      <w:r>
+        <w:t xml:space="preserve"> is what’s called an “Aspect Oriented Programming” framework. I won’t go into all the details, but basically it’s a post-processor that runs </w:t>
+      </w:r>
+      <w:r>
+        <w:rPr>
+          <w:i/>
+        </w:rPr>
+        <w:t xml:space="preserve">after </w:t>
+      </w:r>
+      <w:r>
+        <w:t xml:space="preserve">you compile your code, and it essentially modifies the IL </w:t>
+      </w:r>
+      <w:r>
+        <w:t>to</w:t>
+      </w:r>
+      <w:r>
+        <w:t xml:space="preserve"> “weave” code together in interesting ways.</w:t>
+      </w:r>
+    </w:p>
+    <w:p>
+      <w:r>
+        <w:t>For example,</w:t>
+      </w:r>
+      <w:r>
+        <w:t xml:space="preserve"> in my demo app I implemented a custom attribute called </w:t>
+      </w:r>
+      <w:proofErr w:type="spellStart"/>
+      <w:r>
+        <w:t>MaskedValue</w:t>
+      </w:r>
+      <w:proofErr w:type="spellEnd"/>
+      <w:r>
+        <w:t>, which looks like this:</w:t>
+      </w:r>
+    </w:p>
+    <w:p>
+      <w:r>
+        <w:rPr>
+          <w:b/>
+        </w:rPr>
+        <w:t>(</w:t>
+      </w:r>
+      <w:proofErr w:type="gramStart"/>
+      <w:r>
+        <w:rPr>
+          <w:b/>
+        </w:rPr>
+        <w:t>click</w:t>
+      </w:r>
+      <w:proofErr w:type="gramEnd"/>
+      <w:r>
+        <w:rPr>
+          <w:b/>
+        </w:rPr>
+        <w:t xml:space="preserve"> for </w:t>
+      </w:r>
+      <w:proofErr w:type="spellStart"/>
+      <w:r>
+        <w:rPr>
+          <w:b/>
+        </w:rPr>
+        <w:t>PostSharp</w:t>
+      </w:r>
+      <w:proofErr w:type="spellEnd"/>
+      <w:r>
+        <w:rPr>
+          <w:b/>
+        </w:rPr>
+        <w:t xml:space="preserve"> code</w:t>
+      </w:r>
+      <w:r>
+        <w:t>)</w:t>
+      </w:r>
+    </w:p>
+    <w:p>
+      <w:r>
+        <w:t xml:space="preserve">I’ve created this base class called </w:t>
+      </w:r>
+      <w:proofErr w:type="spellStart"/>
+      <w:r>
+        <w:t>UserAwarePropertyInterceptor</w:t>
+      </w:r>
+      <w:proofErr w:type="spellEnd"/>
+      <w:r>
+        <w:t>. It basically talks to the current thread, figures out which user is active, and exposes the user data as a class member.</w:t>
+      </w:r>
+      <w:r>
+        <w:t xml:space="preserve"> This is what allows us to decouple the view model itself from the application user class.</w:t>
+      </w:r>
+    </w:p>
+    <w:p>
+      <w:r>
+        <w:t xml:space="preserve">This property interceptor </w:t>
+      </w:r>
+      <w:r>
+        <w:t xml:space="preserve">base class </w:t>
+      </w:r>
+      <w:r>
+        <w:t xml:space="preserve">itself </w:t>
+      </w:r>
+      <w:r>
+        <w:t xml:space="preserve">inherits from a </w:t>
+      </w:r>
+      <w:proofErr w:type="spellStart"/>
+      <w:r>
+        <w:t>PostSharp</w:t>
+      </w:r>
+      <w:proofErr w:type="spellEnd"/>
+      <w:r>
+        <w:t xml:space="preserve"> class which gives us this </w:t>
+      </w:r>
+      <w:proofErr w:type="spellStart"/>
+      <w:r>
+        <w:rPr>
+          <w:i/>
+        </w:rPr>
+        <w:t>OnGetValue</w:t>
+      </w:r>
+      <w:proofErr w:type="spellEnd"/>
+      <w:r>
+        <w:t xml:space="preserve"> method to override. This method will get executed every time code tries to read the property </w:t>
+      </w:r>
+      <w:r>
+        <w:t>that the attribute is attached to</w:t>
+      </w:r>
+      <w:r>
+        <w:t>. I do the permission check in the body of this method and, if the user doesn’t have the necessary permission, I return a masked value instead of the raw SSN.</w:t>
+      </w:r>
+    </w:p>
+    <w:p>
+      <w:r>
+        <w:t xml:space="preserve">Again, the magic here is </w:t>
+      </w:r>
+      <w:proofErr w:type="spellStart"/>
+      <w:r>
+        <w:t>PostSharp</w:t>
+      </w:r>
+      <w:proofErr w:type="spellEnd"/>
+      <w:r>
+        <w:t xml:space="preserve">. After I compile my code, </w:t>
+      </w:r>
+      <w:r>
+        <w:t xml:space="preserve">the </w:t>
+      </w:r>
+      <w:proofErr w:type="spellStart"/>
+      <w:r>
+        <w:t>PostSharp</w:t>
+      </w:r>
+      <w:proofErr w:type="spellEnd"/>
+      <w:r>
+        <w:t xml:space="preserve"> engine </w:t>
+      </w:r>
+      <w:r>
+        <w:t xml:space="preserve">re-writes the getter for the SSN property and injects a call into this method instead. It’s </w:t>
+      </w:r>
+      <w:r>
+        <w:t>a little mind-bending at first, but it’s really cool and enables you to do some amazing things.</w:t>
+      </w:r>
+    </w:p>
+    <w:p>
+      <w:r>
+        <w:rPr>
+          <w:b/>
+        </w:rPr>
+        <w:t>(</w:t>
+      </w:r>
+      <w:proofErr w:type="gramStart"/>
+      <w:r>
+        <w:rPr>
+          <w:b/>
+        </w:rPr>
+        <w:t>click</w:t>
+      </w:r>
+      <w:proofErr w:type="gramEnd"/>
+      <w:r>
+        <w:rPr>
+          <w:b/>
+        </w:rPr>
+        <w:t xml:space="preserve"> for Property </w:t>
+      </w:r>
+      <w:proofErr w:type="spellStart"/>
+      <w:r>
+        <w:rPr>
+          <w:b/>
+        </w:rPr>
+        <w:t>Auth</w:t>
+      </w:r>
+      <w:proofErr w:type="spellEnd"/>
+      <w:r>
+        <w:rPr>
+          <w:b/>
+        </w:rPr>
+        <w:t xml:space="preserve"> – framework (dupe))</w:t>
       </w:r>
     </w:p>
     <w:p>
       <w:r>
         <w:lastRenderedPageBreak/>
-        <w:t>Think of this like a predicate function in a LINQ statement. SQL Server is going to apply it against every Order in a result set, and this function is going to indicate whether the current user can view that specific record or not.</w:t>
-      </w:r>
-    </w:p>
-    <w:p>
-      <w:r>
-        <w:rPr>
-          <w:b/>
-        </w:rPr>
-        <w:t>(</w:t>
-      </w:r>
-      <w:proofErr w:type="gramStart"/>
-      <w:r>
-        <w:rPr>
-          <w:b/>
-        </w:rPr>
-        <w:t>click</w:t>
-      </w:r>
-      <w:proofErr w:type="gramEnd"/>
-      <w:r>
-        <w:rPr>
-          <w:b/>
-        </w:rPr>
-        <w:t xml:space="preserve"> for RLS – SQL 2)</w:t>
-      </w:r>
-    </w:p>
-    <w:p>
-      <w:r>
-        <w:t>The final piece of the puzzle is to tell SQL Server that it should apply that predicate function to the Orders table, which you do like this.</w:t>
-      </w:r>
-    </w:p>
-    <w:p>
-      <w:r>
-        <w:t>You have to be a little careful with this because this predicate is applied all the time, even if you’re connected through Management Studio. Make sure to disable the filtering if there’s no active User Id set.</w:t>
-      </w:r>
-    </w:p>
-    <w:p>
-      <w:r>
-        <w:rPr>
-          <w:b/>
-        </w:rPr>
-        <w:t xml:space="preserve"> (</w:t>
-      </w:r>
-      <w:proofErr w:type="gramStart"/>
-      <w:r>
-        <w:rPr>
-          <w:b/>
-        </w:rPr>
-        <w:t>click</w:t>
-      </w:r>
-      <w:proofErr w:type="gramEnd"/>
-      <w:r>
-        <w:rPr>
-          <w:b/>
-        </w:rPr>
-        <w:t xml:space="preserve"> for RLS – clean)</w:t>
-      </w:r>
-    </w:p>
-    <w:p>
-      <w:r>
-        <w:t xml:space="preserve">And here’s what the feature code looks like. It’s 100% focused on the business logic, no security stuff in sight. </w:t>
-      </w:r>
-    </w:p>
-    <w:p>
-      <w:r>
-        <w:t>The EF interceptor automatically adds the user ID to the connection’s session context, the database automatically applies the predicate function against the Order table, and the predicate automatically filters out any orders that the user isn’t allowed to see. Pretty cool!</w:t>
-      </w:r>
-    </w:p>
-    <w:p>
-      <w:pPr>
-        <w:rPr>
-          <w:b/>
-        </w:rPr>
-      </w:pPr>
-    </w:p>
-    <w:p>
-      <w:r>
-        <w:rPr>
-          <w:b/>
-        </w:rPr>
-        <w:t>(</w:t>
-      </w:r>
-      <w:proofErr w:type="gramStart"/>
-      <w:r>
-        <w:rPr>
-          <w:b/>
-        </w:rPr>
-        <w:t>click</w:t>
-      </w:r>
-      <w:proofErr w:type="gramEnd"/>
-      <w:r>
-        <w:rPr>
-          <w:b/>
-        </w:rPr>
-        <w:t xml:space="preserve"> for Authorization transition)</w:t>
-      </w:r>
-    </w:p>
-    <w:p>
-      <w:r>
-        <w:t>I just showed you 3 and a half examples of ways to implement security checks without touching feature level code at all.</w:t>
-      </w:r>
-    </w:p>
-    <w:p>
-      <w:r>
-        <w:t xml:space="preserve">In many cases, though, the business rules governing access to a feature can’t be </w:t>
+        <w:t xml:space="preserve">In my demo app I’m assigning this attribute to a view model because it </w:t>
+      </w:r>
+      <w:r>
+        <w:t xml:space="preserve">made </w:t>
+      </w:r>
+      <w:r>
+        <w:t>it easier to compare/co</w:t>
+      </w:r>
+      <w:r>
+        <w:t>ntrast the different techniques in different areas of my site.</w:t>
+      </w:r>
+      <w:r>
+        <w:t xml:space="preserve"> </w:t>
+      </w:r>
+    </w:p>
+    <w:p>
+      <w:r>
+        <w:t xml:space="preserve">In a production app, </w:t>
+      </w:r>
+      <w:r>
+        <w:t xml:space="preserve">you </w:t>
+      </w:r>
+      <w:r>
+        <w:t xml:space="preserve">might be able to </w:t>
+      </w:r>
+      <w:r>
+        <w:t>assign it directly to your domain model like you see here. This way, every view model that you create would inherit the same permission check</w:t>
+      </w:r>
+      <w:r>
+        <w:t>.</w:t>
+      </w:r>
+    </w:p>
+    <w:p>
+      <w:pPr>
+        <w:rPr>
+          <w:b/>
+        </w:rPr>
+      </w:pPr>
+      <w:r>
+        <w:rPr>
+          <w:b/>
+        </w:rPr>
+        <w:t>(</w:t>
+      </w:r>
+      <w:proofErr w:type="gramStart"/>
+      <w:r>
+        <w:rPr>
+          <w:b/>
+        </w:rPr>
+        <w:t>click</w:t>
+      </w:r>
+      <w:proofErr w:type="gramEnd"/>
+      <w:r>
+        <w:rPr>
+          <w:b/>
+        </w:rPr>
+        <w:t xml:space="preserve"> for Encrypt)</w:t>
+      </w:r>
+    </w:p>
+    <w:p>
+      <w:r>
+        <w:t xml:space="preserve">Another cross-cutting concern that you can handle with </w:t>
+      </w:r>
+      <w:proofErr w:type="spellStart"/>
+      <w:r>
+        <w:t>PostSharp</w:t>
+      </w:r>
+      <w:proofErr w:type="spellEnd"/>
+      <w:r>
+        <w:t xml:space="preserve"> is encryption. I’m not going to show the details right now, but if you look at my sample code you’ll see an example of this Encrypted Value interceptor that automatically encrypts its values when storing them in the database, and automatically decrypts the values when reading them back out.</w:t>
+      </w:r>
+    </w:p>
+    <w:p>
+      <w:r>
+        <w:t>This can be a great way to securely store sensitive data on disk while still making it super, super easy to get access to that data in the app code.</w:t>
+      </w:r>
+    </w:p>
+    <w:p>
+      <w:r>
+        <w:rPr>
+          <w:b/>
+        </w:rPr>
+        <w:t>(</w:t>
+      </w:r>
+      <w:proofErr w:type="gramStart"/>
+      <w:r>
+        <w:rPr>
+          <w:b/>
+        </w:rPr>
+        <w:t>click</w:t>
+      </w:r>
+      <w:proofErr w:type="gramEnd"/>
+      <w:r>
+        <w:rPr>
+          <w:b/>
+        </w:rPr>
+        <w:t xml:space="preserve"> for auditing)</w:t>
+      </w:r>
+    </w:p>
+    <w:p>
+      <w:r>
+        <w:t>For the final segment of this talk I want to talk about auditing and testing.</w:t>
+      </w:r>
+    </w:p>
+    <w:p>
+      <w:r>
+        <w:t xml:space="preserve">Building a secure system is about more than just writing secure code. It’s also about the overall development process and how effectively it </w:t>
+      </w:r>
+      <w:r>
+        <w:t>helps your team spot and remove vulnerabilities that might otherwise sneak past the developer.</w:t>
+      </w:r>
+    </w:p>
+    <w:p>
+      <w:r>
+        <w:t>In my experience, exhaustively testing the security of an application is a moving target. You can spend an obscene amount of time and energy doing a full system test, and then your confidence in the results vanishes with the first non-trivial commit that gets pushed. Every time a dev changes existing code there’s the risk that they inadvertently broke an existing security check, or inadvertently introduced a new vulnerability.</w:t>
+      </w:r>
+    </w:p>
+    <w:p>
+      <w:r>
+        <w:t>One way to mitigate that risk is to automate as much of the security audit and testing as possible, so that you can continually re-run it as the code changes. And in very general terms, this will be easier to do when you’ve isolated your security code into cross cutting concerns.</w:t>
+      </w:r>
+    </w:p>
+    <w:p>
+      <w:pPr>
+        <w:rPr>
+          <w:b/>
+        </w:rPr>
+      </w:pPr>
+      <w:r>
+        <w:rPr>
+          <w:b/>
+        </w:rPr>
+        <w:t>(</w:t>
+      </w:r>
+      <w:proofErr w:type="gramStart"/>
+      <w:r>
+        <w:rPr>
+          <w:b/>
+        </w:rPr>
+        <w:t>click</w:t>
+      </w:r>
+      <w:proofErr w:type="gramEnd"/>
+      <w:r>
+        <w:rPr>
+          <w:b/>
+        </w:rPr>
+        <w:t xml:space="preserve"> for endpoint example)</w:t>
+      </w:r>
+    </w:p>
+    <w:p>
+      <w:r>
+        <w:t>Here’s an example:</w:t>
+      </w:r>
+    </w:p>
+    <w:p>
+      <w:r>
+        <w:t xml:space="preserve">Let’s say we have a large website with lots of different endpoints. </w:t>
+      </w:r>
+      <w:r>
+        <w:t xml:space="preserve">It’s reasonable to expect the </w:t>
+      </w:r>
+      <w:r>
+        <w:t xml:space="preserve">QA team to </w:t>
+      </w:r>
+      <w:r>
+        <w:t xml:space="preserve">validate </w:t>
+      </w:r>
+      <w:r>
+        <w:t xml:space="preserve">that </w:t>
+      </w:r>
+      <w:r>
+        <w:t>every endpoint implements the correct permission check</w:t>
+      </w:r>
+      <w:r>
+        <w:t>.</w:t>
+      </w:r>
+      <w:r>
+        <w:t xml:space="preserve"> </w:t>
+      </w:r>
+    </w:p>
+    <w:p>
+      <w:r>
+        <w:t>The brute force approach would be for QA to perform black-box testing against every single endpoint, verifying that the authentication and authorization checks are properly implemented. This is a really expensive way to go; even if they automate those tests, they still need to spend a lot of effort granting and removing permissions for each test, and automated browser-level tests can be very brittle.</w:t>
+      </w:r>
+    </w:p>
+    <w:p>
+      <w:r>
+        <w:t xml:space="preserve">Another approach would be for the dev to </w:t>
+      </w:r>
+      <w:r>
+        <w:t xml:space="preserve">write unit tests for those controller actions, but if that’s </w:t>
       </w:r>
       <w:r>
         <w:rPr>
           <w:i/>
         </w:rPr>
-        <w:t xml:space="preserve">fully </w:t>
-      </w:r>
-      <w:r>
-        <w:t>swept under the covers. For instance, you can implement a permission check in the framework, but you still need something in the feature code to indicate which permissions are required. These next two examples are going to show you how you can decouple the implementation of the check from the declaration that the check needs to happen.</w:t>
-      </w:r>
-    </w:p>
-    <w:p>
-      <w:r>
-        <w:t xml:space="preserve">Let’s </w:t>
-      </w:r>
-      <w:r>
-        <w:t xml:space="preserve">start with </w:t>
-      </w:r>
-      <w:r>
-        <w:t xml:space="preserve">a basic example </w:t>
-      </w:r>
-      <w:r>
-        <w:t xml:space="preserve">where we need </w:t>
-      </w:r>
-      <w:r>
-        <w:t xml:space="preserve">to </w:t>
-      </w:r>
-      <w:r>
-        <w:t xml:space="preserve">ensure that only users with </w:t>
-      </w:r>
-      <w:r>
-        <w:t xml:space="preserve">a specific permission </w:t>
-      </w:r>
-      <w:r>
-        <w:t>can access a specific endpoint in the application</w:t>
-      </w:r>
-      <w:r>
-        <w:t>.</w:t>
-      </w:r>
-    </w:p>
-    <w:p>
+        <w:t xml:space="preserve">all </w:t>
+      </w:r>
+      <w:r>
+        <w:t>we do then we’re not giving QA an opportunity to double-check the developer’s work</w:t>
+      </w:r>
+      <w:r>
+        <w:t xml:space="preserve">. The testing is less expensive, but at the cost of creating </w:t>
+      </w:r>
+      <w:r>
+        <w:t xml:space="preserve">a single point of failure. </w:t>
+      </w:r>
+    </w:p>
+    <w:p>
+      <w:r>
+        <w:lastRenderedPageBreak/>
+        <w:t>In the best of both worlds we’d have QA involved in the verification process, but they’d have a more efficient way of doing so. And, i</w:t>
+      </w:r>
+      <w:r>
+        <w:t>f you’ve implemented your security code as cross-cutting concerns, then you have some interesting options available to you.</w:t>
+      </w:r>
+    </w:p>
+    <w:p>
+      <w:pPr>
+        <w:rPr>
+          <w:b/>
+        </w:rPr>
+      </w:pPr>
       <w:r>
         <w:rPr>
           <w:b/>
@@ -3099,1424 +4103,626 @@
         </w:rPr>
         <w:t xml:space="preserve"> for </w:t>
       </w:r>
+      <w:r>
+        <w:rPr>
+          <w:b/>
+        </w:rPr>
+        <w:t>reflection)</w:t>
+      </w:r>
+    </w:p>
+    <w:p>
+      <w:r>
+        <w:t xml:space="preserve">For </w:t>
+      </w:r>
+      <w:r>
+        <w:t>instance, if you’ve implemented your authorization checks using attributes, then it’s really easy to write a little bit of reflection code to generate a report like this.</w:t>
+      </w:r>
+    </w:p>
+    <w:p>
+      <w:r>
+        <w:t xml:space="preserve">This is a snippet of a report from my demo app showing a couple of endpoints. You can see that a couple of them allow public access, others require a login but do not require any specific permissions, and one of them is only accessible to logged in users that also have the </w:t>
+      </w:r>
       <w:proofErr w:type="spellStart"/>
       <w:r>
-        <w:rPr>
-          <w:b/>
-        </w:rPr>
-        <w:t>Auth</w:t>
+        <w:t>ManageOrders</w:t>
       </w:r>
       <w:proofErr w:type="spellEnd"/>
       <w:r>
-        <w:rPr>
-          <w:b/>
-        </w:rPr>
-        <w:t xml:space="preserve"> – feature)</w:t>
-      </w:r>
-    </w:p>
-    <w:p>
-      <w:r>
-        <w:t>If you implement this rule as a feature level concern it will look something like this: somewhere in the body of each page or action you’ll check to see if the user has the necessary permission and, if not, you’ll kick them out.</w:t>
-      </w:r>
-    </w:p>
-    <w:p>
-      <w:r>
-        <w:t xml:space="preserve">This is simple, but it results in a lot of duplicative code. If you change how the permission check works, or if you decide you want to do something different than return an </w:t>
+        <w:t xml:space="preserve"> permission.</w:t>
+      </w:r>
+    </w:p>
+    <w:p>
+      <w:r>
+        <w:t>If you publish this report to your QA team, they can be responsible for cross-referencing this data against their security matrix or requirements documents or whatever, so they can maximize the time they spend looking for mistakes and minimize the time they spend fighting with tooling or automating the browser.</w:t>
+      </w:r>
+    </w:p>
+    <w:p>
+      <w:r>
+        <w:rPr>
+          <w:b/>
+        </w:rPr>
+        <w:t>(</w:t>
+      </w:r>
+      <w:proofErr w:type="gramStart"/>
+      <w:r>
+        <w:rPr>
+          <w:b/>
+        </w:rPr>
+        <w:t>click</w:t>
+      </w:r>
+      <w:proofErr w:type="gramEnd"/>
+      <w:r>
+        <w:rPr>
+          <w:b/>
+        </w:rPr>
+        <w:t xml:space="preserve"> for code sample)</w:t>
+      </w:r>
+    </w:p>
+    <w:p>
+      <w:r>
+        <w:t>That report was really easy to create.</w:t>
+      </w:r>
+      <w:r>
+        <w:t xml:space="preserve"> This is basically all it took.</w:t>
+      </w:r>
+    </w:p>
+    <w:p>
+      <w:r>
+        <w:t xml:space="preserve">Using reflection, I look for every class that is a type of MVC Controller, I identify all of the public instance methods that are available as endpoints, I ignore some behind-the-scenes stuff added by the MVC framework itself, and then I return an anonymous data structure summarizing those methods. </w:t>
+      </w:r>
+    </w:p>
+    <w:p>
+      <w:pPr>
+        <w:rPr>
+          <w:b/>
+        </w:rPr>
+      </w:pPr>
+      <w:r>
+        <w:rPr>
+          <w:b/>
+        </w:rPr>
+        <w:t>(</w:t>
+      </w:r>
+      <w:proofErr w:type="gramStart"/>
+      <w:r>
+        <w:rPr>
+          <w:b/>
+        </w:rPr>
+        <w:t>click</w:t>
+      </w:r>
+      <w:proofErr w:type="gramEnd"/>
+      <w:r>
+        <w:rPr>
+          <w:b/>
+        </w:rPr>
+        <w:t xml:space="preserve"> for sample #2)</w:t>
+      </w:r>
+    </w:p>
+    <w:p>
+      <w:r>
+        <w:t>After that, all it takes is a short loop over the data structure to generate the report. Since both the authentication and authorization data are expressed as attributes, it’s easy to use reflection to determine which endpoints require a login or a permission.</w:t>
+      </w:r>
+    </w:p>
+    <w:p>
+      <w:r>
+        <w:t xml:space="preserve">If I had implemented those checks as plain-old feature code, rather than using attributes, this would have been a lot harder to do. Granted, with the introduction of Roslyn it’s now </w:t>
+      </w:r>
+      <w:r>
+        <w:rPr>
+          <w:i/>
+        </w:rPr>
+        <w:t xml:space="preserve">possible </w:t>
+      </w:r>
+      <w:r>
+        <w:t xml:space="preserve">to do static analysis of method bodies themselves so you </w:t>
+      </w:r>
+      <w:r>
+        <w:rPr>
+          <w:i/>
+        </w:rPr>
+        <w:t xml:space="preserve">could </w:t>
+      </w:r>
+      <w:r>
+        <w:t xml:space="preserve">do something like this without attributes, but it’s certainly </w:t>
+      </w:r>
+      <w:r>
+        <w:rPr>
+          <w:i/>
+        </w:rPr>
+        <w:t xml:space="preserve">easier </w:t>
+      </w:r>
+      <w:r>
+        <w:t>to use reflection and look for the presence of attributes.</w:t>
+      </w:r>
+    </w:p>
+    <w:p>
+      <w:r>
+        <w:rPr>
+          <w:b/>
+        </w:rPr>
+        <w:t>(</w:t>
+      </w:r>
+      <w:proofErr w:type="gramStart"/>
+      <w:r>
+        <w:rPr>
+          <w:b/>
+        </w:rPr>
+        <w:t>click</w:t>
+      </w:r>
+      <w:proofErr w:type="gramEnd"/>
+      <w:r>
+        <w:rPr>
+          <w:b/>
+        </w:rPr>
+        <w:t xml:space="preserve"> for report again)</w:t>
+      </w:r>
+    </w:p>
+    <w:p>
+      <w:r>
+        <w:t xml:space="preserve">In my example here, I’m showing a report of MVC endpoints and the permissions they require. But it would be just as easy to generate a report showing which properties of which classes are using the </w:t>
       </w:r>
       <w:proofErr w:type="spellStart"/>
       <w:r>
-        <w:t>HttpUnauthorizedResult</w:t>
+        <w:t>MaskedValue</w:t>
       </w:r>
       <w:proofErr w:type="spellEnd"/>
       <w:r>
-        <w:t>, you’re going to have a lot of places to modify.</w:t>
-      </w:r>
-    </w:p>
-    <w:p>
-      <w:r>
-        <w:t>The only thing about this piece of code that will change between features is the specific permission that is required</w:t>
-      </w:r>
-      <w:r>
-        <w:t>; the rest of the logic should stay the same, and that makes it a good candidate for being solved at the framework level.</w:t>
-      </w:r>
-    </w:p>
-    <w:p>
-      <w:r>
-        <w:rPr>
-          <w:b/>
-        </w:rPr>
+        <w:t xml:space="preserve"> or </w:t>
+      </w:r>
+      <w:proofErr w:type="spellStart"/>
+      <w:r>
+        <w:t>EncryptedValue</w:t>
+      </w:r>
+      <w:proofErr w:type="spellEnd"/>
+      <w:r>
+        <w:t xml:space="preserve"> attributes, or whatever else that you’ve implemented as a cross-cutting concern using Attributes.</w:t>
+      </w:r>
+    </w:p>
+    <w:p>
+      <w:r>
+        <w:t xml:space="preserve">However, let’s say you have a large application and these reports contain hundreds or even thousands of rows. We’ve made QA’s job </w:t>
+      </w:r>
+      <w:r>
+        <w:rPr>
+          <w:i/>
+        </w:rPr>
+        <w:t>easier</w:t>
+      </w:r>
+      <w:r>
+        <w:t xml:space="preserve"> than the alternative, but it’s still far from “easy”. They still need to examine the report, compare it against their “source of truth”, and identify anything that’s been added, removed, or changed.</w:t>
+      </w:r>
+    </w:p>
+    <w:p>
+      <w:r>
+        <w:rPr>
+          <w:b/>
+        </w:rPr>
+        <w:t>(</w:t>
+      </w:r>
+      <w:proofErr w:type="gramStart"/>
+      <w:r>
+        <w:rPr>
+          <w:b/>
+        </w:rPr>
+        <w:t>click</w:t>
+      </w:r>
+      <w:proofErr w:type="gramEnd"/>
+      <w:r>
+        <w:rPr>
+          <w:b/>
+        </w:rPr>
+        <w:t xml:space="preserve"> for Approval Tests)</w:t>
+      </w:r>
+    </w:p>
+    <w:p>
+      <w:r>
         <w:lastRenderedPageBreak/>
-        <w:t>(</w:t>
-      </w:r>
-      <w:proofErr w:type="gramStart"/>
-      <w:r>
-        <w:rPr>
-          <w:b/>
-        </w:rPr>
-        <w:t>click</w:t>
-      </w:r>
-      <w:proofErr w:type="gramEnd"/>
-      <w:r>
-        <w:rPr>
-          <w:b/>
-        </w:rPr>
-        <w:t xml:space="preserve"> for </w:t>
+        <w:t xml:space="preserve">The very last thing I’m going to show you today is using a library called </w:t>
       </w:r>
       <w:proofErr w:type="spellStart"/>
       <w:r>
-        <w:rPr>
-          <w:b/>
-        </w:rPr>
-        <w:t>Auth</w:t>
+        <w:t>ApprovalTests</w:t>
       </w:r>
       <w:proofErr w:type="spellEnd"/>
       <w:r>
-        <w:rPr>
-          <w:b/>
-        </w:rPr>
-        <w:t xml:space="preserve"> – framework)</w:t>
-      </w:r>
-    </w:p>
-    <w:p>
-      <w:r>
-        <w:t xml:space="preserve">To make this a cross-cutting concern, extract the </w:t>
+        <w:t xml:space="preserve"> to automate the auditing of this report.</w:t>
+      </w:r>
+    </w:p>
+    <w:p>
+      <w:r>
+        <w:t xml:space="preserve">Approval Tests is an alternative way of writing assertions in your tests. It works with everything from </w:t>
+      </w:r>
+      <w:proofErr w:type="spellStart"/>
+      <w:r>
+        <w:t>MSTest</w:t>
+      </w:r>
+      <w:proofErr w:type="spellEnd"/>
+      <w:r>
+        <w:t xml:space="preserve"> to </w:t>
+      </w:r>
+      <w:proofErr w:type="spellStart"/>
+      <w:r>
+        <w:t>NUnit</w:t>
+      </w:r>
+      <w:proofErr w:type="spellEnd"/>
+      <w:r>
+        <w:t xml:space="preserve"> to </w:t>
+      </w:r>
+      <w:proofErr w:type="spellStart"/>
+      <w:r>
+        <w:t>RSpec</w:t>
+      </w:r>
+      <w:proofErr w:type="spellEnd"/>
+      <w:r>
+        <w:t xml:space="preserve"> to Cucumber and a bunch of things in the middle.</w:t>
+      </w:r>
+    </w:p>
+    <w:p>
+      <w:r>
+        <w:t xml:space="preserve">It’s designed for scenarios where you have an automated test that does some work, </w:t>
+      </w:r>
+      <w:r>
+        <w:t xml:space="preserve">but where </w:t>
+      </w:r>
+      <w:r>
+        <w:t>you need a human being to interpret the results. That’s exactly the scenario we’re talking about with this security audit idea: we can run some code to produce a report showing our endpoints, but we specifically WANT a human being to verify it.</w:t>
+      </w:r>
+    </w:p>
+    <w:p>
+      <w:r>
+        <w:t>Here’s how you could use this for your security audit.</w:t>
+      </w:r>
+    </w:p>
+    <w:p>
+      <w:r>
+        <w:rPr>
+          <w:b/>
+        </w:rPr>
+        <w:t>(</w:t>
+      </w:r>
+      <w:proofErr w:type="gramStart"/>
+      <w:r>
+        <w:rPr>
+          <w:b/>
+        </w:rPr>
+        <w:t>click</w:t>
+      </w:r>
+      <w:proofErr w:type="gramEnd"/>
+      <w:r>
+        <w:rPr>
+          <w:b/>
+        </w:rPr>
+        <w:t xml:space="preserve"> for Approvals – Step 1)</w:t>
+      </w:r>
+    </w:p>
+    <w:p>
+      <w:r>
+        <w:t xml:space="preserve">First, </w:t>
+      </w:r>
+      <w:r>
+        <w:t xml:space="preserve">create a plain-text version of the report that you want to audit. In my demo project I wrote a simple console app that produces a report like this. It’s </w:t>
+      </w:r>
+      <w:r>
+        <w:t>the same data I just showed you in that HTML page, but in plain text.</w:t>
+      </w:r>
+    </w:p>
+    <w:p>
+      <w:r>
+        <w:rPr>
+          <w:b/>
+        </w:rPr>
+        <w:t xml:space="preserve"> </w:t>
+      </w:r>
+      <w:r>
+        <w:rPr>
+          <w:b/>
+        </w:rPr>
+        <w:t>(</w:t>
+      </w:r>
+      <w:proofErr w:type="gramStart"/>
+      <w:r>
+        <w:rPr>
+          <w:b/>
+        </w:rPr>
+        <w:t>click</w:t>
+      </w:r>
+      <w:proofErr w:type="gramEnd"/>
+      <w:r>
+        <w:rPr>
+          <w:b/>
+        </w:rPr>
+        <w:t xml:space="preserve"> for Approvals – Step 2)</w:t>
+      </w:r>
+    </w:p>
+    <w:p>
+      <w:r>
+        <w:t xml:space="preserve">Next, write a unit test that generates that report. Instead of making an assertion, however, call </w:t>
+      </w:r>
+      <w:proofErr w:type="spellStart"/>
+      <w:proofErr w:type="gramStart"/>
+      <w:r>
+        <w:t>Approvals.Verify</w:t>
+      </w:r>
+      <w:proofErr w:type="spellEnd"/>
+      <w:r>
+        <w:t>(</w:t>
+      </w:r>
+      <w:proofErr w:type="gramEnd"/>
+      <w:r>
+        <w:t xml:space="preserve">) </w:t>
+      </w:r>
+      <w:r>
+        <w:t>and pass the report text. You can also work with files on disk if you have to, but keeping it string based makes things a little easier.</w:t>
+      </w:r>
+    </w:p>
+    <w:p>
+      <w:r>
+        <w:t>The Approval Test framework keeps track of the “accepted” state of each test. When this test runs, the framework will compare the new version of the report text against that last known accepted state. If they match, the test passes. If they don’t match, Approval Tests automatically opens a diff tool so that a human being can compare the results and make a decision.</w:t>
+      </w:r>
+    </w:p>
+    <w:p>
+      <w:r>
+        <w:rPr>
+          <w:b/>
+        </w:rPr>
+        <w:t>(</w:t>
+      </w:r>
+      <w:proofErr w:type="gramStart"/>
+      <w:r>
+        <w:rPr>
+          <w:b/>
+        </w:rPr>
+        <w:t>click</w:t>
+      </w:r>
+      <w:proofErr w:type="gramEnd"/>
+      <w:r>
+        <w:rPr>
+          <w:b/>
+        </w:rPr>
+        <w:t xml:space="preserve"> for Approvals – Step 3)</w:t>
+      </w:r>
+    </w:p>
+    <w:p>
+      <w:r>
+        <w:t xml:space="preserve">The very first time </w:t>
+      </w:r>
+      <w:r>
+        <w:t xml:space="preserve">that QA </w:t>
+      </w:r>
+      <w:r>
+        <w:t>run</w:t>
+      </w:r>
+      <w:r>
+        <w:t>s</w:t>
+      </w:r>
+      <w:r>
+        <w:t xml:space="preserve"> the test, since there is no “</w:t>
+      </w:r>
+      <w:r>
+        <w:t xml:space="preserve">accepted </w:t>
+      </w:r>
+      <w:r>
+        <w:t>state”</w:t>
+      </w:r>
+      <w:r>
+        <w:t xml:space="preserve"> yet</w:t>
+      </w:r>
+      <w:r>
+        <w:t xml:space="preserve">, the test will launch </w:t>
+      </w:r>
+      <w:r>
+        <w:t>a</w:t>
+      </w:r>
+      <w:r>
+        <w:t xml:space="preserve"> diff tool, like you see here. On the left is the report text, and on the right is a blank </w:t>
+      </w:r>
+      <w:r>
+        <w:t>file</w:t>
+      </w:r>
+      <w:r>
+        <w:t xml:space="preserve">. </w:t>
+      </w:r>
+    </w:p>
+    <w:p>
+      <w:r>
+        <w:t xml:space="preserve">At this point, </w:t>
+      </w:r>
+      <w:r>
+        <w:t>the tester</w:t>
+      </w:r>
+      <w:r>
+        <w:t xml:space="preserve"> would manually verify the report contents</w:t>
+      </w:r>
+      <w:r>
+        <w:t xml:space="preserve">. Once they are satisfied that everything matches expectations, they’d </w:t>
+      </w:r>
+      <w:r>
+        <w:t>merge the left contents into the right file and save them. This is what creates the “</w:t>
+      </w:r>
+      <w:r>
+        <w:t>accepted</w:t>
+      </w:r>
+      <w:r>
+        <w:t xml:space="preserve"> state”.</w:t>
+      </w:r>
+    </w:p>
+    <w:p>
+      <w:r>
+        <w:t>From this point forward, as long as the output of the report doesn’t change, the test will pass without manual intervention.</w:t>
+      </w:r>
+    </w:p>
+    <w:p>
+      <w:r>
+        <w:rPr>
+          <w:b/>
+        </w:rPr>
+        <w:t>(</w:t>
+      </w:r>
+      <w:proofErr w:type="gramStart"/>
+      <w:r>
+        <w:rPr>
+          <w:b/>
+        </w:rPr>
+        <w:t>click</w:t>
+      </w:r>
+      <w:proofErr w:type="gramEnd"/>
+      <w:r>
+        <w:rPr>
+          <w:b/>
+        </w:rPr>
+        <w:t xml:space="preserve"> for Approvals – Step 4 (diff))</w:t>
+      </w:r>
+    </w:p>
+    <w:p>
+      <w:r>
+        <w:t>In the future, let’s say I make two changes. I add a new endpoint, and I accidently remove the permission attribute from an existing endpoint.</w:t>
+      </w:r>
+    </w:p>
+    <w:p>
+      <w:r>
+        <w:t>The next time that QA runs the approval tests, the diff tool will automatically open and will show the differences. In this case, the tester might determine that the new endpoint was expected and is configured properly, but the removal of the permission setting for the existing endpoint was not expected. The tester could then open a security ticket or otherwise contact the developer to discuss.</w:t>
+      </w:r>
+    </w:p>
+    <w:p>
+      <w:r>
+        <w:lastRenderedPageBreak/>
+        <w:t xml:space="preserve">This is all really simple to set up, </w:t>
       </w:r>
       <w:r>
         <w:rPr>
           <w:i/>
         </w:rPr>
-        <w:t xml:space="preserve">implementation </w:t>
-      </w:r>
-      <w:r>
-        <w:t>of the permission check into an</w:t>
-      </w:r>
-      <w:r>
-        <w:t xml:space="preserve"> Action Filter</w:t>
-      </w:r>
-      <w:r>
-        <w:t xml:space="preserve"> attribute, and then provide the </w:t>
+        <w:t xml:space="preserve">if </w:t>
+      </w:r>
+      <w:r>
+        <w:t xml:space="preserve">you’ve written your security code in a way that lends itself to static analysis. </w:t>
+      </w:r>
+    </w:p>
+    <w:p>
+      <w:r>
+        <w:rPr>
+          <w:b/>
+        </w:rPr>
+        <w:t>(</w:t>
+      </w:r>
+      <w:proofErr w:type="gramStart"/>
+      <w:r>
+        <w:rPr>
+          <w:b/>
+        </w:rPr>
+        <w:t>click</w:t>
+      </w:r>
+      <w:proofErr w:type="gramEnd"/>
+      <w:r>
+        <w:rPr>
+          <w:b/>
+        </w:rPr>
+        <w:t xml:space="preserve"> for auditing difficult)</w:t>
+      </w:r>
+    </w:p>
+    <w:p>
+      <w:r>
+        <w:t>Generally speaking, these are the things that are easiest to audit using reflection: attributes, class inheritance, and interface implementation. If you use these techniques to implement your cross cutting concerns, then you’ll find it pretty easy to do security audits with a little bit of custom code.</w:t>
+      </w:r>
+    </w:p>
+    <w:p>
+      <w:r>
+        <w:t>If you don’t do this, for instance if you implement your security concerns as just some random methods that get called from specific places in your code, then it’s going to be harder to audit.</w:t>
+      </w:r>
+    </w:p>
+    <w:p>
+      <w:r>
+        <w:rPr>
+          <w:b/>
+        </w:rPr>
+        <w:t>(</w:t>
+      </w:r>
+      <w:proofErr w:type="gramStart"/>
+      <w:r>
+        <w:rPr>
+          <w:b/>
+        </w:rPr>
+        <w:t>click</w:t>
+      </w:r>
+      <w:proofErr w:type="gramEnd"/>
+      <w:r>
+        <w:rPr>
+          <w:b/>
+        </w:rPr>
+        <w:t xml:space="preserve"> for recap)</w:t>
+      </w:r>
+    </w:p>
+    <w:p>
+      <w:r>
+        <w:t>To wrap up, I have a quick recap.</w:t>
+      </w:r>
+    </w:p>
+    <w:p>
+      <w:r>
+        <w:t xml:space="preserve">First, any time that you have to implement a security check, consider whether it’s truly unique to the feature you’re implementing or whether it applies more broadly across multiple features. If it is a cross cutting concern, extract as much of the implementation as possible into your framework. </w:t>
+      </w:r>
+      <w:r>
+        <w:t>This ensures that the implementation is consistent across the entire app.</w:t>
+      </w:r>
+    </w:p>
+    <w:p>
+      <w:r>
+        <w:t xml:space="preserve">The </w:t>
+      </w:r>
+      <w:proofErr w:type="gramStart"/>
+      <w:r>
+        <w:t>holy grail</w:t>
+      </w:r>
+      <w:proofErr w:type="gramEnd"/>
+      <w:r>
+        <w:t xml:space="preserve"> is to make features “secure by default” by completely handling the security requirements in a global way. I showed you how to do this with SQL Injection</w:t>
+      </w:r>
+      <w:r>
+        <w:t>, CSRF defense, and with row-level security in SQL Server 2016.</w:t>
+      </w:r>
+    </w:p>
+    <w:p>
+      <w:r>
+        <w:t xml:space="preserve">Sometimes you’ll still need the developer to do </w:t>
       </w:r>
       <w:r>
         <w:rPr>
           <w:i/>
         </w:rPr>
-        <w:t xml:space="preserve">feature-specific </w:t>
-      </w:r>
-      <w:r>
-        <w:t>data as an argument to that attribute.</w:t>
-      </w:r>
-    </w:p>
-    <w:p>
-      <w:r>
-        <w:rPr>
-          <w:b/>
-        </w:rPr>
+        <w:t>something on</w:t>
+      </w:r>
+      <w:r>
+        <w:t xml:space="preserve"> a per-feature basis. The best way to do that </w:t>
+      </w:r>
+      <w:r>
+        <w:t>is to use some sort of attribute</w:t>
+      </w:r>
+      <w:r>
         <w:t xml:space="preserve"> </w:t>
       </w:r>
       <w:r>
-        <w:rPr>
-          <w:b/>
-        </w:rPr>
-        <w:t>(</w:t>
-      </w:r>
-      <w:proofErr w:type="gramStart"/>
-      <w:r>
-        <w:rPr>
-          <w:b/>
-        </w:rPr>
-        <w:t>click</w:t>
-      </w:r>
-      <w:proofErr w:type="gramEnd"/>
-      <w:r>
-        <w:rPr>
-          <w:b/>
-        </w:rPr>
-        <w:t xml:space="preserve"> for implementation)</w:t>
-      </w:r>
-    </w:p>
-    <w:p>
-      <w:r>
-        <w:t xml:space="preserve">The implementation is really straightforward. </w:t>
-      </w:r>
-      <w:r>
-        <w:t>MVC will automatically execute the code at the right time, so t</w:t>
-      </w:r>
-      <w:r>
-        <w:t xml:space="preserve">he only tricky thing is figuring out </w:t>
-      </w:r>
-      <w:r>
-        <w:t>what permissions the user has</w:t>
-      </w:r>
-      <w:r>
-        <w:t xml:space="preserve">. </w:t>
-      </w:r>
-      <w:r>
-        <w:t xml:space="preserve">If your controllers all derive </w:t>
-      </w:r>
-      <w:r>
-        <w:t xml:space="preserve">from that base class I keep talking about, then just add a </w:t>
-      </w:r>
-      <w:r>
-        <w:t>“</w:t>
+        <w:t xml:space="preserve">or marker interface to </w:t>
+      </w:r>
+      <w:r>
+        <w:t>declaratively specify what rules should be applied, and them implement those rules in a consistent part of the processing pipeline</w:t>
+      </w:r>
+      <w:r>
+        <w:t xml:space="preserve">. MVC lets you do this with </w:t>
       </w:r>
       <w:proofErr w:type="spellStart"/>
       <w:r>
-        <w:t>CurrentUser</w:t>
+        <w:t>ActionFilters</w:t>
       </w:r>
       <w:proofErr w:type="spellEnd"/>
       <w:r>
-        <w:t>” property to that base controller</w:t>
-      </w:r>
-      <w:r>
-        <w:t xml:space="preserve"> and then you can access it with a little bit of casting.</w:t>
-      </w:r>
-    </w:p>
-    <w:p>
-      <w:r>
-        <w:t>Once we know who the user is, we can enforce the permission check from a centralized place.</w:t>
-      </w:r>
-    </w:p>
-    <w:p>
-      <w:r>
-        <w:rPr>
-          <w:b/>
-        </w:rPr>
-        <w:t>(</w:t>
-      </w:r>
-      <w:proofErr w:type="gramStart"/>
-      <w:r>
-        <w:rPr>
-          <w:b/>
-        </w:rPr>
-        <w:t>click</w:t>
-      </w:r>
-      <w:proofErr w:type="gramEnd"/>
-      <w:r>
-        <w:rPr>
-          <w:b/>
-        </w:rPr>
-        <w:t xml:space="preserve"> for Property-level transition)</w:t>
-      </w:r>
-    </w:p>
-    <w:p>
-      <w:r>
-        <w:t>Page level authorization is great for course-grained control over your app, but sometimes you may need more granular control to further protect specific pieces of sensitive data, such as credit card or social security numbers, that may be displayed within your app.</w:t>
-      </w:r>
-    </w:p>
-    <w:p>
-      <w:r>
-        <w:t>In many cases, these requirements can also be treated as cross-cutting concerns, with a little bit of effort.</w:t>
-      </w:r>
-    </w:p>
-    <w:p>
-      <w:r>
-        <w:rPr>
-          <w:b/>
-        </w:rPr>
-        <w:t>(</w:t>
-      </w:r>
-      <w:proofErr w:type="gramStart"/>
-      <w:r>
-        <w:rPr>
-          <w:b/>
-        </w:rPr>
-        <w:t>click</w:t>
-      </w:r>
-      <w:proofErr w:type="gramEnd"/>
-      <w:r>
-        <w:rPr>
-          <w:b/>
-        </w:rPr>
-        <w:t xml:space="preserve"> for code sample)</w:t>
-      </w:r>
-    </w:p>
-    <w:p>
-      <w:r>
-        <w:t>This piece of code is from a view model in my sample app. It implements a business rule that a user must have a specific permission in order to see plain-text social security numbers.</w:t>
-      </w:r>
-    </w:p>
-    <w:p>
-      <w:r>
-        <w:t xml:space="preserve">Just like with page-level authorization this is fairly simple to do, but it can result in a lot of copy/pasted code that makes it hard to maintain or modify those rules over </w:t>
-      </w:r>
-      <w:proofErr w:type="gramStart"/>
-      <w:r>
-        <w:t>time.</w:t>
-      </w:r>
-      <w:proofErr w:type="gramEnd"/>
-      <w:r>
-        <w:t xml:space="preserve"> It also requires that we couple the object model to the concept of a user identity, which might be undesirable.</w:t>
-      </w:r>
-    </w:p>
-    <w:p>
-      <w:r>
-        <w:t xml:space="preserve">Since this rule applies to </w:t>
-      </w:r>
-      <w:r>
-        <w:rPr>
-          <w:i/>
-        </w:rPr>
-        <w:t xml:space="preserve">any </w:t>
-      </w:r>
-      <w:r>
-        <w:t>feature that displays SSNs, it meets our definition of a cross cutting concern that could be handled in the framework.</w:t>
-      </w:r>
-    </w:p>
-    <w:p>
-      <w:r>
-        <w:rPr>
-          <w:b/>
-        </w:rPr>
-        <w:t>(</w:t>
-      </w:r>
-      <w:proofErr w:type="gramStart"/>
-      <w:r>
-        <w:rPr>
-          <w:b/>
-        </w:rPr>
-        <w:t>click</w:t>
-      </w:r>
-      <w:proofErr w:type="gramEnd"/>
-      <w:r>
-        <w:rPr>
-          <w:b/>
-        </w:rPr>
-        <w:t xml:space="preserve"> for Property </w:t>
+        <w:t xml:space="preserve">, but you can also use </w:t>
       </w:r>
       <w:proofErr w:type="spellStart"/>
       <w:r>
-        <w:rPr>
-          <w:b/>
-        </w:rPr>
-        <w:t>Auth</w:t>
+        <w:t>PostSharp</w:t>
       </w:r>
       <w:proofErr w:type="spellEnd"/>
       <w:r>
-        <w:rPr>
-          <w:b/>
-        </w:rPr>
-        <w:t xml:space="preserve"> – framework)</w:t>
-      </w:r>
-    </w:p>
-    <w:p>
-      <w:r>
-        <w:t xml:space="preserve">And just like with page-level </w:t>
-      </w:r>
-      <w:proofErr w:type="gramStart"/>
-      <w:r>
-        <w:t>authorization, that</w:t>
-      </w:r>
-      <w:proofErr w:type="gramEnd"/>
-      <w:r>
-        <w:t xml:space="preserve"> means pushing the </w:t>
-      </w:r>
-      <w:r>
-        <w:rPr>
-          <w:i/>
-        </w:rPr>
-        <w:t xml:space="preserve">implementation </w:t>
-      </w:r>
-      <w:r>
-        <w:t xml:space="preserve">of the check </w:t>
-      </w:r>
-      <w:r>
-        <w:t>into an attribute and passing the specific permission to that attribute as an argument.</w:t>
-      </w:r>
-      <w:r>
-        <w:t xml:space="preserve"> A side benefit of this approach is that we might be able to decouple the object model from the application user class, which you’ll see is NOT represented anywhere in this code.</w:t>
-      </w:r>
-    </w:p>
-    <w:p>
-      <w:r>
-        <w:t>Unlike with page-level authorization, however, there’s no handy place to hook this logic into. There is no generic “</w:t>
-      </w:r>
-      <w:proofErr w:type="spellStart"/>
-      <w:r>
-        <w:t>OnPropertyAccessed</w:t>
-      </w:r>
-      <w:proofErr w:type="spellEnd"/>
-      <w:r>
-        <w:t>” type filter built into .NET.</w:t>
-      </w:r>
-    </w:p>
-    <w:p>
-      <w:r>
-        <w:t xml:space="preserve">However, we can use a library called </w:t>
-      </w:r>
-      <w:proofErr w:type="spellStart"/>
-      <w:r>
-        <w:t>PostSharp</w:t>
-      </w:r>
-      <w:proofErr w:type="spellEnd"/>
-      <w:r>
-        <w:t xml:space="preserve"> to give us pretty much that exact thing. </w:t>
-      </w:r>
-      <w:proofErr w:type="spellStart"/>
-      <w:r>
-        <w:t>PostSharp</w:t>
-      </w:r>
-      <w:proofErr w:type="spellEnd"/>
-      <w:r>
-        <w:t xml:space="preserve"> is what’s called an “Aspect Oriented Programming” framework. I won’t go into all the details, but basically it’s a post-processor that runs </w:t>
-      </w:r>
-      <w:r>
-        <w:rPr>
-          <w:i/>
-        </w:rPr>
-        <w:t xml:space="preserve">after </w:t>
-      </w:r>
-      <w:r>
-        <w:t xml:space="preserve">you compile your code, and it essentially modifies the IL </w:t>
-      </w:r>
-      <w:r>
-        <w:t>to</w:t>
-      </w:r>
-      <w:r>
-        <w:t xml:space="preserve"> “weave” code together in interesting ways.</w:t>
-      </w:r>
-    </w:p>
-    <w:p>
-      <w:r>
-        <w:lastRenderedPageBreak/>
-        <w:t>For example,</w:t>
-      </w:r>
-      <w:r>
-        <w:t xml:space="preserve"> in my demo app I implemented a custom attribute called </w:t>
-      </w:r>
-      <w:proofErr w:type="spellStart"/>
-      <w:r>
-        <w:t>MaskedValue</w:t>
-      </w:r>
-      <w:proofErr w:type="spellEnd"/>
-      <w:r>
-        <w:t>, which looks like this:</w:t>
-      </w:r>
-    </w:p>
-    <w:p>
-      <w:r>
-        <w:rPr>
-          <w:b/>
-        </w:rPr>
-        <w:t>(</w:t>
-      </w:r>
-      <w:proofErr w:type="gramStart"/>
-      <w:r>
-        <w:rPr>
-          <w:b/>
-        </w:rPr>
-        <w:t>click</w:t>
-      </w:r>
-      <w:proofErr w:type="gramEnd"/>
-      <w:r>
-        <w:rPr>
-          <w:b/>
-        </w:rPr>
-        <w:t xml:space="preserve"> for </w:t>
-      </w:r>
-      <w:proofErr w:type="spellStart"/>
-      <w:r>
-        <w:rPr>
-          <w:b/>
-        </w:rPr>
-        <w:t>PostSharp</w:t>
-      </w:r>
-      <w:proofErr w:type="spellEnd"/>
-      <w:r>
-        <w:rPr>
-          <w:b/>
-        </w:rPr>
-        <w:t xml:space="preserve"> code</w:t>
-      </w:r>
-      <w:r>
-        <w:t>)</w:t>
-      </w:r>
-    </w:p>
-    <w:p>
-      <w:r>
-        <w:t xml:space="preserve">I’ve created this base class called </w:t>
-      </w:r>
-      <w:proofErr w:type="spellStart"/>
-      <w:r>
-        <w:t>UserAwarePropertyInterceptor</w:t>
-      </w:r>
-      <w:proofErr w:type="spellEnd"/>
-      <w:r>
-        <w:t>. It basically talks to the current thread, figures out which user is active, and exposes the user data as a class member.</w:t>
-      </w:r>
-      <w:r>
-        <w:t xml:space="preserve"> This is what allows us to decouple the view model itself from the application user class.</w:t>
-      </w:r>
-    </w:p>
-    <w:p>
-      <w:r>
-        <w:t xml:space="preserve">This property interceptor </w:t>
-      </w:r>
-      <w:r>
-        <w:t xml:space="preserve">base class </w:t>
-      </w:r>
-      <w:r>
-        <w:t xml:space="preserve">itself </w:t>
-      </w:r>
-      <w:r>
-        <w:t xml:space="preserve">inherits from a </w:t>
-      </w:r>
-      <w:proofErr w:type="spellStart"/>
-      <w:r>
-        <w:t>PostSharp</w:t>
-      </w:r>
-      <w:proofErr w:type="spellEnd"/>
-      <w:r>
-        <w:t xml:space="preserve"> class which gives us this </w:t>
-      </w:r>
-      <w:proofErr w:type="spellStart"/>
-      <w:r>
-        <w:rPr>
-          <w:i/>
-        </w:rPr>
-        <w:t>OnGetValue</w:t>
-      </w:r>
-      <w:proofErr w:type="spellEnd"/>
-      <w:r>
-        <w:t xml:space="preserve"> method to override. This method will get executed every time code tries to read the property </w:t>
-      </w:r>
-      <w:r>
-        <w:t>that the attribute is attached to</w:t>
-      </w:r>
-      <w:r>
-        <w:t>. I do the permission check in the body of this method and, if the user doesn’t have the necessary permission, I return a masked value instead of the raw SSN.</w:t>
-      </w:r>
-    </w:p>
-    <w:p>
-      <w:r>
-        <w:t xml:space="preserve">Again, the magic here is </w:t>
-      </w:r>
-      <w:proofErr w:type="spellStart"/>
-      <w:r>
-        <w:t>PostSharp</w:t>
-      </w:r>
-      <w:proofErr w:type="spellEnd"/>
-      <w:r>
-        <w:t xml:space="preserve">. After I compile my code, </w:t>
-      </w:r>
-      <w:r>
-        <w:t xml:space="preserve">the </w:t>
-      </w:r>
-      <w:proofErr w:type="spellStart"/>
-      <w:r>
-        <w:t>PostSharp</w:t>
-      </w:r>
-      <w:proofErr w:type="spellEnd"/>
-      <w:r>
-        <w:t xml:space="preserve"> engine </w:t>
-      </w:r>
-      <w:r>
-        <w:t xml:space="preserve">re-writes the getter for the SSN property and injects a call into this method instead. It’s </w:t>
-      </w:r>
-      <w:r>
-        <w:t>a little mind-bending at first, but it’s really cool and enables you to do some amazing things.</w:t>
-      </w:r>
-    </w:p>
-    <w:p>
-      <w:r>
-        <w:rPr>
-          <w:b/>
-        </w:rPr>
-        <w:t>(</w:t>
-      </w:r>
-      <w:proofErr w:type="gramStart"/>
-      <w:r>
-        <w:rPr>
-          <w:b/>
-        </w:rPr>
-        <w:t>click</w:t>
-      </w:r>
-      <w:proofErr w:type="gramEnd"/>
-      <w:r>
-        <w:rPr>
-          <w:b/>
-        </w:rPr>
-        <w:t xml:space="preserve"> for Property </w:t>
-      </w:r>
-      <w:proofErr w:type="spellStart"/>
-      <w:r>
-        <w:rPr>
-          <w:b/>
-        </w:rPr>
-        <w:t>Auth</w:t>
-      </w:r>
-      <w:proofErr w:type="spellEnd"/>
-      <w:r>
-        <w:rPr>
-          <w:b/>
-        </w:rPr>
-        <w:t xml:space="preserve"> – framework (dupe))</w:t>
-      </w:r>
-    </w:p>
-    <w:p>
-      <w:r>
-        <w:t xml:space="preserve">In my demo app I’m assigning this attribute to a view model because it </w:t>
-      </w:r>
-      <w:r>
-        <w:t xml:space="preserve">made </w:t>
-      </w:r>
-      <w:r>
-        <w:t>it easier to compare/co</w:t>
-      </w:r>
-      <w:r>
-        <w:t>ntrast the different techniques in different areas of my site.</w:t>
-      </w:r>
-      <w:r>
-        <w:t xml:space="preserve"> </w:t>
-      </w:r>
-    </w:p>
-    <w:p>
-      <w:r>
-        <w:t xml:space="preserve">In a production app, </w:t>
-      </w:r>
-      <w:r>
-        <w:t xml:space="preserve">you </w:t>
-      </w:r>
-      <w:r>
-        <w:t xml:space="preserve">might be able to </w:t>
-      </w:r>
-      <w:r>
-        <w:t>assign it directly to your domain model like you see here. This way, every view model that you create would inherit the same permission check</w:t>
-      </w:r>
-      <w:r>
-        <w:t>.</w:t>
-      </w:r>
-    </w:p>
-    <w:p>
-      <w:pPr>
-        <w:rPr>
-          <w:b/>
-        </w:rPr>
-      </w:pPr>
-      <w:r>
-        <w:rPr>
-          <w:b/>
-        </w:rPr>
-        <w:t>(</w:t>
-      </w:r>
-      <w:proofErr w:type="gramStart"/>
-      <w:r>
-        <w:rPr>
-          <w:b/>
-        </w:rPr>
-        <w:t>click</w:t>
-      </w:r>
-      <w:proofErr w:type="gramEnd"/>
-      <w:r>
-        <w:rPr>
-          <w:b/>
-        </w:rPr>
-        <w:t xml:space="preserve"> for Encrypt)</w:t>
-      </w:r>
-    </w:p>
-    <w:p>
-      <w:r>
-        <w:t xml:space="preserve">Another cross-cutting concern that you can handle with </w:t>
-      </w:r>
-      <w:proofErr w:type="spellStart"/>
-      <w:r>
-        <w:t>PostSharp</w:t>
-      </w:r>
-      <w:proofErr w:type="spellEnd"/>
-      <w:r>
-        <w:t xml:space="preserve"> is encryption. I’m not going to show the details right now, but if you look at my sample code you’ll see an example of this Encrypted Value interceptor that automatically encrypts its values when storing them in the database, and automatically decrypts the values when reading them back out.</w:t>
-      </w:r>
-    </w:p>
-    <w:p>
-      <w:r>
-        <w:t>This can be a great way to securely store sensitive data on disk while still making it super, super easy to get access to that data in the app code.</w:t>
-      </w:r>
-    </w:p>
-    <w:p>
-      <w:r>
-        <w:rPr>
-          <w:b/>
-        </w:rPr>
-        <w:t>(</w:t>
-      </w:r>
-      <w:proofErr w:type="gramStart"/>
-      <w:r>
-        <w:rPr>
-          <w:b/>
-        </w:rPr>
-        <w:t>click</w:t>
-      </w:r>
-      <w:proofErr w:type="gramEnd"/>
-      <w:r>
-        <w:rPr>
-          <w:b/>
-        </w:rPr>
-        <w:t xml:space="preserve"> for auditing)</w:t>
-      </w:r>
-    </w:p>
-    <w:p>
-      <w:r>
-        <w:t>For the final segment of this talk I want to talk about auditing and testing.</w:t>
-      </w:r>
-    </w:p>
-    <w:p>
-      <w:r>
-        <w:t xml:space="preserve">Building a secure system is about more than just writing secure code. It’s also about the overall development process and how effectively it </w:t>
-      </w:r>
-      <w:r>
-        <w:t>helps your team spot and remove vulnerabilities that might otherwise sneak past the developer.</w:t>
-      </w:r>
-    </w:p>
-    <w:p>
-      <w:r>
-        <w:t>In my experience, exhaustively testing the security of an application is a moving target. You can spend an obscene amount of time and energy doing a full system test, and then your confidence in the results vanishes with the first non-trivial commit that gets pushed. Every time a dev changes existing code there’s the risk that they inadvertently broke an existing security check, or inadvertently introduced a new vulnerability.</w:t>
-      </w:r>
-    </w:p>
-    <w:p>
-      <w:r>
-        <w:lastRenderedPageBreak/>
-        <w:t>One way to mitigate that risk is to automate as much of the security audit and testing as possible, so that you can continually re-run it as the code changes. And in very general terms, this will be easier to do when you’ve isolated your security code into cross cutting concerns.</w:t>
-      </w:r>
-    </w:p>
-    <w:p>
-      <w:pPr>
-        <w:rPr>
-          <w:b/>
-        </w:rPr>
-      </w:pPr>
-      <w:r>
-        <w:rPr>
-          <w:b/>
-        </w:rPr>
-        <w:t>(</w:t>
-      </w:r>
-      <w:proofErr w:type="gramStart"/>
-      <w:r>
-        <w:rPr>
-          <w:b/>
-        </w:rPr>
-        <w:t>click</w:t>
-      </w:r>
-      <w:proofErr w:type="gramEnd"/>
-      <w:r>
-        <w:rPr>
-          <w:b/>
-        </w:rPr>
-        <w:t xml:space="preserve"> for endpoint example)</w:t>
-      </w:r>
-    </w:p>
-    <w:p>
-      <w:r>
-        <w:t>Here’s an example:</w:t>
-      </w:r>
-    </w:p>
-    <w:p>
-      <w:r>
-        <w:t xml:space="preserve">Let’s say we have a large website with lots of different endpoints. </w:t>
-      </w:r>
-      <w:r>
-        <w:t xml:space="preserve">It’s reasonable to expect the </w:t>
-      </w:r>
-      <w:r>
-        <w:t xml:space="preserve">QA team to </w:t>
-      </w:r>
-      <w:r>
-        <w:t xml:space="preserve">validate </w:t>
-      </w:r>
-      <w:r>
-        <w:t xml:space="preserve">that </w:t>
-      </w:r>
-      <w:r>
-        <w:t>every endpoint implements the correct permission check</w:t>
-      </w:r>
-      <w:r>
-        <w:t>.</w:t>
-      </w:r>
-      <w:r>
-        <w:t xml:space="preserve"> </w:t>
-      </w:r>
-    </w:p>
-    <w:p>
-      <w:r>
-        <w:t>The brute force approach would be for QA to perform black-box testing against every single endpoint, verifying that the authentication and authorization checks are properly implemented. This is a really expensive way to go; even if they automate those tests, they still need to spend a lot of effort granting and removing permissions for each test, and automated browser-level tests can be very brittle.</w:t>
-      </w:r>
-    </w:p>
-    <w:p>
-      <w:r>
-        <w:t xml:space="preserve">Another approach would be for the dev to </w:t>
-      </w:r>
-      <w:r>
-        <w:t xml:space="preserve">write unit tests for those controller actions, but if that’s </w:t>
-      </w:r>
-      <w:r>
-        <w:rPr>
-          <w:i/>
-        </w:rPr>
-        <w:t xml:space="preserve">all </w:t>
-      </w:r>
-      <w:r>
-        <w:t>we do then we’re not giving QA an opportunity to double-check the developer’s work</w:t>
-      </w:r>
-      <w:r>
-        <w:t xml:space="preserve">. The testing is less expensive, but at the cost of creating </w:t>
-      </w:r>
-      <w:r>
-        <w:t xml:space="preserve">a single point of failure. </w:t>
-      </w:r>
-    </w:p>
-    <w:p>
-      <w:r>
-        <w:t>In the best of both worlds we’d have QA involved in the verification process, but they’d have a more efficient way of doing so. And, i</w:t>
-      </w:r>
-      <w:r>
-        <w:t>f you’ve implemented your security code as cross-cutting concerns, then you have some interesting options available to you.</w:t>
-      </w:r>
-    </w:p>
-    <w:p>
-      <w:pPr>
-        <w:rPr>
-          <w:b/>
-        </w:rPr>
-      </w:pPr>
-      <w:r>
-        <w:rPr>
-          <w:b/>
-        </w:rPr>
-        <w:t>(</w:t>
-      </w:r>
-      <w:proofErr w:type="gramStart"/>
-      <w:r>
-        <w:rPr>
-          <w:b/>
-        </w:rPr>
-        <w:t>click</w:t>
-      </w:r>
-      <w:proofErr w:type="gramEnd"/>
-      <w:r>
-        <w:rPr>
-          <w:b/>
-        </w:rPr>
-        <w:t xml:space="preserve"> for </w:t>
-      </w:r>
-      <w:r>
-        <w:rPr>
-          <w:b/>
-        </w:rPr>
-        <w:t>reflection)</w:t>
-      </w:r>
-    </w:p>
-    <w:p>
-      <w:r>
-        <w:t xml:space="preserve">For </w:t>
-      </w:r>
-      <w:r>
-        <w:t>instance, if you’ve implemented your authorization checks using attributes, then it’s really easy to write a little bit of reflection code to generate a report like this.</w:t>
-      </w:r>
-    </w:p>
-    <w:p>
-      <w:r>
-        <w:t xml:space="preserve">This is a snippet of a report from my demo app showing a couple of endpoints. You can see that a couple of them allow public access, others require a login but do not require any specific permissions, and one of them is only accessible to logged in users that also have the </w:t>
-      </w:r>
-      <w:proofErr w:type="spellStart"/>
-      <w:r>
-        <w:t>ManageOrders</w:t>
-      </w:r>
-      <w:proofErr w:type="spellEnd"/>
-      <w:r>
-        <w:t xml:space="preserve"> permission.</w:t>
-      </w:r>
-    </w:p>
-    <w:p>
-      <w:r>
-        <w:t>If you publish this report to your QA team, they can be responsible for cross-referencing this data against their security matrix or requirements documents or whatever, so they can maximize the time they spend looking for mistakes and minimize the time they spend fighting with tooling or automating the browser.</w:t>
-      </w:r>
-    </w:p>
-    <w:p>
-      <w:r>
-        <w:rPr>
-          <w:b/>
-        </w:rPr>
-        <w:t>(</w:t>
-      </w:r>
-      <w:proofErr w:type="gramStart"/>
-      <w:r>
-        <w:rPr>
-          <w:b/>
-        </w:rPr>
-        <w:t>click</w:t>
-      </w:r>
-      <w:proofErr w:type="gramEnd"/>
-      <w:r>
-        <w:rPr>
-          <w:b/>
-        </w:rPr>
-        <w:t xml:space="preserve"> for code sample)</w:t>
-      </w:r>
-    </w:p>
-    <w:p>
-      <w:r>
-        <w:t>That report was really easy to create.</w:t>
-      </w:r>
-      <w:r>
-        <w:t xml:space="preserve"> This is basically all it took.</w:t>
-      </w:r>
-    </w:p>
-    <w:p>
-      <w:r>
-        <w:t xml:space="preserve">Using reflection, I look for every class that is a type of MVC Controller, I identify all of the public instance methods that are available as endpoints, I ignore some behind-the-scenes stuff added by the MVC framework itself, and then I return an anonymous data structure summarizing those methods. </w:t>
-      </w:r>
-    </w:p>
-    <w:p>
-      <w:pPr>
-        <w:rPr>
-          <w:b/>
-        </w:rPr>
-      </w:pPr>
-      <w:r>
-        <w:rPr>
-          <w:b/>
-        </w:rPr>
-        <w:t>(</w:t>
-      </w:r>
-      <w:proofErr w:type="gramStart"/>
-      <w:r>
-        <w:rPr>
-          <w:b/>
-        </w:rPr>
-        <w:t>click</w:t>
-      </w:r>
-      <w:proofErr w:type="gramEnd"/>
-      <w:r>
-        <w:rPr>
-          <w:b/>
-        </w:rPr>
-        <w:t xml:space="preserve"> for sample #2)</w:t>
-      </w:r>
-    </w:p>
-    <w:p>
-      <w:r>
-        <w:t>After that, all it takes is a short loop over the data structure to generate the report. Since both the authentication and authorization data are expressed as attributes, it’s easy to use reflection to determine which endpoints require a login or a permission.</w:t>
-      </w:r>
-    </w:p>
-    <w:p>
-      <w:r>
-        <w:lastRenderedPageBreak/>
-        <w:t xml:space="preserve">If I had implemented those checks as plain-old feature code, rather than using attributes, this would have been a lot harder to do. Granted, with the introduction of Roslyn it’s now </w:t>
-      </w:r>
-      <w:r>
-        <w:rPr>
-          <w:i/>
-        </w:rPr>
-        <w:t xml:space="preserve">possible </w:t>
-      </w:r>
-      <w:r>
-        <w:t xml:space="preserve">to do static analysis of method bodies themselves so you </w:t>
-      </w:r>
-      <w:r>
-        <w:rPr>
-          <w:i/>
-        </w:rPr>
-        <w:t xml:space="preserve">could </w:t>
-      </w:r>
-      <w:r>
-        <w:t xml:space="preserve">do something like this without attributes, but it’s certainly </w:t>
-      </w:r>
-      <w:r>
-        <w:rPr>
-          <w:i/>
-        </w:rPr>
-        <w:t xml:space="preserve">easier </w:t>
-      </w:r>
-      <w:r>
-        <w:t>to use reflection and look for the presence of attributes.</w:t>
-      </w:r>
-    </w:p>
-    <w:p>
-      <w:r>
-        <w:rPr>
-          <w:b/>
-        </w:rPr>
-        <w:t>(</w:t>
-      </w:r>
-      <w:proofErr w:type="gramStart"/>
-      <w:r>
-        <w:rPr>
-          <w:b/>
-        </w:rPr>
-        <w:t>click</w:t>
-      </w:r>
-      <w:proofErr w:type="gramEnd"/>
-      <w:r>
-        <w:rPr>
-          <w:b/>
-        </w:rPr>
-        <w:t xml:space="preserve"> for report again)</w:t>
-      </w:r>
-    </w:p>
-    <w:p>
-      <w:r>
-        <w:t xml:space="preserve">In my example here, I’m showing a report of MVC endpoints and the permissions they require. But it would be just as easy to generate a report showing which properties of which classes are using the </w:t>
-      </w:r>
-      <w:proofErr w:type="spellStart"/>
-      <w:r>
-        <w:t>MaskedValue</w:t>
-      </w:r>
-      <w:proofErr w:type="spellEnd"/>
-      <w:r>
-        <w:t xml:space="preserve"> or </w:t>
-      </w:r>
-      <w:proofErr w:type="spellStart"/>
-      <w:r>
-        <w:t>EncryptedValue</w:t>
-      </w:r>
-      <w:proofErr w:type="spellEnd"/>
-      <w:r>
-        <w:t xml:space="preserve"> attributes, or whatever else that you’ve implemented as a cross-cutting concern using Attributes.</w:t>
-      </w:r>
-    </w:p>
-    <w:p>
-      <w:r>
-        <w:t xml:space="preserve">However, let’s say you have a large application and these reports contain hundreds or even thousands of rows. We’ve made QA’s job </w:t>
-      </w:r>
-      <w:r>
-        <w:rPr>
-          <w:i/>
-        </w:rPr>
-        <w:t>easier</w:t>
-      </w:r>
-      <w:r>
-        <w:t xml:space="preserve"> than the alternative, but it’s still far from “easy”. They still need to examine the report, compare it against their “source of truth”, and identify anything that’s been added, removed, or changed.</w:t>
-      </w:r>
-    </w:p>
-    <w:p>
-      <w:r>
-        <w:rPr>
-          <w:b/>
-        </w:rPr>
-        <w:t>(</w:t>
-      </w:r>
-      <w:proofErr w:type="gramStart"/>
-      <w:r>
-        <w:rPr>
-          <w:b/>
-        </w:rPr>
-        <w:t>click</w:t>
-      </w:r>
-      <w:proofErr w:type="gramEnd"/>
-      <w:r>
-        <w:rPr>
-          <w:b/>
-        </w:rPr>
-        <w:t xml:space="preserve"> for Approval Tests)</w:t>
-      </w:r>
-    </w:p>
-    <w:p>
-      <w:r>
-        <w:t xml:space="preserve">The very last thing I’m going to show you today is using a library called </w:t>
-      </w:r>
-      <w:proofErr w:type="spellStart"/>
-      <w:r>
-        <w:t>ApprovalTests</w:t>
-      </w:r>
-      <w:proofErr w:type="spellEnd"/>
-      <w:r>
-        <w:t xml:space="preserve"> to automate the auditing of this report.</w:t>
-      </w:r>
-    </w:p>
-    <w:p>
-      <w:r>
-        <w:t xml:space="preserve">Approval Tests is an alternative way of writing assertions in your tests. It works with everything from </w:t>
-      </w:r>
-      <w:proofErr w:type="spellStart"/>
-      <w:r>
-        <w:t>MSTest</w:t>
-      </w:r>
-      <w:proofErr w:type="spellEnd"/>
-      <w:r>
-        <w:t xml:space="preserve"> to </w:t>
-      </w:r>
-      <w:proofErr w:type="spellStart"/>
-      <w:r>
-        <w:t>NUnit</w:t>
-      </w:r>
-      <w:proofErr w:type="spellEnd"/>
-      <w:r>
-        <w:t xml:space="preserve"> to </w:t>
-      </w:r>
-      <w:proofErr w:type="spellStart"/>
-      <w:r>
-        <w:t>RSpec</w:t>
-      </w:r>
-      <w:proofErr w:type="spellEnd"/>
-      <w:r>
-        <w:t xml:space="preserve"> to Cucumber and a bunch of things in the middle.</w:t>
-      </w:r>
-    </w:p>
-    <w:p>
-      <w:r>
-        <w:t xml:space="preserve">It’s designed for scenarios where you have an automated test that does some work, </w:t>
-      </w:r>
-      <w:r>
-        <w:t xml:space="preserve">but where </w:t>
-      </w:r>
-      <w:r>
-        <w:t>you need a human being to interpret the results. That’s exactly the scenario we’re talking about with this security audit idea: we can run some code to produce a report showing our endpoints, but we specifically WANT a human being to verify it.</w:t>
-      </w:r>
-    </w:p>
-    <w:p>
-      <w:r>
-        <w:t>Here’s how you could use this for your security audit.</w:t>
-      </w:r>
-    </w:p>
-    <w:p>
-      <w:r>
-        <w:rPr>
-          <w:b/>
-        </w:rPr>
-        <w:t>(</w:t>
-      </w:r>
-      <w:proofErr w:type="gramStart"/>
-      <w:r>
-        <w:rPr>
-          <w:b/>
-        </w:rPr>
-        <w:t>click</w:t>
-      </w:r>
-      <w:proofErr w:type="gramEnd"/>
-      <w:r>
-        <w:rPr>
-          <w:b/>
-        </w:rPr>
-        <w:t xml:space="preserve"> for Approvals – Step 1)</w:t>
-      </w:r>
-    </w:p>
-    <w:p>
-      <w:r>
-        <w:t xml:space="preserve">First, </w:t>
-      </w:r>
-      <w:r>
-        <w:t xml:space="preserve">create a plain-text version of the report that you want to audit. In my demo project I wrote a simple console app that produces a report like this. It’s </w:t>
-      </w:r>
-      <w:r>
-        <w:t>the same data I just showed you in that HTML page, but in plain text.</w:t>
-      </w:r>
-    </w:p>
-    <w:p>
-      <w:r>
-        <w:rPr>
-          <w:b/>
-        </w:rPr>
-        <w:t xml:space="preserve"> </w:t>
-      </w:r>
-      <w:r>
-        <w:rPr>
-          <w:b/>
-        </w:rPr>
-        <w:t>(</w:t>
-      </w:r>
-      <w:proofErr w:type="gramStart"/>
-      <w:r>
-        <w:rPr>
-          <w:b/>
-        </w:rPr>
-        <w:t>click</w:t>
-      </w:r>
-      <w:proofErr w:type="gramEnd"/>
-      <w:r>
-        <w:rPr>
-          <w:b/>
-        </w:rPr>
-        <w:t xml:space="preserve"> for Approvals – Step 2)</w:t>
-      </w:r>
-    </w:p>
-    <w:p>
-      <w:r>
-        <w:t xml:space="preserve">Next, write a unit test that generates that report. Instead of making an assertion, however, call </w:t>
-      </w:r>
-      <w:proofErr w:type="spellStart"/>
-      <w:proofErr w:type="gramStart"/>
-      <w:r>
-        <w:t>Approvals.Verify</w:t>
-      </w:r>
-      <w:proofErr w:type="spellEnd"/>
-      <w:r>
-        <w:t>(</w:t>
-      </w:r>
-      <w:proofErr w:type="gramEnd"/>
-      <w:r>
-        <w:t xml:space="preserve">) </w:t>
-      </w:r>
-      <w:r>
-        <w:t>and pass the report text. You can also work with files on disk if you have to, but keeping it string based makes things a little easier.</w:t>
-      </w:r>
-    </w:p>
-    <w:p>
-      <w:r>
-        <w:t>The Approval Test framework keeps track of the “accepted” state of each test. When this test runs, the framework will compare the new version of the report text against that last known accepted state. If they match, the test passes. If they don’t match, Approval Tests automatically opens a diff tool so that a human being can compare the results and make a decision.</w:t>
-      </w:r>
-    </w:p>
-    <w:p>
-      <w:r>
-        <w:rPr>
-          <w:b/>
-        </w:rPr>
-        <w:t>(</w:t>
-      </w:r>
-      <w:proofErr w:type="gramStart"/>
-      <w:r>
-        <w:rPr>
-          <w:b/>
-        </w:rPr>
-        <w:t>click</w:t>
-      </w:r>
-      <w:proofErr w:type="gramEnd"/>
-      <w:r>
-        <w:rPr>
-          <w:b/>
-        </w:rPr>
-        <w:t xml:space="preserve"> for Approvals – Step 3)</w:t>
-      </w:r>
-    </w:p>
-    <w:p>
-      <w:r>
-        <w:lastRenderedPageBreak/>
-        <w:t xml:space="preserve">The very first time </w:t>
-      </w:r>
-      <w:r>
-        <w:t xml:space="preserve">that QA </w:t>
-      </w:r>
-      <w:r>
-        <w:t>run</w:t>
-      </w:r>
-      <w:r>
-        <w:t>s</w:t>
-      </w:r>
-      <w:r>
-        <w:t xml:space="preserve"> the test, since there is no “</w:t>
-      </w:r>
-      <w:r>
-        <w:t xml:space="preserve">accepted </w:t>
-      </w:r>
-      <w:r>
-        <w:t>state”</w:t>
-      </w:r>
-      <w:r>
-        <w:t xml:space="preserve"> yet</w:t>
-      </w:r>
-      <w:r>
-        <w:t xml:space="preserve">, the test will launch </w:t>
-      </w:r>
-      <w:r>
-        <w:t>a</w:t>
-      </w:r>
-      <w:r>
-        <w:t xml:space="preserve"> diff tool, like you see here. On the left is the report text, and on the right is a blank </w:t>
-      </w:r>
-      <w:r>
-        <w:t>file</w:t>
-      </w:r>
-      <w:r>
-        <w:t xml:space="preserve">. </w:t>
-      </w:r>
-    </w:p>
-    <w:p>
-      <w:r>
-        <w:t xml:space="preserve">At this point, </w:t>
-      </w:r>
-      <w:r>
-        <w:t>the tester</w:t>
-      </w:r>
-      <w:r>
-        <w:t xml:space="preserve"> would manually verify the report contents</w:t>
-      </w:r>
-      <w:r>
-        <w:t xml:space="preserve">. Once they are satisfied that everything matches expectations, they’d </w:t>
-      </w:r>
-      <w:r>
-        <w:t>merge the left contents into the right file and save them. This is what creates the “</w:t>
-      </w:r>
-      <w:r>
-        <w:t>accepted</w:t>
-      </w:r>
-      <w:r>
-        <w:t xml:space="preserve"> state”.</w:t>
-      </w:r>
-    </w:p>
-    <w:p>
-      <w:r>
-        <w:t>From this point forward, as long as the output of the report doesn’t change, the test will pass without manual intervention.</w:t>
-      </w:r>
-    </w:p>
-    <w:p>
-      <w:r>
-        <w:rPr>
-          <w:b/>
-        </w:rPr>
-        <w:t>(</w:t>
-      </w:r>
-      <w:proofErr w:type="gramStart"/>
-      <w:r>
-        <w:rPr>
-          <w:b/>
-        </w:rPr>
-        <w:t>click</w:t>
-      </w:r>
-      <w:proofErr w:type="gramEnd"/>
-      <w:r>
-        <w:rPr>
-          <w:b/>
-        </w:rPr>
-        <w:t xml:space="preserve"> for Approvals – Step 4 (diff))</w:t>
-      </w:r>
-    </w:p>
-    <w:p>
-      <w:r>
-        <w:t>In the future, let’s say I make two changes. I add a new endpoint, and I accidently remove the permission attribute from an existing endpoint.</w:t>
-      </w:r>
-    </w:p>
-    <w:p>
-      <w:r>
-        <w:t>The next time that QA runs the approval tests, the diff tool will automatically open and will show the differences. In this case, the tester might determine that the new endpoint was expected and is configured properly, but the removal of the permission setting for the existing endpoint was not expected. The tester could then open a security ticket or otherwise contact the developer to discuss.</w:t>
-      </w:r>
-    </w:p>
-    <w:p>
-      <w:r>
-        <w:t xml:space="preserve">This is all really simple to set up, </w:t>
-      </w:r>
-      <w:r>
-        <w:rPr>
-          <w:i/>
-        </w:rPr>
-        <w:t xml:space="preserve">if </w:t>
-      </w:r>
-      <w:r>
-        <w:t xml:space="preserve">you’ve written your security code in a way that lends itself to static analysis. </w:t>
-      </w:r>
-    </w:p>
-    <w:p>
-      <w:r>
-        <w:rPr>
-          <w:b/>
-        </w:rPr>
-        <w:t>(</w:t>
-      </w:r>
-      <w:proofErr w:type="gramStart"/>
-      <w:r>
-        <w:rPr>
-          <w:b/>
-        </w:rPr>
-        <w:t>click</w:t>
-      </w:r>
-      <w:proofErr w:type="gramEnd"/>
-      <w:r>
-        <w:rPr>
-          <w:b/>
-        </w:rPr>
-        <w:t xml:space="preserve"> for auditing difficult)</w:t>
-      </w:r>
-    </w:p>
-    <w:p>
-      <w:r>
-        <w:t>Generally speaking, these are the things that are easiest to audit using reflection: attributes, class inheritance, and interface implementation. If you use these techniques to implement your cross cutting concerns, then you’ll find it pretty easy to do security audits with a little bit of custom code.</w:t>
-      </w:r>
-    </w:p>
-    <w:p>
-      <w:r>
-        <w:t>If you don’t do this, for instance if you implement your security concerns as just some random methods that get called from specific places in your code, then it’s going to be harder to audit.</w:t>
-      </w:r>
-    </w:p>
-    <w:p>
-      <w:r>
-        <w:rPr>
-          <w:b/>
-        </w:rPr>
-        <w:t>(</w:t>
-      </w:r>
-      <w:proofErr w:type="gramStart"/>
-      <w:r>
-        <w:rPr>
-          <w:b/>
-        </w:rPr>
-        <w:t>click</w:t>
-      </w:r>
-      <w:proofErr w:type="gramEnd"/>
-      <w:r>
-        <w:rPr>
-          <w:b/>
-        </w:rPr>
-        <w:t xml:space="preserve"> for recap)</w:t>
-      </w:r>
-    </w:p>
-    <w:p>
-      <w:r>
-        <w:t>To wrap up, I have a quick recap.</w:t>
-      </w:r>
-    </w:p>
-    <w:p>
-      <w:r>
-        <w:t xml:space="preserve">First, any time that you have to implement a security check, consider whether it’s truly unique to the feature you’re implementing or whether it applies more broadly across multiple features. If it is a cross cutting concern, extract as much of the implementation as possible into your framework. </w:t>
-      </w:r>
-      <w:r>
-        <w:t>This ensures that the implementation is consistent across the entire app.</w:t>
-      </w:r>
-    </w:p>
-    <w:p>
-      <w:r>
-        <w:t xml:space="preserve">The </w:t>
-      </w:r>
-      <w:proofErr w:type="gramStart"/>
-      <w:r>
-        <w:t>holy grail</w:t>
-      </w:r>
-      <w:proofErr w:type="gramEnd"/>
-      <w:r>
-        <w:t xml:space="preserve"> is to make features “secure by default” by completely handling the security requirements in a global way. I showed you how to do this with SQL Injection</w:t>
-      </w:r>
-      <w:r>
-        <w:t>, CSRF defense, and with row-level security in SQL Server 2016.</w:t>
-      </w:r>
-    </w:p>
-    <w:p>
-      <w:r>
-        <w:t xml:space="preserve">Sometimes you’ll still need the developer to do </w:t>
-      </w:r>
-      <w:r>
-        <w:rPr>
-          <w:i/>
-        </w:rPr>
-        <w:t>something on</w:t>
-      </w:r>
-      <w:r>
-        <w:t xml:space="preserve"> a per-feature basis. The best way to do that </w:t>
-      </w:r>
-      <w:r>
-        <w:t>is to use some sort of attribute</w:t>
-      </w:r>
-      <w:r>
-        <w:t xml:space="preserve"> </w:t>
-      </w:r>
-      <w:r>
-        <w:t xml:space="preserve">or marker interface to </w:t>
-      </w:r>
-      <w:r>
-        <w:t>declaratively specify what rules should be applied, and them implement those rules in a consistent part of the processing pipeline</w:t>
-      </w:r>
-      <w:r>
-        <w:t xml:space="preserve">. MVC lets you do this with </w:t>
-      </w:r>
-      <w:proofErr w:type="spellStart"/>
-      <w:r>
-        <w:t>ActionFilters</w:t>
-      </w:r>
-      <w:proofErr w:type="spellEnd"/>
-      <w:r>
-        <w:t xml:space="preserve">, but you can also use </w:t>
-      </w:r>
-      <w:proofErr w:type="spellStart"/>
-      <w:r>
-        <w:t>PostSharp</w:t>
-      </w:r>
-      <w:proofErr w:type="spellEnd"/>
-      <w:r>
         <w:t xml:space="preserve"> to decorate plain-old C# objects </w:t>
       </w:r>
       <w:r>
@@ -4531,7 +4737,6 @@
     </w:p>
     <w:p>
       <w:r>
-        <w:lastRenderedPageBreak/>
         <w:t>Finally, make life easy for your testers. Instead of making them do exhaustive black-box testing, use Reflection to generate reports showing them which areas of the site implement which security rules. This allows them to provide a 2</w:t>
       </w:r>
       <w:r>

</xml_diff>

<commit_message>
The edits will continue until morale improves
</commit_message>
<xml_diff>
--- a/Narrative - CodeMash 2017.docx
+++ b/Narrative - CodeMash 2017.docx
@@ -726,7 +726,13 @@
     </w:p>
     <w:p>
       <w:r>
-        <w:t>Let’s say we have this feature that is an “Order List” page on our website. It gives us a list of orders that the user is allowed to see.</w:t>
+        <w:t xml:space="preserve">Boom. This amazingly designed green square represents a feature on our website. It’s the </w:t>
+      </w:r>
+      <w:r>
+        <w:t xml:space="preserve">“Order List” </w:t>
+      </w:r>
+      <w:r>
+        <w:t>feature that displays to a user the list of orders that user is allowed to see.</w:t>
       </w:r>
     </w:p>
     <w:p>
@@ -761,16 +767,10 @@
         </w:numPr>
       </w:pPr>
       <w:r>
-        <w:t xml:space="preserve">Second, a User with the “Manage Orders” permission can see </w:t>
-      </w:r>
-      <w:r>
-        <w:rPr>
-          <w:i/>
-        </w:rPr>
-        <w:t xml:space="preserve">all </w:t>
-      </w:r>
-      <w:r>
-        <w:t>Orders in the database</w:t>
+        <w:t xml:space="preserve">Second, </w:t>
+      </w:r>
+      <w:r>
+        <w:t xml:space="preserve">users can only see their own data, </w:t>
       </w:r>
       <w:r>
         <w:br/>
@@ -785,7 +785,7 @@
         </w:numPr>
       </w:pPr>
       <w:r>
-        <w:t>Lastly, users without that permission can only see the Orders they created. Bob can’t see Alice’s data, and vice versa.</w:t>
+        <w:t>Unless they have a specific permission that grants them access to all records</w:t>
       </w:r>
     </w:p>
     <w:p>
@@ -812,13 +812,10 @@
     </w:p>
     <w:p>
       <w:r>
-        <w:t xml:space="preserve">The naïve approach is to implement those requirements directly within the feature code. If you’re writing an MVC app for instance, you might implement these right in the body of the controller action. This red square represents the security code being </w:t>
-      </w:r>
-      <w:r>
-        <w:t xml:space="preserve">intermingled with </w:t>
-      </w:r>
-      <w:r>
-        <w:t>the feature code.</w:t>
+        <w:t xml:space="preserve">The naïve approach is to implement those requirements directly within the feature code. </w:t>
+      </w:r>
+      <w:r>
+        <w:t>This amazingly designed red square represents the security code being intermingled with the feature code. If this was an MVC app, for instance, this red square might represent a couple of lines of code in the body of a controller action.</w:t>
       </w:r>
     </w:p>
     <w:p>
@@ -2301,10 +2298,24 @@
     </w:p>
     <w:p>
       <w:r>
-        <w:t>This is what that requirement looks like in feature level code, on the list page. We get a list of all orders, check the user’s permissions, and further filter the list if necessary.</w:t>
-      </w:r>
-    </w:p>
-    <w:p>
+        <w:t>This is what that requirement looks like in feature code</w:t>
+      </w:r>
+      <w:r>
+        <w:t>.</w:t>
+      </w:r>
+    </w:p>
+    <w:p>
+      <w:r>
+        <w:t>This is the list page, so I’m getting a list of all orders and then I’m explicitly removing the ones the user can’t see, based on their permission.</w:t>
+      </w:r>
+    </w:p>
+    <w:p>
+      <w:r>
+        <w:rPr>
+          <w:b/>
+        </w:rPr>
+        <w:t xml:space="preserve"> </w:t>
+      </w:r>
       <w:r>
         <w:rPr>
           <w:b/>
@@ -2328,10 +2339,12 @@
     </w:p>
     <w:p>
       <w:r>
-        <w:t xml:space="preserve">This is what that same requirement looks like on the Order Detail page. </w:t>
-      </w:r>
-      <w:r>
-        <w:t xml:space="preserve">In this case we call the </w:t>
+        <w:t xml:space="preserve">That same requirement on the Detail page looks like this. </w:t>
+      </w:r>
+    </w:p>
+    <w:p>
+      <w:r>
+        <w:t xml:space="preserve">First I call </w:t>
       </w:r>
       <w:proofErr w:type="spellStart"/>
       <w:r>
@@ -2339,10 +2352,12 @@
       </w:r>
       <w:proofErr w:type="spellEnd"/>
       <w:r>
-        <w:t xml:space="preserve"> method to retrieve the order and then we implement the permission check.</w:t>
-      </w:r>
-    </w:p>
-    <w:p>
+        <w:t xml:space="preserve"> to retrieve the order, then I check the permission and kick the user out if necessary.</w:t>
+      </w:r>
+    </w:p>
+    <w:p>
+      <w:bookmarkStart w:id="0" w:name="_GoBack"/>
+      <w:bookmarkEnd w:id="0"/>
       <w:r>
         <w:t>This is an example of the situation I showed you at the start of my talk. We have the same logical rule being implemented in two different ways. This rule might apply to a bunch of places in the code, and without a centralized implementation it’s going to be very difficult to keep them in sync as requirements change over time.</w:t>
       </w:r>
@@ -2478,6 +2493,7 @@
     </w:p>
     <w:p>
       <w:r>
+        <w:lastRenderedPageBreak/>
         <w:t xml:space="preserve">For instance, if </w:t>
       </w:r>
       <w:r>
@@ -2523,95 +2539,619 @@
     </w:p>
     <w:p>
       <w:r>
+        <w:t xml:space="preserve">This approach is better than nothing, and it </w:t>
+      </w:r>
+      <w:r>
+        <w:t xml:space="preserve">does </w:t>
+      </w:r>
+      <w:r>
+        <w:t xml:space="preserve">push the access control logic down from the </w:t>
+      </w:r>
+      <w:r>
+        <w:t>top level feature code</w:t>
+      </w:r>
+      <w:r>
+        <w:t xml:space="preserve"> and into the data access layer. But this is far from “secure by default”; </w:t>
+      </w:r>
+      <w:r>
+        <w:t>the security code needs to be manually added to every data access method, and that can result in a lot of duplication. It can also result in a lot of inconsistency if each method implements those rules in a haphazard way.</w:t>
+      </w:r>
+    </w:p>
+    <w:p>
+      <w:pPr>
+        <w:pStyle w:val="Heading2"/>
+      </w:pPr>
+      <w:r>
+        <w:t>Access Control – Row Level Security</w:t>
+      </w:r>
+    </w:p>
+    <w:p>
+      <w:r>
+        <w:t xml:space="preserve">Another way to handle access control is through a technique called Row Level Security. </w:t>
+      </w:r>
+      <w:r>
+        <w:t xml:space="preserve">The idea here is </w:t>
+      </w:r>
+      <w:r>
+        <w:t xml:space="preserve">that instead of filtering out data in our application code, we </w:t>
+      </w:r>
+      <w:r>
+        <w:t xml:space="preserve">create a security policy </w:t>
+      </w:r>
+      <w:r>
+        <w:rPr>
+          <w:i/>
+        </w:rPr>
+        <w:t xml:space="preserve">in the database itself </w:t>
+      </w:r>
+      <w:r>
+        <w:t>that does the filtering</w:t>
+      </w:r>
+      <w:r>
+        <w:t xml:space="preserve">. Then, the application can simply ask for the data it needs, and the database will only return the data that the user is allowed to access. This </w:t>
+      </w:r>
+      <w:r>
+        <w:t xml:space="preserve">essentially makes the access control transparent to the application code and </w:t>
+      </w:r>
+      <w:r>
+        <w:t>make</w:t>
+      </w:r>
+      <w:r>
+        <w:t>s</w:t>
+      </w:r>
+      <w:r>
+        <w:t xml:space="preserve"> </w:t>
+      </w:r>
+      <w:r>
+        <w:t xml:space="preserve">the entire </w:t>
+      </w:r>
+      <w:r>
+        <w:t xml:space="preserve">data access </w:t>
+      </w:r>
+      <w:r>
+        <w:t xml:space="preserve">layer </w:t>
+      </w:r>
+      <w:r>
+        <w:t>“secure by default”.</w:t>
+      </w:r>
+    </w:p>
+    <w:p>
+      <w:r>
+        <w:t>Of course, the devil is in the details, and this approach depends heavily on making this security policy thing aware of who the current user is. Unless you want to give each of your users a dedicated database login, this is typically easier said than done.</w:t>
+      </w:r>
+    </w:p>
+    <w:p>
+      <w:r>
+        <w:t>However, SQL Server 2016 added a new feature that makes this much, much easier to do.</w:t>
+      </w:r>
+    </w:p>
+    <w:p>
+      <w:r>
+        <w:rPr>
+          <w:b/>
+        </w:rPr>
+        <w:t>(</w:t>
+      </w:r>
+      <w:proofErr w:type="gramStart"/>
+      <w:r>
+        <w:rPr>
+          <w:b/>
+        </w:rPr>
+        <w:t>click</w:t>
+      </w:r>
+      <w:proofErr w:type="gramEnd"/>
+      <w:r>
+        <w:rPr>
+          <w:b/>
+        </w:rPr>
+        <w:t xml:space="preserve"> for RLS)</w:t>
+      </w:r>
+    </w:p>
+    <w:p>
+      <w:r>
+        <w:t xml:space="preserve">This new feature is called the “session context”, and it’s basically a key/value collection that’s scoped to the database connection. This basically gives us a global dictionary that is shared by all queries within a connection. </w:t>
+      </w:r>
+    </w:p>
+    <w:p>
+      <w:r>
+        <w:t>You put a value into the collection like this, and you can select it back out like this.</w:t>
+      </w:r>
+      <w:r>
+        <w:t xml:space="preserve"> And you can read this value anywhere in the connection: inside a view, inside a stored procedure, etc.</w:t>
+      </w:r>
+    </w:p>
+    <w:p>
+      <w:r>
+        <w:t>This now gives us a really easy way to tell that security policy who the current user is. Here’s how it all works.</w:t>
+      </w:r>
+    </w:p>
+    <w:p>
+      <w:pPr>
+        <w:rPr>
+          <w:b/>
+        </w:rPr>
+      </w:pPr>
+      <w:r>
+        <w:rPr>
+          <w:b/>
+        </w:rPr>
+        <w:t>(</w:t>
+      </w:r>
+      <w:proofErr w:type="gramStart"/>
+      <w:r>
+        <w:rPr>
+          <w:b/>
+        </w:rPr>
+        <w:t>click</w:t>
+      </w:r>
+      <w:proofErr w:type="gramEnd"/>
+      <w:r>
+        <w:rPr>
+          <w:b/>
+        </w:rPr>
+        <w:t xml:space="preserve"> for RLS – security policy)</w:t>
+      </w:r>
+    </w:p>
+    <w:p>
+      <w:r>
+        <w:t>First, we need to create what’s called a predicate function. This function will get executed against each row of a result set containing Order records. If the function returns TRUE then the Order gets returned, and if it returns FALSE the order is not returned.</w:t>
+      </w:r>
+    </w:p>
+    <w:p>
+      <w:r>
+        <w:t xml:space="preserve">The function assumes that the current user ID has been added to the session context. It accepts as input the user ID associated with an Order. </w:t>
+      </w:r>
+    </w:p>
+    <w:p>
+      <w:r>
+        <w:t>If the user ID that’s passed in is equal to the value in the session context, then it means that the given order record is owned by the current user, and the function returns TRUE.</w:t>
+      </w:r>
+    </w:p>
+    <w:p>
+      <w:r>
+        <w:t>If the user ID that’s passed in is NOT equal to the value in the session context, we do a permission lookup for the currently logged in user. If they are allowed to manage all orders, we return TRUE, and otherwise we return FALSE.</w:t>
+      </w:r>
+    </w:p>
+    <w:p>
+      <w:r>
         <w:lastRenderedPageBreak/>
-        <w:t xml:space="preserve">This approach is better than nothing, and it </w:t>
-      </w:r>
-      <w:r>
-        <w:t xml:space="preserve">does </w:t>
-      </w:r>
-      <w:r>
-        <w:t xml:space="preserve">push the access control logic down from the </w:t>
-      </w:r>
-      <w:r>
-        <w:t>top level feature code</w:t>
-      </w:r>
-      <w:r>
-        <w:t xml:space="preserve"> and into the data access layer. But this is far from “secure by default”; </w:t>
-      </w:r>
-      <w:r>
-        <w:t>the security code needs to be manually added to every data access method, and that can result in a lot of duplication. It can also result in a lot of inconsistency if each method implements those rules in a haphazard way.</w:t>
+        <w:t>You can think of this like a lam</w:t>
+      </w:r>
+      <w:r>
+        <w:t>b</w:t>
+      </w:r>
+      <w:r>
+        <w:t>da expression that you might pass into a LINQ query, it’s basically a filter function that is used to reduce a result set.</w:t>
+      </w:r>
+    </w:p>
+    <w:p>
+      <w:r>
+        <w:t xml:space="preserve">There is one </w:t>
+      </w:r>
+      <w:proofErr w:type="spellStart"/>
+      <w:r>
+        <w:t>gotcha</w:t>
+      </w:r>
+      <w:proofErr w:type="spellEnd"/>
+      <w:r>
+        <w:t xml:space="preserve"> here: when we’re done, the security policy is going to execute this predicate whenever ANYONE tries to access the Orders table. It’s important that you check to see if the user ID is in the session context or not. </w:t>
+      </w:r>
+      <w:r>
+        <w:t>If not, don’t filter anything.</w:t>
+      </w:r>
+    </w:p>
+    <w:p>
+      <w:r>
+        <w:t>I learned this the hard way. When I was writing the sample code for this section I couldn’t figure out why my test data scripts were successful, but the Orders table was empty. I spent about 30 minutes trying to figure it out before I realized that I’d created a security policy that was so secure, it prevented ANYONE from ever seeing any records from the Orders table. Good times.</w:t>
+      </w:r>
+    </w:p>
+    <w:p>
+      <w:r>
+        <w:t>Once we have this predicate defined, we need to tell SQL Server where to use it.</w:t>
+      </w:r>
+    </w:p>
+    <w:p>
+      <w:r>
+        <w:rPr>
+          <w:b/>
+        </w:rPr>
+        <w:t>(</w:t>
+      </w:r>
+      <w:proofErr w:type="gramStart"/>
+      <w:r>
+        <w:rPr>
+          <w:b/>
+        </w:rPr>
+        <w:t>click</w:t>
+      </w:r>
+      <w:proofErr w:type="gramEnd"/>
+      <w:r>
+        <w:rPr>
+          <w:b/>
+        </w:rPr>
+        <w:t xml:space="preserve"> for RLS – policy)</w:t>
+      </w:r>
+    </w:p>
+    <w:p>
+      <w:r>
+        <w:t>To do that, we create a security policy on the Orders table that contains a FILTER PREDICATE referencing the function we just created.</w:t>
+      </w:r>
+    </w:p>
+    <w:p>
+      <w:r>
+        <w:t>Once this is in place, any attempt to read from the Orders table will be subject to the access control logic we defined.</w:t>
+      </w:r>
+    </w:p>
+    <w:p>
+      <w:r>
+        <w:t xml:space="preserve">The </w:t>
+      </w:r>
+      <w:r>
+        <w:t>last piece of the puzzle is to actually set the user ID into the session context so that it’s available to the security policy.</w:t>
+      </w:r>
+    </w:p>
+    <w:p>
+      <w:r>
+        <w:rPr>
+          <w:b/>
+        </w:rPr>
+        <w:t>(</w:t>
+      </w:r>
+      <w:proofErr w:type="gramStart"/>
+      <w:r>
+        <w:rPr>
+          <w:b/>
+        </w:rPr>
+        <w:t>click</w:t>
+      </w:r>
+      <w:proofErr w:type="gramEnd"/>
+      <w:r>
+        <w:rPr>
+          <w:b/>
+        </w:rPr>
+        <w:t xml:space="preserve"> for RLS – </w:t>
+      </w:r>
+      <w:r>
+        <w:rPr>
+          <w:b/>
+        </w:rPr>
+        <w:t>EF interceptor</w:t>
+      </w:r>
+      <w:r>
+        <w:rPr>
+          <w:b/>
+        </w:rPr>
+        <w:t>)</w:t>
+      </w:r>
+    </w:p>
+    <w:p>
+      <w:r>
+        <w:t xml:space="preserve">To do that, we need some sort of hook that we can tap into and run custom code at the start of every database connection. </w:t>
+      </w:r>
+    </w:p>
+    <w:p>
+      <w:r>
+        <w:t xml:space="preserve">In Entity Framework, for example, we can </w:t>
+      </w:r>
+      <w:r>
+        <w:t xml:space="preserve">create a class that implements the </w:t>
+      </w:r>
+      <w:proofErr w:type="spellStart"/>
+      <w:r>
+        <w:t>IDbConnectionInterceptor</w:t>
+      </w:r>
+      <w:proofErr w:type="spellEnd"/>
+      <w:r>
+        <w:t xml:space="preserve"> interface and implement the “Opened” method. The code we put here gets run each time Entity Framework opens a new connection.</w:t>
+      </w:r>
+    </w:p>
+    <w:p>
+      <w:r>
+        <w:t>All we need to do is figure out who the current user is, and then add that value to the session context.</w:t>
+      </w:r>
+    </w:p>
+    <w:p>
+      <w:r>
+        <w:t>That’s it.</w:t>
+      </w:r>
+    </w:p>
+    <w:p>
+      <w:r>
+        <w:rPr>
+          <w:b/>
+        </w:rPr>
+        <w:t>(</w:t>
+      </w:r>
+      <w:proofErr w:type="gramStart"/>
+      <w:r>
+        <w:rPr>
+          <w:b/>
+        </w:rPr>
+        <w:t>click</w:t>
+      </w:r>
+      <w:proofErr w:type="gramEnd"/>
+      <w:r>
+        <w:rPr>
+          <w:b/>
+        </w:rPr>
+        <w:t xml:space="preserve"> for RLS – clean)</w:t>
+      </w:r>
+    </w:p>
+    <w:p>
+      <w:r>
+        <w:t>Once those things are in place, our feature code can be 100% focused on business logic</w:t>
+      </w:r>
+      <w:r>
+        <w:t xml:space="preserve"> because all of the access control is taking place automatically.</w:t>
+      </w:r>
+      <w:r>
+        <w:t xml:space="preserve"> Pretty sweet!</w:t>
+      </w:r>
+    </w:p>
+    <w:p>
+      <w:pPr>
+        <w:rPr>
+          <w:b/>
+        </w:rPr>
+      </w:pPr>
+    </w:p>
+    <w:p>
+      <w:pPr>
+        <w:pStyle w:val="Heading1"/>
+      </w:pPr>
+      <w:r>
+        <w:t>Page-level Authorization</w:t>
+      </w:r>
+    </w:p>
+    <w:p>
+      <w:r>
+        <w:t xml:space="preserve">I just showed you </w:t>
+      </w:r>
+      <w:r>
+        <w:t xml:space="preserve">three things </w:t>
+      </w:r>
+      <w:r>
+        <w:t xml:space="preserve">that you can implement completely in your framework, with no feature level code whatsoever. </w:t>
+      </w:r>
+    </w:p>
+    <w:p>
+      <w:r>
+        <w:lastRenderedPageBreak/>
+        <w:t xml:space="preserve">In many cases, though, </w:t>
+      </w:r>
+      <w:r>
+        <w:t xml:space="preserve">the security concerns can’t be </w:t>
+      </w:r>
+      <w:r>
+        <w:rPr>
+          <w:i/>
+        </w:rPr>
+        <w:t xml:space="preserve">fully </w:t>
+      </w:r>
+      <w:r>
+        <w:t xml:space="preserve">swept under the covers. </w:t>
+      </w:r>
+      <w:r>
+        <w:t xml:space="preserve">Authorization is a good example of why. You can move the code that implements a permission check into the framework, </w:t>
+      </w:r>
+      <w:r>
+        <w:t xml:space="preserve">but you still need </w:t>
+      </w:r>
+      <w:r>
+        <w:rPr>
+          <w:i/>
+        </w:rPr>
+        <w:t>something</w:t>
+      </w:r>
+      <w:r>
+        <w:t xml:space="preserve"> </w:t>
+      </w:r>
+      <w:r>
+        <w:t xml:space="preserve">at </w:t>
+      </w:r>
+      <w:r>
+        <w:t xml:space="preserve">the feature </w:t>
+      </w:r>
+      <w:r>
+        <w:t xml:space="preserve">level </w:t>
+      </w:r>
+      <w:r>
+        <w:t xml:space="preserve">to indicate which permissions are required. </w:t>
+      </w:r>
+    </w:p>
+    <w:p>
+      <w:r>
+        <w:t xml:space="preserve">These next two examples are going to show you how </w:t>
+      </w:r>
+      <w:r>
+        <w:t>to take a declarative approach to those concerns so that you can decouple the implementation of the security check from the declaration that it’s actually needed.</w:t>
+      </w:r>
+    </w:p>
+    <w:p>
+      <w:r>
+        <w:t xml:space="preserve">Let’s </w:t>
+      </w:r>
+      <w:r>
+        <w:t xml:space="preserve">start with </w:t>
+      </w:r>
+      <w:r>
+        <w:t xml:space="preserve">a basic example </w:t>
+      </w:r>
+      <w:r>
+        <w:t xml:space="preserve">where we </w:t>
+      </w:r>
+      <w:r>
+        <w:t>want to ensure that only users with a specific permission are allowed to access a certain MVC endpoint.</w:t>
       </w:r>
     </w:p>
     <w:p>
       <w:pPr>
         <w:pStyle w:val="Heading2"/>
       </w:pPr>
-      <w:r>
-        <w:t>Access Control – Row Level Security</w:t>
-      </w:r>
-    </w:p>
-    <w:p>
-      <w:r>
-        <w:t xml:space="preserve">Another way to handle access control is through a technique called Row Level Security. </w:t>
-      </w:r>
-      <w:r>
-        <w:t xml:space="preserve">The idea here is </w:t>
-      </w:r>
-      <w:r>
-        <w:t xml:space="preserve">that instead of filtering out data in our application code, we </w:t>
-      </w:r>
-      <w:r>
-        <w:t xml:space="preserve">create a security policy </w:t>
+      <w:proofErr w:type="spellStart"/>
+      <w:r>
+        <w:t>Auth</w:t>
+      </w:r>
+      <w:proofErr w:type="spellEnd"/>
+      <w:r>
+        <w:t xml:space="preserve"> – Page-level permissions</w:t>
+      </w:r>
+    </w:p>
+    <w:p>
+      <w:r>
+        <w:t xml:space="preserve">If you implement this rule </w:t>
+      </w:r>
+      <w:r>
+        <w:t xml:space="preserve">in feature code </w:t>
+      </w:r>
+      <w:r>
+        <w:t>it will look something like this: somewhere in the body of each page or action you’ll check to see if the user has the necessary permission and, if not, you’ll kick them out.</w:t>
+      </w:r>
+    </w:p>
+    <w:p>
+      <w:r>
+        <w:t xml:space="preserve">This is simple, but it results in a lot of duplicative code. If you change how the permission check works, or if you decide you want to do something different than return an </w:t>
+      </w:r>
+      <w:proofErr w:type="spellStart"/>
+      <w:r>
+        <w:t>HttpUnauthorizedResult</w:t>
+      </w:r>
+      <w:proofErr w:type="spellEnd"/>
+      <w:r>
+        <w:t>, you’re going to have a lot of places to modify.</w:t>
+      </w:r>
+    </w:p>
+    <w:p>
+      <w:pPr>
+        <w:rPr>
+          <w:b/>
+        </w:rPr>
+      </w:pPr>
+      <w:r>
+        <w:rPr>
+          <w:b/>
+        </w:rPr>
+        <w:t>(</w:t>
+      </w:r>
+      <w:proofErr w:type="gramStart"/>
+      <w:r>
+        <w:rPr>
+          <w:b/>
+        </w:rPr>
+        <w:t>click</w:t>
+      </w:r>
+      <w:proofErr w:type="gramEnd"/>
+      <w:r>
+        <w:rPr>
+          <w:b/>
+        </w:rPr>
+        <w:t xml:space="preserve"> for </w:t>
+      </w:r>
+      <w:proofErr w:type="spellStart"/>
+      <w:r>
+        <w:rPr>
+          <w:b/>
+        </w:rPr>
+        <w:t>Auth</w:t>
+      </w:r>
+      <w:proofErr w:type="spellEnd"/>
+      <w:r>
+        <w:rPr>
+          <w:b/>
+        </w:rPr>
+        <w:t xml:space="preserve"> – feature #2)</w:t>
+      </w:r>
+    </w:p>
+    <w:p>
+      <w:r>
+        <w:t>The only thing about this piece of code that will change between features is the specific permission that is required</w:t>
+      </w:r>
+      <w:r>
+        <w:t xml:space="preserve">; the rest of </w:t>
+      </w:r>
+      <w:r>
+        <w:t>this code is boilerplate</w:t>
+      </w:r>
+      <w:r>
+        <w:t>, and tha</w:t>
+      </w:r>
+      <w:r>
+        <w:t>t makes it a good candidate for being solved in the framework.</w:t>
+      </w:r>
+    </w:p>
+    <w:p>
+      <w:r>
+        <w:rPr>
+          <w:b/>
+        </w:rPr>
+        <w:t>(</w:t>
+      </w:r>
+      <w:proofErr w:type="gramStart"/>
+      <w:r>
+        <w:rPr>
+          <w:b/>
+        </w:rPr>
+        <w:t>click</w:t>
+      </w:r>
+      <w:proofErr w:type="gramEnd"/>
+      <w:r>
+        <w:rPr>
+          <w:b/>
+        </w:rPr>
+        <w:t xml:space="preserve"> for </w:t>
+      </w:r>
+      <w:proofErr w:type="spellStart"/>
+      <w:r>
+        <w:rPr>
+          <w:b/>
+        </w:rPr>
+        <w:t>Auth</w:t>
+      </w:r>
+      <w:proofErr w:type="spellEnd"/>
+      <w:r>
+        <w:rPr>
+          <w:b/>
+        </w:rPr>
+        <w:t xml:space="preserve"> – framework)</w:t>
+      </w:r>
+    </w:p>
+    <w:p>
+      <w:r>
+        <w:t xml:space="preserve">To make this a cross-cutting concern, extract the </w:t>
       </w:r>
       <w:r>
         <w:rPr>
           <w:i/>
         </w:rPr>
-        <w:t xml:space="preserve">in the database itself </w:t>
-      </w:r>
-      <w:r>
-        <w:t>that does the filtering</w:t>
-      </w:r>
-      <w:r>
-        <w:t xml:space="preserve">. Then, the application can simply ask for the data it needs, and the database will only return the data that the user is allowed to access. This </w:t>
-      </w:r>
-      <w:r>
-        <w:t xml:space="preserve">essentially makes the access control transparent to the application code and </w:t>
-      </w:r>
-      <w:r>
-        <w:t>make</w:t>
-      </w:r>
-      <w:r>
-        <w:t>s</w:t>
-      </w:r>
-      <w:r>
+        <w:t xml:space="preserve">implementation </w:t>
+      </w:r>
+      <w:r>
+        <w:t>of the permission check into an</w:t>
+      </w:r>
+      <w:r>
+        <w:t xml:space="preserve"> Action Filter</w:t>
+      </w:r>
+      <w:r>
+        <w:t xml:space="preserve"> attribute, and then provide the </w:t>
+      </w:r>
+      <w:r>
+        <w:rPr>
+          <w:i/>
+        </w:rPr>
+        <w:t xml:space="preserve">feature-specific </w:t>
+      </w:r>
+      <w:r>
+        <w:t>data as an argument to that attribute.</w:t>
+      </w:r>
+    </w:p>
+    <w:p>
+      <w:r>
+        <w:rPr>
+          <w:b/>
+        </w:rPr>
         <w:t xml:space="preserve"> </w:t>
       </w:r>
       <w:r>
-        <w:t xml:space="preserve">the entire </w:t>
-      </w:r>
-      <w:r>
-        <w:t xml:space="preserve">data access </w:t>
-      </w:r>
-      <w:r>
-        <w:t xml:space="preserve">layer </w:t>
-      </w:r>
-      <w:r>
-        <w:t>“secure by default”.</w:t>
-      </w:r>
-    </w:p>
-    <w:p>
-      <w:r>
-        <w:t>Of course, the devil is in the details, and this approach depends heavily on making this security policy thing aware of who the current user is. Unless you want to give each of your users a dedicated database login, this is typically easier said than done.</w:t>
-      </w:r>
-    </w:p>
-    <w:p>
-      <w:r>
-        <w:t>However, SQL Server 2016 added a new feature that makes this much, much easier to do.</w:t>
-      </w:r>
-    </w:p>
-    <w:p>
-      <w:r>
         <w:rPr>
           <w:b/>
         </w:rPr>
@@ -2629,33 +3169,75 @@
         <w:rPr>
           <w:b/>
         </w:rPr>
-        <w:t xml:space="preserve"> for RLS)</w:t>
-      </w:r>
-    </w:p>
-    <w:p>
-      <w:r>
-        <w:t xml:space="preserve">This new feature is called the “session context”, and it’s basically a key/value collection that’s scoped to the database connection. This basically gives us a global dictionary that is shared by all queries within a connection. </w:t>
-      </w:r>
-    </w:p>
-    <w:p>
-      <w:r>
-        <w:t>You put a value into the collection like this, and you can select it back out like this.</w:t>
-      </w:r>
-      <w:r>
-        <w:t xml:space="preserve"> And you can read this value anywhere in the connection: inside a view, inside a stored procedure, etc.</w:t>
-      </w:r>
-    </w:p>
-    <w:p>
-      <w:r>
-        <w:t>This now gives us a really easy way to tell that security policy who the current user is. Here’s how it all works.</w:t>
-      </w:r>
-    </w:p>
-    <w:p>
-      <w:pPr>
-        <w:rPr>
-          <w:b/>
-        </w:rPr>
-      </w:pPr>
+        <w:t xml:space="preserve"> for implementation)</w:t>
+      </w:r>
+    </w:p>
+    <w:p>
+      <w:r>
+        <w:t xml:space="preserve">The implementation is really straightforward. </w:t>
+      </w:r>
+      <w:r>
+        <w:t>MVC will automatically execute the code at the right time, so t</w:t>
+      </w:r>
+      <w:r>
+        <w:t xml:space="preserve">he only tricky thing is figuring out </w:t>
+      </w:r>
+      <w:r>
+        <w:t>what permissions the user has</w:t>
+      </w:r>
+      <w:r>
+        <w:t xml:space="preserve">. </w:t>
+      </w:r>
+      <w:r>
+        <w:t xml:space="preserve">If your controllers all derive </w:t>
+      </w:r>
+      <w:r>
+        <w:t xml:space="preserve">from that base class I keep talking about, then just add a </w:t>
+      </w:r>
+      <w:r>
+        <w:t>“</w:t>
+      </w:r>
+      <w:proofErr w:type="spellStart"/>
+      <w:r>
+        <w:t>CurrentUser</w:t>
+      </w:r>
+      <w:proofErr w:type="spellEnd"/>
+      <w:r>
+        <w:t>” property to that base controller</w:t>
+      </w:r>
+      <w:r>
+        <w:t xml:space="preserve"> and then you can access it with a little bit of casting.</w:t>
+      </w:r>
+    </w:p>
+    <w:p>
+      <w:r>
+        <w:t>Once we know who the user is, we can enforce the permission check from a centralized place.</w:t>
+      </w:r>
+    </w:p>
+    <w:p>
+      <w:pPr>
+        <w:pStyle w:val="Heading2"/>
+      </w:pPr>
+      <w:proofErr w:type="spellStart"/>
+      <w:r>
+        <w:t>Auth</w:t>
+      </w:r>
+      <w:proofErr w:type="spellEnd"/>
+      <w:r>
+        <w:t xml:space="preserve"> – Property-level permissions</w:t>
+      </w:r>
+    </w:p>
+    <w:p>
+      <w:r>
+        <w:t>In some cases, you might need to apply permission checks at a more granular level than you get with page-level authorization. For instance, certain parts of a page might be hidden or locked based on the user’s permissions, or specific pieces of data might be hidden for certain types of users.</w:t>
+      </w:r>
+    </w:p>
+    <w:p>
+      <w:r>
+        <w:t>With a little extra effort, you can handle these requirements with framework level code as well.</w:t>
+      </w:r>
+    </w:p>
+    <w:p>
       <w:r>
         <w:rPr>
           <w:b/>
@@ -2674,68 +3256,181 @@
         <w:rPr>
           <w:b/>
         </w:rPr>
-        <w:t xml:space="preserve"> for RLS – security policy)</w:t>
-      </w:r>
-    </w:p>
-    <w:p>
-      <w:r>
-        <w:t>First, we need to create what’s called a predicate function. This function will get executed against each row of a result set containing Order records. If the function returns TRUE then the Order gets returned, and if it returns FALSE the order is not returned.</w:t>
-      </w:r>
-    </w:p>
-    <w:p>
-      <w:r>
-        <w:t xml:space="preserve">The function assumes that the current user ID has been added to the session context. It accepts as input the user ID associated with an Order. </w:t>
-      </w:r>
-    </w:p>
-    <w:p>
-      <w:r>
-        <w:t>If the user ID that’s passed in is equal to the value in the session context, then it means that the given order record is owned by the current user, and the function returns TRUE.</w:t>
-      </w:r>
-    </w:p>
-    <w:p>
-      <w:r>
-        <w:t>If the user ID that’s passed in is NOT equal to the value in the session context, we do a permission lookup for the currently logged in user. If they are allowed to manage all orders, we return TRUE, and otherwise we return FALSE.</w:t>
-      </w:r>
-    </w:p>
-    <w:p>
-      <w:r>
-        <w:t>You can think of this like a lam</w:t>
-      </w:r>
-      <w:r>
-        <w:t>b</w:t>
-      </w:r>
-      <w:r>
-        <w:t>da expression that you might pass into a LINQ query, it’s basically a filter function that is used to reduce a result set.</w:t>
+        <w:t xml:space="preserve"> for code sample)</w:t>
       </w:r>
     </w:p>
     <w:p>
       <w:r>
         <w:lastRenderedPageBreak/>
-        <w:t xml:space="preserve">There is one </w:t>
+        <w:t xml:space="preserve">This is a feature-level code sample from a view model in my sample app. It implements a business rule that a user must </w:t>
+      </w:r>
+      <w:r>
+        <w:t>have a specific permission in order to see plain-text social security numbers.</w:t>
+      </w:r>
+      <w:r>
+        <w:t xml:space="preserve"> If the user doesn’t have the permission, the value gets masked for display.</w:t>
+      </w:r>
+    </w:p>
+    <w:p>
+      <w:r>
+        <w:t>Just like with page-level authorization</w:t>
+      </w:r>
+      <w:r>
+        <w:t>,</w:t>
+      </w:r>
+      <w:r>
+        <w:t xml:space="preserve"> this is simple to do</w:t>
+      </w:r>
+      <w:r>
+        <w:t xml:space="preserve"> in the feature code</w:t>
+      </w:r>
+      <w:r>
+        <w:t xml:space="preserve">, but it can result in a lot of </w:t>
+      </w:r>
+      <w:r>
+        <w:t>duplication</w:t>
+      </w:r>
+      <w:r>
+        <w:t>.</w:t>
+      </w:r>
+      <w:r>
+        <w:t xml:space="preserve"> It also requires that we couple the object model to the concept of a user identity, which might be undesirable.</w:t>
+      </w:r>
+    </w:p>
+    <w:p>
+      <w:r>
+        <w:t>And s</w:t>
+      </w:r>
+      <w:r>
+        <w:t xml:space="preserve">ince this rule applies to </w:t>
+      </w:r>
+      <w:r>
+        <w:rPr>
+          <w:i/>
+        </w:rPr>
+        <w:t xml:space="preserve">any </w:t>
+      </w:r>
+      <w:r>
+        <w:t xml:space="preserve">feature that displays SSNs, it meets our definition of a cross cutting concern </w:t>
+      </w:r>
+      <w:r>
+        <w:t>that should be extracted from feature level code.</w:t>
+      </w:r>
+    </w:p>
+    <w:p>
+      <w:r>
+        <w:rPr>
+          <w:b/>
+        </w:rPr>
+        <w:t>(</w:t>
+      </w:r>
+      <w:proofErr w:type="gramStart"/>
+      <w:r>
+        <w:rPr>
+          <w:b/>
+        </w:rPr>
+        <w:t>click</w:t>
+      </w:r>
+      <w:proofErr w:type="gramEnd"/>
+      <w:r>
+        <w:rPr>
+          <w:b/>
+        </w:rPr>
+        <w:t xml:space="preserve"> for </w:t>
+      </w:r>
+      <w:r>
+        <w:rPr>
+          <w:b/>
+        </w:rPr>
+        <w:t>Property attribute</w:t>
+      </w:r>
+      <w:r>
+        <w:rPr>
+          <w:b/>
+        </w:rPr>
+        <w:t>)</w:t>
+      </w:r>
+    </w:p>
+    <w:p>
+      <w:r>
+        <w:t xml:space="preserve">This is what we’d </w:t>
+      </w:r>
+      <w:r>
+        <w:rPr>
+          <w:i/>
+        </w:rPr>
+        <w:t xml:space="preserve">like </w:t>
+      </w:r>
+      <w:r>
+        <w:t>to do: just put an attribute on the property, declare the necessary permission, and be done with it.</w:t>
+      </w:r>
+    </w:p>
+    <w:p>
+      <w:r>
+        <w:t xml:space="preserve">If this worked, it would be awesome. There’s no reference in this class to my Application User object, </w:t>
+      </w:r>
+      <w:r>
+        <w:t>which is a cleaner design</w:t>
+      </w:r>
+      <w:r>
+        <w:t xml:space="preserve">, and it would be really easy to use this approach on multiple properties of multiple classes without </w:t>
+      </w:r>
+      <w:r>
+        <w:t>duplicating any code.</w:t>
+      </w:r>
+    </w:p>
+    <w:p>
+      <w:r>
+        <w:t xml:space="preserve">Unfortunately, this is easier said than done. Putting attributes on MVC actions is easy because the MVC framework provides specific hooks for those attributes to plug into. By default, however, .NET doesn’t provide any hooks for property access. There’s no way to </w:t>
+      </w:r>
+      <w:r>
+        <w:rPr>
+          <w:i/>
+        </w:rPr>
+        <w:t xml:space="preserve">automatically </w:t>
+      </w:r>
+      <w:r>
+        <w:t>run this code whenever someone tries to read the SSN property.</w:t>
+      </w:r>
+    </w:p>
+    <w:p>
+      <w:r>
+        <w:t xml:space="preserve">Fortunately, we can use a really neat tool called </w:t>
       </w:r>
       <w:proofErr w:type="spellStart"/>
       <w:r>
-        <w:t>gotcha</w:t>
+        <w:t>PostSharp</w:t>
       </w:r>
       <w:proofErr w:type="spellEnd"/>
       <w:r>
-        <w:t xml:space="preserve"> here: when we’re done, the security policy is going to execute this predicate whenever ANYONE tries to access the Orders table. It’s important that you check to see if the user ID is in the session context or not. </w:t>
-      </w:r>
-      <w:r>
-        <w:t>If not, don’t filter anything.</w:t>
-      </w:r>
-    </w:p>
-    <w:p>
-      <w:r>
-        <w:t>I learned this the hard way. When I was writing the sample code for this section I couldn’t figure out why my test data scripts were successful, but the Orders table was empty. I spent about 30 minutes trying to figure it out before I realized that I’d created a security policy that was so secure, it prevented ANYONE from ever seeing any records from the Orders table. Good times.</w:t>
-      </w:r>
-    </w:p>
-    <w:p>
-      <w:r>
-        <w:t>Once we have this predicate defined, we need to tell SQL Server where to use it.</w:t>
-      </w:r>
-    </w:p>
-    <w:p>
+        <w:t xml:space="preserve"> to </w:t>
+      </w:r>
+      <w:r>
+        <w:rPr>
+          <w:i/>
+        </w:rPr>
+        <w:t xml:space="preserve">create </w:t>
+      </w:r>
+      <w:r>
+        <w:t>those hooks.</w:t>
+      </w:r>
+    </w:p>
+    <w:p>
+      <w:proofErr w:type="spellStart"/>
+      <w:r>
+        <w:t>PostSharp</w:t>
+      </w:r>
+      <w:proofErr w:type="spellEnd"/>
+      <w:r>
+        <w:t xml:space="preserve"> is an Aspect Oriented Programming tool that is specifically designed to handle cross cutting concerns. It works by modifying the IL that is produced by the C# compiler in order to do things that aren’t natively supported in the language.</w:t>
+      </w:r>
+    </w:p>
+    <w:p>
+      <w:pPr>
+        <w:rPr>
+          <w:b/>
+        </w:rPr>
+      </w:pPr>
       <w:r>
         <w:rPr>
           <w:b/>
@@ -2754,28 +3449,40 @@
         <w:rPr>
           <w:b/>
         </w:rPr>
-        <w:t xml:space="preserve"> for RLS – policy)</w:t>
-      </w:r>
-    </w:p>
-    <w:p>
-      <w:r>
-        <w:t>To do that, we create a security policy on the Orders table that contains a FILTER PREDICATE referencing the function we just created.</w:t>
-      </w:r>
-    </w:p>
-    <w:p>
-      <w:r>
-        <w:t>Once this is in place, any attempt to read from the Orders table will be subject to the access control logic we defined.</w:t>
-      </w:r>
-    </w:p>
-    <w:p>
-      <w:r>
-        <w:t xml:space="preserve">The </w:t>
-      </w:r>
-      <w:r>
-        <w:t>last piece of the puzzle is to actually set the user ID into the session context so that it’s available to the security policy.</w:t>
-      </w:r>
-    </w:p>
-    <w:p>
+        <w:t xml:space="preserve"> for </w:t>
+      </w:r>
+      <w:proofErr w:type="spellStart"/>
+      <w:r>
+        <w:rPr>
+          <w:b/>
+        </w:rPr>
+        <w:t>PostSharp</w:t>
+      </w:r>
+      <w:proofErr w:type="spellEnd"/>
+      <w:r>
+        <w:rPr>
+          <w:b/>
+        </w:rPr>
+        <w:t xml:space="preserve"> #1</w:t>
+      </w:r>
+      <w:r>
+        <w:rPr>
+          <w:b/>
+        </w:rPr>
+        <w:t>)</w:t>
+      </w:r>
+    </w:p>
+    <w:p>
+      <w:r>
+        <w:t>Here’s an example. This is a standard C# property. Behind the scenes, the C# compiler creates a getter method that returns some instance variable, and any code that reads this property is essentially calling this method. The property syntax is just a syntactic sugar over this getter method.</w:t>
+      </w:r>
+    </w:p>
+    <w:p>
+      <w:pPr>
+        <w:rPr>
+          <w:b/>
+        </w:rPr>
+      </w:pPr>
       <w:r>
         <w:rPr>
           <w:b/>
@@ -2794,50 +3501,170 @@
         <w:rPr>
           <w:b/>
         </w:rPr>
-        <w:t xml:space="preserve"> for RLS – </w:t>
-      </w:r>
-      <w:r>
-        <w:rPr>
-          <w:b/>
-        </w:rPr>
-        <w:t>EF interceptor</w:t>
-      </w:r>
-      <w:r>
-        <w:rPr>
-          <w:b/>
-        </w:rPr>
+        <w:t xml:space="preserve"> </w:t>
+      </w:r>
+      <w:r>
+        <w:rPr>
+          <w:b/>
+        </w:rPr>
+        <w:t xml:space="preserve">for </w:t>
+      </w:r>
+      <w:proofErr w:type="spellStart"/>
+      <w:r>
+        <w:rPr>
+          <w:b/>
+        </w:rPr>
+        <w:t>PostSharp</w:t>
+      </w:r>
+      <w:proofErr w:type="spellEnd"/>
+      <w:r>
+        <w:rPr>
+          <w:b/>
+        </w:rPr>
+        <w:t xml:space="preserve"> #2)</w:t>
+      </w:r>
+    </w:p>
+    <w:p>
+      <w:r>
+        <w:t xml:space="preserve">Using </w:t>
+      </w:r>
+      <w:proofErr w:type="spellStart"/>
+      <w:r>
+        <w:t>PostSharp</w:t>
+      </w:r>
+      <w:proofErr w:type="spellEnd"/>
+      <w:r>
+        <w:t>, I can create what’s called a “property interception aspect”. This is basically a piece of code that we want to “inject into” the property.</w:t>
+      </w:r>
+    </w:p>
+    <w:p>
+      <w:r>
+        <w:t xml:space="preserve">When I compile the project, the </w:t>
+      </w:r>
+      <w:proofErr w:type="spellStart"/>
+      <w:r>
+        <w:t>PostSharp</w:t>
+      </w:r>
+      <w:proofErr w:type="spellEnd"/>
+      <w:r>
+        <w:t xml:space="preserve"> engine basically re-writes the getter method, injecting the code from the aspect into it.</w:t>
+      </w:r>
+    </w:p>
+    <w:p>
+      <w:r>
+        <w:t>Now, any code that is reading that SSN property is actually calling a method that now includes the security code.</w:t>
+      </w:r>
+    </w:p>
+    <w:p>
+      <w:r>
+        <w:rPr>
+          <w:b/>
+        </w:rPr>
+        <w:t xml:space="preserve"> </w:t>
+      </w:r>
+      <w:r>
+        <w:rPr>
+          <w:b/>
+        </w:rPr>
+        <w:t>(</w:t>
+      </w:r>
+      <w:proofErr w:type="gramStart"/>
+      <w:r>
+        <w:rPr>
+          <w:b/>
+        </w:rPr>
+        <w:t>click</w:t>
+      </w:r>
+      <w:proofErr w:type="gramEnd"/>
+      <w:r>
+        <w:rPr>
+          <w:b/>
+        </w:rPr>
+        <w:t xml:space="preserve"> for </w:t>
+      </w:r>
+      <w:proofErr w:type="spellStart"/>
+      <w:r>
+        <w:rPr>
+          <w:b/>
+        </w:rPr>
+        <w:t>PostSharp</w:t>
+      </w:r>
+      <w:proofErr w:type="spellEnd"/>
+      <w:r>
+        <w:rPr>
+          <w:b/>
+        </w:rPr>
+        <w:t xml:space="preserve"> </w:t>
+      </w:r>
+      <w:r>
+        <w:rPr>
+          <w:b/>
+        </w:rPr>
+        <w:t xml:space="preserve">interceptor </w:t>
+      </w:r>
+      <w:r>
+        <w:rPr>
+          <w:b/>
+        </w:rPr>
+        <w:t>code</w:t>
+      </w:r>
+      <w:r>
         <w:t>)</w:t>
       </w:r>
     </w:p>
     <w:p>
       <w:r>
-        <w:t xml:space="preserve">To do that, we need some sort of hook that we can tap into and run custom code at the start of every database connection. </w:t>
-      </w:r>
-    </w:p>
-    <w:p>
-      <w:r>
-        <w:t xml:space="preserve">In Entity Framework, for example, we can </w:t>
-      </w:r>
-      <w:r>
-        <w:t xml:space="preserve">create a class that implements the </w:t>
+        <w:t>This is what that interception aspect actually looks like.</w:t>
+      </w:r>
+    </w:p>
+    <w:p>
+      <w:r>
+        <w:lastRenderedPageBreak/>
+        <w:t>First, I created a base class called a “</w:t>
       </w:r>
       <w:proofErr w:type="spellStart"/>
       <w:r>
-        <w:t>IDbConnectionInterceptor</w:t>
+        <w:t>UserAwarePropertyInterceptor</w:t>
       </w:r>
       <w:proofErr w:type="spellEnd"/>
       <w:r>
-        <w:t xml:space="preserve"> interface and implement the “Opened” method. The code we put here gets run each time Entity Framework opens a new connection.</w:t>
-      </w:r>
-    </w:p>
-    <w:p>
-      <w:r>
-        <w:t>All we need to do is figure out who the current user is, and then add that value to the session context.</w:t>
-      </w:r>
-    </w:p>
-    <w:p>
-      <w:r>
-        <w:t>That’s it.</w:t>
+        <w:t xml:space="preserve">”. That class is responsible for talking to the current thread and figuring out who the current user is. This is what allows us to </w:t>
+      </w:r>
+      <w:r>
+        <w:t>decouple the view model itself from the application user class.</w:t>
+      </w:r>
+    </w:p>
+    <w:p>
+      <w:proofErr w:type="spellStart"/>
+      <w:r>
+        <w:t>PostSharp</w:t>
+      </w:r>
+      <w:proofErr w:type="spellEnd"/>
+      <w:r>
+        <w:t xml:space="preserve"> gives us this </w:t>
+      </w:r>
+      <w:proofErr w:type="spellStart"/>
+      <w:r>
+        <w:rPr>
+          <w:i/>
+        </w:rPr>
+        <w:t>OnGetValue</w:t>
+      </w:r>
+      <w:proofErr w:type="spellEnd"/>
+      <w:r>
+        <w:t xml:space="preserve"> method to override. This method </w:t>
+      </w:r>
+      <w:r>
+        <w:t>basically provides the code that will get injected into that property getter method.</w:t>
+      </w:r>
+      <w:r>
+        <w:t xml:space="preserve"> </w:t>
+      </w:r>
+      <w:r>
+        <w:t xml:space="preserve">This is where I put the permission check and, if the user doesn’t have the necessary privileges, </w:t>
+      </w:r>
+      <w:r>
+        <w:t>I return a masked value instead of the raw SSN.</w:t>
       </w:r>
     </w:p>
     <w:p>
@@ -2859,1199 +3686,387 @@
         <w:rPr>
           <w:b/>
         </w:rPr>
-        <w:t xml:space="preserve"> for RLS – clean)</w:t>
-      </w:r>
-    </w:p>
-    <w:p>
-      <w:r>
-        <w:t>Once those things are in place, our feature code can be 100% focused on business logic</w:t>
-      </w:r>
-      <w:r>
-        <w:t xml:space="preserve"> because all of the access control is taking place automatically.</w:t>
-      </w:r>
-      <w:r>
-        <w:t xml:space="preserve"> Pretty sweet!</w:t>
-      </w:r>
-    </w:p>
-    <w:p>
-      <w:pPr>
-        <w:rPr>
-          <w:b/>
-        </w:rPr>
-      </w:pPr>
+        <w:t xml:space="preserve"> for view model code again)</w:t>
+      </w:r>
+    </w:p>
+    <w:p>
+      <w:r>
+        <w:t xml:space="preserve">And as a result of that </w:t>
+      </w:r>
+      <w:proofErr w:type="spellStart"/>
+      <w:r>
+        <w:t>PostSharp</w:t>
+      </w:r>
+      <w:proofErr w:type="spellEnd"/>
+      <w:r>
+        <w:t xml:space="preserve"> magic, I’m able to do exactly what I want to do. All I need to do is put this “</w:t>
+      </w:r>
+      <w:proofErr w:type="spellStart"/>
+      <w:r>
+        <w:t>MaskedValue</w:t>
+      </w:r>
+      <w:proofErr w:type="spellEnd"/>
+      <w:r>
+        <w:t>” attribute on a view model property, and the raw value of that property will be automatically hidden if the user lacks the correct permissions.</w:t>
+      </w:r>
+    </w:p>
+    <w:p>
+      <w:proofErr w:type="spellStart"/>
+      <w:r>
+        <w:t>PostSharp</w:t>
+      </w:r>
+      <w:proofErr w:type="spellEnd"/>
+      <w:r>
+        <w:t xml:space="preserve"> has tons of other uses as well. Instead of just masking values, we could implement an encryption scheme as well. The interception aspect could encrypt a value when it’s being stored and decrypt it when it’s being read. I don’t have time to show it today, but there’s a working sample of this in my demo app.</w:t>
+      </w:r>
+    </w:p>
+    <w:p>
+      <w:proofErr w:type="spellStart"/>
+      <w:r>
+        <w:t>PostSharp</w:t>
+      </w:r>
+      <w:proofErr w:type="spellEnd"/>
+      <w:r>
+        <w:t xml:space="preserve"> can also intercept method calls, not just property access. You could use it to automatically inject access control code into every MVC controller action, if you don’t want to take a property-based approach. You could use it for auditing, for logging, there are tons of use cases where it can radically simplify your feature code by eliminating cross-cutting concerns.</w:t>
+      </w:r>
+    </w:p>
+    <w:p>
+      <w:proofErr w:type="spellStart"/>
+      <w:r>
+        <w:t>PostSharp</w:t>
+      </w:r>
+      <w:proofErr w:type="spellEnd"/>
+      <w:r>
+        <w:t xml:space="preserve"> is available on </w:t>
+      </w:r>
+      <w:proofErr w:type="spellStart"/>
+      <w:r>
+        <w:t>Nuget</w:t>
+      </w:r>
+      <w:proofErr w:type="spellEnd"/>
+      <w:r>
+        <w:t xml:space="preserve"> and I encourage you to check it out on your own, or through my demo app. It IS a paid tool, although there’s a free version available if your projects are small and simple enough. The cost is extremely reasonable given the things it can do.</w:t>
+      </w:r>
     </w:p>
     <w:p>
       <w:pPr>
         <w:pStyle w:val="Heading1"/>
       </w:pPr>
       <w:r>
-        <w:t>Page-level Authorization</w:t>
-      </w:r>
-    </w:p>
-    <w:p>
-      <w:r>
-        <w:t xml:space="preserve">I just showed you </w:t>
-      </w:r>
-      <w:r>
-        <w:t xml:space="preserve">three things </w:t>
-      </w:r>
-      <w:r>
-        <w:t xml:space="preserve">that you can implement completely in your framework, with no feature level code whatsoever. </w:t>
-      </w:r>
-    </w:p>
-    <w:p>
-      <w:r>
-        <w:t xml:space="preserve">In many cases, though, </w:t>
-      </w:r>
-      <w:r>
-        <w:t xml:space="preserve">the security concerns can’t be </w:t>
+        <w:t>Auditing and Testing</w:t>
+      </w:r>
+    </w:p>
+    <w:p>
+      <w:r>
+        <w:t xml:space="preserve">For the final segment of this </w:t>
+      </w:r>
+      <w:r>
+        <w:t>session</w:t>
+      </w:r>
+      <w:r>
+        <w:t xml:space="preserve"> I want to talk about auditing and testing.</w:t>
+      </w:r>
+    </w:p>
+    <w:p>
+      <w:r>
+        <w:t xml:space="preserve">Building a secure system is about more than just writing secure code. It’s also about the overall development process and how effectively it </w:t>
+      </w:r>
+      <w:r>
+        <w:t>helps your team spot and remove vulnerabilities that might otherwise sneak past the developer.</w:t>
+      </w:r>
+    </w:p>
+    <w:p>
+      <w:r>
+        <w:t>In my experience, exhaustively testing the security of an application is a moving target. You can spend an obscene amount of time and energy doing a full system test, and then your confidence in the results vanishes with the first non-trivial commit that gets pushed. Every time a dev changes existing code there’s the risk that they inadvertently broke an existing security check, or inadvertently introduced a new vulnerability.</w:t>
+      </w:r>
+    </w:p>
+    <w:p>
+      <w:r>
+        <w:t>One way to mitigate that risk is to automate as much of the security audit and testing as possible, so that you can continually re-run it as the code changes. And in very general terms, this will be easier to do when you’ve isolated your security code into cross cutting concerns.</w:t>
+      </w:r>
+    </w:p>
+    <w:p>
+      <w:pPr>
+        <w:rPr>
+          <w:b/>
+        </w:rPr>
+      </w:pPr>
+      <w:r>
+        <w:rPr>
+          <w:b/>
+        </w:rPr>
+        <w:t>(</w:t>
+      </w:r>
+      <w:proofErr w:type="gramStart"/>
+      <w:r>
+        <w:rPr>
+          <w:b/>
+        </w:rPr>
+        <w:t>click</w:t>
+      </w:r>
+      <w:proofErr w:type="gramEnd"/>
+      <w:r>
+        <w:rPr>
+          <w:b/>
+        </w:rPr>
+        <w:t xml:space="preserve"> for endpoint example)</w:t>
+      </w:r>
+    </w:p>
+    <w:p>
+      <w:r>
+        <w:t>Here’s an example:</w:t>
+      </w:r>
+    </w:p>
+    <w:p>
+      <w:r>
+        <w:lastRenderedPageBreak/>
+        <w:t xml:space="preserve">Let’s say we have a large website with lots of different endpoints. </w:t>
+      </w:r>
+      <w:r>
+        <w:t xml:space="preserve">It’s reasonable to expect the </w:t>
+      </w:r>
+      <w:r>
+        <w:t xml:space="preserve">QA team to </w:t>
+      </w:r>
+      <w:r>
+        <w:t xml:space="preserve">validate </w:t>
+      </w:r>
+      <w:r>
+        <w:t xml:space="preserve">that </w:t>
+      </w:r>
+      <w:r>
+        <w:t>every endpoint implements the correct permission check</w:t>
+      </w:r>
+      <w:r>
+        <w:t>.</w:t>
+      </w:r>
+      <w:r>
+        <w:t xml:space="preserve"> </w:t>
+      </w:r>
+    </w:p>
+    <w:p>
+      <w:r>
+        <w:t>The brute force approach would be for QA to perform black-box testing against every single endpoint, verifying that the authentication and authorization checks are properly implemented. This is a really expensive way to go; even if they automate those tests, they still need to spend a lot of effort granting and removing permissions for each test, and automated browser-level tests can be very brittle.</w:t>
+      </w:r>
+    </w:p>
+    <w:p>
+      <w:r>
+        <w:t xml:space="preserve">Another approach would be for the dev to </w:t>
+      </w:r>
+      <w:r>
+        <w:t xml:space="preserve">write unit tests for those controller actions, but if that’s </w:t>
       </w:r>
       <w:r>
         <w:rPr>
           <w:i/>
         </w:rPr>
-        <w:t xml:space="preserve">fully </w:t>
-      </w:r>
-      <w:r>
-        <w:t xml:space="preserve">swept under the covers. </w:t>
-      </w:r>
-      <w:r>
-        <w:t xml:space="preserve">Authorization is a good example of why. You can move the code that implements a permission check into the framework, </w:t>
-      </w:r>
-      <w:r>
-        <w:t xml:space="preserve">but you still need </w:t>
+        <w:t xml:space="preserve">all </w:t>
+      </w:r>
+      <w:r>
+        <w:t>we do then we’re not giving QA an opportunity to double-check the developer’s work</w:t>
+      </w:r>
+      <w:r>
+        <w:t xml:space="preserve">. The testing is less expensive, but at the cost of creating </w:t>
+      </w:r>
+      <w:r>
+        <w:t xml:space="preserve">a single point of failure. </w:t>
+      </w:r>
+    </w:p>
+    <w:p>
+      <w:r>
+        <w:t>In the best of both worlds we’d have QA involved in the verification process, but they’d have a more efficient way of doing so. And, i</w:t>
+      </w:r>
+      <w:r>
+        <w:t>f you’ve implemented your security code as cross-cutting concerns, then you have some interesting options available to you.</w:t>
+      </w:r>
+    </w:p>
+    <w:p>
+      <w:pPr>
+        <w:rPr>
+          <w:b/>
+        </w:rPr>
+      </w:pPr>
+      <w:r>
+        <w:rPr>
+          <w:b/>
+        </w:rPr>
+        <w:t>(</w:t>
+      </w:r>
+      <w:proofErr w:type="gramStart"/>
+      <w:r>
+        <w:rPr>
+          <w:b/>
+        </w:rPr>
+        <w:t>click</w:t>
+      </w:r>
+      <w:proofErr w:type="gramEnd"/>
+      <w:r>
+        <w:rPr>
+          <w:b/>
+        </w:rPr>
+        <w:t xml:space="preserve"> for </w:t>
+      </w:r>
+      <w:r>
+        <w:rPr>
+          <w:b/>
+        </w:rPr>
+        <w:t>reflection)</w:t>
+      </w:r>
+    </w:p>
+    <w:p>
+      <w:r>
+        <w:t xml:space="preserve">For </w:t>
+      </w:r>
+      <w:r>
+        <w:t>instance, if you’ve implemented your authorization checks using attributes, then it’s really easy to write a little bit of reflection code to generate a report like this.</w:t>
+      </w:r>
+    </w:p>
+    <w:p>
+      <w:r>
+        <w:t xml:space="preserve">This is a snippet of a report from my demo app showing a couple of endpoints. You can see that a couple of them allow public access, others require a login but do not require any specific permissions, and one of them is only accessible to logged in users that also have the </w:t>
+      </w:r>
+      <w:proofErr w:type="spellStart"/>
+      <w:r>
+        <w:t>ManageOrders</w:t>
+      </w:r>
+      <w:proofErr w:type="spellEnd"/>
+      <w:r>
+        <w:t xml:space="preserve"> permission.</w:t>
+      </w:r>
+    </w:p>
+    <w:p>
+      <w:r>
+        <w:t>If you publish this report to your QA team, they can be responsible for cross-referencing this data against their security matrix or requirements documents or whatever, so they can maximize the time they spend looking for mistakes and minimize the time they spend fighting with tooling or automating the browser.</w:t>
+      </w:r>
+    </w:p>
+    <w:p>
+      <w:r>
+        <w:rPr>
+          <w:b/>
+        </w:rPr>
+        <w:t>(</w:t>
+      </w:r>
+      <w:proofErr w:type="gramStart"/>
+      <w:r>
+        <w:rPr>
+          <w:b/>
+        </w:rPr>
+        <w:t>click</w:t>
+      </w:r>
+      <w:proofErr w:type="gramEnd"/>
+      <w:r>
+        <w:rPr>
+          <w:b/>
+        </w:rPr>
+        <w:t xml:space="preserve"> for code sample)</w:t>
+      </w:r>
+    </w:p>
+    <w:p>
+      <w:r>
+        <w:t>That report was really easy to create.</w:t>
+      </w:r>
+      <w:r>
+        <w:t xml:space="preserve"> This is basically all it took.</w:t>
+      </w:r>
+    </w:p>
+    <w:p>
+      <w:r>
+        <w:t xml:space="preserve">Using reflection, I look for every class that is a type of MVC Controller, I identify all of the public instance methods that are available as endpoints, I ignore some behind-the-scenes stuff added by the MVC framework itself, and then I return an anonymous data structure summarizing those methods. </w:t>
+      </w:r>
+    </w:p>
+    <w:p>
+      <w:pPr>
+        <w:rPr>
+          <w:b/>
+        </w:rPr>
+      </w:pPr>
+      <w:r>
+        <w:rPr>
+          <w:b/>
+        </w:rPr>
+        <w:t>(</w:t>
+      </w:r>
+      <w:proofErr w:type="gramStart"/>
+      <w:r>
+        <w:rPr>
+          <w:b/>
+        </w:rPr>
+        <w:t>click</w:t>
+      </w:r>
+      <w:proofErr w:type="gramEnd"/>
+      <w:r>
+        <w:rPr>
+          <w:b/>
+        </w:rPr>
+        <w:t xml:space="preserve"> for sample #2)</w:t>
+      </w:r>
+    </w:p>
+    <w:p>
+      <w:r>
+        <w:t>After that, all it takes is a short loop over the data structure to generate the report. Since both the authentication and authorization data are expressed as attributes, it’s easy to use reflection to determine which endpoints require a login or a permission.</w:t>
+      </w:r>
+    </w:p>
+    <w:p>
+      <w:r>
+        <w:t xml:space="preserve">If I had implemented those checks as plain-old feature code, rather than using attributes, this would have been a lot harder to do. Granted, with the introduction of Roslyn it’s now </w:t>
       </w:r>
       <w:r>
         <w:rPr>
           <w:i/>
         </w:rPr>
-        <w:t>something</w:t>
-      </w:r>
-      <w:r>
-        <w:t xml:space="preserve"> </w:t>
-      </w:r>
-      <w:r>
-        <w:t xml:space="preserve">at </w:t>
-      </w:r>
-      <w:r>
-        <w:t xml:space="preserve">the feature </w:t>
-      </w:r>
-      <w:r>
-        <w:t xml:space="preserve">level </w:t>
-      </w:r>
-      <w:r>
-        <w:t xml:space="preserve">to indicate which permissions are required. </w:t>
+        <w:t xml:space="preserve">possible </w:t>
+      </w:r>
+      <w:r>
+        <w:t xml:space="preserve">to do static analysis of method bodies themselves so you </w:t>
+      </w:r>
+      <w:r>
+        <w:rPr>
+          <w:i/>
+        </w:rPr>
+        <w:t xml:space="preserve">could </w:t>
+      </w:r>
+      <w:r>
+        <w:t xml:space="preserve">do something like this without attributes, but it’s certainly </w:t>
+      </w:r>
+      <w:r>
+        <w:rPr>
+          <w:i/>
+        </w:rPr>
+        <w:t xml:space="preserve">easier </w:t>
+      </w:r>
+      <w:r>
+        <w:t>to use reflection and look for the presence of attributes.</w:t>
+      </w:r>
+    </w:p>
+    <w:p>
+      <w:r>
+        <w:rPr>
+          <w:b/>
+        </w:rPr>
+        <w:t>(</w:t>
+      </w:r>
+      <w:proofErr w:type="gramStart"/>
+      <w:r>
+        <w:rPr>
+          <w:b/>
+        </w:rPr>
+        <w:t>click</w:t>
+      </w:r>
+      <w:proofErr w:type="gramEnd"/>
+      <w:r>
+        <w:rPr>
+          <w:b/>
+        </w:rPr>
+        <w:t xml:space="preserve"> for report again)</w:t>
       </w:r>
     </w:p>
     <w:p>
       <w:r>
         <w:lastRenderedPageBreak/>
-        <w:t xml:space="preserve">These next two examples are going to show you how </w:t>
-      </w:r>
-      <w:r>
-        <w:t>to take a declarative approach to those concerns so that you can decouple the implementation of the security check from the declaration that it’s actually needed.</w:t>
-      </w:r>
-    </w:p>
-    <w:p>
-      <w:r>
-        <w:t xml:space="preserve">Let’s </w:t>
-      </w:r>
-      <w:r>
-        <w:t xml:space="preserve">start with </w:t>
-      </w:r>
-      <w:r>
-        <w:t xml:space="preserve">a basic example </w:t>
-      </w:r>
-      <w:r>
-        <w:t xml:space="preserve">where we </w:t>
-      </w:r>
-      <w:r>
-        <w:t>want to ensure that only users with a specific permission are allowed to access a certain MVC endpoint.</w:t>
-      </w:r>
-    </w:p>
-    <w:p>
-      <w:pPr>
-        <w:pStyle w:val="Heading2"/>
-      </w:pPr>
+        <w:t xml:space="preserve">In my example here, I’m showing a report of MVC endpoints and the permissions they require. But it would be just as easy to generate a report showing which properties of which classes are using the </w:t>
+      </w:r>
       <w:proofErr w:type="spellStart"/>
       <w:r>
-        <w:t>Auth</w:t>
-      </w:r>
-      <w:proofErr w:type="spellEnd"/>
-      <w:r>
-        <w:t xml:space="preserve"> – Page-level permissions</w:t>
-      </w:r>
-    </w:p>
-    <w:p>
-      <w:r>
-        <w:t xml:space="preserve">If you implement this rule </w:t>
-      </w:r>
-      <w:r>
-        <w:t xml:space="preserve">in feature code </w:t>
-      </w:r>
-      <w:r>
-        <w:t>it will look something like this: somewhere in the body of each page or action you’ll check to see if the user has the necessary permission and, if not, you’ll kick them out.</w:t>
-      </w:r>
-    </w:p>
-    <w:p>
-      <w:r>
-        <w:t xml:space="preserve">This is simple, but it results in a lot of duplicative code. If you change how the permission check works, or if you decide you want to do something different than return an </w:t>
-      </w:r>
-      <w:proofErr w:type="spellStart"/>
-      <w:r>
-        <w:t>HttpUnauthorizedResult</w:t>
-      </w:r>
-      <w:proofErr w:type="spellEnd"/>
-      <w:r>
-        <w:t>, you’re going to have a lot of places to modify.</w:t>
-      </w:r>
-    </w:p>
-    <w:p>
-      <w:pPr>
-        <w:rPr>
-          <w:b/>
-        </w:rPr>
-      </w:pPr>
-      <w:r>
-        <w:rPr>
-          <w:b/>
-        </w:rPr>
-        <w:t>(</w:t>
-      </w:r>
-      <w:proofErr w:type="gramStart"/>
-      <w:r>
-        <w:rPr>
-          <w:b/>
-        </w:rPr>
-        <w:t>click</w:t>
-      </w:r>
-      <w:proofErr w:type="gramEnd"/>
-      <w:r>
-        <w:rPr>
-          <w:b/>
-        </w:rPr>
-        <w:t xml:space="preserve"> for </w:t>
-      </w:r>
-      <w:proofErr w:type="spellStart"/>
-      <w:r>
-        <w:rPr>
-          <w:b/>
-        </w:rPr>
-        <w:t>Auth</w:t>
-      </w:r>
-      <w:proofErr w:type="spellEnd"/>
-      <w:r>
-        <w:rPr>
-          <w:b/>
-        </w:rPr>
-        <w:t xml:space="preserve"> – feature #2)</w:t>
-      </w:r>
-    </w:p>
-    <w:p>
-      <w:r>
-        <w:t>The only thing about this piece of code that will change between features is the specific permission that is required</w:t>
-      </w:r>
-      <w:r>
-        <w:t xml:space="preserve">; the rest of </w:t>
-      </w:r>
-      <w:r>
-        <w:t>this code is boilerplate</w:t>
-      </w:r>
-      <w:r>
-        <w:t>, and tha</w:t>
-      </w:r>
-      <w:r>
-        <w:t>t makes it a good candidate for being solved in the framework.</w:t>
-      </w:r>
-    </w:p>
-    <w:p>
-      <w:r>
-        <w:rPr>
-          <w:b/>
-        </w:rPr>
-        <w:t>(</w:t>
-      </w:r>
-      <w:proofErr w:type="gramStart"/>
-      <w:r>
-        <w:rPr>
-          <w:b/>
-        </w:rPr>
-        <w:t>click</w:t>
-      </w:r>
-      <w:proofErr w:type="gramEnd"/>
-      <w:r>
-        <w:rPr>
-          <w:b/>
-        </w:rPr>
-        <w:t xml:space="preserve"> for </w:t>
-      </w:r>
-      <w:proofErr w:type="spellStart"/>
-      <w:r>
-        <w:rPr>
-          <w:b/>
-        </w:rPr>
-        <w:t>Auth</w:t>
-      </w:r>
-      <w:proofErr w:type="spellEnd"/>
-      <w:r>
-        <w:rPr>
-          <w:b/>
-        </w:rPr>
-        <w:t xml:space="preserve"> – framework)</w:t>
-      </w:r>
-    </w:p>
-    <w:p>
-      <w:r>
-        <w:t xml:space="preserve">To make this a cross-cutting concern, extract the </w:t>
-      </w:r>
-      <w:r>
-        <w:rPr>
-          <w:i/>
-        </w:rPr>
-        <w:t xml:space="preserve">implementation </w:t>
-      </w:r>
-      <w:r>
-        <w:t>of the permission check into an</w:t>
-      </w:r>
-      <w:r>
-        <w:t xml:space="preserve"> Action Filter</w:t>
-      </w:r>
-      <w:r>
-        <w:t xml:space="preserve"> attribute, and then provide the </w:t>
-      </w:r>
-      <w:r>
-        <w:rPr>
-          <w:i/>
-        </w:rPr>
-        <w:t xml:space="preserve">feature-specific </w:t>
-      </w:r>
-      <w:r>
-        <w:t>data as an argument to that attribute.</w:t>
-      </w:r>
-    </w:p>
-    <w:p>
-      <w:r>
-        <w:rPr>
-          <w:b/>
-        </w:rPr>
-        <w:t xml:space="preserve"> </w:t>
-      </w:r>
-      <w:r>
-        <w:rPr>
-          <w:b/>
-        </w:rPr>
-        <w:t>(</w:t>
-      </w:r>
-      <w:proofErr w:type="gramStart"/>
-      <w:r>
-        <w:rPr>
-          <w:b/>
-        </w:rPr>
-        <w:t>click</w:t>
-      </w:r>
-      <w:proofErr w:type="gramEnd"/>
-      <w:r>
-        <w:rPr>
-          <w:b/>
-        </w:rPr>
-        <w:t xml:space="preserve"> for implementation)</w:t>
-      </w:r>
-    </w:p>
-    <w:p>
-      <w:r>
-        <w:t xml:space="preserve">The implementation is really straightforward. </w:t>
-      </w:r>
-      <w:r>
-        <w:t>MVC will automatically execute the code at the right time, so t</w:t>
-      </w:r>
-      <w:r>
-        <w:t xml:space="preserve">he only tricky thing is figuring out </w:t>
-      </w:r>
-      <w:r>
-        <w:t>what permissions the user has</w:t>
-      </w:r>
-      <w:r>
-        <w:t xml:space="preserve">. </w:t>
-      </w:r>
-      <w:r>
-        <w:t xml:space="preserve">If your controllers all derive </w:t>
-      </w:r>
-      <w:r>
-        <w:t xml:space="preserve">from that base class I keep talking about, then just add a </w:t>
-      </w:r>
-      <w:r>
-        <w:t>“</w:t>
-      </w:r>
-      <w:proofErr w:type="spellStart"/>
-      <w:r>
-        <w:t>CurrentUser</w:t>
-      </w:r>
-      <w:proofErr w:type="spellEnd"/>
-      <w:r>
-        <w:t>” property to that base controller</w:t>
-      </w:r>
-      <w:r>
-        <w:t xml:space="preserve"> and then you can access it with a little bit of casting.</w:t>
-      </w:r>
-    </w:p>
-    <w:p>
-      <w:r>
-        <w:t>Once we know who the user is, we can enforce the permission check from a centralized place.</w:t>
-      </w:r>
-    </w:p>
-    <w:p>
-      <w:pPr>
-        <w:pStyle w:val="Heading2"/>
-      </w:pPr>
-      <w:proofErr w:type="spellStart"/>
-      <w:r>
-        <w:t>Auth</w:t>
-      </w:r>
-      <w:proofErr w:type="spellEnd"/>
-      <w:r>
-        <w:t xml:space="preserve"> – Property-level permissions</w:t>
-      </w:r>
-    </w:p>
-    <w:p>
-      <w:r>
-        <w:t>In some cases, you might need to apply permission checks at a more granular level than you get with page-level authorization. For instance, certain parts of a page might be hidden or locked based on the user’s permissions, or specific pieces of data might be hidden for certain types of users.</w:t>
-      </w:r>
-    </w:p>
-    <w:p>
-      <w:r>
-        <w:t>With a little extra effort, you can handle these requirements with framework level code as well.</w:t>
-      </w:r>
-    </w:p>
-    <w:p>
-      <w:r>
-        <w:rPr>
-          <w:b/>
-        </w:rPr>
-        <w:t>(</w:t>
-      </w:r>
-      <w:proofErr w:type="gramStart"/>
-      <w:r>
-        <w:rPr>
-          <w:b/>
-        </w:rPr>
-        <w:t>click</w:t>
-      </w:r>
-      <w:proofErr w:type="gramEnd"/>
-      <w:r>
-        <w:rPr>
-          <w:b/>
-        </w:rPr>
-        <w:t xml:space="preserve"> for code sample)</w:t>
-      </w:r>
-    </w:p>
-    <w:p>
-      <w:r>
-        <w:t xml:space="preserve">This is a feature-level code sample from a view model in my sample app. It implements a business rule that a user must </w:t>
-      </w:r>
-      <w:r>
-        <w:t>have a specific permission in order to see plain-text social security numbers.</w:t>
-      </w:r>
-      <w:r>
-        <w:t xml:space="preserve"> If the user doesn’t have the permission, the value gets masked for display.</w:t>
-      </w:r>
-    </w:p>
-    <w:p>
-      <w:r>
-        <w:lastRenderedPageBreak/>
-        <w:t>Just like with page-level authorization</w:t>
-      </w:r>
-      <w:r>
-        <w:t>,</w:t>
-      </w:r>
-      <w:r>
-        <w:t xml:space="preserve"> this is simple to do</w:t>
-      </w:r>
-      <w:r>
-        <w:t xml:space="preserve"> in the feature code</w:t>
-      </w:r>
-      <w:r>
-        <w:t xml:space="preserve">, but it can result in a lot of </w:t>
-      </w:r>
-      <w:r>
-        <w:t>duplication</w:t>
-      </w:r>
-      <w:r>
-        <w:t>.</w:t>
-      </w:r>
-      <w:r>
-        <w:t xml:space="preserve"> It also requires that we couple the object model to the concept of a user identity, which might be undesirable.</w:t>
-      </w:r>
-    </w:p>
-    <w:p>
-      <w:r>
-        <w:t>And s</w:t>
-      </w:r>
-      <w:r>
-        <w:t xml:space="preserve">ince this rule applies to </w:t>
-      </w:r>
-      <w:r>
-        <w:rPr>
-          <w:i/>
-        </w:rPr>
-        <w:t xml:space="preserve">any </w:t>
-      </w:r>
-      <w:r>
-        <w:t xml:space="preserve">feature that displays SSNs, it meets our definition of a cross cutting concern </w:t>
-      </w:r>
-      <w:r>
-        <w:t>that should be extracted from feature level code.</w:t>
-      </w:r>
-    </w:p>
-    <w:p>
-      <w:r>
-        <w:rPr>
-          <w:b/>
-        </w:rPr>
-        <w:t>(</w:t>
-      </w:r>
-      <w:proofErr w:type="gramStart"/>
-      <w:r>
-        <w:rPr>
-          <w:b/>
-        </w:rPr>
-        <w:t>click</w:t>
-      </w:r>
-      <w:proofErr w:type="gramEnd"/>
-      <w:r>
-        <w:rPr>
-          <w:b/>
-        </w:rPr>
-        <w:t xml:space="preserve"> for </w:t>
-      </w:r>
-      <w:r>
-        <w:rPr>
-          <w:b/>
-        </w:rPr>
-        <w:t>Property attribute</w:t>
-      </w:r>
-      <w:r>
-        <w:rPr>
-          <w:b/>
-        </w:rPr>
-        <w:t>)</w:t>
-      </w:r>
-    </w:p>
-    <w:p>
-      <w:r>
-        <w:t xml:space="preserve">This is what we’d </w:t>
-      </w:r>
-      <w:r>
-        <w:rPr>
-          <w:i/>
-        </w:rPr>
-        <w:t xml:space="preserve">like </w:t>
-      </w:r>
-      <w:r>
-        <w:t>to do: just put an attribute on the property, declare the necessary permission, and be done with it.</w:t>
-      </w:r>
-    </w:p>
-    <w:p>
-      <w:r>
-        <w:t xml:space="preserve">If this worked, it would be awesome. There’s no reference in this class to my Application User object, </w:t>
-      </w:r>
-      <w:r>
-        <w:t>which is a cleaner design</w:t>
-      </w:r>
-      <w:r>
-        <w:t xml:space="preserve">, and it would be really easy to use this approach on multiple properties of multiple classes without </w:t>
-      </w:r>
-      <w:r>
-        <w:t>duplicating any code.</w:t>
-      </w:r>
-    </w:p>
-    <w:p>
-      <w:r>
-        <w:t xml:space="preserve">Unfortunately, this is easier said than done. Putting attributes on MVC actions is easy because the MVC framework provides specific hooks for those attributes to plug into. By default, however, .NET doesn’t provide any hooks for property access. There’s no way to </w:t>
-      </w:r>
-      <w:r>
-        <w:rPr>
-          <w:i/>
-        </w:rPr>
-        <w:t xml:space="preserve">automatically </w:t>
-      </w:r>
-      <w:r>
-        <w:t>run this code whenever someone tries to read the SSN property.</w:t>
-      </w:r>
-    </w:p>
-    <w:p>
-      <w:r>
-        <w:t xml:space="preserve">Fortunately, we can use a really neat tool called </w:t>
-      </w:r>
-      <w:proofErr w:type="spellStart"/>
-      <w:r>
-        <w:t>PostSharp</w:t>
-      </w:r>
-      <w:proofErr w:type="spellEnd"/>
-      <w:r>
-        <w:t xml:space="preserve"> to </w:t>
-      </w:r>
-      <w:r>
-        <w:rPr>
-          <w:i/>
-        </w:rPr>
-        <w:t xml:space="preserve">create </w:t>
-      </w:r>
-      <w:r>
-        <w:t>those hooks.</w:t>
-      </w:r>
-    </w:p>
-    <w:p>
-      <w:proofErr w:type="spellStart"/>
-      <w:r>
-        <w:t>PostSharp</w:t>
-      </w:r>
-      <w:proofErr w:type="spellEnd"/>
-      <w:r>
-        <w:t xml:space="preserve"> is an Aspect Oriented Programming tool that is specifically designed to handle cross cutting concerns. It works by modifying the IL that is produced by the C# compiler in order to do things that aren’t natively supported in the language.</w:t>
-      </w:r>
-    </w:p>
-    <w:p>
-      <w:pPr>
-        <w:rPr>
-          <w:b/>
-        </w:rPr>
-      </w:pPr>
-      <w:r>
-        <w:rPr>
-          <w:b/>
-        </w:rPr>
-        <w:t>(</w:t>
-      </w:r>
-      <w:proofErr w:type="gramStart"/>
-      <w:r>
-        <w:rPr>
-          <w:b/>
-        </w:rPr>
-        <w:t>click</w:t>
-      </w:r>
-      <w:proofErr w:type="gramEnd"/>
-      <w:r>
-        <w:rPr>
-          <w:b/>
-        </w:rPr>
-        <w:t xml:space="preserve"> for </w:t>
-      </w:r>
-      <w:proofErr w:type="spellStart"/>
-      <w:r>
-        <w:rPr>
-          <w:b/>
-        </w:rPr>
-        <w:t>PostSharp</w:t>
-      </w:r>
-      <w:proofErr w:type="spellEnd"/>
-      <w:r>
-        <w:rPr>
-          <w:b/>
-        </w:rPr>
-        <w:t xml:space="preserve"> #1</w:t>
-      </w:r>
-      <w:r>
-        <w:rPr>
-          <w:b/>
-        </w:rPr>
-        <w:t>)</w:t>
-      </w:r>
-    </w:p>
-    <w:p>
-      <w:r>
-        <w:t>Here’s an example. This is a standard C# property. Behind the scenes, the C# compiler creates a getter method that returns some instance variable, and any code that reads this property is essentially calling this method. The property syntax is just a syntactic sugar over this getter method.</w:t>
-      </w:r>
-    </w:p>
-    <w:p>
-      <w:pPr>
-        <w:rPr>
-          <w:b/>
-        </w:rPr>
-      </w:pPr>
-      <w:r>
-        <w:rPr>
-          <w:b/>
-        </w:rPr>
-        <w:t>(</w:t>
-      </w:r>
-      <w:proofErr w:type="gramStart"/>
-      <w:r>
-        <w:rPr>
-          <w:b/>
-        </w:rPr>
-        <w:t>click</w:t>
-      </w:r>
-      <w:proofErr w:type="gramEnd"/>
-      <w:r>
-        <w:rPr>
-          <w:b/>
-        </w:rPr>
-        <w:t xml:space="preserve"> </w:t>
-      </w:r>
-      <w:r>
-        <w:rPr>
-          <w:b/>
-        </w:rPr>
-        <w:t xml:space="preserve">for </w:t>
-      </w:r>
-      <w:proofErr w:type="spellStart"/>
-      <w:r>
-        <w:rPr>
-          <w:b/>
-        </w:rPr>
-        <w:t>PostSharp</w:t>
-      </w:r>
-      <w:proofErr w:type="spellEnd"/>
-      <w:r>
-        <w:rPr>
-          <w:b/>
-        </w:rPr>
-        <w:t xml:space="preserve"> #2)</w:t>
-      </w:r>
-    </w:p>
-    <w:p>
-      <w:r>
-        <w:t xml:space="preserve">Using </w:t>
-      </w:r>
-      <w:proofErr w:type="spellStart"/>
-      <w:r>
-        <w:t>PostSharp</w:t>
-      </w:r>
-      <w:proofErr w:type="spellEnd"/>
-      <w:r>
-        <w:t>, I can create what’s called a “property interception aspect”. This is basically a piece of code that we want to “inject into” the property.</w:t>
-      </w:r>
-    </w:p>
-    <w:p>
-      <w:r>
-        <w:t xml:space="preserve">When I compile the project, the </w:t>
-      </w:r>
-      <w:proofErr w:type="spellStart"/>
-      <w:r>
-        <w:t>PostSharp</w:t>
-      </w:r>
-      <w:proofErr w:type="spellEnd"/>
-      <w:r>
-        <w:t xml:space="preserve"> engine basically re-writes the getter method, injecting the code from the aspect into it.</w:t>
-      </w:r>
-    </w:p>
-    <w:p>
-      <w:r>
-        <w:t>Now, any code that is reading that SSN property is actually calling a method that now includes the security code.</w:t>
-      </w:r>
-    </w:p>
-    <w:p>
-      <w:r>
-        <w:rPr>
-          <w:b/>
-        </w:rPr>
-        <w:t xml:space="preserve"> </w:t>
-      </w:r>
-      <w:r>
-        <w:rPr>
-          <w:b/>
-        </w:rPr>
-        <w:t>(</w:t>
-      </w:r>
-      <w:proofErr w:type="gramStart"/>
-      <w:r>
-        <w:rPr>
-          <w:b/>
-        </w:rPr>
-        <w:t>click</w:t>
-      </w:r>
-      <w:proofErr w:type="gramEnd"/>
-      <w:r>
-        <w:rPr>
-          <w:b/>
-        </w:rPr>
-        <w:t xml:space="preserve"> for </w:t>
-      </w:r>
-      <w:proofErr w:type="spellStart"/>
-      <w:r>
-        <w:rPr>
-          <w:b/>
-        </w:rPr>
-        <w:t>PostSharp</w:t>
-      </w:r>
-      <w:proofErr w:type="spellEnd"/>
-      <w:r>
-        <w:rPr>
-          <w:b/>
-        </w:rPr>
-        <w:t xml:space="preserve"> </w:t>
-      </w:r>
-      <w:r>
-        <w:rPr>
-          <w:b/>
-        </w:rPr>
-        <w:t xml:space="preserve">interceptor </w:t>
-      </w:r>
-      <w:r>
-        <w:rPr>
-          <w:b/>
-        </w:rPr>
-        <w:t>code</w:t>
-      </w:r>
-      <w:r>
-        <w:t>)</w:t>
-      </w:r>
-    </w:p>
-    <w:p>
-      <w:r>
-        <w:t>This is what that interception aspect actually looks like.</w:t>
-      </w:r>
-    </w:p>
-    <w:p>
-      <w:r>
-        <w:t>First, I created a base class called a “</w:t>
-      </w:r>
-      <w:proofErr w:type="spellStart"/>
-      <w:r>
-        <w:t>UserAwarePropertyInterceptor</w:t>
-      </w:r>
-      <w:proofErr w:type="spellEnd"/>
-      <w:r>
-        <w:t xml:space="preserve">”. That class is responsible for talking to the current thread and figuring out who the current user is. This is what allows us to </w:t>
-      </w:r>
-      <w:r>
-        <w:t>decouple the view model itself from the application user class.</w:t>
-      </w:r>
-    </w:p>
-    <w:p>
-      <w:proofErr w:type="spellStart"/>
-      <w:r>
-        <w:lastRenderedPageBreak/>
-        <w:t>PostSharp</w:t>
-      </w:r>
-      <w:proofErr w:type="spellEnd"/>
-      <w:r>
-        <w:t xml:space="preserve"> gives us this </w:t>
-      </w:r>
-      <w:proofErr w:type="spellStart"/>
-      <w:r>
-        <w:rPr>
-          <w:i/>
-        </w:rPr>
-        <w:t>OnGetValue</w:t>
-      </w:r>
-      <w:proofErr w:type="spellEnd"/>
-      <w:r>
-        <w:t xml:space="preserve"> method to override. This method </w:t>
-      </w:r>
-      <w:r>
-        <w:t>basically provides the code that will get injected into that property getter method.</w:t>
-      </w:r>
-      <w:r>
-        <w:t xml:space="preserve"> </w:t>
-      </w:r>
-      <w:r>
-        <w:t xml:space="preserve">This is where I put the permission check and, if the user doesn’t have the necessary privileges, </w:t>
-      </w:r>
-      <w:r>
-        <w:t>I return a masked value instead of the raw SSN.</w:t>
-      </w:r>
-    </w:p>
-    <w:p>
-      <w:r>
-        <w:rPr>
-          <w:b/>
-        </w:rPr>
-        <w:t>(</w:t>
-      </w:r>
-      <w:proofErr w:type="gramStart"/>
-      <w:r>
-        <w:rPr>
-          <w:b/>
-        </w:rPr>
-        <w:t>click</w:t>
-      </w:r>
-      <w:proofErr w:type="gramEnd"/>
-      <w:r>
-        <w:rPr>
-          <w:b/>
-        </w:rPr>
-        <w:t xml:space="preserve"> for view model code again)</w:t>
-      </w:r>
-    </w:p>
-    <w:p>
-      <w:r>
-        <w:t xml:space="preserve">And as a result of that </w:t>
-      </w:r>
-      <w:proofErr w:type="spellStart"/>
-      <w:r>
-        <w:t>PostSharp</w:t>
-      </w:r>
-      <w:proofErr w:type="spellEnd"/>
-      <w:r>
-        <w:t xml:space="preserve"> magic, I’m able to do exactly what I want to do. All I need to do is put this “</w:t>
-      </w:r>
-      <w:proofErr w:type="spellStart"/>
-      <w:r>
-        <w:t>MaskedValue</w:t>
-      </w:r>
-      <w:proofErr w:type="spellEnd"/>
-      <w:r>
-        <w:t>” attribute on a view model property, and the raw value of that property will be automatically hidden if the user lacks the correct permissions.</w:t>
-      </w:r>
-    </w:p>
-    <w:p>
-      <w:proofErr w:type="spellStart"/>
-      <w:r>
-        <w:t>PostSharp</w:t>
-      </w:r>
-      <w:proofErr w:type="spellEnd"/>
-      <w:r>
-        <w:t xml:space="preserve"> has tons of other uses as well. Instead of just masking values, we could implement an encryption scheme as well. The interception aspect could encrypt a value when it’s being stored and decrypt it when it’s being read. I don’t have time to show it today, but there’s a working sample of this in my demo app.</w:t>
-      </w:r>
-    </w:p>
-    <w:p>
-      <w:proofErr w:type="spellStart"/>
-      <w:r>
-        <w:t>PostSharp</w:t>
-      </w:r>
-      <w:proofErr w:type="spellEnd"/>
-      <w:r>
-        <w:t xml:space="preserve"> can also intercept method calls, not just property access. You could use it to automatically inject access control code into every MVC controller action, if you don’t want to take a property-based approach. You could use it for auditing, for logging, there are tons of use cases where it can radically simplify your feature code by eliminating cross-cutting concerns.</w:t>
-      </w:r>
-    </w:p>
-    <w:p>
-      <w:proofErr w:type="spellStart"/>
-      <w:r>
-        <w:t>PostSharp</w:t>
-      </w:r>
-      <w:proofErr w:type="spellEnd"/>
-      <w:r>
-        <w:t xml:space="preserve"> is available on </w:t>
-      </w:r>
-      <w:proofErr w:type="spellStart"/>
-      <w:r>
-        <w:t>Nuget</w:t>
-      </w:r>
-      <w:proofErr w:type="spellEnd"/>
-      <w:r>
-        <w:t xml:space="preserve"> and I encourage you to check it out on your own, or through my demo app. It IS a paid tool, although there’s a free version available if your projects are small and simple enough. The cost is extremely reasonable given the things it can do.</w:t>
-      </w:r>
-    </w:p>
-    <w:p>
-      <w:pPr>
-        <w:pStyle w:val="Heading1"/>
-      </w:pPr>
-      <w:r>
-        <w:t>Auditing and Testing</w:t>
-      </w:r>
-    </w:p>
-    <w:p>
-      <w:r>
-        <w:t xml:space="preserve">For the final segment of this </w:t>
-      </w:r>
-      <w:r>
-        <w:t>session</w:t>
-      </w:r>
-      <w:r>
-        <w:t xml:space="preserve"> I want to talk about auditing and testing.</w:t>
-      </w:r>
-    </w:p>
-    <w:p>
-      <w:r>
-        <w:t xml:space="preserve">Building a secure system is about more than just writing secure code. It’s also about the overall development process and how effectively it </w:t>
-      </w:r>
-      <w:r>
-        <w:t>helps your team spot and remove vulnerabilities that might otherwise sneak past the developer.</w:t>
-      </w:r>
-    </w:p>
-    <w:p>
-      <w:r>
-        <w:t>In my experience, exhaustively testing the security of an application is a moving target. You can spend an obscene amount of time and energy doing a full system test, and then your confidence in the results vanishes with the first non-trivial commit that gets pushed. Every time a dev changes existing code there’s the risk that they inadvertently broke an existing security check, or inadvertently introduced a new vulnerability.</w:t>
-      </w:r>
-    </w:p>
-    <w:p>
-      <w:r>
-        <w:t>One way to mitigate that risk is to automate as much of the security audit and testing as possible, so that you can continually re-run it as the code changes. And in very general terms, this will be easier to do when you’ve isolated your security code into cross cutting concerns.</w:t>
-      </w:r>
-    </w:p>
-    <w:p>
-      <w:pPr>
-        <w:rPr>
-          <w:b/>
-        </w:rPr>
-      </w:pPr>
-      <w:r>
-        <w:rPr>
-          <w:b/>
-        </w:rPr>
-        <w:t>(</w:t>
-      </w:r>
-      <w:proofErr w:type="gramStart"/>
-      <w:r>
-        <w:rPr>
-          <w:b/>
-        </w:rPr>
-        <w:t>click</w:t>
-      </w:r>
-      <w:proofErr w:type="gramEnd"/>
-      <w:r>
-        <w:rPr>
-          <w:b/>
-        </w:rPr>
-        <w:t xml:space="preserve"> for endpoint example)</w:t>
-      </w:r>
-    </w:p>
-    <w:p>
-      <w:r>
-        <w:t>Here’s an example:</w:t>
-      </w:r>
-    </w:p>
-    <w:p>
-      <w:r>
-        <w:t xml:space="preserve">Let’s say we have a large website with lots of different endpoints. </w:t>
-      </w:r>
-      <w:r>
-        <w:t xml:space="preserve">It’s reasonable to expect the </w:t>
-      </w:r>
-      <w:r>
-        <w:t xml:space="preserve">QA team to </w:t>
-      </w:r>
-      <w:r>
-        <w:t xml:space="preserve">validate </w:t>
-      </w:r>
-      <w:r>
-        <w:t xml:space="preserve">that </w:t>
-      </w:r>
-      <w:r>
-        <w:t>every endpoint implements the correct permission check</w:t>
-      </w:r>
-      <w:r>
-        <w:t>.</w:t>
-      </w:r>
-      <w:r>
-        <w:t xml:space="preserve"> </w:t>
-      </w:r>
-    </w:p>
-    <w:p>
-      <w:r>
-        <w:lastRenderedPageBreak/>
-        <w:t>The brute force approach would be for QA to perform black-box testing against every single endpoint, verifying that the authentication and authorization checks are properly implemented. This is a really expensive way to go; even if they automate those tests, they still need to spend a lot of effort granting and removing permissions for each test, and automated browser-level tests can be very brittle.</w:t>
-      </w:r>
-    </w:p>
-    <w:p>
-      <w:r>
-        <w:t xml:space="preserve">Another approach would be for the dev to </w:t>
-      </w:r>
-      <w:r>
-        <w:t xml:space="preserve">write unit tests for those controller actions, but if that’s </w:t>
-      </w:r>
-      <w:r>
-        <w:rPr>
-          <w:i/>
-        </w:rPr>
-        <w:t xml:space="preserve">all </w:t>
-      </w:r>
-      <w:r>
-        <w:t>we do then we’re not giving QA an opportunity to double-check the developer’s work</w:t>
-      </w:r>
-      <w:r>
-        <w:t xml:space="preserve">. The testing is less expensive, but at the cost of creating </w:t>
-      </w:r>
-      <w:r>
-        <w:t xml:space="preserve">a single point of failure. </w:t>
-      </w:r>
-    </w:p>
-    <w:p>
-      <w:r>
-        <w:t>In the best of both worlds we’d have QA involved in the verification process, but they’d have a more efficient way of doing so. And, i</w:t>
-      </w:r>
-      <w:r>
-        <w:t>f you’ve implemented your security code as cross-cutting concerns, then you have some interesting options available to you.</w:t>
-      </w:r>
-    </w:p>
-    <w:p>
-      <w:pPr>
-        <w:rPr>
-          <w:b/>
-        </w:rPr>
-      </w:pPr>
-      <w:r>
-        <w:rPr>
-          <w:b/>
-        </w:rPr>
-        <w:t>(</w:t>
-      </w:r>
-      <w:proofErr w:type="gramStart"/>
-      <w:r>
-        <w:rPr>
-          <w:b/>
-        </w:rPr>
-        <w:t>click</w:t>
-      </w:r>
-      <w:proofErr w:type="gramEnd"/>
-      <w:r>
-        <w:rPr>
-          <w:b/>
-        </w:rPr>
-        <w:t xml:space="preserve"> for </w:t>
-      </w:r>
-      <w:r>
-        <w:rPr>
-          <w:b/>
-        </w:rPr>
-        <w:t>reflection)</w:t>
-      </w:r>
-    </w:p>
-    <w:p>
-      <w:r>
-        <w:t xml:space="preserve">For </w:t>
-      </w:r>
-      <w:r>
-        <w:t>instance, if you’ve implemented your authorization checks using attributes, then it’s really easy to write a little bit of reflection code to generate a report like this.</w:t>
-      </w:r>
-    </w:p>
-    <w:p>
-      <w:r>
-        <w:t xml:space="preserve">This is a snippet of a report from my demo app showing a couple of endpoints. You can see that a couple of them allow public access, others require a login but do not require any specific permissions, and one of them is only accessible to logged in users that also have the </w:t>
-      </w:r>
-      <w:proofErr w:type="spellStart"/>
-      <w:r>
-        <w:t>ManageOrders</w:t>
-      </w:r>
-      <w:proofErr w:type="spellEnd"/>
-      <w:r>
-        <w:t xml:space="preserve"> permission.</w:t>
-      </w:r>
-    </w:p>
-    <w:p>
-      <w:r>
-        <w:t>If you publish this report to your QA team, they can be responsible for cross-referencing this data against their security matrix or requirements documents or whatever, so they can maximize the time they spend looking for mistakes and minimize the time they spend fighting with tooling or automating the browser.</w:t>
-      </w:r>
-    </w:p>
-    <w:p>
-      <w:r>
-        <w:rPr>
-          <w:b/>
-        </w:rPr>
-        <w:t>(</w:t>
-      </w:r>
-      <w:proofErr w:type="gramStart"/>
-      <w:r>
-        <w:rPr>
-          <w:b/>
-        </w:rPr>
-        <w:t>click</w:t>
-      </w:r>
-      <w:proofErr w:type="gramEnd"/>
-      <w:r>
-        <w:rPr>
-          <w:b/>
-        </w:rPr>
-        <w:t xml:space="preserve"> for code sample)</w:t>
-      </w:r>
-    </w:p>
-    <w:p>
-      <w:r>
-        <w:t>That report was really easy to create.</w:t>
-      </w:r>
-      <w:r>
-        <w:t xml:space="preserve"> This is basically all it took.</w:t>
-      </w:r>
-    </w:p>
-    <w:p>
-      <w:r>
-        <w:t xml:space="preserve">Using reflection, I look for every class that is a type of MVC Controller, I identify all of the public instance methods that are available as endpoints, I ignore some behind-the-scenes stuff added by the MVC framework itself, and then I return an anonymous data structure summarizing those methods. </w:t>
-      </w:r>
-    </w:p>
-    <w:p>
-      <w:pPr>
-        <w:rPr>
-          <w:b/>
-        </w:rPr>
-      </w:pPr>
-      <w:r>
-        <w:rPr>
-          <w:b/>
-        </w:rPr>
-        <w:t>(</w:t>
-      </w:r>
-      <w:proofErr w:type="gramStart"/>
-      <w:r>
-        <w:rPr>
-          <w:b/>
-        </w:rPr>
-        <w:t>click</w:t>
-      </w:r>
-      <w:proofErr w:type="gramEnd"/>
-      <w:r>
-        <w:rPr>
-          <w:b/>
-        </w:rPr>
-        <w:t xml:space="preserve"> for sample #2)</w:t>
-      </w:r>
-    </w:p>
-    <w:p>
-      <w:r>
-        <w:t>After that, all it takes is a short loop over the data structure to generate the report. Since both the authentication and authorization data are expressed as attributes, it’s easy to use reflection to determine which endpoints require a login or a permission.</w:t>
-      </w:r>
-    </w:p>
-    <w:p>
-      <w:r>
-        <w:t xml:space="preserve">If I had implemented those checks as plain-old feature code, rather than using attributes, this would have been a lot harder to do. Granted, with the introduction of Roslyn it’s now </w:t>
-      </w:r>
-      <w:r>
-        <w:rPr>
-          <w:i/>
-        </w:rPr>
-        <w:t xml:space="preserve">possible </w:t>
-      </w:r>
-      <w:r>
-        <w:t xml:space="preserve">to do static analysis of method bodies themselves so you </w:t>
-      </w:r>
-      <w:r>
-        <w:rPr>
-          <w:i/>
-        </w:rPr>
-        <w:t xml:space="preserve">could </w:t>
-      </w:r>
-      <w:r>
-        <w:t xml:space="preserve">do something like this without attributes, but it’s certainly </w:t>
-      </w:r>
-      <w:r>
-        <w:rPr>
-          <w:i/>
-        </w:rPr>
-        <w:t xml:space="preserve">easier </w:t>
-      </w:r>
-      <w:r>
-        <w:t>to use reflection and look for the presence of attributes.</w:t>
-      </w:r>
-    </w:p>
-    <w:p>
-      <w:r>
-        <w:rPr>
-          <w:b/>
-        </w:rPr>
-        <w:t>(</w:t>
-      </w:r>
-      <w:proofErr w:type="gramStart"/>
-      <w:r>
-        <w:rPr>
-          <w:b/>
-        </w:rPr>
-        <w:t>click</w:t>
-      </w:r>
-      <w:proofErr w:type="gramEnd"/>
-      <w:r>
-        <w:rPr>
-          <w:b/>
-        </w:rPr>
-        <w:t xml:space="preserve"> for report again)</w:t>
-      </w:r>
-    </w:p>
-    <w:p>
-      <w:r>
-        <w:t xml:space="preserve">In my example here, I’m showing a report of MVC endpoints and the permissions they require. But it would be just as easy to generate a report showing which properties of which classes are using the </w:t>
-      </w:r>
-      <w:proofErr w:type="spellStart"/>
-      <w:r>
-        <w:lastRenderedPageBreak/>
         <w:t>MaskedValue</w:t>
       </w:r>
       <w:proofErr w:type="spellEnd"/>
@@ -4380,12 +4395,7 @@
     </w:p>
     <w:p>
       <w:r>
-        <w:t>The next time that QA runs the approval tests, the diff tool will automatically open and will show the differences. In this case, the tester might determine that the new endpoint was expected and is configured properly, but the removal of the permissi</w:t>
-      </w:r>
-      <w:bookmarkStart w:id="0" w:name="_GoBack"/>
-      <w:bookmarkEnd w:id="0"/>
-      <w:r>
-        <w:t>on setting for the existing endpoint was not expected. The tester could then open a security ticket or otherwise contact the developer to discuss.</w:t>
+        <w:t>The next time that QA runs the approval tests, the diff tool will automatically open and will show the differences. In this case, the tester might determine that the new endpoint was expected and is configured properly, but the removal of the permission setting for the existing endpoint was not expected. The tester could then open a security ticket or otherwise contact the developer to discuss.</w:t>
       </w:r>
     </w:p>
     <w:p>

</xml_diff>

<commit_message>
Final tweaks. Icing on the cake.
</commit_message>
<xml_diff>
--- a/Narrative - CodeMash 2017.docx
+++ b/Narrative - CodeMash 2017.docx
@@ -263,13 +263,34 @@
         <w:t xml:space="preserve">about. </w:t>
       </w:r>
       <w:r>
-        <w:t xml:space="preserve">Because I hate doing this, I’ve invested a lot of time and energy looking for ways to avoid it. And the way that I typically avoid it is by extracting the security checks that I perform into some part of my application framework so that they can be automatically applied across all of my features. This lets me keep my brain in “feature mode”, </w:t>
-      </w:r>
-      <w:r>
-        <w:t xml:space="preserve">and keeps my feature code clean, </w:t>
-      </w:r>
-      <w:r>
-        <w:t>while still delivering a secure system.</w:t>
+        <w:t xml:space="preserve">Because I hate doing this, I’ve invested a lot of time and energy looking for ways to avoid it. And the way that I typically avoid it is by extracting the security </w:t>
+      </w:r>
+      <w:r>
+        <w:t xml:space="preserve">code </w:t>
+      </w:r>
+      <w:r>
+        <w:t xml:space="preserve">into some part of my application framework so that </w:t>
+      </w:r>
+      <w:r>
+        <w:t xml:space="preserve">it </w:t>
+      </w:r>
+      <w:r>
+        <w:t xml:space="preserve">can be automatically applied across all of my features. This lets me keep my brain in “feature mode”, </w:t>
+      </w:r>
+      <w:r>
+        <w:t xml:space="preserve">keeps my feature code clean, </w:t>
+      </w:r>
+      <w:r>
+        <w:t xml:space="preserve">and I </w:t>
+      </w:r>
+      <w:r>
+        <w:t xml:space="preserve">still </w:t>
+      </w:r>
+      <w:r>
+        <w:t xml:space="preserve">get to deliver </w:t>
+      </w:r>
+      <w:r>
+        <w:t>a secure system.</w:t>
       </w:r>
     </w:p>
     <w:p>
@@ -2420,7 +2441,7 @@
     </w:p>
     <w:p>
       <w:r>
-        <w:t xml:space="preserve">This new feature is called the “session context”, and it’s basically a key/value collection that’s scoped to the database connection. This basically gives us a global dictionary that is shared by all queries within a connection. </w:t>
+        <w:t xml:space="preserve">This new feature is called the “session context”, and it’s basically a key/value collection that’s scoped to the database connection. This gives us a global dictionary that is shared by all queries within a connection. </w:t>
       </w:r>
     </w:p>
     <w:p>
@@ -2509,10 +2530,31 @@
       <w:r>
         <w:t>If not, don’t filter anything.</w:t>
       </w:r>
-    </w:p>
-    <w:p>
-      <w:r>
-        <w:t>I learned this the hard way. When I was writing the sample code for this section I couldn’t figure out why my test data scripts were successful, but the Orders table was empty. I spent about 30 minutes trying to figure it out before I realized that I’d created a security policy that was so secure, it prevented ANYONE from ever seeing any records from the Orders table. Good times.</w:t>
+      <w:r>
+        <w:t xml:space="preserve"> Otherwise, you won’t be able to see the data in SSMS without setting a user id.</w:t>
+      </w:r>
+    </w:p>
+    <w:p>
+      <w:r>
+        <w:t xml:space="preserve">I learned this the hard way. When I was writing the sample code for this section I couldn’t figure out why my test data scripts were successful, but the Orders table was empty. </w:t>
+      </w:r>
+      <w:r>
+        <w:t xml:space="preserve">It took me about </w:t>
+      </w:r>
+      <w:r>
+        <w:t xml:space="preserve">30 minutes </w:t>
+      </w:r>
+      <w:r>
+        <w:t xml:space="preserve">to </w:t>
+      </w:r>
+      <w:r>
+        <w:t>realize</w:t>
+      </w:r>
+      <w:r>
+        <w:t xml:space="preserve"> that my security policy was working flawlessly and was successfully hiding every record in the table</w:t>
+      </w:r>
+      <w:r>
+        <w:t>. Good times.</w:t>
       </w:r>
     </w:p>
     <w:p>
@@ -2549,19 +2591,263 @@
     </w:p>
     <w:p>
       <w:r>
+        <w:lastRenderedPageBreak/>
         <w:t>Once this is in place, any attempt to read from the Orders table will be subject to the access control logic we defined.</w:t>
       </w:r>
     </w:p>
     <w:p>
       <w:r>
+        <w:t xml:space="preserve">The </w:t>
+      </w:r>
+      <w:r>
+        <w:t>last piece of the puzzle is to actually set the user ID into the session context so that it’s available to the security policy.</w:t>
+      </w:r>
+    </w:p>
+    <w:p>
+      <w:r>
+        <w:rPr>
+          <w:b/>
+        </w:rPr>
+        <w:t>(</w:t>
+      </w:r>
+      <w:proofErr w:type="gramStart"/>
+      <w:r>
+        <w:rPr>
+          <w:b/>
+        </w:rPr>
+        <w:t>click</w:t>
+      </w:r>
+      <w:proofErr w:type="gramEnd"/>
+      <w:r>
+        <w:rPr>
+          <w:b/>
+        </w:rPr>
+        <w:t xml:space="preserve"> for RLS – </w:t>
+      </w:r>
+      <w:r>
+        <w:rPr>
+          <w:b/>
+        </w:rPr>
+        <w:t>EF interceptor</w:t>
+      </w:r>
+      <w:r>
+        <w:rPr>
+          <w:b/>
+        </w:rPr>
+        <w:t>)</w:t>
+      </w:r>
+    </w:p>
+    <w:p>
+      <w:r>
+        <w:t xml:space="preserve">To do that, we need some sort of hook that we can tap into and run custom code at the start of every database connection. </w:t>
+      </w:r>
+    </w:p>
+    <w:p>
+      <w:r>
+        <w:t xml:space="preserve">In Entity Framework, for example, we can </w:t>
+      </w:r>
+      <w:r>
+        <w:t xml:space="preserve">create a class that implements the </w:t>
+      </w:r>
+      <w:proofErr w:type="spellStart"/>
+      <w:r>
+        <w:t>IDbConnectionInterceptor</w:t>
+      </w:r>
+      <w:proofErr w:type="spellEnd"/>
+      <w:r>
+        <w:t xml:space="preserve"> interface and implement the “Opened” method. The code we put here gets run each time Entity Framework opens a new connection.</w:t>
+      </w:r>
+    </w:p>
+    <w:p>
+      <w:r>
+        <w:t>All we need to do is figure out who the current user is, and then add that value to the session context.</w:t>
+      </w:r>
+    </w:p>
+    <w:p>
+      <w:r>
+        <w:t>That’s it.</w:t>
+      </w:r>
+    </w:p>
+    <w:p>
+      <w:r>
+        <w:rPr>
+          <w:b/>
+        </w:rPr>
+        <w:t>(</w:t>
+      </w:r>
+      <w:proofErr w:type="gramStart"/>
+      <w:r>
+        <w:rPr>
+          <w:b/>
+        </w:rPr>
+        <w:t>click</w:t>
+      </w:r>
+      <w:proofErr w:type="gramEnd"/>
+      <w:r>
+        <w:rPr>
+          <w:b/>
+        </w:rPr>
+        <w:t xml:space="preserve"> for RLS – clean)</w:t>
+      </w:r>
+    </w:p>
+    <w:p>
+      <w:r>
+        <w:t>Once those things are in place, our feature code can be 100% focused on business logic</w:t>
+      </w:r>
+      <w:r>
+        <w:t xml:space="preserve"> because all of the access control is taking place automatically.</w:t>
+      </w:r>
+      <w:r>
+        <w:t xml:space="preserve"> Pretty sweet!</w:t>
+      </w:r>
+    </w:p>
+    <w:p>
+      <w:r>
+        <w:t>This is a very new feature in SQL Server and there are a couple of restrictions that you need to be aware of, so definitely do your own research before you totally replace your existing security code. Based on my preliminary analysis though it looks promising.</w:t>
+      </w:r>
+    </w:p>
+    <w:p>
+      <w:pPr>
+        <w:rPr>
+          <w:b/>
+        </w:rPr>
+      </w:pPr>
+    </w:p>
+    <w:p>
+      <w:pPr>
+        <w:pStyle w:val="Heading1"/>
+      </w:pPr>
+      <w:r>
+        <w:t>Page-level Authorization</w:t>
+      </w:r>
+    </w:p>
+    <w:p>
+      <w:r>
+        <w:t xml:space="preserve">I just showed you </w:t>
+      </w:r>
+      <w:r>
+        <w:t xml:space="preserve">three things </w:t>
+      </w:r>
+      <w:r>
+        <w:t xml:space="preserve">that you can implement completely in your framework, with no feature level code whatsoever. </w:t>
+      </w:r>
+    </w:p>
+    <w:p>
+      <w:r>
+        <w:t xml:space="preserve">In many cases, though, </w:t>
+      </w:r>
+      <w:r>
+        <w:t xml:space="preserve">the security concerns can’t be </w:t>
+      </w:r>
+      <w:r>
+        <w:rPr>
+          <w:i/>
+        </w:rPr>
+        <w:t xml:space="preserve">fully </w:t>
+      </w:r>
+      <w:r>
+        <w:t xml:space="preserve">swept under the covers. </w:t>
+      </w:r>
+      <w:r>
+        <w:t xml:space="preserve">Authorization is a good example of why. You can move the code that implements a permission check into the framework, </w:t>
+      </w:r>
+      <w:r>
+        <w:t xml:space="preserve">but you still need </w:t>
+      </w:r>
+      <w:r>
+        <w:rPr>
+          <w:i/>
+        </w:rPr>
+        <w:t>something</w:t>
+      </w:r>
+      <w:r>
+        <w:t xml:space="preserve"> </w:t>
+      </w:r>
+      <w:r>
+        <w:t xml:space="preserve">at </w:t>
+      </w:r>
+      <w:r>
+        <w:t xml:space="preserve">the feature </w:t>
+      </w:r>
+      <w:r>
+        <w:t xml:space="preserve">level </w:t>
+      </w:r>
+      <w:r>
+        <w:t xml:space="preserve">to indicate which permissions are required. </w:t>
+      </w:r>
+    </w:p>
+    <w:p>
+      <w:r>
+        <w:t xml:space="preserve">These next two examples are going to show you how </w:t>
+      </w:r>
+      <w:r>
+        <w:t>to take a declarative approach to those concerns so that you can decouple the implementation of the security check from the declaration that it’s actually needed.</w:t>
+      </w:r>
+    </w:p>
+    <w:p>
+      <w:r>
+        <w:t xml:space="preserve">Let’s </w:t>
+      </w:r>
+      <w:r>
+        <w:t xml:space="preserve">start with </w:t>
+      </w:r>
+      <w:r>
+        <w:t xml:space="preserve">a basic example </w:t>
+      </w:r>
+      <w:r>
+        <w:t xml:space="preserve">where we </w:t>
+      </w:r>
+      <w:r>
+        <w:t>want to ensure that only users with a specific permission are allowed to access a certain MVC endpoint.</w:t>
+      </w:r>
+    </w:p>
+    <w:p>
+      <w:pPr>
+        <w:pStyle w:val="Heading2"/>
+      </w:pPr>
+      <w:r>
+        <w:t xml:space="preserve">Page-level </w:t>
+      </w:r>
+      <w:proofErr w:type="spellStart"/>
+      <w:r>
+        <w:t>auth</w:t>
+      </w:r>
+      <w:proofErr w:type="spellEnd"/>
+      <w:r>
+        <w:t>, feature code</w:t>
+      </w:r>
+    </w:p>
+    <w:p>
+      <w:r>
+        <w:t xml:space="preserve">If you implement this rule </w:t>
+      </w:r>
+      <w:r>
+        <w:t xml:space="preserve">in feature code </w:t>
+      </w:r>
+      <w:r>
+        <w:t>it will look something like this: somewhere in the body of each page or action you’ll check to see if the user has the necessary permission and, if not, you’ll kick them out.</w:t>
+      </w:r>
+    </w:p>
+    <w:p>
+      <w:r>
         <w:lastRenderedPageBreak/>
-        <w:t xml:space="preserve">The </w:t>
-      </w:r>
-      <w:r>
-        <w:t>last piece of the puzzle is to actually set the user ID into the session context so that it’s available to the security policy.</w:t>
-      </w:r>
-    </w:p>
-    <w:p>
+        <w:t xml:space="preserve">This is simple, but it results in a lot of duplicative code. If you change how the permission check works, or if you decide you want to do something different than return an </w:t>
+      </w:r>
+      <w:proofErr w:type="spellStart"/>
+      <w:r>
+        <w:t>HttpUnauthorizedResult</w:t>
+      </w:r>
+      <w:proofErr w:type="spellEnd"/>
+      <w:r>
+        <w:t>, you’re going to have a lot of places to modify.</w:t>
+      </w:r>
+    </w:p>
+    <w:p>
+      <w:pPr>
+        <w:rPr>
+          <w:b/>
+        </w:rPr>
+      </w:pPr>
       <w:r>
         <w:rPr>
           <w:b/>
@@ -2580,13 +2866,376 @@
         <w:rPr>
           <w:b/>
         </w:rPr>
-        <w:t xml:space="preserve"> for RLS – </w:t>
-      </w:r>
-      <w:r>
-        <w:rPr>
-          <w:b/>
-        </w:rPr>
-        <w:t>EF interceptor</w:t>
+        <w:t xml:space="preserve"> for </w:t>
+      </w:r>
+      <w:proofErr w:type="spellStart"/>
+      <w:r>
+        <w:rPr>
+          <w:b/>
+        </w:rPr>
+        <w:t>Auth</w:t>
+      </w:r>
+      <w:proofErr w:type="spellEnd"/>
+      <w:r>
+        <w:rPr>
+          <w:b/>
+        </w:rPr>
+        <w:t xml:space="preserve"> – feature #2)</w:t>
+      </w:r>
+    </w:p>
+    <w:p>
+      <w:r>
+        <w:t>The only thing about this piece of code that will change between features is the specific permission that is required</w:t>
+      </w:r>
+      <w:r>
+        <w:t xml:space="preserve">; the rest of </w:t>
+      </w:r>
+      <w:r>
+        <w:t>this code is boilerplate</w:t>
+      </w:r>
+      <w:r>
+        <w:t>, and tha</w:t>
+      </w:r>
+      <w:r>
+        <w:t>t makes it a good candidate for being solved in the framework.</w:t>
+      </w:r>
+    </w:p>
+    <w:p>
+      <w:pPr>
+        <w:pStyle w:val="Heading2"/>
+      </w:pPr>
+      <w:r>
+        <w:t xml:space="preserve">Page-level </w:t>
+      </w:r>
+      <w:proofErr w:type="spellStart"/>
+      <w:r>
+        <w:t>auth</w:t>
+      </w:r>
+      <w:proofErr w:type="spellEnd"/>
+      <w:r>
+        <w:t>, framework code</w:t>
+      </w:r>
+    </w:p>
+    <w:p>
+      <w:r>
+        <w:t xml:space="preserve">To make this a cross-cutting concern, extract the </w:t>
+      </w:r>
+      <w:r>
+        <w:rPr>
+          <w:i/>
+        </w:rPr>
+        <w:t xml:space="preserve">implementation </w:t>
+      </w:r>
+      <w:r>
+        <w:t>of the permission check into an</w:t>
+      </w:r>
+      <w:r>
+        <w:t xml:space="preserve"> Action Filter</w:t>
+      </w:r>
+      <w:r>
+        <w:t xml:space="preserve"> attribute, and then provide the </w:t>
+      </w:r>
+      <w:r>
+        <w:rPr>
+          <w:i/>
+        </w:rPr>
+        <w:t xml:space="preserve">feature-specific </w:t>
+      </w:r>
+      <w:r>
+        <w:t>data as an argument to that attribute.</w:t>
+      </w:r>
+    </w:p>
+    <w:p>
+      <w:r>
+        <w:rPr>
+          <w:b/>
+        </w:rPr>
+        <w:t xml:space="preserve"> </w:t>
+      </w:r>
+      <w:r>
+        <w:rPr>
+          <w:b/>
+        </w:rPr>
+        <w:t>(</w:t>
+      </w:r>
+      <w:proofErr w:type="gramStart"/>
+      <w:r>
+        <w:rPr>
+          <w:b/>
+        </w:rPr>
+        <w:t>click</w:t>
+      </w:r>
+      <w:proofErr w:type="gramEnd"/>
+      <w:r>
+        <w:rPr>
+          <w:b/>
+        </w:rPr>
+        <w:t xml:space="preserve"> for implementation)</w:t>
+      </w:r>
+    </w:p>
+    <w:p>
+      <w:r>
+        <w:t xml:space="preserve">The implementation is really straightforward. </w:t>
+      </w:r>
+      <w:r>
+        <w:t>MVC will automatically execute the code at the right time, so t</w:t>
+      </w:r>
+      <w:r>
+        <w:t xml:space="preserve">he only tricky thing is figuring out </w:t>
+      </w:r>
+      <w:r>
+        <w:t>what permissions the user has</w:t>
+      </w:r>
+      <w:r>
+        <w:t xml:space="preserve">. </w:t>
+      </w:r>
+      <w:r>
+        <w:t xml:space="preserve">If your controllers all derive </w:t>
+      </w:r>
+      <w:r>
+        <w:t xml:space="preserve">from that base class I keep talking about, then just add a </w:t>
+      </w:r>
+      <w:r>
+        <w:t>“</w:t>
+      </w:r>
+      <w:proofErr w:type="spellStart"/>
+      <w:r>
+        <w:t>CurrentUser</w:t>
+      </w:r>
+      <w:proofErr w:type="spellEnd"/>
+      <w:r>
+        <w:t>” property to that base controller</w:t>
+      </w:r>
+      <w:r>
+        <w:t xml:space="preserve"> and then you can access it with a little bit of casting.</w:t>
+      </w:r>
+    </w:p>
+    <w:p>
+      <w:r>
+        <w:t>Once we know who the user is, we can enforce the permission check from a centralized place.</w:t>
+      </w:r>
+    </w:p>
+    <w:p>
+      <w:pPr>
+        <w:pStyle w:val="Heading1"/>
+      </w:pPr>
+      <w:r>
+        <w:t>Property-level Authorization</w:t>
+      </w:r>
+    </w:p>
+    <w:p>
+      <w:r>
+        <w:t>In some cases, you might need to apply permission checks at a more granular level than you get with page-level authorization. For instance, certain parts of a page might be hidden or locked based on the user’s permissions, or specific pieces of data might be hidden for certain types of users.</w:t>
+      </w:r>
+    </w:p>
+    <w:p>
+      <w:r>
+        <w:t>With a little extra effort, you can handle these requirements with framework level code as well.</w:t>
+      </w:r>
+    </w:p>
+    <w:p>
+      <w:pPr>
+        <w:pStyle w:val="Heading2"/>
+      </w:pPr>
+      <w:r>
+        <w:t xml:space="preserve">Property-level </w:t>
+      </w:r>
+      <w:proofErr w:type="spellStart"/>
+      <w:r>
+        <w:t>auth</w:t>
+      </w:r>
+      <w:proofErr w:type="spellEnd"/>
+      <w:r>
+        <w:t>, feature code</w:t>
+      </w:r>
+    </w:p>
+    <w:p>
+      <w:r>
+        <w:t xml:space="preserve">This is a feature-level code sample from a view model in my sample app. It implements a business rule that a user must </w:t>
+      </w:r>
+      <w:r>
+        <w:t>have a specific permission in order to see plain-text social security numbers.</w:t>
+      </w:r>
+      <w:r>
+        <w:t xml:space="preserve"> If the user doesn’t have the permission, the value gets masked for display.</w:t>
+      </w:r>
+    </w:p>
+    <w:p>
+      <w:r>
+        <w:t>Just like with page-level authorization</w:t>
+      </w:r>
+      <w:r>
+        <w:t>,</w:t>
+      </w:r>
+      <w:r>
+        <w:t xml:space="preserve"> this is simple to do</w:t>
+      </w:r>
+      <w:r>
+        <w:t xml:space="preserve"> in the feature code</w:t>
+      </w:r>
+      <w:r>
+        <w:t xml:space="preserve">, but it can result in a lot of </w:t>
+      </w:r>
+      <w:r>
+        <w:t>duplication</w:t>
+      </w:r>
+      <w:r>
+        <w:t>.</w:t>
+      </w:r>
+      <w:r>
+        <w:t xml:space="preserve"> It also requires that we couple the object model to the concept of a user identity, which might be undesirable.</w:t>
+      </w:r>
+    </w:p>
+    <w:p>
+      <w:r>
+        <w:t>And s</w:t>
+      </w:r>
+      <w:r>
+        <w:t xml:space="preserve">ince this rule applies to </w:t>
+      </w:r>
+      <w:r>
+        <w:rPr>
+          <w:i/>
+        </w:rPr>
+        <w:t xml:space="preserve">any </w:t>
+      </w:r>
+      <w:r>
+        <w:t xml:space="preserve">feature that displays SSNs, it meets our definition of a cross cutting concern </w:t>
+      </w:r>
+      <w:r>
+        <w:t>that should be extracted from feature level code.</w:t>
+      </w:r>
+    </w:p>
+    <w:p>
+      <w:pPr>
+        <w:pStyle w:val="Heading2"/>
+      </w:pPr>
+      <w:r>
+        <w:t xml:space="preserve">Property-level </w:t>
+      </w:r>
+      <w:proofErr w:type="spellStart"/>
+      <w:r>
+        <w:t>auth</w:t>
+      </w:r>
+      <w:proofErr w:type="spellEnd"/>
+      <w:r>
+        <w:t>, framework code</w:t>
+      </w:r>
+    </w:p>
+    <w:p>
+      <w:r>
+        <w:t xml:space="preserve">This is what we’d </w:t>
+      </w:r>
+      <w:r>
+        <w:rPr>
+          <w:i/>
+        </w:rPr>
+        <w:t xml:space="preserve">like </w:t>
+      </w:r>
+      <w:r>
+        <w:t>to do: just put an attribute on the property, declare the necessary permission, and be done with it.</w:t>
+      </w:r>
+    </w:p>
+    <w:p>
+      <w:r>
+        <w:t xml:space="preserve">If this worked, it would be awesome. There’s no reference in this class to my Application User object, </w:t>
+      </w:r>
+      <w:r>
+        <w:t>which is a cleaner design</w:t>
+      </w:r>
+      <w:r>
+        <w:t xml:space="preserve">, and it would be really easy to use this approach on multiple properties of multiple classes without </w:t>
+      </w:r>
+      <w:r>
+        <w:t>duplicating any code.</w:t>
+      </w:r>
+    </w:p>
+    <w:p>
+      <w:r>
+        <w:lastRenderedPageBreak/>
+        <w:t xml:space="preserve">Unfortunately, this is easier said than done. Putting attributes on MVC actions is easy because the MVC framework provides specific hooks for those attributes to plug into. By default, however, .NET doesn’t provide any hooks for property access. There’s no way to </w:t>
+      </w:r>
+      <w:r>
+        <w:rPr>
+          <w:i/>
+        </w:rPr>
+        <w:t xml:space="preserve">automatically </w:t>
+      </w:r>
+      <w:r>
+        <w:t>run this code whenever someone tries to read the SSN property.</w:t>
+      </w:r>
+    </w:p>
+    <w:p>
+      <w:r>
+        <w:t xml:space="preserve">Fortunately, we can use a really neat tool called </w:t>
+      </w:r>
+      <w:proofErr w:type="spellStart"/>
+      <w:r>
+        <w:t>PostSharp</w:t>
+      </w:r>
+      <w:proofErr w:type="spellEnd"/>
+      <w:r>
+        <w:t xml:space="preserve"> to </w:t>
+      </w:r>
+      <w:r>
+        <w:rPr>
+          <w:i/>
+        </w:rPr>
+        <w:t xml:space="preserve">create </w:t>
+      </w:r>
+      <w:r>
+        <w:t>those hooks.</w:t>
+      </w:r>
+    </w:p>
+    <w:p>
+      <w:proofErr w:type="spellStart"/>
+      <w:r>
+        <w:t>PostSharp</w:t>
+      </w:r>
+      <w:proofErr w:type="spellEnd"/>
+      <w:r>
+        <w:t xml:space="preserve"> is an Aspect Oriented Programming tool that is specifically designed to handle cross cutting concerns. It works by modifying the IL that is produced by the C# compiler in order to do things that aren’t natively supported in the language.</w:t>
+      </w:r>
+    </w:p>
+    <w:p>
+      <w:pPr>
+        <w:rPr>
+          <w:b/>
+        </w:rPr>
+      </w:pPr>
+      <w:r>
+        <w:rPr>
+          <w:b/>
+        </w:rPr>
+        <w:t>(</w:t>
+      </w:r>
+      <w:proofErr w:type="gramStart"/>
+      <w:r>
+        <w:rPr>
+          <w:b/>
+        </w:rPr>
+        <w:t>click</w:t>
+      </w:r>
+      <w:proofErr w:type="gramEnd"/>
+      <w:r>
+        <w:rPr>
+          <w:b/>
+        </w:rPr>
+        <w:t xml:space="preserve"> for </w:t>
+      </w:r>
+      <w:proofErr w:type="spellStart"/>
+      <w:r>
+        <w:rPr>
+          <w:b/>
+        </w:rPr>
+        <w:t>PostSharp</w:t>
+      </w:r>
+      <w:proofErr w:type="spellEnd"/>
+      <w:r>
+        <w:rPr>
+          <w:b/>
+        </w:rPr>
+        <w:t xml:space="preserve"> #1</w:t>
       </w:r>
       <w:r>
         <w:rPr>
@@ -2597,36 +3246,94 @@
     </w:p>
     <w:p>
       <w:r>
-        <w:t xml:space="preserve">To do that, we need some sort of hook that we can tap into and run custom code at the start of every database connection. </w:t>
-      </w:r>
-    </w:p>
-    <w:p>
-      <w:r>
-        <w:t xml:space="preserve">In Entity Framework, for example, we can </w:t>
-      </w:r>
-      <w:r>
-        <w:t xml:space="preserve">create a class that implements the </w:t>
+        <w:t>Here’s an example. This is a standard C# property. Behind the scenes, the C# compiler creates a getter method that returns some instance variable, and any code that reads this property is essentially calling this method. The property syntax is just a syntactic sugar over this getter method.</w:t>
+      </w:r>
+    </w:p>
+    <w:p>
+      <w:pPr>
+        <w:rPr>
+          <w:b/>
+        </w:rPr>
+      </w:pPr>
+      <w:r>
+        <w:rPr>
+          <w:b/>
+        </w:rPr>
+        <w:t>(</w:t>
+      </w:r>
+      <w:proofErr w:type="gramStart"/>
+      <w:r>
+        <w:rPr>
+          <w:b/>
+        </w:rPr>
+        <w:t>click</w:t>
+      </w:r>
+      <w:proofErr w:type="gramEnd"/>
+      <w:r>
+        <w:rPr>
+          <w:b/>
+        </w:rPr>
+        <w:t xml:space="preserve"> </w:t>
+      </w:r>
+      <w:r>
+        <w:rPr>
+          <w:b/>
+        </w:rPr>
+        <w:t xml:space="preserve">for </w:t>
       </w:r>
       <w:proofErr w:type="spellStart"/>
       <w:r>
-        <w:t>IDbConnectionInterceptor</w:t>
+        <w:rPr>
+          <w:b/>
+        </w:rPr>
+        <w:t>PostSharp</w:t>
       </w:r>
       <w:proofErr w:type="spellEnd"/>
       <w:r>
-        <w:t xml:space="preserve"> interface and implement the “Opened” method. The code we put here gets run each time Entity Framework opens a new connection.</w:t>
-      </w:r>
-    </w:p>
-    <w:p>
-      <w:r>
-        <w:t>All we need to do is figure out who the current user is, and then add that value to the session context.</w:t>
-      </w:r>
-    </w:p>
-    <w:p>
-      <w:r>
-        <w:t>That’s it.</w:t>
-      </w:r>
-    </w:p>
-    <w:p>
+        <w:rPr>
+          <w:b/>
+        </w:rPr>
+        <w:t xml:space="preserve"> #2)</w:t>
+      </w:r>
+    </w:p>
+    <w:p>
+      <w:r>
+        <w:t xml:space="preserve">Using </w:t>
+      </w:r>
+      <w:proofErr w:type="spellStart"/>
+      <w:r>
+        <w:t>PostSharp</w:t>
+      </w:r>
+      <w:proofErr w:type="spellEnd"/>
+      <w:r>
+        <w:t>, I can create what’s called a “property interception aspect”. This is basically a piece of code that we want to “inject into” the property.</w:t>
+      </w:r>
+    </w:p>
+    <w:p>
+      <w:r>
+        <w:t xml:space="preserve">When I compile the project, the </w:t>
+      </w:r>
+      <w:proofErr w:type="spellStart"/>
+      <w:r>
+        <w:t>PostSharp</w:t>
+      </w:r>
+      <w:proofErr w:type="spellEnd"/>
+      <w:r>
+        <w:t xml:space="preserve"> engine basically re-writes the getter method, injecting the code from the aspect into it.</w:t>
+      </w:r>
+    </w:p>
+    <w:p>
+      <w:r>
+        <w:t>Now, any code that is reading that SSN property is actually calling a method that now includes the security code.</w:t>
+      </w:r>
+    </w:p>
+    <w:p>
+      <w:r>
+        <w:rPr>
+          <w:b/>
+        </w:rPr>
+        <w:t xml:space="preserve"> </w:t>
+      </w:r>
       <w:r>
         <w:rPr>
           <w:b/>
@@ -2645,1280 +3352,606 @@
         <w:rPr>
           <w:b/>
         </w:rPr>
-        <w:t xml:space="preserve"> for RLS – clean)</w:t>
-      </w:r>
-    </w:p>
-    <w:p>
-      <w:r>
-        <w:t>Once those things are in place, our feature code can be 100% focused on business logic</w:t>
-      </w:r>
-      <w:r>
-        <w:t xml:space="preserve"> because all of the access control is taking place automatically.</w:t>
-      </w:r>
-      <w:r>
-        <w:t xml:space="preserve"> Pretty sweet!</w:t>
-      </w:r>
-    </w:p>
-    <w:p>
-      <w:r>
-        <w:t>This is a very new feature in SQL Server and there are a couple of restrictions that you need to be aware of, so definitely do your own research before you totally replace your existing security code. Based on my preliminary analysis though it looks promising.</w:t>
-      </w:r>
-    </w:p>
-    <w:p>
-      <w:pPr>
-        <w:rPr>
-          <w:b/>
-        </w:rPr>
-      </w:pPr>
+        <w:t xml:space="preserve"> for </w:t>
+      </w:r>
+      <w:proofErr w:type="spellStart"/>
+      <w:r>
+        <w:rPr>
+          <w:b/>
+        </w:rPr>
+        <w:t>PostSharp</w:t>
+      </w:r>
+      <w:proofErr w:type="spellEnd"/>
+      <w:r>
+        <w:rPr>
+          <w:b/>
+        </w:rPr>
+        <w:t xml:space="preserve"> </w:t>
+      </w:r>
+      <w:r>
+        <w:rPr>
+          <w:b/>
+        </w:rPr>
+        <w:t xml:space="preserve">interceptor </w:t>
+      </w:r>
+      <w:r>
+        <w:rPr>
+          <w:b/>
+        </w:rPr>
+        <w:t>code</w:t>
+      </w:r>
+      <w:r>
+        <w:t>)</w:t>
+      </w:r>
+    </w:p>
+    <w:p>
+      <w:r>
+        <w:t>This is what that interception aspect actually looks like.</w:t>
+      </w:r>
+    </w:p>
+    <w:p>
+      <w:r>
+        <w:t>First, I created a base class called a “</w:t>
+      </w:r>
+      <w:proofErr w:type="spellStart"/>
+      <w:r>
+        <w:t>UserAwarePropertyInterceptor</w:t>
+      </w:r>
+      <w:proofErr w:type="spellEnd"/>
+      <w:r>
+        <w:t xml:space="preserve">”. That class is responsible for talking to the current thread and figuring out who the current user is. This is what allows us to </w:t>
+      </w:r>
+      <w:r>
+        <w:t>decouple the view model itself from the application user class.</w:t>
+      </w:r>
+    </w:p>
+    <w:p>
+      <w:proofErr w:type="spellStart"/>
+      <w:r>
+        <w:t>PostSharp</w:t>
+      </w:r>
+      <w:proofErr w:type="spellEnd"/>
+      <w:r>
+        <w:t xml:space="preserve"> gives us this </w:t>
+      </w:r>
+      <w:proofErr w:type="spellStart"/>
+      <w:r>
+        <w:rPr>
+          <w:i/>
+        </w:rPr>
+        <w:t>OnGetValue</w:t>
+      </w:r>
+      <w:proofErr w:type="spellEnd"/>
+      <w:r>
+        <w:t xml:space="preserve"> method to override. This method </w:t>
+      </w:r>
+      <w:r>
+        <w:t>basically provides the code that will get injected into that property getter method.</w:t>
+      </w:r>
+      <w:r>
+        <w:t xml:space="preserve"> </w:t>
+      </w:r>
+      <w:r>
+        <w:t xml:space="preserve">This is where I put the permission check and, if the user doesn’t have the necessary privileges, </w:t>
+      </w:r>
+      <w:r>
+        <w:t>I return a masked value instead of the raw SSN.</w:t>
+      </w:r>
+    </w:p>
+    <w:p>
+      <w:r>
+        <w:rPr>
+          <w:b/>
+        </w:rPr>
+        <w:t>(</w:t>
+      </w:r>
+      <w:proofErr w:type="gramStart"/>
+      <w:r>
+        <w:rPr>
+          <w:b/>
+        </w:rPr>
+        <w:t>click</w:t>
+      </w:r>
+      <w:proofErr w:type="gramEnd"/>
+      <w:r>
+        <w:rPr>
+          <w:b/>
+        </w:rPr>
+        <w:t xml:space="preserve"> for view model code again)</w:t>
+      </w:r>
+    </w:p>
+    <w:p>
+      <w:r>
+        <w:t xml:space="preserve">And as a result of that </w:t>
+      </w:r>
+      <w:proofErr w:type="spellStart"/>
+      <w:r>
+        <w:t>PostSharp</w:t>
+      </w:r>
+      <w:proofErr w:type="spellEnd"/>
+      <w:r>
+        <w:t xml:space="preserve"> magic, I’m able to do exactly what I want to do. All I need to do is put this “</w:t>
+      </w:r>
+      <w:proofErr w:type="spellStart"/>
+      <w:r>
+        <w:t>MaskedValue</w:t>
+      </w:r>
+      <w:proofErr w:type="spellEnd"/>
+      <w:r>
+        <w:t>” attribute on a view model property, and the raw value of that property will be automatically hidden if the user lacks the correct permissions.</w:t>
+      </w:r>
+    </w:p>
+    <w:p>
+      <w:proofErr w:type="spellStart"/>
+      <w:r>
+        <w:t>PostSharp</w:t>
+      </w:r>
+      <w:proofErr w:type="spellEnd"/>
+      <w:r>
+        <w:t xml:space="preserve"> has tons of other uses as well. Instead of just masking values, we could implement an encryption scheme as well. The interception aspect could encrypt a value when it’s being stored and decrypt it when it’s being read. I don’t have time to show it today, but there’s a working sample of this in my demo app.</w:t>
+      </w:r>
+    </w:p>
+    <w:p>
+      <w:proofErr w:type="spellStart"/>
+      <w:r>
+        <w:lastRenderedPageBreak/>
+        <w:t>PostSharp</w:t>
+      </w:r>
+      <w:proofErr w:type="spellEnd"/>
+      <w:r>
+        <w:t xml:space="preserve"> can also intercept method calls, not just property access. You could use it to automatically inject access control code into every MVC controller action, if you don’t want to take a property-based approach. You could use it for auditing, for logging, there are tons of use cases where it can radically simplify your feature code by eliminating cross-cutting concerns.</w:t>
+      </w:r>
+    </w:p>
+    <w:p>
+      <w:proofErr w:type="spellStart"/>
+      <w:r>
+        <w:t>PostSharp</w:t>
+      </w:r>
+      <w:proofErr w:type="spellEnd"/>
+      <w:r>
+        <w:t xml:space="preserve"> is available on </w:t>
+      </w:r>
+      <w:proofErr w:type="spellStart"/>
+      <w:r>
+        <w:t>Nuget</w:t>
+      </w:r>
+      <w:proofErr w:type="spellEnd"/>
+      <w:r>
+        <w:t xml:space="preserve"> and I encourage you to check it out on your own, or through my demo app. It IS a paid tool, although there’s a free version available if your projects are small and simple enough. The cost is extremely reasonable given the things it can do.</w:t>
+      </w:r>
     </w:p>
     <w:p>
       <w:pPr>
         <w:pStyle w:val="Heading1"/>
       </w:pPr>
       <w:r>
-        <w:t>Page-level Authorization</w:t>
-      </w:r>
-    </w:p>
-    <w:p>
-      <w:r>
-        <w:t xml:space="preserve">I just showed you </w:t>
-      </w:r>
-      <w:r>
-        <w:t xml:space="preserve">three things </w:t>
-      </w:r>
-      <w:r>
-        <w:t xml:space="preserve">that you can implement completely in your framework, with no feature level code whatsoever. </w:t>
-      </w:r>
-    </w:p>
-    <w:p>
-      <w:r>
-        <w:t xml:space="preserve">In many cases, though, </w:t>
-      </w:r>
-      <w:r>
-        <w:t xml:space="preserve">the security concerns can’t be </w:t>
+        <w:t>Auditing and Testing</w:t>
+      </w:r>
+    </w:p>
+    <w:p>
+      <w:r>
+        <w:t xml:space="preserve">For the final segment of this </w:t>
+      </w:r>
+      <w:r>
+        <w:t>session</w:t>
+      </w:r>
+      <w:r>
+        <w:t xml:space="preserve"> I want to talk about auditing and testing.</w:t>
+      </w:r>
+    </w:p>
+    <w:p>
+      <w:r>
+        <w:t xml:space="preserve">Building a secure system is about more than just writing secure code. It’s also about the overall development process and how effectively it </w:t>
+      </w:r>
+      <w:r>
+        <w:t>helps your team spot and remove vulnerabilities that might otherwise sneak past the developer.</w:t>
+      </w:r>
+    </w:p>
+    <w:p>
+      <w:r>
+        <w:t>In my experience, exhaustively testing the security of an application is a moving target. You can spend an obscene amount of time and energy doing a full system test, and then your confidence in the results vanishes with the first non-trivial commit that gets pushed. Every time a dev changes existing code there’s the risk that they inadvertently broke an existing security check, or inadvertently introduced a new vulnerability.</w:t>
+      </w:r>
+    </w:p>
+    <w:p>
+      <w:r>
+        <w:t>One way to mitigate that risk is to automate as much of the security audit and testing as possible, so that you can continually re-run it as the code changes. And in very general terms, this will be easier to do when you’ve isolated your security code into cross cutting concerns.</w:t>
+      </w:r>
+    </w:p>
+    <w:p>
+      <w:pPr>
+        <w:rPr>
+          <w:b/>
+        </w:rPr>
+      </w:pPr>
+      <w:r>
+        <w:rPr>
+          <w:b/>
+        </w:rPr>
+        <w:t>(</w:t>
+      </w:r>
+      <w:proofErr w:type="gramStart"/>
+      <w:r>
+        <w:rPr>
+          <w:b/>
+        </w:rPr>
+        <w:t>click</w:t>
+      </w:r>
+      <w:proofErr w:type="gramEnd"/>
+      <w:r>
+        <w:rPr>
+          <w:b/>
+        </w:rPr>
+        <w:t xml:space="preserve"> for endpoint example)</w:t>
+      </w:r>
+    </w:p>
+    <w:p>
+      <w:r>
+        <w:t>Here’s an example:</w:t>
+      </w:r>
+    </w:p>
+    <w:p>
+      <w:r>
+        <w:t xml:space="preserve">Let’s say we have a large website with lots of different endpoints. </w:t>
+      </w:r>
+      <w:r>
+        <w:t xml:space="preserve">It’s reasonable to expect the </w:t>
+      </w:r>
+      <w:r>
+        <w:t xml:space="preserve">QA team to </w:t>
+      </w:r>
+      <w:r>
+        <w:t xml:space="preserve">validate </w:t>
+      </w:r>
+      <w:r>
+        <w:t xml:space="preserve">that </w:t>
+      </w:r>
+      <w:r>
+        <w:t>every endpoint implements the correct permission check</w:t>
+      </w:r>
+      <w:r>
+        <w:t>.</w:t>
+      </w:r>
+      <w:r>
+        <w:t xml:space="preserve"> </w:t>
+      </w:r>
+    </w:p>
+    <w:p>
+      <w:r>
+        <w:t>The brute force approach would be for QA to perform black-box testing against every single endpoint, verifying that the authentication and authorization checks are properly implemented. This is a really expensive way to go; even if they automate those tests, they still need to spend a lot of effort granting and removing permissions for each test, and automated browser-level tests can be very brittle.</w:t>
+      </w:r>
+    </w:p>
+    <w:p>
+      <w:r>
+        <w:t xml:space="preserve">Another approach would be for the dev to </w:t>
+      </w:r>
+      <w:r>
+        <w:t xml:space="preserve">write unit tests for those controller actions, but if that’s </w:t>
       </w:r>
       <w:r>
         <w:rPr>
           <w:i/>
         </w:rPr>
-        <w:t xml:space="preserve">fully </w:t>
-      </w:r>
-      <w:r>
-        <w:t xml:space="preserve">swept under the covers. </w:t>
-      </w:r>
-      <w:r>
-        <w:t xml:space="preserve">Authorization is a good example of why. You can move the code that implements a permission check into the framework, </w:t>
-      </w:r>
-      <w:r>
-        <w:t xml:space="preserve">but you still need </w:t>
+        <w:t xml:space="preserve">all </w:t>
+      </w:r>
+      <w:r>
+        <w:t>we do then we’re not giving QA an opportunity to double-check the developer’s work</w:t>
+      </w:r>
+      <w:r>
+        <w:t xml:space="preserve">. The testing is less expensive, but at the cost of creating </w:t>
+      </w:r>
+      <w:r>
+        <w:t xml:space="preserve">a single point of failure. </w:t>
+      </w:r>
+    </w:p>
+    <w:p>
+      <w:r>
+        <w:t>In the best of both worlds we’d have QA involved in the verification process, but they’d have a more efficient way of doing so. And, i</w:t>
+      </w:r>
+      <w:r>
+        <w:t>f you’ve implemented your security code as cross-cutting concerns, then you have some interesting options available to you.</w:t>
+      </w:r>
+    </w:p>
+    <w:p>
+      <w:pPr>
+        <w:rPr>
+          <w:b/>
+        </w:rPr>
+      </w:pPr>
+      <w:r>
+        <w:rPr>
+          <w:b/>
+        </w:rPr>
+        <w:t>(</w:t>
+      </w:r>
+      <w:proofErr w:type="gramStart"/>
+      <w:r>
+        <w:rPr>
+          <w:b/>
+        </w:rPr>
+        <w:t>click</w:t>
+      </w:r>
+      <w:proofErr w:type="gramEnd"/>
+      <w:r>
+        <w:rPr>
+          <w:b/>
+        </w:rPr>
+        <w:t xml:space="preserve"> for </w:t>
+      </w:r>
+      <w:r>
+        <w:rPr>
+          <w:b/>
+        </w:rPr>
+        <w:t>reflection)</w:t>
+      </w:r>
+    </w:p>
+    <w:p>
+      <w:r>
+        <w:lastRenderedPageBreak/>
+        <w:t xml:space="preserve">For </w:t>
+      </w:r>
+      <w:r>
+        <w:t>instance, if you’ve implemented your authorization checks using attributes, then it’s really easy to write a little bit of reflection code to generate a report like this.</w:t>
+      </w:r>
+    </w:p>
+    <w:p>
+      <w:r>
+        <w:t xml:space="preserve">This is a snippet of a report from my demo app showing a couple of endpoints. You can see that a couple of them allow public access, others require a login but do not require any specific permissions, and one of them is only accessible to logged in users that also have the </w:t>
+      </w:r>
+      <w:proofErr w:type="spellStart"/>
+      <w:r>
+        <w:t>ManageOrders</w:t>
+      </w:r>
+      <w:proofErr w:type="spellEnd"/>
+      <w:r>
+        <w:t xml:space="preserve"> permission.</w:t>
+      </w:r>
+    </w:p>
+    <w:p>
+      <w:r>
+        <w:t>If you publish this report to your QA team, they can be responsible for cross-referencing this data against their security matrix or requirements documents or whatever, so they can maximize the time they spend looking for mistakes and minimize the time they spend fighting with tooling or automating the browser.</w:t>
+      </w:r>
+    </w:p>
+    <w:p>
+      <w:r>
+        <w:rPr>
+          <w:b/>
+        </w:rPr>
+        <w:t>(</w:t>
+      </w:r>
+      <w:proofErr w:type="gramStart"/>
+      <w:r>
+        <w:rPr>
+          <w:b/>
+        </w:rPr>
+        <w:t>click</w:t>
+      </w:r>
+      <w:proofErr w:type="gramEnd"/>
+      <w:r>
+        <w:rPr>
+          <w:b/>
+        </w:rPr>
+        <w:t xml:space="preserve"> for code sample)</w:t>
+      </w:r>
+    </w:p>
+    <w:p>
+      <w:r>
+        <w:t>That report was really easy to create.</w:t>
+      </w:r>
+      <w:r>
+        <w:t xml:space="preserve"> This is basically all it took.</w:t>
+      </w:r>
+    </w:p>
+    <w:p>
+      <w:r>
+        <w:t xml:space="preserve">Using reflection, I look for every class that is a type of MVC Controller, I identify all of the public instance methods that are available as endpoints, I ignore some behind-the-scenes stuff added by the MVC framework itself, and then I return an anonymous data structure summarizing those methods. </w:t>
+      </w:r>
+    </w:p>
+    <w:p>
+      <w:pPr>
+        <w:rPr>
+          <w:b/>
+        </w:rPr>
+      </w:pPr>
+      <w:r>
+        <w:rPr>
+          <w:b/>
+        </w:rPr>
+        <w:t>(</w:t>
+      </w:r>
+      <w:proofErr w:type="gramStart"/>
+      <w:r>
+        <w:rPr>
+          <w:b/>
+        </w:rPr>
+        <w:t>click</w:t>
+      </w:r>
+      <w:proofErr w:type="gramEnd"/>
+      <w:r>
+        <w:rPr>
+          <w:b/>
+        </w:rPr>
+        <w:t xml:space="preserve"> for sample #2)</w:t>
+      </w:r>
+    </w:p>
+    <w:p>
+      <w:r>
+        <w:t>After that, all it takes is a short loop over the data structure to generate the report. Since both the authentication and authorization data are expressed as attributes, it’s easy to use reflection to determine which endpoints require a login or a permission.</w:t>
+      </w:r>
+    </w:p>
+    <w:p>
+      <w:r>
+        <w:t xml:space="preserve">If I had implemented those checks as plain-old feature code, rather than using attributes, this would have been a lot harder to do. Granted, with the introduction of Roslyn it’s now </w:t>
       </w:r>
       <w:r>
         <w:rPr>
           <w:i/>
         </w:rPr>
-        <w:t>something</w:t>
-      </w:r>
-      <w:r>
-        <w:t xml:space="preserve"> </w:t>
-      </w:r>
-      <w:r>
-        <w:t xml:space="preserve">at </w:t>
-      </w:r>
-      <w:r>
-        <w:t xml:space="preserve">the feature </w:t>
-      </w:r>
-      <w:r>
-        <w:t xml:space="preserve">level </w:t>
-      </w:r>
-      <w:r>
-        <w:t xml:space="preserve">to indicate which permissions are required. </w:t>
-      </w:r>
-    </w:p>
-    <w:p>
-      <w:r>
-        <w:t xml:space="preserve">These next two examples are going to show you how </w:t>
-      </w:r>
-      <w:r>
-        <w:t>to take a declarative approach to those concerns so that you can decouple the implementation of the security check from the declaration that it’s actually needed.</w:t>
-      </w:r>
-    </w:p>
-    <w:p>
-      <w:r>
-        <w:t xml:space="preserve">Let’s </w:t>
-      </w:r>
-      <w:r>
-        <w:t xml:space="preserve">start with </w:t>
-      </w:r>
-      <w:r>
-        <w:t xml:space="preserve">a basic example </w:t>
-      </w:r>
-      <w:r>
-        <w:t xml:space="preserve">where we </w:t>
-      </w:r>
-      <w:r>
-        <w:t>want to ensure that only users with a specific permission are allowed to access a certain MVC endpoint.</w:t>
-      </w:r>
-    </w:p>
-    <w:p>
-      <w:pPr>
-        <w:pStyle w:val="Heading2"/>
-      </w:pPr>
-      <w:r>
-        <w:t xml:space="preserve">Page-level </w:t>
+        <w:t xml:space="preserve">possible </w:t>
+      </w:r>
+      <w:r>
+        <w:t xml:space="preserve">to do static analysis of method bodies themselves so you </w:t>
+      </w:r>
+      <w:r>
+        <w:rPr>
+          <w:i/>
+        </w:rPr>
+        <w:t xml:space="preserve">could </w:t>
+      </w:r>
+      <w:r>
+        <w:t xml:space="preserve">do something like this without attributes, but it’s certainly </w:t>
+      </w:r>
+      <w:r>
+        <w:rPr>
+          <w:i/>
+        </w:rPr>
+        <w:t xml:space="preserve">easier </w:t>
+      </w:r>
+      <w:r>
+        <w:t>to use reflection and look for the presence of attributes.</w:t>
+      </w:r>
+    </w:p>
+    <w:p>
+      <w:r>
+        <w:rPr>
+          <w:b/>
+        </w:rPr>
+        <w:t>(</w:t>
+      </w:r>
+      <w:proofErr w:type="gramStart"/>
+      <w:r>
+        <w:rPr>
+          <w:b/>
+        </w:rPr>
+        <w:t>click</w:t>
+      </w:r>
+      <w:proofErr w:type="gramEnd"/>
+      <w:r>
+        <w:rPr>
+          <w:b/>
+        </w:rPr>
+        <w:t xml:space="preserve"> for report again)</w:t>
+      </w:r>
+    </w:p>
+    <w:p>
+      <w:r>
+        <w:t xml:space="preserve">In my example here, I’m showing a report of MVC endpoints and the permissions they require. But it would be just as easy to generate a report showing which properties of which classes are using the </w:t>
       </w:r>
       <w:proofErr w:type="spellStart"/>
       <w:r>
-        <w:t>auth</w:t>
+        <w:t>MaskedValue</w:t>
       </w:r>
       <w:proofErr w:type="spellEnd"/>
       <w:r>
-        <w:t>, feature code</w:t>
-      </w:r>
-    </w:p>
-    <w:p>
-      <w:r>
-        <w:t xml:space="preserve">If you implement this rule </w:t>
-      </w:r>
-      <w:r>
-        <w:t xml:space="preserve">in feature code </w:t>
-      </w:r>
-      <w:r>
-        <w:t>it will look something like this: somewhere in the body of each page or action you’ll check to see if the user has the necessary permission and, if not, you’ll kick them out.</w:t>
-      </w:r>
-    </w:p>
-    <w:p>
-      <w:r>
-        <w:t xml:space="preserve">This is simple, but it results in a lot of duplicative code. If you change how the permission check works, or if you decide you want to do something different than return an </w:t>
+        <w:t xml:space="preserve"> or </w:t>
       </w:r>
       <w:proofErr w:type="spellStart"/>
       <w:r>
-        <w:t>HttpUnauthorizedResult</w:t>
+        <w:t>EncryptedValue</w:t>
       </w:r>
       <w:proofErr w:type="spellEnd"/>
       <w:r>
-        <w:t>, you’re going to have a lot of places to modify.</w:t>
-      </w:r>
-    </w:p>
-    <w:p>
-      <w:pPr>
-        <w:rPr>
-          <w:b/>
-        </w:rPr>
-      </w:pPr>
-      <w:r>
-        <w:rPr>
-          <w:b/>
-        </w:rPr>
+        <w:t xml:space="preserve"> attributes, or whatever else that you’ve implemented as a cross-cutting concern using Attributes.</w:t>
+      </w:r>
+    </w:p>
+    <w:p>
+      <w:r>
+        <w:t xml:space="preserve">However, let’s say you have a large application and these reports contain hundreds or even thousands of rows. We’ve made QA’s job </w:t>
+      </w:r>
+      <w:r>
+        <w:rPr>
+          <w:i/>
+        </w:rPr>
+        <w:t>easier</w:t>
+      </w:r>
+      <w:r>
+        <w:t xml:space="preserve"> than the alternative, but it’s still far from “easy”. They still need to examine the report, compare it against their “source of truth”, and identify anything that’s been added, removed, or changed.</w:t>
+      </w:r>
+    </w:p>
+    <w:p>
+      <w:r>
+        <w:rPr>
+          <w:b/>
+        </w:rPr>
+        <w:t>(</w:t>
+      </w:r>
+      <w:proofErr w:type="gramStart"/>
+      <w:r>
+        <w:rPr>
+          <w:b/>
+        </w:rPr>
+        <w:t>click</w:t>
+      </w:r>
+      <w:proofErr w:type="gramEnd"/>
+      <w:r>
+        <w:rPr>
+          <w:b/>
+        </w:rPr>
+        <w:t xml:space="preserve"> for Approval Tests)</w:t>
+      </w:r>
+    </w:p>
+    <w:p>
+      <w:r>
+        <w:t xml:space="preserve">The very last thing I’m going to show you today is using a library called </w:t>
+      </w:r>
+      <w:proofErr w:type="spellStart"/>
+      <w:r>
+        <w:t>ApprovalTests</w:t>
+      </w:r>
+      <w:proofErr w:type="spellEnd"/>
+      <w:r>
+        <w:t xml:space="preserve"> to automate the auditing of this report.</w:t>
+      </w:r>
+    </w:p>
+    <w:p>
+      <w:r>
+        <w:t xml:space="preserve">Approval Tests is an alternative way of writing assertions in your tests. It works with everything from </w:t>
+      </w:r>
+      <w:proofErr w:type="spellStart"/>
+      <w:r>
+        <w:t>MSTest</w:t>
+      </w:r>
+      <w:proofErr w:type="spellEnd"/>
+      <w:r>
+        <w:t xml:space="preserve"> to </w:t>
+      </w:r>
+      <w:proofErr w:type="spellStart"/>
+      <w:r>
+        <w:t>NUnit</w:t>
+      </w:r>
+      <w:proofErr w:type="spellEnd"/>
+      <w:r>
+        <w:t xml:space="preserve"> to </w:t>
+      </w:r>
+      <w:proofErr w:type="spellStart"/>
+      <w:r>
+        <w:t>RSpec</w:t>
+      </w:r>
+      <w:proofErr w:type="spellEnd"/>
+      <w:r>
+        <w:t xml:space="preserve"> to Cucumber and a bunch of things in the middle.</w:t>
+      </w:r>
+      <w:r>
+        <w:t xml:space="preserve"> It is freely available on </w:t>
+      </w:r>
+      <w:proofErr w:type="spellStart"/>
+      <w:r>
+        <w:t>Nuget</w:t>
+      </w:r>
+      <w:proofErr w:type="spellEnd"/>
+      <w:r>
+        <w:t>.</w:t>
+      </w:r>
+    </w:p>
+    <w:p>
+      <w:r>
         <w:lastRenderedPageBreak/>
-        <w:t>(</w:t>
-      </w:r>
-      <w:proofErr w:type="gramStart"/>
-      <w:r>
-        <w:rPr>
-          <w:b/>
-        </w:rPr>
-        <w:t>click</w:t>
-      </w:r>
-      <w:proofErr w:type="gramEnd"/>
-      <w:r>
-        <w:rPr>
-          <w:b/>
-        </w:rPr>
-        <w:t xml:space="preserve"> for </w:t>
-      </w:r>
-      <w:proofErr w:type="spellStart"/>
-      <w:r>
-        <w:rPr>
-          <w:b/>
-        </w:rPr>
-        <w:t>Auth</w:t>
-      </w:r>
-      <w:proofErr w:type="spellEnd"/>
-      <w:r>
-        <w:rPr>
-          <w:b/>
-        </w:rPr>
-        <w:t xml:space="preserve"> – feature #2)</w:t>
-      </w:r>
-    </w:p>
-    <w:p>
-      <w:r>
-        <w:t>The only thing about this piece of code that will change between features is the specific permission that is required</w:t>
-      </w:r>
-      <w:r>
-        <w:t xml:space="preserve">; the rest of </w:t>
-      </w:r>
-      <w:r>
-        <w:t>this code is boilerplate</w:t>
-      </w:r>
-      <w:r>
-        <w:t>, and tha</w:t>
-      </w:r>
-      <w:r>
-        <w:t>t makes it a good candidate for being solved in the framework.</w:t>
-      </w:r>
-    </w:p>
-    <w:p>
-      <w:pPr>
-        <w:pStyle w:val="Heading2"/>
-      </w:pPr>
-      <w:r>
-        <w:t xml:space="preserve">Page-level </w:t>
-      </w:r>
-      <w:proofErr w:type="spellStart"/>
-      <w:r>
-        <w:t>auth</w:t>
-      </w:r>
-      <w:proofErr w:type="spellEnd"/>
-      <w:r>
-        <w:t>, framework code</w:t>
-      </w:r>
-    </w:p>
-    <w:p>
-      <w:r>
-        <w:t xml:space="preserve">To make this a cross-cutting concern, extract the </w:t>
-      </w:r>
-      <w:r>
-        <w:rPr>
-          <w:i/>
-        </w:rPr>
-        <w:t xml:space="preserve">implementation </w:t>
-      </w:r>
-      <w:r>
-        <w:t>of the permission check into an</w:t>
-      </w:r>
-      <w:r>
-        <w:t xml:space="preserve"> Action Filter</w:t>
-      </w:r>
-      <w:r>
-        <w:t xml:space="preserve"> attribute, and then provide the </w:t>
-      </w:r>
-      <w:r>
-        <w:rPr>
-          <w:i/>
-        </w:rPr>
-        <w:t xml:space="preserve">feature-specific </w:t>
-      </w:r>
-      <w:r>
-        <w:t>data as an argument to that attribute.</w:t>
-      </w:r>
-    </w:p>
-    <w:p>
-      <w:r>
-        <w:rPr>
-          <w:b/>
-        </w:rPr>
-        <w:t xml:space="preserve"> </w:t>
-      </w:r>
-      <w:r>
-        <w:rPr>
-          <w:b/>
-        </w:rPr>
-        <w:t>(</w:t>
-      </w:r>
-      <w:proofErr w:type="gramStart"/>
-      <w:r>
-        <w:rPr>
-          <w:b/>
-        </w:rPr>
-        <w:t>click</w:t>
-      </w:r>
-      <w:proofErr w:type="gramEnd"/>
-      <w:r>
-        <w:rPr>
-          <w:b/>
-        </w:rPr>
-        <w:t xml:space="preserve"> for implementation)</w:t>
-      </w:r>
-    </w:p>
-    <w:p>
-      <w:r>
-        <w:t xml:space="preserve">The implementation is really straightforward. </w:t>
-      </w:r>
-      <w:r>
-        <w:t>MVC will automatically execute the code at the right time, so t</w:t>
-      </w:r>
-      <w:r>
-        <w:t xml:space="preserve">he only tricky thing is figuring out </w:t>
-      </w:r>
-      <w:r>
-        <w:t>what permissions the user has</w:t>
-      </w:r>
-      <w:r>
-        <w:t xml:space="preserve">. </w:t>
-      </w:r>
-      <w:r>
-        <w:t xml:space="preserve">If your controllers all derive </w:t>
-      </w:r>
-      <w:r>
-        <w:t xml:space="preserve">from that base class I keep talking about, then just add a </w:t>
-      </w:r>
-      <w:r>
-        <w:t>“</w:t>
-      </w:r>
-      <w:proofErr w:type="spellStart"/>
-      <w:r>
-        <w:t>CurrentUser</w:t>
-      </w:r>
-      <w:proofErr w:type="spellEnd"/>
-      <w:r>
-        <w:t>” property to that base controller</w:t>
-      </w:r>
-      <w:r>
-        <w:t xml:space="preserve"> and then you can access it with a little bit of casting.</w:t>
-      </w:r>
-    </w:p>
-    <w:p>
-      <w:r>
-        <w:t>Once we know who the user is, we can enforce the permission check from a centralized place.</w:t>
-      </w:r>
-    </w:p>
-    <w:p>
-      <w:pPr>
-        <w:pStyle w:val="Heading1"/>
-      </w:pPr>
-      <w:r>
-        <w:t>Property-level Authorization</w:t>
-      </w:r>
-    </w:p>
-    <w:p>
-      <w:r>
-        <w:t>In some cases, you might need to apply permission checks at a more granular level than you get with page-level authorization. For instance, certain parts of a page might be hidden or locked based on the user’s permissions, or specific pieces of data might be hidden for certain types of users.</w:t>
-      </w:r>
-    </w:p>
-    <w:p>
-      <w:r>
-        <w:t>With a little extra effort, you can handle these requirements with framework level code as well.</w:t>
-      </w:r>
-    </w:p>
-    <w:p>
-      <w:pPr>
-        <w:pStyle w:val="Heading2"/>
-      </w:pPr>
-      <w:r>
-        <w:t xml:space="preserve">Property-level </w:t>
-      </w:r>
-      <w:proofErr w:type="spellStart"/>
-      <w:r>
-        <w:t>auth</w:t>
-      </w:r>
-      <w:proofErr w:type="spellEnd"/>
-      <w:r>
-        <w:t>, feature code</w:t>
-      </w:r>
-    </w:p>
-    <w:p>
-      <w:r>
-        <w:t xml:space="preserve">This is a feature-level code sample from a view model in my sample app. It implements a business rule that a user must </w:t>
-      </w:r>
-      <w:r>
-        <w:t>have a specific permission in order to see plain-text social security numbers.</w:t>
-      </w:r>
-      <w:r>
-        <w:t xml:space="preserve"> If the user doesn’t have the permission, the value gets masked for display.</w:t>
-      </w:r>
-    </w:p>
-    <w:p>
-      <w:r>
-        <w:t>Just like with page-level authorization</w:t>
-      </w:r>
-      <w:r>
-        <w:t>,</w:t>
-      </w:r>
-      <w:r>
-        <w:t xml:space="preserve"> this is simple to do</w:t>
-      </w:r>
-      <w:r>
-        <w:t xml:space="preserve"> in the feature code</w:t>
-      </w:r>
-      <w:r>
-        <w:t xml:space="preserve">, but it can result in a lot of </w:t>
-      </w:r>
-      <w:r>
-        <w:t>duplication</w:t>
-      </w:r>
-      <w:r>
-        <w:t>.</w:t>
-      </w:r>
-      <w:r>
-        <w:t xml:space="preserve"> It also requires that we couple the object model to the concept of a user identity, which might be undesirable.</w:t>
-      </w:r>
-    </w:p>
-    <w:p>
-      <w:r>
-        <w:t>And s</w:t>
-      </w:r>
-      <w:r>
-        <w:t xml:space="preserve">ince this rule applies to </w:t>
-      </w:r>
-      <w:r>
-        <w:rPr>
-          <w:i/>
-        </w:rPr>
-        <w:t xml:space="preserve">any </w:t>
-      </w:r>
-      <w:r>
-        <w:t xml:space="preserve">feature that displays SSNs, it meets our definition of a cross cutting concern </w:t>
-      </w:r>
-      <w:r>
-        <w:t>that should be extracted from feature level code.</w:t>
-      </w:r>
-    </w:p>
-    <w:p>
-      <w:pPr>
-        <w:pStyle w:val="Heading2"/>
-      </w:pPr>
-      <w:r>
-        <w:t xml:space="preserve">Property-level </w:t>
-      </w:r>
-      <w:proofErr w:type="spellStart"/>
-      <w:r>
-        <w:t>auth</w:t>
-      </w:r>
-      <w:proofErr w:type="spellEnd"/>
-      <w:r>
-        <w:t>, framework code</w:t>
-      </w:r>
-    </w:p>
-    <w:p>
-      <w:r>
-        <w:t xml:space="preserve">This is what we’d </w:t>
-      </w:r>
-      <w:r>
-        <w:rPr>
-          <w:i/>
-        </w:rPr>
-        <w:t xml:space="preserve">like </w:t>
-      </w:r>
-      <w:r>
-        <w:t>to do: just put an attribute on the property, declare the necessary permission, and be done with it.</w:t>
-      </w:r>
-    </w:p>
-    <w:p>
-      <w:r>
-        <w:t xml:space="preserve">If this worked, it would be awesome. There’s no reference in this class to my Application User object, </w:t>
-      </w:r>
-      <w:r>
-        <w:t>which is a cleaner design</w:t>
-      </w:r>
-      <w:r>
-        <w:t xml:space="preserve">, and it would be really easy to use this approach on multiple properties of multiple classes without </w:t>
-      </w:r>
-      <w:r>
-        <w:t>duplicating any code.</w:t>
-      </w:r>
-    </w:p>
-    <w:p>
-      <w:r>
-        <w:t xml:space="preserve">Unfortunately, this is easier said than done. Putting attributes on MVC actions is easy because the MVC framework provides specific hooks for those attributes to plug into. By default, however, .NET doesn’t </w:t>
-      </w:r>
-      <w:r>
-        <w:lastRenderedPageBreak/>
-        <w:t xml:space="preserve">provide any hooks for property access. There’s no way to </w:t>
-      </w:r>
-      <w:r>
-        <w:rPr>
-          <w:i/>
-        </w:rPr>
-        <w:t xml:space="preserve">automatically </w:t>
-      </w:r>
-      <w:r>
-        <w:t>run this code whenever someone tries to read the SSN property.</w:t>
-      </w:r>
-    </w:p>
-    <w:p>
-      <w:r>
-        <w:t xml:space="preserve">Fortunately, we can use a really neat tool called </w:t>
-      </w:r>
-      <w:proofErr w:type="spellStart"/>
-      <w:r>
-        <w:t>PostSharp</w:t>
-      </w:r>
-      <w:proofErr w:type="spellEnd"/>
-      <w:r>
-        <w:t xml:space="preserve"> to </w:t>
-      </w:r>
-      <w:r>
-        <w:rPr>
-          <w:i/>
-        </w:rPr>
-        <w:t xml:space="preserve">create </w:t>
-      </w:r>
-      <w:r>
-        <w:t>those hooks.</w:t>
-      </w:r>
-    </w:p>
-    <w:p>
-      <w:proofErr w:type="spellStart"/>
-      <w:r>
-        <w:t>PostSharp</w:t>
-      </w:r>
-      <w:proofErr w:type="spellEnd"/>
-      <w:r>
-        <w:t xml:space="preserve"> is an Aspect Oriented Programming tool that is specifically designed to handle cross cutting concerns. It works by modifying the IL that is produced by the C# compiler in order to do things that aren’t natively supported in the language.</w:t>
-      </w:r>
-    </w:p>
-    <w:p>
-      <w:pPr>
-        <w:rPr>
-          <w:b/>
-        </w:rPr>
-      </w:pPr>
-      <w:r>
-        <w:rPr>
-          <w:b/>
-        </w:rPr>
-        <w:t>(</w:t>
-      </w:r>
-      <w:proofErr w:type="gramStart"/>
-      <w:r>
-        <w:rPr>
-          <w:b/>
-        </w:rPr>
-        <w:t>click</w:t>
-      </w:r>
-      <w:proofErr w:type="gramEnd"/>
-      <w:r>
-        <w:rPr>
-          <w:b/>
-        </w:rPr>
-        <w:t xml:space="preserve"> for </w:t>
-      </w:r>
-      <w:proofErr w:type="spellStart"/>
-      <w:r>
-        <w:rPr>
-          <w:b/>
-        </w:rPr>
-        <w:t>PostSharp</w:t>
-      </w:r>
-      <w:proofErr w:type="spellEnd"/>
-      <w:r>
-        <w:rPr>
-          <w:b/>
-        </w:rPr>
-        <w:t xml:space="preserve"> #1</w:t>
-      </w:r>
-      <w:r>
-        <w:rPr>
-          <w:b/>
-        </w:rPr>
-        <w:t>)</w:t>
-      </w:r>
-    </w:p>
-    <w:p>
-      <w:r>
-        <w:t>Here’s an example. This is a standard C# property. Behind the scenes, the C# compiler creates a getter method that returns some instance variable, and any code that reads this property is essentially calling this method. The property syntax is just a syntactic sugar over this getter method.</w:t>
-      </w:r>
-    </w:p>
-    <w:p>
-      <w:pPr>
-        <w:rPr>
-          <w:b/>
-        </w:rPr>
-      </w:pPr>
-      <w:r>
-        <w:rPr>
-          <w:b/>
-        </w:rPr>
-        <w:t>(</w:t>
-      </w:r>
-      <w:proofErr w:type="gramStart"/>
-      <w:r>
-        <w:rPr>
-          <w:b/>
-        </w:rPr>
-        <w:t>click</w:t>
-      </w:r>
-      <w:proofErr w:type="gramEnd"/>
-      <w:r>
-        <w:rPr>
-          <w:b/>
-        </w:rPr>
-        <w:t xml:space="preserve"> </w:t>
-      </w:r>
-      <w:r>
-        <w:rPr>
-          <w:b/>
-        </w:rPr>
-        <w:t xml:space="preserve">for </w:t>
-      </w:r>
-      <w:proofErr w:type="spellStart"/>
-      <w:r>
-        <w:rPr>
-          <w:b/>
-        </w:rPr>
-        <w:t>PostSharp</w:t>
-      </w:r>
-      <w:proofErr w:type="spellEnd"/>
-      <w:r>
-        <w:rPr>
-          <w:b/>
-        </w:rPr>
-        <w:t xml:space="preserve"> #2)</w:t>
-      </w:r>
-    </w:p>
-    <w:p>
-      <w:r>
-        <w:t xml:space="preserve">Using </w:t>
-      </w:r>
-      <w:proofErr w:type="spellStart"/>
-      <w:r>
-        <w:t>PostSharp</w:t>
-      </w:r>
-      <w:proofErr w:type="spellEnd"/>
-      <w:r>
-        <w:t>, I can create what’s called a “property interception aspect”. This is basically a piece of code that we want to “inject into” the property.</w:t>
-      </w:r>
-    </w:p>
-    <w:p>
-      <w:r>
-        <w:t xml:space="preserve">When I compile the project, the </w:t>
-      </w:r>
-      <w:proofErr w:type="spellStart"/>
-      <w:r>
-        <w:t>PostSharp</w:t>
-      </w:r>
-      <w:proofErr w:type="spellEnd"/>
-      <w:r>
-        <w:t xml:space="preserve"> engine basically re-writes the getter method, injecting the code from the aspect into it.</w:t>
-      </w:r>
-    </w:p>
-    <w:p>
-      <w:r>
-        <w:t>Now, any code that is reading that SSN property is actually calling a method that now includes the security code.</w:t>
-      </w:r>
-    </w:p>
-    <w:p>
-      <w:r>
-        <w:rPr>
-          <w:b/>
-        </w:rPr>
-        <w:t xml:space="preserve"> </w:t>
-      </w:r>
-      <w:r>
-        <w:rPr>
-          <w:b/>
-        </w:rPr>
-        <w:t>(</w:t>
-      </w:r>
-      <w:proofErr w:type="gramStart"/>
-      <w:r>
-        <w:rPr>
-          <w:b/>
-        </w:rPr>
-        <w:t>click</w:t>
-      </w:r>
-      <w:proofErr w:type="gramEnd"/>
-      <w:r>
-        <w:rPr>
-          <w:b/>
-        </w:rPr>
-        <w:t xml:space="preserve"> for </w:t>
-      </w:r>
-      <w:proofErr w:type="spellStart"/>
-      <w:r>
-        <w:rPr>
-          <w:b/>
-        </w:rPr>
-        <w:t>PostSharp</w:t>
-      </w:r>
-      <w:proofErr w:type="spellEnd"/>
-      <w:r>
-        <w:rPr>
-          <w:b/>
-        </w:rPr>
-        <w:t xml:space="preserve"> </w:t>
-      </w:r>
-      <w:r>
-        <w:rPr>
-          <w:b/>
-        </w:rPr>
-        <w:t xml:space="preserve">interceptor </w:t>
-      </w:r>
-      <w:r>
-        <w:rPr>
-          <w:b/>
-        </w:rPr>
-        <w:t>code</w:t>
-      </w:r>
-      <w:r>
-        <w:t>)</w:t>
-      </w:r>
-    </w:p>
-    <w:p>
-      <w:r>
-        <w:t>This is what that interception aspect actually looks like.</w:t>
-      </w:r>
-    </w:p>
-    <w:p>
-      <w:r>
-        <w:t>First, I created a base class called a “</w:t>
-      </w:r>
-      <w:proofErr w:type="spellStart"/>
-      <w:r>
-        <w:t>UserAwarePropertyInterceptor</w:t>
-      </w:r>
-      <w:proofErr w:type="spellEnd"/>
-      <w:r>
-        <w:t xml:space="preserve">”. That class is responsible for talking to the current thread and figuring out who the current user is. This is what allows us to </w:t>
-      </w:r>
-      <w:r>
-        <w:t>decouple the view model itself from the application user class.</w:t>
-      </w:r>
-    </w:p>
-    <w:p>
-      <w:proofErr w:type="spellStart"/>
-      <w:r>
-        <w:t>PostSharp</w:t>
-      </w:r>
-      <w:proofErr w:type="spellEnd"/>
-      <w:r>
-        <w:t xml:space="preserve"> gives us this </w:t>
-      </w:r>
-      <w:proofErr w:type="spellStart"/>
-      <w:r>
-        <w:rPr>
-          <w:i/>
-        </w:rPr>
-        <w:t>OnGetValue</w:t>
-      </w:r>
-      <w:proofErr w:type="spellEnd"/>
-      <w:r>
-        <w:t xml:space="preserve"> method to override. This method </w:t>
-      </w:r>
-      <w:r>
-        <w:t>basically provides the code that will get injected into that property getter method.</w:t>
-      </w:r>
-      <w:r>
-        <w:t xml:space="preserve"> </w:t>
-      </w:r>
-      <w:r>
-        <w:t xml:space="preserve">This is where I put the permission check and, if the user doesn’t have the necessary privileges, </w:t>
-      </w:r>
-      <w:r>
-        <w:t>I return a masked value instead of the raw SSN.</w:t>
-      </w:r>
-    </w:p>
-    <w:p>
-      <w:r>
-        <w:rPr>
-          <w:b/>
-        </w:rPr>
-        <w:t>(</w:t>
-      </w:r>
-      <w:proofErr w:type="gramStart"/>
-      <w:r>
-        <w:rPr>
-          <w:b/>
-        </w:rPr>
-        <w:t>click</w:t>
-      </w:r>
-      <w:proofErr w:type="gramEnd"/>
-      <w:r>
-        <w:rPr>
-          <w:b/>
-        </w:rPr>
-        <w:t xml:space="preserve"> for view model code again)</w:t>
-      </w:r>
-    </w:p>
-    <w:p>
-      <w:r>
-        <w:t xml:space="preserve">And as a result of that </w:t>
-      </w:r>
-      <w:proofErr w:type="spellStart"/>
-      <w:r>
-        <w:t>PostSharp</w:t>
-      </w:r>
-      <w:proofErr w:type="spellEnd"/>
-      <w:r>
-        <w:t xml:space="preserve"> magic, I’m able to do exactly what I want to do. All I need to do is put this “</w:t>
-      </w:r>
-      <w:proofErr w:type="spellStart"/>
-      <w:r>
-        <w:t>MaskedValue</w:t>
-      </w:r>
-      <w:proofErr w:type="spellEnd"/>
-      <w:r>
-        <w:t>” attribute on a view model property, and the raw value of that property will be automatically hidden if the user lacks the correct permissions.</w:t>
-      </w:r>
-    </w:p>
-    <w:p>
-      <w:proofErr w:type="spellStart"/>
-      <w:r>
-        <w:t>PostSharp</w:t>
-      </w:r>
-      <w:proofErr w:type="spellEnd"/>
-      <w:r>
-        <w:t xml:space="preserve"> has tons of other uses as well. Instead of just masking values, we could implement an encryption scheme as well. The interception aspect could encrypt a value when it’s being stored and decrypt it when it’s being read. I don’t have time to show it today, but there’s a working sample of this in my demo app.</w:t>
-      </w:r>
-    </w:p>
-    <w:p>
-      <w:proofErr w:type="spellStart"/>
-      <w:r>
-        <w:t>PostSharp</w:t>
-      </w:r>
-      <w:proofErr w:type="spellEnd"/>
-      <w:r>
-        <w:t xml:space="preserve"> can also intercept method calls, not just property access. You could use it to automatically inject access control code into every MVC controller action, if you don’t want to take a property-based </w:t>
-      </w:r>
-      <w:r>
-        <w:lastRenderedPageBreak/>
-        <w:t>approach. You could use it for auditing, for logging, there are tons of use cases where it can radically simplify your feature code by eliminating cross-cutting concerns.</w:t>
-      </w:r>
-    </w:p>
-    <w:p>
-      <w:proofErr w:type="spellStart"/>
-      <w:r>
-        <w:t>PostSharp</w:t>
-      </w:r>
-      <w:proofErr w:type="spellEnd"/>
-      <w:r>
-        <w:t xml:space="preserve"> is available on </w:t>
-      </w:r>
-      <w:proofErr w:type="spellStart"/>
-      <w:r>
-        <w:t>Nuget</w:t>
-      </w:r>
-      <w:proofErr w:type="spellEnd"/>
-      <w:r>
-        <w:t xml:space="preserve"> and I encourage you to check it out on your own, or through my demo app. It IS a paid tool, although there’s a free version available if your projects are small and simple enough. The cost is extremely reasonable given the things it can do.</w:t>
-      </w:r>
-    </w:p>
-    <w:p>
-      <w:pPr>
-        <w:pStyle w:val="Heading1"/>
-      </w:pPr>
-      <w:r>
-        <w:t>Auditing and Testing</w:t>
-      </w:r>
-    </w:p>
-    <w:p>
-      <w:r>
-        <w:t xml:space="preserve">For the final segment of this </w:t>
-      </w:r>
-      <w:r>
-        <w:t>session</w:t>
-      </w:r>
-      <w:r>
-        <w:t xml:space="preserve"> I want to talk about auditing and testing.</w:t>
-      </w:r>
-    </w:p>
-    <w:p>
-      <w:r>
-        <w:t xml:space="preserve">Building a secure system is about more than just writing secure code. It’s also about the overall development process and how effectively it </w:t>
-      </w:r>
-      <w:r>
-        <w:t>helps your team spot and remove vulnerabilities that might otherwise sneak past the developer.</w:t>
-      </w:r>
-    </w:p>
-    <w:p>
-      <w:r>
-        <w:t>In my experience, exhaustively testing the security of an application is a moving target. You can spend an obscene amount of time and energy doing a full system test, and then your confidence in the results vanishes with the first non-trivial commit that gets pushed. Every time a dev changes existing code there’s the risk that they inadvertently broke an existing security check, or inadvertently introduced a new vulnerability.</w:t>
-      </w:r>
-    </w:p>
-    <w:p>
-      <w:r>
-        <w:t>One way to mitigate that risk is to automate as much of the security audit and testing as possible, so that you can continually re-run it as the code changes. And in very general terms, this will be easier to do when you’ve isolated your security code into cross cutting concerns.</w:t>
-      </w:r>
-    </w:p>
-    <w:p>
-      <w:pPr>
-        <w:rPr>
-          <w:b/>
-        </w:rPr>
-      </w:pPr>
-      <w:r>
-        <w:rPr>
-          <w:b/>
-        </w:rPr>
-        <w:t>(</w:t>
-      </w:r>
-      <w:proofErr w:type="gramStart"/>
-      <w:r>
-        <w:rPr>
-          <w:b/>
-        </w:rPr>
-        <w:t>click</w:t>
-      </w:r>
-      <w:proofErr w:type="gramEnd"/>
-      <w:r>
-        <w:rPr>
-          <w:b/>
-        </w:rPr>
-        <w:t xml:space="preserve"> for endpoint example)</w:t>
-      </w:r>
-    </w:p>
-    <w:p>
-      <w:r>
-        <w:t>Here’s an example:</w:t>
-      </w:r>
-    </w:p>
-    <w:p>
-      <w:r>
-        <w:t xml:space="preserve">Let’s say we have a large website with lots of different endpoints. </w:t>
-      </w:r>
-      <w:r>
-        <w:t xml:space="preserve">It’s reasonable to expect the </w:t>
-      </w:r>
-      <w:r>
-        <w:t xml:space="preserve">QA team to </w:t>
-      </w:r>
-      <w:r>
-        <w:t xml:space="preserve">validate </w:t>
-      </w:r>
-      <w:r>
-        <w:t xml:space="preserve">that </w:t>
-      </w:r>
-      <w:r>
-        <w:t>every endpoint implements the correct permission check</w:t>
-      </w:r>
-      <w:r>
-        <w:t>.</w:t>
-      </w:r>
-      <w:r>
-        <w:t xml:space="preserve"> </w:t>
-      </w:r>
-    </w:p>
-    <w:p>
-      <w:r>
-        <w:t>The brute force approach would be for QA to perform black-box testing against every single endpoint, verifying that the authentication and authorization checks are properly implemented. This is a really expensive way to go; even if they automate those tests, they still need to spend a lot of effort granting and removing permissions for each test, and automated browser-level tests can be very brittle.</w:t>
-      </w:r>
-    </w:p>
-    <w:p>
-      <w:r>
-        <w:t xml:space="preserve">Another approach would be for the dev to </w:t>
-      </w:r>
-      <w:r>
-        <w:t xml:space="preserve">write unit tests for those controller actions, but if that’s </w:t>
-      </w:r>
-      <w:r>
-        <w:rPr>
-          <w:i/>
-        </w:rPr>
-        <w:t xml:space="preserve">all </w:t>
-      </w:r>
-      <w:r>
-        <w:t>we do then we’re not giving QA an opportunity to double-check the developer’s work</w:t>
-      </w:r>
-      <w:r>
-        <w:t xml:space="preserve">. The testing is less expensive, but at the cost of creating </w:t>
-      </w:r>
-      <w:r>
-        <w:t xml:space="preserve">a single point of failure. </w:t>
-      </w:r>
-    </w:p>
-    <w:p>
-      <w:r>
-        <w:t>In the best of both worlds we’d have QA involved in the verification process, but they’d have a more efficient way of doing so. And, i</w:t>
-      </w:r>
-      <w:r>
-        <w:t>f you’ve implemented your security code as cross-cutting concerns, then you have some interesting options available to you.</w:t>
-      </w:r>
-    </w:p>
-    <w:p>
-      <w:pPr>
-        <w:rPr>
-          <w:b/>
-        </w:rPr>
-      </w:pPr>
-      <w:r>
-        <w:rPr>
-          <w:b/>
-        </w:rPr>
-        <w:t>(</w:t>
-      </w:r>
-      <w:proofErr w:type="gramStart"/>
-      <w:r>
-        <w:rPr>
-          <w:b/>
-        </w:rPr>
-        <w:t>click</w:t>
-      </w:r>
-      <w:proofErr w:type="gramEnd"/>
-      <w:r>
-        <w:rPr>
-          <w:b/>
-        </w:rPr>
-        <w:t xml:space="preserve"> for </w:t>
-      </w:r>
-      <w:r>
-        <w:rPr>
-          <w:b/>
-        </w:rPr>
-        <w:t>reflection)</w:t>
-      </w:r>
-    </w:p>
-    <w:p>
-      <w:r>
-        <w:t xml:space="preserve">For </w:t>
-      </w:r>
-      <w:r>
-        <w:t>instance, if you’ve implemented your authorization checks using attributes, then it’s really easy to write a little bit of reflection code to generate a report like this.</w:t>
-      </w:r>
-    </w:p>
-    <w:p>
-      <w:r>
-        <w:lastRenderedPageBreak/>
-        <w:t xml:space="preserve">This is a snippet of a report from my demo app showing a couple of endpoints. You can see that a couple of them allow public access, others require a login but do not require any specific permissions, and one of them is only accessible to logged in users that also have the </w:t>
-      </w:r>
-      <w:proofErr w:type="spellStart"/>
-      <w:r>
-        <w:t>ManageOrders</w:t>
-      </w:r>
-      <w:proofErr w:type="spellEnd"/>
-      <w:r>
-        <w:t xml:space="preserve"> permission.</w:t>
-      </w:r>
-    </w:p>
-    <w:p>
-      <w:r>
-        <w:t>If you publish this report to your QA team, they can be responsible for cross-referencing this data against their security matrix or requirements documents or whatever, so they can maximize the time they spend looking for mistakes and minimize the time they spend fighting with tooling or automating the browser.</w:t>
-      </w:r>
-    </w:p>
-    <w:p>
-      <w:r>
-        <w:rPr>
-          <w:b/>
-        </w:rPr>
-        <w:t>(</w:t>
-      </w:r>
-      <w:proofErr w:type="gramStart"/>
-      <w:r>
-        <w:rPr>
-          <w:b/>
-        </w:rPr>
-        <w:t>click</w:t>
-      </w:r>
-      <w:proofErr w:type="gramEnd"/>
-      <w:r>
-        <w:rPr>
-          <w:b/>
-        </w:rPr>
-        <w:t xml:space="preserve"> for code sample)</w:t>
-      </w:r>
-    </w:p>
-    <w:p>
-      <w:r>
-        <w:t>That report was really easy to create.</w:t>
-      </w:r>
-      <w:r>
-        <w:t xml:space="preserve"> This is basically all it took.</w:t>
-      </w:r>
-    </w:p>
-    <w:p>
-      <w:r>
-        <w:t xml:space="preserve">Using reflection, I look for every class that is a type of MVC Controller, I identify all of the public instance methods that are available as endpoints, I ignore some behind-the-scenes stuff added by the MVC framework itself, and then I return an anonymous data structure summarizing those methods. </w:t>
-      </w:r>
-    </w:p>
-    <w:p>
-      <w:pPr>
-        <w:rPr>
-          <w:b/>
-        </w:rPr>
-      </w:pPr>
-      <w:r>
-        <w:rPr>
-          <w:b/>
-        </w:rPr>
-        <w:t>(</w:t>
-      </w:r>
-      <w:proofErr w:type="gramStart"/>
-      <w:r>
-        <w:rPr>
-          <w:b/>
-        </w:rPr>
-        <w:t>click</w:t>
-      </w:r>
-      <w:proofErr w:type="gramEnd"/>
-      <w:r>
-        <w:rPr>
-          <w:b/>
-        </w:rPr>
-        <w:t xml:space="preserve"> for sample #2)</w:t>
-      </w:r>
-    </w:p>
-    <w:p>
-      <w:r>
-        <w:t>After that, all it takes is a short loop over the data structure to generate the report. Since both the authentication and authorization data are expressed as attributes, it’s easy to use reflection to determine which endpoints require a login or a permission.</w:t>
-      </w:r>
-    </w:p>
-    <w:p>
-      <w:r>
-        <w:t xml:space="preserve">If I had implemented those checks as plain-old feature code, rather than using attributes, this would have been a lot harder to do. Granted, with the introduction of Roslyn it’s now </w:t>
-      </w:r>
-      <w:r>
-        <w:rPr>
-          <w:i/>
-        </w:rPr>
-        <w:t xml:space="preserve">possible </w:t>
-      </w:r>
-      <w:r>
-        <w:t xml:space="preserve">to do static analysis of method bodies themselves so you </w:t>
-      </w:r>
-      <w:r>
-        <w:rPr>
-          <w:i/>
-        </w:rPr>
-        <w:t xml:space="preserve">could </w:t>
-      </w:r>
-      <w:r>
-        <w:t xml:space="preserve">do something like this without attributes, but it’s certainly </w:t>
-      </w:r>
-      <w:r>
-        <w:rPr>
-          <w:i/>
-        </w:rPr>
-        <w:t xml:space="preserve">easier </w:t>
-      </w:r>
-      <w:r>
-        <w:t>to use reflection and look for the presence of attributes.</w:t>
-      </w:r>
-    </w:p>
-    <w:p>
-      <w:r>
-        <w:rPr>
-          <w:b/>
-        </w:rPr>
-        <w:t>(</w:t>
-      </w:r>
-      <w:proofErr w:type="gramStart"/>
-      <w:r>
-        <w:rPr>
-          <w:b/>
-        </w:rPr>
-        <w:t>click</w:t>
-      </w:r>
-      <w:proofErr w:type="gramEnd"/>
-      <w:r>
-        <w:rPr>
-          <w:b/>
-        </w:rPr>
-        <w:t xml:space="preserve"> for report again)</w:t>
-      </w:r>
-    </w:p>
-    <w:p>
-      <w:r>
-        <w:t xml:space="preserve">In my example here, I’m showing a report of MVC endpoints and the permissions they require. But it would be just as easy to generate a report showing which properties of which classes are using the </w:t>
-      </w:r>
-      <w:proofErr w:type="spellStart"/>
-      <w:r>
-        <w:t>MaskedValue</w:t>
-      </w:r>
-      <w:proofErr w:type="spellEnd"/>
-      <w:r>
-        <w:t xml:space="preserve"> or </w:t>
-      </w:r>
-      <w:proofErr w:type="spellStart"/>
-      <w:r>
-        <w:t>EncryptedValue</w:t>
-      </w:r>
-      <w:proofErr w:type="spellEnd"/>
-      <w:r>
-        <w:t xml:space="preserve"> attributes, or whatever else that you’ve implemented as a cross-cutting concern using Attributes.</w:t>
-      </w:r>
-    </w:p>
-    <w:p>
-      <w:r>
-        <w:t xml:space="preserve">However, let’s say you have a large application and these reports contain hundreds or even thousands of rows. We’ve made QA’s job </w:t>
-      </w:r>
-      <w:r>
-        <w:rPr>
-          <w:i/>
-        </w:rPr>
-        <w:t>easier</w:t>
-      </w:r>
-      <w:r>
-        <w:t xml:space="preserve"> than the alternative, but it’s still far from “easy”. They still need to examine the report, compare it against their “source of truth”, and identify anything that’s been added, removed, or changed.</w:t>
-      </w:r>
-    </w:p>
-    <w:p>
-      <w:r>
-        <w:rPr>
-          <w:b/>
-        </w:rPr>
-        <w:t>(</w:t>
-      </w:r>
-      <w:proofErr w:type="gramStart"/>
-      <w:r>
-        <w:rPr>
-          <w:b/>
-        </w:rPr>
-        <w:t>click</w:t>
-      </w:r>
-      <w:proofErr w:type="gramEnd"/>
-      <w:r>
-        <w:rPr>
-          <w:b/>
-        </w:rPr>
-        <w:t xml:space="preserve"> for Approval Tests)</w:t>
-      </w:r>
-    </w:p>
-    <w:p>
-      <w:r>
-        <w:t xml:space="preserve">The very last thing I’m going to show you today is using a library called </w:t>
-      </w:r>
-      <w:proofErr w:type="spellStart"/>
-      <w:r>
-        <w:t>ApprovalTests</w:t>
-      </w:r>
-      <w:proofErr w:type="spellEnd"/>
-      <w:r>
-        <w:t xml:space="preserve"> to automate the auditing of this report.</w:t>
-      </w:r>
-    </w:p>
-    <w:p>
-      <w:r>
-        <w:t xml:space="preserve">Approval Tests is an alternative way of writing assertions in your tests. It works with everything from </w:t>
-      </w:r>
-      <w:proofErr w:type="spellStart"/>
-      <w:r>
-        <w:t>MSTest</w:t>
-      </w:r>
-      <w:proofErr w:type="spellEnd"/>
-      <w:r>
-        <w:t xml:space="preserve"> to </w:t>
-      </w:r>
-      <w:proofErr w:type="spellStart"/>
-      <w:r>
-        <w:t>NUnit</w:t>
-      </w:r>
-      <w:proofErr w:type="spellEnd"/>
-      <w:r>
-        <w:t xml:space="preserve"> to </w:t>
-      </w:r>
-      <w:proofErr w:type="spellStart"/>
-      <w:r>
-        <w:t>RSpec</w:t>
-      </w:r>
-      <w:proofErr w:type="spellEnd"/>
-      <w:r>
-        <w:t xml:space="preserve"> to Cucumber and a bunch of things in the middle.</w:t>
-      </w:r>
-      <w:r>
-        <w:t xml:space="preserve"> It is freely available on </w:t>
-      </w:r>
-      <w:proofErr w:type="spellStart"/>
-      <w:r>
-        <w:t>Nuget</w:t>
-      </w:r>
-      <w:proofErr w:type="spellEnd"/>
-      <w:r>
-        <w:t>.</w:t>
-      </w:r>
-    </w:p>
-    <w:p>
-      <w:r>
         <w:t xml:space="preserve">It’s designed for scenarios where you have an automated test that does some work, </w:t>
       </w:r>
       <w:r>
         <w:t xml:space="preserve">but where </w:t>
       </w:r>
       <w:r>
-        <w:t xml:space="preserve">you need a human being to interpret the results. That’s exactly the scenario we’re talking about with this security </w:t>
-      </w:r>
-      <w:r>
-        <w:lastRenderedPageBreak/>
-        <w:t>audit idea: we can run some code to produce a report showing our endpoints, but we specifically WANT a human being to verify it.</w:t>
+        <w:t>you need a human being to interpret the results. That’s exactly the scenario we’re talking about with this security audit idea: we can run some code to produce a report showing our endpoints, but we specifically WANT a human being to verify it.</w:t>
       </w:r>
     </w:p>
     <w:p>
@@ -4396,8 +4429,6 @@
       <w:r>
         <w:t>My examples of those concepts are in my sample app, which you can get from this link here</w:t>
       </w:r>
-      <w:bookmarkStart w:id="0" w:name="_GoBack"/>
-      <w:bookmarkEnd w:id="0"/>
       <w:r>
         <w:t xml:space="preserve">. This </w:t>
       </w:r>
@@ -4485,6 +4516,8 @@
       <w:r>
         <w:t>Thank you so much!</w:t>
       </w:r>
+      <w:bookmarkStart w:id="0" w:name="_GoBack"/>
+      <w:bookmarkEnd w:id="0"/>
     </w:p>
     <w:sectPr>
       <w:pgSz w:w="12240" w:h="15840"/>
@@ -5862,7 +5895,6 @@
   <w:style w:type="character" w:default="1" w:styleId="DefaultParagraphFont">
     <w:name w:val="Default Paragraph Font"/>
     <w:uiPriority w:val="1"/>
-    <w:semiHidden/>
     <w:unhideWhenUsed/>
   </w:style>
   <w:style w:type="table" w:default="1" w:styleId="TableNormal">

</xml_diff>

<commit_message>
Halfway thru adding narrative to deck notes
</commit_message>
<xml_diff>
--- a/Narrative - CodeMash 2017.docx
+++ b/Narrative - CodeMash 2017.docx
@@ -295,7 +295,19 @@
     </w:p>
     <w:p>
       <w:r>
-        <w:t>Over the next 55 minutes I’m going to share some of my techniques with you. I want you to recognize the intermingling of security code and feature code in your own systems, and I want you to begin thinking about ways of decoupling them.</w:t>
+        <w:t xml:space="preserve">Over the next 55 minutes I’m going to share some of my techniques with you. I want you to recognize the intermingling of security code and feature code in your own systems, </w:t>
+      </w:r>
+      <w:r>
+        <w:t xml:space="preserve">and I want to give you some tools for decoupling them so that you can maximize </w:t>
+      </w:r>
+      <w:r>
+        <w:rPr>
+          <w:i/>
+        </w:rPr>
+        <w:t xml:space="preserve">both </w:t>
+      </w:r>
+      <w:r>
+        <w:t xml:space="preserve">security AND maintainability. </w:t>
       </w:r>
     </w:p>
     <w:p>
@@ -408,6 +420,14 @@
     </w:p>
     <w:p>
       <w:r>
+        <w:t xml:space="preserve">If you’re familiar with the phrase “pit of success”, then that applies here because with these things in place it actually takes a developer </w:t>
+      </w:r>
+      <w:r>
+        <w:t>MORE effort to be insecure, than secure.</w:t>
+      </w:r>
+    </w:p>
+    <w:p>
+      <w:r>
         <w:rPr>
           <w:b/>
         </w:rPr>
@@ -485,7 +505,7 @@
     </w:p>
     <w:p>
       <w:r>
-        <w:t xml:space="preserve">The code samples in this talk are in .NET and JS, because that’s what I’m familiar with and that’s all I have time to cover. However, </w:t>
+        <w:t xml:space="preserve">The code samples in this talk are in .NET and JS, because that’s what I’m familiar with. However, </w:t>
       </w:r>
       <w:r>
         <w:t xml:space="preserve">many of </w:t>
@@ -580,11 +600,11 @@
         <w:t xml:space="preserve"> ASPNET MVC</w:t>
       </w:r>
       <w:r>
-        <w:t xml:space="preserve"> exposes the concept of Action Filters that let you run code at specific points in the MVC pipeline</w:t>
-      </w:r>
-      <w:r>
         <w:t xml:space="preserve"> </w:t>
       </w:r>
+      <w:r>
+        <w:t>lets you tap into the MVC pipeline using Action Filter attributes.</w:t>
+      </w:r>
     </w:p>
     <w:p>
       <w:proofErr w:type="gramStart"/>
@@ -593,17 +613,26 @@
       </w:r>
       <w:proofErr w:type="gramEnd"/>
       <w:r>
-        <w:t xml:space="preserve"> exposes some global AJAX events that let you run code at the start or end of every single AJAX call that gets made.</w:t>
-      </w:r>
-    </w:p>
-    <w:p>
-      <w:r>
-        <w:t>ORMs like Entity Framework and NHibernate expose hooks that let you run code when a connection is opened or when a result set is processed.</w:t>
-      </w:r>
-    </w:p>
-    <w:p>
-      <w:r>
-        <w:t xml:space="preserve">Tools like </w:t>
+        <w:t xml:space="preserve"> </w:t>
+      </w:r>
+      <w:r>
+        <w:t xml:space="preserve">lets you tap into the AJAX request pipeline using these global event handlers. </w:t>
+      </w:r>
+    </w:p>
+    <w:p>
+      <w:r>
+        <w:t xml:space="preserve">ORMs like Entity Framework and NHibernate </w:t>
+      </w:r>
+      <w:r>
+        <w:t xml:space="preserve">let you run code whenever a database connection is opened or a transaction begins. </w:t>
+      </w:r>
+    </w:p>
+    <w:p>
+      <w:r>
+        <w:t>And if you need a hook that doesn’t already exist, t</w:t>
+      </w:r>
+      <w:r>
+        <w:t xml:space="preserve">ools like </w:t>
       </w:r>
       <w:proofErr w:type="spellStart"/>
       <w:r>
@@ -611,30 +640,18 @@
       </w:r>
       <w:proofErr w:type="spellEnd"/>
       <w:r>
-        <w:t xml:space="preserve">, which we’ll discuss in a minute, let you create </w:t>
-      </w:r>
-      <w:r>
-        <w:rPr>
-          <w:i/>
-        </w:rPr>
-        <w:t xml:space="preserve">new </w:t>
-      </w:r>
-      <w:r>
-        <w:t>hooks in existing code</w:t>
+        <w:t xml:space="preserve"> let you create your own extension points in existing code. We’ll talk about this in more detail in a bit. </w:t>
+      </w:r>
+    </w:p>
+    <w:p>
+      <w:r>
+        <w:t>And of course,</w:t>
+      </w:r>
+      <w:r>
+        <w:t xml:space="preserve"> your custom application code might provide its own framework level hooks. For instance, if you have some base class that everything derives from, then you can provide your extension points that make sense in your own system</w:t>
       </w:r>
       <w:r>
         <w:t>.</w:t>
-      </w:r>
-    </w:p>
-    <w:p>
-      <w:r>
-        <w:t>And of course, f</w:t>
-      </w:r>
-      <w:r>
-        <w:t xml:space="preserve">ramework code could also refer to </w:t>
-      </w:r>
-      <w:r>
-        <w:t>things that you put into base classes that your business objects derive from.</w:t>
       </w:r>
     </w:p>
     <w:p>
@@ -706,7 +723,22 @@
         <w:t xml:space="preserve">I </w:t>
       </w:r>
       <w:r>
-        <w:t>busted out my mind-blowing Visio skills to give you this example.</w:t>
+        <w:t xml:space="preserve">used </w:t>
+      </w:r>
+      <w:r>
+        <w:t xml:space="preserve">my </w:t>
+      </w:r>
+      <w:r>
+        <w:t xml:space="preserve">world-class </w:t>
+      </w:r>
+      <w:r>
+        <w:t xml:space="preserve">Visio skills to </w:t>
+      </w:r>
+      <w:r>
+        <w:t xml:space="preserve">bring </w:t>
+      </w:r>
+      <w:r>
+        <w:t>you this example.</w:t>
       </w:r>
     </w:p>
     <w:p>
@@ -739,7 +771,13 @@
     </w:p>
     <w:p>
       <w:r>
-        <w:t xml:space="preserve">Boom. This amazingly designed green square represents a feature on our website. It’s the </w:t>
+        <w:t xml:space="preserve">This </w:t>
+      </w:r>
+      <w:r>
+        <w:t>beautiful</w:t>
+      </w:r>
+      <w:r>
+        <w:t xml:space="preserve"> green square represents a feature on our website. It’s the </w:t>
       </w:r>
       <w:r>
         <w:t xml:space="preserve">“Order List” </w:t>
@@ -828,7 +866,13 @@
         <w:t xml:space="preserve">The naïve approach is to implement those requirements directly within the feature code. </w:t>
       </w:r>
       <w:r>
-        <w:t>This amazingly designed red square represents the security code being intermingled with the feature code. If this was an MVC app, for instance, this red square might represent a couple of lines of code in the body of a controller action.</w:t>
+        <w:t xml:space="preserve">This </w:t>
+      </w:r>
+      <w:r>
+        <w:t xml:space="preserve">beautiful </w:t>
+      </w:r>
+      <w:r>
+        <w:t>red square represents the security code being intermingled with the feature code. If this was an MVC app, for instance, this red square might represent a couple of lines of code in the body of a controller action.</w:t>
       </w:r>
     </w:p>
     <w:p>
@@ -913,7 +957,13 @@
         <w:t xml:space="preserve">should </w:t>
       </w:r>
       <w:r>
-        <w:t>have the same requirements as the first two, but maybe it was built by a different developer that wasn’t security conscious or was under some deadline pressure and they forgot to add those security checks.</w:t>
+        <w:t>have the same requirements as the first two, but maybe it was built by a different developer that wasn’t security conscious or was under some deadline pressure</w:t>
+      </w:r>
+      <w:r>
+        <w:t>. For whatever reason, this feature isn’t secure at all</w:t>
+      </w:r>
+      <w:r>
+        <w:t>.</w:t>
       </w:r>
     </w:p>
     <w:p>
@@ -940,7 +990,13 @@
     </w:p>
     <w:p>
       <w:r>
-        <w:t xml:space="preserve">Finally, we build a fourth feature to Refund the order. Again, this has same requirements as the other features, but maybe the developer was unfamiliar with how those requirements were implemented the first time and they implement the same rules, but in a different manner. Maybe instead of doing the check in the controller action, they move it into the model or something. </w:t>
+        <w:t xml:space="preserve">Finally, we build a fourth feature to Refund the order. Again, this has same requirements as the other features, but maybe the developer was unfamiliar with those </w:t>
+      </w:r>
+      <w:r>
+        <w:t xml:space="preserve">implementations </w:t>
+      </w:r>
+      <w:r>
+        <w:t xml:space="preserve">and they implement the same rules, but in a different manner. Maybe instead of doing the check in the controller action, they move it into the model or something. </w:t>
       </w:r>
     </w:p>
     <w:p>
@@ -962,19 +1018,16 @@
         </w:numPr>
       </w:pPr>
       <w:r>
-        <w:t xml:space="preserve">First, 3 out of 4 parts of this feature implement the security checks, but one doesn’t. Unless your QA department is exhaustively testing </w:t>
-      </w:r>
-      <w:r>
-        <w:rPr>
-          <w:i/>
-        </w:rPr>
-        <w:t xml:space="preserve">every single endpoint </w:t>
-      </w:r>
-      <w:r>
-        <w:t>they could easily overlook this. And even if they are able to test every single endpoint for these rules, it’s going to be enormously expensive to do so. They’re either manually repeating the same test against multiple endpoints, or they’re writing 4 automated tests</w:t>
-      </w:r>
-      <w:r>
-        <w:t xml:space="preserve"> to do it. Either way, it’s a lot of duplicative and wasteful effort.</w:t>
+        <w:t xml:space="preserve">First, </w:t>
+      </w:r>
+      <w:r>
+        <w:t>one of these 4 features is insecure</w:t>
+      </w:r>
+      <w:r>
+        <w:t xml:space="preserve">. </w:t>
+      </w:r>
+      <w:r>
+        <w:t>If your QA department primarily tests through the UI, then as long as the List and Detail page implement the security rules, they might never discover that the Cancel feature allows anonymous access. With this architecture, the only way to guarantee that QA would find this issue is if they do exhaustive, black-box testing of every security rule against every endpoint. That can be enormously expensive.</w:t>
       </w:r>
     </w:p>
     <w:p>
@@ -1018,12 +1071,63 @@
     </w:p>
     <w:p>
       <w:r>
-        <w:t xml:space="preserve">If the developer that implements that change doesn’t realize that the same rules are duplicated in other features, they might end up just one of the features. </w:t>
-      </w:r>
-    </w:p>
-    <w:p>
-      <w:r>
-        <w:t>Even if that developer searches for all places using the “square” implementation, they might miss the features using the “diamond” implementation.</w:t>
+        <w:t xml:space="preserve">If the developer </w:t>
+      </w:r>
+      <w:r>
+        <w:t xml:space="preserve">making </w:t>
+      </w:r>
+      <w:r>
+        <w:t xml:space="preserve">that change doesn’t realize that the same rules are duplicated in other features, they might end up </w:t>
+      </w:r>
+      <w:r>
+        <w:t xml:space="preserve">changing </w:t>
+      </w:r>
+      <w:r>
+        <w:t xml:space="preserve">just one of </w:t>
+      </w:r>
+      <w:r>
+        <w:t>them</w:t>
+      </w:r>
+      <w:r>
+        <w:t>.</w:t>
+      </w:r>
+      <w:r>
+        <w:t xml:space="preserve"> Now we have </w:t>
+      </w:r>
+      <w:r>
+        <w:rPr>
+          <w:i/>
+        </w:rPr>
+        <w:t xml:space="preserve">three </w:t>
+      </w:r>
+      <w:r>
+        <w:t>implementations: triangle, square, and diamond.</w:t>
+      </w:r>
+      <w:r>
+        <w:t xml:space="preserve"> </w:t>
+      </w:r>
+    </w:p>
+    <w:p>
+      <w:r>
+        <w:t xml:space="preserve">Even if that developer </w:t>
+      </w:r>
+      <w:r>
+        <w:t xml:space="preserve">does replace </w:t>
+      </w:r>
+      <w:r>
+        <w:t xml:space="preserve">all places using the “square” implementation, they might </w:t>
+      </w:r>
+      <w:r>
+        <w:t xml:space="preserve">still </w:t>
+      </w:r>
+      <w:r>
+        <w:t xml:space="preserve">miss the </w:t>
+      </w:r>
+      <w:r>
+        <w:t xml:space="preserve">Cancel feature with no security and the Refund feature with the </w:t>
+      </w:r>
+      <w:r>
+        <w:t>“diamond” implementation.</w:t>
       </w:r>
     </w:p>
     <w:p>
@@ -1101,13 +1205,31 @@
         <w:t xml:space="preserve">The simplest would be to extract this logic into a helper method and call it from all 4 controller actions or something. </w:t>
       </w:r>
       <w:r>
-        <w:t xml:space="preserve">Every action that calls the method will have a consistent implementation, but nothing prevents a developer from just forgetting to call it. </w:t>
+        <w:t xml:space="preserve">This would standardize on a single “square” implementation, </w:t>
+      </w:r>
+      <w:r>
+        <w:t xml:space="preserve">but nothing prevents a developer from forgetting to call </w:t>
+      </w:r>
+      <w:r>
+        <w:t>this method and leaving the feature insecure</w:t>
+      </w:r>
+      <w:r>
+        <w:t xml:space="preserve">. </w:t>
       </w:r>
     </w:p>
     <w:p>
       <w:r>
         <w:lastRenderedPageBreak/>
-        <w:t>And if a developer does forget to include this, the only way we’re going to find it is by black-box testing every single endpoint against the security requirements.</w:t>
+        <w:t xml:space="preserve">And again, the only way to </w:t>
+      </w:r>
+      <w:r>
+        <w:rPr>
+          <w:i/>
+        </w:rPr>
+        <w:t xml:space="preserve">guarantee </w:t>
+      </w:r>
+      <w:r>
+        <w:t>that we’ll find those insecure features is by doing black-box testing of every single endpoint against the security requirements.</w:t>
       </w:r>
     </w:p>
     <w:p>
@@ -1142,7 +1264,10 @@
     </w:p>
     <w:p>
       <w:r>
-        <w:t>This also results in a consistent implementation, but it’s also easier to audit this way, so it is potentially easier to detect a scenario where a developer forgot to include the attribute. We’ll talk about that in a minute.</w:t>
+        <w:t xml:space="preserve">This also results in a consistent implementation, </w:t>
+      </w:r>
+      <w:r>
+        <w:t>but it’s just as easy for a developer to forget. However, this approach is easier to audit. In a little bit I’ll talk about using static analysis to generate a report of secure and insecure endpoints based on attribute usage.</w:t>
       </w:r>
     </w:p>
     <w:p>
@@ -1298,7 +1423,13 @@
         <w:t xml:space="preserve">. </w:t>
       </w:r>
       <w:r>
-        <w:t xml:space="preserve">In case you’re not familiar with CSRF, here’s a quick primer. </w:t>
+        <w:t xml:space="preserve">In case you’re not familiar with CSRF, here’s a quick </w:t>
+      </w:r>
+      <w:r>
+        <w:t>overview</w:t>
+      </w:r>
+      <w:r>
+        <w:t xml:space="preserve">. </w:t>
       </w:r>
     </w:p>
     <w:p>
@@ -1393,7 +1524,50 @@
     </w:p>
     <w:p>
       <w:r>
-        <w:t>ASP.NET already includes some framework level stuff to protect against CSRF. All you need to do is call a helper inside the body of the form, and add an attribute to the action it posts to.</w:t>
+        <w:t xml:space="preserve">ASP.NET </w:t>
+      </w:r>
+      <w:r>
+        <w:t xml:space="preserve">gives us some tools </w:t>
+      </w:r>
+      <w:r>
+        <w:t xml:space="preserve">to protect against CSRF. </w:t>
+      </w:r>
+      <w:r>
+        <w:t xml:space="preserve">You have to do two things: </w:t>
+      </w:r>
+      <w:r>
+        <w:t xml:space="preserve">call </w:t>
+      </w:r>
+      <w:r>
+        <w:t xml:space="preserve">the </w:t>
+      </w:r>
+      <w:proofErr w:type="spellStart"/>
+      <w:r>
+        <w:t>AntiForgeryToken</w:t>
+      </w:r>
+      <w:proofErr w:type="spellEnd"/>
+      <w:r>
+        <w:t xml:space="preserve"> </w:t>
+      </w:r>
+      <w:r>
+        <w:t xml:space="preserve">helper inside the body of </w:t>
+      </w:r>
+      <w:r>
+        <w:t xml:space="preserve">your </w:t>
+      </w:r>
+      <w:r>
+        <w:t xml:space="preserve">form, and add </w:t>
+      </w:r>
+      <w:r>
+        <w:t xml:space="preserve">the </w:t>
+      </w:r>
+      <w:proofErr w:type="spellStart"/>
+      <w:r>
+        <w:t>ValidateAntiForgeryToken</w:t>
+      </w:r>
+      <w:proofErr w:type="spellEnd"/>
+      <w:r>
+        <w:t xml:space="preserve"> attribute to the action it posts to.</w:t>
       </w:r>
     </w:p>
     <w:p>
@@ -1416,12 +1590,30 @@
     </w:p>
     <w:p>
       <w:r>
-        <w:t>This solution is easy and it works well, but it’s not secure by default. It requires the developer to remember these two things or else the form is vulnerable.</w:t>
-      </w:r>
-    </w:p>
-    <w:p>
-      <w:r>
-        <w:t>Also, this only works if you’re submitting a form. If you’re doing an AJAX POST, you have to manually include the token.</w:t>
+        <w:t xml:space="preserve">This is easy </w:t>
+      </w:r>
+      <w:r>
+        <w:t>to do</w:t>
+      </w:r>
+      <w:r>
+        <w:t xml:space="preserve">, but it’s not secure by default. It requires the developer to </w:t>
+      </w:r>
+      <w:r>
+        <w:t xml:space="preserve">make corresponding changes in two files. And if the developer remembers the </w:t>
+      </w:r>
+      <w:r>
+        <w:t>helper, but forgets the attribute, then the form post will be accepted. The dev might think they’re secure, but actually the endpoint is vulnerable</w:t>
+      </w:r>
+      <w:r>
+        <w:t>.</w:t>
+      </w:r>
+    </w:p>
+    <w:p>
+      <w:r>
+        <w:t xml:space="preserve">Also, this only works if you’re submitting a form. </w:t>
+      </w:r>
+      <w:r>
+        <w:t>This helper doesn’t really help if you’re doing an AJAX post because there’s no form to write the hidden field into.</w:t>
       </w:r>
     </w:p>
     <w:p>
@@ -1448,49 +1640,23 @@
     </w:p>
     <w:p>
       <w:r>
-        <w:t>This is how to make a secure AJAX form post. First, you create a div and call the helper, which renders a hidden form field and sends a cookie to the browser.</w:t>
-      </w:r>
-    </w:p>
-    <w:p>
-      <w:r>
-        <w:t xml:space="preserve">Second, you include the value of that hidden field </w:t>
-      </w:r>
-      <w:proofErr w:type="spellStart"/>
-      <w:r>
-        <w:t>field</w:t>
-      </w:r>
-      <w:proofErr w:type="spellEnd"/>
-      <w:r>
-        <w:t xml:space="preserve"> in your AJAX payload.</w:t>
-      </w:r>
-    </w:p>
-    <w:p>
-      <w:r>
-        <w:t>The backend doesn’t change, you’d still need to use the [</w:t>
-      </w:r>
-      <w:proofErr w:type="spellStart"/>
-      <w:r>
-        <w:t>ValidateAntiForgeryToken</w:t>
-      </w:r>
-      <w:proofErr w:type="spellEnd"/>
-      <w:r>
-        <w:t>] attribute on the endpoint.</w:t>
-      </w:r>
-    </w:p>
-    <w:p>
-      <w:r>
-        <w:t xml:space="preserve">This is still relatively simple, but it’s error prone. And in this case, this is something that </w:t>
-      </w:r>
-      <w:r>
-        <w:rPr>
-          <w:i/>
-        </w:rPr>
-        <w:t xml:space="preserve">can </w:t>
-      </w:r>
-      <w:r>
-        <w:t>be made 100% secure by default.</w:t>
-      </w:r>
-    </w:p>
+        <w:t>If you’re making an AJAX form post, you have to do something like create a div, call the helper to create the hidden form field, and then manually copy that hidden form field value into your AJAX payload.</w:t>
+      </w:r>
+    </w:p>
+    <w:p>
+      <w:r>
+        <w:t xml:space="preserve">This really sucks. It’s ugly, </w:t>
+      </w:r>
+      <w:proofErr w:type="gramStart"/>
+      <w:r>
+        <w:t>it’s</w:t>
+      </w:r>
+      <w:proofErr w:type="gramEnd"/>
+      <w:r>
+        <w:t xml:space="preserve"> error prone, and it’s not a pattern that I want to be repeating every single time I need to make an AJAX post. </w:t>
+      </w:r>
+    </w:p>
+    <w:p/>
     <w:p>
       <w:r>
         <w:rPr>
@@ -1541,10 +1707,16 @@
         <w:t xml:space="preserve">First, we need to create </w:t>
       </w:r>
       <w:r>
-        <w:t xml:space="preserve">one, global anti-CSRF token. I generally do this </w:t>
-      </w:r>
-      <w:r>
-        <w:t xml:space="preserve">in my global layout file. </w:t>
+        <w:t xml:space="preserve">one, global anti-CSRF token. I do this </w:t>
+      </w:r>
+      <w:r>
+        <w:t>in my global layout file</w:t>
+      </w:r>
+      <w:r>
+        <w:t xml:space="preserve"> so that it applies to every page on my site</w:t>
+      </w:r>
+      <w:r>
+        <w:t xml:space="preserve">. </w:t>
       </w:r>
       <w:r>
         <w:t>R</w:t>
@@ -1603,296 +1775,7 @@
     </w:p>
     <w:p>
       <w:r>
-        <w:rPr>
-          <w:b/>
-        </w:rPr>
-        <w:t>(</w:t>
-      </w:r>
-      <w:proofErr w:type="gramStart"/>
-      <w:r>
-        <w:rPr>
-          <w:b/>
-        </w:rPr>
-        <w:t>click</w:t>
-      </w:r>
-      <w:proofErr w:type="gramEnd"/>
-      <w:r>
-        <w:rPr>
-          <w:b/>
-        </w:rPr>
-        <w:t xml:space="preserve"> for CSRF – framework #3 - ajax)</w:t>
-      </w:r>
-    </w:p>
-    <w:p>
-      <w:r>
-        <w:lastRenderedPageBreak/>
-        <w:t>To handle AJAX posts, I run a second bit of JQuery that defines a global “</w:t>
-      </w:r>
-      <w:proofErr w:type="spellStart"/>
-      <w:r>
-        <w:t>prefilter</w:t>
-      </w:r>
-      <w:proofErr w:type="spellEnd"/>
-      <w:r>
-        <w:t xml:space="preserve">” handler. The </w:t>
-      </w:r>
-      <w:proofErr w:type="spellStart"/>
-      <w:r>
-        <w:t>prefilter</w:t>
-      </w:r>
-      <w:proofErr w:type="spellEnd"/>
-      <w:r>
-        <w:t xml:space="preserve"> handler provides a hook so that you can </w:t>
-      </w:r>
-      <w:r>
-        <w:t xml:space="preserve">modify the AJAX options </w:t>
-      </w:r>
-      <w:r>
-        <w:rPr>
-          <w:i/>
-        </w:rPr>
-        <w:t xml:space="preserve">before </w:t>
-      </w:r>
-      <w:r>
-        <w:t>the request is sent. In this case, we use it to add the CSRF token to every single POST call.</w:t>
-      </w:r>
-    </w:p>
-    <w:p>
-      <w:r>
-        <w:rPr>
-          <w:b/>
-        </w:rPr>
-        <w:t>(</w:t>
-      </w:r>
-      <w:proofErr w:type="gramStart"/>
-      <w:r>
-        <w:rPr>
-          <w:b/>
-        </w:rPr>
-        <w:t>click</w:t>
-      </w:r>
-      <w:proofErr w:type="gramEnd"/>
-      <w:r>
-        <w:rPr>
-          <w:b/>
-        </w:rPr>
-        <w:t xml:space="preserve"> for CSRF – framework #3)</w:t>
-      </w:r>
-    </w:p>
-    <w:p>
-      <w:r>
-        <w:t>Finally</w:t>
-      </w:r>
-      <w:r>
-        <w:t xml:space="preserve">, we need to run the token validation </w:t>
-      </w:r>
-      <w:r>
-        <w:t xml:space="preserve">logic </w:t>
-      </w:r>
-      <w:r>
-        <w:t>automatically for all form post</w:t>
-      </w:r>
-      <w:r>
-        <w:t xml:space="preserve"> actions</w:t>
-      </w:r>
-      <w:r>
-        <w:t xml:space="preserve">. We can do that by creating a custom controller, overriding the </w:t>
-      </w:r>
-      <w:proofErr w:type="spellStart"/>
-      <w:r>
-        <w:t>OnActionExecuting</w:t>
-      </w:r>
-      <w:proofErr w:type="spellEnd"/>
-      <w:r>
-        <w:t xml:space="preserve"> method, and executing the token validation logic when necessary.</w:t>
-      </w:r>
-    </w:p>
-    <w:p>
-      <w:r>
-        <w:t xml:space="preserve">The </w:t>
-      </w:r>
-      <w:r>
-        <w:rPr>
-          <w:i/>
-        </w:rPr>
-        <w:t xml:space="preserve">only thing </w:t>
-      </w:r>
-      <w:r>
-        <w:t>the developer has to do is derive their controller from the correct base class. As long as they do that, everything is handled automatically.</w:t>
-      </w:r>
-    </w:p>
-    <w:p>
-      <w:r>
-        <w:rPr>
-          <w:b/>
-        </w:rPr>
-        <w:t>(</w:t>
-      </w:r>
-      <w:proofErr w:type="gramStart"/>
-      <w:r>
-        <w:rPr>
-          <w:b/>
-        </w:rPr>
-        <w:t>click</w:t>
-      </w:r>
-      <w:proofErr w:type="gramEnd"/>
-      <w:r>
-        <w:rPr>
-          <w:b/>
-        </w:rPr>
-        <w:t xml:space="preserve"> for CSRF – framework #4</w:t>
-      </w:r>
-      <w:r>
-        <w:rPr>
-          <w:b/>
-        </w:rPr>
-        <w:t xml:space="preserve"> – form post clean</w:t>
-      </w:r>
-      <w:r>
-        <w:rPr>
-          <w:b/>
-        </w:rPr>
-        <w:t>)</w:t>
-      </w:r>
-    </w:p>
-    <w:p>
-      <w:r>
-        <w:t>Here’s what the feature level code looks like when we’re done. This is 100% business logic, and yet every single form post is still protected from cross site request forgery attacks.</w:t>
-      </w:r>
-    </w:p>
-    <w:p>
-      <w:r>
-        <w:rPr>
-          <w:b/>
-        </w:rPr>
-        <w:t>(</w:t>
-      </w:r>
-      <w:proofErr w:type="gramStart"/>
-      <w:r>
-        <w:rPr>
-          <w:b/>
-        </w:rPr>
-        <w:t>click</w:t>
-      </w:r>
-      <w:proofErr w:type="gramEnd"/>
-      <w:r>
-        <w:rPr>
-          <w:b/>
-        </w:rPr>
-        <w:t xml:space="preserve"> for CSRF – framework #5 – AJAX clean)</w:t>
-      </w:r>
-    </w:p>
-    <w:p>
-      <w:r>
-        <w:t xml:space="preserve">And here’s what it looks like for an AJAX POST. Again, </w:t>
-      </w:r>
-      <w:proofErr w:type="gramStart"/>
-      <w:r>
-        <w:t>it’s</w:t>
-      </w:r>
-      <w:proofErr w:type="gramEnd"/>
-      <w:r>
-        <w:t xml:space="preserve"> 100% business logic, yet still protected.</w:t>
-      </w:r>
-    </w:p>
-    <w:p>
-      <w:r>
-        <w:t>CSRF defense is a great example of a cross-cutting concern because it’s orthogonal to individual feature requirements, it applies globally to the whole system, and it’s pretty easy to make it “secure by default”.</w:t>
-      </w:r>
-    </w:p>
-    <w:p>
-      <w:pPr>
-        <w:pStyle w:val="Heading1"/>
-      </w:pPr>
-      <w:r>
-        <w:t>Authentication</w:t>
-      </w:r>
-    </w:p>
-    <w:p>
-      <w:r>
-        <w:t>My next example of making a feature “secure by default” deals with Authentication, or specifically with preventing anonymous access to protected areas of your site.</w:t>
-      </w:r>
-    </w:p>
-    <w:p>
-      <w:r>
-        <w:t>Most web frameworks make this fairly easy to do.</w:t>
-      </w:r>
-    </w:p>
-    <w:p>
-      <w:pPr>
-        <w:pStyle w:val="Heading2"/>
-      </w:pPr>
-      <w:proofErr w:type="spellStart"/>
-      <w:r>
-        <w:t>Auth</w:t>
-      </w:r>
-      <w:proofErr w:type="spellEnd"/>
-      <w:r>
-        <w:t xml:space="preserve"> – feature code</w:t>
-      </w:r>
-    </w:p>
-    <w:p>
-      <w:r>
-        <w:t>In ASPNET MVC, for instance, you can add the [Authorize] attribute to an Action and it will automatically require a valid Forms Authentication token to access that page.</w:t>
-      </w:r>
-    </w:p>
-    <w:p>
-      <w:r>
-        <w:t>I don’t like using this though, because it represents a “public by default” model where any given resource is accessible anonymously unless it is explicitly flagged as private. I tend to work on applications where the vast majority of resources are private, and only a specific few are public, so I want endpoints to be private unless the dev explicitly makes them public.</w:t>
-      </w:r>
-    </w:p>
-    <w:p>
-      <w:r>
-        <w:t>You might think that you could just add a [Public] attribute or something to the public endpoints, but that won’t necessarily work. As of IIS 7, it’s possible for ALL requests, even native requests for static resources, to be routed through ASP.NET. We need some way of indicating that certain stylesheets and scripts can be obtained anonymously, but there’s no way to put an Attribute on a static resource.</w:t>
-      </w:r>
-    </w:p>
-    <w:p>
-      <w:pPr>
-        <w:pStyle w:val="Heading2"/>
-      </w:pPr>
-      <w:proofErr w:type="spellStart"/>
-      <w:r>
-        <w:t>Auth</w:t>
-      </w:r>
-      <w:proofErr w:type="spellEnd"/>
-      <w:r>
-        <w:t xml:space="preserve"> – framework code</w:t>
-      </w:r>
-    </w:p>
-    <w:p>
-      <w:r>
-        <w:t xml:space="preserve">Implementing a “private by default” model requires two things. </w:t>
-      </w:r>
-    </w:p>
-    <w:p>
-      <w:r>
-        <w:t xml:space="preserve">First, I </w:t>
-      </w:r>
-      <w:r>
-        <w:t xml:space="preserve">make sure I have a base class </w:t>
-      </w:r>
-      <w:r>
-        <w:t>that all of my controllers will inherit from</w:t>
-      </w:r>
-      <w:r>
-        <w:t xml:space="preserve">, and I </w:t>
-      </w:r>
-      <w:r>
-        <w:t xml:space="preserve">add some extra code to </w:t>
-      </w:r>
-      <w:r>
-        <w:t>the “</w:t>
-      </w:r>
-      <w:proofErr w:type="spellStart"/>
-      <w:r>
-        <w:t>OnActionExecuting</w:t>
-      </w:r>
-      <w:proofErr w:type="spellEnd"/>
-      <w:r>
-        <w:t>” method</w:t>
-      </w:r>
-      <w:r>
-        <w:t xml:space="preserve">. </w:t>
+        <w:t>This ensures that every single form that I use on my site will end up with a hidden field containing that security token.</w:t>
       </w:r>
     </w:p>
     <w:p>
@@ -1912,11 +1795,341 @@
       </w:r>
       <w:proofErr w:type="gramEnd"/>
       <w:r>
+        <w:rPr>
+          <w:b/>
+        </w:rPr>
+        <w:t xml:space="preserve"> for CSRF – framework #3 - ajax)</w:t>
+      </w:r>
+    </w:p>
+    <w:p>
+      <w:r>
+        <w:t>To handle AJAX posts, I run a second bit of JQue</w:t>
+      </w:r>
+      <w:bookmarkStart w:id="0" w:name="_GoBack"/>
+      <w:bookmarkEnd w:id="0"/>
+      <w:r>
+        <w:t xml:space="preserve">ry that defines a global </w:t>
+      </w:r>
+      <w:proofErr w:type="spellStart"/>
+      <w:r>
+        <w:t>jquery</w:t>
+      </w:r>
+      <w:proofErr w:type="spellEnd"/>
+      <w:r>
+        <w:t xml:space="preserve"> </w:t>
+      </w:r>
+      <w:r>
+        <w:t>“</w:t>
+      </w:r>
+      <w:r>
+        <w:t xml:space="preserve">ajax </w:t>
+      </w:r>
+      <w:proofErr w:type="spellStart"/>
+      <w:r>
+        <w:t>prefilter</w:t>
+      </w:r>
+      <w:proofErr w:type="spellEnd"/>
+      <w:r>
+        <w:t xml:space="preserve">” handler. </w:t>
+      </w:r>
+    </w:p>
+    <w:p>
+      <w:r>
+        <w:t xml:space="preserve">Hooking into the </w:t>
+      </w:r>
+      <w:proofErr w:type="spellStart"/>
+      <w:r>
+        <w:t>prefilter</w:t>
+      </w:r>
+      <w:proofErr w:type="spellEnd"/>
+      <w:r>
+        <w:t xml:space="preserve"> </w:t>
+      </w:r>
+      <w:r>
+        <w:t xml:space="preserve">event lets </w:t>
+      </w:r>
+      <w:r>
+        <w:t xml:space="preserve">you can </w:t>
+      </w:r>
+      <w:r>
+        <w:t xml:space="preserve">modify the AJAX options </w:t>
+      </w:r>
+      <w:r>
+        <w:rPr>
+          <w:i/>
+        </w:rPr>
+        <w:t xml:space="preserve">before </w:t>
+      </w:r>
+      <w:r>
+        <w:t xml:space="preserve">the request is sent. In this case, </w:t>
+      </w:r>
+      <w:r>
+        <w:t>I add that CSRF token to every single AJAX POST</w:t>
+      </w:r>
+      <w:r>
+        <w:t>.</w:t>
+      </w:r>
+    </w:p>
+    <w:p>
+      <w:r>
+        <w:rPr>
+          <w:b/>
+        </w:rPr>
+        <w:t>(</w:t>
+      </w:r>
+      <w:proofErr w:type="gramStart"/>
+      <w:r>
+        <w:rPr>
+          <w:b/>
+        </w:rPr>
+        <w:t>click</w:t>
+      </w:r>
+      <w:proofErr w:type="gramEnd"/>
+      <w:r>
+        <w:rPr>
+          <w:b/>
+        </w:rPr>
+        <w:t xml:space="preserve"> for CSRF – framework #3)</w:t>
+      </w:r>
+    </w:p>
+    <w:p>
+      <w:r>
+        <w:t>Finally</w:t>
+      </w:r>
+      <w:r>
+        <w:t xml:space="preserve">, we need to run the token validation </w:t>
+      </w:r>
+      <w:r>
+        <w:t xml:space="preserve">logic </w:t>
+      </w:r>
+      <w:r>
+        <w:t>automatically for all form post</w:t>
+      </w:r>
+      <w:r>
+        <w:t xml:space="preserve"> actions</w:t>
+      </w:r>
+      <w:r>
+        <w:t xml:space="preserve">. We can do that by creating a custom controller, overriding the </w:t>
+      </w:r>
+      <w:proofErr w:type="spellStart"/>
+      <w:r>
+        <w:t>OnActionExecuting</w:t>
+      </w:r>
+      <w:proofErr w:type="spellEnd"/>
+      <w:r>
+        <w:t xml:space="preserve"> method, and executing the token validation logic when necessary.</w:t>
+      </w:r>
+    </w:p>
+    <w:p>
+      <w:r>
+        <w:t xml:space="preserve">The </w:t>
+      </w:r>
+      <w:r>
+        <w:rPr>
+          <w:i/>
+        </w:rPr>
+        <w:t xml:space="preserve">only thing </w:t>
+      </w:r>
+      <w:r>
+        <w:t>the developer has to do is derive their controller from the correct base class. As long as they do that, everything is handled automatically.</w:t>
+      </w:r>
+    </w:p>
+    <w:p>
+      <w:r>
+        <w:rPr>
+          <w:b/>
+        </w:rPr>
+        <w:t>(</w:t>
+      </w:r>
+      <w:proofErr w:type="gramStart"/>
+      <w:r>
+        <w:rPr>
+          <w:b/>
+        </w:rPr>
+        <w:t>click</w:t>
+      </w:r>
+      <w:proofErr w:type="gramEnd"/>
+      <w:r>
+        <w:rPr>
+          <w:b/>
+        </w:rPr>
+        <w:t xml:space="preserve"> for CSRF – framework #4</w:t>
+      </w:r>
+      <w:r>
+        <w:rPr>
+          <w:b/>
+        </w:rPr>
+        <w:t xml:space="preserve"> – form post clean</w:t>
+      </w:r>
+      <w:r>
+        <w:rPr>
+          <w:b/>
+        </w:rPr>
         <w:t>)</w:t>
       </w:r>
     </w:p>
     <w:p>
       <w:r>
+        <w:t>Here’s what the feature level code looks like when we’re done. This is 100% business logic, and yet every single form post is still protected from cross site request forgery attacks.</w:t>
+      </w:r>
+    </w:p>
+    <w:p>
+      <w:r>
+        <w:rPr>
+          <w:b/>
+        </w:rPr>
+        <w:t>(</w:t>
+      </w:r>
+      <w:proofErr w:type="gramStart"/>
+      <w:r>
+        <w:rPr>
+          <w:b/>
+        </w:rPr>
+        <w:t>click</w:t>
+      </w:r>
+      <w:proofErr w:type="gramEnd"/>
+      <w:r>
+        <w:rPr>
+          <w:b/>
+        </w:rPr>
+        <w:t xml:space="preserve"> for CSRF – framework #5 – AJAX clean)</w:t>
+      </w:r>
+    </w:p>
+    <w:p>
+      <w:r>
+        <w:t xml:space="preserve">And here’s what it looks like for an AJAX POST. Again, </w:t>
+      </w:r>
+      <w:proofErr w:type="gramStart"/>
+      <w:r>
+        <w:t>it’s</w:t>
+      </w:r>
+      <w:proofErr w:type="gramEnd"/>
+      <w:r>
+        <w:t xml:space="preserve"> 100% business logic, yet still protected.</w:t>
+      </w:r>
+    </w:p>
+    <w:p>
+      <w:r>
+        <w:t>CSRF defense is a great example of a cross-cutting concern because it’s orthogonal to individual feature requirements, it applies globally to the whole system, and it’s pretty easy to make it “secure by default”.</w:t>
+      </w:r>
+    </w:p>
+    <w:p>
+      <w:pPr>
+        <w:pStyle w:val="Heading1"/>
+      </w:pPr>
+      <w:r>
+        <w:t>Authentication</w:t>
+      </w:r>
+    </w:p>
+    <w:p>
+      <w:r>
+        <w:t>My next example of making a feature “secure by default” deals with Authentication, or specifically with preventing anonymous access to protected areas of your site.</w:t>
+      </w:r>
+    </w:p>
+    <w:p>
+      <w:r>
+        <w:t>Most web frameworks make this fairly easy to do.</w:t>
+      </w:r>
+    </w:p>
+    <w:p>
+      <w:pPr>
+        <w:pStyle w:val="Heading2"/>
+      </w:pPr>
+      <w:proofErr w:type="spellStart"/>
+      <w:r>
+        <w:t>Auth</w:t>
+      </w:r>
+      <w:proofErr w:type="spellEnd"/>
+      <w:r>
+        <w:t xml:space="preserve"> – feature code</w:t>
+      </w:r>
+    </w:p>
+    <w:p>
+      <w:r>
+        <w:t>In ASPNET MVC, for instance, you can add the [Authorize] attribute to an Action and it will automatically require a valid Forms Authentication token to access that page.</w:t>
+      </w:r>
+    </w:p>
+    <w:p>
+      <w:r>
+        <w:t>I don’t like using this though, because it represents a “public by default” model where any given resource is accessible anonymously unless it is explicitly flagged as private. I tend to work on applications where the vast majority of resources are private, and only a specific few are public, so I want endpoints to be private unless the dev explicitly makes them public.</w:t>
+      </w:r>
+    </w:p>
+    <w:p>
+      <w:r>
+        <w:t>You might think that you could just add a [Public] attribute or something to the public endpoints, but that won’t necessarily work. As of IIS 7, it’s possible for ALL requests, even native requests for static resources, to be routed through ASP.NET. We need some way of indicating that certain stylesheets and scripts can be obtained anonymously, but there’s no way to put an Attribute on a static resource.</w:t>
+      </w:r>
+    </w:p>
+    <w:p>
+      <w:pPr>
+        <w:pStyle w:val="Heading2"/>
+      </w:pPr>
+      <w:proofErr w:type="spellStart"/>
+      <w:r>
+        <w:t>Auth</w:t>
+      </w:r>
+      <w:proofErr w:type="spellEnd"/>
+      <w:r>
+        <w:t xml:space="preserve"> – framework code</w:t>
+      </w:r>
+    </w:p>
+    <w:p>
+      <w:r>
+        <w:t xml:space="preserve">Implementing a “private by default” model requires two things. </w:t>
+      </w:r>
+    </w:p>
+    <w:p>
+      <w:r>
+        <w:lastRenderedPageBreak/>
+        <w:t xml:space="preserve">First, I </w:t>
+      </w:r>
+      <w:r>
+        <w:t xml:space="preserve">make sure I have a base class </w:t>
+      </w:r>
+      <w:r>
+        <w:t>that all of my controllers will inherit from</w:t>
+      </w:r>
+      <w:r>
+        <w:t xml:space="preserve">, and I </w:t>
+      </w:r>
+      <w:r>
+        <w:t xml:space="preserve">add some extra code to </w:t>
+      </w:r>
+      <w:r>
+        <w:t>the “</w:t>
+      </w:r>
+      <w:proofErr w:type="spellStart"/>
+      <w:r>
+        <w:t>OnActionExecuting</w:t>
+      </w:r>
+      <w:proofErr w:type="spellEnd"/>
+      <w:r>
+        <w:t>” method</w:t>
+      </w:r>
+      <w:r>
+        <w:t xml:space="preserve">. </w:t>
+      </w:r>
+    </w:p>
+    <w:p>
+      <w:r>
+        <w:rPr>
+          <w:b/>
+        </w:rPr>
+        <w:t>(</w:t>
+      </w:r>
+      <w:proofErr w:type="gramStart"/>
+      <w:r>
+        <w:rPr>
+          <w:b/>
+        </w:rPr>
+        <w:t>click</w:t>
+      </w:r>
+      <w:proofErr w:type="gramEnd"/>
+      <w:r>
+        <w:t>)</w:t>
+      </w:r>
+    </w:p>
+    <w:p>
+      <w:r>
         <w:t xml:space="preserve">Secondly, </w:t>
       </w:r>
       <w:r>
@@ -2137,6 +2350,7 @@
     </w:p>
     <w:p>
       <w:r>
+        <w:lastRenderedPageBreak/>
         <w:t xml:space="preserve">First I call </w:t>
       </w:r>
       <w:proofErr w:type="spellStart"/>
@@ -2150,13 +2364,654 @@
     </w:p>
     <w:p>
       <w:r>
+        <w:t>This is an example of the situation I showed you at the start of my talk. We have the same logical rule being implemented in two different ways. This rule might apply to a bunch of places in the code, and without a centralized implementation it’s going to be very difficult to keep them in sync as requirements change over time.</w:t>
+      </w:r>
+    </w:p>
+    <w:p>
+      <w:r>
+        <w:t xml:space="preserve">There are two ways that we could reduce that duplication by handling this as a cross-cutting concern. </w:t>
+      </w:r>
+    </w:p>
+    <w:p>
+      <w:pPr>
+        <w:pStyle w:val="Heading2"/>
+      </w:pPr>
+      <w:r>
+        <w:t>Access Control – Data access framework</w:t>
+      </w:r>
+    </w:p>
+    <w:p>
+      <w:r>
+        <w:t>The easiest way to make this a cross-cutting concern is to push the responsibility for access control into your data access code where it can be reused by multiple features.</w:t>
+      </w:r>
+    </w:p>
+    <w:p>
+      <w:r>
+        <w:t xml:space="preserve">Here’s an example </w:t>
+      </w:r>
+      <w:r>
+        <w:t xml:space="preserve">of a simple data service that provides two different ways to get order data. You can call </w:t>
+      </w:r>
+      <w:proofErr w:type="spellStart"/>
+      <w:r>
+        <w:t>GetAll</w:t>
+      </w:r>
+      <w:proofErr w:type="spellEnd"/>
+      <w:r>
+        <w:t xml:space="preserve"> and get everything, or you can call </w:t>
+      </w:r>
+      <w:proofErr w:type="spellStart"/>
+      <w:r>
+        <w:t>GetById</w:t>
+      </w:r>
+      <w:proofErr w:type="spellEnd"/>
+      <w:r>
+        <w:t xml:space="preserve"> and get back a single order.</w:t>
+      </w:r>
+    </w:p>
+    <w:p>
+      <w:r>
+        <w:t xml:space="preserve">There are </w:t>
+      </w:r>
+      <w:r>
+        <w:t xml:space="preserve">two versions of each method – one that takes the current user as an argument, and one that doesn’t.  If you call the version that takes a user argument, then it </w:t>
+      </w:r>
+      <w:r>
+        <w:t>returns only the data that user can access</w:t>
+      </w:r>
+      <w:r>
+        <w:t>. If you call the version that doesn’t</w:t>
+      </w:r>
+      <w:r>
+        <w:t xml:space="preserve"> take a user</w:t>
+      </w:r>
+      <w:r>
+        <w:t xml:space="preserve">, </w:t>
+      </w:r>
+      <w:r>
+        <w:t xml:space="preserve">then it does no extra filtering and </w:t>
+      </w:r>
+      <w:r>
+        <w:t>you’re responsible fo</w:t>
+      </w:r>
+      <w:r>
+        <w:t>r doing your own access control in your feature code.</w:t>
+      </w:r>
+    </w:p>
+    <w:p>
+      <w:r>
+        <w:t>Why have two versions? Well, there might be scenarios where there is no “current user”, such as a</w:t>
+      </w:r>
+      <w:r>
+        <w:t xml:space="preserve">n automated maintenance program running on a schedule. </w:t>
+      </w:r>
+    </w:p>
+    <w:p>
+      <w:r>
+        <w:t xml:space="preserve">If you can avoid it, I’d recommend NOT having the insecure versions at all. But if you </w:t>
+      </w:r>
+      <w:r>
+        <w:rPr>
+          <w:i/>
+        </w:rPr>
+        <w:t xml:space="preserve">do </w:t>
+      </w:r>
+      <w:r>
+        <w:t xml:space="preserve">have to provide </w:t>
+      </w:r>
+      <w:r>
+        <w:t xml:space="preserve">two versions of your data access methods, </w:t>
+      </w:r>
+      <w:r>
+        <w:t>I recommend a naming convention like you see here</w:t>
+      </w:r>
+      <w:r>
+        <w:t>.</w:t>
+      </w:r>
+    </w:p>
+    <w:p>
+      <w:r>
+        <w:rPr>
+          <w:b/>
+        </w:rPr>
+        <w:t>(</w:t>
+      </w:r>
+      <w:proofErr w:type="gramStart"/>
+      <w:r>
+        <w:rPr>
+          <w:b/>
+        </w:rPr>
+        <w:t>click</w:t>
+      </w:r>
+      <w:proofErr w:type="gramEnd"/>
+      <w:r>
+        <w:rPr>
+          <w:b/>
+        </w:rPr>
+        <w:t xml:space="preserve"> for Access Control – framework, with “secure” names)</w:t>
+      </w:r>
+    </w:p>
+    <w:p>
+      <w:r>
+        <w:t>In this case, I’ve added the suffix “Insecure” to the methods that do NOT do any access control. The idea here is to remind programmers of their obligations when calling these methods.</w:t>
+      </w:r>
+    </w:p>
+    <w:p>
+      <w:r>
+        <w:t xml:space="preserve">For instance, if </w:t>
+      </w:r>
+      <w:r>
+        <w:t>I type “</w:t>
+      </w:r>
+      <w:proofErr w:type="spellStart"/>
+      <w:r>
+        <w:t>OrderService.GetById</w:t>
+      </w:r>
+      <w:proofErr w:type="spellEnd"/>
+      <w:r>
+        <w:t>”, it isn’t explicit</w:t>
+      </w:r>
+      <w:r>
+        <w:t>ly obvious</w:t>
+      </w:r>
+      <w:r>
+        <w:t xml:space="preserve"> whether or not </w:t>
+      </w:r>
+      <w:r>
+        <w:t xml:space="preserve">access control is being handled. </w:t>
+      </w:r>
+      <w:r>
+        <w:t>But if I type “</w:t>
+      </w:r>
+      <w:proofErr w:type="spellStart"/>
+      <w:r>
+        <w:t>GetById</w:t>
+      </w:r>
+      <w:r>
+        <w:rPr>
+          <w:u w:val="single"/>
+        </w:rPr>
+        <w:t>Insecure</w:t>
+      </w:r>
+      <w:proofErr w:type="spellEnd"/>
+      <w:r>
+        <w:t xml:space="preserve">”, that’s a pretty clear reminder that I’m on the hook for </w:t>
+      </w:r>
+      <w:r>
+        <w:t>security in my feature code.</w:t>
+      </w:r>
+    </w:p>
+    <w:p>
+      <w:r>
+        <w:t xml:space="preserve">This approach is better than nothing, and it </w:t>
+      </w:r>
+      <w:r>
+        <w:t xml:space="preserve">does </w:t>
+      </w:r>
+      <w:r>
+        <w:t xml:space="preserve">push the access control logic down from the </w:t>
+      </w:r>
+      <w:r>
+        <w:t>top level feature code</w:t>
+      </w:r>
+      <w:r>
+        <w:t xml:space="preserve"> and into the data access layer. But this is far from “secure by default”; </w:t>
+      </w:r>
+      <w:r>
+        <w:t>the security code needs to be manually added to every data access method, and that can result in a lot of duplication. It can also result in a lot of inconsistency if each method implements those rules in a haphazard way.</w:t>
+      </w:r>
+    </w:p>
+    <w:p>
+      <w:pPr>
+        <w:pStyle w:val="Heading2"/>
+      </w:pPr>
+      <w:r>
+        <w:t>Access Control – Row Level Security</w:t>
+      </w:r>
+    </w:p>
+    <w:p>
+      <w:r>
+        <w:t xml:space="preserve">Another way to handle access control is through a technique called Row Level Security. </w:t>
+      </w:r>
+      <w:r>
+        <w:t xml:space="preserve">The idea here is </w:t>
+      </w:r>
+      <w:r>
+        <w:t xml:space="preserve">that instead of filtering out data in our application code, we </w:t>
+      </w:r>
+      <w:r>
+        <w:t xml:space="preserve">create a security policy </w:t>
+      </w:r>
+      <w:r>
+        <w:rPr>
+          <w:i/>
+        </w:rPr>
+        <w:t xml:space="preserve">in the database itself </w:t>
+      </w:r>
+      <w:r>
+        <w:t>that does the filtering</w:t>
+      </w:r>
+      <w:r>
+        <w:t xml:space="preserve">. Then, the application can simply ask for the data it needs, and the database will only return the data that the user is allowed to access. This </w:t>
+      </w:r>
+      <w:r>
+        <w:t xml:space="preserve">essentially makes the access control transparent to the application code and </w:t>
+      </w:r>
+      <w:r>
+        <w:t>make</w:t>
+      </w:r>
+      <w:r>
+        <w:t>s</w:t>
+      </w:r>
+      <w:r>
+        <w:t xml:space="preserve"> </w:t>
+      </w:r>
+      <w:r>
+        <w:t xml:space="preserve">the entire </w:t>
+      </w:r>
+      <w:r>
+        <w:t xml:space="preserve">data access </w:t>
+      </w:r>
+      <w:r>
+        <w:t xml:space="preserve">layer </w:t>
+      </w:r>
+      <w:r>
+        <w:t>“secure by default”.</w:t>
+      </w:r>
+    </w:p>
+    <w:p>
+      <w:r>
         <w:lastRenderedPageBreak/>
-        <w:t>This is an example of the situation I showed you at the start of my talk. We have the same logical rule being implemented in two different ways. This rule might apply to a bunch of places in the code, and without a centralized implementation it’s going to be very difficult to keep them in sync as requirements change over time.</w:t>
-      </w:r>
-    </w:p>
-    <w:p>
-      <w:r>
-        <w:t xml:space="preserve">There are two ways that we could reduce that duplication by handling this as a cross-cutting concern. </w:t>
+        <w:t>Of course, the devil is in the details, and this approach depends heavily on making this security policy thing aware of who the current user is. Unless you want to give each of your users a dedicated database login, this is typically easier said than done.</w:t>
+      </w:r>
+    </w:p>
+    <w:p>
+      <w:r>
+        <w:t>However, SQL Server 2016 added a new feature that makes this much, much easier to do.</w:t>
+      </w:r>
+    </w:p>
+    <w:p>
+      <w:r>
+        <w:rPr>
+          <w:b/>
+        </w:rPr>
+        <w:t>(</w:t>
+      </w:r>
+      <w:proofErr w:type="gramStart"/>
+      <w:r>
+        <w:rPr>
+          <w:b/>
+        </w:rPr>
+        <w:t>click</w:t>
+      </w:r>
+      <w:proofErr w:type="gramEnd"/>
+      <w:r>
+        <w:rPr>
+          <w:b/>
+        </w:rPr>
+        <w:t xml:space="preserve"> for RLS)</w:t>
+      </w:r>
+    </w:p>
+    <w:p>
+      <w:r>
+        <w:t xml:space="preserve">This new feature is called the “session context”, and it’s basically a key/value collection that’s scoped to the database connection. This gives us a global dictionary that is shared by all queries within a connection. </w:t>
+      </w:r>
+    </w:p>
+    <w:p>
+      <w:r>
+        <w:t>You put a value into the collection like this, and you can select it back out like this.</w:t>
+      </w:r>
+      <w:r>
+        <w:t xml:space="preserve"> And you can read this value anywhere in the connection: inside a view, inside a stored procedure, etc.</w:t>
+      </w:r>
+    </w:p>
+    <w:p>
+      <w:r>
+        <w:t>This now gives us a really easy way to tell that security policy who the current user is. Here’s how it all works.</w:t>
+      </w:r>
+    </w:p>
+    <w:p>
+      <w:pPr>
+        <w:rPr>
+          <w:b/>
+        </w:rPr>
+      </w:pPr>
+      <w:r>
+        <w:rPr>
+          <w:b/>
+        </w:rPr>
+        <w:t>(</w:t>
+      </w:r>
+      <w:proofErr w:type="gramStart"/>
+      <w:r>
+        <w:rPr>
+          <w:b/>
+        </w:rPr>
+        <w:t>click</w:t>
+      </w:r>
+      <w:proofErr w:type="gramEnd"/>
+      <w:r>
+        <w:rPr>
+          <w:b/>
+        </w:rPr>
+        <w:t xml:space="preserve"> for RLS – security policy)</w:t>
+      </w:r>
+    </w:p>
+    <w:p>
+      <w:r>
+        <w:t>First, we need to create what’s called a predicate function. This function will get executed against each row of a result set containing Order records. If the function returns TRUE then the Order gets returned, and if it returns FALSE the order is not returned.</w:t>
+      </w:r>
+    </w:p>
+    <w:p>
+      <w:r>
+        <w:t xml:space="preserve">The function assumes that the current user ID has been added to the session context. It accepts as input the user ID associated with an Order. </w:t>
+      </w:r>
+    </w:p>
+    <w:p>
+      <w:r>
+        <w:t>If the user ID that’s passed in is equal to the value in the session context, then it means that the given order record is owned by the current user, and the function returns TRUE.</w:t>
+      </w:r>
+    </w:p>
+    <w:p>
+      <w:r>
+        <w:t>If the user ID that’s passed in is NOT equal to the value in the session context, we do a permission lookup for the currently logged in user. If they are allowed to manage all orders, we return TRUE, and otherwise we return FALSE.</w:t>
+      </w:r>
+    </w:p>
+    <w:p>
+      <w:r>
+        <w:t>You can think of this like a lam</w:t>
+      </w:r>
+      <w:r>
+        <w:t>b</w:t>
+      </w:r>
+      <w:r>
+        <w:t>da expression that you might pass into a LINQ query, it’s basically a filter function that is used to reduce a result set.</w:t>
+      </w:r>
+    </w:p>
+    <w:p>
+      <w:r>
+        <w:t xml:space="preserve">There is one </w:t>
+      </w:r>
+      <w:proofErr w:type="spellStart"/>
+      <w:r>
+        <w:t>gotcha</w:t>
+      </w:r>
+      <w:proofErr w:type="spellEnd"/>
+      <w:r>
+        <w:t xml:space="preserve"> here: when we’re done, the security policy is going to execute this predicate whenever ANYONE tries to access the Orders table. It’s important that you check to see if the user ID is in the session context or not. </w:t>
+      </w:r>
+      <w:r>
+        <w:t>If not, don’t filter anything.</w:t>
+      </w:r>
+      <w:r>
+        <w:t xml:space="preserve"> Otherwise, you won’t be able to see the data in SSMS without setting a user id.</w:t>
+      </w:r>
+    </w:p>
+    <w:p>
+      <w:r>
+        <w:t xml:space="preserve">I learned this the hard way. When I was writing the sample code for this section I couldn’t figure out why my test data scripts were successful, but the Orders table was empty. </w:t>
+      </w:r>
+      <w:r>
+        <w:t xml:space="preserve">It took me about </w:t>
+      </w:r>
+      <w:r>
+        <w:t xml:space="preserve">30 minutes </w:t>
+      </w:r>
+      <w:r>
+        <w:t xml:space="preserve">to </w:t>
+      </w:r>
+      <w:r>
+        <w:t>realize</w:t>
+      </w:r>
+      <w:r>
+        <w:t xml:space="preserve"> that my security policy was working flawlessly and was successfully hiding every record in the table</w:t>
+      </w:r>
+      <w:r>
+        <w:t>. Good times.</w:t>
+      </w:r>
+    </w:p>
+    <w:p>
+      <w:r>
+        <w:t>Once we have this predicate defined, we need to tell SQL Server where to use it.</w:t>
+      </w:r>
+    </w:p>
+    <w:p>
+      <w:r>
+        <w:rPr>
+          <w:b/>
+        </w:rPr>
+        <w:t>(</w:t>
+      </w:r>
+      <w:proofErr w:type="gramStart"/>
+      <w:r>
+        <w:rPr>
+          <w:b/>
+        </w:rPr>
+        <w:t>click</w:t>
+      </w:r>
+      <w:proofErr w:type="gramEnd"/>
+      <w:r>
+        <w:rPr>
+          <w:b/>
+        </w:rPr>
+        <w:t xml:space="preserve"> for RLS – policy)</w:t>
+      </w:r>
+    </w:p>
+    <w:p>
+      <w:r>
+        <w:lastRenderedPageBreak/>
+        <w:t>To do that, we create a security policy on the Orders table that contains a FILTER PREDICATE referencing the function we just created.</w:t>
+      </w:r>
+    </w:p>
+    <w:p>
+      <w:r>
+        <w:t>Once this is in place, any attempt to read from the Orders table will be subject to the access control logic we defined.</w:t>
+      </w:r>
+    </w:p>
+    <w:p>
+      <w:r>
+        <w:t xml:space="preserve">The </w:t>
+      </w:r>
+      <w:r>
+        <w:t>last piece of the puzzle is to actually set the user ID into the session context so that it’s available to the security policy.</w:t>
+      </w:r>
+    </w:p>
+    <w:p>
+      <w:r>
+        <w:rPr>
+          <w:b/>
+        </w:rPr>
+        <w:t>(</w:t>
+      </w:r>
+      <w:proofErr w:type="gramStart"/>
+      <w:r>
+        <w:rPr>
+          <w:b/>
+        </w:rPr>
+        <w:t>click</w:t>
+      </w:r>
+      <w:proofErr w:type="gramEnd"/>
+      <w:r>
+        <w:rPr>
+          <w:b/>
+        </w:rPr>
+        <w:t xml:space="preserve"> for RLS – </w:t>
+      </w:r>
+      <w:r>
+        <w:rPr>
+          <w:b/>
+        </w:rPr>
+        <w:t>EF interceptor</w:t>
+      </w:r>
+      <w:r>
+        <w:rPr>
+          <w:b/>
+        </w:rPr>
+        <w:t>)</w:t>
+      </w:r>
+    </w:p>
+    <w:p>
+      <w:r>
+        <w:t xml:space="preserve">To do that, we need some sort of hook that we can tap into and run custom code at the start of every database connection. </w:t>
+      </w:r>
+    </w:p>
+    <w:p>
+      <w:r>
+        <w:t xml:space="preserve">In Entity Framework, for example, we can </w:t>
+      </w:r>
+      <w:r>
+        <w:t xml:space="preserve">create a class that implements the </w:t>
+      </w:r>
+      <w:proofErr w:type="spellStart"/>
+      <w:r>
+        <w:t>IDbConnectionInterceptor</w:t>
+      </w:r>
+      <w:proofErr w:type="spellEnd"/>
+      <w:r>
+        <w:t xml:space="preserve"> interface and implement the “Opened” method. The code we put here gets run each time Entity Framework opens a new connection.</w:t>
+      </w:r>
+    </w:p>
+    <w:p>
+      <w:r>
+        <w:t>All we need to do is figure out who the current user is, and then add that value to the session context.</w:t>
+      </w:r>
+    </w:p>
+    <w:p>
+      <w:r>
+        <w:t>That’s it.</w:t>
+      </w:r>
+    </w:p>
+    <w:p>
+      <w:r>
+        <w:rPr>
+          <w:b/>
+        </w:rPr>
+        <w:t>(</w:t>
+      </w:r>
+      <w:proofErr w:type="gramStart"/>
+      <w:r>
+        <w:rPr>
+          <w:b/>
+        </w:rPr>
+        <w:t>click</w:t>
+      </w:r>
+      <w:proofErr w:type="gramEnd"/>
+      <w:r>
+        <w:rPr>
+          <w:b/>
+        </w:rPr>
+        <w:t xml:space="preserve"> for RLS – clean)</w:t>
+      </w:r>
+    </w:p>
+    <w:p>
+      <w:r>
+        <w:t>Once those things are in place, our feature code can be 100% focused on business logic</w:t>
+      </w:r>
+      <w:r>
+        <w:t xml:space="preserve"> because all of the access control is taking place automatically.</w:t>
+      </w:r>
+      <w:r>
+        <w:t xml:space="preserve"> Pretty sweet!</w:t>
+      </w:r>
+    </w:p>
+    <w:p>
+      <w:r>
+        <w:t>This is a very new feature in SQL Server and there are a couple of restrictions that you need to be aware of, so definitely do your own research before you totally replace your existing security code. Based on my preliminary analysis though it looks promising.</w:t>
+      </w:r>
+    </w:p>
+    <w:p>
+      <w:pPr>
+        <w:rPr>
+          <w:b/>
+        </w:rPr>
+      </w:pPr>
+    </w:p>
+    <w:p>
+      <w:pPr>
+        <w:pStyle w:val="Heading1"/>
+      </w:pPr>
+      <w:r>
+        <w:t>Page-level Authorization</w:t>
+      </w:r>
+    </w:p>
+    <w:p>
+      <w:r>
+        <w:t xml:space="preserve">I just showed you </w:t>
+      </w:r>
+      <w:r>
+        <w:t xml:space="preserve">three things </w:t>
+      </w:r>
+      <w:r>
+        <w:t xml:space="preserve">that you can implement completely in your framework, with no feature level code whatsoever. </w:t>
+      </w:r>
+    </w:p>
+    <w:p>
+      <w:r>
+        <w:t xml:space="preserve">In many cases, though, </w:t>
+      </w:r>
+      <w:r>
+        <w:t xml:space="preserve">the security concerns can’t be </w:t>
+      </w:r>
+      <w:r>
+        <w:rPr>
+          <w:i/>
+        </w:rPr>
+        <w:t xml:space="preserve">fully </w:t>
+      </w:r>
+      <w:r>
+        <w:t xml:space="preserve">swept under the covers. </w:t>
+      </w:r>
+      <w:r>
+        <w:t xml:space="preserve">Authorization is a good example of why. You can move the code that implements a permission check into the framework, </w:t>
+      </w:r>
+      <w:r>
+        <w:t xml:space="preserve">but you still need </w:t>
+      </w:r>
+      <w:r>
+        <w:rPr>
+          <w:i/>
+        </w:rPr>
+        <w:t>something</w:t>
+      </w:r>
+      <w:r>
+        <w:t xml:space="preserve"> </w:t>
+      </w:r>
+      <w:r>
+        <w:t xml:space="preserve">at </w:t>
+      </w:r>
+      <w:r>
+        <w:t xml:space="preserve">the feature </w:t>
+      </w:r>
+      <w:r>
+        <w:t xml:space="preserve">level </w:t>
+      </w:r>
+      <w:r>
+        <w:t xml:space="preserve">to indicate which permissions are required. </w:t>
+      </w:r>
+    </w:p>
+    <w:p>
+      <w:r>
+        <w:t xml:space="preserve">These next two examples are going to show you how </w:t>
+      </w:r>
+      <w:r>
+        <w:t>to take a declarative approach to those concerns so that you can decouple the implementation of the security check from the declaration that it’s actually needed.</w:t>
+      </w:r>
+    </w:p>
+    <w:p>
+      <w:r>
+        <w:t xml:space="preserve">Let’s </w:t>
+      </w:r>
+      <w:r>
+        <w:t xml:space="preserve">start with </w:t>
+      </w:r>
+      <w:r>
+        <w:t xml:space="preserve">a basic example </w:t>
+      </w:r>
+      <w:r>
+        <w:t xml:space="preserve">where we </w:t>
+      </w:r>
+      <w:r>
+        <w:t>want to ensure that only users with a specific permission are allowed to access a certain MVC endpoint.</w:t>
       </w:r>
     </w:p>
     <w:p>
@@ -2164,99 +3019,403 @@
         <w:pStyle w:val="Heading2"/>
       </w:pPr>
       <w:r>
-        <w:t>Access Control – Data access framework</w:t>
-      </w:r>
-    </w:p>
-    <w:p>
-      <w:r>
-        <w:t>The easiest way to make this a cross-cutting concern is to push the responsibility for access control into your data access code where it can be reused by multiple features.</w:t>
-      </w:r>
-    </w:p>
-    <w:p>
-      <w:r>
-        <w:t xml:space="preserve">Here’s an example </w:t>
-      </w:r>
-      <w:r>
-        <w:t xml:space="preserve">of a simple data service that provides two different ways to get order data. You can call </w:t>
+        <w:lastRenderedPageBreak/>
+        <w:t xml:space="preserve">Page-level </w:t>
       </w:r>
       <w:proofErr w:type="spellStart"/>
       <w:r>
-        <w:t>GetAll</w:t>
+        <w:t>auth</w:t>
       </w:r>
       <w:proofErr w:type="spellEnd"/>
       <w:r>
-        <w:t xml:space="preserve"> and get everything, or you can call </w:t>
+        <w:t>, feature code</w:t>
+      </w:r>
+    </w:p>
+    <w:p>
+      <w:r>
+        <w:t xml:space="preserve">If you implement this rule </w:t>
+      </w:r>
+      <w:r>
+        <w:t xml:space="preserve">in feature code </w:t>
+      </w:r>
+      <w:r>
+        <w:t>it will look something like this: somewhere in the body of each page or action you’ll check to see if the user has the necessary permission and, if not, you’ll kick them out.</w:t>
+      </w:r>
+    </w:p>
+    <w:p>
+      <w:r>
+        <w:t xml:space="preserve">This is simple, but it results in a lot of duplicative code. If you change how the permission check works, or if you decide you want to do something different than return an </w:t>
       </w:r>
       <w:proofErr w:type="spellStart"/>
       <w:r>
-        <w:t>GetById</w:t>
+        <w:t>HttpUnauthorizedResult</w:t>
       </w:r>
       <w:proofErr w:type="spellEnd"/>
       <w:r>
-        <w:t xml:space="preserve"> and get back a single order.</w:t>
-      </w:r>
-    </w:p>
-    <w:p>
-      <w:r>
-        <w:t xml:space="preserve">There are </w:t>
-      </w:r>
-      <w:r>
-        <w:t xml:space="preserve">two versions of each method – one that takes the current user as an argument, and one that doesn’t.  If you call the version that takes a user argument, then it </w:t>
-      </w:r>
-      <w:r>
-        <w:t>returns only the data that user can access</w:t>
-      </w:r>
-      <w:r>
-        <w:t>. If you call the version that doesn’t</w:t>
-      </w:r>
-      <w:r>
-        <w:t xml:space="preserve"> take a user</w:t>
-      </w:r>
-      <w:r>
-        <w:t xml:space="preserve">, </w:t>
-      </w:r>
-      <w:r>
-        <w:t xml:space="preserve">then it does no extra filtering and </w:t>
-      </w:r>
-      <w:r>
-        <w:t>you’re responsible fo</w:t>
-      </w:r>
-      <w:r>
-        <w:t>r doing your own access control in your feature code.</w:t>
-      </w:r>
-    </w:p>
-    <w:p>
-      <w:r>
-        <w:t>Why have two versions? Well, there might be scenarios where there is no “current user”, such as a</w:t>
-      </w:r>
-      <w:r>
-        <w:t xml:space="preserve">n automated maintenance program running on a schedule. </w:t>
-      </w:r>
-    </w:p>
-    <w:p>
-      <w:r>
-        <w:t xml:space="preserve">If you can avoid it, I’d recommend NOT having the insecure versions at all. But if you </w:t>
+        <w:t>, you’re going to have a lot of places to modify.</w:t>
+      </w:r>
+    </w:p>
+    <w:p>
+      <w:pPr>
+        <w:rPr>
+          <w:b/>
+        </w:rPr>
+      </w:pPr>
+      <w:r>
+        <w:rPr>
+          <w:b/>
+        </w:rPr>
+        <w:t>(</w:t>
+      </w:r>
+      <w:proofErr w:type="gramStart"/>
+      <w:r>
+        <w:rPr>
+          <w:b/>
+        </w:rPr>
+        <w:t>click</w:t>
+      </w:r>
+      <w:proofErr w:type="gramEnd"/>
+      <w:r>
+        <w:rPr>
+          <w:b/>
+        </w:rPr>
+        <w:t xml:space="preserve"> for </w:t>
+      </w:r>
+      <w:proofErr w:type="spellStart"/>
+      <w:r>
+        <w:rPr>
+          <w:b/>
+        </w:rPr>
+        <w:t>Auth</w:t>
+      </w:r>
+      <w:proofErr w:type="spellEnd"/>
+      <w:r>
+        <w:rPr>
+          <w:b/>
+        </w:rPr>
+        <w:t xml:space="preserve"> – feature #2)</w:t>
+      </w:r>
+    </w:p>
+    <w:p>
+      <w:r>
+        <w:t>The only thing about this piece of code that will change between features is the specific permission that is required</w:t>
+      </w:r>
+      <w:r>
+        <w:t xml:space="preserve">; the rest of </w:t>
+      </w:r>
+      <w:r>
+        <w:t>this code is boilerplate</w:t>
+      </w:r>
+      <w:r>
+        <w:t>, and tha</w:t>
+      </w:r>
+      <w:r>
+        <w:t>t makes it a good candidate for being solved in the framework.</w:t>
+      </w:r>
+    </w:p>
+    <w:p>
+      <w:pPr>
+        <w:pStyle w:val="Heading2"/>
+      </w:pPr>
+      <w:r>
+        <w:t xml:space="preserve">Page-level </w:t>
+      </w:r>
+      <w:proofErr w:type="spellStart"/>
+      <w:r>
+        <w:t>auth</w:t>
+      </w:r>
+      <w:proofErr w:type="spellEnd"/>
+      <w:r>
+        <w:t>, framework code</w:t>
+      </w:r>
+    </w:p>
+    <w:p>
+      <w:r>
+        <w:t xml:space="preserve">To make this a cross-cutting concern, extract the </w:t>
       </w:r>
       <w:r>
         <w:rPr>
           <w:i/>
         </w:rPr>
-        <w:t xml:space="preserve">do </w:t>
-      </w:r>
-      <w:r>
-        <w:t xml:space="preserve">have to provide </w:t>
-      </w:r>
-      <w:r>
-        <w:t xml:space="preserve">two versions of your data access methods, </w:t>
-      </w:r>
-      <w:r>
-        <w:t>I recommend a naming convention like you see here</w:t>
+        <w:t xml:space="preserve">implementation </w:t>
+      </w:r>
+      <w:r>
+        <w:t>of the permission check into an</w:t>
+      </w:r>
+      <w:r>
+        <w:t xml:space="preserve"> Action Filter</w:t>
+      </w:r>
+      <w:r>
+        <w:t xml:space="preserve"> attribute, and then provide the </w:t>
+      </w:r>
+      <w:r>
+        <w:rPr>
+          <w:i/>
+        </w:rPr>
+        <w:t xml:space="preserve">feature-specific </w:t>
+      </w:r>
+      <w:r>
+        <w:t>data as an argument to that attribute.</w:t>
+      </w:r>
+    </w:p>
+    <w:p>
+      <w:r>
+        <w:rPr>
+          <w:b/>
+        </w:rPr>
+        <w:t xml:space="preserve"> </w:t>
+      </w:r>
+      <w:r>
+        <w:rPr>
+          <w:b/>
+        </w:rPr>
+        <w:t>(</w:t>
+      </w:r>
+      <w:proofErr w:type="gramStart"/>
+      <w:r>
+        <w:rPr>
+          <w:b/>
+        </w:rPr>
+        <w:t>click</w:t>
+      </w:r>
+      <w:proofErr w:type="gramEnd"/>
+      <w:r>
+        <w:rPr>
+          <w:b/>
+        </w:rPr>
+        <w:t xml:space="preserve"> for implementation)</w:t>
+      </w:r>
+    </w:p>
+    <w:p>
+      <w:r>
+        <w:t xml:space="preserve">The implementation is really straightforward. </w:t>
+      </w:r>
+      <w:r>
+        <w:t>MVC will automatically execute the code at the right time, so t</w:t>
+      </w:r>
+      <w:r>
+        <w:t xml:space="preserve">he only tricky thing is figuring out </w:t>
+      </w:r>
+      <w:r>
+        <w:t>what permissions the user has</w:t>
+      </w:r>
+      <w:r>
+        <w:t xml:space="preserve">. </w:t>
+      </w:r>
+      <w:r>
+        <w:t xml:space="preserve">If your controllers all derive </w:t>
+      </w:r>
+      <w:r>
+        <w:t xml:space="preserve">from that base class I keep talking about, then just add a </w:t>
+      </w:r>
+      <w:r>
+        <w:t>“</w:t>
+      </w:r>
+      <w:proofErr w:type="spellStart"/>
+      <w:r>
+        <w:t>CurrentUser</w:t>
+      </w:r>
+      <w:proofErr w:type="spellEnd"/>
+      <w:r>
+        <w:t>” property to that base controller</w:t>
+      </w:r>
+      <w:r>
+        <w:t xml:space="preserve"> and then you can access it with a little bit of casting.</w:t>
+      </w:r>
+    </w:p>
+    <w:p>
+      <w:r>
+        <w:t>Once we know who the user is, we can enforce the permission check from a centralized place.</w:t>
+      </w:r>
+    </w:p>
+    <w:p>
+      <w:pPr>
+        <w:pStyle w:val="Heading1"/>
+      </w:pPr>
+      <w:r>
+        <w:t>Property-level Authorization</w:t>
+      </w:r>
+    </w:p>
+    <w:p>
+      <w:r>
+        <w:t>In some cases, you might need to apply permission checks at a more granular level than you get with page-level authorization. For instance, certain parts of a page might be hidden or locked based on the user’s permissions, or specific pieces of data might be hidden for certain types of users.</w:t>
+      </w:r>
+    </w:p>
+    <w:p>
+      <w:r>
+        <w:t>With a little extra effort, you can handle these requirements with framework level code as well.</w:t>
+      </w:r>
+    </w:p>
+    <w:p>
+      <w:pPr>
+        <w:pStyle w:val="Heading2"/>
+      </w:pPr>
+      <w:r>
+        <w:t xml:space="preserve">Property-level </w:t>
+      </w:r>
+      <w:proofErr w:type="spellStart"/>
+      <w:r>
+        <w:t>auth</w:t>
+      </w:r>
+      <w:proofErr w:type="spellEnd"/>
+      <w:r>
+        <w:t>, feature code</w:t>
+      </w:r>
+    </w:p>
+    <w:p>
+      <w:r>
+        <w:t xml:space="preserve">This is a feature-level code sample from a view model in my sample app. It implements a business rule that a user must </w:t>
+      </w:r>
+      <w:r>
+        <w:t>have a specific permission in order to see plain-text social security numbers.</w:t>
+      </w:r>
+      <w:r>
+        <w:t xml:space="preserve"> If the user doesn’t have the permission, the value gets masked for display.</w:t>
+      </w:r>
+    </w:p>
+    <w:p>
+      <w:r>
+        <w:t>Just like with page-level authorization</w:t>
+      </w:r>
+      <w:r>
+        <w:t>,</w:t>
+      </w:r>
+      <w:r>
+        <w:t xml:space="preserve"> this is simple to do</w:t>
+      </w:r>
+      <w:r>
+        <w:t xml:space="preserve"> in the feature code</w:t>
+      </w:r>
+      <w:r>
+        <w:t xml:space="preserve">, but it can result in a lot of </w:t>
+      </w:r>
+      <w:r>
+        <w:t>duplication</w:t>
       </w:r>
       <w:r>
         <w:t>.</w:t>
       </w:r>
-    </w:p>
-    <w:p>
+      <w:r>
+        <w:t xml:space="preserve"> It also requires that we couple the object model to the concept of a user identity, which might be undesirable.</w:t>
+      </w:r>
+    </w:p>
+    <w:p>
+      <w:r>
+        <w:t>And s</w:t>
+      </w:r>
+      <w:r>
+        <w:t xml:space="preserve">ince this rule applies to </w:t>
+      </w:r>
+      <w:r>
+        <w:rPr>
+          <w:i/>
+        </w:rPr>
+        <w:t xml:space="preserve">any </w:t>
+      </w:r>
+      <w:r>
+        <w:t xml:space="preserve">feature that displays SSNs, it meets our definition of a cross cutting concern </w:t>
+      </w:r>
+      <w:r>
+        <w:t>that should be extracted from feature level code.</w:t>
+      </w:r>
+    </w:p>
+    <w:p>
+      <w:pPr>
+        <w:pStyle w:val="Heading2"/>
+      </w:pPr>
+      <w:r>
+        <w:lastRenderedPageBreak/>
+        <w:t xml:space="preserve">Property-level </w:t>
+      </w:r>
+      <w:proofErr w:type="spellStart"/>
+      <w:r>
+        <w:t>auth</w:t>
+      </w:r>
+      <w:proofErr w:type="spellEnd"/>
+      <w:r>
+        <w:t>, framework code</w:t>
+      </w:r>
+    </w:p>
+    <w:p>
+      <w:r>
+        <w:t xml:space="preserve">This is what we’d </w:t>
+      </w:r>
+      <w:r>
+        <w:rPr>
+          <w:i/>
+        </w:rPr>
+        <w:t xml:space="preserve">like </w:t>
+      </w:r>
+      <w:r>
+        <w:t>to do: just put an attribute on the property, declare the necessary permission, and be done with it.</w:t>
+      </w:r>
+    </w:p>
+    <w:p>
+      <w:r>
+        <w:t xml:space="preserve">If this worked, it would be awesome. There’s no reference in this class to my Application User object, </w:t>
+      </w:r>
+      <w:r>
+        <w:t>which is a cleaner design</w:t>
+      </w:r>
+      <w:r>
+        <w:t xml:space="preserve">, and it would be really easy to use this approach on multiple properties of multiple classes without </w:t>
+      </w:r>
+      <w:r>
+        <w:t>duplicating any code.</w:t>
+      </w:r>
+    </w:p>
+    <w:p>
+      <w:r>
+        <w:t xml:space="preserve">Unfortunately, this is easier said than done. Putting attributes on MVC actions is easy because the MVC framework provides specific hooks for those attributes to plug into. By default, however, .NET doesn’t provide any hooks for property access. There’s no way to </w:t>
+      </w:r>
+      <w:r>
+        <w:rPr>
+          <w:i/>
+        </w:rPr>
+        <w:t xml:space="preserve">automatically </w:t>
+      </w:r>
+      <w:r>
+        <w:t>run this code whenever someone tries to read the SSN property.</w:t>
+      </w:r>
+    </w:p>
+    <w:p>
+      <w:r>
+        <w:t xml:space="preserve">Fortunately, we can use a really neat tool called </w:t>
+      </w:r>
+      <w:proofErr w:type="spellStart"/>
+      <w:r>
+        <w:t>PostSharp</w:t>
+      </w:r>
+      <w:proofErr w:type="spellEnd"/>
+      <w:r>
+        <w:t xml:space="preserve"> to </w:t>
+      </w:r>
+      <w:r>
+        <w:rPr>
+          <w:i/>
+        </w:rPr>
+        <w:t xml:space="preserve">create </w:t>
+      </w:r>
+      <w:r>
+        <w:t>those hooks.</w:t>
+      </w:r>
+    </w:p>
+    <w:p>
+      <w:proofErr w:type="spellStart"/>
+      <w:r>
+        <w:t>PostSharp</w:t>
+      </w:r>
+      <w:proofErr w:type="spellEnd"/>
+      <w:r>
+        <w:t xml:space="preserve"> is an Aspect Oriented Programming tool that is specifically designed to handle cross cutting concerns. It works by modifying the IL that is produced by the C# compiler in order to do things that aren’t natively supported in the language.</w:t>
+      </w:r>
+    </w:p>
+    <w:p>
+      <w:pPr>
+        <w:rPr>
+          <w:b/>
+        </w:rPr>
+      </w:pPr>
       <w:r>
         <w:rPr>
           <w:b/>
@@ -2275,149 +3434,348 @@
         <w:rPr>
           <w:b/>
         </w:rPr>
-        <w:t xml:space="preserve"> for Access Control – framework, with “secure” names)</w:t>
-      </w:r>
-    </w:p>
-    <w:p>
-      <w:r>
-        <w:t>In this case, I’ve added the suffix “Insecure” to the methods that do NOT do any access control. The idea here is to remind programmers of their obligations when calling these methods.</w:t>
-      </w:r>
-    </w:p>
-    <w:p>
-      <w:r>
-        <w:t xml:space="preserve">For instance, if </w:t>
-      </w:r>
-      <w:r>
-        <w:t>I type “</w:t>
+        <w:t xml:space="preserve"> for </w:t>
       </w:r>
       <w:proofErr w:type="spellStart"/>
       <w:r>
-        <w:t>OrderService.GetById</w:t>
+        <w:rPr>
+          <w:b/>
+        </w:rPr>
+        <w:t>PostSharp</w:t>
       </w:r>
       <w:proofErr w:type="spellEnd"/>
       <w:r>
-        <w:t>”, it isn’t explicit</w:t>
-      </w:r>
-      <w:r>
-        <w:t>ly obvious</w:t>
-      </w:r>
-      <w:r>
-        <w:t xml:space="preserve"> whether or not </w:t>
-      </w:r>
-      <w:r>
-        <w:t xml:space="preserve">access control is being handled. </w:t>
-      </w:r>
-      <w:r>
-        <w:t>But if I type “</w:t>
+        <w:rPr>
+          <w:b/>
+        </w:rPr>
+        <w:t xml:space="preserve"> #1</w:t>
+      </w:r>
+      <w:r>
+        <w:rPr>
+          <w:b/>
+        </w:rPr>
+        <w:t>)</w:t>
+      </w:r>
+    </w:p>
+    <w:p>
+      <w:r>
+        <w:t>Here’s an example. This is a standard C# property. Behind the scenes, the C# compiler creates a getter method that returns some instance variable, and any code that reads this property is essentially calling this method. The property syntax is just a syntactic sugar over this getter method.</w:t>
+      </w:r>
+    </w:p>
+    <w:p>
+      <w:pPr>
+        <w:rPr>
+          <w:b/>
+        </w:rPr>
+      </w:pPr>
+      <w:r>
+        <w:rPr>
+          <w:b/>
+        </w:rPr>
+        <w:t>(</w:t>
+      </w:r>
+      <w:proofErr w:type="gramStart"/>
+      <w:r>
+        <w:rPr>
+          <w:b/>
+        </w:rPr>
+        <w:t>click</w:t>
+      </w:r>
+      <w:proofErr w:type="gramEnd"/>
+      <w:r>
+        <w:rPr>
+          <w:b/>
+        </w:rPr>
+        <w:t xml:space="preserve"> </w:t>
+      </w:r>
+      <w:r>
+        <w:rPr>
+          <w:b/>
+        </w:rPr>
+        <w:t xml:space="preserve">for </w:t>
       </w:r>
       <w:proofErr w:type="spellStart"/>
       <w:r>
-        <w:t>GetById</w:t>
-      </w:r>
-      <w:r>
-        <w:rPr>
-          <w:u w:val="single"/>
-        </w:rPr>
-        <w:t>Insecure</w:t>
+        <w:rPr>
+          <w:b/>
+        </w:rPr>
+        <w:t>PostSharp</w:t>
       </w:r>
       <w:proofErr w:type="spellEnd"/>
       <w:r>
-        <w:t xml:space="preserve">”, that’s a pretty clear reminder that I’m on the hook for </w:t>
-      </w:r>
-      <w:r>
-        <w:t>security in my feature code.</w:t>
-      </w:r>
-    </w:p>
-    <w:p>
-      <w:r>
-        <w:t xml:space="preserve">This approach is better than nothing, and it </w:t>
-      </w:r>
-      <w:r>
-        <w:t xml:space="preserve">does </w:t>
-      </w:r>
-      <w:r>
-        <w:t xml:space="preserve">push the access control logic down from the </w:t>
-      </w:r>
-      <w:r>
-        <w:t>top level feature code</w:t>
-      </w:r>
-      <w:r>
-        <w:t xml:space="preserve"> and into the data access layer. But this is far from “secure by default”; </w:t>
-      </w:r>
-      <w:r>
-        <w:t>the security code needs to be manually added to every data access method, and that can result in a lot of duplication. It can also result in a lot of inconsistency if each method implements those rules in a haphazard way.</w:t>
-      </w:r>
-    </w:p>
-    <w:p>
-      <w:pPr>
-        <w:pStyle w:val="Heading2"/>
-      </w:pPr>
-      <w:r>
-        <w:t>Access Control – Row Level Security</w:t>
-      </w:r>
-    </w:p>
-    <w:p>
-      <w:r>
-        <w:t xml:space="preserve">Another way to handle access control is through a technique called Row Level Security. </w:t>
-      </w:r>
-      <w:r>
-        <w:t xml:space="preserve">The idea here is </w:t>
-      </w:r>
-      <w:r>
-        <w:t xml:space="preserve">that instead of filtering out data in our application code, we </w:t>
-      </w:r>
-      <w:r>
-        <w:t xml:space="preserve">create a security policy </w:t>
-      </w:r>
+        <w:rPr>
+          <w:b/>
+        </w:rPr>
+        <w:t xml:space="preserve"> #2)</w:t>
+      </w:r>
+    </w:p>
+    <w:p>
+      <w:r>
+        <w:t xml:space="preserve">Using </w:t>
+      </w:r>
+      <w:proofErr w:type="spellStart"/>
+      <w:r>
+        <w:t>PostSharp</w:t>
+      </w:r>
+      <w:proofErr w:type="spellEnd"/>
+      <w:r>
+        <w:t>, I can create what’s called a “property interception aspect”. This is basically a piece of code that we want to “inject into” the property.</w:t>
+      </w:r>
+    </w:p>
+    <w:p>
+      <w:r>
+        <w:t xml:space="preserve">When I compile the project, the </w:t>
+      </w:r>
+      <w:proofErr w:type="spellStart"/>
+      <w:r>
+        <w:t>PostSharp</w:t>
+      </w:r>
+      <w:proofErr w:type="spellEnd"/>
+      <w:r>
+        <w:t xml:space="preserve"> engine basically re-writes the getter method, injecting the code from the aspect into it.</w:t>
+      </w:r>
+    </w:p>
+    <w:p>
+      <w:r>
+        <w:t>Now, any code that is reading that SSN property is actually calling a method that now includes the security code.</w:t>
+      </w:r>
+    </w:p>
+    <w:p>
+      <w:r>
+        <w:rPr>
+          <w:b/>
+        </w:rPr>
+        <w:t xml:space="preserve"> </w:t>
+      </w:r>
+      <w:r>
+        <w:rPr>
+          <w:b/>
+        </w:rPr>
+        <w:t>(</w:t>
+      </w:r>
+      <w:proofErr w:type="gramStart"/>
+      <w:r>
+        <w:rPr>
+          <w:b/>
+        </w:rPr>
+        <w:t>click</w:t>
+      </w:r>
+      <w:proofErr w:type="gramEnd"/>
+      <w:r>
+        <w:rPr>
+          <w:b/>
+        </w:rPr>
+        <w:t xml:space="preserve"> for </w:t>
+      </w:r>
+      <w:proofErr w:type="spellStart"/>
+      <w:r>
+        <w:rPr>
+          <w:b/>
+        </w:rPr>
+        <w:t>PostSharp</w:t>
+      </w:r>
+      <w:proofErr w:type="spellEnd"/>
+      <w:r>
+        <w:rPr>
+          <w:b/>
+        </w:rPr>
+        <w:t xml:space="preserve"> </w:t>
+      </w:r>
+      <w:r>
+        <w:rPr>
+          <w:b/>
+        </w:rPr>
+        <w:t xml:space="preserve">interceptor </w:t>
+      </w:r>
+      <w:r>
+        <w:rPr>
+          <w:b/>
+        </w:rPr>
+        <w:t>code</w:t>
+      </w:r>
+      <w:r>
+        <w:t>)</w:t>
+      </w:r>
+    </w:p>
+    <w:p>
+      <w:r>
+        <w:t>This is what that interception aspect actually looks like.</w:t>
+      </w:r>
+    </w:p>
+    <w:p>
+      <w:r>
+        <w:t>First, I created a base class called a “</w:t>
+      </w:r>
+      <w:proofErr w:type="spellStart"/>
+      <w:r>
+        <w:t>UserAwarePropertyInterceptor</w:t>
+      </w:r>
+      <w:proofErr w:type="spellEnd"/>
+      <w:r>
+        <w:t xml:space="preserve">”. That class is responsible for talking to the current thread and figuring out who the current user is. This is what allows us to </w:t>
+      </w:r>
+      <w:r>
+        <w:t>decouple the view model itself from the application user class.</w:t>
+      </w:r>
+    </w:p>
+    <w:p>
+      <w:proofErr w:type="spellStart"/>
+      <w:r>
+        <w:t>PostSharp</w:t>
+      </w:r>
+      <w:proofErr w:type="spellEnd"/>
+      <w:r>
+        <w:t xml:space="preserve"> gives us this </w:t>
+      </w:r>
+      <w:proofErr w:type="spellStart"/>
       <w:r>
         <w:rPr>
           <w:i/>
         </w:rPr>
-        <w:t xml:space="preserve">in the database itself </w:t>
-      </w:r>
-      <w:r>
-        <w:t>that does the filtering</w:t>
-      </w:r>
-      <w:r>
-        <w:t xml:space="preserve">. Then, the application can simply ask for the data it needs, and the database will only return the data that the user is allowed to access. This </w:t>
-      </w:r>
-      <w:r>
-        <w:t xml:space="preserve">essentially makes the access control transparent to the application code and </w:t>
-      </w:r>
-      <w:r>
-        <w:t>make</w:t>
-      </w:r>
-      <w:r>
-        <w:t>s</w:t>
+        <w:t>OnGetValue</w:t>
+      </w:r>
+      <w:proofErr w:type="spellEnd"/>
+      <w:r>
+        <w:t xml:space="preserve"> method to override. This method </w:t>
+      </w:r>
+      <w:r>
+        <w:t>basically provides the code that will get injected into that property getter method.</w:t>
       </w:r>
       <w:r>
         <w:t xml:space="preserve"> </w:t>
       </w:r>
       <w:r>
-        <w:t xml:space="preserve">the entire </w:t>
-      </w:r>
-      <w:r>
-        <w:t xml:space="preserve">data access </w:t>
-      </w:r>
-      <w:r>
-        <w:t xml:space="preserve">layer </w:t>
-      </w:r>
-      <w:r>
-        <w:t>“secure by default”.</w:t>
-      </w:r>
-    </w:p>
-    <w:p>
-      <w:r>
-        <w:t>Of course, the devil is in the details, and this approach depends heavily on making this security policy thing aware of who the current user is. Unless you want to give each of your users a dedicated database login, this is typically easier said than done.</w:t>
+        <w:t xml:space="preserve">This is where I put the permission check and, if the user doesn’t have the necessary privileges, </w:t>
+      </w:r>
+      <w:r>
+        <w:t>I return a masked value instead of the raw SSN.</w:t>
+      </w:r>
+    </w:p>
+    <w:p>
+      <w:r>
+        <w:rPr>
+          <w:b/>
+        </w:rPr>
+        <w:t>(</w:t>
+      </w:r>
+      <w:proofErr w:type="gramStart"/>
+      <w:r>
+        <w:rPr>
+          <w:b/>
+        </w:rPr>
+        <w:t>click</w:t>
+      </w:r>
+      <w:proofErr w:type="gramEnd"/>
+      <w:r>
+        <w:rPr>
+          <w:b/>
+        </w:rPr>
+        <w:t xml:space="preserve"> for view model code again)</w:t>
       </w:r>
     </w:p>
     <w:p>
       <w:r>
         <w:lastRenderedPageBreak/>
-        <w:t>However, SQL Server 2016 added a new feature that makes this much, much easier to do.</w:t>
-      </w:r>
-    </w:p>
-    <w:p>
+        <w:t xml:space="preserve">And as a result of that </w:t>
+      </w:r>
+      <w:proofErr w:type="spellStart"/>
+      <w:r>
+        <w:t>PostSharp</w:t>
+      </w:r>
+      <w:proofErr w:type="spellEnd"/>
+      <w:r>
+        <w:t xml:space="preserve"> magic, I’m able to do exactly what I want to do. All I need to do is put this “</w:t>
+      </w:r>
+      <w:proofErr w:type="spellStart"/>
+      <w:r>
+        <w:t>MaskedValue</w:t>
+      </w:r>
+      <w:proofErr w:type="spellEnd"/>
+      <w:r>
+        <w:t>” attribute on a view model property, and the raw value of that property will be automatically hidden if the user lacks the correct permissions.</w:t>
+      </w:r>
+    </w:p>
+    <w:p>
+      <w:proofErr w:type="spellStart"/>
+      <w:r>
+        <w:t>PostSharp</w:t>
+      </w:r>
+      <w:proofErr w:type="spellEnd"/>
+      <w:r>
+        <w:t xml:space="preserve"> has tons of other uses as well. Instead of just masking values, we could implement an encryption scheme as well. The interception aspect could encrypt a value when it’s being stored and decrypt it when it’s being read. I don’t have time to show it today, but there’s a working sample of this in my demo app.</w:t>
+      </w:r>
+    </w:p>
+    <w:p>
+      <w:proofErr w:type="spellStart"/>
+      <w:r>
+        <w:t>PostSharp</w:t>
+      </w:r>
+      <w:proofErr w:type="spellEnd"/>
+      <w:r>
+        <w:t xml:space="preserve"> can also intercept method calls, not just property access. You could use it to automatically inject access control code into every MVC controller action, if you don’t want to take a property-based approach. You could use it for auditing, for logging, there are tons of use cases where it can radically simplify your feature code by eliminating cross-cutting concerns.</w:t>
+      </w:r>
+    </w:p>
+    <w:p>
+      <w:proofErr w:type="spellStart"/>
+      <w:r>
+        <w:t>PostSharp</w:t>
+      </w:r>
+      <w:proofErr w:type="spellEnd"/>
+      <w:r>
+        <w:t xml:space="preserve"> is available on </w:t>
+      </w:r>
+      <w:proofErr w:type="spellStart"/>
+      <w:r>
+        <w:t>Nuget</w:t>
+      </w:r>
+      <w:proofErr w:type="spellEnd"/>
+      <w:r>
+        <w:t xml:space="preserve"> and I encourage you to check it out on your own, or through my demo app. It IS a paid tool, although there’s a free version available if your projects are small and simple enough. The cost is extremely reasonable given the things it can do.</w:t>
+      </w:r>
+    </w:p>
+    <w:p>
+      <w:pPr>
+        <w:pStyle w:val="Heading1"/>
+      </w:pPr>
+      <w:r>
+        <w:t>Auditing and Testing</w:t>
+      </w:r>
+    </w:p>
+    <w:p>
+      <w:r>
+        <w:t xml:space="preserve">For the final segment of this </w:t>
+      </w:r>
+      <w:r>
+        <w:t>session</w:t>
+      </w:r>
+      <w:r>
+        <w:t xml:space="preserve"> I want to talk about auditing and testing.</w:t>
+      </w:r>
+    </w:p>
+    <w:p>
+      <w:r>
+        <w:t xml:space="preserve">Building a secure system is about more than just writing secure code. It’s also about the overall development process and how effectively it </w:t>
+      </w:r>
+      <w:r>
+        <w:t>helps your team spot and remove vulnerabilities that might otherwise sneak past the developer.</w:t>
+      </w:r>
+    </w:p>
+    <w:p>
+      <w:r>
+        <w:t>In my experience, exhaustively testing the security of an application is a moving target. You can spend an obscene amount of time and energy doing a full system test, and then your confidence in the results vanishes with the first non-trivial commit that gets pushed. Every time a dev changes existing code there’s the risk that they inadvertently broke an existing security check, or inadvertently introduced a new vulnerability.</w:t>
+      </w:r>
+    </w:p>
+    <w:p>
+      <w:r>
+        <w:t>One way to mitigate that risk is to automate as much of the security audit and testing as possible, so that you can continually re-run it as the code changes. And in very general terms, this will be easier to do when you’ve isolated your security code into cross cutting concerns.</w:t>
+      </w:r>
+    </w:p>
+    <w:p>
+      <w:pPr>
+        <w:rPr>
+          <w:b/>
+        </w:rPr>
+      </w:pPr>
       <w:r>
         <w:rPr>
           <w:b/>
@@ -2436,25 +3794,75 @@
         <w:rPr>
           <w:b/>
         </w:rPr>
-        <w:t xml:space="preserve"> for RLS)</w:t>
-      </w:r>
-    </w:p>
-    <w:p>
-      <w:r>
-        <w:t xml:space="preserve">This new feature is called the “session context”, and it’s basically a key/value collection that’s scoped to the database connection. This gives us a global dictionary that is shared by all queries within a connection. </w:t>
-      </w:r>
-    </w:p>
-    <w:p>
-      <w:r>
-        <w:t>You put a value into the collection like this, and you can select it back out like this.</w:t>
-      </w:r>
-      <w:r>
-        <w:t xml:space="preserve"> And you can read this value anywhere in the connection: inside a view, inside a stored procedure, etc.</w:t>
-      </w:r>
-    </w:p>
-    <w:p>
-      <w:r>
-        <w:t>This now gives us a really easy way to tell that security policy who the current user is. Here’s how it all works.</w:t>
+        <w:t xml:space="preserve"> for endpoint example)</w:t>
+      </w:r>
+    </w:p>
+    <w:p>
+      <w:r>
+        <w:t>Here’s an example:</w:t>
+      </w:r>
+    </w:p>
+    <w:p>
+      <w:r>
+        <w:t xml:space="preserve">Let’s say we have a large website with lots of different endpoints. </w:t>
+      </w:r>
+      <w:r>
+        <w:t xml:space="preserve">It’s reasonable to expect the </w:t>
+      </w:r>
+      <w:r>
+        <w:t xml:space="preserve">QA team to </w:t>
+      </w:r>
+      <w:r>
+        <w:t xml:space="preserve">validate </w:t>
+      </w:r>
+      <w:r>
+        <w:t xml:space="preserve">that </w:t>
+      </w:r>
+      <w:r>
+        <w:t>every endpoint implements the correct permission check</w:t>
+      </w:r>
+      <w:r>
+        <w:t>.</w:t>
+      </w:r>
+      <w:r>
+        <w:t xml:space="preserve"> </w:t>
+      </w:r>
+    </w:p>
+    <w:p>
+      <w:r>
+        <w:t>The brute force approach would be for QA to perform black-box testing against every single endpoint, verifying that the authentication and authorization checks are properly implemented. This is a really expensive way to go; even if they automate those tests, they still need to spend a lot of effort granting and removing permissions for each test, and automated browser-level tests can be very brittle.</w:t>
+      </w:r>
+    </w:p>
+    <w:p>
+      <w:r>
+        <w:lastRenderedPageBreak/>
+        <w:t xml:space="preserve">Another approach would be for the dev to </w:t>
+      </w:r>
+      <w:r>
+        <w:t xml:space="preserve">write unit tests for those controller actions, but if that’s </w:t>
+      </w:r>
+      <w:r>
+        <w:rPr>
+          <w:i/>
+        </w:rPr>
+        <w:t xml:space="preserve">all </w:t>
+      </w:r>
+      <w:r>
+        <w:t>we do then we’re not giving QA an opportunity to double-check the developer’s work</w:t>
+      </w:r>
+      <w:r>
+        <w:t xml:space="preserve">. The testing is less expensive, but at the cost of creating </w:t>
+      </w:r>
+      <w:r>
+        <w:t xml:space="preserve">a single point of failure. </w:t>
+      </w:r>
+    </w:p>
+    <w:p>
+      <w:r>
+        <w:t>In the best of both worlds we’d have QA involved in the verification process, but they’d have a more efficient way of doing so. And, i</w:t>
+      </w:r>
+      <w:r>
+        <w:t>f you’ve implemented your security code as cross-cutting concerns, then you have some interesting options available to you.</w:t>
       </w:r>
     </w:p>
     <w:p>
@@ -2481,85 +3889,39 @@
         <w:rPr>
           <w:b/>
         </w:rPr>
-        <w:t xml:space="preserve"> for RLS – security policy)</w:t>
-      </w:r>
-    </w:p>
-    <w:p>
-      <w:r>
-        <w:t>First, we need to create what’s called a predicate function. This function will get executed against each row of a result set containing Order records. If the function returns TRUE then the Order gets returned, and if it returns FALSE the order is not returned.</w:t>
-      </w:r>
-    </w:p>
-    <w:p>
-      <w:r>
-        <w:t xml:space="preserve">The function assumes that the current user ID has been added to the session context. It accepts as input the user ID associated with an Order. </w:t>
-      </w:r>
-    </w:p>
-    <w:p>
-      <w:r>
-        <w:t>If the user ID that’s passed in is equal to the value in the session context, then it means that the given order record is owned by the current user, and the function returns TRUE.</w:t>
-      </w:r>
-    </w:p>
-    <w:p>
-      <w:r>
-        <w:t>If the user ID that’s passed in is NOT equal to the value in the session context, we do a permission lookup for the currently logged in user. If they are allowed to manage all orders, we return TRUE, and otherwise we return FALSE.</w:t>
-      </w:r>
-    </w:p>
-    <w:p>
-      <w:r>
-        <w:t>You can think of this like a lam</w:t>
-      </w:r>
-      <w:r>
-        <w:t>b</w:t>
-      </w:r>
-      <w:r>
-        <w:t>da expression that you might pass into a LINQ query, it’s basically a filter function that is used to reduce a result set.</w:t>
-      </w:r>
-    </w:p>
-    <w:p>
-      <w:r>
-        <w:t xml:space="preserve">There is one </w:t>
+        <w:t xml:space="preserve"> for </w:t>
+      </w:r>
+      <w:r>
+        <w:rPr>
+          <w:b/>
+        </w:rPr>
+        <w:t>reflection)</w:t>
+      </w:r>
+    </w:p>
+    <w:p>
+      <w:r>
+        <w:t xml:space="preserve">For </w:t>
+      </w:r>
+      <w:r>
+        <w:t>instance, if you’ve implemented your authorization checks using attributes, then it’s really easy to write a little bit of reflection code to generate a report like this.</w:t>
+      </w:r>
+    </w:p>
+    <w:p>
+      <w:r>
+        <w:t xml:space="preserve">This is a snippet of a report from my demo app showing a couple of endpoints. You can see that a couple of them allow public access, others require a login but do not require any specific permissions, and one of them is only accessible to logged in users that also have the </w:t>
       </w:r>
       <w:proofErr w:type="spellStart"/>
       <w:r>
-        <w:t>gotcha</w:t>
+        <w:t>ManageOrders</w:t>
       </w:r>
       <w:proofErr w:type="spellEnd"/>
       <w:r>
-        <w:t xml:space="preserve"> here: when we’re done, the security policy is going to execute this predicate whenever ANYONE tries to access the Orders table. It’s important that you check to see if the user ID is in the session context or not. </w:t>
-      </w:r>
-      <w:r>
-        <w:t>If not, don’t filter anything.</w:t>
-      </w:r>
-      <w:r>
-        <w:t xml:space="preserve"> Otherwise, you won’t be able to see the data in SSMS without setting a user id.</w:t>
-      </w:r>
-    </w:p>
-    <w:p>
-      <w:r>
-        <w:t xml:space="preserve">I learned this the hard way. When I was writing the sample code for this section I couldn’t figure out why my test data scripts were successful, but the Orders table was empty. </w:t>
-      </w:r>
-      <w:r>
-        <w:t xml:space="preserve">It took me about </w:t>
-      </w:r>
-      <w:r>
-        <w:t xml:space="preserve">30 minutes </w:t>
-      </w:r>
-      <w:r>
-        <w:t xml:space="preserve">to </w:t>
-      </w:r>
-      <w:r>
-        <w:t>realize</w:t>
-      </w:r>
-      <w:r>
-        <w:t xml:space="preserve"> that my security policy was working flawlessly and was successfully hiding every record in the table</w:t>
-      </w:r>
-      <w:r>
-        <w:t>. Good times.</w:t>
-      </w:r>
-    </w:p>
-    <w:p>
-      <w:r>
-        <w:t>Once we have this predicate defined, we need to tell SQL Server where to use it.</w:t>
+        <w:t xml:space="preserve"> permission.</w:t>
+      </w:r>
+    </w:p>
+    <w:p>
+      <w:r>
+        <w:t>If you publish this report to your QA team, they can be responsible for cross-referencing this data against their security matrix or requirements documents or whatever, so they can maximize the time they spend looking for mistakes and minimize the time they spend fighting with tooling or automating the browser.</w:t>
       </w:r>
     </w:p>
     <w:p>
@@ -2581,26 +3943,145 @@
         <w:rPr>
           <w:b/>
         </w:rPr>
-        <w:t xml:space="preserve"> for RLS – policy)</w:t>
-      </w:r>
-    </w:p>
-    <w:p>
-      <w:r>
-        <w:t>To do that, we create a security policy on the Orders table that contains a FILTER PREDICATE referencing the function we just created.</w:t>
-      </w:r>
-    </w:p>
-    <w:p>
+        <w:t xml:space="preserve"> for code sample)</w:t>
+      </w:r>
+    </w:p>
+    <w:p>
+      <w:r>
+        <w:t>That report was really easy to create.</w:t>
+      </w:r>
+      <w:r>
+        <w:t xml:space="preserve"> This is basically all it took.</w:t>
+      </w:r>
+    </w:p>
+    <w:p>
+      <w:r>
+        <w:t xml:space="preserve">Using reflection, I look for every class that is a type of MVC Controller, I identify all of the public instance methods that are available as endpoints, I ignore some behind-the-scenes stuff added by the MVC framework itself, and then I return an anonymous data structure summarizing those methods. </w:t>
+      </w:r>
+    </w:p>
+    <w:p>
+      <w:pPr>
+        <w:rPr>
+          <w:b/>
+        </w:rPr>
+      </w:pPr>
+      <w:r>
+        <w:rPr>
+          <w:b/>
+        </w:rPr>
+        <w:t>(</w:t>
+      </w:r>
+      <w:proofErr w:type="gramStart"/>
+      <w:r>
+        <w:rPr>
+          <w:b/>
+        </w:rPr>
+        <w:t>click</w:t>
+      </w:r>
+      <w:proofErr w:type="gramEnd"/>
+      <w:r>
+        <w:rPr>
+          <w:b/>
+        </w:rPr>
+        <w:t xml:space="preserve"> for sample #2)</w:t>
+      </w:r>
+    </w:p>
+    <w:p>
+      <w:r>
+        <w:t>After that, all it takes is a short loop over the data structure to generate the report. Since both the authentication and authorization data are expressed as attributes, it’s easy to use reflection to determine which endpoints require a login or a permission.</w:t>
+      </w:r>
+    </w:p>
+    <w:p>
+      <w:r>
+        <w:t xml:space="preserve">If I had implemented those checks as plain-old feature code, rather than using attributes, this would have been a lot harder to do. Granted, with the introduction of Roslyn it’s now </w:t>
+      </w:r>
+      <w:r>
+        <w:rPr>
+          <w:i/>
+        </w:rPr>
+        <w:t xml:space="preserve">possible </w:t>
+      </w:r>
+      <w:r>
+        <w:t xml:space="preserve">to do static analysis of method bodies themselves so you </w:t>
+      </w:r>
+      <w:r>
+        <w:rPr>
+          <w:i/>
+        </w:rPr>
+        <w:t xml:space="preserve">could </w:t>
+      </w:r>
+      <w:r>
+        <w:t xml:space="preserve">do something like this without attributes, but it’s certainly </w:t>
+      </w:r>
+      <w:r>
+        <w:rPr>
+          <w:i/>
+        </w:rPr>
+        <w:t xml:space="preserve">easier </w:t>
+      </w:r>
+      <w:r>
+        <w:t>to use reflection and look for the presence of attributes.</w:t>
+      </w:r>
+    </w:p>
+    <w:p>
+      <w:r>
+        <w:rPr>
+          <w:b/>
+        </w:rPr>
+        <w:t>(</w:t>
+      </w:r>
+      <w:proofErr w:type="gramStart"/>
+      <w:r>
+        <w:rPr>
+          <w:b/>
+        </w:rPr>
+        <w:t>click</w:t>
+      </w:r>
+      <w:proofErr w:type="gramEnd"/>
+      <w:r>
+        <w:rPr>
+          <w:b/>
+        </w:rPr>
+        <w:t xml:space="preserve"> for report again)</w:t>
+      </w:r>
+    </w:p>
+    <w:p>
+      <w:r>
+        <w:t xml:space="preserve">In my example here, I’m showing a report of MVC endpoints and the permissions they require. But it would be just as easy to generate a report showing which properties of which classes are using the </w:t>
+      </w:r>
+      <w:proofErr w:type="spellStart"/>
+      <w:r>
+        <w:t>MaskedValue</w:t>
+      </w:r>
+      <w:proofErr w:type="spellEnd"/>
+      <w:r>
+        <w:t xml:space="preserve"> or </w:t>
+      </w:r>
+      <w:proofErr w:type="spellStart"/>
+      <w:r>
+        <w:t>EncryptedValue</w:t>
+      </w:r>
+      <w:proofErr w:type="spellEnd"/>
+      <w:r>
+        <w:t xml:space="preserve"> attributes, or whatever else that you’ve implemented as a cross-cutting concern using Attributes.</w:t>
+      </w:r>
+    </w:p>
+    <w:p>
+      <w:r>
+        <w:t xml:space="preserve">However, let’s say you have a large application and these reports contain hundreds or even thousands of rows. We’ve made QA’s job </w:t>
+      </w:r>
+      <w:r>
+        <w:rPr>
+          <w:i/>
+        </w:rPr>
+        <w:t>easier</w:t>
+      </w:r>
+      <w:r>
+        <w:t xml:space="preserve"> than the alternative, but it’s still far from “easy”. They still need to </w:t>
+      </w:r>
       <w:r>
         <w:lastRenderedPageBreak/>
-        <w:t>Once this is in place, any attempt to read from the Orders table will be subject to the access control logic we defined.</w:t>
-      </w:r>
-    </w:p>
-    <w:p>
-      <w:r>
-        <w:t xml:space="preserve">The </w:t>
-      </w:r>
-      <w:r>
-        <w:t>last piece of the puzzle is to actually set the user ID into the session context so that it’s available to the security policy.</w:t>
+        <w:t>examine the report, compare it against their “source of truth”, and identify anything that’s been added, removed, or changed.</w:t>
       </w:r>
     </w:p>
     <w:p>
@@ -2622,1329 +4103,64 @@
         <w:rPr>
           <w:b/>
         </w:rPr>
-        <w:t xml:space="preserve"> for RLS – </w:t>
-      </w:r>
-      <w:r>
-        <w:rPr>
-          <w:b/>
-        </w:rPr>
-        <w:t>EF interceptor</w:t>
-      </w:r>
-      <w:r>
-        <w:rPr>
-          <w:b/>
-        </w:rPr>
-        <w:t>)</w:t>
-      </w:r>
-    </w:p>
-    <w:p>
-      <w:r>
-        <w:t xml:space="preserve">To do that, we need some sort of hook that we can tap into and run custom code at the start of every database connection. </w:t>
-      </w:r>
-    </w:p>
-    <w:p>
-      <w:r>
-        <w:t xml:space="preserve">In Entity Framework, for example, we can </w:t>
-      </w:r>
-      <w:r>
-        <w:t xml:space="preserve">create a class that implements the </w:t>
+        <w:t xml:space="preserve"> for Approval Tests)</w:t>
+      </w:r>
+    </w:p>
+    <w:p>
+      <w:r>
+        <w:t xml:space="preserve">The very last thing I’m going to show you today is using a library called </w:t>
       </w:r>
       <w:proofErr w:type="spellStart"/>
       <w:r>
-        <w:t>IDbConnectionInterceptor</w:t>
+        <w:t>ApprovalTests</w:t>
       </w:r>
       <w:proofErr w:type="spellEnd"/>
       <w:r>
-        <w:t xml:space="preserve"> interface and implement the “Opened” method. The code we put here gets run each time Entity Framework opens a new connection.</w:t>
-      </w:r>
-    </w:p>
-    <w:p>
-      <w:r>
-        <w:t>All we need to do is figure out who the current user is, and then add that value to the session context.</w:t>
-      </w:r>
-    </w:p>
-    <w:p>
-      <w:r>
-        <w:t>That’s it.</w:t>
-      </w:r>
-    </w:p>
-    <w:p>
-      <w:r>
-        <w:rPr>
-          <w:b/>
-        </w:rPr>
-        <w:t>(</w:t>
-      </w:r>
-      <w:proofErr w:type="gramStart"/>
-      <w:r>
-        <w:rPr>
-          <w:b/>
-        </w:rPr>
-        <w:t>click</w:t>
-      </w:r>
-      <w:proofErr w:type="gramEnd"/>
-      <w:r>
-        <w:rPr>
-          <w:b/>
-        </w:rPr>
-        <w:t xml:space="preserve"> for RLS – clean)</w:t>
-      </w:r>
-    </w:p>
-    <w:p>
-      <w:r>
-        <w:t>Once those things are in place, our feature code can be 100% focused on business logic</w:t>
-      </w:r>
-      <w:r>
-        <w:t xml:space="preserve"> because all of the access control is taking place automatically.</w:t>
-      </w:r>
-      <w:r>
-        <w:t xml:space="preserve"> Pretty sweet!</w:t>
-      </w:r>
-    </w:p>
-    <w:p>
-      <w:r>
-        <w:t>This is a very new feature in SQL Server and there are a couple of restrictions that you need to be aware of, so definitely do your own research before you totally replace your existing security code. Based on my preliminary analysis though it looks promising.</w:t>
-      </w:r>
-    </w:p>
-    <w:p>
-      <w:pPr>
-        <w:rPr>
-          <w:b/>
-        </w:rPr>
-      </w:pPr>
-    </w:p>
-    <w:p>
-      <w:pPr>
-        <w:pStyle w:val="Heading1"/>
-      </w:pPr>
-      <w:r>
-        <w:t>Page-level Authorization</w:t>
-      </w:r>
-    </w:p>
-    <w:p>
-      <w:r>
-        <w:t xml:space="preserve">I just showed you </w:t>
-      </w:r>
-      <w:r>
-        <w:t xml:space="preserve">three things </w:t>
-      </w:r>
-      <w:r>
-        <w:t xml:space="preserve">that you can implement completely in your framework, with no feature level code whatsoever. </w:t>
-      </w:r>
-    </w:p>
-    <w:p>
-      <w:r>
-        <w:t xml:space="preserve">In many cases, though, </w:t>
-      </w:r>
-      <w:r>
-        <w:t xml:space="preserve">the security concerns can’t be </w:t>
-      </w:r>
-      <w:r>
-        <w:rPr>
-          <w:i/>
-        </w:rPr>
-        <w:t xml:space="preserve">fully </w:t>
-      </w:r>
-      <w:r>
-        <w:t xml:space="preserve">swept under the covers. </w:t>
-      </w:r>
-      <w:r>
-        <w:t xml:space="preserve">Authorization is a good example of why. You can move the code that implements a permission check into the framework, </w:t>
-      </w:r>
-      <w:r>
-        <w:t xml:space="preserve">but you still need </w:t>
-      </w:r>
-      <w:r>
-        <w:rPr>
-          <w:i/>
-        </w:rPr>
-        <w:t>something</w:t>
-      </w:r>
-      <w:r>
-        <w:t xml:space="preserve"> </w:t>
-      </w:r>
-      <w:r>
-        <w:t xml:space="preserve">at </w:t>
-      </w:r>
-      <w:r>
-        <w:t xml:space="preserve">the feature </w:t>
-      </w:r>
-      <w:r>
-        <w:t xml:space="preserve">level </w:t>
-      </w:r>
-      <w:r>
-        <w:t xml:space="preserve">to indicate which permissions are required. </w:t>
-      </w:r>
-    </w:p>
-    <w:p>
-      <w:r>
-        <w:t xml:space="preserve">These next two examples are going to show you how </w:t>
-      </w:r>
-      <w:r>
-        <w:t>to take a declarative approach to those concerns so that you can decouple the implementation of the security check from the declaration that it’s actually needed.</w:t>
-      </w:r>
-    </w:p>
-    <w:p>
-      <w:r>
-        <w:t xml:space="preserve">Let’s </w:t>
-      </w:r>
-      <w:r>
-        <w:t xml:space="preserve">start with </w:t>
-      </w:r>
-      <w:r>
-        <w:t xml:space="preserve">a basic example </w:t>
-      </w:r>
-      <w:r>
-        <w:t xml:space="preserve">where we </w:t>
-      </w:r>
-      <w:r>
-        <w:t>want to ensure that only users with a specific permission are allowed to access a certain MVC endpoint.</w:t>
-      </w:r>
-    </w:p>
-    <w:p>
-      <w:pPr>
-        <w:pStyle w:val="Heading2"/>
-      </w:pPr>
-      <w:r>
-        <w:t xml:space="preserve">Page-level </w:t>
+        <w:t xml:space="preserve"> to automate the auditing of this report.</w:t>
+      </w:r>
+    </w:p>
+    <w:p>
+      <w:r>
+        <w:t xml:space="preserve">Approval Tests is an alternative way of writing assertions in your tests. It works with everything from </w:t>
       </w:r>
       <w:proofErr w:type="spellStart"/>
       <w:r>
-        <w:t>auth</w:t>
+        <w:t>MSTest</w:t>
       </w:r>
       <w:proofErr w:type="spellEnd"/>
       <w:r>
-        <w:t>, feature code</w:t>
-      </w:r>
-    </w:p>
-    <w:p>
-      <w:r>
-        <w:t xml:space="preserve">If you implement this rule </w:t>
-      </w:r>
-      <w:r>
-        <w:t xml:space="preserve">in feature code </w:t>
-      </w:r>
-      <w:r>
-        <w:t>it will look something like this: somewhere in the body of each page or action you’ll check to see if the user has the necessary permission and, if not, you’ll kick them out.</w:t>
-      </w:r>
-    </w:p>
-    <w:p>
-      <w:r>
-        <w:lastRenderedPageBreak/>
-        <w:t xml:space="preserve">This is simple, but it results in a lot of duplicative code. If you change how the permission check works, or if you decide you want to do something different than return an </w:t>
+        <w:t xml:space="preserve"> to </w:t>
       </w:r>
       <w:proofErr w:type="spellStart"/>
       <w:r>
-        <w:t>HttpUnauthorizedResult</w:t>
+        <w:t>NUnit</w:t>
       </w:r>
       <w:proofErr w:type="spellEnd"/>
       <w:r>
-        <w:t>, you’re going to have a lot of places to modify.</w:t>
-      </w:r>
-    </w:p>
-    <w:p>
-      <w:pPr>
-        <w:rPr>
-          <w:b/>
-        </w:rPr>
-      </w:pPr>
-      <w:r>
-        <w:rPr>
-          <w:b/>
-        </w:rPr>
-        <w:t>(</w:t>
-      </w:r>
-      <w:proofErr w:type="gramStart"/>
-      <w:r>
-        <w:rPr>
-          <w:b/>
-        </w:rPr>
-        <w:t>click</w:t>
-      </w:r>
-      <w:proofErr w:type="gramEnd"/>
-      <w:r>
-        <w:rPr>
-          <w:b/>
-        </w:rPr>
-        <w:t xml:space="preserve"> for </w:t>
+        <w:t xml:space="preserve"> to </w:t>
       </w:r>
       <w:proofErr w:type="spellStart"/>
       <w:r>
-        <w:rPr>
-          <w:b/>
-        </w:rPr>
-        <w:t>Auth</w:t>
+        <w:t>RSpec</w:t>
       </w:r>
       <w:proofErr w:type="spellEnd"/>
       <w:r>
-        <w:rPr>
-          <w:b/>
-        </w:rPr>
-        <w:t xml:space="preserve"> – feature #2)</w:t>
-      </w:r>
-    </w:p>
-    <w:p>
-      <w:r>
-        <w:t>The only thing about this piece of code that will change between features is the specific permission that is required</w:t>
-      </w:r>
-      <w:r>
-        <w:t xml:space="preserve">; the rest of </w:t>
-      </w:r>
-      <w:r>
-        <w:t>this code is boilerplate</w:t>
-      </w:r>
-      <w:r>
-        <w:t>, and tha</w:t>
-      </w:r>
-      <w:r>
-        <w:t>t makes it a good candidate for being solved in the framework.</w:t>
-      </w:r>
-    </w:p>
-    <w:p>
-      <w:pPr>
-        <w:pStyle w:val="Heading2"/>
-      </w:pPr>
-      <w:r>
-        <w:t xml:space="preserve">Page-level </w:t>
+        <w:t xml:space="preserve"> to Cucumber and a bunch of things in the middle.</w:t>
+      </w:r>
+      <w:r>
+        <w:t xml:space="preserve"> It is freely available on </w:t>
       </w:r>
       <w:proofErr w:type="spellStart"/>
       <w:r>
-        <w:t>auth</w:t>
+        <w:t>Nuget</w:t>
       </w:r>
       <w:proofErr w:type="spellEnd"/>
       <w:r>
-        <w:t>, framework code</w:t>
-      </w:r>
-    </w:p>
-    <w:p>
-      <w:r>
-        <w:t xml:space="preserve">To make this a cross-cutting concern, extract the </w:t>
-      </w:r>
-      <w:r>
-        <w:rPr>
-          <w:i/>
-        </w:rPr>
-        <w:t xml:space="preserve">implementation </w:t>
-      </w:r>
-      <w:r>
-        <w:t>of the permission check into an</w:t>
-      </w:r>
-      <w:r>
-        <w:t xml:space="preserve"> Action Filter</w:t>
-      </w:r>
-      <w:r>
-        <w:t xml:space="preserve"> attribute, and then provide the </w:t>
-      </w:r>
-      <w:r>
-        <w:rPr>
-          <w:i/>
-        </w:rPr>
-        <w:t xml:space="preserve">feature-specific </w:t>
-      </w:r>
-      <w:r>
-        <w:t>data as an argument to that attribute.</w:t>
-      </w:r>
-    </w:p>
-    <w:p>
-      <w:r>
-        <w:rPr>
-          <w:b/>
-        </w:rPr>
-        <w:t xml:space="preserve"> </w:t>
-      </w:r>
-      <w:r>
-        <w:rPr>
-          <w:b/>
-        </w:rPr>
-        <w:t>(</w:t>
-      </w:r>
-      <w:proofErr w:type="gramStart"/>
-      <w:r>
-        <w:rPr>
-          <w:b/>
-        </w:rPr>
-        <w:t>click</w:t>
-      </w:r>
-      <w:proofErr w:type="gramEnd"/>
-      <w:r>
-        <w:rPr>
-          <w:b/>
-        </w:rPr>
-        <w:t xml:space="preserve"> for implementation)</w:t>
-      </w:r>
-    </w:p>
-    <w:p>
-      <w:r>
-        <w:t xml:space="preserve">The implementation is really straightforward. </w:t>
-      </w:r>
-      <w:r>
-        <w:t>MVC will automatically execute the code at the right time, so t</w:t>
-      </w:r>
-      <w:r>
-        <w:t xml:space="preserve">he only tricky thing is figuring out </w:t>
-      </w:r>
-      <w:r>
-        <w:t>what permissions the user has</w:t>
-      </w:r>
-      <w:r>
-        <w:t xml:space="preserve">. </w:t>
-      </w:r>
-      <w:r>
-        <w:t xml:space="preserve">If your controllers all derive </w:t>
-      </w:r>
-      <w:r>
-        <w:t xml:space="preserve">from that base class I keep talking about, then just add a </w:t>
-      </w:r>
-      <w:r>
-        <w:t>“</w:t>
-      </w:r>
-      <w:proofErr w:type="spellStart"/>
-      <w:r>
-        <w:t>CurrentUser</w:t>
-      </w:r>
-      <w:proofErr w:type="spellEnd"/>
-      <w:r>
-        <w:t>” property to that base controller</w:t>
-      </w:r>
-      <w:r>
-        <w:t xml:space="preserve"> and then you can access it with a little bit of casting.</w:t>
-      </w:r>
-    </w:p>
-    <w:p>
-      <w:r>
-        <w:t>Once we know who the user is, we can enforce the permission check from a centralized place.</w:t>
-      </w:r>
-    </w:p>
-    <w:p>
-      <w:pPr>
-        <w:pStyle w:val="Heading1"/>
-      </w:pPr>
-      <w:r>
-        <w:t>Property-level Authorization</w:t>
-      </w:r>
-    </w:p>
-    <w:p>
-      <w:r>
-        <w:t>In some cases, you might need to apply permission checks at a more granular level than you get with page-level authorization. For instance, certain parts of a page might be hidden or locked based on the user’s permissions, or specific pieces of data might be hidden for certain types of users.</w:t>
-      </w:r>
-    </w:p>
-    <w:p>
-      <w:r>
-        <w:t>With a little extra effort, you can handle these requirements with framework level code as well.</w:t>
-      </w:r>
-    </w:p>
-    <w:p>
-      <w:pPr>
-        <w:pStyle w:val="Heading2"/>
-      </w:pPr>
-      <w:r>
-        <w:t xml:space="preserve">Property-level </w:t>
-      </w:r>
-      <w:proofErr w:type="spellStart"/>
-      <w:r>
-        <w:t>auth</w:t>
-      </w:r>
-      <w:proofErr w:type="spellEnd"/>
-      <w:r>
-        <w:t>, feature code</w:t>
-      </w:r>
-    </w:p>
-    <w:p>
-      <w:r>
-        <w:t xml:space="preserve">This is a feature-level code sample from a view model in my sample app. It implements a business rule that a user must </w:t>
-      </w:r>
-      <w:r>
-        <w:t>have a specific permission in order to see plain-text social security numbers.</w:t>
-      </w:r>
-      <w:r>
-        <w:t xml:space="preserve"> If the user doesn’t have the permission, the value gets masked for display.</w:t>
-      </w:r>
-    </w:p>
-    <w:p>
-      <w:r>
-        <w:t>Just like with page-level authorization</w:t>
-      </w:r>
-      <w:r>
-        <w:t>,</w:t>
-      </w:r>
-      <w:r>
-        <w:t xml:space="preserve"> this is simple to do</w:t>
-      </w:r>
-      <w:r>
-        <w:t xml:space="preserve"> in the feature code</w:t>
-      </w:r>
-      <w:r>
-        <w:t xml:space="preserve">, but it can result in a lot of </w:t>
-      </w:r>
-      <w:r>
-        <w:t>duplication</w:t>
-      </w:r>
-      <w:r>
         <w:t>.</w:t>
       </w:r>
-      <w:r>
-        <w:t xml:space="preserve"> It also requires that we couple the object model to the concept of a user identity, which might be undesirable.</w:t>
-      </w:r>
-    </w:p>
-    <w:p>
-      <w:r>
-        <w:t>And s</w:t>
-      </w:r>
-      <w:r>
-        <w:t xml:space="preserve">ince this rule applies to </w:t>
-      </w:r>
-      <w:r>
-        <w:rPr>
-          <w:i/>
-        </w:rPr>
-        <w:t xml:space="preserve">any </w:t>
-      </w:r>
-      <w:r>
-        <w:t xml:space="preserve">feature that displays SSNs, it meets our definition of a cross cutting concern </w:t>
-      </w:r>
-      <w:r>
-        <w:t>that should be extracted from feature level code.</w:t>
-      </w:r>
-    </w:p>
-    <w:p>
-      <w:pPr>
-        <w:pStyle w:val="Heading2"/>
-      </w:pPr>
-      <w:r>
-        <w:t xml:space="preserve">Property-level </w:t>
-      </w:r>
-      <w:proofErr w:type="spellStart"/>
-      <w:r>
-        <w:t>auth</w:t>
-      </w:r>
-      <w:proofErr w:type="spellEnd"/>
-      <w:r>
-        <w:t>, framework code</w:t>
-      </w:r>
-    </w:p>
-    <w:p>
-      <w:r>
-        <w:t xml:space="preserve">This is what we’d </w:t>
-      </w:r>
-      <w:r>
-        <w:rPr>
-          <w:i/>
-        </w:rPr>
-        <w:t xml:space="preserve">like </w:t>
-      </w:r>
-      <w:r>
-        <w:t>to do: just put an attribute on the property, declare the necessary permission, and be done with it.</w:t>
-      </w:r>
-    </w:p>
-    <w:p>
-      <w:r>
-        <w:t xml:space="preserve">If this worked, it would be awesome. There’s no reference in this class to my Application User object, </w:t>
-      </w:r>
-      <w:r>
-        <w:t>which is a cleaner design</w:t>
-      </w:r>
-      <w:r>
-        <w:t xml:space="preserve">, and it would be really easy to use this approach on multiple properties of multiple classes without </w:t>
-      </w:r>
-      <w:r>
-        <w:t>duplicating any code.</w:t>
-      </w:r>
-    </w:p>
-    <w:p>
-      <w:r>
-        <w:lastRenderedPageBreak/>
-        <w:t xml:space="preserve">Unfortunately, this is easier said than done. Putting attributes on MVC actions is easy because the MVC framework provides specific hooks for those attributes to plug into. By default, however, .NET doesn’t provide any hooks for property access. There’s no way to </w:t>
-      </w:r>
-      <w:r>
-        <w:rPr>
-          <w:i/>
-        </w:rPr>
-        <w:t xml:space="preserve">automatically </w:t>
-      </w:r>
-      <w:r>
-        <w:t>run this code whenever someone tries to read the SSN property.</w:t>
-      </w:r>
-    </w:p>
-    <w:p>
-      <w:r>
-        <w:t xml:space="preserve">Fortunately, we can use a really neat tool called </w:t>
-      </w:r>
-      <w:proofErr w:type="spellStart"/>
-      <w:r>
-        <w:t>PostSharp</w:t>
-      </w:r>
-      <w:proofErr w:type="spellEnd"/>
-      <w:r>
-        <w:t xml:space="preserve"> to </w:t>
-      </w:r>
-      <w:r>
-        <w:rPr>
-          <w:i/>
-        </w:rPr>
-        <w:t xml:space="preserve">create </w:t>
-      </w:r>
-      <w:r>
-        <w:t>those hooks.</w:t>
-      </w:r>
-    </w:p>
-    <w:p>
-      <w:proofErr w:type="spellStart"/>
-      <w:r>
-        <w:t>PostSharp</w:t>
-      </w:r>
-      <w:proofErr w:type="spellEnd"/>
-      <w:r>
-        <w:t xml:space="preserve"> is an Aspect Oriented Programming tool that is specifically designed to handle cross cutting concerns. It works by modifying the IL that is produced by the C# compiler in order to do things that aren’t natively supported in the language.</w:t>
-      </w:r>
-    </w:p>
-    <w:p>
-      <w:pPr>
-        <w:rPr>
-          <w:b/>
-        </w:rPr>
-      </w:pPr>
-      <w:r>
-        <w:rPr>
-          <w:b/>
-        </w:rPr>
-        <w:t>(</w:t>
-      </w:r>
-      <w:proofErr w:type="gramStart"/>
-      <w:r>
-        <w:rPr>
-          <w:b/>
-        </w:rPr>
-        <w:t>click</w:t>
-      </w:r>
-      <w:proofErr w:type="gramEnd"/>
-      <w:r>
-        <w:rPr>
-          <w:b/>
-        </w:rPr>
-        <w:t xml:space="preserve"> for </w:t>
-      </w:r>
-      <w:proofErr w:type="spellStart"/>
-      <w:r>
-        <w:rPr>
-          <w:b/>
-        </w:rPr>
-        <w:t>PostSharp</w:t>
-      </w:r>
-      <w:proofErr w:type="spellEnd"/>
-      <w:r>
-        <w:rPr>
-          <w:b/>
-        </w:rPr>
-        <w:t xml:space="preserve"> #1</w:t>
-      </w:r>
-      <w:r>
-        <w:rPr>
-          <w:b/>
-        </w:rPr>
-        <w:t>)</w:t>
-      </w:r>
-    </w:p>
-    <w:p>
-      <w:r>
-        <w:t>Here’s an example. This is a standard C# property. Behind the scenes, the C# compiler creates a getter method that returns some instance variable, and any code that reads this property is essentially calling this method. The property syntax is just a syntactic sugar over this getter method.</w:t>
-      </w:r>
-    </w:p>
-    <w:p>
-      <w:pPr>
-        <w:rPr>
-          <w:b/>
-        </w:rPr>
-      </w:pPr>
-      <w:r>
-        <w:rPr>
-          <w:b/>
-        </w:rPr>
-        <w:t>(</w:t>
-      </w:r>
-      <w:proofErr w:type="gramStart"/>
-      <w:r>
-        <w:rPr>
-          <w:b/>
-        </w:rPr>
-        <w:t>click</w:t>
-      </w:r>
-      <w:proofErr w:type="gramEnd"/>
-      <w:r>
-        <w:rPr>
-          <w:b/>
-        </w:rPr>
-        <w:t xml:space="preserve"> </w:t>
-      </w:r>
-      <w:r>
-        <w:rPr>
-          <w:b/>
-        </w:rPr>
-        <w:t xml:space="preserve">for </w:t>
-      </w:r>
-      <w:proofErr w:type="spellStart"/>
-      <w:r>
-        <w:rPr>
-          <w:b/>
-        </w:rPr>
-        <w:t>PostSharp</w:t>
-      </w:r>
-      <w:proofErr w:type="spellEnd"/>
-      <w:r>
-        <w:rPr>
-          <w:b/>
-        </w:rPr>
-        <w:t xml:space="preserve"> #2)</w:t>
-      </w:r>
-    </w:p>
-    <w:p>
-      <w:r>
-        <w:t xml:space="preserve">Using </w:t>
-      </w:r>
-      <w:proofErr w:type="spellStart"/>
-      <w:r>
-        <w:t>PostSharp</w:t>
-      </w:r>
-      <w:proofErr w:type="spellEnd"/>
-      <w:r>
-        <w:t>, I can create what’s called a “property interception aspect”. This is basically a piece of code that we want to “inject into” the property.</w:t>
-      </w:r>
-    </w:p>
-    <w:p>
-      <w:r>
-        <w:t xml:space="preserve">When I compile the project, the </w:t>
-      </w:r>
-      <w:proofErr w:type="spellStart"/>
-      <w:r>
-        <w:t>PostSharp</w:t>
-      </w:r>
-      <w:proofErr w:type="spellEnd"/>
-      <w:r>
-        <w:t xml:space="preserve"> engine basically re-writes the getter method, injecting the code from the aspect into it.</w:t>
-      </w:r>
-    </w:p>
-    <w:p>
-      <w:r>
-        <w:t>Now, any code that is reading that SSN property is actually calling a method that now includes the security code.</w:t>
-      </w:r>
-    </w:p>
-    <w:p>
-      <w:r>
-        <w:rPr>
-          <w:b/>
-        </w:rPr>
-        <w:t xml:space="preserve"> </w:t>
-      </w:r>
-      <w:r>
-        <w:rPr>
-          <w:b/>
-        </w:rPr>
-        <w:t>(</w:t>
-      </w:r>
-      <w:proofErr w:type="gramStart"/>
-      <w:r>
-        <w:rPr>
-          <w:b/>
-        </w:rPr>
-        <w:t>click</w:t>
-      </w:r>
-      <w:proofErr w:type="gramEnd"/>
-      <w:r>
-        <w:rPr>
-          <w:b/>
-        </w:rPr>
-        <w:t xml:space="preserve"> for </w:t>
-      </w:r>
-      <w:proofErr w:type="spellStart"/>
-      <w:r>
-        <w:rPr>
-          <w:b/>
-        </w:rPr>
-        <w:t>PostSharp</w:t>
-      </w:r>
-      <w:proofErr w:type="spellEnd"/>
-      <w:r>
-        <w:rPr>
-          <w:b/>
-        </w:rPr>
-        <w:t xml:space="preserve"> </w:t>
-      </w:r>
-      <w:r>
-        <w:rPr>
-          <w:b/>
-        </w:rPr>
-        <w:t xml:space="preserve">interceptor </w:t>
-      </w:r>
-      <w:r>
-        <w:rPr>
-          <w:b/>
-        </w:rPr>
-        <w:t>code</w:t>
-      </w:r>
-      <w:r>
-        <w:t>)</w:t>
-      </w:r>
-    </w:p>
-    <w:p>
-      <w:r>
-        <w:t>This is what that interception aspect actually looks like.</w:t>
-      </w:r>
-    </w:p>
-    <w:p>
-      <w:r>
-        <w:t>First, I created a base class called a “</w:t>
-      </w:r>
-      <w:proofErr w:type="spellStart"/>
-      <w:r>
-        <w:t>UserAwarePropertyInterceptor</w:t>
-      </w:r>
-      <w:proofErr w:type="spellEnd"/>
-      <w:r>
-        <w:t xml:space="preserve">”. That class is responsible for talking to the current thread and figuring out who the current user is. This is what allows us to </w:t>
-      </w:r>
-      <w:r>
-        <w:t>decouple the view model itself from the application user class.</w:t>
-      </w:r>
-    </w:p>
-    <w:p>
-      <w:proofErr w:type="spellStart"/>
-      <w:r>
-        <w:t>PostSharp</w:t>
-      </w:r>
-      <w:proofErr w:type="spellEnd"/>
-      <w:r>
-        <w:t xml:space="preserve"> gives us this </w:t>
-      </w:r>
-      <w:proofErr w:type="spellStart"/>
-      <w:r>
-        <w:rPr>
-          <w:i/>
-        </w:rPr>
-        <w:t>OnGetValue</w:t>
-      </w:r>
-      <w:proofErr w:type="spellEnd"/>
-      <w:r>
-        <w:t xml:space="preserve"> method to override. This method </w:t>
-      </w:r>
-      <w:r>
-        <w:t>basically provides the code that will get injected into that property getter method.</w:t>
-      </w:r>
-      <w:r>
-        <w:t xml:space="preserve"> </w:t>
-      </w:r>
-      <w:r>
-        <w:t xml:space="preserve">This is where I put the permission check and, if the user doesn’t have the necessary privileges, </w:t>
-      </w:r>
-      <w:r>
-        <w:t>I return a masked value instead of the raw SSN.</w:t>
-      </w:r>
-    </w:p>
-    <w:p>
-      <w:r>
-        <w:rPr>
-          <w:b/>
-        </w:rPr>
-        <w:t>(</w:t>
-      </w:r>
-      <w:proofErr w:type="gramStart"/>
-      <w:r>
-        <w:rPr>
-          <w:b/>
-        </w:rPr>
-        <w:t>click</w:t>
-      </w:r>
-      <w:proofErr w:type="gramEnd"/>
-      <w:r>
-        <w:rPr>
-          <w:b/>
-        </w:rPr>
-        <w:t xml:space="preserve"> for view model code again)</w:t>
-      </w:r>
-    </w:p>
-    <w:p>
-      <w:r>
-        <w:t xml:space="preserve">And as a result of that </w:t>
-      </w:r>
-      <w:proofErr w:type="spellStart"/>
-      <w:r>
-        <w:t>PostSharp</w:t>
-      </w:r>
-      <w:proofErr w:type="spellEnd"/>
-      <w:r>
-        <w:t xml:space="preserve"> magic, I’m able to do exactly what I want to do. All I need to do is put this “</w:t>
-      </w:r>
-      <w:proofErr w:type="spellStart"/>
-      <w:r>
-        <w:t>MaskedValue</w:t>
-      </w:r>
-      <w:proofErr w:type="spellEnd"/>
-      <w:r>
-        <w:t>” attribute on a view model property, and the raw value of that property will be automatically hidden if the user lacks the correct permissions.</w:t>
-      </w:r>
-    </w:p>
-    <w:p>
-      <w:proofErr w:type="spellStart"/>
-      <w:r>
-        <w:t>PostSharp</w:t>
-      </w:r>
-      <w:proofErr w:type="spellEnd"/>
-      <w:r>
-        <w:t xml:space="preserve"> has tons of other uses as well. Instead of just masking values, we could implement an encryption scheme as well. The interception aspect could encrypt a value when it’s being stored and decrypt it when it’s being read. I don’t have time to show it today, but there’s a working sample of this in my demo app.</w:t>
-      </w:r>
-    </w:p>
-    <w:p>
-      <w:proofErr w:type="spellStart"/>
-      <w:r>
-        <w:lastRenderedPageBreak/>
-        <w:t>PostSharp</w:t>
-      </w:r>
-      <w:proofErr w:type="spellEnd"/>
-      <w:r>
-        <w:t xml:space="preserve"> can also intercept method calls, not just property access. You could use it to automatically inject access control code into every MVC controller action, if you don’t want to take a property-based approach. You could use it for auditing, for logging, there are tons of use cases where it can radically simplify your feature code by eliminating cross-cutting concerns.</w:t>
-      </w:r>
-    </w:p>
-    <w:p>
-      <w:proofErr w:type="spellStart"/>
-      <w:r>
-        <w:t>PostSharp</w:t>
-      </w:r>
-      <w:proofErr w:type="spellEnd"/>
-      <w:r>
-        <w:t xml:space="preserve"> is available on </w:t>
-      </w:r>
-      <w:proofErr w:type="spellStart"/>
-      <w:r>
-        <w:t>Nuget</w:t>
-      </w:r>
-      <w:proofErr w:type="spellEnd"/>
-      <w:r>
-        <w:t xml:space="preserve"> and I encourage you to check it out on your own, or through my demo app. It IS a paid tool, although there’s a free version available if your projects are small and simple enough. The cost is extremely reasonable given the things it can do.</w:t>
-      </w:r>
-    </w:p>
-    <w:p>
-      <w:pPr>
-        <w:pStyle w:val="Heading1"/>
-      </w:pPr>
-      <w:r>
-        <w:t>Auditing and Testing</w:t>
-      </w:r>
-    </w:p>
-    <w:p>
-      <w:r>
-        <w:t xml:space="preserve">For the final segment of this </w:t>
-      </w:r>
-      <w:r>
-        <w:t>session</w:t>
-      </w:r>
-      <w:r>
-        <w:t xml:space="preserve"> I want to talk about auditing and testing.</w:t>
-      </w:r>
-    </w:p>
-    <w:p>
-      <w:r>
-        <w:t xml:space="preserve">Building a secure system is about more than just writing secure code. It’s also about the overall development process and how effectively it </w:t>
-      </w:r>
-      <w:r>
-        <w:t>helps your team spot and remove vulnerabilities that might otherwise sneak past the developer.</w:t>
-      </w:r>
-    </w:p>
-    <w:p>
-      <w:r>
-        <w:t>In my experience, exhaustively testing the security of an application is a moving target. You can spend an obscene amount of time and energy doing a full system test, and then your confidence in the results vanishes with the first non-trivial commit that gets pushed. Every time a dev changes existing code there’s the risk that they inadvertently broke an existing security check, or inadvertently introduced a new vulnerability.</w:t>
-      </w:r>
-    </w:p>
-    <w:p>
-      <w:r>
-        <w:t>One way to mitigate that risk is to automate as much of the security audit and testing as possible, so that you can continually re-run it as the code changes. And in very general terms, this will be easier to do when you’ve isolated your security code into cross cutting concerns.</w:t>
-      </w:r>
-    </w:p>
-    <w:p>
-      <w:pPr>
-        <w:rPr>
-          <w:b/>
-        </w:rPr>
-      </w:pPr>
-      <w:r>
-        <w:rPr>
-          <w:b/>
-        </w:rPr>
-        <w:t>(</w:t>
-      </w:r>
-      <w:proofErr w:type="gramStart"/>
-      <w:r>
-        <w:rPr>
-          <w:b/>
-        </w:rPr>
-        <w:t>click</w:t>
-      </w:r>
-      <w:proofErr w:type="gramEnd"/>
-      <w:r>
-        <w:rPr>
-          <w:b/>
-        </w:rPr>
-        <w:t xml:space="preserve"> for endpoint example)</w:t>
-      </w:r>
-    </w:p>
-    <w:p>
-      <w:r>
-        <w:t>Here’s an example:</w:t>
-      </w:r>
-    </w:p>
-    <w:p>
-      <w:r>
-        <w:t xml:space="preserve">Let’s say we have a large website with lots of different endpoints. </w:t>
-      </w:r>
-      <w:r>
-        <w:t xml:space="preserve">It’s reasonable to expect the </w:t>
-      </w:r>
-      <w:r>
-        <w:t xml:space="preserve">QA team to </w:t>
-      </w:r>
-      <w:r>
-        <w:t xml:space="preserve">validate </w:t>
-      </w:r>
-      <w:r>
-        <w:t xml:space="preserve">that </w:t>
-      </w:r>
-      <w:r>
-        <w:t>every endpoint implements the correct permission check</w:t>
-      </w:r>
-      <w:r>
-        <w:t>.</w:t>
-      </w:r>
-      <w:r>
-        <w:t xml:space="preserve"> </w:t>
-      </w:r>
-    </w:p>
-    <w:p>
-      <w:r>
-        <w:t>The brute force approach would be for QA to perform black-box testing against every single endpoint, verifying that the authentication and authorization checks are properly implemented. This is a really expensive way to go; even if they automate those tests, they still need to spend a lot of effort granting and removing permissions for each test, and automated browser-level tests can be very brittle.</w:t>
-      </w:r>
-    </w:p>
-    <w:p>
-      <w:r>
-        <w:t xml:space="preserve">Another approach would be for the dev to </w:t>
-      </w:r>
-      <w:r>
-        <w:t xml:space="preserve">write unit tests for those controller actions, but if that’s </w:t>
-      </w:r>
-      <w:r>
-        <w:rPr>
-          <w:i/>
-        </w:rPr>
-        <w:t xml:space="preserve">all </w:t>
-      </w:r>
-      <w:r>
-        <w:t>we do then we’re not giving QA an opportunity to double-check the developer’s work</w:t>
-      </w:r>
-      <w:r>
-        <w:t xml:space="preserve">. The testing is less expensive, but at the cost of creating </w:t>
-      </w:r>
-      <w:r>
-        <w:t xml:space="preserve">a single point of failure. </w:t>
-      </w:r>
-    </w:p>
-    <w:p>
-      <w:r>
-        <w:t>In the best of both worlds we’d have QA involved in the verification process, but they’d have a more efficient way of doing so. And, i</w:t>
-      </w:r>
-      <w:r>
-        <w:t>f you’ve implemented your security code as cross-cutting concerns, then you have some interesting options available to you.</w:t>
-      </w:r>
-    </w:p>
-    <w:p>
-      <w:pPr>
-        <w:rPr>
-          <w:b/>
-        </w:rPr>
-      </w:pPr>
-      <w:r>
-        <w:rPr>
-          <w:b/>
-        </w:rPr>
-        <w:t>(</w:t>
-      </w:r>
-      <w:proofErr w:type="gramStart"/>
-      <w:r>
-        <w:rPr>
-          <w:b/>
-        </w:rPr>
-        <w:t>click</w:t>
-      </w:r>
-      <w:proofErr w:type="gramEnd"/>
-      <w:r>
-        <w:rPr>
-          <w:b/>
-        </w:rPr>
-        <w:t xml:space="preserve"> for </w:t>
-      </w:r>
-      <w:r>
-        <w:rPr>
-          <w:b/>
-        </w:rPr>
-        <w:t>reflection)</w:t>
-      </w:r>
-    </w:p>
-    <w:p>
-      <w:r>
-        <w:lastRenderedPageBreak/>
-        <w:t xml:space="preserve">For </w:t>
-      </w:r>
-      <w:r>
-        <w:t>instance, if you’ve implemented your authorization checks using attributes, then it’s really easy to write a little bit of reflection code to generate a report like this.</w:t>
-      </w:r>
-    </w:p>
-    <w:p>
-      <w:r>
-        <w:t xml:space="preserve">This is a snippet of a report from my demo app showing a couple of endpoints. You can see that a couple of them allow public access, others require a login but do not require any specific permissions, and one of them is only accessible to logged in users that also have the </w:t>
-      </w:r>
-      <w:proofErr w:type="spellStart"/>
-      <w:r>
-        <w:t>ManageOrders</w:t>
-      </w:r>
-      <w:proofErr w:type="spellEnd"/>
-      <w:r>
-        <w:t xml:space="preserve"> permission.</w:t>
-      </w:r>
-    </w:p>
-    <w:p>
-      <w:r>
-        <w:t>If you publish this report to your QA team, they can be responsible for cross-referencing this data against their security matrix or requirements documents or whatever, so they can maximize the time they spend looking for mistakes and minimize the time they spend fighting with tooling or automating the browser.</w:t>
-      </w:r>
-    </w:p>
-    <w:p>
-      <w:r>
-        <w:rPr>
-          <w:b/>
-        </w:rPr>
-        <w:t>(</w:t>
-      </w:r>
-      <w:proofErr w:type="gramStart"/>
-      <w:r>
-        <w:rPr>
-          <w:b/>
-        </w:rPr>
-        <w:t>click</w:t>
-      </w:r>
-      <w:proofErr w:type="gramEnd"/>
-      <w:r>
-        <w:rPr>
-          <w:b/>
-        </w:rPr>
-        <w:t xml:space="preserve"> for code sample)</w:t>
-      </w:r>
-    </w:p>
-    <w:p>
-      <w:r>
-        <w:t>That report was really easy to create.</w:t>
-      </w:r>
-      <w:r>
-        <w:t xml:space="preserve"> This is basically all it took.</w:t>
-      </w:r>
-    </w:p>
-    <w:p>
-      <w:r>
-        <w:t xml:space="preserve">Using reflection, I look for every class that is a type of MVC Controller, I identify all of the public instance methods that are available as endpoints, I ignore some behind-the-scenes stuff added by the MVC framework itself, and then I return an anonymous data structure summarizing those methods. </w:t>
-      </w:r>
-    </w:p>
-    <w:p>
-      <w:pPr>
-        <w:rPr>
-          <w:b/>
-        </w:rPr>
-      </w:pPr>
-      <w:r>
-        <w:rPr>
-          <w:b/>
-        </w:rPr>
-        <w:t>(</w:t>
-      </w:r>
-      <w:proofErr w:type="gramStart"/>
-      <w:r>
-        <w:rPr>
-          <w:b/>
-        </w:rPr>
-        <w:t>click</w:t>
-      </w:r>
-      <w:proofErr w:type="gramEnd"/>
-      <w:r>
-        <w:rPr>
-          <w:b/>
-        </w:rPr>
-        <w:t xml:space="preserve"> for sample #2)</w:t>
-      </w:r>
-    </w:p>
-    <w:p>
-      <w:r>
-        <w:t>After that, all it takes is a short loop over the data structure to generate the report. Since both the authentication and authorization data are expressed as attributes, it’s easy to use reflection to determine which endpoints require a login or a permission.</w:t>
-      </w:r>
-    </w:p>
-    <w:p>
-      <w:r>
-        <w:t xml:space="preserve">If I had implemented those checks as plain-old feature code, rather than using attributes, this would have been a lot harder to do. Granted, with the introduction of Roslyn it’s now </w:t>
-      </w:r>
-      <w:r>
-        <w:rPr>
-          <w:i/>
-        </w:rPr>
-        <w:t xml:space="preserve">possible </w:t>
-      </w:r>
-      <w:r>
-        <w:t xml:space="preserve">to do static analysis of method bodies themselves so you </w:t>
-      </w:r>
-      <w:r>
-        <w:rPr>
-          <w:i/>
-        </w:rPr>
-        <w:t xml:space="preserve">could </w:t>
-      </w:r>
-      <w:r>
-        <w:t xml:space="preserve">do something like this without attributes, but it’s certainly </w:t>
-      </w:r>
-      <w:r>
-        <w:rPr>
-          <w:i/>
-        </w:rPr>
-        <w:t xml:space="preserve">easier </w:t>
-      </w:r>
-      <w:r>
-        <w:t>to use reflection and look for the presence of attributes.</w:t>
-      </w:r>
-    </w:p>
-    <w:p>
-      <w:r>
-        <w:rPr>
-          <w:b/>
-        </w:rPr>
-        <w:t>(</w:t>
-      </w:r>
-      <w:proofErr w:type="gramStart"/>
-      <w:r>
-        <w:rPr>
-          <w:b/>
-        </w:rPr>
-        <w:t>click</w:t>
-      </w:r>
-      <w:proofErr w:type="gramEnd"/>
-      <w:r>
-        <w:rPr>
-          <w:b/>
-        </w:rPr>
-        <w:t xml:space="preserve"> for report again)</w:t>
-      </w:r>
-    </w:p>
-    <w:p>
-      <w:r>
-        <w:t xml:space="preserve">In my example here, I’m showing a report of MVC endpoints and the permissions they require. But it would be just as easy to generate a report showing which properties of which classes are using the </w:t>
-      </w:r>
-      <w:proofErr w:type="spellStart"/>
-      <w:r>
-        <w:t>MaskedValue</w:t>
-      </w:r>
-      <w:proofErr w:type="spellEnd"/>
-      <w:r>
-        <w:t xml:space="preserve"> or </w:t>
-      </w:r>
-      <w:proofErr w:type="spellStart"/>
-      <w:r>
-        <w:t>EncryptedValue</w:t>
-      </w:r>
-      <w:proofErr w:type="spellEnd"/>
-      <w:r>
-        <w:t xml:space="preserve"> attributes, or whatever else that you’ve implemented as a cross-cutting concern using Attributes.</w:t>
-      </w:r>
-    </w:p>
-    <w:p>
-      <w:r>
-        <w:t xml:space="preserve">However, let’s say you have a large application and these reports contain hundreds or even thousands of rows. We’ve made QA’s job </w:t>
-      </w:r>
-      <w:r>
-        <w:rPr>
-          <w:i/>
-        </w:rPr>
-        <w:t>easier</w:t>
-      </w:r>
-      <w:r>
-        <w:t xml:space="preserve"> than the alternative, but it’s still far from “easy”. They still need to examine the report, compare it against their “source of truth”, and identify anything that’s been added, removed, or changed.</w:t>
-      </w:r>
-    </w:p>
-    <w:p>
-      <w:r>
-        <w:rPr>
-          <w:b/>
-        </w:rPr>
-        <w:t>(</w:t>
-      </w:r>
-      <w:proofErr w:type="gramStart"/>
-      <w:r>
-        <w:rPr>
-          <w:b/>
-        </w:rPr>
-        <w:t>click</w:t>
-      </w:r>
-      <w:proofErr w:type="gramEnd"/>
-      <w:r>
-        <w:rPr>
-          <w:b/>
-        </w:rPr>
-        <w:t xml:space="preserve"> for Approval Tests)</w:t>
-      </w:r>
-    </w:p>
-    <w:p>
-      <w:r>
-        <w:t xml:space="preserve">The very last thing I’m going to show you today is using a library called </w:t>
-      </w:r>
-      <w:proofErr w:type="spellStart"/>
-      <w:r>
-        <w:t>ApprovalTests</w:t>
-      </w:r>
-      <w:proofErr w:type="spellEnd"/>
-      <w:r>
-        <w:t xml:space="preserve"> to automate the auditing of this report.</w:t>
-      </w:r>
-    </w:p>
-    <w:p>
-      <w:r>
-        <w:t xml:space="preserve">Approval Tests is an alternative way of writing assertions in your tests. It works with everything from </w:t>
-      </w:r>
-      <w:proofErr w:type="spellStart"/>
-      <w:r>
-        <w:t>MSTest</w:t>
-      </w:r>
-      <w:proofErr w:type="spellEnd"/>
-      <w:r>
-        <w:t xml:space="preserve"> to </w:t>
-      </w:r>
-      <w:proofErr w:type="spellStart"/>
-      <w:r>
-        <w:t>NUnit</w:t>
-      </w:r>
-      <w:proofErr w:type="spellEnd"/>
-      <w:r>
-        <w:t xml:space="preserve"> to </w:t>
-      </w:r>
-      <w:proofErr w:type="spellStart"/>
-      <w:r>
-        <w:t>RSpec</w:t>
-      </w:r>
-      <w:proofErr w:type="spellEnd"/>
-      <w:r>
-        <w:t xml:space="preserve"> to Cucumber and a bunch of things in the middle.</w:t>
-      </w:r>
-      <w:r>
-        <w:t xml:space="preserve"> It is freely available on </w:t>
-      </w:r>
-      <w:proofErr w:type="spellStart"/>
-      <w:r>
-        <w:t>Nuget</w:t>
-      </w:r>
-      <w:proofErr w:type="spellEnd"/>
-      <w:r>
-        <w:t>.</w:t>
-      </w:r>
-    </w:p>
-    <w:p>
-      <w:r>
-        <w:lastRenderedPageBreak/>
+    </w:p>
+    <w:p>
+      <w:r>
         <w:t xml:space="preserve">It’s designed for scenarios where you have an automated test that does some work, </w:t>
       </w:r>
       <w:r>
@@ -4161,6 +4377,7 @@
     </w:p>
     <w:p>
       <w:r>
+        <w:lastRenderedPageBreak/>
         <w:t>In the future, let’s say I make two changes. I add a new endpoint, and I accidently remove the permission attribute from an existing endpoint.</w:t>
       </w:r>
     </w:p>
@@ -4207,7 +4424,6 @@
     </w:p>
     <w:p>
       <w:r>
-        <w:lastRenderedPageBreak/>
         <w:t>Generally speaking, these are the things that are easiest to audit using reflection: attributes, class inheritance, and interface implementation. If you use these techniques to implement your cross cutting concerns, then you’ll find it pretty easy to do security audits with a little bit of custom code.</w:t>
       </w:r>
     </w:p>
@@ -4408,7 +4624,11 @@
         <w:t xml:space="preserve">implement which security rules. This allows </w:t>
       </w:r>
       <w:r>
-        <w:t>QA to better validate those rules</w:t>
+        <w:t xml:space="preserve">QA to better validate those </w:t>
+      </w:r>
+      <w:r>
+        <w:lastRenderedPageBreak/>
+        <w:t>rules</w:t>
       </w:r>
       <w:r>
         <w:t xml:space="preserve"> with less effort than brute force, black-box testing. </w:t>
@@ -4486,7 +4706,6 @@
         </w:numPr>
       </w:pPr>
       <w:r>
-        <w:lastRenderedPageBreak/>
         <w:t xml:space="preserve">Permission-based authorization at both the MVC action level, and on specific C# properties using </w:t>
       </w:r>
       <w:proofErr w:type="spellStart"/>
@@ -4516,8 +4735,6 @@
       <w:r>
         <w:t>Thank you so much!</w:t>
       </w:r>
-      <w:bookmarkStart w:id="0" w:name="_GoBack"/>
-      <w:bookmarkEnd w:id="0"/>
     </w:p>
     <w:sectPr>
       <w:pgSz w:w="12240" w:h="15840"/>
@@ -5895,6 +6112,7 @@
   <w:style w:type="character" w:default="1" w:styleId="DefaultParagraphFont">
     <w:name w:val="Default Paragraph Font"/>
     <w:uiPriority w:val="1"/>
+    <w:semiHidden/>
     <w:unhideWhenUsed/>
   </w:style>
   <w:style w:type="table" w:default="1" w:styleId="TableNormal">

</xml_diff>

<commit_message>
Updated narrative and slides re: "private by default" auth
</commit_message>
<xml_diff>
--- a/Narrative - CodeMash 2017.docx
+++ b/Narrative - CodeMash 2017.docx
@@ -607,6 +607,11 @@
       </w:r>
     </w:p>
     <w:p>
+      <w:r>
+        <w:t>ASP.NET HTTP Modules let you tap into the entire ASPNET request pipeline.</w:t>
+      </w:r>
+    </w:p>
+    <w:p>
       <w:proofErr w:type="gramStart"/>
       <w:r>
         <w:t>jQuery</w:t>
@@ -645,6 +650,7 @@
     </w:p>
     <w:p>
       <w:r>
+        <w:lastRenderedPageBreak/>
         <w:t>And of course,</w:t>
       </w:r>
       <w:r>
@@ -656,7 +662,6 @@
     </w:p>
     <w:p>
       <w:r>
-        <w:lastRenderedPageBreak/>
         <w:t xml:space="preserve">Basically, when I say “framework code”, I’m referring to something that you write that gets executed automatically by some underlying system, as opposed to the specific feature-level code you write </w:t>
       </w:r>
       <w:r>
@@ -904,6 +909,7 @@
     </w:p>
     <w:p>
       <w:r>
+        <w:lastRenderedPageBreak/>
         <w:t xml:space="preserve">For the sake of this example, let’s assume </w:t>
       </w:r>
       <w:r>
@@ -939,7 +945,6 @@
     </w:p>
     <w:p>
       <w:r>
-        <w:lastRenderedPageBreak/>
         <w:t xml:space="preserve">Next we build a feature to </w:t>
       </w:r>
       <w:proofErr w:type="gramStart"/>
@@ -1202,6 +1207,7 @@
     </w:p>
     <w:p>
       <w:r>
+        <w:lastRenderedPageBreak/>
         <w:t xml:space="preserve">The simplest would be to extract this logic into a helper method and call it from all 4 controller actions or something. </w:t>
       </w:r>
       <w:r>
@@ -1219,17 +1225,646 @@
     </w:p>
     <w:p>
       <w:r>
+        <w:t xml:space="preserve">And again, the only way to </w:t>
+      </w:r>
+      <w:r>
+        <w:rPr>
+          <w:i/>
+        </w:rPr>
+        <w:t xml:space="preserve">guarantee </w:t>
+      </w:r>
+      <w:r>
+        <w:t>that we’ll find those insecure features is by doing black-box testing of every single endpoint against the security requirements.</w:t>
+      </w:r>
+    </w:p>
+    <w:p>
+      <w:r>
+        <w:rPr>
+          <w:b/>
+        </w:rPr>
+        <w:t>(</w:t>
+      </w:r>
+      <w:proofErr w:type="gramStart"/>
+      <w:r>
+        <w:rPr>
+          <w:b/>
+        </w:rPr>
+        <w:t>click</w:t>
+      </w:r>
+      <w:proofErr w:type="gramEnd"/>
+      <w:r>
+        <w:rPr>
+          <w:b/>
+        </w:rPr>
+        <w:t xml:space="preserve"> for ex #2</w:t>
+      </w:r>
+      <w:r>
+        <w:t>)</w:t>
+      </w:r>
+    </w:p>
+    <w:p>
+      <w:r>
+        <w:t>Another approach would be to extract the logic into some sort of attribute that injects that logic into the appropriate part of the processing pipeline.</w:t>
+      </w:r>
+    </w:p>
+    <w:p>
+      <w:r>
+        <w:t xml:space="preserve">This also results in a consistent implementation, </w:t>
+      </w:r>
+      <w:r>
+        <w:t>but it’s just as easy for a developer to forget. However, this approach is easier to audit. In a little bit I’ll talk about using static analysis to generate a report of secure and insecure endpoints based on attribute usage.</w:t>
+      </w:r>
+    </w:p>
+    <w:p>
+      <w:pPr>
+        <w:rPr>
+          <w:b/>
+        </w:rPr>
+      </w:pPr>
+      <w:r>
+        <w:rPr>
+          <w:b/>
+        </w:rPr>
+        <w:t xml:space="preserve"> </w:t>
+      </w:r>
+      <w:r>
+        <w:rPr>
+          <w:b/>
+        </w:rPr>
+        <w:t>(</w:t>
+      </w:r>
+      <w:proofErr w:type="gramStart"/>
+      <w:r>
+        <w:rPr>
+          <w:b/>
+        </w:rPr>
+        <w:t>click</w:t>
+      </w:r>
+      <w:proofErr w:type="gramEnd"/>
+      <w:r>
+        <w:rPr>
+          <w:b/>
+        </w:rPr>
+        <w:t xml:space="preserve"> for ex #3)</w:t>
+      </w:r>
+    </w:p>
+    <w:p>
+      <w:r>
+        <w:t xml:space="preserve">In a perfect world, the developer wouldn’t have to do anything at all except write their business logic, and the security stuff would be handled automagically </w:t>
+      </w:r>
+      <w:r>
+        <w:rPr>
+          <w:i/>
+        </w:rPr>
+        <w:t xml:space="preserve">and </w:t>
+      </w:r>
+      <w:r>
+        <w:t>in a way that was easily audited and tested. And that’s the point of this talk.</w:t>
+      </w:r>
+    </w:p>
+    <w:p>
+      <w:r>
+        <w:t xml:space="preserve">It isn’t always possible to get it </w:t>
+      </w:r>
+      <w:r>
+        <w:rPr>
+          <w:i/>
+        </w:rPr>
+        <w:t xml:space="preserve">quite </w:t>
+      </w:r>
+      <w:r>
+        <w:t>this magical, but we can probably get a lot closer than you’d expect.</w:t>
+      </w:r>
+    </w:p>
+    <w:p>
+      <w:pPr>
+        <w:pStyle w:val="Heading2"/>
+      </w:pPr>
+      <w:r>
+        <w:t>Code sample transition</w:t>
+      </w:r>
+    </w:p>
+    <w:p>
+      <w:r>
+        <w:t xml:space="preserve">For the rest of this talk I’ll be showing you a bunch of code samples from a demo app I wrote. This app, which you can get from my </w:t>
+      </w:r>
+      <w:proofErr w:type="spellStart"/>
+      <w:r>
+        <w:t>Github</w:t>
+      </w:r>
+      <w:proofErr w:type="spellEnd"/>
+      <w:r>
+        <w:t xml:space="preserve"> page, </w:t>
+      </w:r>
+      <w:r>
+        <w:t xml:space="preserve">shows </w:t>
+      </w:r>
+      <w:r>
+        <w:t>the same features implemented three ways: first, with no security at all, then using “</w:t>
+      </w:r>
+      <w:r>
+        <w:t xml:space="preserve">secure feature” code where the security requirement is handled directly within the business logic, and </w:t>
+      </w:r>
+      <w:r>
+        <w:t>finally</w:t>
+      </w:r>
+      <w:r>
+        <w:t xml:space="preserve"> </w:t>
+      </w:r>
+      <w:r>
+        <w:t xml:space="preserve">with </w:t>
+      </w:r>
+      <w:r>
+        <w:t>the security concern</w:t>
+      </w:r>
+      <w:r>
+        <w:t>s</w:t>
+      </w:r>
+      <w:r>
+        <w:t xml:space="preserve"> extracted into some part of the framework.</w:t>
+      </w:r>
+      <w:r>
+        <w:t xml:space="preserve"> </w:t>
+      </w:r>
+    </w:p>
+    <w:p>
+      <w:r>
+        <w:t>I will move through my slides pretty quickly, but everything you’ll see up here comes straight from that project that you can reference later.</w:t>
+      </w:r>
+      <w:r>
+        <w:t xml:space="preserve"> It’s fully functional and heavily commented so I hope it’s a useful resource for you.</w:t>
+      </w:r>
+    </w:p>
+    <w:p>
+      <w:r>
+        <w:t>To start, I’m going to show you 3 examples of what I call a “secure by default” system. Each of these examples demonstrates how you can solve a problem once, and then more or less forget about it. Once it’s been solved in the framework, no additional developer effort is needed on a feature-by-feature basis.</w:t>
+      </w:r>
+    </w:p>
+    <w:p>
+      <w:pPr>
+        <w:pStyle w:val="Heading1"/>
+      </w:pPr>
+      <w:r>
+        <w:t>CSRF</w:t>
+      </w:r>
+    </w:p>
+    <w:p>
+      <w:r>
+        <w:t xml:space="preserve">My </w:t>
+      </w:r>
+      <w:r>
+        <w:t xml:space="preserve">first </w:t>
+      </w:r>
+      <w:r>
+        <w:t>example</w:t>
+      </w:r>
+      <w:r>
+        <w:t xml:space="preserve"> deals </w:t>
+      </w:r>
+      <w:r>
+        <w:t>with #8 on the OWASP Top 10, Cross Site Request Forgery</w:t>
+      </w:r>
+      <w:r>
+        <w:t xml:space="preserve">. </w:t>
+      </w:r>
+      <w:r>
+        <w:t xml:space="preserve">In case you’re not familiar with CSRF, here’s a quick </w:t>
+      </w:r>
+      <w:r>
+        <w:t>overview</w:t>
+      </w:r>
+      <w:r>
+        <w:t xml:space="preserve">. </w:t>
+      </w:r>
+    </w:p>
+    <w:p>
+      <w:r>
+        <w:rPr>
+          <w:b/>
+        </w:rPr>
+        <w:t>(</w:t>
+      </w:r>
+      <w:proofErr w:type="gramStart"/>
+      <w:r>
+        <w:rPr>
+          <w:b/>
+        </w:rPr>
+        <w:t>click</w:t>
+      </w:r>
+      <w:proofErr w:type="gramEnd"/>
+      <w:r>
+        <w:rPr>
+          <w:b/>
+        </w:rPr>
+        <w:t xml:space="preserve"> for CSRF diagram)</w:t>
+      </w:r>
+    </w:p>
+    <w:p>
+      <w:r>
+        <w:t xml:space="preserve">First, a user logs into a site they trust, such as their bank. </w:t>
+      </w:r>
+    </w:p>
+    <w:p>
+      <w:r>
         <w:lastRenderedPageBreak/>
-        <w:t xml:space="preserve">And again, the only way to </w:t>
+        <w:t>Second, while the session with the bank is active, they visit a malicious website. This could be in a different tab but it doesn’t have to be.</w:t>
+      </w:r>
+    </w:p>
+    <w:p>
+      <w:r>
+        <w:t xml:space="preserve">Third, the bad guy website </w:t>
+      </w:r>
+      <w:r>
+        <w:t xml:space="preserve">tricks the user into submitting a form post TO </w:t>
+      </w:r>
+      <w:r>
+        <w:t xml:space="preserve">the bank’s website, for example to the “transfer money” endpoint. If the bank website hasn’t been properly secured, all it’s going to see is a request coming in, from a logged in user with a valid session, requesting a fund transfer into the bad guy’s account. </w:t>
+      </w:r>
+    </w:p>
+    <w:p>
+      <w:r>
+        <w:t xml:space="preserve">In order to protect itself from this sort of thing, the bank needs a way to differentiate between a form </w:t>
+      </w:r>
+      <w:proofErr w:type="gramStart"/>
+      <w:r>
+        <w:t>post</w:t>
+      </w:r>
+      <w:proofErr w:type="gramEnd"/>
+      <w:r>
+        <w:t xml:space="preserve"> that initiated from its own domain versus a post that initiated from the bad guy’s website. The HTTP Referrer can help with this, but it’s insufficient on its own because that value is </w:t>
+      </w:r>
+      <w:proofErr w:type="spellStart"/>
+      <w:r>
+        <w:t>spoofable</w:t>
+      </w:r>
+      <w:proofErr w:type="spellEnd"/>
+      <w:r>
+        <w:t>.</w:t>
+      </w:r>
+    </w:p>
+    <w:p>
+      <w:r>
+        <w:rPr>
+          <w:b/>
+        </w:rPr>
+        <w:t>(</w:t>
+      </w:r>
+      <w:proofErr w:type="gramStart"/>
+      <w:r>
+        <w:rPr>
+          <w:b/>
+        </w:rPr>
+        <w:t>click</w:t>
+      </w:r>
+      <w:proofErr w:type="gramEnd"/>
+      <w:r>
+        <w:rPr>
+          <w:b/>
+        </w:rPr>
+        <w:t xml:space="preserve"> for CSRF – feature)</w:t>
+      </w:r>
+    </w:p>
+    <w:p>
+      <w:r>
+        <w:t xml:space="preserve">ASP.NET </w:t>
+      </w:r>
+      <w:r>
+        <w:t xml:space="preserve">gives us some tools </w:t>
+      </w:r>
+      <w:r>
+        <w:t xml:space="preserve">to protect against CSRF. </w:t>
+      </w:r>
+      <w:r>
+        <w:t xml:space="preserve">You have to do two things: </w:t>
+      </w:r>
+      <w:r>
+        <w:t xml:space="preserve">call </w:t>
+      </w:r>
+      <w:r>
+        <w:t xml:space="preserve">the </w:t>
+      </w:r>
+      <w:proofErr w:type="spellStart"/>
+      <w:r>
+        <w:t>AntiForgeryToken</w:t>
+      </w:r>
+      <w:proofErr w:type="spellEnd"/>
+      <w:r>
+        <w:t xml:space="preserve"> </w:t>
+      </w:r>
+      <w:r>
+        <w:t xml:space="preserve">helper inside the body of </w:t>
+      </w:r>
+      <w:r>
+        <w:t xml:space="preserve">your </w:t>
+      </w:r>
+      <w:r>
+        <w:t xml:space="preserve">form, and add </w:t>
+      </w:r>
+      <w:r>
+        <w:t xml:space="preserve">the </w:t>
+      </w:r>
+      <w:proofErr w:type="spellStart"/>
+      <w:r>
+        <w:t>ValidateAntiForgeryToken</w:t>
+      </w:r>
+      <w:proofErr w:type="spellEnd"/>
+      <w:r>
+        <w:t xml:space="preserve"> attribute to the action it posts to.</w:t>
+      </w:r>
+    </w:p>
+    <w:p>
+      <w:r>
+        <w:t>The helper does three things. First, it creates a cryptographic token based on the user identity. Second, it outputs that token into a hidden form field.  Third, it sets a cookie with the same token value.</w:t>
+      </w:r>
+    </w:p>
+    <w:p>
+      <w:r>
+        <w:t xml:space="preserve">When the form is submitted, the </w:t>
+      </w:r>
+      <w:proofErr w:type="spellStart"/>
+      <w:r>
+        <w:t>ValidateAntiForgeryToken</w:t>
+      </w:r>
+      <w:proofErr w:type="spellEnd"/>
+      <w:r>
+        <w:t xml:space="preserve"> attribute checks to see if the token value submitted with the form is the same as the cookie value, and rejects the post otherwise. The browser’s security model prevents a malicious website from reading or writing the cookies for the friendly site, so the only way the tokens will match is if the form being submitted is coming from the friendly site itself.</w:t>
+      </w:r>
+    </w:p>
+    <w:p>
+      <w:r>
+        <w:t xml:space="preserve">This is easy </w:t>
+      </w:r>
+      <w:r>
+        <w:t>to do</w:t>
+      </w:r>
+      <w:r>
+        <w:t xml:space="preserve">, but it’s not secure by default. It requires the developer to </w:t>
+      </w:r>
+      <w:r>
+        <w:t xml:space="preserve">make corresponding changes in two files. And if the developer remembers the </w:t>
+      </w:r>
+      <w:r>
+        <w:t>helper, but forgets the attribute, then the form post will be accepted. The dev might think they’re secure, but actually the endpoint is vulnerable</w:t>
+      </w:r>
+      <w:r>
+        <w:t>.</w:t>
+      </w:r>
+    </w:p>
+    <w:p>
+      <w:r>
+        <w:t xml:space="preserve">Also, this only works if you’re submitting a form. </w:t>
+      </w:r>
+      <w:r>
+        <w:t>This helper doesn’t really help if you’re doing an AJAX post because there’s no form to write the hidden field into.</w:t>
+      </w:r>
+    </w:p>
+    <w:p>
+      <w:r>
+        <w:rPr>
+          <w:b/>
+        </w:rPr>
+        <w:t>(</w:t>
+      </w:r>
+      <w:proofErr w:type="gramStart"/>
+      <w:r>
+        <w:rPr>
+          <w:b/>
+        </w:rPr>
+        <w:t>click</w:t>
+      </w:r>
+      <w:proofErr w:type="gramEnd"/>
+      <w:r>
+        <w:rPr>
+          <w:b/>
+        </w:rPr>
+        <w:t xml:space="preserve"> for CSRF – feature (AJAX))</w:t>
+      </w:r>
+    </w:p>
+    <w:p>
+      <w:r>
+        <w:t>If you’re making an AJAX form post, you have to do something like create a div, call the helper to create the hidden form field, and then manually copy that hidden form field value into your AJAX payload.</w:t>
+      </w:r>
+    </w:p>
+    <w:p>
+      <w:r>
+        <w:t xml:space="preserve">This really sucks. It’s ugly, </w:t>
+      </w:r>
+      <w:proofErr w:type="gramStart"/>
+      <w:r>
+        <w:t>it’s</w:t>
+      </w:r>
+      <w:proofErr w:type="gramEnd"/>
+      <w:r>
+        <w:t xml:space="preserve"> error prone, and it’s not a pattern that I want to be repeating every single time I need to make an AJAX post. </w:t>
+      </w:r>
+    </w:p>
+    <w:p/>
+    <w:p>
+      <w:r>
+        <w:rPr>
+          <w:b/>
+        </w:rPr>
+        <w:t>(</w:t>
+      </w:r>
+      <w:proofErr w:type="gramStart"/>
+      <w:r>
+        <w:rPr>
+          <w:b/>
+        </w:rPr>
+        <w:t>click</w:t>
+      </w:r>
+      <w:proofErr w:type="gramEnd"/>
+      <w:r>
+        <w:rPr>
+          <w:b/>
+        </w:rPr>
+        <w:t xml:space="preserve"> for CSRF – framework</w:t>
+      </w:r>
+      <w:r>
+        <w:rPr>
+          <w:b/>
+        </w:rPr>
+        <w:t xml:space="preserve"> #1</w:t>
+      </w:r>
+      <w:r>
+        <w:rPr>
+          <w:b/>
+        </w:rPr>
+        <w:t>)</w:t>
+      </w:r>
+    </w:p>
+    <w:p>
+      <w:r>
+        <w:t xml:space="preserve">To handle this in a cross-cutting way we need to do </w:t>
+      </w:r>
+      <w:r>
+        <w:t xml:space="preserve">a few </w:t>
+      </w:r>
+      <w:r>
+        <w:t xml:space="preserve">things. </w:t>
+      </w:r>
+    </w:p>
+    <w:p>
+      <w:r>
+        <w:t xml:space="preserve">First, we need to create </w:t>
+      </w:r>
+      <w:r>
+        <w:t xml:space="preserve">one, global anti-CSRF token. I do this </w:t>
+      </w:r>
+      <w:r>
+        <w:t>in my global layout file</w:t>
+      </w:r>
+      <w:r>
+        <w:t xml:space="preserve"> so that it applies to every page on my site</w:t>
+      </w:r>
+      <w:r>
+        <w:t xml:space="preserve">. </w:t>
+      </w:r>
+      <w:r>
+        <w:t>R</w:t>
+      </w:r>
+      <w:r>
+        <w:t>emember that this creates a hidden text field AND creates a cookie.</w:t>
+      </w:r>
+    </w:p>
+    <w:p>
+      <w:r>
+        <w:rPr>
+          <w:b/>
+        </w:rPr>
+        <w:t>(</w:t>
+      </w:r>
+      <w:proofErr w:type="gramStart"/>
+      <w:r>
+        <w:rPr>
+          <w:b/>
+        </w:rPr>
+        <w:t>click</w:t>
+      </w:r>
+      <w:proofErr w:type="gramEnd"/>
+      <w:r>
+        <w:rPr>
+          <w:b/>
+        </w:rPr>
+        <w:t xml:space="preserve"> for CSRF – framework #2</w:t>
+      </w:r>
+      <w:r>
+        <w:rPr>
+          <w:b/>
+        </w:rPr>
+        <w:t xml:space="preserve"> – clone field</w:t>
+      </w:r>
+      <w:r>
+        <w:rPr>
+          <w:b/>
+        </w:rPr>
+        <w:t>)</w:t>
+      </w:r>
+    </w:p>
+    <w:p>
+      <w:r>
+        <w:lastRenderedPageBreak/>
+        <w:t xml:space="preserve">Second, </w:t>
+      </w:r>
+      <w:r>
+        <w:t xml:space="preserve">on document ready I run a tiny bit of </w:t>
+      </w:r>
+      <w:r>
+        <w:t>jQuery</w:t>
+      </w:r>
+      <w:r>
+        <w:t xml:space="preserve"> that loops through every form on the page, looks to see if it already has a token field, and if not, clones the global one and adds it to the form.</w:t>
+      </w:r>
+    </w:p>
+    <w:p>
+      <w:r>
+        <w:t>This ensures that every single form that I use on my site will end up with a hidden field containing that security token.</w:t>
+      </w:r>
+    </w:p>
+    <w:p>
+      <w:r>
+        <w:rPr>
+          <w:b/>
+        </w:rPr>
+        <w:t>(</w:t>
+      </w:r>
+      <w:proofErr w:type="gramStart"/>
+      <w:r>
+        <w:rPr>
+          <w:b/>
+        </w:rPr>
+        <w:t>click</w:t>
+      </w:r>
+      <w:proofErr w:type="gramEnd"/>
+      <w:r>
+        <w:rPr>
+          <w:b/>
+        </w:rPr>
+        <w:t xml:space="preserve"> for CSRF – framework #3 - ajax)</w:t>
+      </w:r>
+    </w:p>
+    <w:p>
+      <w:r>
+        <w:t xml:space="preserve">To handle AJAX posts, I run a second bit of JQuery that defines a global </w:t>
+      </w:r>
+      <w:proofErr w:type="spellStart"/>
+      <w:r>
+        <w:t>jquery</w:t>
+      </w:r>
+      <w:proofErr w:type="spellEnd"/>
+      <w:r>
+        <w:t xml:space="preserve"> </w:t>
+      </w:r>
+      <w:r>
+        <w:t>“</w:t>
+      </w:r>
+      <w:r>
+        <w:t xml:space="preserve">ajax </w:t>
+      </w:r>
+      <w:proofErr w:type="spellStart"/>
+      <w:r>
+        <w:t>prefilter</w:t>
+      </w:r>
+      <w:proofErr w:type="spellEnd"/>
+      <w:r>
+        <w:t xml:space="preserve">” handler. </w:t>
+      </w:r>
+    </w:p>
+    <w:p>
+      <w:r>
+        <w:t xml:space="preserve">Hooking into the </w:t>
+      </w:r>
+      <w:proofErr w:type="spellStart"/>
+      <w:r>
+        <w:t>prefilter</w:t>
+      </w:r>
+      <w:proofErr w:type="spellEnd"/>
+      <w:r>
+        <w:t xml:space="preserve"> </w:t>
+      </w:r>
+      <w:r>
+        <w:t xml:space="preserve">event lets </w:t>
+      </w:r>
+      <w:r>
+        <w:t xml:space="preserve">you can </w:t>
+      </w:r>
+      <w:r>
+        <w:t xml:space="preserve">modify the AJAX options </w:t>
       </w:r>
       <w:r>
         <w:rPr>
           <w:i/>
         </w:rPr>
-        <w:t xml:space="preserve">guarantee </w:t>
-      </w:r>
-      <w:r>
-        <w:t>that we’ll find those insecure features is by doing black-box testing of every single endpoint against the security requirements.</w:t>
+        <w:t xml:space="preserve">before </w:t>
+      </w:r>
+      <w:r>
+        <w:t xml:space="preserve">the request is sent. In this case, </w:t>
+      </w:r>
+      <w:r>
+        <w:t>I add that CSRF token to every single AJAX POST</w:t>
+      </w:r>
+      <w:r>
+        <w:t>.</w:t>
       </w:r>
     </w:p>
     <w:p>
@@ -1251,37 +1886,100 @@
         <w:rPr>
           <w:b/>
         </w:rPr>
-        <w:t xml:space="preserve"> for ex #2</w:t>
-      </w:r>
-      <w:r>
+        <w:t xml:space="preserve"> for CSRF – framework #3)</w:t>
+      </w:r>
+    </w:p>
+    <w:p>
+      <w:r>
+        <w:t>Finally</w:t>
+      </w:r>
+      <w:r>
+        <w:t xml:space="preserve">, we need to run the token validation </w:t>
+      </w:r>
+      <w:r>
+        <w:t xml:space="preserve">logic </w:t>
+      </w:r>
+      <w:r>
+        <w:t>automatically for all form post</w:t>
+      </w:r>
+      <w:r>
+        <w:t xml:space="preserve"> actions</w:t>
+      </w:r>
+      <w:r>
+        <w:t>. We can do that by creating a custom controller</w:t>
+      </w:r>
+      <w:r>
+        <w:t xml:space="preserve"> class and </w:t>
+      </w:r>
+      <w:r>
+        <w:t xml:space="preserve">overriding the </w:t>
+      </w:r>
+      <w:proofErr w:type="spellStart"/>
+      <w:r>
+        <w:t>OnActionExecuting</w:t>
+      </w:r>
+      <w:proofErr w:type="spellEnd"/>
+      <w:r>
+        <w:t xml:space="preserve"> method</w:t>
+      </w:r>
+      <w:r>
+        <w:t>. The code that we put here will run on every single request, so if that request is a form post then we run the token verification logic.</w:t>
+      </w:r>
+    </w:p>
+    <w:p>
+      <w:r>
+        <w:t xml:space="preserve">The </w:t>
+      </w:r>
+      <w:r>
+        <w:rPr>
+          <w:i/>
+        </w:rPr>
+        <w:t xml:space="preserve">only thing </w:t>
+      </w:r>
+      <w:r>
+        <w:t>the developer has to do is derive their controller from the correct base class. As long as they do that, everything is handled automatically.</w:t>
+      </w:r>
+    </w:p>
+    <w:p>
+      <w:r>
+        <w:rPr>
+          <w:b/>
+        </w:rPr>
+        <w:t>(</w:t>
+      </w:r>
+      <w:proofErr w:type="gramStart"/>
+      <w:r>
+        <w:rPr>
+          <w:b/>
+        </w:rPr>
+        <w:t>click</w:t>
+      </w:r>
+      <w:proofErr w:type="gramEnd"/>
+      <w:r>
+        <w:rPr>
+          <w:b/>
+        </w:rPr>
+        <w:t xml:space="preserve"> for CSRF – framework #4</w:t>
+      </w:r>
+      <w:r>
+        <w:rPr>
+          <w:b/>
+        </w:rPr>
+        <w:t xml:space="preserve"> – form post clean</w:t>
+      </w:r>
+      <w:r>
+        <w:rPr>
+          <w:b/>
+        </w:rPr>
         <w:t>)</w:t>
       </w:r>
     </w:p>
     <w:p>
       <w:r>
-        <w:t>Another approach would be to extract the logic into some sort of attribute that injects that logic into the appropriate part of the processing pipeline.</w:t>
-      </w:r>
-    </w:p>
-    <w:p>
-      <w:r>
-        <w:t xml:space="preserve">This also results in a consistent implementation, </w:t>
-      </w:r>
-      <w:r>
-        <w:t>but it’s just as easy for a developer to forget. However, this approach is easier to audit. In a little bit I’ll talk about using static analysis to generate a report of secure and insecure endpoints based on attribute usage.</w:t>
-      </w:r>
-    </w:p>
-    <w:p>
-      <w:pPr>
-        <w:rPr>
-          <w:b/>
-        </w:rPr>
-      </w:pPr>
-      <w:r>
-        <w:rPr>
-          <w:b/>
-        </w:rPr>
-        <w:t xml:space="preserve"> </w:t>
-      </w:r>
+        <w:t>Here’s what the feature level code looks like when we’re done. This is 100% business logic, and yet every single form post is still protected from cross site request forgery attacks.</w:t>
+      </w:r>
+    </w:p>
+    <w:p>
       <w:r>
         <w:rPr>
           <w:b/>
@@ -1300,717 +1998,1248 @@
         <w:rPr>
           <w:b/>
         </w:rPr>
-        <w:t xml:space="preserve"> for ex #3)</w:t>
-      </w:r>
-    </w:p>
-    <w:p>
-      <w:r>
-        <w:t xml:space="preserve">In a perfect world, the developer wouldn’t have to do anything at all except write their business logic, and the security stuff would be handled automagically </w:t>
-      </w:r>
-      <w:r>
-        <w:rPr>
-          <w:i/>
-        </w:rPr>
-        <w:t xml:space="preserve">and </w:t>
-      </w:r>
-      <w:r>
-        <w:t>in a way that was easily audited and tested. And that’s the point of this talk.</w:t>
-      </w:r>
-    </w:p>
-    <w:p>
-      <w:r>
-        <w:t xml:space="preserve">It isn’t always possible to get it </w:t>
-      </w:r>
-      <w:r>
-        <w:rPr>
-          <w:i/>
-        </w:rPr>
-        <w:t xml:space="preserve">quite </w:t>
-      </w:r>
-      <w:r>
-        <w:t>this magical, but we can probably get a lot closer than you’d expect.</w:t>
+        <w:t xml:space="preserve"> for CSRF – framework #5 – AJAX clean)</w:t>
+      </w:r>
+    </w:p>
+    <w:p>
+      <w:r>
+        <w:t xml:space="preserve">And here’s what it looks like for an AJAX POST. Again, </w:t>
+      </w:r>
+      <w:proofErr w:type="gramStart"/>
+      <w:r>
+        <w:t>it’s</w:t>
+      </w:r>
+      <w:proofErr w:type="gramEnd"/>
+      <w:r>
+        <w:t xml:space="preserve"> 100% business logic, yet still protected.</w:t>
+      </w:r>
+    </w:p>
+    <w:p>
+      <w:r>
+        <w:t>CSRF defense is a great example of a cross-cutting concern because it’s orthogonal to individual feature requirements, it applies globally to the whole system, and it’s pretty easy to make it “secure by default”.</w:t>
+      </w:r>
+    </w:p>
+    <w:p>
+      <w:pPr>
+        <w:pStyle w:val="Heading1"/>
+      </w:pPr>
+      <w:r>
+        <w:t>Authentication</w:t>
+      </w:r>
+    </w:p>
+    <w:p>
+      <w:r>
+        <w:t>My next example of making a feature “secure by default” deals with Authentication, or specifically with preventing anonymous access to protected areas of your site.</w:t>
+      </w:r>
+    </w:p>
+    <w:p>
+      <w:r>
+        <w:t>Most web frameworks make this fairly easy to do.</w:t>
       </w:r>
     </w:p>
     <w:p>
       <w:pPr>
         <w:pStyle w:val="Heading2"/>
       </w:pPr>
-      <w:r>
-        <w:t>Code sample transition</w:t>
-      </w:r>
-    </w:p>
-    <w:p>
-      <w:r>
-        <w:t xml:space="preserve">For the rest of this talk I’ll be showing you a bunch of code samples from a demo app I wrote. This app, which you can get from my </w:t>
-      </w:r>
       <w:proofErr w:type="spellStart"/>
       <w:r>
-        <w:t>Github</w:t>
+        <w:t>Auth</w:t>
       </w:r>
       <w:proofErr w:type="spellEnd"/>
       <w:r>
-        <w:t xml:space="preserve"> page, </w:t>
-      </w:r>
-      <w:r>
-        <w:t xml:space="preserve">shows </w:t>
-      </w:r>
-      <w:r>
-        <w:t>the same features implemented three ways: first, with no security at all, then using “</w:t>
-      </w:r>
-      <w:r>
-        <w:t xml:space="preserve">secure feature” code where the security requirement is handled directly within the business logic, and </w:t>
-      </w:r>
-      <w:r>
-        <w:t>finally</w:t>
-      </w:r>
-      <w:r>
-        <w:t xml:space="preserve"> </w:t>
-      </w:r>
-      <w:r>
-        <w:t xml:space="preserve">with </w:t>
-      </w:r>
-      <w:r>
-        <w:t>the security concern</w:t>
+        <w:t xml:space="preserve"> – feature code</w:t>
+      </w:r>
+    </w:p>
+    <w:p>
+      <w:r>
+        <w:t xml:space="preserve">In ASPNET MVC, for instance, you can add the [Authorize] attribute to an Action and it will automatically </w:t>
+      </w:r>
+      <w:r>
+        <w:t>redirect users to the login page if they aren’t logged in.</w:t>
+      </w:r>
+    </w:p>
+    <w:p>
+      <w:r>
+        <w:t xml:space="preserve">I don’t like using this though, because it represents a “public by default” model where any given </w:t>
+      </w:r>
+      <w:r>
+        <w:t xml:space="preserve">MVC endpoint </w:t>
+      </w:r>
+      <w:r>
+        <w:t xml:space="preserve">is accessible anonymously unless it is explicitly flagged as private. I tend to work on applications where the vast majority of resources are private, and only a specific few are public, so I </w:t>
+      </w:r>
+      <w:r>
+        <w:t>want a “private by default” model instead.</w:t>
+      </w:r>
+    </w:p>
+    <w:p>
+      <w:r>
+        <w:lastRenderedPageBreak/>
+        <w:t>One way to build a “private by default” model is to create a custom HTTP Module that runs on every request and enforces a login, unless the URL matches a whitelist of endpoints that allow anonymous access.</w:t>
+      </w:r>
+    </w:p>
+    <w:p>
+      <w:r>
+        <w:t>This is actually really easy to do</w:t>
+      </w:r>
+      <w:r>
+        <w:t>.</w:t>
+      </w:r>
+    </w:p>
+    <w:p/>
+    <w:p>
+      <w:pPr>
+        <w:pStyle w:val="Heading2"/>
+      </w:pPr>
+      <w:proofErr w:type="spellStart"/>
+      <w:r>
+        <w:t>Auth</w:t>
+      </w:r>
+      <w:proofErr w:type="spellEnd"/>
+      <w:r>
+        <w:t xml:space="preserve"> – framework code</w:t>
+      </w:r>
+    </w:p>
+    <w:p>
+      <w:r>
+        <w:t xml:space="preserve">First, we need some place to manage that whitelist. Since our goal is to require zero changes to the feature code, I like to use a custom section of </w:t>
+      </w:r>
+      <w:proofErr w:type="spellStart"/>
+      <w:r>
+        <w:t>web.config</w:t>
+      </w:r>
+      <w:proofErr w:type="spellEnd"/>
+      <w:r>
+        <w:t xml:space="preserve"> to do this. That way I don’t need to make any changes at all to the controllers themselves.</w:t>
+      </w:r>
+    </w:p>
+    <w:p>
+      <w:r>
+        <w:t>Now, it’s important to note that HTTP Module</w:t>
       </w:r>
       <w:r>
         <w:t>s</w:t>
       </w:r>
       <w:r>
-        <w:t xml:space="preserve"> extracted into some part of the framework.</w:t>
-      </w:r>
-      <w:r>
-        <w:t xml:space="preserve"> </w:t>
-      </w:r>
-    </w:p>
-    <w:p>
-      <w:r>
-        <w:t>I will move through my slides pretty quickly, but everything you’ll see up here comes straight from that project that you can reference later.</w:t>
-      </w:r>
-      <w:r>
-        <w:t xml:space="preserve"> It’s fully functional and heavily commented so I hope it’s a useful resource for you.</w:t>
-      </w:r>
-    </w:p>
-    <w:p>
-      <w:r>
-        <w:t>To start, I’m going to show you 3 examples of what I call a “secure by default” system. Each of these examples demonstrates how you can solve a problem once, and then more or less forget about it. Once it’s been solved in the framework, no additional developer effort is needed on a feature-by-feature basis.</w:t>
-      </w:r>
-    </w:p>
-    <w:p>
-      <w:pPr>
-        <w:pStyle w:val="Heading1"/>
-      </w:pPr>
-      <w:r>
-        <w:t>CSRF</w:t>
-      </w:r>
-    </w:p>
-    <w:p>
-      <w:r>
-        <w:t xml:space="preserve">My </w:t>
-      </w:r>
-      <w:r>
-        <w:t xml:space="preserve">first </w:t>
-      </w:r>
-      <w:r>
-        <w:t>example</w:t>
-      </w:r>
-      <w:r>
-        <w:t xml:space="preserve"> deals </w:t>
-      </w:r>
-      <w:r>
-        <w:t>with #8 on the OWASP Top 10, Cross Site Request Forgery</w:t>
+        <w:t xml:space="preserve"> run for EVERY request, not just ones that get routed into MVC. That means</w:t>
+      </w:r>
+      <w:r>
+        <w:t xml:space="preserve"> that </w:t>
+      </w:r>
+      <w:r>
+        <w:t xml:space="preserve">our whitelist needs to include static </w:t>
+      </w:r>
+      <w:r>
+        <w:t>resources</w:t>
+      </w:r>
+      <w:r>
+        <w:t xml:space="preserve">, such as stylesheets or </w:t>
+      </w:r>
+      <w:proofErr w:type="gramStart"/>
+      <w:r>
+        <w:t>scripts,</w:t>
+      </w:r>
+      <w:r>
+        <w:t xml:space="preserve"> that</w:t>
+      </w:r>
+      <w:proofErr w:type="gramEnd"/>
+      <w:r>
+        <w:t xml:space="preserve"> we want to use on our login page</w:t>
       </w:r>
       <w:r>
         <w:t xml:space="preserve">. </w:t>
       </w:r>
-      <w:r>
-        <w:t xml:space="preserve">In case you’re not familiar with CSRF, here’s a quick </w:t>
-      </w:r>
-      <w:r>
-        <w:t>overview</w:t>
-      </w:r>
+    </w:p>
+    <w:p>
+      <w:r>
+        <w:t xml:space="preserve">For that reason, I like to </w:t>
+      </w:r>
+      <w:r>
+        <w:t xml:space="preserve">build my whitelist using </w:t>
+      </w:r>
+      <w:r>
+        <w:t xml:space="preserve">regular expressions. That way I can create a single rule that grants access to my entire Scripts folder so that I don’t have to continually modify </w:t>
+      </w:r>
+      <w:proofErr w:type="spellStart"/>
+      <w:r>
+        <w:t>web.config</w:t>
+      </w:r>
+      <w:proofErr w:type="spellEnd"/>
+      <w:r>
+        <w:t xml:space="preserve"> each time we add a new </w:t>
+      </w:r>
+      <w:proofErr w:type="spellStart"/>
+      <w:r>
+        <w:t>jquery</w:t>
+      </w:r>
+      <w:proofErr w:type="spellEnd"/>
+      <w:r>
+        <w:t xml:space="preserve"> plugin.</w:t>
+      </w:r>
+    </w:p>
+    <w:p>
+      <w:r>
+        <w:t xml:space="preserve">Creating custom web </w:t>
+      </w:r>
+      <w:proofErr w:type="spellStart"/>
+      <w:r>
+        <w:t>config</w:t>
+      </w:r>
+      <w:proofErr w:type="spellEnd"/>
+      <w:r>
+        <w:t xml:space="preserve"> sections is pretty simple, but I don’t have time to show the code in this session so just check out my demo app to see how it works.</w:t>
+      </w:r>
+    </w:p>
+    <w:p>
+      <w:r>
+        <w:rPr>
+          <w:b/>
+        </w:rPr>
+        <w:t>(</w:t>
+      </w:r>
+      <w:proofErr w:type="gramStart"/>
+      <w:r>
+        <w:rPr>
+          <w:b/>
+        </w:rPr>
+        <w:t>click</w:t>
+      </w:r>
+      <w:proofErr w:type="gramEnd"/>
+      <w:r>
+        <w:t>)</w:t>
+      </w:r>
+    </w:p>
+    <w:p>
+      <w:r>
+        <w:t xml:space="preserve">Once we’ve defined the whitelist, we need to create the HTTP module to enforce it. </w:t>
+      </w:r>
+    </w:p>
+    <w:p>
+      <w:r>
+        <w:t xml:space="preserve">This is also really easy to do. It’s just a class that implements the </w:t>
+      </w:r>
+      <w:proofErr w:type="spellStart"/>
+      <w:r>
+        <w:t>IHttpModule</w:t>
+      </w:r>
+      <w:proofErr w:type="spellEnd"/>
+      <w:r>
+        <w:t xml:space="preserve"> interface and then provides an implementation for this </w:t>
+      </w:r>
+      <w:proofErr w:type="spellStart"/>
+      <w:r>
+        <w:t>OnAcquireRequestState</w:t>
+      </w:r>
+      <w:proofErr w:type="spellEnd"/>
+      <w:r>
+        <w:t xml:space="preserve"> method.</w:t>
+      </w:r>
+    </w:p>
+    <w:p>
+      <w:r>
+        <w:t>In the body of this method we look to see whether or not the URL matches our whitelist and whether or not the user is already logged in. If either of those things are true then we do nothing. Otherwise, we send the user to the login page.</w:t>
+      </w:r>
+    </w:p>
+    <w:p>
+      <w:r>
+        <w:rPr>
+          <w:b/>
+        </w:rPr>
+        <w:t>(</w:t>
+      </w:r>
+      <w:proofErr w:type="gramStart"/>
+      <w:r>
+        <w:rPr>
+          <w:b/>
+        </w:rPr>
+        <w:t>click</w:t>
+      </w:r>
+      <w:proofErr w:type="gramEnd"/>
+      <w:r>
+        <w:rPr>
+          <w:b/>
+        </w:rPr>
+        <w:t>)</w:t>
+      </w:r>
+    </w:p>
+    <w:p>
+      <w:r>
+        <w:t xml:space="preserve">The last piece of the puzzle is to tell IIS to run that module for all requests, and we can do that with a single line of code in </w:t>
+      </w:r>
+      <w:proofErr w:type="spellStart"/>
+      <w:r>
+        <w:t>web.config</w:t>
+      </w:r>
+      <w:proofErr w:type="spellEnd"/>
       <w:r>
         <w:t xml:space="preserve">. </w:t>
       </w:r>
     </w:p>
     <w:p>
       <w:r>
-        <w:rPr>
-          <w:b/>
-        </w:rPr>
-        <w:t>(</w:t>
-      </w:r>
-      <w:proofErr w:type="gramStart"/>
-      <w:r>
-        <w:rPr>
-          <w:b/>
-        </w:rPr>
-        <w:t>click</w:t>
-      </w:r>
-      <w:proofErr w:type="gramEnd"/>
-      <w:r>
-        <w:rPr>
-          <w:b/>
-        </w:rPr>
-        <w:t xml:space="preserve"> for CSRF diagram)</w:t>
-      </w:r>
-    </w:p>
-    <w:p>
-      <w:r>
-        <w:t xml:space="preserve">First, a user logs into a site they trust, such as their bank. </w:t>
-      </w:r>
-    </w:p>
-    <w:p>
-      <w:r>
-        <w:t>Second, while the session with the bank is active, they visit a malicious website. This could be in a different tab but it doesn’t have to be.</w:t>
-      </w:r>
-    </w:p>
-    <w:p>
-      <w:r>
-        <w:t xml:space="preserve">Third, the bad guy website </w:t>
-      </w:r>
-      <w:r>
-        <w:t xml:space="preserve">tricks the user into submitting a form post TO </w:t>
-      </w:r>
-      <w:r>
-        <w:t xml:space="preserve">the bank’s website, for example to the “transfer money” endpoint. If the bank website hasn’t been properly secured, all it’s </w:t>
-      </w:r>
-      <w:r>
-        <w:lastRenderedPageBreak/>
-        <w:t xml:space="preserve">going to see is a request coming in, from a logged in user with a valid session, requesting a fund transfer into the bad guy’s account. </w:t>
-      </w:r>
-    </w:p>
-    <w:p>
-      <w:r>
-        <w:t xml:space="preserve">In order to protect itself from this sort of thing, the bank needs a way to differentiate between a form </w:t>
-      </w:r>
-      <w:proofErr w:type="gramStart"/>
-      <w:r>
-        <w:t>post</w:t>
-      </w:r>
-      <w:proofErr w:type="gramEnd"/>
-      <w:r>
-        <w:t xml:space="preserve"> that initiated from its own domain versus a post that initiated from the bad guy’s website. The HTTP Referrer can help with this, but it’s insufficient on its own because that value is </w:t>
-      </w:r>
-      <w:proofErr w:type="spellStart"/>
-      <w:r>
-        <w:t>spoofable</w:t>
-      </w:r>
-      <w:proofErr w:type="spellEnd"/>
-      <w:r>
-        <w:t>.</w:t>
-      </w:r>
-    </w:p>
-    <w:p>
-      <w:r>
-        <w:rPr>
-          <w:b/>
-        </w:rPr>
-        <w:t>(</w:t>
-      </w:r>
-      <w:proofErr w:type="gramStart"/>
-      <w:r>
-        <w:rPr>
-          <w:b/>
-        </w:rPr>
-        <w:t>click</w:t>
-      </w:r>
-      <w:proofErr w:type="gramEnd"/>
-      <w:r>
-        <w:rPr>
-          <w:b/>
-        </w:rPr>
-        <w:t xml:space="preserve"> for CSRF – feature)</w:t>
-      </w:r>
-    </w:p>
-    <w:p>
-      <w:r>
-        <w:t xml:space="preserve">ASP.NET </w:t>
-      </w:r>
-      <w:r>
-        <w:t xml:space="preserve">gives us some tools </w:t>
-      </w:r>
-      <w:r>
-        <w:t xml:space="preserve">to protect against CSRF. </w:t>
-      </w:r>
-      <w:r>
-        <w:t xml:space="preserve">You have to do two things: </w:t>
-      </w:r>
-      <w:r>
-        <w:t xml:space="preserve">call </w:t>
-      </w:r>
-      <w:r>
-        <w:t xml:space="preserve">the </w:t>
-      </w:r>
-      <w:proofErr w:type="spellStart"/>
-      <w:r>
-        <w:t>AntiForgeryToken</w:t>
-      </w:r>
-      <w:proofErr w:type="spellEnd"/>
-      <w:r>
-        <w:t xml:space="preserve"> </w:t>
-      </w:r>
-      <w:r>
-        <w:t xml:space="preserve">helper inside the body of </w:t>
-      </w:r>
-      <w:r>
-        <w:t xml:space="preserve">your </w:t>
-      </w:r>
-      <w:r>
-        <w:t xml:space="preserve">form, and add </w:t>
-      </w:r>
-      <w:r>
-        <w:t xml:space="preserve">the </w:t>
-      </w:r>
-      <w:proofErr w:type="spellStart"/>
-      <w:r>
-        <w:t>ValidateAntiForgeryToken</w:t>
-      </w:r>
-      <w:proofErr w:type="spellEnd"/>
-      <w:r>
-        <w:t xml:space="preserve"> attribute to the action it posts to.</w:t>
-      </w:r>
-    </w:p>
-    <w:p>
-      <w:r>
-        <w:t>The helper does three things. First, it creates a cryptographic token based on the user identity. Second, it outputs that token into a hidden form field.  Third, it sets a cookie with the same token value.</w:t>
-      </w:r>
-    </w:p>
-    <w:p>
-      <w:r>
-        <w:t xml:space="preserve">When the form is submitted, the </w:t>
-      </w:r>
-      <w:proofErr w:type="spellStart"/>
-      <w:r>
-        <w:t>ValidateAntiForgeryToken</w:t>
-      </w:r>
-      <w:proofErr w:type="spellEnd"/>
-      <w:r>
-        <w:t xml:space="preserve"> attribute checks to see if the token value submitted with the form is the same as the cookie value, and rejects the post otherwise. The browser’s security model prevents a malicious website from reading or writing the cookies for the friendly site, so the only way the tokens will match is if the form being submitted is coming from the friendly site itself.</w:t>
-      </w:r>
-    </w:p>
-    <w:p>
-      <w:r>
-        <w:t xml:space="preserve">This is easy </w:t>
-      </w:r>
-      <w:r>
-        <w:t>to do</w:t>
-      </w:r>
-      <w:r>
-        <w:t xml:space="preserve">, but it’s not secure by default. It requires the developer to </w:t>
-      </w:r>
-      <w:r>
-        <w:t xml:space="preserve">make corresponding changes in two files. And if the developer remembers the </w:t>
-      </w:r>
-      <w:r>
-        <w:t>helper, but forgets the attribute, then the form post will be accepted. The dev might think they’re secure, but actually the endpoint is vulnerable</w:t>
-      </w:r>
-      <w:r>
-        <w:t>.</w:t>
-      </w:r>
-    </w:p>
-    <w:p>
-      <w:r>
-        <w:t xml:space="preserve">Also, this only works if you’re submitting a form. </w:t>
-      </w:r>
-      <w:r>
-        <w:t>This helper doesn’t really help if you’re doing an AJAX post because there’s no form to write the hidden field into.</w:t>
-      </w:r>
-    </w:p>
-    <w:p>
-      <w:r>
-        <w:rPr>
-          <w:b/>
-        </w:rPr>
-        <w:t>(</w:t>
-      </w:r>
-      <w:proofErr w:type="gramStart"/>
-      <w:r>
-        <w:rPr>
-          <w:b/>
-        </w:rPr>
-        <w:t>click</w:t>
-      </w:r>
-      <w:proofErr w:type="gramEnd"/>
-      <w:r>
-        <w:rPr>
-          <w:b/>
-        </w:rPr>
-        <w:t xml:space="preserve"> for CSRF – feature (AJAX))</w:t>
-      </w:r>
-    </w:p>
-    <w:p>
-      <w:r>
-        <w:t>If you’re making an AJAX form post, you have to do something like create a div, call the helper to create the hidden form field, and then manually copy that hidden form field value into your AJAX payload.</w:t>
-      </w:r>
-    </w:p>
-    <w:p>
-      <w:r>
-        <w:t xml:space="preserve">This really sucks. It’s ugly, </w:t>
-      </w:r>
-      <w:proofErr w:type="gramStart"/>
-      <w:r>
-        <w:t>it’s</w:t>
-      </w:r>
-      <w:proofErr w:type="gramEnd"/>
-      <w:r>
-        <w:t xml:space="preserve"> error prone, and it’s not a pattern that I want to be repeating every single time I need to make an AJAX post. </w:t>
-      </w:r>
-    </w:p>
-    <w:p/>
-    <w:p>
-      <w:r>
-        <w:rPr>
-          <w:b/>
-        </w:rPr>
-        <w:t>(</w:t>
-      </w:r>
-      <w:proofErr w:type="gramStart"/>
-      <w:r>
-        <w:rPr>
-          <w:b/>
-        </w:rPr>
-        <w:t>click</w:t>
-      </w:r>
-      <w:proofErr w:type="gramEnd"/>
-      <w:r>
-        <w:rPr>
-          <w:b/>
-        </w:rPr>
-        <w:t xml:space="preserve"> for CSRF – framework</w:t>
-      </w:r>
-      <w:r>
-        <w:rPr>
-          <w:b/>
-        </w:rPr>
-        <w:t xml:space="preserve"> #1</w:t>
-      </w:r>
-      <w:r>
-        <w:rPr>
-          <w:b/>
-        </w:rPr>
-        <w:t>)</w:t>
-      </w:r>
-    </w:p>
-    <w:p>
-      <w:r>
-        <w:t xml:space="preserve">To handle this in a cross-cutting way we need to do </w:t>
-      </w:r>
-      <w:r>
-        <w:t xml:space="preserve">a few </w:t>
-      </w:r>
-      <w:r>
-        <w:t xml:space="preserve">things. </w:t>
-      </w:r>
-    </w:p>
-    <w:p>
-      <w:r>
-        <w:t xml:space="preserve">First, we need to create </w:t>
-      </w:r>
-      <w:r>
-        <w:t xml:space="preserve">one, global anti-CSRF token. I do this </w:t>
-      </w:r>
-      <w:r>
-        <w:t>in my global layout file</w:t>
-      </w:r>
-      <w:r>
-        <w:t xml:space="preserve"> so that it applies to every page on my site</w:t>
-      </w:r>
-      <w:r>
-        <w:t xml:space="preserve">. </w:t>
-      </w:r>
-      <w:r>
-        <w:t>R</w:t>
-      </w:r>
-      <w:r>
-        <w:t>emember that this creates a hidden text field AND creates a cookie.</w:t>
-      </w:r>
-    </w:p>
-    <w:p>
-      <w:r>
-        <w:rPr>
-          <w:b/>
-        </w:rPr>
-        <w:t>(</w:t>
-      </w:r>
-      <w:proofErr w:type="gramStart"/>
-      <w:r>
-        <w:rPr>
-          <w:b/>
-        </w:rPr>
-        <w:t>click</w:t>
-      </w:r>
-      <w:proofErr w:type="gramEnd"/>
-      <w:r>
-        <w:rPr>
-          <w:b/>
-        </w:rPr>
-        <w:t xml:space="preserve"> for CSRF – framework #2</w:t>
-      </w:r>
-      <w:r>
-        <w:rPr>
-          <w:b/>
-        </w:rPr>
-        <w:t xml:space="preserve"> – clone field</w:t>
-      </w:r>
-      <w:r>
-        <w:rPr>
-          <w:b/>
-        </w:rPr>
-        <w:t>)</w:t>
-      </w:r>
-    </w:p>
-    <w:p>
-      <w:r>
-        <w:t xml:space="preserve">Second, </w:t>
-      </w:r>
-      <w:r>
-        <w:t xml:space="preserve">on document ready I run a tiny bit of </w:t>
-      </w:r>
-      <w:r>
-        <w:t>jQuery</w:t>
-      </w:r>
-      <w:r>
-        <w:t xml:space="preserve"> that loops through every form on the page, looks to see if it already has a token field, and if not, clones the global one and adds it to the form.</w:t>
-      </w:r>
-    </w:p>
-    <w:p>
-      <w:r>
-        <w:t>This ensures that every single form that I use on my site will end up with a hidden field containing that security token.</w:t>
-      </w:r>
-    </w:p>
-    <w:p>
-      <w:r>
-        <w:rPr>
-          <w:b/>
-        </w:rPr>
-        <w:lastRenderedPageBreak/>
-        <w:t>(</w:t>
-      </w:r>
-      <w:proofErr w:type="gramStart"/>
-      <w:r>
-        <w:rPr>
-          <w:b/>
-        </w:rPr>
-        <w:t>click</w:t>
-      </w:r>
-      <w:proofErr w:type="gramEnd"/>
-      <w:r>
-        <w:rPr>
-          <w:b/>
-        </w:rPr>
-        <w:t xml:space="preserve"> for CSRF – framework #3 - ajax)</w:t>
-      </w:r>
-    </w:p>
-    <w:p>
-      <w:r>
-        <w:t>To handle AJAX posts, I run a second bit of JQue</w:t>
+        <w:t>And that’s it. Now, every single request that comes into my site will be automatically redirected to the login page unless the user is logged in, OR the URL matches a whitelist that I can control in a single, centralized place. The developers literally need to take zero additional effort to make their endpoints secure, and if they want to make something public it’s just a single adjustment to the whitelist.</w:t>
+      </w:r>
+    </w:p>
+    <w:p>
+      <w:r>
+        <w:t>Also, in the last segment of this talk, I’ll show you a way to generate a report of all of your MVC controller actions and whether or not they are publicly accessible. That sort of auditing is a useful way of validating that your whitelist is doing what you expect it do.</w:t>
       </w:r>
       <w:bookmarkStart w:id="0" w:name="_GoBack"/>
       <w:bookmarkEnd w:id="0"/>
-      <w:r>
-        <w:t xml:space="preserve">ry that defines a global </w:t>
+    </w:p>
+    <w:p>
+      <w:pPr>
+        <w:pStyle w:val="Heading1"/>
+      </w:pPr>
+      <w:r>
+        <w:lastRenderedPageBreak/>
+        <w:t>Access Control</w:t>
+      </w:r>
+    </w:p>
+    <w:p>
+      <w:r>
+        <w:t>My final example of a “secure by default” framework deals with access control, which is about preventing users from accessing data that they don’t own or have rights to.</w:t>
+      </w:r>
+      <w:r>
+        <w:t xml:space="preserve"> </w:t>
+      </w:r>
+    </w:p>
+    <w:p>
+      <w:r>
+        <w:t xml:space="preserve">This type of requirement tends to cut across multiple features. For instance, if there’s some code that prevents Bob from seeing Alice’s orders on a list page, then we probably want to apply that same restriction on the order details page. </w:t>
+      </w:r>
+    </w:p>
+    <w:p>
+      <w:pPr>
+        <w:pStyle w:val="Heading2"/>
+      </w:pPr>
+      <w:r>
+        <w:t>Access Control – Feature Level code</w:t>
+      </w:r>
+    </w:p>
+    <w:p>
+      <w:r>
+        <w:t>This is what that requirement looks like in feature code</w:t>
+      </w:r>
+      <w:r>
+        <w:t>.</w:t>
+      </w:r>
+    </w:p>
+    <w:p>
+      <w:r>
+        <w:t>This is the list page, so I’m getting a list of all orders and then I’m explicitly removing the ones the user can’t see, based on their permission.</w:t>
+      </w:r>
+    </w:p>
+    <w:p>
+      <w:r>
+        <w:rPr>
+          <w:b/>
+        </w:rPr>
+        <w:t xml:space="preserve"> </w:t>
+      </w:r>
+      <w:r>
+        <w:rPr>
+          <w:b/>
+        </w:rPr>
+        <w:t>(</w:t>
+      </w:r>
+      <w:proofErr w:type="gramStart"/>
+      <w:r>
+        <w:rPr>
+          <w:b/>
+        </w:rPr>
+        <w:t>click</w:t>
+      </w:r>
+      <w:proofErr w:type="gramEnd"/>
+      <w:r>
+        <w:rPr>
+          <w:b/>
+        </w:rPr>
+        <w:t xml:space="preserve"> for Access Control – feature #2)</w:t>
+      </w:r>
+    </w:p>
+    <w:p>
+      <w:r>
+        <w:t xml:space="preserve">That same requirement on the Detail page looks like this. </w:t>
+      </w:r>
+    </w:p>
+    <w:p>
+      <w:r>
+        <w:t xml:space="preserve">First I call </w:t>
       </w:r>
       <w:proofErr w:type="spellStart"/>
       <w:r>
-        <w:t>jquery</w:t>
+        <w:t>GetById</w:t>
       </w:r>
       <w:proofErr w:type="spellEnd"/>
       <w:r>
+        <w:t xml:space="preserve"> to retrieve the order, then I check the permission and kick the user out if necessary.</w:t>
+      </w:r>
+    </w:p>
+    <w:p>
+      <w:r>
+        <w:t>This is an example of the situation I showed you at the start of my talk. We have the same logical rule being implemented in two different ways. This rule might apply to a bunch of places in the code, and without a centralized implementation it’s going to be very difficult to keep them in sync as requirements change over time.</w:t>
+      </w:r>
+    </w:p>
+    <w:p>
+      <w:r>
+        <w:t xml:space="preserve">There are two ways that we could reduce that duplication by handling this as a cross-cutting concern. </w:t>
+      </w:r>
+    </w:p>
+    <w:p>
+      <w:pPr>
+        <w:pStyle w:val="Heading2"/>
+      </w:pPr>
+      <w:r>
+        <w:t>Access Control – Data access framework</w:t>
+      </w:r>
+    </w:p>
+    <w:p>
+      <w:r>
+        <w:t>The easiest way to make this a cross-cutting concern is to push the responsibility for access control into your data access code where it can be reused by multiple features.</w:t>
+      </w:r>
+    </w:p>
+    <w:p>
+      <w:r>
+        <w:t xml:space="preserve">Here’s an example </w:t>
+      </w:r>
+      <w:r>
+        <w:t xml:space="preserve">of a simple data service that provides two different ways to get order data. You can call </w:t>
+      </w:r>
+      <w:proofErr w:type="spellStart"/>
+      <w:r>
+        <w:t>GetAll</w:t>
+      </w:r>
+      <w:proofErr w:type="spellEnd"/>
+      <w:r>
+        <w:t xml:space="preserve"> and get everything, or you can call </w:t>
+      </w:r>
+      <w:proofErr w:type="spellStart"/>
+      <w:r>
+        <w:t>GetById</w:t>
+      </w:r>
+      <w:proofErr w:type="spellEnd"/>
+      <w:r>
+        <w:t xml:space="preserve"> and get back a single order.</w:t>
+      </w:r>
+    </w:p>
+    <w:p>
+      <w:r>
+        <w:t xml:space="preserve">There are </w:t>
+      </w:r>
+      <w:r>
+        <w:t xml:space="preserve">two versions of each method – one that takes the current user as an argument, and one that doesn’t.  If you call the version that takes a user argument, then it </w:t>
+      </w:r>
+      <w:r>
+        <w:t>returns only the data that user can access</w:t>
+      </w:r>
+      <w:r>
+        <w:t>. If you call the version that doesn’t</w:t>
+      </w:r>
+      <w:r>
+        <w:t xml:space="preserve"> take a user</w:t>
+      </w:r>
+      <w:r>
+        <w:t xml:space="preserve">, </w:t>
+      </w:r>
+      <w:r>
+        <w:t xml:space="preserve">then it does no extra filtering and </w:t>
+      </w:r>
+      <w:r>
+        <w:t>you’re responsible fo</w:t>
+      </w:r>
+      <w:r>
+        <w:t>r doing your own access control in your feature code.</w:t>
+      </w:r>
+    </w:p>
+    <w:p>
+      <w:r>
+        <w:t>Why have two versions? Well, there might be scenarios where there is no “current user”, such as a</w:t>
+      </w:r>
+      <w:r>
+        <w:t xml:space="preserve">n automated maintenance program running on a schedule. </w:t>
+      </w:r>
+    </w:p>
+    <w:p>
+      <w:r>
+        <w:t xml:space="preserve">If you can avoid it, I’d recommend NOT having the insecure versions at all. But if you </w:t>
+      </w:r>
+      <w:r>
+        <w:rPr>
+          <w:i/>
+        </w:rPr>
+        <w:t xml:space="preserve">do </w:t>
+      </w:r>
+      <w:r>
+        <w:t xml:space="preserve">have to provide </w:t>
+      </w:r>
+      <w:r>
+        <w:t xml:space="preserve">two versions of your data access methods, </w:t>
+      </w:r>
+      <w:r>
+        <w:t>I recommend a naming convention like you see here</w:t>
+      </w:r>
+      <w:r>
+        <w:t>.</w:t>
+      </w:r>
+    </w:p>
+    <w:p>
+      <w:r>
+        <w:rPr>
+          <w:b/>
+        </w:rPr>
+        <w:t>(</w:t>
+      </w:r>
+      <w:proofErr w:type="gramStart"/>
+      <w:r>
+        <w:rPr>
+          <w:b/>
+        </w:rPr>
+        <w:t>click</w:t>
+      </w:r>
+      <w:proofErr w:type="gramEnd"/>
+      <w:r>
+        <w:rPr>
+          <w:b/>
+        </w:rPr>
+        <w:t xml:space="preserve"> for Access Control – framework, with “secure” names)</w:t>
+      </w:r>
+    </w:p>
+    <w:p>
+      <w:r>
+        <w:t>In this case, I’ve added the suffix “Insecure” to the methods that do NOT do any access control. The idea here is to remind programmers of their obligations when calling these methods.</w:t>
+      </w:r>
+    </w:p>
+    <w:p>
+      <w:r>
+        <w:lastRenderedPageBreak/>
+        <w:t xml:space="preserve">For instance, if </w:t>
+      </w:r>
+      <w:r>
+        <w:t>I type “</w:t>
+      </w:r>
+      <w:proofErr w:type="spellStart"/>
+      <w:r>
+        <w:t>OrderService.GetById</w:t>
+      </w:r>
+      <w:proofErr w:type="spellEnd"/>
+      <w:r>
+        <w:t>”, it isn’t explicit</w:t>
+      </w:r>
+      <w:r>
+        <w:t>ly obvious</w:t>
+      </w:r>
+      <w:r>
+        <w:t xml:space="preserve"> whether or not </w:t>
+      </w:r>
+      <w:r>
+        <w:t xml:space="preserve">access control is being handled. </w:t>
+      </w:r>
+      <w:r>
+        <w:t>But if I type “</w:t>
+      </w:r>
+      <w:proofErr w:type="spellStart"/>
+      <w:r>
+        <w:t>GetById</w:t>
+      </w:r>
+      <w:r>
+        <w:rPr>
+          <w:u w:val="single"/>
+        </w:rPr>
+        <w:t>Insecure</w:t>
+      </w:r>
+      <w:proofErr w:type="spellEnd"/>
+      <w:r>
+        <w:t xml:space="preserve">”, that’s a pretty clear reminder that I’m on the hook for </w:t>
+      </w:r>
+      <w:r>
+        <w:t>security in my feature code.</w:t>
+      </w:r>
+    </w:p>
+    <w:p>
+      <w:r>
+        <w:t xml:space="preserve">This approach is better than nothing, and it </w:t>
+      </w:r>
+      <w:r>
+        <w:t xml:space="preserve">does </w:t>
+      </w:r>
+      <w:r>
+        <w:t xml:space="preserve">push the access control logic down from the </w:t>
+      </w:r>
+      <w:r>
+        <w:t>top level feature code</w:t>
+      </w:r>
+      <w:r>
+        <w:t xml:space="preserve"> and into the data access layer. But this is far from “secure by default”; </w:t>
+      </w:r>
+      <w:r>
+        <w:t>the security code needs to be manually added to every data access method, and that can result in a lot of duplication. It can also result in a lot of inconsistency if each method implements those rules in a haphazard way.</w:t>
+      </w:r>
+    </w:p>
+    <w:p>
+      <w:pPr>
+        <w:pStyle w:val="Heading2"/>
+      </w:pPr>
+      <w:r>
+        <w:t>Access Control – Row Level Security</w:t>
+      </w:r>
+    </w:p>
+    <w:p>
+      <w:r>
+        <w:t xml:space="preserve">Another way to handle access control is through a technique called Row Level Security. </w:t>
+      </w:r>
+      <w:r>
+        <w:t xml:space="preserve">The idea here is </w:t>
+      </w:r>
+      <w:r>
+        <w:t xml:space="preserve">that instead of filtering out data in our application code, we </w:t>
+      </w:r>
+      <w:r>
+        <w:t xml:space="preserve">create a security policy </w:t>
+      </w:r>
+      <w:r>
+        <w:rPr>
+          <w:i/>
+        </w:rPr>
+        <w:t xml:space="preserve">in the database itself </w:t>
+      </w:r>
+      <w:r>
+        <w:t>that does the filtering</w:t>
+      </w:r>
+      <w:r>
+        <w:t xml:space="preserve">. Then, the application can simply ask for the data it needs, and the database will only return the data that the user is allowed to access. This </w:t>
+      </w:r>
+      <w:r>
+        <w:t xml:space="preserve">essentially makes the access control transparent to the application code and </w:t>
+      </w:r>
+      <w:r>
+        <w:t>make</w:t>
+      </w:r>
+      <w:r>
+        <w:t>s</w:t>
+      </w:r>
+      <w:r>
         <w:t xml:space="preserve"> </w:t>
       </w:r>
       <w:r>
+        <w:t xml:space="preserve">the entire </w:t>
+      </w:r>
+      <w:r>
+        <w:t xml:space="preserve">data access </w:t>
+      </w:r>
+      <w:r>
+        <w:t xml:space="preserve">layer </w:t>
+      </w:r>
+      <w:r>
+        <w:t>“secure by default”.</w:t>
+      </w:r>
+    </w:p>
+    <w:p>
+      <w:r>
+        <w:t>Of course, the devil is in the details, and this approach depends heavily on making this security policy thing aware of who the current user is. Unless you want to give each of your users a dedicated database login, this is typically easier said than done.</w:t>
+      </w:r>
+    </w:p>
+    <w:p>
+      <w:r>
+        <w:t>However, SQL Server 2016 added a new feature that makes this much, much easier to do.</w:t>
+      </w:r>
+    </w:p>
+    <w:p>
+      <w:r>
+        <w:rPr>
+          <w:b/>
+        </w:rPr>
+        <w:t>(</w:t>
+      </w:r>
+      <w:proofErr w:type="gramStart"/>
+      <w:r>
+        <w:rPr>
+          <w:b/>
+        </w:rPr>
+        <w:t>click</w:t>
+      </w:r>
+      <w:proofErr w:type="gramEnd"/>
+      <w:r>
+        <w:rPr>
+          <w:b/>
+        </w:rPr>
+        <w:t xml:space="preserve"> for RLS)</w:t>
+      </w:r>
+    </w:p>
+    <w:p>
+      <w:r>
+        <w:t xml:space="preserve">This new feature is called the “session context”, and it’s basically a key/value collection that’s scoped to the database connection. This gives us a global dictionary that is shared by all queries within a connection. </w:t>
+      </w:r>
+    </w:p>
+    <w:p>
+      <w:r>
+        <w:t>You put a value into the collection like this, and you can select it back out like this.</w:t>
+      </w:r>
+      <w:r>
+        <w:t xml:space="preserve"> And you can read this value anywhere in the connection: inside a view, inside a stored procedure, etc.</w:t>
+      </w:r>
+    </w:p>
+    <w:p>
+      <w:r>
+        <w:t>This now gives us a really easy way to tell that security policy who the current user is. Here’s how it all works.</w:t>
+      </w:r>
+    </w:p>
+    <w:p>
+      <w:pPr>
+        <w:rPr>
+          <w:b/>
+        </w:rPr>
+      </w:pPr>
+      <w:r>
+        <w:rPr>
+          <w:b/>
+        </w:rPr>
+        <w:t>(</w:t>
+      </w:r>
+      <w:proofErr w:type="gramStart"/>
+      <w:r>
+        <w:rPr>
+          <w:b/>
+        </w:rPr>
+        <w:t>click</w:t>
+      </w:r>
+      <w:proofErr w:type="gramEnd"/>
+      <w:r>
+        <w:rPr>
+          <w:b/>
+        </w:rPr>
+        <w:t xml:space="preserve"> for RLS – security policy)</w:t>
+      </w:r>
+    </w:p>
+    <w:p>
+      <w:r>
+        <w:t>First, we need to create what’s called a predicate function. This function will get executed against each row of a result set containing Order records. If the function returns TRUE then the Order gets returned, and if it returns FALSE the order is not returned.</w:t>
+      </w:r>
+    </w:p>
+    <w:p>
+      <w:r>
+        <w:t xml:space="preserve">The function assumes that the current user ID has been added to the session context. It accepts as input the user ID associated with an Order. </w:t>
+      </w:r>
+    </w:p>
+    <w:p>
+      <w:r>
+        <w:t>If the user ID that’s passed in is equal to the value in the session context, then it means that the given order record is owned by the current user, and the function returns TRUE.</w:t>
+      </w:r>
+    </w:p>
+    <w:p>
+      <w:r>
+        <w:t>If the user ID that’s passed in is NOT equal to the value in the session context, we do a permission lookup for the currently logged in user. If they are allowed to manage all orders, we return TRUE, and otherwise we return FALSE.</w:t>
+      </w:r>
+    </w:p>
+    <w:p>
+      <w:r>
+        <w:lastRenderedPageBreak/>
+        <w:t>You can think of this like a lam</w:t>
+      </w:r>
+      <w:r>
+        <w:t>b</w:t>
+      </w:r>
+      <w:r>
+        <w:t>da expression that you might pass into a LINQ query, it’s basically a filter function that is used to reduce a result set.</w:t>
+      </w:r>
+    </w:p>
+    <w:p>
+      <w:r>
+        <w:t xml:space="preserve">There is one </w:t>
+      </w:r>
+      <w:proofErr w:type="spellStart"/>
+      <w:r>
+        <w:t>gotcha</w:t>
+      </w:r>
+      <w:proofErr w:type="spellEnd"/>
+      <w:r>
+        <w:t xml:space="preserve"> here: when we’re done, the security policy is going to execute this predicate whenever ANYONE tries to access the Orders table. It’s important that you check to see if the user ID is in the session context or not. </w:t>
+      </w:r>
+      <w:r>
+        <w:t>If not, don’t filter anything.</w:t>
+      </w:r>
+      <w:r>
+        <w:t xml:space="preserve"> Otherwise, you won’t be able to see the data in SSMS without setting a user id.</w:t>
+      </w:r>
+    </w:p>
+    <w:p>
+      <w:r>
+        <w:t xml:space="preserve">I learned this the hard way. When I was writing the sample code for this section I couldn’t figure out why my test data scripts were successful, but the Orders table was empty. </w:t>
+      </w:r>
+      <w:r>
+        <w:t xml:space="preserve">It took me about </w:t>
+      </w:r>
+      <w:r>
+        <w:t xml:space="preserve">30 minutes </w:t>
+      </w:r>
+      <w:r>
+        <w:t xml:space="preserve">to </w:t>
+      </w:r>
+      <w:r>
+        <w:t>realize</w:t>
+      </w:r>
+      <w:r>
+        <w:t xml:space="preserve"> that my security policy was working flawlessly and was successfully hiding every record in the table</w:t>
+      </w:r>
+      <w:r>
+        <w:t>. Good times.</w:t>
+      </w:r>
+    </w:p>
+    <w:p>
+      <w:r>
+        <w:t>Once we have this predicate defined, we need to tell SQL Server where to use it.</w:t>
+      </w:r>
+    </w:p>
+    <w:p>
+      <w:r>
+        <w:rPr>
+          <w:b/>
+        </w:rPr>
+        <w:t>(</w:t>
+      </w:r>
+      <w:proofErr w:type="gramStart"/>
+      <w:r>
+        <w:rPr>
+          <w:b/>
+        </w:rPr>
+        <w:t>click</w:t>
+      </w:r>
+      <w:proofErr w:type="gramEnd"/>
+      <w:r>
+        <w:rPr>
+          <w:b/>
+        </w:rPr>
+        <w:t xml:space="preserve"> for RLS – policy)</w:t>
+      </w:r>
+    </w:p>
+    <w:p>
+      <w:r>
+        <w:t>To do that, we create a security policy on the Orders table that contains a FILTER PREDICATE referencing the function we just created.</w:t>
+      </w:r>
+    </w:p>
+    <w:p>
+      <w:r>
+        <w:t>Once this is in place, any attempt to read from the Orders table will be subject to the access control logic we defined.</w:t>
+      </w:r>
+    </w:p>
+    <w:p>
+      <w:r>
+        <w:t xml:space="preserve">The </w:t>
+      </w:r>
+      <w:r>
+        <w:t>last piece of the puzzle is to actually set the user ID into the session context so that it’s available to the security policy.</w:t>
+      </w:r>
+    </w:p>
+    <w:p>
+      <w:r>
+        <w:rPr>
+          <w:b/>
+        </w:rPr>
+        <w:t>(</w:t>
+      </w:r>
+      <w:proofErr w:type="gramStart"/>
+      <w:r>
+        <w:rPr>
+          <w:b/>
+        </w:rPr>
+        <w:t>click</w:t>
+      </w:r>
+      <w:proofErr w:type="gramEnd"/>
+      <w:r>
+        <w:rPr>
+          <w:b/>
+        </w:rPr>
+        <w:t xml:space="preserve"> for RLS – </w:t>
+      </w:r>
+      <w:r>
+        <w:rPr>
+          <w:b/>
+        </w:rPr>
+        <w:t>EF interceptor</w:t>
+      </w:r>
+      <w:r>
+        <w:rPr>
+          <w:b/>
+        </w:rPr>
+        <w:t>)</w:t>
+      </w:r>
+    </w:p>
+    <w:p>
+      <w:r>
+        <w:t xml:space="preserve">To do that, we need some sort of hook that we can tap into and run custom code at the start of every database connection. </w:t>
+      </w:r>
+    </w:p>
+    <w:p>
+      <w:r>
+        <w:t xml:space="preserve">In Entity Framework, for example, we can </w:t>
+      </w:r>
+      <w:r>
+        <w:t xml:space="preserve">create a class that implements the </w:t>
+      </w:r>
+      <w:proofErr w:type="spellStart"/>
+      <w:r>
+        <w:t>IDbConnectionInterceptor</w:t>
+      </w:r>
+      <w:proofErr w:type="spellEnd"/>
+      <w:r>
+        <w:t xml:space="preserve"> interface and implement the “Opened” method. The code we put here gets run each time Entity Framework opens a new connection.</w:t>
+      </w:r>
+    </w:p>
+    <w:p>
+      <w:r>
+        <w:t>All we need to do is figure out who the current user is, and then add that value to the session context.</w:t>
+      </w:r>
+    </w:p>
+    <w:p>
+      <w:r>
+        <w:t>That’s it.</w:t>
+      </w:r>
+    </w:p>
+    <w:p>
+      <w:r>
+        <w:rPr>
+          <w:b/>
+        </w:rPr>
+        <w:t>(</w:t>
+      </w:r>
+      <w:proofErr w:type="gramStart"/>
+      <w:r>
+        <w:rPr>
+          <w:b/>
+        </w:rPr>
+        <w:t>click</w:t>
+      </w:r>
+      <w:proofErr w:type="gramEnd"/>
+      <w:r>
+        <w:rPr>
+          <w:b/>
+        </w:rPr>
+        <w:t xml:space="preserve"> for RLS – clean)</w:t>
+      </w:r>
+    </w:p>
+    <w:p>
+      <w:r>
+        <w:t>Once those things are in place, our feature code can be 100% focused on business logic</w:t>
+      </w:r>
+      <w:r>
+        <w:t xml:space="preserve"> because all of the access control is taking place automatically.</w:t>
+      </w:r>
+      <w:r>
+        <w:t xml:space="preserve"> Pretty sweet!</w:t>
+      </w:r>
+    </w:p>
+    <w:p>
+      <w:r>
+        <w:t>This is a very new feature in SQL Server and there are a couple of restrictions that you need to be aware of, so definitely do your own research before you totally replace your existing security code. Based on my preliminary analysis though it looks promising.</w:t>
+      </w:r>
+    </w:p>
+    <w:p>
+      <w:pPr>
+        <w:rPr>
+          <w:b/>
+        </w:rPr>
+      </w:pPr>
+    </w:p>
+    <w:p>
+      <w:pPr>
+        <w:pStyle w:val="Heading1"/>
+      </w:pPr>
+      <w:r>
+        <w:lastRenderedPageBreak/>
+        <w:t>Page-level Authorization</w:t>
+      </w:r>
+    </w:p>
+    <w:p>
+      <w:r>
+        <w:t xml:space="preserve">I just showed you </w:t>
+      </w:r>
+      <w:r>
+        <w:t xml:space="preserve">three things </w:t>
+      </w:r>
+      <w:r>
+        <w:t xml:space="preserve">that you can implement completely in your framework, with no feature level code whatsoever. </w:t>
+      </w:r>
+    </w:p>
+    <w:p>
+      <w:r>
+        <w:t xml:space="preserve">In many cases, though, </w:t>
+      </w:r>
+      <w:r>
+        <w:t xml:space="preserve">the security concerns can’t be </w:t>
+      </w:r>
+      <w:r>
+        <w:rPr>
+          <w:i/>
+        </w:rPr>
+        <w:t xml:space="preserve">fully </w:t>
+      </w:r>
+      <w:r>
+        <w:t xml:space="preserve">swept under the covers. </w:t>
+      </w:r>
+      <w:r>
+        <w:t xml:space="preserve">Authorization is a good example of why. You can move the code that implements a permission check into the framework, </w:t>
+      </w:r>
+      <w:r>
+        <w:t xml:space="preserve">but you still need </w:t>
+      </w:r>
+      <w:r>
+        <w:rPr>
+          <w:i/>
+        </w:rPr>
+        <w:t>something</w:t>
+      </w:r>
+      <w:r>
+        <w:t xml:space="preserve"> </w:t>
+      </w:r>
+      <w:r>
+        <w:t xml:space="preserve">at </w:t>
+      </w:r>
+      <w:r>
+        <w:t xml:space="preserve">the feature </w:t>
+      </w:r>
+      <w:r>
+        <w:t xml:space="preserve">level </w:t>
+      </w:r>
+      <w:r>
+        <w:t xml:space="preserve">to indicate which permissions are required. </w:t>
+      </w:r>
+    </w:p>
+    <w:p>
+      <w:r>
+        <w:t xml:space="preserve">These next two examples are going to show you how </w:t>
+      </w:r>
+      <w:r>
+        <w:t>to take a declarative approach to those concerns so that you can decouple the implementation of the security check from the declaration that it’s actually needed.</w:t>
+      </w:r>
+    </w:p>
+    <w:p>
+      <w:r>
+        <w:t xml:space="preserve">Let’s </w:t>
+      </w:r>
+      <w:r>
+        <w:t xml:space="preserve">start with </w:t>
+      </w:r>
+      <w:r>
+        <w:t xml:space="preserve">a basic example </w:t>
+      </w:r>
+      <w:r>
+        <w:t xml:space="preserve">where we </w:t>
+      </w:r>
+      <w:r>
+        <w:t>want to ensure that only users with a specific permission are allowed to access a certain MVC endpoint.</w:t>
+      </w:r>
+    </w:p>
+    <w:p>
+      <w:pPr>
+        <w:pStyle w:val="Heading2"/>
+      </w:pPr>
+      <w:r>
+        <w:t xml:space="preserve">Page-level </w:t>
+      </w:r>
+      <w:proofErr w:type="spellStart"/>
+      <w:r>
+        <w:t>auth</w:t>
+      </w:r>
+      <w:proofErr w:type="spellEnd"/>
+      <w:r>
+        <w:t>, feature code</w:t>
+      </w:r>
+    </w:p>
+    <w:p>
+      <w:r>
+        <w:t xml:space="preserve">If you implement this rule </w:t>
+      </w:r>
+      <w:r>
+        <w:t xml:space="preserve">in feature code </w:t>
+      </w:r>
+      <w:r>
+        <w:t>it will look something like this: somewhere in the body of each page or action you’ll check to see if the user has the necessary permission and, if not, you’ll kick them out.</w:t>
+      </w:r>
+    </w:p>
+    <w:p>
+      <w:r>
+        <w:t xml:space="preserve">This is simple, but it results in a lot of duplicative code. If you change how the permission check works, or if you decide you want to do something different than return an </w:t>
+      </w:r>
+      <w:proofErr w:type="spellStart"/>
+      <w:r>
+        <w:t>HttpUnauthorizedResult</w:t>
+      </w:r>
+      <w:proofErr w:type="spellEnd"/>
+      <w:r>
+        <w:t>, you’re going to have a lot of places to modify.</w:t>
+      </w:r>
+    </w:p>
+    <w:p>
+      <w:pPr>
+        <w:rPr>
+          <w:b/>
+        </w:rPr>
+      </w:pPr>
+      <w:r>
+        <w:rPr>
+          <w:b/>
+        </w:rPr>
+        <w:t>(</w:t>
+      </w:r>
+      <w:proofErr w:type="gramStart"/>
+      <w:r>
+        <w:rPr>
+          <w:b/>
+        </w:rPr>
+        <w:t>click</w:t>
+      </w:r>
+      <w:proofErr w:type="gramEnd"/>
+      <w:r>
+        <w:rPr>
+          <w:b/>
+        </w:rPr>
+        <w:t xml:space="preserve"> for </w:t>
+      </w:r>
+      <w:proofErr w:type="spellStart"/>
+      <w:r>
+        <w:rPr>
+          <w:b/>
+        </w:rPr>
+        <w:t>Auth</w:t>
+      </w:r>
+      <w:proofErr w:type="spellEnd"/>
+      <w:r>
+        <w:rPr>
+          <w:b/>
+        </w:rPr>
+        <w:t xml:space="preserve"> – feature #2)</w:t>
+      </w:r>
+    </w:p>
+    <w:p>
+      <w:r>
+        <w:t>The only thing about this piece of code that will change between features is the specific permission that is required</w:t>
+      </w:r>
+      <w:r>
+        <w:t xml:space="preserve">; the rest of </w:t>
+      </w:r>
+      <w:r>
+        <w:t>this code is boilerplate</w:t>
+      </w:r>
+      <w:r>
+        <w:t>, and tha</w:t>
+      </w:r>
+      <w:r>
+        <w:t>t makes it a good candidate for being solved in the framework.</w:t>
+      </w:r>
+    </w:p>
+    <w:p>
+      <w:pPr>
+        <w:pStyle w:val="Heading2"/>
+      </w:pPr>
+      <w:r>
+        <w:t xml:space="preserve">Page-level </w:t>
+      </w:r>
+      <w:proofErr w:type="spellStart"/>
+      <w:r>
+        <w:t>auth</w:t>
+      </w:r>
+      <w:proofErr w:type="spellEnd"/>
+      <w:r>
+        <w:t>, framework code</w:t>
+      </w:r>
+    </w:p>
+    <w:p>
+      <w:r>
+        <w:t xml:space="preserve">To make this a cross-cutting concern, extract the </w:t>
+      </w:r>
+      <w:r>
+        <w:rPr>
+          <w:i/>
+        </w:rPr>
+        <w:t xml:space="preserve">implementation </w:t>
+      </w:r>
+      <w:r>
+        <w:t>of the permission check into an</w:t>
+      </w:r>
+      <w:r>
+        <w:t xml:space="preserve"> Action Filter</w:t>
+      </w:r>
+      <w:r>
+        <w:t xml:space="preserve"> attribute, and then provide the </w:t>
+      </w:r>
+      <w:r>
+        <w:rPr>
+          <w:i/>
+        </w:rPr>
+        <w:t xml:space="preserve">feature-specific </w:t>
+      </w:r>
+      <w:r>
+        <w:t>data as an argument to that attribute.</w:t>
+      </w:r>
+    </w:p>
+    <w:p>
+      <w:r>
+        <w:rPr>
+          <w:b/>
+        </w:rPr>
+        <w:t xml:space="preserve"> </w:t>
+      </w:r>
+      <w:r>
+        <w:rPr>
+          <w:b/>
+        </w:rPr>
+        <w:t>(</w:t>
+      </w:r>
+      <w:proofErr w:type="gramStart"/>
+      <w:r>
+        <w:rPr>
+          <w:b/>
+        </w:rPr>
+        <w:t>click</w:t>
+      </w:r>
+      <w:proofErr w:type="gramEnd"/>
+      <w:r>
+        <w:rPr>
+          <w:b/>
+        </w:rPr>
+        <w:t xml:space="preserve"> for implementation)</w:t>
+      </w:r>
+    </w:p>
+    <w:p>
+      <w:r>
+        <w:t xml:space="preserve">The implementation is really straightforward. </w:t>
+      </w:r>
+      <w:r>
+        <w:t>MVC will automatically execute the code at the right time, so t</w:t>
+      </w:r>
+      <w:r>
+        <w:t xml:space="preserve">he only tricky thing is figuring out </w:t>
+      </w:r>
+      <w:r>
+        <w:t>what permissions the user has</w:t>
+      </w:r>
+      <w:r>
+        <w:t xml:space="preserve">. </w:t>
+      </w:r>
+      <w:r>
+        <w:t xml:space="preserve">If your controllers all derive </w:t>
+      </w:r>
+      <w:r>
+        <w:t xml:space="preserve">from that base class I keep talking about, then just add a </w:t>
+      </w:r>
+      <w:r>
         <w:t>“</w:t>
       </w:r>
-      <w:r>
-        <w:t xml:space="preserve">ajax </w:t>
-      </w:r>
       <w:proofErr w:type="spellStart"/>
       <w:r>
-        <w:t>prefilter</w:t>
+        <w:t>CurrentUser</w:t>
       </w:r>
       <w:proofErr w:type="spellEnd"/>
       <w:r>
-        <w:t xml:space="preserve">” handler. </w:t>
-      </w:r>
-    </w:p>
-    <w:p>
-      <w:r>
-        <w:t xml:space="preserve">Hooking into the </w:t>
-      </w:r>
-      <w:proofErr w:type="spellStart"/>
-      <w:r>
-        <w:t>prefilter</w:t>
-      </w:r>
-      <w:proofErr w:type="spellEnd"/>
-      <w:r>
-        <w:t xml:space="preserve"> </w:t>
-      </w:r>
-      <w:r>
-        <w:t xml:space="preserve">event lets </w:t>
-      </w:r>
-      <w:r>
-        <w:t xml:space="preserve">you can </w:t>
-      </w:r>
-      <w:r>
-        <w:t xml:space="preserve">modify the AJAX options </w:t>
-      </w:r>
-      <w:r>
-        <w:rPr>
-          <w:i/>
-        </w:rPr>
-        <w:t xml:space="preserve">before </w:t>
-      </w:r>
-      <w:r>
-        <w:t xml:space="preserve">the request is sent. In this case, </w:t>
-      </w:r>
-      <w:r>
-        <w:t>I add that CSRF token to every single AJAX POST</w:t>
-      </w:r>
-      <w:r>
-        <w:t>.</w:t>
-      </w:r>
-    </w:p>
-    <w:p>
-      <w:r>
-        <w:rPr>
-          <w:b/>
-        </w:rPr>
-        <w:t>(</w:t>
-      </w:r>
-      <w:proofErr w:type="gramStart"/>
-      <w:r>
-        <w:rPr>
-          <w:b/>
-        </w:rPr>
-        <w:t>click</w:t>
-      </w:r>
-      <w:proofErr w:type="gramEnd"/>
-      <w:r>
-        <w:rPr>
-          <w:b/>
-        </w:rPr>
-        <w:t xml:space="preserve"> for CSRF – framework #3)</w:t>
-      </w:r>
-    </w:p>
-    <w:p>
-      <w:r>
-        <w:t>Finally</w:t>
-      </w:r>
-      <w:r>
-        <w:t xml:space="preserve">, we need to run the token validation </w:t>
-      </w:r>
-      <w:r>
-        <w:t xml:space="preserve">logic </w:t>
-      </w:r>
-      <w:r>
-        <w:t>automatically for all form post</w:t>
-      </w:r>
-      <w:r>
-        <w:t xml:space="preserve"> actions</w:t>
-      </w:r>
-      <w:r>
-        <w:t xml:space="preserve">. We can do that by creating a custom controller, overriding the </w:t>
-      </w:r>
-      <w:proofErr w:type="spellStart"/>
-      <w:r>
-        <w:t>OnActionExecuting</w:t>
-      </w:r>
-      <w:proofErr w:type="spellEnd"/>
-      <w:r>
-        <w:t xml:space="preserve"> method, and executing the token validation logic when necessary.</w:t>
-      </w:r>
-    </w:p>
-    <w:p>
-      <w:r>
-        <w:t xml:space="preserve">The </w:t>
-      </w:r>
-      <w:r>
-        <w:rPr>
-          <w:i/>
-        </w:rPr>
-        <w:t xml:space="preserve">only thing </w:t>
-      </w:r>
-      <w:r>
-        <w:t>the developer has to do is derive their controller from the correct base class. As long as they do that, everything is handled automatically.</w:t>
-      </w:r>
-    </w:p>
-    <w:p>
-      <w:r>
-        <w:rPr>
-          <w:b/>
-        </w:rPr>
-        <w:t>(</w:t>
-      </w:r>
-      <w:proofErr w:type="gramStart"/>
-      <w:r>
-        <w:rPr>
-          <w:b/>
-        </w:rPr>
-        <w:t>click</w:t>
-      </w:r>
-      <w:proofErr w:type="gramEnd"/>
-      <w:r>
-        <w:rPr>
-          <w:b/>
-        </w:rPr>
-        <w:t xml:space="preserve"> for CSRF – framework #4</w:t>
-      </w:r>
-      <w:r>
-        <w:rPr>
-          <w:b/>
-        </w:rPr>
-        <w:t xml:space="preserve"> – form post clean</w:t>
-      </w:r>
-      <w:r>
-        <w:rPr>
-          <w:b/>
-        </w:rPr>
-        <w:t>)</w:t>
-      </w:r>
-    </w:p>
-    <w:p>
-      <w:r>
-        <w:t>Here’s what the feature level code looks like when we’re done. This is 100% business logic, and yet every single form post is still protected from cross site request forgery attacks.</w:t>
-      </w:r>
-    </w:p>
-    <w:p>
-      <w:r>
-        <w:rPr>
-          <w:b/>
-        </w:rPr>
-        <w:t>(</w:t>
-      </w:r>
-      <w:proofErr w:type="gramStart"/>
-      <w:r>
-        <w:rPr>
-          <w:b/>
-        </w:rPr>
-        <w:t>click</w:t>
-      </w:r>
-      <w:proofErr w:type="gramEnd"/>
-      <w:r>
-        <w:rPr>
-          <w:b/>
-        </w:rPr>
-        <w:t xml:space="preserve"> for CSRF – framework #5 – AJAX clean)</w:t>
-      </w:r>
-    </w:p>
-    <w:p>
-      <w:r>
-        <w:t xml:space="preserve">And here’s what it looks like for an AJAX POST. Again, </w:t>
-      </w:r>
-      <w:proofErr w:type="gramStart"/>
-      <w:r>
-        <w:t>it’s</w:t>
-      </w:r>
-      <w:proofErr w:type="gramEnd"/>
-      <w:r>
-        <w:t xml:space="preserve"> 100% business logic, yet still protected.</w:t>
-      </w:r>
-    </w:p>
-    <w:p>
-      <w:r>
-        <w:t>CSRF defense is a great example of a cross-cutting concern because it’s orthogonal to individual feature requirements, it applies globally to the whole system, and it’s pretty easy to make it “secure by default”.</w:t>
+        <w:t>” property to that base controller</w:t>
+      </w:r>
+      <w:r>
+        <w:t xml:space="preserve"> and then you can access it with a little bit of casting.</w:t>
+      </w:r>
+    </w:p>
+    <w:p>
+      <w:r>
+        <w:t>Once we know who the user is, we can enforce the permission check from a centralized place.</w:t>
       </w:r>
     </w:p>
     <w:p>
@@ -2018,1221 +3247,6 @@
         <w:pStyle w:val="Heading1"/>
       </w:pPr>
       <w:r>
-        <w:t>Authentication</w:t>
-      </w:r>
-    </w:p>
-    <w:p>
-      <w:r>
-        <w:t>My next example of making a feature “secure by default” deals with Authentication, or specifically with preventing anonymous access to protected areas of your site.</w:t>
-      </w:r>
-    </w:p>
-    <w:p>
-      <w:r>
-        <w:t>Most web frameworks make this fairly easy to do.</w:t>
-      </w:r>
-    </w:p>
-    <w:p>
-      <w:pPr>
-        <w:pStyle w:val="Heading2"/>
-      </w:pPr>
-      <w:proofErr w:type="spellStart"/>
-      <w:r>
-        <w:t>Auth</w:t>
-      </w:r>
-      <w:proofErr w:type="spellEnd"/>
-      <w:r>
-        <w:t xml:space="preserve"> – feature code</w:t>
-      </w:r>
-    </w:p>
-    <w:p>
-      <w:r>
-        <w:t>In ASPNET MVC, for instance, you can add the [Authorize] attribute to an Action and it will automatically require a valid Forms Authentication token to access that page.</w:t>
-      </w:r>
-    </w:p>
-    <w:p>
-      <w:r>
-        <w:t>I don’t like using this though, because it represents a “public by default” model where any given resource is accessible anonymously unless it is explicitly flagged as private. I tend to work on applications where the vast majority of resources are private, and only a specific few are public, so I want endpoints to be private unless the dev explicitly makes them public.</w:t>
-      </w:r>
-    </w:p>
-    <w:p>
-      <w:r>
-        <w:t>You might think that you could just add a [Public] attribute or something to the public endpoints, but that won’t necessarily work. As of IIS 7, it’s possible for ALL requests, even native requests for static resources, to be routed through ASP.NET. We need some way of indicating that certain stylesheets and scripts can be obtained anonymously, but there’s no way to put an Attribute on a static resource.</w:t>
-      </w:r>
-    </w:p>
-    <w:p>
-      <w:pPr>
-        <w:pStyle w:val="Heading2"/>
-      </w:pPr>
-      <w:proofErr w:type="spellStart"/>
-      <w:r>
-        <w:t>Auth</w:t>
-      </w:r>
-      <w:proofErr w:type="spellEnd"/>
-      <w:r>
-        <w:t xml:space="preserve"> – framework code</w:t>
-      </w:r>
-    </w:p>
-    <w:p>
-      <w:r>
-        <w:t xml:space="preserve">Implementing a “private by default” model requires two things. </w:t>
-      </w:r>
-    </w:p>
-    <w:p>
-      <w:r>
-        <w:lastRenderedPageBreak/>
-        <w:t xml:space="preserve">First, I </w:t>
-      </w:r>
-      <w:r>
-        <w:t xml:space="preserve">make sure I have a base class </w:t>
-      </w:r>
-      <w:r>
-        <w:t>that all of my controllers will inherit from</w:t>
-      </w:r>
-      <w:r>
-        <w:t xml:space="preserve">, and I </w:t>
-      </w:r>
-      <w:r>
-        <w:t xml:space="preserve">add some extra code to </w:t>
-      </w:r>
-      <w:r>
-        <w:t>the “</w:t>
-      </w:r>
-      <w:proofErr w:type="spellStart"/>
-      <w:r>
-        <w:t>OnActionExecuting</w:t>
-      </w:r>
-      <w:proofErr w:type="spellEnd"/>
-      <w:r>
-        <w:t>” method</w:t>
-      </w:r>
-      <w:r>
-        <w:t xml:space="preserve">. </w:t>
-      </w:r>
-    </w:p>
-    <w:p>
-      <w:r>
-        <w:rPr>
-          <w:b/>
-        </w:rPr>
-        <w:t>(</w:t>
-      </w:r>
-      <w:proofErr w:type="gramStart"/>
-      <w:r>
-        <w:rPr>
-          <w:b/>
-        </w:rPr>
-        <w:t>click</w:t>
-      </w:r>
-      <w:proofErr w:type="gramEnd"/>
-      <w:r>
-        <w:t>)</w:t>
-      </w:r>
-    </w:p>
-    <w:p>
-      <w:r>
-        <w:t xml:space="preserve">Secondly, </w:t>
-      </w:r>
-      <w:r>
-        <w:t xml:space="preserve">since every request gets routed through this logic, </w:t>
-      </w:r>
-      <w:r>
-        <w:t xml:space="preserve">I </w:t>
-      </w:r>
-      <w:r>
-        <w:t xml:space="preserve">need to figure out which URLs are allowed to be public. </w:t>
-      </w:r>
-    </w:p>
-    <w:p>
-      <w:r>
-        <w:rPr>
-          <w:b/>
-        </w:rPr>
-        <w:t>(</w:t>
-      </w:r>
-      <w:proofErr w:type="gramStart"/>
-      <w:r>
-        <w:rPr>
-          <w:b/>
-        </w:rPr>
-        <w:t>click</w:t>
-      </w:r>
-      <w:proofErr w:type="gramEnd"/>
-      <w:r>
-        <w:rPr>
-          <w:b/>
-        </w:rPr>
-        <w:t xml:space="preserve"> for Authentication – web </w:t>
-      </w:r>
-      <w:proofErr w:type="spellStart"/>
-      <w:r>
-        <w:rPr>
-          <w:b/>
-        </w:rPr>
-        <w:t>config</w:t>
-      </w:r>
-      <w:proofErr w:type="spellEnd"/>
-      <w:r>
-        <w:rPr>
-          <w:b/>
-        </w:rPr>
-        <w:t>)</w:t>
-      </w:r>
-    </w:p>
-    <w:p>
-      <w:r>
-        <w:t xml:space="preserve">My solution </w:t>
-      </w:r>
-      <w:r>
-        <w:t>looks like this.</w:t>
-      </w:r>
-    </w:p>
-    <w:p>
-      <w:r>
-        <w:t xml:space="preserve">This is a custom section of </w:t>
-      </w:r>
-      <w:proofErr w:type="spellStart"/>
-      <w:r>
-        <w:t>web.config</w:t>
-      </w:r>
-      <w:proofErr w:type="spellEnd"/>
-      <w:r>
-        <w:t xml:space="preserve"> where I specify a series of regexes representing the URL patterns that are allowed without a login.</w:t>
-      </w:r>
-    </w:p>
-    <w:p>
-      <w:r>
-        <w:t xml:space="preserve">Managing this list in a centralized place makes it really easy to maintain, and using regexes gives me a great deal of flexibility in exchange for only a tiny bit of complexity. For example, a single rule lets me expose my entire scripts folder for anonymous access so that I don’t have to modify this file every time I add a new </w:t>
-      </w:r>
-      <w:proofErr w:type="spellStart"/>
-      <w:r>
-        <w:t>jquery</w:t>
-      </w:r>
-      <w:proofErr w:type="spellEnd"/>
-      <w:r>
-        <w:t xml:space="preserve"> plugin.</w:t>
-      </w:r>
-    </w:p>
-    <w:p>
-      <w:r>
-        <w:rPr>
-          <w:b/>
-        </w:rPr>
-        <w:t>(</w:t>
-      </w:r>
-      <w:proofErr w:type="gramStart"/>
-      <w:r>
-        <w:rPr>
-          <w:b/>
-        </w:rPr>
-        <w:t>click</w:t>
-      </w:r>
-      <w:proofErr w:type="gramEnd"/>
-      <w:r>
-        <w:rPr>
-          <w:b/>
-        </w:rPr>
-        <w:t xml:space="preserve"> for Authentication – code sample v2)</w:t>
-      </w:r>
-    </w:p>
-    <w:p>
-      <w:r>
-        <w:t xml:space="preserve">Going back to my base controller, to figure out if a request requires authentication or not I just compare the path against the regexes in </w:t>
-      </w:r>
-      <w:proofErr w:type="spellStart"/>
-      <w:r>
-        <w:t>web.config</w:t>
-      </w:r>
-      <w:proofErr w:type="spellEnd"/>
-      <w:r>
-        <w:t xml:space="preserve">. The implementation of this method is pretty simple and you can get it from my </w:t>
-      </w:r>
-      <w:proofErr w:type="spellStart"/>
-      <w:r>
-        <w:t>github</w:t>
-      </w:r>
-      <w:proofErr w:type="spellEnd"/>
-      <w:r>
-        <w:t xml:space="preserve"> repo if you’re interested.</w:t>
-      </w:r>
-    </w:p>
-    <w:p>
-      <w:r>
-        <w:t xml:space="preserve">Once these things are in place, all a controller needs to do is inherit from this base class and it becomes “private by default”. Every endpoint will require a login unless the endpoint matches one of the patterns in </w:t>
-      </w:r>
-      <w:proofErr w:type="spellStart"/>
-      <w:r>
-        <w:t>web.config</w:t>
-      </w:r>
-      <w:proofErr w:type="spellEnd"/>
-      <w:r>
-        <w:t>.</w:t>
-      </w:r>
-    </w:p>
-    <w:p>
-      <w:r>
-        <w:t>At the end of the talk I’ll show a way to generate a report of which MVC controller actions are public and which aren’t, so that this is easy to audit.</w:t>
-      </w:r>
-    </w:p>
-    <w:p>
-      <w:pPr>
-        <w:pStyle w:val="Heading1"/>
-      </w:pPr>
-      <w:r>
-        <w:t>Access Control</w:t>
-      </w:r>
-    </w:p>
-    <w:p>
-      <w:r>
-        <w:t>My final example of a “secure by default” framework deals with access control, which is about preventing users from accessing data that they don’t own or have rights to.</w:t>
-      </w:r>
-      <w:r>
-        <w:t xml:space="preserve"> </w:t>
-      </w:r>
-    </w:p>
-    <w:p>
-      <w:r>
-        <w:t xml:space="preserve">This type of requirement tends to cut across multiple features. For instance, if there’s some code that prevents Bob from seeing Alice’s orders on a list page, then we probably want to apply that same restriction on the order details page. </w:t>
-      </w:r>
-    </w:p>
-    <w:p>
-      <w:pPr>
-        <w:pStyle w:val="Heading2"/>
-      </w:pPr>
-      <w:r>
-        <w:t>Access Control – Feature Level code</w:t>
-      </w:r>
-    </w:p>
-    <w:p>
-      <w:r>
-        <w:t>This is what that requirement looks like in feature code</w:t>
-      </w:r>
-      <w:r>
-        <w:t>.</w:t>
-      </w:r>
-    </w:p>
-    <w:p>
-      <w:r>
-        <w:t>This is the list page, so I’m getting a list of all orders and then I’m explicitly removing the ones the user can’t see, based on their permission.</w:t>
-      </w:r>
-    </w:p>
-    <w:p>
-      <w:r>
-        <w:rPr>
-          <w:b/>
-        </w:rPr>
-        <w:t xml:space="preserve"> </w:t>
-      </w:r>
-      <w:r>
-        <w:rPr>
-          <w:b/>
-        </w:rPr>
-        <w:t>(</w:t>
-      </w:r>
-      <w:proofErr w:type="gramStart"/>
-      <w:r>
-        <w:rPr>
-          <w:b/>
-        </w:rPr>
-        <w:t>click</w:t>
-      </w:r>
-      <w:proofErr w:type="gramEnd"/>
-      <w:r>
-        <w:rPr>
-          <w:b/>
-        </w:rPr>
-        <w:t xml:space="preserve"> for Access Control – feature #2)</w:t>
-      </w:r>
-    </w:p>
-    <w:p>
-      <w:r>
-        <w:t xml:space="preserve">That same requirement on the Detail page looks like this. </w:t>
-      </w:r>
-    </w:p>
-    <w:p>
-      <w:r>
-        <w:lastRenderedPageBreak/>
-        <w:t xml:space="preserve">First I call </w:t>
-      </w:r>
-      <w:proofErr w:type="spellStart"/>
-      <w:r>
-        <w:t>GetById</w:t>
-      </w:r>
-      <w:proofErr w:type="spellEnd"/>
-      <w:r>
-        <w:t xml:space="preserve"> to retrieve the order, then I check the permission and kick the user out if necessary.</w:t>
-      </w:r>
-    </w:p>
-    <w:p>
-      <w:r>
-        <w:t>This is an example of the situation I showed you at the start of my talk. We have the same logical rule being implemented in two different ways. This rule might apply to a bunch of places in the code, and without a centralized implementation it’s going to be very difficult to keep them in sync as requirements change over time.</w:t>
-      </w:r>
-    </w:p>
-    <w:p>
-      <w:r>
-        <w:t xml:space="preserve">There are two ways that we could reduce that duplication by handling this as a cross-cutting concern. </w:t>
-      </w:r>
-    </w:p>
-    <w:p>
-      <w:pPr>
-        <w:pStyle w:val="Heading2"/>
-      </w:pPr>
-      <w:r>
-        <w:t>Access Control – Data access framework</w:t>
-      </w:r>
-    </w:p>
-    <w:p>
-      <w:r>
-        <w:t>The easiest way to make this a cross-cutting concern is to push the responsibility for access control into your data access code where it can be reused by multiple features.</w:t>
-      </w:r>
-    </w:p>
-    <w:p>
-      <w:r>
-        <w:t xml:space="preserve">Here’s an example </w:t>
-      </w:r>
-      <w:r>
-        <w:t xml:space="preserve">of a simple data service that provides two different ways to get order data. You can call </w:t>
-      </w:r>
-      <w:proofErr w:type="spellStart"/>
-      <w:r>
-        <w:t>GetAll</w:t>
-      </w:r>
-      <w:proofErr w:type="spellEnd"/>
-      <w:r>
-        <w:t xml:space="preserve"> and get everything, or you can call </w:t>
-      </w:r>
-      <w:proofErr w:type="spellStart"/>
-      <w:r>
-        <w:t>GetById</w:t>
-      </w:r>
-      <w:proofErr w:type="spellEnd"/>
-      <w:r>
-        <w:t xml:space="preserve"> and get back a single order.</w:t>
-      </w:r>
-    </w:p>
-    <w:p>
-      <w:r>
-        <w:t xml:space="preserve">There are </w:t>
-      </w:r>
-      <w:r>
-        <w:t xml:space="preserve">two versions of each method – one that takes the current user as an argument, and one that doesn’t.  If you call the version that takes a user argument, then it </w:t>
-      </w:r>
-      <w:r>
-        <w:t>returns only the data that user can access</w:t>
-      </w:r>
-      <w:r>
-        <w:t>. If you call the version that doesn’t</w:t>
-      </w:r>
-      <w:r>
-        <w:t xml:space="preserve"> take a user</w:t>
-      </w:r>
-      <w:r>
-        <w:t xml:space="preserve">, </w:t>
-      </w:r>
-      <w:r>
-        <w:t xml:space="preserve">then it does no extra filtering and </w:t>
-      </w:r>
-      <w:r>
-        <w:t>you’re responsible fo</w:t>
-      </w:r>
-      <w:r>
-        <w:t>r doing your own access control in your feature code.</w:t>
-      </w:r>
-    </w:p>
-    <w:p>
-      <w:r>
-        <w:t>Why have two versions? Well, there might be scenarios where there is no “current user”, such as a</w:t>
-      </w:r>
-      <w:r>
-        <w:t xml:space="preserve">n automated maintenance program running on a schedule. </w:t>
-      </w:r>
-    </w:p>
-    <w:p>
-      <w:r>
-        <w:t xml:space="preserve">If you can avoid it, I’d recommend NOT having the insecure versions at all. But if you </w:t>
-      </w:r>
-      <w:r>
-        <w:rPr>
-          <w:i/>
-        </w:rPr>
-        <w:t xml:space="preserve">do </w:t>
-      </w:r>
-      <w:r>
-        <w:t xml:space="preserve">have to provide </w:t>
-      </w:r>
-      <w:r>
-        <w:t xml:space="preserve">two versions of your data access methods, </w:t>
-      </w:r>
-      <w:r>
-        <w:t>I recommend a naming convention like you see here</w:t>
-      </w:r>
-      <w:r>
-        <w:t>.</w:t>
-      </w:r>
-    </w:p>
-    <w:p>
-      <w:r>
-        <w:rPr>
-          <w:b/>
-        </w:rPr>
-        <w:t>(</w:t>
-      </w:r>
-      <w:proofErr w:type="gramStart"/>
-      <w:r>
-        <w:rPr>
-          <w:b/>
-        </w:rPr>
-        <w:t>click</w:t>
-      </w:r>
-      <w:proofErr w:type="gramEnd"/>
-      <w:r>
-        <w:rPr>
-          <w:b/>
-        </w:rPr>
-        <w:t xml:space="preserve"> for Access Control – framework, with “secure” names)</w:t>
-      </w:r>
-    </w:p>
-    <w:p>
-      <w:r>
-        <w:t>In this case, I’ve added the suffix “Insecure” to the methods that do NOT do any access control. The idea here is to remind programmers of their obligations when calling these methods.</w:t>
-      </w:r>
-    </w:p>
-    <w:p>
-      <w:r>
-        <w:t xml:space="preserve">For instance, if </w:t>
-      </w:r>
-      <w:r>
-        <w:t>I type “</w:t>
-      </w:r>
-      <w:proofErr w:type="spellStart"/>
-      <w:r>
-        <w:t>OrderService.GetById</w:t>
-      </w:r>
-      <w:proofErr w:type="spellEnd"/>
-      <w:r>
-        <w:t>”, it isn’t explicit</w:t>
-      </w:r>
-      <w:r>
-        <w:t>ly obvious</w:t>
-      </w:r>
-      <w:r>
-        <w:t xml:space="preserve"> whether or not </w:t>
-      </w:r>
-      <w:r>
-        <w:t xml:space="preserve">access control is being handled. </w:t>
-      </w:r>
-      <w:r>
-        <w:t>But if I type “</w:t>
-      </w:r>
-      <w:proofErr w:type="spellStart"/>
-      <w:r>
-        <w:t>GetById</w:t>
-      </w:r>
-      <w:r>
-        <w:rPr>
-          <w:u w:val="single"/>
-        </w:rPr>
-        <w:t>Insecure</w:t>
-      </w:r>
-      <w:proofErr w:type="spellEnd"/>
-      <w:r>
-        <w:t xml:space="preserve">”, that’s a pretty clear reminder that I’m on the hook for </w:t>
-      </w:r>
-      <w:r>
-        <w:t>security in my feature code.</w:t>
-      </w:r>
-    </w:p>
-    <w:p>
-      <w:r>
-        <w:t xml:space="preserve">This approach is better than nothing, and it </w:t>
-      </w:r>
-      <w:r>
-        <w:t xml:space="preserve">does </w:t>
-      </w:r>
-      <w:r>
-        <w:t xml:space="preserve">push the access control logic down from the </w:t>
-      </w:r>
-      <w:r>
-        <w:t>top level feature code</w:t>
-      </w:r>
-      <w:r>
-        <w:t xml:space="preserve"> and into the data access layer. But this is far from “secure by default”; </w:t>
-      </w:r>
-      <w:r>
-        <w:t>the security code needs to be manually added to every data access method, and that can result in a lot of duplication. It can also result in a lot of inconsistency if each method implements those rules in a haphazard way.</w:t>
-      </w:r>
-    </w:p>
-    <w:p>
-      <w:pPr>
-        <w:pStyle w:val="Heading2"/>
-      </w:pPr>
-      <w:r>
-        <w:t>Access Control – Row Level Security</w:t>
-      </w:r>
-    </w:p>
-    <w:p>
-      <w:r>
-        <w:t xml:space="preserve">Another way to handle access control is through a technique called Row Level Security. </w:t>
-      </w:r>
-      <w:r>
-        <w:t xml:space="preserve">The idea here is </w:t>
-      </w:r>
-      <w:r>
-        <w:t xml:space="preserve">that instead of filtering out data in our application code, we </w:t>
-      </w:r>
-      <w:r>
-        <w:t xml:space="preserve">create a security policy </w:t>
-      </w:r>
-      <w:r>
-        <w:rPr>
-          <w:i/>
-        </w:rPr>
-        <w:t xml:space="preserve">in the database itself </w:t>
-      </w:r>
-      <w:r>
-        <w:t>that does the filtering</w:t>
-      </w:r>
-      <w:r>
-        <w:t xml:space="preserve">. Then, the application can simply ask for the data it needs, and the database will only return the data that the user is allowed to access. This </w:t>
-      </w:r>
-      <w:r>
-        <w:t xml:space="preserve">essentially makes the access control transparent to the application code and </w:t>
-      </w:r>
-      <w:r>
-        <w:t>make</w:t>
-      </w:r>
-      <w:r>
-        <w:t>s</w:t>
-      </w:r>
-      <w:r>
-        <w:t xml:space="preserve"> </w:t>
-      </w:r>
-      <w:r>
-        <w:t xml:space="preserve">the entire </w:t>
-      </w:r>
-      <w:r>
-        <w:t xml:space="preserve">data access </w:t>
-      </w:r>
-      <w:r>
-        <w:t xml:space="preserve">layer </w:t>
-      </w:r>
-      <w:r>
-        <w:t>“secure by default”.</w:t>
-      </w:r>
-    </w:p>
-    <w:p>
-      <w:r>
-        <w:lastRenderedPageBreak/>
-        <w:t>Of course, the devil is in the details, and this approach depends heavily on making this security policy thing aware of who the current user is. Unless you want to give each of your users a dedicated database login, this is typically easier said than done.</w:t>
-      </w:r>
-    </w:p>
-    <w:p>
-      <w:r>
-        <w:t>However, SQL Server 2016 added a new feature that makes this much, much easier to do.</w:t>
-      </w:r>
-    </w:p>
-    <w:p>
-      <w:r>
-        <w:rPr>
-          <w:b/>
-        </w:rPr>
-        <w:t>(</w:t>
-      </w:r>
-      <w:proofErr w:type="gramStart"/>
-      <w:r>
-        <w:rPr>
-          <w:b/>
-        </w:rPr>
-        <w:t>click</w:t>
-      </w:r>
-      <w:proofErr w:type="gramEnd"/>
-      <w:r>
-        <w:rPr>
-          <w:b/>
-        </w:rPr>
-        <w:t xml:space="preserve"> for RLS)</w:t>
-      </w:r>
-    </w:p>
-    <w:p>
-      <w:r>
-        <w:t xml:space="preserve">This new feature is called the “session context”, and it’s basically a key/value collection that’s scoped to the database connection. This gives us a global dictionary that is shared by all queries within a connection. </w:t>
-      </w:r>
-    </w:p>
-    <w:p>
-      <w:r>
-        <w:t>You put a value into the collection like this, and you can select it back out like this.</w:t>
-      </w:r>
-      <w:r>
-        <w:t xml:space="preserve"> And you can read this value anywhere in the connection: inside a view, inside a stored procedure, etc.</w:t>
-      </w:r>
-    </w:p>
-    <w:p>
-      <w:r>
-        <w:t>This now gives us a really easy way to tell that security policy who the current user is. Here’s how it all works.</w:t>
-      </w:r>
-    </w:p>
-    <w:p>
-      <w:pPr>
-        <w:rPr>
-          <w:b/>
-        </w:rPr>
-      </w:pPr>
-      <w:r>
-        <w:rPr>
-          <w:b/>
-        </w:rPr>
-        <w:t>(</w:t>
-      </w:r>
-      <w:proofErr w:type="gramStart"/>
-      <w:r>
-        <w:rPr>
-          <w:b/>
-        </w:rPr>
-        <w:t>click</w:t>
-      </w:r>
-      <w:proofErr w:type="gramEnd"/>
-      <w:r>
-        <w:rPr>
-          <w:b/>
-        </w:rPr>
-        <w:t xml:space="preserve"> for RLS – security policy)</w:t>
-      </w:r>
-    </w:p>
-    <w:p>
-      <w:r>
-        <w:t>First, we need to create what’s called a predicate function. This function will get executed against each row of a result set containing Order records. If the function returns TRUE then the Order gets returned, and if it returns FALSE the order is not returned.</w:t>
-      </w:r>
-    </w:p>
-    <w:p>
-      <w:r>
-        <w:t xml:space="preserve">The function assumes that the current user ID has been added to the session context. It accepts as input the user ID associated with an Order. </w:t>
-      </w:r>
-    </w:p>
-    <w:p>
-      <w:r>
-        <w:t>If the user ID that’s passed in is equal to the value in the session context, then it means that the given order record is owned by the current user, and the function returns TRUE.</w:t>
-      </w:r>
-    </w:p>
-    <w:p>
-      <w:r>
-        <w:t>If the user ID that’s passed in is NOT equal to the value in the session context, we do a permission lookup for the currently logged in user. If they are allowed to manage all orders, we return TRUE, and otherwise we return FALSE.</w:t>
-      </w:r>
-    </w:p>
-    <w:p>
-      <w:r>
-        <w:t>You can think of this like a lam</w:t>
-      </w:r>
-      <w:r>
-        <w:t>b</w:t>
-      </w:r>
-      <w:r>
-        <w:t>da expression that you might pass into a LINQ query, it’s basically a filter function that is used to reduce a result set.</w:t>
-      </w:r>
-    </w:p>
-    <w:p>
-      <w:r>
-        <w:t xml:space="preserve">There is one </w:t>
-      </w:r>
-      <w:proofErr w:type="spellStart"/>
-      <w:r>
-        <w:t>gotcha</w:t>
-      </w:r>
-      <w:proofErr w:type="spellEnd"/>
-      <w:r>
-        <w:t xml:space="preserve"> here: when we’re done, the security policy is going to execute this predicate whenever ANYONE tries to access the Orders table. It’s important that you check to see if the user ID is in the session context or not. </w:t>
-      </w:r>
-      <w:r>
-        <w:t>If not, don’t filter anything.</w:t>
-      </w:r>
-      <w:r>
-        <w:t xml:space="preserve"> Otherwise, you won’t be able to see the data in SSMS without setting a user id.</w:t>
-      </w:r>
-    </w:p>
-    <w:p>
-      <w:r>
-        <w:t xml:space="preserve">I learned this the hard way. When I was writing the sample code for this section I couldn’t figure out why my test data scripts were successful, but the Orders table was empty. </w:t>
-      </w:r>
-      <w:r>
-        <w:t xml:space="preserve">It took me about </w:t>
-      </w:r>
-      <w:r>
-        <w:t xml:space="preserve">30 minutes </w:t>
-      </w:r>
-      <w:r>
-        <w:t xml:space="preserve">to </w:t>
-      </w:r>
-      <w:r>
-        <w:t>realize</w:t>
-      </w:r>
-      <w:r>
-        <w:t xml:space="preserve"> that my security policy was working flawlessly and was successfully hiding every record in the table</w:t>
-      </w:r>
-      <w:r>
-        <w:t>. Good times.</w:t>
-      </w:r>
-    </w:p>
-    <w:p>
-      <w:r>
-        <w:t>Once we have this predicate defined, we need to tell SQL Server where to use it.</w:t>
-      </w:r>
-    </w:p>
-    <w:p>
-      <w:r>
-        <w:rPr>
-          <w:b/>
-        </w:rPr>
-        <w:t>(</w:t>
-      </w:r>
-      <w:proofErr w:type="gramStart"/>
-      <w:r>
-        <w:rPr>
-          <w:b/>
-        </w:rPr>
-        <w:t>click</w:t>
-      </w:r>
-      <w:proofErr w:type="gramEnd"/>
-      <w:r>
-        <w:rPr>
-          <w:b/>
-        </w:rPr>
-        <w:t xml:space="preserve"> for RLS – policy)</w:t>
-      </w:r>
-    </w:p>
-    <w:p>
-      <w:r>
-        <w:lastRenderedPageBreak/>
-        <w:t>To do that, we create a security policy on the Orders table that contains a FILTER PREDICATE referencing the function we just created.</w:t>
-      </w:r>
-    </w:p>
-    <w:p>
-      <w:r>
-        <w:t>Once this is in place, any attempt to read from the Orders table will be subject to the access control logic we defined.</w:t>
-      </w:r>
-    </w:p>
-    <w:p>
-      <w:r>
-        <w:t xml:space="preserve">The </w:t>
-      </w:r>
-      <w:r>
-        <w:t>last piece of the puzzle is to actually set the user ID into the session context so that it’s available to the security policy.</w:t>
-      </w:r>
-    </w:p>
-    <w:p>
-      <w:r>
-        <w:rPr>
-          <w:b/>
-        </w:rPr>
-        <w:t>(</w:t>
-      </w:r>
-      <w:proofErr w:type="gramStart"/>
-      <w:r>
-        <w:rPr>
-          <w:b/>
-        </w:rPr>
-        <w:t>click</w:t>
-      </w:r>
-      <w:proofErr w:type="gramEnd"/>
-      <w:r>
-        <w:rPr>
-          <w:b/>
-        </w:rPr>
-        <w:t xml:space="preserve"> for RLS – </w:t>
-      </w:r>
-      <w:r>
-        <w:rPr>
-          <w:b/>
-        </w:rPr>
-        <w:t>EF interceptor</w:t>
-      </w:r>
-      <w:r>
-        <w:rPr>
-          <w:b/>
-        </w:rPr>
-        <w:t>)</w:t>
-      </w:r>
-    </w:p>
-    <w:p>
-      <w:r>
-        <w:t xml:space="preserve">To do that, we need some sort of hook that we can tap into and run custom code at the start of every database connection. </w:t>
-      </w:r>
-    </w:p>
-    <w:p>
-      <w:r>
-        <w:t xml:space="preserve">In Entity Framework, for example, we can </w:t>
-      </w:r>
-      <w:r>
-        <w:t xml:space="preserve">create a class that implements the </w:t>
-      </w:r>
-      <w:proofErr w:type="spellStart"/>
-      <w:r>
-        <w:t>IDbConnectionInterceptor</w:t>
-      </w:r>
-      <w:proofErr w:type="spellEnd"/>
-      <w:r>
-        <w:t xml:space="preserve"> interface and implement the “Opened” method. The code we put here gets run each time Entity Framework opens a new connection.</w:t>
-      </w:r>
-    </w:p>
-    <w:p>
-      <w:r>
-        <w:t>All we need to do is figure out who the current user is, and then add that value to the session context.</w:t>
-      </w:r>
-    </w:p>
-    <w:p>
-      <w:r>
-        <w:t>That’s it.</w:t>
-      </w:r>
-    </w:p>
-    <w:p>
-      <w:r>
-        <w:rPr>
-          <w:b/>
-        </w:rPr>
-        <w:t>(</w:t>
-      </w:r>
-      <w:proofErr w:type="gramStart"/>
-      <w:r>
-        <w:rPr>
-          <w:b/>
-        </w:rPr>
-        <w:t>click</w:t>
-      </w:r>
-      <w:proofErr w:type="gramEnd"/>
-      <w:r>
-        <w:rPr>
-          <w:b/>
-        </w:rPr>
-        <w:t xml:space="preserve"> for RLS – clean)</w:t>
-      </w:r>
-    </w:p>
-    <w:p>
-      <w:r>
-        <w:t>Once those things are in place, our feature code can be 100% focused on business logic</w:t>
-      </w:r>
-      <w:r>
-        <w:t xml:space="preserve"> because all of the access control is taking place automatically.</w:t>
-      </w:r>
-      <w:r>
-        <w:t xml:space="preserve"> Pretty sweet!</w:t>
-      </w:r>
-    </w:p>
-    <w:p>
-      <w:r>
-        <w:t>This is a very new feature in SQL Server and there are a couple of restrictions that you need to be aware of, so definitely do your own research before you totally replace your existing security code. Based on my preliminary analysis though it looks promising.</w:t>
-      </w:r>
-    </w:p>
-    <w:p>
-      <w:pPr>
-        <w:rPr>
-          <w:b/>
-        </w:rPr>
-      </w:pPr>
-    </w:p>
-    <w:p>
-      <w:pPr>
-        <w:pStyle w:val="Heading1"/>
-      </w:pPr>
-      <w:r>
-        <w:t>Page-level Authorization</w:t>
-      </w:r>
-    </w:p>
-    <w:p>
-      <w:r>
-        <w:t xml:space="preserve">I just showed you </w:t>
-      </w:r>
-      <w:r>
-        <w:t xml:space="preserve">three things </w:t>
-      </w:r>
-      <w:r>
-        <w:t xml:space="preserve">that you can implement completely in your framework, with no feature level code whatsoever. </w:t>
-      </w:r>
-    </w:p>
-    <w:p>
-      <w:r>
-        <w:t xml:space="preserve">In many cases, though, </w:t>
-      </w:r>
-      <w:r>
-        <w:t xml:space="preserve">the security concerns can’t be </w:t>
-      </w:r>
-      <w:r>
-        <w:rPr>
-          <w:i/>
-        </w:rPr>
-        <w:t xml:space="preserve">fully </w:t>
-      </w:r>
-      <w:r>
-        <w:t xml:space="preserve">swept under the covers. </w:t>
-      </w:r>
-      <w:r>
-        <w:t xml:space="preserve">Authorization is a good example of why. You can move the code that implements a permission check into the framework, </w:t>
-      </w:r>
-      <w:r>
-        <w:t xml:space="preserve">but you still need </w:t>
-      </w:r>
-      <w:r>
-        <w:rPr>
-          <w:i/>
-        </w:rPr>
-        <w:t>something</w:t>
-      </w:r>
-      <w:r>
-        <w:t xml:space="preserve"> </w:t>
-      </w:r>
-      <w:r>
-        <w:t xml:space="preserve">at </w:t>
-      </w:r>
-      <w:r>
-        <w:t xml:space="preserve">the feature </w:t>
-      </w:r>
-      <w:r>
-        <w:t xml:space="preserve">level </w:t>
-      </w:r>
-      <w:r>
-        <w:t xml:space="preserve">to indicate which permissions are required. </w:t>
-      </w:r>
-    </w:p>
-    <w:p>
-      <w:r>
-        <w:t xml:space="preserve">These next two examples are going to show you how </w:t>
-      </w:r>
-      <w:r>
-        <w:t>to take a declarative approach to those concerns so that you can decouple the implementation of the security check from the declaration that it’s actually needed.</w:t>
-      </w:r>
-    </w:p>
-    <w:p>
-      <w:r>
-        <w:t xml:space="preserve">Let’s </w:t>
-      </w:r>
-      <w:r>
-        <w:t xml:space="preserve">start with </w:t>
-      </w:r>
-      <w:r>
-        <w:t xml:space="preserve">a basic example </w:t>
-      </w:r>
-      <w:r>
-        <w:t xml:space="preserve">where we </w:t>
-      </w:r>
-      <w:r>
-        <w:t>want to ensure that only users with a specific permission are allowed to access a certain MVC endpoint.</w:t>
-      </w:r>
-    </w:p>
-    <w:p>
-      <w:pPr>
-        <w:pStyle w:val="Heading2"/>
-      </w:pPr>
-      <w:r>
-        <w:lastRenderedPageBreak/>
-        <w:t xml:space="preserve">Page-level </w:t>
-      </w:r>
-      <w:proofErr w:type="spellStart"/>
-      <w:r>
-        <w:t>auth</w:t>
-      </w:r>
-      <w:proofErr w:type="spellEnd"/>
-      <w:r>
-        <w:t>, feature code</w:t>
-      </w:r>
-    </w:p>
-    <w:p>
-      <w:r>
-        <w:t xml:space="preserve">If you implement this rule </w:t>
-      </w:r>
-      <w:r>
-        <w:t xml:space="preserve">in feature code </w:t>
-      </w:r>
-      <w:r>
-        <w:t>it will look something like this: somewhere in the body of each page or action you’ll check to see if the user has the necessary permission and, if not, you’ll kick them out.</w:t>
-      </w:r>
-    </w:p>
-    <w:p>
-      <w:r>
-        <w:t xml:space="preserve">This is simple, but it results in a lot of duplicative code. If you change how the permission check works, or if you decide you want to do something different than return an </w:t>
-      </w:r>
-      <w:proofErr w:type="spellStart"/>
-      <w:r>
-        <w:t>HttpUnauthorizedResult</w:t>
-      </w:r>
-      <w:proofErr w:type="spellEnd"/>
-      <w:r>
-        <w:t>, you’re going to have a lot of places to modify.</w:t>
-      </w:r>
-    </w:p>
-    <w:p>
-      <w:pPr>
-        <w:rPr>
-          <w:b/>
-        </w:rPr>
-      </w:pPr>
-      <w:r>
-        <w:rPr>
-          <w:b/>
-        </w:rPr>
-        <w:t>(</w:t>
-      </w:r>
-      <w:proofErr w:type="gramStart"/>
-      <w:r>
-        <w:rPr>
-          <w:b/>
-        </w:rPr>
-        <w:t>click</w:t>
-      </w:r>
-      <w:proofErr w:type="gramEnd"/>
-      <w:r>
-        <w:rPr>
-          <w:b/>
-        </w:rPr>
-        <w:t xml:space="preserve"> for </w:t>
-      </w:r>
-      <w:proofErr w:type="spellStart"/>
-      <w:r>
-        <w:rPr>
-          <w:b/>
-        </w:rPr>
-        <w:t>Auth</w:t>
-      </w:r>
-      <w:proofErr w:type="spellEnd"/>
-      <w:r>
-        <w:rPr>
-          <w:b/>
-        </w:rPr>
-        <w:t xml:space="preserve"> – feature #2)</w:t>
-      </w:r>
-    </w:p>
-    <w:p>
-      <w:r>
-        <w:t>The only thing about this piece of code that will change between features is the specific permission that is required</w:t>
-      </w:r>
-      <w:r>
-        <w:t xml:space="preserve">; the rest of </w:t>
-      </w:r>
-      <w:r>
-        <w:t>this code is boilerplate</w:t>
-      </w:r>
-      <w:r>
-        <w:t>, and tha</w:t>
-      </w:r>
-      <w:r>
-        <w:t>t makes it a good candidate for being solved in the framework.</w:t>
-      </w:r>
-    </w:p>
-    <w:p>
-      <w:pPr>
-        <w:pStyle w:val="Heading2"/>
-      </w:pPr>
-      <w:r>
-        <w:t xml:space="preserve">Page-level </w:t>
-      </w:r>
-      <w:proofErr w:type="spellStart"/>
-      <w:r>
-        <w:t>auth</w:t>
-      </w:r>
-      <w:proofErr w:type="spellEnd"/>
-      <w:r>
-        <w:t>, framework code</w:t>
-      </w:r>
-    </w:p>
-    <w:p>
-      <w:r>
-        <w:t xml:space="preserve">To make this a cross-cutting concern, extract the </w:t>
-      </w:r>
-      <w:r>
-        <w:rPr>
-          <w:i/>
-        </w:rPr>
-        <w:t xml:space="preserve">implementation </w:t>
-      </w:r>
-      <w:r>
-        <w:t>of the permission check into an</w:t>
-      </w:r>
-      <w:r>
-        <w:t xml:space="preserve"> Action Filter</w:t>
-      </w:r>
-      <w:r>
-        <w:t xml:space="preserve"> attribute, and then provide the </w:t>
-      </w:r>
-      <w:r>
-        <w:rPr>
-          <w:i/>
-        </w:rPr>
-        <w:t xml:space="preserve">feature-specific </w:t>
-      </w:r>
-      <w:r>
-        <w:t>data as an argument to that attribute.</w:t>
-      </w:r>
-    </w:p>
-    <w:p>
-      <w:r>
-        <w:rPr>
-          <w:b/>
-        </w:rPr>
-        <w:t xml:space="preserve"> </w:t>
-      </w:r>
-      <w:r>
-        <w:rPr>
-          <w:b/>
-        </w:rPr>
-        <w:t>(</w:t>
-      </w:r>
-      <w:proofErr w:type="gramStart"/>
-      <w:r>
-        <w:rPr>
-          <w:b/>
-        </w:rPr>
-        <w:t>click</w:t>
-      </w:r>
-      <w:proofErr w:type="gramEnd"/>
-      <w:r>
-        <w:rPr>
-          <w:b/>
-        </w:rPr>
-        <w:t xml:space="preserve"> for implementation)</w:t>
-      </w:r>
-    </w:p>
-    <w:p>
-      <w:r>
-        <w:t xml:space="preserve">The implementation is really straightforward. </w:t>
-      </w:r>
-      <w:r>
-        <w:t>MVC will automatically execute the code at the right time, so t</w:t>
-      </w:r>
-      <w:r>
-        <w:t xml:space="preserve">he only tricky thing is figuring out </w:t>
-      </w:r>
-      <w:r>
-        <w:t>what permissions the user has</w:t>
-      </w:r>
-      <w:r>
-        <w:t xml:space="preserve">. </w:t>
-      </w:r>
-      <w:r>
-        <w:t xml:space="preserve">If your controllers all derive </w:t>
-      </w:r>
-      <w:r>
-        <w:t xml:space="preserve">from that base class I keep talking about, then just add a </w:t>
-      </w:r>
-      <w:r>
-        <w:t>“</w:t>
-      </w:r>
-      <w:proofErr w:type="spellStart"/>
-      <w:r>
-        <w:t>CurrentUser</w:t>
-      </w:r>
-      <w:proofErr w:type="spellEnd"/>
-      <w:r>
-        <w:t>” property to that base controller</w:t>
-      </w:r>
-      <w:r>
-        <w:t xml:space="preserve"> and then you can access it with a little bit of casting.</w:t>
-      </w:r>
-    </w:p>
-    <w:p>
-      <w:r>
-        <w:t>Once we know who the user is, we can enforce the permission check from a centralized place.</w:t>
-      </w:r>
-    </w:p>
-    <w:p>
-      <w:pPr>
-        <w:pStyle w:val="Heading1"/>
-      </w:pPr>
-      <w:r>
         <w:t>Property-level Authorization</w:t>
       </w:r>
     </w:p>
@@ -3244,79 +3258,6 @@
     <w:p>
       <w:r>
         <w:t>With a little extra effort, you can handle these requirements with framework level code as well.</w:t>
-      </w:r>
-    </w:p>
-    <w:p>
-      <w:pPr>
-        <w:pStyle w:val="Heading2"/>
-      </w:pPr>
-      <w:r>
-        <w:t xml:space="preserve">Property-level </w:t>
-      </w:r>
-      <w:proofErr w:type="spellStart"/>
-      <w:r>
-        <w:t>auth</w:t>
-      </w:r>
-      <w:proofErr w:type="spellEnd"/>
-      <w:r>
-        <w:t>, feature code</w:t>
-      </w:r>
-    </w:p>
-    <w:p>
-      <w:r>
-        <w:t xml:space="preserve">This is a feature-level code sample from a view model in my sample app. It implements a business rule that a user must </w:t>
-      </w:r>
-      <w:r>
-        <w:t>have a specific permission in order to see plain-text social security numbers.</w:t>
-      </w:r>
-      <w:r>
-        <w:t xml:space="preserve"> If the user doesn’t have the permission, the value gets masked for display.</w:t>
-      </w:r>
-    </w:p>
-    <w:p>
-      <w:r>
-        <w:t>Just like with page-level authorization</w:t>
-      </w:r>
-      <w:r>
-        <w:t>,</w:t>
-      </w:r>
-      <w:r>
-        <w:t xml:space="preserve"> this is simple to do</w:t>
-      </w:r>
-      <w:r>
-        <w:t xml:space="preserve"> in the feature code</w:t>
-      </w:r>
-      <w:r>
-        <w:t xml:space="preserve">, but it can result in a lot of </w:t>
-      </w:r>
-      <w:r>
-        <w:t>duplication</w:t>
-      </w:r>
-      <w:r>
-        <w:t>.</w:t>
-      </w:r>
-      <w:r>
-        <w:t xml:space="preserve"> It also requires that we couple the object model to the concept of a user identity, which might be undesirable.</w:t>
-      </w:r>
-    </w:p>
-    <w:p>
-      <w:r>
-        <w:t>And s</w:t>
-      </w:r>
-      <w:r>
-        <w:t xml:space="preserve">ince this rule applies to </w:t>
-      </w:r>
-      <w:r>
-        <w:rPr>
-          <w:i/>
-        </w:rPr>
-        <w:t xml:space="preserve">any </w:t>
-      </w:r>
-      <w:r>
-        <w:t xml:space="preserve">feature that displays SSNs, it meets our definition of a cross cutting concern </w:t>
-      </w:r>
-      <w:r>
-        <w:t>that should be extracted from feature level code.</w:t>
       </w:r>
     </w:p>
     <w:p>
@@ -3333,6 +3274,79 @@
       </w:r>
       <w:proofErr w:type="spellEnd"/>
       <w:r>
+        <w:t>, feature code</w:t>
+      </w:r>
+    </w:p>
+    <w:p>
+      <w:r>
+        <w:t xml:space="preserve">This is a feature-level code sample from a view model in my sample app. It implements a business rule that a user must </w:t>
+      </w:r>
+      <w:r>
+        <w:t>have a specific permission in order to see plain-text social security numbers.</w:t>
+      </w:r>
+      <w:r>
+        <w:t xml:space="preserve"> If the user doesn’t have the permission, the value gets masked for display.</w:t>
+      </w:r>
+    </w:p>
+    <w:p>
+      <w:r>
+        <w:t>Just like with page-level authorization</w:t>
+      </w:r>
+      <w:r>
+        <w:t>,</w:t>
+      </w:r>
+      <w:r>
+        <w:t xml:space="preserve"> this is simple to do</w:t>
+      </w:r>
+      <w:r>
+        <w:t xml:space="preserve"> in the feature code</w:t>
+      </w:r>
+      <w:r>
+        <w:t xml:space="preserve">, but it can result in a lot of </w:t>
+      </w:r>
+      <w:r>
+        <w:t>duplication</w:t>
+      </w:r>
+      <w:r>
+        <w:t>.</w:t>
+      </w:r>
+      <w:r>
+        <w:t xml:space="preserve"> It also requires that we couple the object model to the concept of a user identity, which might be undesirable.</w:t>
+      </w:r>
+    </w:p>
+    <w:p>
+      <w:r>
+        <w:t>And s</w:t>
+      </w:r>
+      <w:r>
+        <w:t xml:space="preserve">ince this rule applies to </w:t>
+      </w:r>
+      <w:r>
+        <w:rPr>
+          <w:i/>
+        </w:rPr>
+        <w:t xml:space="preserve">any </w:t>
+      </w:r>
+      <w:r>
+        <w:t xml:space="preserve">feature that displays SSNs, it meets our definition of a cross cutting concern </w:t>
+      </w:r>
+      <w:r>
+        <w:t>that should be extracted from feature level code.</w:t>
+      </w:r>
+    </w:p>
+    <w:p>
+      <w:pPr>
+        <w:pStyle w:val="Heading2"/>
+      </w:pPr>
+      <w:r>
+        <w:t xml:space="preserve">Property-level </w:t>
+      </w:r>
+      <w:proofErr w:type="spellStart"/>
+      <w:r>
+        <w:t>auth</w:t>
+      </w:r>
+      <w:proofErr w:type="spellEnd"/>
+      <w:r>
         <w:t>, framework code</w:t>
       </w:r>
     </w:p>
@@ -3604,6 +3618,7 @@
     </w:p>
     <w:p>
       <w:r>
+        <w:lastRenderedPageBreak/>
         <w:t>First, I created a base class called a “</w:t>
       </w:r>
       <w:proofErr w:type="spellStart"/>
@@ -3675,16 +3690,379 @@
     </w:p>
     <w:p>
       <w:r>
+        <w:t xml:space="preserve">And as a result of that </w:t>
+      </w:r>
+      <w:proofErr w:type="spellStart"/>
+      <w:r>
+        <w:t>PostSharp</w:t>
+      </w:r>
+      <w:proofErr w:type="spellEnd"/>
+      <w:r>
+        <w:t xml:space="preserve"> magic, I’m able to do exactly what I want to do. All I need to do is put this “</w:t>
+      </w:r>
+      <w:proofErr w:type="spellStart"/>
+      <w:r>
+        <w:t>MaskedValue</w:t>
+      </w:r>
+      <w:proofErr w:type="spellEnd"/>
+      <w:r>
+        <w:t>” attribute on a view model property, and the raw value of that property will be automatically hidden if the user lacks the correct permissions.</w:t>
+      </w:r>
+    </w:p>
+    <w:p>
+      <w:proofErr w:type="spellStart"/>
+      <w:r>
+        <w:t>PostSharp</w:t>
+      </w:r>
+      <w:proofErr w:type="spellEnd"/>
+      <w:r>
+        <w:t xml:space="preserve"> has tons of other uses as well. Instead of just masking values, we could implement an encryption scheme as well. The interception aspect could encrypt a value when it’s being stored and decrypt it when it’s being read. I don’t have time to show it today, but there’s a working sample of this in my demo app.</w:t>
+      </w:r>
+    </w:p>
+    <w:p>
+      <w:proofErr w:type="spellStart"/>
+      <w:r>
+        <w:t>PostSharp</w:t>
+      </w:r>
+      <w:proofErr w:type="spellEnd"/>
+      <w:r>
+        <w:t xml:space="preserve"> can also intercept method calls, not just property access. You could use it to automatically inject access control code into every MVC controller action, if you don’t want to take a property-based approach. You could use it for auditing, for logging, there are tons of use cases where it can radically simplify your feature code by eliminating cross-cutting concerns.</w:t>
+      </w:r>
+    </w:p>
+    <w:p>
+      <w:proofErr w:type="spellStart"/>
+      <w:r>
+        <w:t>PostSharp</w:t>
+      </w:r>
+      <w:proofErr w:type="spellEnd"/>
+      <w:r>
+        <w:t xml:space="preserve"> is available on </w:t>
+      </w:r>
+      <w:proofErr w:type="spellStart"/>
+      <w:r>
+        <w:t>Nuget</w:t>
+      </w:r>
+      <w:proofErr w:type="spellEnd"/>
+      <w:r>
+        <w:t xml:space="preserve"> and I encourage you to check it out on your own, or through my demo app. It IS a paid tool, although there’s a free version available if your projects are small and simple enough. The cost is extremely reasonable given the things it can do.</w:t>
+      </w:r>
+    </w:p>
+    <w:p>
+      <w:pPr>
+        <w:pStyle w:val="Heading1"/>
+      </w:pPr>
+      <w:r>
+        <w:t>Auditing and Testing</w:t>
+      </w:r>
+    </w:p>
+    <w:p>
+      <w:r>
+        <w:t xml:space="preserve">For the final segment of this </w:t>
+      </w:r>
+      <w:r>
+        <w:t>session</w:t>
+      </w:r>
+      <w:r>
+        <w:t xml:space="preserve"> I want to talk about auditing and testing.</w:t>
+      </w:r>
+    </w:p>
+    <w:p>
+      <w:r>
+        <w:t xml:space="preserve">Building a secure system is about more than just writing secure code. It’s also about the overall development process and how effectively it </w:t>
+      </w:r>
+      <w:r>
+        <w:t>helps your team spot and remove vulnerabilities that might otherwise sneak past the developer.</w:t>
+      </w:r>
+    </w:p>
+    <w:p>
+      <w:r>
+        <w:t>In my experience, exhaustively testing the security of an application is a moving target. You can spend an obscene amount of time and energy doing a full system test, and then your confidence in the results vanishes with the first non-trivial commit that gets pushed. Every time a dev changes existing code there’s the risk that they inadvertently broke an existing security check, or inadvertently introduced a new vulnerability.</w:t>
+      </w:r>
+    </w:p>
+    <w:p>
+      <w:r>
+        <w:t>One way to mitigate that risk is to automate as much of the security audit and testing as possible, so that you can continually re-run it as the code changes. And in very general terms, this will be easier to do when you’ve isolated your security code into cross cutting concerns.</w:t>
+      </w:r>
+    </w:p>
+    <w:p>
+      <w:pPr>
+        <w:rPr>
+          <w:b/>
+        </w:rPr>
+      </w:pPr>
+      <w:r>
+        <w:rPr>
+          <w:b/>
+        </w:rPr>
+        <w:t>(</w:t>
+      </w:r>
+      <w:proofErr w:type="gramStart"/>
+      <w:r>
+        <w:rPr>
+          <w:b/>
+        </w:rPr>
+        <w:t>click</w:t>
+      </w:r>
+      <w:proofErr w:type="gramEnd"/>
+      <w:r>
+        <w:rPr>
+          <w:b/>
+        </w:rPr>
+        <w:t xml:space="preserve"> for endpoint example)</w:t>
+      </w:r>
+    </w:p>
+    <w:p>
+      <w:r>
+        <w:t>Here’s an example:</w:t>
+      </w:r>
+    </w:p>
+    <w:p>
+      <w:r>
         <w:lastRenderedPageBreak/>
-        <w:t xml:space="preserve">And as a result of that </w:t>
+        <w:t xml:space="preserve">Let’s say we have a large website with lots of different endpoints. </w:t>
+      </w:r>
+      <w:r>
+        <w:t xml:space="preserve">It’s reasonable to expect the </w:t>
+      </w:r>
+      <w:r>
+        <w:t xml:space="preserve">QA team to </w:t>
+      </w:r>
+      <w:r>
+        <w:t xml:space="preserve">validate </w:t>
+      </w:r>
+      <w:r>
+        <w:t xml:space="preserve">that </w:t>
+      </w:r>
+      <w:r>
+        <w:t>every endpoint implements the correct permission check</w:t>
+      </w:r>
+      <w:r>
+        <w:t>.</w:t>
+      </w:r>
+      <w:r>
+        <w:t xml:space="preserve"> </w:t>
+      </w:r>
+    </w:p>
+    <w:p>
+      <w:r>
+        <w:t>The brute force approach would be for QA to perform black-box testing against every single endpoint, verifying that the authentication and authorization checks are properly implemented. This is a really expensive way to go; even if they automate those tests, they still need to spend a lot of effort granting and removing permissions for each test, and automated browser-level tests can be very brittle.</w:t>
+      </w:r>
+    </w:p>
+    <w:p>
+      <w:r>
+        <w:t xml:space="preserve">Another approach would be for the dev to </w:t>
+      </w:r>
+      <w:r>
+        <w:t xml:space="preserve">write unit tests for those controller actions, but if that’s </w:t>
+      </w:r>
+      <w:r>
+        <w:rPr>
+          <w:i/>
+        </w:rPr>
+        <w:t xml:space="preserve">all </w:t>
+      </w:r>
+      <w:r>
+        <w:t>we do then we’re not giving QA an opportunity to double-check the developer’s work</w:t>
+      </w:r>
+      <w:r>
+        <w:t xml:space="preserve">. The testing is less expensive, but at the cost of creating </w:t>
+      </w:r>
+      <w:r>
+        <w:t xml:space="preserve">a single point of failure. </w:t>
+      </w:r>
+    </w:p>
+    <w:p>
+      <w:r>
+        <w:t>In the best of both worlds we’d have QA involved in the verification process, but they’d have a more efficient way of doing so. And, i</w:t>
+      </w:r>
+      <w:r>
+        <w:t>f you’ve implemented your security code as cross-cutting concerns, then you have some interesting options available to you.</w:t>
+      </w:r>
+    </w:p>
+    <w:p>
+      <w:pPr>
+        <w:rPr>
+          <w:b/>
+        </w:rPr>
+      </w:pPr>
+      <w:r>
+        <w:rPr>
+          <w:b/>
+        </w:rPr>
+        <w:t>(</w:t>
+      </w:r>
+      <w:proofErr w:type="gramStart"/>
+      <w:r>
+        <w:rPr>
+          <w:b/>
+        </w:rPr>
+        <w:t>click</w:t>
+      </w:r>
+      <w:proofErr w:type="gramEnd"/>
+      <w:r>
+        <w:rPr>
+          <w:b/>
+        </w:rPr>
+        <w:t xml:space="preserve"> for </w:t>
+      </w:r>
+      <w:r>
+        <w:rPr>
+          <w:b/>
+        </w:rPr>
+        <w:t>reflection)</w:t>
+      </w:r>
+    </w:p>
+    <w:p>
+      <w:r>
+        <w:t xml:space="preserve">For </w:t>
+      </w:r>
+      <w:r>
+        <w:t>instance, if you’ve implemented your authorization checks using attributes, then it’s really easy to write a little bit of reflection code to generate a report like this.</w:t>
+      </w:r>
+    </w:p>
+    <w:p>
+      <w:r>
+        <w:t xml:space="preserve">This is a snippet of a report from my demo app showing a couple of endpoints. You can see that a couple of them allow public access, others require a login but do not require any specific permissions, and one of them is only accessible to logged in users that also have the </w:t>
       </w:r>
       <w:proofErr w:type="spellStart"/>
       <w:r>
-        <w:t>PostSharp</w:t>
+        <w:t>ManageOrders</w:t>
       </w:r>
       <w:proofErr w:type="spellEnd"/>
       <w:r>
-        <w:t xml:space="preserve"> magic, I’m able to do exactly what I want to do. All I need to do is put this “</w:t>
+        <w:t xml:space="preserve"> permission.</w:t>
+      </w:r>
+    </w:p>
+    <w:p>
+      <w:r>
+        <w:t>If you publish this report to your QA team, they can be responsible for cross-referencing this data against their security matrix or requirements documents or whatever, so they can maximize the time they spend looking for mistakes and minimize the time they spend fighting with tooling or automating the browser.</w:t>
+      </w:r>
+    </w:p>
+    <w:p>
+      <w:r>
+        <w:rPr>
+          <w:b/>
+        </w:rPr>
+        <w:t>(</w:t>
+      </w:r>
+      <w:proofErr w:type="gramStart"/>
+      <w:r>
+        <w:rPr>
+          <w:b/>
+        </w:rPr>
+        <w:t>click</w:t>
+      </w:r>
+      <w:proofErr w:type="gramEnd"/>
+      <w:r>
+        <w:rPr>
+          <w:b/>
+        </w:rPr>
+        <w:t xml:space="preserve"> for code sample)</w:t>
+      </w:r>
+    </w:p>
+    <w:p>
+      <w:r>
+        <w:t>That report was really easy to create.</w:t>
+      </w:r>
+      <w:r>
+        <w:t xml:space="preserve"> This is basically all it took.</w:t>
+      </w:r>
+    </w:p>
+    <w:p>
+      <w:r>
+        <w:t xml:space="preserve">Using reflection, I look for every class that is a type of MVC Controller, I identify all of the public instance methods that are available as endpoints, I ignore some behind-the-scenes stuff added by the MVC framework itself, and then I return an anonymous data structure summarizing those methods. </w:t>
+      </w:r>
+    </w:p>
+    <w:p>
+      <w:pPr>
+        <w:rPr>
+          <w:b/>
+        </w:rPr>
+      </w:pPr>
+      <w:r>
+        <w:rPr>
+          <w:b/>
+        </w:rPr>
+        <w:t>(</w:t>
+      </w:r>
+      <w:proofErr w:type="gramStart"/>
+      <w:r>
+        <w:rPr>
+          <w:b/>
+        </w:rPr>
+        <w:t>click</w:t>
+      </w:r>
+      <w:proofErr w:type="gramEnd"/>
+      <w:r>
+        <w:rPr>
+          <w:b/>
+        </w:rPr>
+        <w:t xml:space="preserve"> for sample #2)</w:t>
+      </w:r>
+    </w:p>
+    <w:p>
+      <w:r>
+        <w:t>After that, all it takes is a short loop over the data structure to generate the report. Since both the authentication and authorization data are expressed as attributes, it’s easy to use reflection to determine which endpoints require a login or a permission.</w:t>
+      </w:r>
+    </w:p>
+    <w:p>
+      <w:r>
+        <w:t xml:space="preserve">If I had implemented those checks as plain-old feature code, rather than using attributes, this would have been a lot harder to do. Granted, with the introduction of Roslyn it’s now </w:t>
+      </w:r>
+      <w:r>
+        <w:rPr>
+          <w:i/>
+        </w:rPr>
+        <w:t xml:space="preserve">possible </w:t>
+      </w:r>
+      <w:r>
+        <w:t xml:space="preserve">to do static analysis of method bodies themselves so you </w:t>
+      </w:r>
+      <w:r>
+        <w:rPr>
+          <w:i/>
+        </w:rPr>
+        <w:t xml:space="preserve">could </w:t>
+      </w:r>
+      <w:r>
+        <w:t xml:space="preserve">do something like this without attributes, but it’s certainly </w:t>
+      </w:r>
+      <w:r>
+        <w:rPr>
+          <w:i/>
+        </w:rPr>
+        <w:t xml:space="preserve">easier </w:t>
+      </w:r>
+      <w:r>
+        <w:t>to use reflection and look for the presence of attributes.</w:t>
+      </w:r>
+    </w:p>
+    <w:p>
+      <w:r>
+        <w:rPr>
+          <w:b/>
+        </w:rPr>
+        <w:t>(</w:t>
+      </w:r>
+      <w:proofErr w:type="gramStart"/>
+      <w:r>
+        <w:rPr>
+          <w:b/>
+        </w:rPr>
+        <w:t>click</w:t>
+      </w:r>
+      <w:proofErr w:type="gramEnd"/>
+      <w:r>
+        <w:rPr>
+          <w:b/>
+        </w:rPr>
+        <w:t xml:space="preserve"> for report again)</w:t>
+      </w:r>
+    </w:p>
+    <w:p>
+      <w:r>
+        <w:lastRenderedPageBreak/>
+        <w:t xml:space="preserve">In my example here, I’m showing a report of MVC endpoints and the permissions they require. But it would be just as easy to generate a report showing which properties of which classes are using the </w:t>
       </w:r>
       <w:proofErr w:type="spellStart"/>
       <w:r>
@@ -3692,396 +4070,29 @@
       </w:r>
       <w:proofErr w:type="spellEnd"/>
       <w:r>
-        <w:t>” attribute on a view model property, and the raw value of that property will be automatically hidden if the user lacks the correct permissions.</w:t>
-      </w:r>
-    </w:p>
-    <w:p>
+        <w:t xml:space="preserve"> or </w:t>
+      </w:r>
       <w:proofErr w:type="spellStart"/>
       <w:r>
-        <w:t>PostSharp</w:t>
+        <w:t>EncryptedValue</w:t>
       </w:r>
       <w:proofErr w:type="spellEnd"/>
       <w:r>
-        <w:t xml:space="preserve"> has tons of other uses as well. Instead of just masking values, we could implement an encryption scheme as well. The interception aspect could encrypt a value when it’s being stored and decrypt it when it’s being read. I don’t have time to show it today, but there’s a working sample of this in my demo app.</w:t>
-      </w:r>
-    </w:p>
-    <w:p>
-      <w:proofErr w:type="spellStart"/>
-      <w:r>
-        <w:t>PostSharp</w:t>
-      </w:r>
-      <w:proofErr w:type="spellEnd"/>
-      <w:r>
-        <w:t xml:space="preserve"> can also intercept method calls, not just property access. You could use it to automatically inject access control code into every MVC controller action, if you don’t want to take a property-based approach. You could use it for auditing, for logging, there are tons of use cases where it can radically simplify your feature code by eliminating cross-cutting concerns.</w:t>
-      </w:r>
-    </w:p>
-    <w:p>
-      <w:proofErr w:type="spellStart"/>
-      <w:r>
-        <w:t>PostSharp</w:t>
-      </w:r>
-      <w:proofErr w:type="spellEnd"/>
-      <w:r>
-        <w:t xml:space="preserve"> is available on </w:t>
-      </w:r>
-      <w:proofErr w:type="spellStart"/>
-      <w:r>
-        <w:t>Nuget</w:t>
-      </w:r>
-      <w:proofErr w:type="spellEnd"/>
-      <w:r>
-        <w:t xml:space="preserve"> and I encourage you to check it out on your own, or through my demo app. It IS a paid tool, although there’s a free version available if your projects are small and simple enough. The cost is extremely reasonable given the things it can do.</w:t>
-      </w:r>
-    </w:p>
-    <w:p>
-      <w:pPr>
-        <w:pStyle w:val="Heading1"/>
-      </w:pPr>
-      <w:r>
-        <w:t>Auditing and Testing</w:t>
-      </w:r>
-    </w:p>
-    <w:p>
-      <w:r>
-        <w:t xml:space="preserve">For the final segment of this </w:t>
-      </w:r>
-      <w:r>
-        <w:t>session</w:t>
-      </w:r>
-      <w:r>
-        <w:t xml:space="preserve"> I want to talk about auditing and testing.</w:t>
-      </w:r>
-    </w:p>
-    <w:p>
-      <w:r>
-        <w:t xml:space="preserve">Building a secure system is about more than just writing secure code. It’s also about the overall development process and how effectively it </w:t>
-      </w:r>
-      <w:r>
-        <w:t>helps your team spot and remove vulnerabilities that might otherwise sneak past the developer.</w:t>
-      </w:r>
-    </w:p>
-    <w:p>
-      <w:r>
-        <w:t>In my experience, exhaustively testing the security of an application is a moving target. You can spend an obscene amount of time and energy doing a full system test, and then your confidence in the results vanishes with the first non-trivial commit that gets pushed. Every time a dev changes existing code there’s the risk that they inadvertently broke an existing security check, or inadvertently introduced a new vulnerability.</w:t>
-      </w:r>
-    </w:p>
-    <w:p>
-      <w:r>
-        <w:t>One way to mitigate that risk is to automate as much of the security audit and testing as possible, so that you can continually re-run it as the code changes. And in very general terms, this will be easier to do when you’ve isolated your security code into cross cutting concerns.</w:t>
-      </w:r>
-    </w:p>
-    <w:p>
-      <w:pPr>
-        <w:rPr>
-          <w:b/>
-        </w:rPr>
-      </w:pPr>
-      <w:r>
-        <w:rPr>
-          <w:b/>
-        </w:rPr>
-        <w:t>(</w:t>
-      </w:r>
-      <w:proofErr w:type="gramStart"/>
-      <w:r>
-        <w:rPr>
-          <w:b/>
-        </w:rPr>
-        <w:t>click</w:t>
-      </w:r>
-      <w:proofErr w:type="gramEnd"/>
-      <w:r>
-        <w:rPr>
-          <w:b/>
-        </w:rPr>
-        <w:t xml:space="preserve"> for endpoint example)</w:t>
-      </w:r>
-    </w:p>
-    <w:p>
-      <w:r>
-        <w:t>Here’s an example:</w:t>
-      </w:r>
-    </w:p>
-    <w:p>
-      <w:r>
-        <w:t xml:space="preserve">Let’s say we have a large website with lots of different endpoints. </w:t>
-      </w:r>
-      <w:r>
-        <w:t xml:space="preserve">It’s reasonable to expect the </w:t>
-      </w:r>
-      <w:r>
-        <w:t xml:space="preserve">QA team to </w:t>
-      </w:r>
-      <w:r>
-        <w:t xml:space="preserve">validate </w:t>
-      </w:r>
-      <w:r>
-        <w:t xml:space="preserve">that </w:t>
-      </w:r>
-      <w:r>
-        <w:t>every endpoint implements the correct permission check</w:t>
-      </w:r>
-      <w:r>
-        <w:t>.</w:t>
-      </w:r>
-      <w:r>
-        <w:t xml:space="preserve"> </w:t>
-      </w:r>
-    </w:p>
-    <w:p>
-      <w:r>
-        <w:t>The brute force approach would be for QA to perform black-box testing against every single endpoint, verifying that the authentication and authorization checks are properly implemented. This is a really expensive way to go; even if they automate those tests, they still need to spend a lot of effort granting and removing permissions for each test, and automated browser-level tests can be very brittle.</w:t>
-      </w:r>
-    </w:p>
-    <w:p>
-      <w:r>
-        <w:lastRenderedPageBreak/>
-        <w:t xml:space="preserve">Another approach would be for the dev to </w:t>
-      </w:r>
-      <w:r>
-        <w:t xml:space="preserve">write unit tests for those controller actions, but if that’s </w:t>
+        <w:t xml:space="preserve"> attributes, or whatever else that you’ve implemented as a cross-cutting concern using Attributes.</w:t>
+      </w:r>
+    </w:p>
+    <w:p>
+      <w:r>
+        <w:t xml:space="preserve">However, let’s say you have a large application and these reports contain hundreds or even thousands of rows. We’ve made QA’s job </w:t>
       </w:r>
       <w:r>
         <w:rPr>
           <w:i/>
         </w:rPr>
-        <w:t xml:space="preserve">all </w:t>
-      </w:r>
-      <w:r>
-        <w:t>we do then we’re not giving QA an opportunity to double-check the developer’s work</w:t>
-      </w:r>
-      <w:r>
-        <w:t xml:space="preserve">. The testing is less expensive, but at the cost of creating </w:t>
-      </w:r>
-      <w:r>
-        <w:t xml:space="preserve">a single point of failure. </w:t>
-      </w:r>
-    </w:p>
-    <w:p>
-      <w:r>
-        <w:t>In the best of both worlds we’d have QA involved in the verification process, but they’d have a more efficient way of doing so. And, i</w:t>
-      </w:r>
-      <w:r>
-        <w:t>f you’ve implemented your security code as cross-cutting concerns, then you have some interesting options available to you.</w:t>
-      </w:r>
-    </w:p>
-    <w:p>
-      <w:pPr>
-        <w:rPr>
-          <w:b/>
-        </w:rPr>
-      </w:pPr>
-      <w:r>
-        <w:rPr>
-          <w:b/>
-        </w:rPr>
-        <w:t>(</w:t>
-      </w:r>
-      <w:proofErr w:type="gramStart"/>
-      <w:r>
-        <w:rPr>
-          <w:b/>
-        </w:rPr>
-        <w:t>click</w:t>
-      </w:r>
-      <w:proofErr w:type="gramEnd"/>
-      <w:r>
-        <w:rPr>
-          <w:b/>
-        </w:rPr>
-        <w:t xml:space="preserve"> for </w:t>
-      </w:r>
-      <w:r>
-        <w:rPr>
-          <w:b/>
-        </w:rPr>
-        <w:t>reflection)</w:t>
-      </w:r>
-    </w:p>
-    <w:p>
-      <w:r>
-        <w:t xml:space="preserve">For </w:t>
-      </w:r>
-      <w:r>
-        <w:t>instance, if you’ve implemented your authorization checks using attributes, then it’s really easy to write a little bit of reflection code to generate a report like this.</w:t>
-      </w:r>
-    </w:p>
-    <w:p>
-      <w:r>
-        <w:t xml:space="preserve">This is a snippet of a report from my demo app showing a couple of endpoints. You can see that a couple of them allow public access, others require a login but do not require any specific permissions, and one of them is only accessible to logged in users that also have the </w:t>
-      </w:r>
-      <w:proofErr w:type="spellStart"/>
-      <w:r>
-        <w:t>ManageOrders</w:t>
-      </w:r>
-      <w:proofErr w:type="spellEnd"/>
-      <w:r>
-        <w:t xml:space="preserve"> permission.</w:t>
-      </w:r>
-    </w:p>
-    <w:p>
-      <w:r>
-        <w:t>If you publish this report to your QA team, they can be responsible for cross-referencing this data against their security matrix or requirements documents or whatever, so they can maximize the time they spend looking for mistakes and minimize the time they spend fighting with tooling or automating the browser.</w:t>
-      </w:r>
-    </w:p>
-    <w:p>
-      <w:r>
-        <w:rPr>
-          <w:b/>
-        </w:rPr>
-        <w:t>(</w:t>
-      </w:r>
-      <w:proofErr w:type="gramStart"/>
-      <w:r>
-        <w:rPr>
-          <w:b/>
-        </w:rPr>
-        <w:t>click</w:t>
-      </w:r>
-      <w:proofErr w:type="gramEnd"/>
-      <w:r>
-        <w:rPr>
-          <w:b/>
-        </w:rPr>
-        <w:t xml:space="preserve"> for code sample)</w:t>
-      </w:r>
-    </w:p>
-    <w:p>
-      <w:r>
-        <w:t>That report was really easy to create.</w:t>
-      </w:r>
-      <w:r>
-        <w:t xml:space="preserve"> This is basically all it took.</w:t>
-      </w:r>
-    </w:p>
-    <w:p>
-      <w:r>
-        <w:t xml:space="preserve">Using reflection, I look for every class that is a type of MVC Controller, I identify all of the public instance methods that are available as endpoints, I ignore some behind-the-scenes stuff added by the MVC framework itself, and then I return an anonymous data structure summarizing those methods. </w:t>
-      </w:r>
-    </w:p>
-    <w:p>
-      <w:pPr>
-        <w:rPr>
-          <w:b/>
-        </w:rPr>
-      </w:pPr>
-      <w:r>
-        <w:rPr>
-          <w:b/>
-        </w:rPr>
-        <w:t>(</w:t>
-      </w:r>
-      <w:proofErr w:type="gramStart"/>
-      <w:r>
-        <w:rPr>
-          <w:b/>
-        </w:rPr>
-        <w:t>click</w:t>
-      </w:r>
-      <w:proofErr w:type="gramEnd"/>
-      <w:r>
-        <w:rPr>
-          <w:b/>
-        </w:rPr>
-        <w:t xml:space="preserve"> for sample #2)</w:t>
-      </w:r>
-    </w:p>
-    <w:p>
-      <w:r>
-        <w:t>After that, all it takes is a short loop over the data structure to generate the report. Since both the authentication and authorization data are expressed as attributes, it’s easy to use reflection to determine which endpoints require a login or a permission.</w:t>
-      </w:r>
-    </w:p>
-    <w:p>
-      <w:r>
-        <w:t xml:space="preserve">If I had implemented those checks as plain-old feature code, rather than using attributes, this would have been a lot harder to do. Granted, with the introduction of Roslyn it’s now </w:t>
-      </w:r>
-      <w:r>
-        <w:rPr>
-          <w:i/>
-        </w:rPr>
-        <w:t xml:space="preserve">possible </w:t>
-      </w:r>
-      <w:r>
-        <w:t xml:space="preserve">to do static analysis of method bodies themselves so you </w:t>
-      </w:r>
-      <w:r>
-        <w:rPr>
-          <w:i/>
-        </w:rPr>
-        <w:t xml:space="preserve">could </w:t>
-      </w:r>
-      <w:r>
-        <w:t xml:space="preserve">do something like this without attributes, but it’s certainly </w:t>
-      </w:r>
-      <w:r>
-        <w:rPr>
-          <w:i/>
-        </w:rPr>
-        <w:t xml:space="preserve">easier </w:t>
-      </w:r>
-      <w:r>
-        <w:t>to use reflection and look for the presence of attributes.</w:t>
-      </w:r>
-    </w:p>
-    <w:p>
-      <w:r>
-        <w:rPr>
-          <w:b/>
-        </w:rPr>
-        <w:t>(</w:t>
-      </w:r>
-      <w:proofErr w:type="gramStart"/>
-      <w:r>
-        <w:rPr>
-          <w:b/>
-        </w:rPr>
-        <w:t>click</w:t>
-      </w:r>
-      <w:proofErr w:type="gramEnd"/>
-      <w:r>
-        <w:rPr>
-          <w:b/>
-        </w:rPr>
-        <w:t xml:space="preserve"> for report again)</w:t>
-      </w:r>
-    </w:p>
-    <w:p>
-      <w:r>
-        <w:t xml:space="preserve">In my example here, I’m showing a report of MVC endpoints and the permissions they require. But it would be just as easy to generate a report showing which properties of which classes are using the </w:t>
-      </w:r>
-      <w:proofErr w:type="spellStart"/>
-      <w:r>
-        <w:t>MaskedValue</w:t>
-      </w:r>
-      <w:proofErr w:type="spellEnd"/>
-      <w:r>
-        <w:t xml:space="preserve"> or </w:t>
-      </w:r>
-      <w:proofErr w:type="spellStart"/>
-      <w:r>
-        <w:t>EncryptedValue</w:t>
-      </w:r>
-      <w:proofErr w:type="spellEnd"/>
-      <w:r>
-        <w:t xml:space="preserve"> attributes, or whatever else that you’ve implemented as a cross-cutting concern using Attributes.</w:t>
-      </w:r>
-    </w:p>
-    <w:p>
-      <w:r>
-        <w:t xml:space="preserve">However, let’s say you have a large application and these reports contain hundreds or even thousands of rows. We’ve made QA’s job </w:t>
-      </w:r>
-      <w:r>
-        <w:rPr>
-          <w:i/>
-        </w:rPr>
         <w:t>easier</w:t>
       </w:r>
       <w:r>
-        <w:t xml:space="preserve"> than the alternative, but it’s still far from “easy”. They still need to </w:t>
-      </w:r>
-      <w:r>
-        <w:lastRenderedPageBreak/>
-        <w:t>examine the report, compare it against their “source of truth”, and identify anything that’s been added, removed, or changed.</w:t>
+        <w:t xml:space="preserve"> than the alternative, but it’s still far from “easy”. They still need to examine the report, compare it against their “source of truth”, and identify anything that’s been added, removed, or changed.</w:t>
       </w:r>
     </w:p>
     <w:p>
@@ -4350,6 +4361,7 @@
     </w:p>
     <w:p>
       <w:r>
+        <w:lastRenderedPageBreak/>
         <w:t>From this point forward, as long as the output of the report doesn’t change, the test will pass without manual intervention.</w:t>
       </w:r>
     </w:p>
@@ -4377,7 +4389,6 @@
     </w:p>
     <w:p>
       <w:r>
-        <w:lastRenderedPageBreak/>
         <w:t>In the future, let’s say I make two changes. I add a new endpoint, and I accidently remove the permission attribute from an existing endpoint.</w:t>
       </w:r>
     </w:p>
@@ -4592,7 +4603,11 @@
         <w:t>something on</w:t>
       </w:r>
       <w:r>
-        <w:t xml:space="preserve"> a per-feature basis. The best way to do that </w:t>
+        <w:t xml:space="preserve"> a per-feature basis. </w:t>
+      </w:r>
+      <w:r>
+        <w:lastRenderedPageBreak/>
+        <w:t xml:space="preserve">The best way to do that </w:t>
       </w:r>
       <w:r>
         <w:t>is to use some sort of attribute</w:t>
@@ -4624,11 +4639,7 @@
         <w:t xml:space="preserve">implement which security rules. This allows </w:t>
       </w:r>
       <w:r>
-        <w:t xml:space="preserve">QA to better validate those </w:t>
-      </w:r>
-      <w:r>
-        <w:lastRenderedPageBreak/>
-        <w:t>rules</w:t>
+        <w:t>QA to better validate those rules</w:t>
       </w:r>
       <w:r>
         <w:t xml:space="preserve"> with less effort than brute force, black-box testing. </w:t>

</xml_diff>

<commit_message>
All slides have speaker notes (but not all edited down yet)
</commit_message>
<xml_diff>
--- a/Narrative - CodeMash 2017.docx
+++ b/Narrative - CodeMash 2017.docx
@@ -2284,8 +2284,6 @@
       <w:r>
         <w:t>Also, in the last segment of this talk, I’ll show you a way to generate a report of all of your MVC controller actions and whether or not they are publicly accessible. That sort of auditing is a useful way of validating that your whitelist is doing what you expect it do.</w:t>
       </w:r>
-      <w:bookmarkStart w:id="0" w:name="_GoBack"/>
-      <w:bookmarkEnd w:id="0"/>
     </w:p>
     <w:p>
       <w:pPr>
@@ -2308,6 +2306,9 @@
       <w:r>
         <w:t xml:space="preserve">This type of requirement tends to cut across multiple features. For instance, if there’s some code that prevents Bob from seeing Alice’s orders on a list page, then we probably want to apply that same restriction on the order details page. </w:t>
       </w:r>
+      <w:r>
+        <w:t>This makes it a good candidate for a cross-cutting concern.</w:t>
+      </w:r>
     </w:p>
     <w:p>
       <w:pPr>
@@ -2319,7 +2320,19 @@
     </w:p>
     <w:p>
       <w:r>
-        <w:t>This is what that requirement looks like in feature code</w:t>
+        <w:t xml:space="preserve">This is what </w:t>
+      </w:r>
+      <w:r>
+        <w:t xml:space="preserve">an access control </w:t>
+      </w:r>
+      <w:r>
+        <w:t xml:space="preserve">requirement looks like in </w:t>
+      </w:r>
+      <w:r>
+        <w:t xml:space="preserve">the List page </w:t>
+      </w:r>
+      <w:r>
+        <w:t>feature code</w:t>
       </w:r>
       <w:r>
         <w:t>.</w:t>
@@ -2327,7 +2340,7 @@
     </w:p>
     <w:p>
       <w:r>
-        <w:t>This is the list page, so I’m getting a list of all orders and then I’m explicitly removing the ones the user can’t see, based on their permission.</w:t>
+        <w:t>I call the data access layer, get a list of all orders, and then I explicitly remove ones the user can’t access. Again, this is an example of security logic being intermingled with feature logic.</w:t>
       </w:r>
     </w:p>
     <w:p>
@@ -2360,7 +2373,10 @@
     </w:p>
     <w:p>
       <w:r>
-        <w:t xml:space="preserve">That same requirement on the Detail page looks like this. </w:t>
+        <w:t xml:space="preserve">That same requirement </w:t>
+      </w:r>
+      <w:r>
+        <w:t>looks like this on the Order Detail page.</w:t>
       </w:r>
     </w:p>
     <w:p>
@@ -2378,12 +2394,24 @@
     </w:p>
     <w:p>
       <w:r>
-        <w:t>This is an example of the situation I showed you at the start of my talk. We have the same logical rule being implemented in two different ways. This rule might apply to a bunch of places in the code, and without a centralized implementation it’s going to be very difficult to keep them in sync as requirements change over time.</w:t>
-      </w:r>
-    </w:p>
-    <w:p>
-      <w:r>
-        <w:t xml:space="preserve">There are two ways that we could reduce that duplication by handling this as a cross-cutting concern. </w:t>
+        <w:t xml:space="preserve">This is an example of the situation I showed you at the start of my talk. We have the same logical rule being implemented in two different ways. </w:t>
+      </w:r>
+      <w:r>
+        <w:t>W</w:t>
+      </w:r>
+      <w:r>
+        <w:t>ithout a centralized implementation it’s going to be very difficult to keep them in sync as requirements change.</w:t>
+      </w:r>
+    </w:p>
+    <w:p>
+      <w:r>
+        <w:t xml:space="preserve">There are two ways that we could </w:t>
+      </w:r>
+      <w:r>
+        <w:t>centralize the implementation of this access control logic</w:t>
+      </w:r>
+      <w:r>
+        <w:t xml:space="preserve">. </w:t>
       </w:r>
     </w:p>
     <w:p>
@@ -2462,6 +2490,34 @@
     </w:p>
     <w:p>
       <w:r>
+        <w:rPr>
+          <w:b/>
+        </w:rPr>
+        <w:t xml:space="preserve"> </w:t>
+      </w:r>
+      <w:r>
+        <w:rPr>
+          <w:b/>
+        </w:rPr>
+        <w:t>(</w:t>
+      </w:r>
+      <w:proofErr w:type="gramStart"/>
+      <w:r>
+        <w:rPr>
+          <w:b/>
+        </w:rPr>
+        <w:t>click</w:t>
+      </w:r>
+      <w:proofErr w:type="gramEnd"/>
+      <w:r>
+        <w:rPr>
+          <w:b/>
+        </w:rPr>
+        <w:t xml:space="preserve"> for Access Control – framework, with “secure” names)</w:t>
+      </w:r>
+    </w:p>
+    <w:p>
+      <w:r>
         <w:t xml:space="preserve">If you can avoid it, I’d recommend NOT having the insecure versions at all. But if you </w:t>
       </w:r>
       <w:r>
@@ -2471,38 +2527,7 @@
         <w:t xml:space="preserve">do </w:t>
       </w:r>
       <w:r>
-        <w:t xml:space="preserve">have to provide </w:t>
-      </w:r>
-      <w:r>
-        <w:t xml:space="preserve">two versions of your data access methods, </w:t>
-      </w:r>
-      <w:r>
-        <w:t>I recommend a naming convention like you see here</w:t>
-      </w:r>
-      <w:r>
-        <w:t>.</w:t>
-      </w:r>
-    </w:p>
-    <w:p>
-      <w:r>
-        <w:rPr>
-          <w:b/>
-        </w:rPr>
-        <w:t>(</w:t>
-      </w:r>
-      <w:proofErr w:type="gramStart"/>
-      <w:r>
-        <w:rPr>
-          <w:b/>
-        </w:rPr>
-        <w:t>click</w:t>
-      </w:r>
-      <w:proofErr w:type="gramEnd"/>
-      <w:r>
-        <w:rPr>
-          <w:b/>
-        </w:rPr>
-        <w:t xml:space="preserve"> for Access Control – framework, with “secure” names)</w:t>
+        <w:t>have to provide two versions of your data access methods, I recommend a naming convention like you see here.</w:t>
       </w:r>
     </w:p>
     <w:p>
@@ -4490,7 +4515,7 @@
         </w:numPr>
       </w:pPr>
       <w:r>
-        <w:t>jQuery AJAX events</w:t>
+        <w:t>HTTP Modules</w:t>
       </w:r>
     </w:p>
     <w:p>
@@ -4502,7 +4527,7 @@
         </w:numPr>
       </w:pPr>
       <w:r>
-        <w:t>Base classes</w:t>
+        <w:t>jQuery AJAX events</w:t>
       </w:r>
     </w:p>
     <w:p>
@@ -4514,7 +4539,7 @@
         </w:numPr>
       </w:pPr>
       <w:r>
-        <w:t xml:space="preserve">ORM interceptors </w:t>
+        <w:t>Base classes</w:t>
       </w:r>
     </w:p>
     <w:p>
@@ -4526,13 +4551,8 @@
         </w:numPr>
       </w:pPr>
       <w:r>
-        <w:t xml:space="preserve">SQL Server security </w:t>
-      </w:r>
-      <w:proofErr w:type="spellStart"/>
-      <w:r>
-        <w:t>policities</w:t>
-      </w:r>
-      <w:proofErr w:type="spellEnd"/>
+        <w:t xml:space="preserve">ORM interceptors </w:t>
+      </w:r>
     </w:p>
     <w:p>
       <w:pPr>
@@ -4542,6 +4562,23 @@
           <w:numId w:val="9"/>
         </w:numPr>
       </w:pPr>
+      <w:r>
+        <w:t xml:space="preserve">SQL Server security </w:t>
+      </w:r>
+      <w:proofErr w:type="spellStart"/>
+      <w:r>
+        <w:t>policities</w:t>
+      </w:r>
+      <w:proofErr w:type="spellEnd"/>
+    </w:p>
+    <w:p>
+      <w:pPr>
+        <w:pStyle w:val="ListParagraph"/>
+        <w:numPr>
+          <w:ilvl w:val="0"/>
+          <w:numId w:val="9"/>
+        </w:numPr>
+      </w:pPr>
       <w:proofErr w:type="spellStart"/>
       <w:r>
         <w:t>Etc</w:t>
@@ -4657,6 +4694,7 @@
       </w:r>
     </w:p>
     <w:p>
+      <w:bookmarkStart w:id="0" w:name="_GoBack"/>
       <w:r>
         <w:t>My examples of those concepts are in my sample app, which you can get from this link here</w:t>
       </w:r>
@@ -4746,6 +4784,7 @@
       <w:r>
         <w:t>Thank you so much!</w:t>
       </w:r>
+      <w:bookmarkEnd w:id="0"/>
     </w:p>
     <w:sectPr>
       <w:pgSz w:w="12240" w:h="15840"/>

</xml_diff>

<commit_message>
Added stuff about API auth / general cleanup
</commit_message>
<xml_diff>
--- a/Narrative - CodeMash 2017.docx
+++ b/Narrative - CodeMash 2017.docx
@@ -2080,10 +2080,7 @@
     </w:p>
     <w:p>
       <w:r>
-        <w:t>This is actually really easy to do</w:t>
-      </w:r>
-      <w:r>
-        <w:t>.</w:t>
+        <w:t>This is actually really easy to do.</w:t>
       </w:r>
     </w:p>
     <w:p/>
@@ -2121,10 +2118,7 @@
         <w:t>s</w:t>
       </w:r>
       <w:r>
-        <w:t xml:space="preserve"> run for EVERY request, not just ones that get routed into MVC. That means</w:t>
-      </w:r>
-      <w:r>
-        <w:t xml:space="preserve"> that </w:t>
+        <w:t xml:space="preserve"> run for EVERY request, not just ones that get routed into MVC. That means that </w:t>
       </w:r>
       <w:r>
         <w:t xml:space="preserve">our whitelist needs to include static </w:t>
@@ -2285,6 +2279,7 @@
         <w:t>Also, in the last segment of this talk, I’ll show you a way to generate a report of all of your MVC controller actions and whether or not they are publicly accessible. That sort of auditing is a useful way of validating that your whitelist is doing what you expect it do.</w:t>
       </w:r>
     </w:p>
+    <w:p/>
     <w:p>
       <w:pPr>
         <w:pStyle w:val="Heading1"/>
@@ -3272,6 +3267,163 @@
         <w:pStyle w:val="Heading1"/>
       </w:pPr>
       <w:r>
+        <w:t>API call authorization</w:t>
+      </w:r>
+    </w:p>
+    <w:p>
+      <w:r>
+        <w:t>That covers authorization of MVC endpoints</w:t>
+      </w:r>
+      <w:r>
+        <w:t xml:space="preserve">. You can </w:t>
+      </w:r>
+      <w:r>
+        <w:t>do the same thing with your API calls.</w:t>
+      </w:r>
+    </w:p>
+    <w:p>
+      <w:r>
+        <w:t xml:space="preserve">Since APIs generally don’t maintain state, each request has to carry with it </w:t>
+      </w:r>
+      <w:r>
+        <w:t xml:space="preserve">whatever data is necessary to handle authentication and authorization. One simple way </w:t>
+      </w:r>
+      <w:r>
+        <w:t>is to use what’s called “bearer tokens”.</w:t>
+      </w:r>
+      <w:r>
+        <w:t xml:space="preserve"> A bearer token is some secret value, like a password, that’s passed to the API with every request. </w:t>
+      </w:r>
+      <w:r>
+        <w:t xml:space="preserve">This is </w:t>
+      </w:r>
+      <w:r>
+        <w:lastRenderedPageBreak/>
+        <w:t xml:space="preserve">typically provided as a header, but it doesn’t have to be. It can also be provided as a </w:t>
+      </w:r>
+      <w:proofErr w:type="spellStart"/>
+      <w:r>
+        <w:t>querystring</w:t>
+      </w:r>
+      <w:proofErr w:type="spellEnd"/>
+      <w:r>
+        <w:t xml:space="preserve"> or form argument.</w:t>
+      </w:r>
+    </w:p>
+    <w:p>
+      <w:r>
+        <w:t xml:space="preserve">In my system, </w:t>
+      </w:r>
+      <w:r>
+        <w:t xml:space="preserve">the secret value that gets passed around is an API Key. An API key is generated by our system and uniquely </w:t>
+      </w:r>
+      <w:r>
+        <w:t>identifies a user of our system, and each key is associated with one or more permissions stating what it’s allowed to do.</w:t>
+      </w:r>
+    </w:p>
+    <w:p>
+      <w:r>
+        <w:t>So when an API request comes in, that value tells us both WHO is making the call and what they are allowed to do.</w:t>
+      </w:r>
+    </w:p>
+    <w:p>
+      <w:pPr>
+        <w:rPr>
+          <w:b/>
+        </w:rPr>
+      </w:pPr>
+      <w:r>
+        <w:rPr>
+          <w:b/>
+        </w:rPr>
+        <w:t>(</w:t>
+      </w:r>
+      <w:proofErr w:type="gramStart"/>
+      <w:r>
+        <w:rPr>
+          <w:b/>
+        </w:rPr>
+        <w:t>click</w:t>
+      </w:r>
+      <w:proofErr w:type="gramEnd"/>
+      <w:r>
+        <w:rPr>
+          <w:b/>
+        </w:rPr>
+        <w:t>)</w:t>
+      </w:r>
+    </w:p>
+    <w:p>
+      <w:r>
+        <w:t>Using those same techniques, we can decorate the API endpoint with an attribute stating which permissions are required, and then handle the authorization in a centralized place.</w:t>
+      </w:r>
+    </w:p>
+    <w:p>
+      <w:pPr>
+        <w:rPr>
+          <w:b/>
+        </w:rPr>
+      </w:pPr>
+      <w:r>
+        <w:rPr>
+          <w:b/>
+        </w:rPr>
+        <w:t>(</w:t>
+      </w:r>
+      <w:proofErr w:type="gramStart"/>
+      <w:r>
+        <w:rPr>
+          <w:b/>
+        </w:rPr>
+        <w:t>click</w:t>
+      </w:r>
+      <w:proofErr w:type="gramEnd"/>
+      <w:r>
+        <w:rPr>
+          <w:b/>
+        </w:rPr>
+        <w:t>)</w:t>
+      </w:r>
+    </w:p>
+    <w:p>
+      <w:r>
+        <w:t>The</w:t>
+      </w:r>
+      <w:r>
+        <w:t xml:space="preserve"> difference is that, using this custom API key approach, that attribute needs to handle both authentication AND authorization. The way we do that is to ensure that every API argument class</w:t>
+      </w:r>
+      <w:r>
+        <w:t xml:space="preserve"> derives from a base class called </w:t>
+      </w:r>
+      <w:proofErr w:type="spellStart"/>
+      <w:r>
+        <w:t>ApiRequestBase</w:t>
+      </w:r>
+      <w:proofErr w:type="spellEnd"/>
+      <w:r>
+        <w:t xml:space="preserve">. This base class defines the API key properties that we use for authorization and provides the mechanism for extracting those values from the header or </w:t>
+      </w:r>
+      <w:proofErr w:type="spellStart"/>
+      <w:r>
+        <w:t>querystring</w:t>
+      </w:r>
+      <w:proofErr w:type="spellEnd"/>
+      <w:r>
+        <w:t xml:space="preserve"> or whatever.</w:t>
+      </w:r>
+    </w:p>
+    <w:p>
+      <w:r>
+        <w:t>Once we have these things in place, we can both verify that an API key is valid AND that it has the necessary permissions to perform the given API request entirely in framework code. The only thing that appears in feature code is the declaration of which permission is needed.</w:t>
+      </w:r>
+      <w:bookmarkStart w:id="0" w:name="_GoBack"/>
+      <w:bookmarkEnd w:id="0"/>
+    </w:p>
+    <w:p>
+      <w:pPr>
+        <w:pStyle w:val="Heading1"/>
+      </w:pPr>
+      <w:r>
         <w:t>Property-level Authorization</w:t>
       </w:r>
     </w:p>
@@ -3290,171 +3442,1036 @@
         <w:pStyle w:val="Heading2"/>
       </w:pPr>
       <w:r>
+        <w:t xml:space="preserve">Property-level </w:t>
+      </w:r>
+      <w:proofErr w:type="spellStart"/>
+      <w:r>
+        <w:t>auth</w:t>
+      </w:r>
+      <w:proofErr w:type="spellEnd"/>
+      <w:r>
+        <w:t>, feature code</w:t>
+      </w:r>
+    </w:p>
+    <w:p>
+      <w:r>
+        <w:t xml:space="preserve">This is a feature-level code sample from a view model in my sample app. It implements a business rule that a user must </w:t>
+      </w:r>
+      <w:r>
+        <w:t>have a specific permission in order to see plain-text social security numbers.</w:t>
+      </w:r>
+      <w:r>
+        <w:t xml:space="preserve"> If the user doesn’t have the permission, the value gets masked for display.</w:t>
+      </w:r>
+    </w:p>
+    <w:p>
+      <w:r>
+        <w:t>Just like with page-level authorization</w:t>
+      </w:r>
+      <w:r>
+        <w:t>,</w:t>
+      </w:r>
+      <w:r>
+        <w:t xml:space="preserve"> this is simple to do</w:t>
+      </w:r>
+      <w:r>
+        <w:t xml:space="preserve"> in the feature code</w:t>
+      </w:r>
+      <w:r>
+        <w:t xml:space="preserve">, but it can result in a lot of </w:t>
+      </w:r>
+      <w:r>
+        <w:t>duplication</w:t>
+      </w:r>
+      <w:r>
+        <w:t>.</w:t>
+      </w:r>
+      <w:r>
+        <w:t xml:space="preserve"> It also requires that we couple the object model to the concept of a user identity, which might be undesirable.</w:t>
+      </w:r>
+    </w:p>
+    <w:p>
+      <w:r>
+        <w:t>And s</w:t>
+      </w:r>
+      <w:r>
+        <w:t xml:space="preserve">ince this rule applies to </w:t>
+      </w:r>
+      <w:r>
+        <w:rPr>
+          <w:i/>
+        </w:rPr>
+        <w:t xml:space="preserve">any </w:t>
+      </w:r>
+      <w:r>
+        <w:t xml:space="preserve">feature that displays SSNs, it meets our definition of a cross cutting concern </w:t>
+      </w:r>
+      <w:r>
+        <w:t>that should be extracted from feature level code.</w:t>
+      </w:r>
+    </w:p>
+    <w:p>
+      <w:pPr>
+        <w:pStyle w:val="Heading2"/>
+      </w:pPr>
+      <w:r>
+        <w:t xml:space="preserve">Property-level </w:t>
+      </w:r>
+      <w:proofErr w:type="spellStart"/>
+      <w:r>
+        <w:t>auth</w:t>
+      </w:r>
+      <w:proofErr w:type="spellEnd"/>
+      <w:r>
+        <w:t>, framework code</w:t>
+      </w:r>
+    </w:p>
+    <w:p>
+      <w:r>
+        <w:t xml:space="preserve">This is what we’d </w:t>
+      </w:r>
+      <w:r>
+        <w:rPr>
+          <w:i/>
+        </w:rPr>
+        <w:t xml:space="preserve">like </w:t>
+      </w:r>
+      <w:r>
+        <w:t>to do: just put an attribute on the property, declare the necessary permission, and be done with it.</w:t>
+      </w:r>
+    </w:p>
+    <w:p>
+      <w:r>
         <w:lastRenderedPageBreak/>
-        <w:t xml:space="preserve">Property-level </w:t>
-      </w:r>
-      <w:proofErr w:type="spellStart"/>
-      <w:r>
-        <w:t>auth</w:t>
-      </w:r>
-      <w:proofErr w:type="spellEnd"/>
-      <w:r>
-        <w:t>, feature code</w:t>
-      </w:r>
-    </w:p>
-    <w:p>
-      <w:r>
-        <w:t xml:space="preserve">This is a feature-level code sample from a view model in my sample app. It implements a business rule that a user must </w:t>
-      </w:r>
-      <w:r>
-        <w:t>have a specific permission in order to see plain-text social security numbers.</w:t>
-      </w:r>
-      <w:r>
-        <w:t xml:space="preserve"> If the user doesn’t have the permission, the value gets masked for display.</w:t>
-      </w:r>
-    </w:p>
-    <w:p>
-      <w:r>
-        <w:t>Just like with page-level authorization</w:t>
-      </w:r>
-      <w:r>
-        <w:t>,</w:t>
-      </w:r>
-      <w:r>
-        <w:t xml:space="preserve"> this is simple to do</w:t>
-      </w:r>
-      <w:r>
-        <w:t xml:space="preserve"> in the feature code</w:t>
-      </w:r>
-      <w:r>
-        <w:t xml:space="preserve">, but it can result in a lot of </w:t>
-      </w:r>
-      <w:r>
-        <w:t>duplication</w:t>
-      </w:r>
+        <w:t xml:space="preserve">If this worked, it would be awesome. There’s no reference in this class to my Application User object, </w:t>
+      </w:r>
+      <w:r>
+        <w:t>which is a cleaner design</w:t>
+      </w:r>
+      <w:r>
+        <w:t xml:space="preserve">, and it would be really easy to use this approach on multiple properties of multiple classes without </w:t>
+      </w:r>
+      <w:r>
+        <w:t>duplicating any code.</w:t>
+      </w:r>
+    </w:p>
+    <w:p>
+      <w:r>
+        <w:t xml:space="preserve">Unfortunately, this is easier said than done. Putting attributes on MVC actions is easy because the MVC framework provides specific hooks for those attributes to plug into. By default, however, .NET doesn’t provide any hooks for property access. There’s no way to </w:t>
+      </w:r>
+      <w:r>
+        <w:rPr>
+          <w:i/>
+        </w:rPr>
+        <w:t xml:space="preserve">automatically </w:t>
+      </w:r>
+      <w:r>
+        <w:t>run this code whenever someone tries to read the SSN property.</w:t>
+      </w:r>
+    </w:p>
+    <w:p>
+      <w:r>
+        <w:t xml:space="preserve">Fortunately, we can use a really neat tool called </w:t>
+      </w:r>
+      <w:proofErr w:type="spellStart"/>
+      <w:r>
+        <w:t>PostSharp</w:t>
+      </w:r>
+      <w:proofErr w:type="spellEnd"/>
+      <w:r>
+        <w:t xml:space="preserve"> to </w:t>
+      </w:r>
+      <w:r>
+        <w:rPr>
+          <w:i/>
+        </w:rPr>
+        <w:t xml:space="preserve">create </w:t>
+      </w:r>
+      <w:r>
+        <w:t>those hooks.</w:t>
+      </w:r>
+    </w:p>
+    <w:p>
+      <w:proofErr w:type="spellStart"/>
+      <w:r>
+        <w:t>PostSharp</w:t>
+      </w:r>
+      <w:proofErr w:type="spellEnd"/>
+      <w:r>
+        <w:t xml:space="preserve"> is an Aspect Oriented Programming tool that is specifically designed to handle cross cutting concerns. It works by modifying the IL that is produced by the C# compiler in order to do things that aren’t natively supported in the language.</w:t>
+      </w:r>
+    </w:p>
+    <w:p>
+      <w:pPr>
+        <w:rPr>
+          <w:b/>
+        </w:rPr>
+      </w:pPr>
+      <w:r>
+        <w:rPr>
+          <w:b/>
+        </w:rPr>
+        <w:t>(</w:t>
+      </w:r>
+      <w:proofErr w:type="gramStart"/>
+      <w:r>
+        <w:rPr>
+          <w:b/>
+        </w:rPr>
+        <w:t>click</w:t>
+      </w:r>
+      <w:proofErr w:type="gramEnd"/>
+      <w:r>
+        <w:rPr>
+          <w:b/>
+        </w:rPr>
+        <w:t xml:space="preserve"> for </w:t>
+      </w:r>
+      <w:proofErr w:type="spellStart"/>
+      <w:r>
+        <w:rPr>
+          <w:b/>
+        </w:rPr>
+        <w:t>PostSharp</w:t>
+      </w:r>
+      <w:proofErr w:type="spellEnd"/>
+      <w:r>
+        <w:rPr>
+          <w:b/>
+        </w:rPr>
+        <w:t xml:space="preserve"> #1</w:t>
+      </w:r>
+      <w:r>
+        <w:rPr>
+          <w:b/>
+        </w:rPr>
+        <w:t>)</w:t>
+      </w:r>
+    </w:p>
+    <w:p>
+      <w:r>
+        <w:t>Here’s an example. This is a standard C# property. Behind the scenes, the C# compiler creates a getter method that returns some instance variable, and any code that reads this property is essentially calling this method. The property syntax is just a syntactic sugar over this getter method.</w:t>
+      </w:r>
+    </w:p>
+    <w:p>
+      <w:pPr>
+        <w:rPr>
+          <w:b/>
+        </w:rPr>
+      </w:pPr>
+      <w:r>
+        <w:rPr>
+          <w:b/>
+        </w:rPr>
+        <w:t>(</w:t>
+      </w:r>
+      <w:proofErr w:type="gramStart"/>
+      <w:r>
+        <w:rPr>
+          <w:b/>
+        </w:rPr>
+        <w:t>click</w:t>
+      </w:r>
+      <w:proofErr w:type="gramEnd"/>
+      <w:r>
+        <w:rPr>
+          <w:b/>
+        </w:rPr>
+        <w:t xml:space="preserve"> </w:t>
+      </w:r>
+      <w:r>
+        <w:rPr>
+          <w:b/>
+        </w:rPr>
+        <w:t xml:space="preserve">for </w:t>
+      </w:r>
+      <w:proofErr w:type="spellStart"/>
+      <w:r>
+        <w:rPr>
+          <w:b/>
+        </w:rPr>
+        <w:t>PostSharp</w:t>
+      </w:r>
+      <w:proofErr w:type="spellEnd"/>
+      <w:r>
+        <w:rPr>
+          <w:b/>
+        </w:rPr>
+        <w:t xml:space="preserve"> #2)</w:t>
+      </w:r>
+    </w:p>
+    <w:p>
+      <w:r>
+        <w:t xml:space="preserve">Using </w:t>
+      </w:r>
+      <w:proofErr w:type="spellStart"/>
+      <w:r>
+        <w:t>PostSharp</w:t>
+      </w:r>
+      <w:proofErr w:type="spellEnd"/>
+      <w:r>
+        <w:t>, I can create what’s called a “property interception aspect”. This is basically a piece of code that we want to “inject into” the property.</w:t>
+      </w:r>
+    </w:p>
+    <w:p>
+      <w:r>
+        <w:t xml:space="preserve">When I compile the project, the </w:t>
+      </w:r>
+      <w:proofErr w:type="spellStart"/>
+      <w:r>
+        <w:t>PostSharp</w:t>
+      </w:r>
+      <w:proofErr w:type="spellEnd"/>
+      <w:r>
+        <w:t xml:space="preserve"> engine basically re-writes the getter method, injecting the code from the aspect into it.</w:t>
+      </w:r>
+    </w:p>
+    <w:p>
+      <w:r>
+        <w:t>Now, any code that is reading that SSN property is actually calling a method that now includes the security code.</w:t>
+      </w:r>
+    </w:p>
+    <w:p>
+      <w:r>
+        <w:rPr>
+          <w:b/>
+        </w:rPr>
+        <w:t xml:space="preserve"> </w:t>
+      </w:r>
+      <w:r>
+        <w:rPr>
+          <w:b/>
+        </w:rPr>
+        <w:t>(</w:t>
+      </w:r>
+      <w:proofErr w:type="gramStart"/>
+      <w:r>
+        <w:rPr>
+          <w:b/>
+        </w:rPr>
+        <w:t>click</w:t>
+      </w:r>
+      <w:proofErr w:type="gramEnd"/>
+      <w:r>
+        <w:rPr>
+          <w:b/>
+        </w:rPr>
+        <w:t xml:space="preserve"> for </w:t>
+      </w:r>
+      <w:proofErr w:type="spellStart"/>
+      <w:r>
+        <w:rPr>
+          <w:b/>
+        </w:rPr>
+        <w:t>PostSharp</w:t>
+      </w:r>
+      <w:proofErr w:type="spellEnd"/>
+      <w:r>
+        <w:rPr>
+          <w:b/>
+        </w:rPr>
+        <w:t xml:space="preserve"> </w:t>
+      </w:r>
+      <w:r>
+        <w:rPr>
+          <w:b/>
+        </w:rPr>
+        <w:t xml:space="preserve">interceptor </w:t>
+      </w:r>
+      <w:r>
+        <w:rPr>
+          <w:b/>
+        </w:rPr>
+        <w:t>code</w:t>
+      </w:r>
+      <w:r>
+        <w:t>)</w:t>
+      </w:r>
+    </w:p>
+    <w:p>
+      <w:r>
+        <w:t>This is what that interception aspect actually looks like.</w:t>
+      </w:r>
+    </w:p>
+    <w:p>
+      <w:r>
+        <w:t>First, I created a base class called a “</w:t>
+      </w:r>
+      <w:proofErr w:type="spellStart"/>
+      <w:r>
+        <w:t>UserAwarePropertyInterceptor</w:t>
+      </w:r>
+      <w:proofErr w:type="spellEnd"/>
+      <w:r>
+        <w:t xml:space="preserve">”. That class is responsible for talking to the current thread and figuring out who the current user is. This is what allows us to </w:t>
+      </w:r>
+      <w:r>
+        <w:t>decouple the view model itself from the application user class.</w:t>
+      </w:r>
+    </w:p>
+    <w:p>
+      <w:proofErr w:type="spellStart"/>
+      <w:r>
+        <w:t>PostSharp</w:t>
+      </w:r>
+      <w:proofErr w:type="spellEnd"/>
+      <w:r>
+        <w:t xml:space="preserve"> gives us this </w:t>
+      </w:r>
+      <w:proofErr w:type="spellStart"/>
+      <w:r>
+        <w:rPr>
+          <w:i/>
+        </w:rPr>
+        <w:t>OnGetValue</w:t>
+      </w:r>
+      <w:proofErr w:type="spellEnd"/>
+      <w:r>
+        <w:t xml:space="preserve"> method to override. This method </w:t>
+      </w:r>
+      <w:r>
+        <w:t>basically provides the code that will get injected into that property getter method.</w:t>
+      </w:r>
+      <w:r>
+        <w:t xml:space="preserve"> </w:t>
+      </w:r>
+      <w:r>
+        <w:t xml:space="preserve">This is where I put the permission check and, if the user doesn’t have the necessary privileges, </w:t>
+      </w:r>
+      <w:r>
+        <w:t>I return a masked value instead of the raw SSN.</w:t>
+      </w:r>
+    </w:p>
+    <w:p>
+      <w:r>
+        <w:rPr>
+          <w:b/>
+        </w:rPr>
+        <w:t>(</w:t>
+      </w:r>
+      <w:proofErr w:type="gramStart"/>
+      <w:r>
+        <w:rPr>
+          <w:b/>
+        </w:rPr>
+        <w:t>click</w:t>
+      </w:r>
+      <w:proofErr w:type="gramEnd"/>
+      <w:r>
+        <w:rPr>
+          <w:b/>
+        </w:rPr>
+        <w:t xml:space="preserve"> for view model code again)</w:t>
+      </w:r>
+    </w:p>
+    <w:p>
+      <w:r>
+        <w:t xml:space="preserve">And as a result of that </w:t>
+      </w:r>
+      <w:proofErr w:type="spellStart"/>
+      <w:r>
+        <w:t>PostSharp</w:t>
+      </w:r>
+      <w:proofErr w:type="spellEnd"/>
+      <w:r>
+        <w:t xml:space="preserve"> magic, I’m able to do exactly what I want to do. All I need to do is put this “</w:t>
+      </w:r>
+      <w:proofErr w:type="spellStart"/>
+      <w:r>
+        <w:t>MaskedValue</w:t>
+      </w:r>
+      <w:proofErr w:type="spellEnd"/>
+      <w:r>
+        <w:t>” attribute on a view model property, and the raw value of that property will be automatically hidden if the user lacks the correct permissions.</w:t>
+      </w:r>
+    </w:p>
+    <w:p>
+      <w:pPr>
+        <w:pStyle w:val="Heading1"/>
+      </w:pPr>
+    </w:p>
+    <w:p>
+      <w:pPr>
+        <w:pStyle w:val="Heading1"/>
+      </w:pPr>
+      <w:r>
+        <w:t xml:space="preserve">Other </w:t>
+      </w:r>
+      <w:proofErr w:type="spellStart"/>
+      <w:r>
+        <w:t>Postsharp</w:t>
+      </w:r>
+      <w:proofErr w:type="spellEnd"/>
+      <w:r>
+        <w:t xml:space="preserve"> Uses</w:t>
+      </w:r>
+    </w:p>
+    <w:p>
+      <w:proofErr w:type="spellStart"/>
+      <w:r>
+        <w:t>PostSharp</w:t>
+      </w:r>
+      <w:proofErr w:type="spellEnd"/>
+      <w:r>
+        <w:t xml:space="preserve"> has tons of other uses as well. Basically, it is purpose built to help you globally implement cross-cutting concerns, which makes it useful not only for security but for general application coding tasks as well.</w:t>
+      </w:r>
+    </w:p>
+    <w:p>
+      <w:r>
+        <w:t xml:space="preserve">Instead of just masking values, we could implement an encryption scheme as well. The interception aspect could encrypt a value when it’s being stored and decrypt it when it’s being read. </w:t>
+      </w:r>
+    </w:p>
+    <w:p>
+      <w:r>
+        <w:t xml:space="preserve">There's a sample implementation of this </w:t>
+      </w:r>
+      <w:proofErr w:type="spellStart"/>
+      <w:r>
+        <w:t>EncryptedValue</w:t>
+      </w:r>
+      <w:proofErr w:type="spellEnd"/>
+      <w:r>
+        <w:t xml:space="preserve"> attribute in my demo code, and the comments in that code point to a </w:t>
+      </w:r>
+      <w:proofErr w:type="spellStart"/>
+      <w:r>
+        <w:t>github</w:t>
+      </w:r>
+      <w:proofErr w:type="spellEnd"/>
+      <w:r>
+        <w:t xml:space="preserve"> repo by somebody else that implements a much more robust implementation that deals with key storage and a bunch of other real-world encryption concerns.</w:t>
+      </w:r>
+    </w:p>
+    <w:p>
+      <w:pPr>
+        <w:rPr>
+          <w:b/>
+        </w:rPr>
+      </w:pPr>
+      <w:r>
+        <w:rPr>
+          <w:b/>
+        </w:rPr>
+        <w:t>(</w:t>
+      </w:r>
+      <w:proofErr w:type="gramStart"/>
+      <w:r>
+        <w:rPr>
+          <w:b/>
+        </w:rPr>
+        <w:t>click</w:t>
+      </w:r>
+      <w:proofErr w:type="gramEnd"/>
+      <w:r>
+        <w:rPr>
+          <w:b/>
+        </w:rPr>
+        <w:t xml:space="preserve"> for method interception)</w:t>
+      </w:r>
+    </w:p>
+    <w:p>
+      <w:proofErr w:type="spellStart"/>
+      <w:r>
+        <w:t>PostSharp</w:t>
+      </w:r>
+      <w:proofErr w:type="spellEnd"/>
+      <w:r>
+        <w:t xml:space="preserve"> can also intercept method calls, not just property access.</w:t>
+      </w:r>
+    </w:p>
+    <w:p>
+      <w:r>
+        <w:t xml:space="preserve">This screenshot is taken from the </w:t>
+      </w:r>
+      <w:proofErr w:type="spellStart"/>
+      <w:r>
+        <w:t>PostSharp</w:t>
+      </w:r>
+      <w:proofErr w:type="spellEnd"/>
+      <w:r>
+        <w:t xml:space="preserve"> website, which has some great tutorials, and it shows a "method boundary" aspect that can inject code just before or just after a method has been executed.</w:t>
+      </w:r>
+    </w:p>
+    <w:p>
+      <w:r>
+        <w:t xml:space="preserve">You could apply this aspect to specific methods, or you could apply this at the class level and it will automatically apply to all methods in that class. </w:t>
+      </w:r>
+    </w:p>
+    <w:p>
+      <w:r>
+        <w:t xml:space="preserve">This could be used for logging, or caching, or for additional types of authentication or access control. If you've ever wished "man, I wish I could just automatically do &lt;x&gt; whenever &lt;y&gt; happens", then you really need to check out </w:t>
+      </w:r>
+      <w:proofErr w:type="spellStart"/>
+      <w:r>
+        <w:t>PostSharp</w:t>
+      </w:r>
+      <w:proofErr w:type="spellEnd"/>
       <w:r>
         <w:t>.</w:t>
       </w:r>
-      <w:r>
-        <w:t xml:space="preserve"> It also requires that we couple the object model to the concept of a user identity, which might be undesirable.</w:t>
-      </w:r>
-    </w:p>
-    <w:p>
-      <w:r>
-        <w:t>And s</w:t>
-      </w:r>
-      <w:r>
-        <w:t xml:space="preserve">ince this rule applies to </w:t>
+    </w:p>
+    <w:p>
+      <w:proofErr w:type="spellStart"/>
+      <w:r>
+        <w:t>PostSharp</w:t>
+      </w:r>
+      <w:proofErr w:type="spellEnd"/>
+      <w:r>
+        <w:t xml:space="preserve"> is available on </w:t>
+      </w:r>
+      <w:proofErr w:type="spellStart"/>
+      <w:r>
+        <w:t>Nuget</w:t>
+      </w:r>
+      <w:proofErr w:type="spellEnd"/>
+      <w:r>
+        <w:t>, but it is a paid tool. There's a free version if your project is small enough, but given the number of things it can do, the cost is very reasonable.</w:t>
+      </w:r>
+    </w:p>
+    <w:p/>
+    <w:p>
+      <w:pPr>
+        <w:pStyle w:val="Heading1"/>
+      </w:pPr>
+      <w:r>
+        <w:t>Auditing and Testing</w:t>
+      </w:r>
+    </w:p>
+    <w:p>
+      <w:r>
+        <w:t xml:space="preserve">For the final segment of this </w:t>
+      </w:r>
+      <w:r>
+        <w:t>session</w:t>
+      </w:r>
+      <w:r>
+        <w:t xml:space="preserve"> I want to talk about auditing and testing.</w:t>
+      </w:r>
+    </w:p>
+    <w:p>
+      <w:r>
+        <w:t xml:space="preserve">Building a secure system is about more than just writing secure code. It’s also about the overall development process and how effectively it </w:t>
+      </w:r>
+      <w:r>
+        <w:t>helps your team spot and remove vulnerabilities that might otherwise sneak past the developer.</w:t>
+      </w:r>
+    </w:p>
+    <w:p>
+      <w:r>
+        <w:t>In my experience, exhaustively testing the security of an application is a moving target. You can spend an obscene amount of time and energy doing a full system test, and then your confidence in the results vanishes with the first non-trivial commit that gets pushed. Every time a dev changes existing code there’s the risk that they inadvertently broke an existing security check, or inadvertently introduced a new vulnerability.</w:t>
+      </w:r>
+    </w:p>
+    <w:p>
+      <w:r>
+        <w:t>One way to mitigate that risk is to automate as much of the security audit and testing as possible, so that you can continually re-run it as the code changes. And in very general terms, this will be easier to do when you’ve isolated your security code into cross cutting concerns.</w:t>
+      </w:r>
+    </w:p>
+    <w:p>
+      <w:pPr>
+        <w:rPr>
+          <w:b/>
+        </w:rPr>
+      </w:pPr>
+      <w:r>
+        <w:rPr>
+          <w:b/>
+        </w:rPr>
+        <w:lastRenderedPageBreak/>
+        <w:t>(</w:t>
+      </w:r>
+      <w:proofErr w:type="gramStart"/>
+      <w:r>
+        <w:rPr>
+          <w:b/>
+        </w:rPr>
+        <w:t>click</w:t>
+      </w:r>
+      <w:proofErr w:type="gramEnd"/>
+      <w:r>
+        <w:rPr>
+          <w:b/>
+        </w:rPr>
+        <w:t xml:space="preserve"> for endpoint example)</w:t>
+      </w:r>
+    </w:p>
+    <w:p>
+      <w:r>
+        <w:t>Here’s an example:</w:t>
+      </w:r>
+    </w:p>
+    <w:p>
+      <w:r>
+        <w:t xml:space="preserve">Let’s say we have a large website with lots of different endpoints. </w:t>
+      </w:r>
+      <w:r>
+        <w:t xml:space="preserve">It’s reasonable to expect the </w:t>
+      </w:r>
+      <w:r>
+        <w:t xml:space="preserve">QA team to </w:t>
+      </w:r>
+      <w:r>
+        <w:t xml:space="preserve">validate </w:t>
+      </w:r>
+      <w:r>
+        <w:t xml:space="preserve">that </w:t>
+      </w:r>
+      <w:r>
+        <w:t>every endpoint implements the correct permission check</w:t>
+      </w:r>
+      <w:r>
+        <w:t>.</w:t>
+      </w:r>
+      <w:r>
+        <w:t xml:space="preserve"> </w:t>
+      </w:r>
+    </w:p>
+    <w:p>
+      <w:r>
+        <w:t>The brute force approach would be for QA to perform black-box testing against every single endpoint, verifying that the authentication and authorization checks are properly implemented. This is a really expensive way to go; even if they automate those tests, they still need to spend a lot of effort granting and removing permissions for each test, and automated browser-level tests can be very brittle.</w:t>
+      </w:r>
+    </w:p>
+    <w:p>
+      <w:r>
+        <w:t xml:space="preserve">Another approach would be for the dev to </w:t>
+      </w:r>
+      <w:r>
+        <w:t xml:space="preserve">write unit tests for those controller actions, but if that’s </w:t>
       </w:r>
       <w:r>
         <w:rPr>
           <w:i/>
         </w:rPr>
-        <w:t xml:space="preserve">any </w:t>
-      </w:r>
-      <w:r>
-        <w:t xml:space="preserve">feature that displays SSNs, it meets our definition of a cross cutting concern </w:t>
-      </w:r>
-      <w:r>
-        <w:t>that should be extracted from feature level code.</w:t>
-      </w:r>
-    </w:p>
-    <w:p>
-      <w:pPr>
-        <w:pStyle w:val="Heading2"/>
-      </w:pPr>
-      <w:r>
-        <w:t xml:space="preserve">Property-level </w:t>
-      </w:r>
-      <w:proofErr w:type="spellStart"/>
-      <w:r>
-        <w:t>auth</w:t>
-      </w:r>
-      <w:proofErr w:type="spellEnd"/>
-      <w:r>
-        <w:t>, framework code</w:t>
-      </w:r>
-    </w:p>
-    <w:p>
-      <w:r>
-        <w:t xml:space="preserve">This is what we’d </w:t>
+        <w:t xml:space="preserve">all </w:t>
+      </w:r>
+      <w:r>
+        <w:t>we do then we’re not giving QA an opportunity to double-check the developer’s work</w:t>
+      </w:r>
+      <w:r>
+        <w:t xml:space="preserve">. The testing is less expensive, but at the cost of creating </w:t>
+      </w:r>
+      <w:r>
+        <w:t xml:space="preserve">a single point of failure. </w:t>
+      </w:r>
+    </w:p>
+    <w:p>
+      <w:r>
+        <w:t>In the best of both worlds we’d have QA involved in the verification process, but they’d have a more efficient way of doing so. And, i</w:t>
+      </w:r>
+      <w:r>
+        <w:t>f you’ve implemented your security code as cross-cutting concerns, then you have some interesting options available to you.</w:t>
+      </w:r>
+    </w:p>
+    <w:p>
+      <w:pPr>
+        <w:rPr>
+          <w:b/>
+        </w:rPr>
+      </w:pPr>
+      <w:r>
+        <w:rPr>
+          <w:b/>
+        </w:rPr>
+        <w:t>(</w:t>
+      </w:r>
+      <w:proofErr w:type="gramStart"/>
+      <w:r>
+        <w:rPr>
+          <w:b/>
+        </w:rPr>
+        <w:t>click</w:t>
+      </w:r>
+      <w:proofErr w:type="gramEnd"/>
+      <w:r>
+        <w:rPr>
+          <w:b/>
+        </w:rPr>
+        <w:t xml:space="preserve"> for </w:t>
+      </w:r>
+      <w:r>
+        <w:rPr>
+          <w:b/>
+        </w:rPr>
+        <w:t>reflection)</w:t>
+      </w:r>
+    </w:p>
+    <w:p>
+      <w:r>
+        <w:t xml:space="preserve">For </w:t>
+      </w:r>
+      <w:r>
+        <w:t>instance, if you’ve implemented your authorization checks using attributes, then it’s really easy to write a little bit of reflection code to generate a report like this.</w:t>
+      </w:r>
+    </w:p>
+    <w:p>
+      <w:r>
+        <w:t xml:space="preserve">This is a snippet of a report from my demo app showing a couple of endpoints. You can see that a couple of them allow public access, others require a login but do not require any specific permissions, and one of them is only accessible to logged in users that also have the </w:t>
+      </w:r>
+      <w:proofErr w:type="spellStart"/>
+      <w:r>
+        <w:t>ManageOrders</w:t>
+      </w:r>
+      <w:proofErr w:type="spellEnd"/>
+      <w:r>
+        <w:t xml:space="preserve"> permission.</w:t>
+      </w:r>
+    </w:p>
+    <w:p>
+      <w:r>
+        <w:t>If you publish this report to your QA team, they can be responsible for cross-referencing this data against their security matrix or requirements documents or whatever, so they can maximize the time they spend looking for mistakes and minimize the time they spend fighting with tooling or automating the browser.</w:t>
+      </w:r>
+    </w:p>
+    <w:p>
+      <w:r>
+        <w:rPr>
+          <w:b/>
+        </w:rPr>
+        <w:t>(</w:t>
+      </w:r>
+      <w:proofErr w:type="gramStart"/>
+      <w:r>
+        <w:rPr>
+          <w:b/>
+        </w:rPr>
+        <w:t>click</w:t>
+      </w:r>
+      <w:proofErr w:type="gramEnd"/>
+      <w:r>
+        <w:rPr>
+          <w:b/>
+        </w:rPr>
+        <w:t xml:space="preserve"> for code sample)</w:t>
+      </w:r>
+    </w:p>
+    <w:p>
+      <w:r>
+        <w:t>That report was really easy to create.</w:t>
+      </w:r>
+      <w:r>
+        <w:t xml:space="preserve"> This is basically all it took.</w:t>
+      </w:r>
+    </w:p>
+    <w:p>
+      <w:r>
+        <w:t xml:space="preserve">Using reflection, I look for every class that is a type of MVC Controller, I identify all of the public instance methods that are available as endpoints, I ignore some behind-the-scenes stuff added by the MVC framework itself, and then I return an anonymous data structure summarizing those methods. </w:t>
+      </w:r>
+    </w:p>
+    <w:p>
+      <w:pPr>
+        <w:rPr>
+          <w:b/>
+        </w:rPr>
+      </w:pPr>
+      <w:r>
+        <w:rPr>
+          <w:b/>
+        </w:rPr>
+        <w:t>(</w:t>
+      </w:r>
+      <w:proofErr w:type="gramStart"/>
+      <w:r>
+        <w:rPr>
+          <w:b/>
+        </w:rPr>
+        <w:t>click</w:t>
+      </w:r>
+      <w:proofErr w:type="gramEnd"/>
+      <w:r>
+        <w:rPr>
+          <w:b/>
+        </w:rPr>
+        <w:t xml:space="preserve"> for sample #2)</w:t>
+      </w:r>
+    </w:p>
+    <w:p>
+      <w:r>
+        <w:t>After that, all it takes is a short loop over the data structure to generate the report. Since both the authentication and authorization data are expressed as attributes, it’s easy to use reflection to determine which endpoints require a login or a permission.</w:t>
+      </w:r>
+    </w:p>
+    <w:p>
+      <w:r>
+        <w:t xml:space="preserve">If I had implemented those checks as plain-old feature code, rather than using attributes, this would have been a lot harder to do. Granted, with the introduction of Roslyn it’s now </w:t>
       </w:r>
       <w:r>
         <w:rPr>
           <w:i/>
         </w:rPr>
-        <w:t xml:space="preserve">like </w:t>
-      </w:r>
-      <w:r>
-        <w:t>to do: just put an attribute on the property, declare the necessary permission, and be done with it.</w:t>
-      </w:r>
-    </w:p>
-    <w:p>
-      <w:r>
-        <w:t xml:space="preserve">If this worked, it would be awesome. There’s no reference in this class to my Application User object, </w:t>
-      </w:r>
-      <w:r>
-        <w:t>which is a cleaner design</w:t>
-      </w:r>
-      <w:r>
-        <w:t xml:space="preserve">, and it would be really easy to use this approach on multiple properties of multiple classes without </w:t>
-      </w:r>
-      <w:r>
-        <w:t>duplicating any code.</w:t>
-      </w:r>
-    </w:p>
-    <w:p>
-      <w:r>
-        <w:t xml:space="preserve">Unfortunately, this is easier said than done. Putting attributes on MVC actions is easy because the MVC framework provides specific hooks for those attributes to plug into. By default, however, .NET doesn’t provide any hooks for property access. There’s no way to </w:t>
+        <w:t xml:space="preserve">possible </w:t>
+      </w:r>
+      <w:r>
+        <w:t xml:space="preserve">to do static </w:t>
+      </w:r>
+      <w:r>
+        <w:lastRenderedPageBreak/>
+        <w:t xml:space="preserve">analysis of method bodies themselves so you </w:t>
       </w:r>
       <w:r>
         <w:rPr>
           <w:i/>
         </w:rPr>
-        <w:t xml:space="preserve">automatically </w:t>
-      </w:r>
-      <w:r>
-        <w:t>run this code whenever someone tries to read the SSN property.</w:t>
-      </w:r>
-    </w:p>
-    <w:p>
-      <w:r>
-        <w:t xml:space="preserve">Fortunately, we can use a really neat tool called </w:t>
-      </w:r>
-      <w:proofErr w:type="spellStart"/>
-      <w:r>
-        <w:t>PostSharp</w:t>
+        <w:t xml:space="preserve">could </w:t>
+      </w:r>
+      <w:r>
+        <w:t xml:space="preserve">do something like this without attributes, but it’s certainly </w:t>
+      </w:r>
+      <w:r>
+        <w:rPr>
+          <w:i/>
+        </w:rPr>
+        <w:t xml:space="preserve">easier </w:t>
+      </w:r>
+      <w:r>
+        <w:t>to use reflection and look for the presence of attributes.</w:t>
+      </w:r>
+    </w:p>
+    <w:p>
+      <w:r>
+        <w:rPr>
+          <w:b/>
+        </w:rPr>
+        <w:t>(</w:t>
+      </w:r>
+      <w:proofErr w:type="gramStart"/>
+      <w:r>
+        <w:rPr>
+          <w:b/>
+        </w:rPr>
+        <w:t>click</w:t>
+      </w:r>
+      <w:proofErr w:type="gramEnd"/>
+      <w:r>
+        <w:rPr>
+          <w:b/>
+        </w:rPr>
+        <w:t xml:space="preserve"> for report again)</w:t>
+      </w:r>
+    </w:p>
+    <w:p>
+      <w:r>
+        <w:t xml:space="preserve">In my example here, I’m showing a report of MVC endpoints and the permissions they require. But it would be just as easy to generate a report showing which properties of which classes are using the </w:t>
+      </w:r>
+      <w:proofErr w:type="spellStart"/>
+      <w:r>
+        <w:t>MaskedValue</w:t>
+      </w:r>
+      <w:proofErr w:type="spellEnd"/>
+      <w:r>
+        <w:t xml:space="preserve"> or </w:t>
+      </w:r>
+      <w:proofErr w:type="spellStart"/>
+      <w:r>
+        <w:t>EncryptedValue</w:t>
+      </w:r>
+      <w:proofErr w:type="spellEnd"/>
+      <w:r>
+        <w:t xml:space="preserve"> attributes, or whatever else that you’ve implemented as a cross-cutting concern using Attributes.</w:t>
+      </w:r>
+    </w:p>
+    <w:p>
+      <w:r>
+        <w:t xml:space="preserve">However, let’s say you have a large application and these reports contain hundreds or even thousands of rows. We’ve made QA’s job </w:t>
+      </w:r>
+      <w:r>
+        <w:rPr>
+          <w:i/>
+        </w:rPr>
+        <w:t>easier</w:t>
+      </w:r>
+      <w:r>
+        <w:t xml:space="preserve"> than the alternative, but it’s still far from “easy”. They still need to examine the report, compare it against their “source of truth”, and identify anything that’s been added, removed, or changed.</w:t>
+      </w:r>
+    </w:p>
+    <w:p>
+      <w:r>
+        <w:rPr>
+          <w:b/>
+        </w:rPr>
+        <w:t>(</w:t>
+      </w:r>
+      <w:proofErr w:type="gramStart"/>
+      <w:r>
+        <w:rPr>
+          <w:b/>
+        </w:rPr>
+        <w:t>click</w:t>
+      </w:r>
+      <w:proofErr w:type="gramEnd"/>
+      <w:r>
+        <w:rPr>
+          <w:b/>
+        </w:rPr>
+        <w:t xml:space="preserve"> for Approval Tests)</w:t>
+      </w:r>
+    </w:p>
+    <w:p>
+      <w:r>
+        <w:t xml:space="preserve">The very last thing I’m going to show you today is using a library called </w:t>
+      </w:r>
+      <w:proofErr w:type="spellStart"/>
+      <w:r>
+        <w:t>ApprovalTests</w:t>
+      </w:r>
+      <w:proofErr w:type="spellEnd"/>
+      <w:r>
+        <w:t xml:space="preserve"> to automate the auditing of this report.</w:t>
+      </w:r>
+    </w:p>
+    <w:p>
+      <w:r>
+        <w:t xml:space="preserve">Approval Tests is an alternative way of writing assertions in your tests. It works with everything from </w:t>
+      </w:r>
+      <w:proofErr w:type="spellStart"/>
+      <w:r>
+        <w:t>MSTest</w:t>
       </w:r>
       <w:proofErr w:type="spellEnd"/>
       <w:r>
         <w:t xml:space="preserve"> to </w:t>
       </w:r>
-      <w:r>
-        <w:rPr>
-          <w:i/>
-        </w:rPr>
-        <w:t xml:space="preserve">create </w:t>
-      </w:r>
-      <w:r>
-        <w:t>those hooks.</w:t>
-      </w:r>
-    </w:p>
-    <w:p>
-      <w:proofErr w:type="spellStart"/>
-      <w:r>
-        <w:t>PostSharp</w:t>
-      </w:r>
-      <w:proofErr w:type="spellEnd"/>
-      <w:r>
-        <w:t xml:space="preserve"> is an Aspect Oriented Programming tool that is specifically designed to handle cross cutting concerns. It works by modifying the IL that is produced by the C# compiler in order to do things that aren’t natively supported in the language.</w:t>
-      </w:r>
-    </w:p>
-    <w:p>
-      <w:pPr>
-        <w:rPr>
-          <w:b/>
-        </w:rPr>
-      </w:pPr>
+      <w:proofErr w:type="spellStart"/>
+      <w:r>
+        <w:t>NUnit</w:t>
+      </w:r>
+      <w:proofErr w:type="spellEnd"/>
+      <w:r>
+        <w:t xml:space="preserve"> to </w:t>
+      </w:r>
+      <w:proofErr w:type="spellStart"/>
+      <w:r>
+        <w:t>RSpec</w:t>
+      </w:r>
+      <w:proofErr w:type="spellEnd"/>
+      <w:r>
+        <w:t xml:space="preserve"> to Cucumber and a bunch of things in the middle.</w:t>
+      </w:r>
+      <w:r>
+        <w:t xml:space="preserve"> It is freely available on </w:t>
+      </w:r>
+      <w:proofErr w:type="spellStart"/>
+      <w:r>
+        <w:t>Nuget</w:t>
+      </w:r>
+      <w:proofErr w:type="spellEnd"/>
+      <w:r>
+        <w:t>.</w:t>
+      </w:r>
+    </w:p>
+    <w:p>
+      <w:r>
+        <w:t xml:space="preserve">It’s designed for scenarios where you have an automated test that does some work, </w:t>
+      </w:r>
+      <w:r>
+        <w:t xml:space="preserve">but where </w:t>
+      </w:r>
+      <w:r>
+        <w:t>you need a human being to interpret the results. That’s exactly the scenario we’re talking about with this security audit idea: we can run some code to produce a report showing our endpoints, but we specifically WANT a human being to verify it.</w:t>
+      </w:r>
+    </w:p>
+    <w:p>
+      <w:r>
+        <w:t>Here’s how you could use this for your security audit.</w:t>
+      </w:r>
+    </w:p>
+    <w:p>
       <w:r>
         <w:rPr>
           <w:b/>
@@ -3473,40 +4490,27 @@
         <w:rPr>
           <w:b/>
         </w:rPr>
-        <w:t xml:space="preserve"> for </w:t>
-      </w:r>
-      <w:proofErr w:type="spellStart"/>
-      <w:r>
-        <w:rPr>
-          <w:b/>
-        </w:rPr>
-        <w:t>PostSharp</w:t>
-      </w:r>
-      <w:proofErr w:type="spellEnd"/>
-      <w:r>
-        <w:rPr>
-          <w:b/>
-        </w:rPr>
-        <w:t xml:space="preserve"> #1</w:t>
-      </w:r>
-      <w:r>
-        <w:rPr>
-          <w:b/>
-        </w:rPr>
-        <w:t>)</w:t>
-      </w:r>
-    </w:p>
-    <w:p>
-      <w:r>
-        <w:t>Here’s an example. This is a standard C# property. Behind the scenes, the C# compiler creates a getter method that returns some instance variable, and any code that reads this property is essentially calling this method. The property syntax is just a syntactic sugar over this getter method.</w:t>
-      </w:r>
-    </w:p>
-    <w:p>
-      <w:pPr>
-        <w:rPr>
-          <w:b/>
-        </w:rPr>
-      </w:pPr>
+        <w:t xml:space="preserve"> for Approvals – Step 1)</w:t>
+      </w:r>
+    </w:p>
+    <w:p>
+      <w:r>
+        <w:t xml:space="preserve">First, </w:t>
+      </w:r>
+      <w:r>
+        <w:t xml:space="preserve">create a plain-text version of the report that you want to audit. In my demo project I wrote a simple console app that produces a report like this. It’s </w:t>
+      </w:r>
+      <w:r>
+        <w:t>the same data I just showed you in that HTML page, but in plain text.</w:t>
+      </w:r>
+    </w:p>
+    <w:p>
+      <w:r>
+        <w:rPr>
+          <w:b/>
+        </w:rPr>
+        <w:t xml:space="preserve"> </w:t>
+      </w:r>
       <w:r>
         <w:rPr>
           <w:b/>
@@ -3525,73 +4529,42 @@
         <w:rPr>
           <w:b/>
         </w:rPr>
-        <w:t xml:space="preserve"> </w:t>
-      </w:r>
-      <w:r>
-        <w:rPr>
-          <w:b/>
-        </w:rPr>
-        <w:t xml:space="preserve">for </w:t>
-      </w:r>
-      <w:proofErr w:type="spellStart"/>
-      <w:r>
-        <w:rPr>
-          <w:b/>
-        </w:rPr>
-        <w:t>PostSharp</w:t>
-      </w:r>
-      <w:proofErr w:type="spellEnd"/>
-      <w:r>
-        <w:rPr>
-          <w:b/>
-        </w:rPr>
-        <w:t xml:space="preserve"> #2)</w:t>
-      </w:r>
-    </w:p>
-    <w:p>
-      <w:r>
-        <w:t xml:space="preserve">Using </w:t>
-      </w:r>
-      <w:proofErr w:type="spellStart"/>
-      <w:r>
-        <w:t>PostSharp</w:t>
-      </w:r>
-      <w:proofErr w:type="spellEnd"/>
-      <w:r>
-        <w:t>, I can create what’s called a “property interception aspect”. This is basically a piece of code that we want to “inject into” the property.</w:t>
-      </w:r>
-    </w:p>
-    <w:p>
-      <w:r>
-        <w:t xml:space="preserve">When I compile the project, the </w:t>
-      </w:r>
-      <w:proofErr w:type="spellStart"/>
-      <w:r>
-        <w:t>PostSharp</w:t>
-      </w:r>
-      <w:proofErr w:type="spellEnd"/>
-      <w:r>
-        <w:t xml:space="preserve"> engine basically re-writes the getter method, injecting the code from the aspect into it.</w:t>
-      </w:r>
-    </w:p>
-    <w:p>
-      <w:r>
-        <w:t>Now, any code that is reading that SSN property is actually calling a method that now includes the security code.</w:t>
-      </w:r>
-    </w:p>
-    <w:p>
-      <w:r>
-        <w:rPr>
-          <w:b/>
-        </w:rPr>
-        <w:t xml:space="preserve"> </w:t>
-      </w:r>
-      <w:r>
-        <w:rPr>
-          <w:b/>
-        </w:rPr>
+        <w:t xml:space="preserve"> for Approvals – Step 2)</w:t>
+      </w:r>
+    </w:p>
+    <w:p>
+      <w:r>
+        <w:t xml:space="preserve">Next, write a unit test that generates that report. Instead of making an assertion, however, call </w:t>
+      </w:r>
+      <w:proofErr w:type="spellStart"/>
+      <w:proofErr w:type="gramStart"/>
+      <w:r>
+        <w:t>Approvals.Verify</w:t>
+      </w:r>
+      <w:proofErr w:type="spellEnd"/>
+      <w:r>
         <w:t>(</w:t>
       </w:r>
+      <w:proofErr w:type="gramEnd"/>
+      <w:r>
+        <w:t xml:space="preserve">) </w:t>
+      </w:r>
+      <w:r>
+        <w:t>and pass the report text. You can also work with files on disk if you have to, but keeping it string based makes things a little easier.</w:t>
+      </w:r>
+    </w:p>
+    <w:p>
+      <w:r>
+        <w:t>The Approval Test framework keeps track of the “accepted” state of each test. When this test runs, the framework will compare the new version of the report text against that last known accepted state. If they match, the test passes. If they don’t match, Approval Tests automatically opens a diff tool so that a human being can compare the results and make a decision.</w:t>
+      </w:r>
+    </w:p>
+    <w:p>
+      <w:r>
+        <w:rPr>
+          <w:b/>
+        </w:rPr>
+        <w:t>(</w:t>
+      </w:r>
       <w:proofErr w:type="gramStart"/>
       <w:r>
         <w:rPr>
@@ -3604,724 +4577,12 @@
         <w:rPr>
           <w:b/>
         </w:rPr>
-        <w:t xml:space="preserve"> for </w:t>
-      </w:r>
-      <w:proofErr w:type="spellStart"/>
-      <w:r>
-        <w:rPr>
-          <w:b/>
-        </w:rPr>
-        <w:t>PostSharp</w:t>
-      </w:r>
-      <w:proofErr w:type="spellEnd"/>
-      <w:r>
-        <w:rPr>
-          <w:b/>
-        </w:rPr>
-        <w:t xml:space="preserve"> </w:t>
-      </w:r>
-      <w:r>
-        <w:rPr>
-          <w:b/>
-        </w:rPr>
-        <w:t xml:space="preserve">interceptor </w:t>
-      </w:r>
-      <w:r>
-        <w:rPr>
-          <w:b/>
-        </w:rPr>
-        <w:t>code</w:t>
-      </w:r>
-      <w:r>
-        <w:t>)</w:t>
-      </w:r>
-    </w:p>
-    <w:p>
-      <w:r>
-        <w:t>This is what that interception aspect actually looks like.</w:t>
+        <w:t xml:space="preserve"> for Approvals – Step 3)</w:t>
       </w:r>
     </w:p>
     <w:p>
       <w:r>
         <w:lastRenderedPageBreak/>
-        <w:t>First, I created a base class called a “</w:t>
-      </w:r>
-      <w:proofErr w:type="spellStart"/>
-      <w:r>
-        <w:t>UserAwarePropertyInterceptor</w:t>
-      </w:r>
-      <w:proofErr w:type="spellEnd"/>
-      <w:r>
-        <w:t xml:space="preserve">”. That class is responsible for talking to the current thread and figuring out who the current user is. This is what allows us to </w:t>
-      </w:r>
-      <w:r>
-        <w:t>decouple the view model itself from the application user class.</w:t>
-      </w:r>
-    </w:p>
-    <w:p>
-      <w:proofErr w:type="spellStart"/>
-      <w:r>
-        <w:t>PostSharp</w:t>
-      </w:r>
-      <w:proofErr w:type="spellEnd"/>
-      <w:r>
-        <w:t xml:space="preserve"> gives us this </w:t>
-      </w:r>
-      <w:proofErr w:type="spellStart"/>
-      <w:r>
-        <w:rPr>
-          <w:i/>
-        </w:rPr>
-        <w:t>OnGetValue</w:t>
-      </w:r>
-      <w:proofErr w:type="spellEnd"/>
-      <w:r>
-        <w:t xml:space="preserve"> method to override. This method </w:t>
-      </w:r>
-      <w:r>
-        <w:t>basically provides the code that will get injected into that property getter method.</w:t>
-      </w:r>
-      <w:r>
-        <w:t xml:space="preserve"> </w:t>
-      </w:r>
-      <w:r>
-        <w:t xml:space="preserve">This is where I put the permission check and, if the user doesn’t have the necessary privileges, </w:t>
-      </w:r>
-      <w:r>
-        <w:t>I return a masked value instead of the raw SSN.</w:t>
-      </w:r>
-    </w:p>
-    <w:p>
-      <w:r>
-        <w:rPr>
-          <w:b/>
-        </w:rPr>
-        <w:t>(</w:t>
-      </w:r>
-      <w:proofErr w:type="gramStart"/>
-      <w:r>
-        <w:rPr>
-          <w:b/>
-        </w:rPr>
-        <w:t>click</w:t>
-      </w:r>
-      <w:proofErr w:type="gramEnd"/>
-      <w:r>
-        <w:rPr>
-          <w:b/>
-        </w:rPr>
-        <w:t xml:space="preserve"> for view model code again)</w:t>
-      </w:r>
-    </w:p>
-    <w:p>
-      <w:r>
-        <w:t xml:space="preserve">And as a result of that </w:t>
-      </w:r>
-      <w:proofErr w:type="spellStart"/>
-      <w:r>
-        <w:t>PostSharp</w:t>
-      </w:r>
-      <w:proofErr w:type="spellEnd"/>
-      <w:r>
-        <w:t xml:space="preserve"> magic, I’m able to do exactly what I want to do. All I need to do is put this “</w:t>
-      </w:r>
-      <w:proofErr w:type="spellStart"/>
-      <w:r>
-        <w:t>MaskedValue</w:t>
-      </w:r>
-      <w:proofErr w:type="spellEnd"/>
-      <w:r>
-        <w:t>” attribute on a view model property, and the raw value of that property will be automatically hidden if the user lacks the correct permissions.</w:t>
-      </w:r>
-    </w:p>
-    <w:p>
-      <w:proofErr w:type="spellStart"/>
-      <w:r>
-        <w:t>PostSharp</w:t>
-      </w:r>
-      <w:proofErr w:type="spellEnd"/>
-      <w:r>
-        <w:t xml:space="preserve"> has tons of other uses as well. Instead of just masking values, we could implement an encryption scheme as well. The interception aspect could encrypt a value when it’s being stored and decrypt it when it’s being read. I don’t have time to show it today, but there’s a working sample of this in my demo app.</w:t>
-      </w:r>
-    </w:p>
-    <w:p>
-      <w:proofErr w:type="spellStart"/>
-      <w:r>
-        <w:t>PostSharp</w:t>
-      </w:r>
-      <w:proofErr w:type="spellEnd"/>
-      <w:r>
-        <w:t xml:space="preserve"> can also intercept method calls, not just property access. You could use it to automatically inject access control code into every MVC controller action, if you don’t want to take a property-based approach. You could use it for auditing, for logging, there are tons of use cases where it can radically simplify your feature code by eliminating cross-cutting concerns.</w:t>
-      </w:r>
-    </w:p>
-    <w:p>
-      <w:proofErr w:type="spellStart"/>
-      <w:r>
-        <w:t>PostSharp</w:t>
-      </w:r>
-      <w:proofErr w:type="spellEnd"/>
-      <w:r>
-        <w:t xml:space="preserve"> is available on </w:t>
-      </w:r>
-      <w:proofErr w:type="spellStart"/>
-      <w:r>
-        <w:t>Nuget</w:t>
-      </w:r>
-      <w:proofErr w:type="spellEnd"/>
-      <w:r>
-        <w:t xml:space="preserve"> and I encourage you to check it out on your own, or through my demo app. It IS a paid tool, although there’s a free version available if your projects are small and simple enough. The cost is extremely reasonable given the things it can do.</w:t>
-      </w:r>
-    </w:p>
-    <w:p>
-      <w:pPr>
-        <w:pStyle w:val="Heading1"/>
-      </w:pPr>
-      <w:r>
-        <w:t>Auditing and Testing</w:t>
-      </w:r>
-    </w:p>
-    <w:p>
-      <w:r>
-        <w:t xml:space="preserve">For the final segment of this </w:t>
-      </w:r>
-      <w:r>
-        <w:t>session</w:t>
-      </w:r>
-      <w:r>
-        <w:t xml:space="preserve"> I want to talk about auditing and testing.</w:t>
-      </w:r>
-    </w:p>
-    <w:p>
-      <w:r>
-        <w:t xml:space="preserve">Building a secure system is about more than just writing secure code. It’s also about the overall development process and how effectively it </w:t>
-      </w:r>
-      <w:r>
-        <w:t>helps your team spot and remove vulnerabilities that might otherwise sneak past the developer.</w:t>
-      </w:r>
-    </w:p>
-    <w:p>
-      <w:r>
-        <w:t>In my experience, exhaustively testing the security of an application is a moving target. You can spend an obscene amount of time and energy doing a full system test, and then your confidence in the results vanishes with the first non-trivial commit that gets pushed. Every time a dev changes existing code there’s the risk that they inadvertently broke an existing security check, or inadvertently introduced a new vulnerability.</w:t>
-      </w:r>
-    </w:p>
-    <w:p>
-      <w:r>
-        <w:t>One way to mitigate that risk is to automate as much of the security audit and testing as possible, so that you can continually re-run it as the code changes. And in very general terms, this will be easier to do when you’ve isolated your security code into cross cutting concerns.</w:t>
-      </w:r>
-    </w:p>
-    <w:p>
-      <w:pPr>
-        <w:rPr>
-          <w:b/>
-        </w:rPr>
-      </w:pPr>
-      <w:r>
-        <w:rPr>
-          <w:b/>
-        </w:rPr>
-        <w:t>(</w:t>
-      </w:r>
-      <w:proofErr w:type="gramStart"/>
-      <w:r>
-        <w:rPr>
-          <w:b/>
-        </w:rPr>
-        <w:t>click</w:t>
-      </w:r>
-      <w:proofErr w:type="gramEnd"/>
-      <w:r>
-        <w:rPr>
-          <w:b/>
-        </w:rPr>
-        <w:t xml:space="preserve"> for endpoint example)</w:t>
-      </w:r>
-    </w:p>
-    <w:p>
-      <w:r>
-        <w:t>Here’s an example:</w:t>
-      </w:r>
-    </w:p>
-    <w:p>
-      <w:r>
-        <w:lastRenderedPageBreak/>
-        <w:t xml:space="preserve">Let’s say we have a large website with lots of different endpoints. </w:t>
-      </w:r>
-      <w:r>
-        <w:t xml:space="preserve">It’s reasonable to expect the </w:t>
-      </w:r>
-      <w:r>
-        <w:t xml:space="preserve">QA team to </w:t>
-      </w:r>
-      <w:r>
-        <w:t xml:space="preserve">validate </w:t>
-      </w:r>
-      <w:r>
-        <w:t xml:space="preserve">that </w:t>
-      </w:r>
-      <w:r>
-        <w:t>every endpoint implements the correct permission check</w:t>
-      </w:r>
-      <w:r>
-        <w:t>.</w:t>
-      </w:r>
-      <w:r>
-        <w:t xml:space="preserve"> </w:t>
-      </w:r>
-    </w:p>
-    <w:p>
-      <w:r>
-        <w:t>The brute force approach would be for QA to perform black-box testing against every single endpoint, verifying that the authentication and authorization checks are properly implemented. This is a really expensive way to go; even if they automate those tests, they still need to spend a lot of effort granting and removing permissions for each test, and automated browser-level tests can be very brittle.</w:t>
-      </w:r>
-    </w:p>
-    <w:p>
-      <w:r>
-        <w:t xml:space="preserve">Another approach would be for the dev to </w:t>
-      </w:r>
-      <w:r>
-        <w:t xml:space="preserve">write unit tests for those controller actions, but if that’s </w:t>
-      </w:r>
-      <w:r>
-        <w:rPr>
-          <w:i/>
-        </w:rPr>
-        <w:t xml:space="preserve">all </w:t>
-      </w:r>
-      <w:r>
-        <w:t>we do then we’re not giving QA an opportunity to double-check the developer’s work</w:t>
-      </w:r>
-      <w:r>
-        <w:t xml:space="preserve">. The testing is less expensive, but at the cost of creating </w:t>
-      </w:r>
-      <w:r>
-        <w:t xml:space="preserve">a single point of failure. </w:t>
-      </w:r>
-    </w:p>
-    <w:p>
-      <w:r>
-        <w:t>In the best of both worlds we’d have QA involved in the verification process, but they’d have a more efficient way of doing so. And, i</w:t>
-      </w:r>
-      <w:r>
-        <w:t>f you’ve implemented your security code as cross-cutting concerns, then you have some interesting options available to you.</w:t>
-      </w:r>
-    </w:p>
-    <w:p>
-      <w:pPr>
-        <w:rPr>
-          <w:b/>
-        </w:rPr>
-      </w:pPr>
-      <w:r>
-        <w:rPr>
-          <w:b/>
-        </w:rPr>
-        <w:t>(</w:t>
-      </w:r>
-      <w:proofErr w:type="gramStart"/>
-      <w:r>
-        <w:rPr>
-          <w:b/>
-        </w:rPr>
-        <w:t>click</w:t>
-      </w:r>
-      <w:proofErr w:type="gramEnd"/>
-      <w:r>
-        <w:rPr>
-          <w:b/>
-        </w:rPr>
-        <w:t xml:space="preserve"> for </w:t>
-      </w:r>
-      <w:r>
-        <w:rPr>
-          <w:b/>
-        </w:rPr>
-        <w:t>reflection)</w:t>
-      </w:r>
-    </w:p>
-    <w:p>
-      <w:r>
-        <w:t xml:space="preserve">For </w:t>
-      </w:r>
-      <w:r>
-        <w:t>instance, if you’ve implemented your authorization checks using attributes, then it’s really easy to write a little bit of reflection code to generate a report like this.</w:t>
-      </w:r>
-    </w:p>
-    <w:p>
-      <w:r>
-        <w:t xml:space="preserve">This is a snippet of a report from my demo app showing a couple of endpoints. You can see that a couple of them allow public access, others require a login but do not require any specific permissions, and one of them is only accessible to logged in users that also have the </w:t>
-      </w:r>
-      <w:proofErr w:type="spellStart"/>
-      <w:r>
-        <w:t>ManageOrders</w:t>
-      </w:r>
-      <w:proofErr w:type="spellEnd"/>
-      <w:r>
-        <w:t xml:space="preserve"> permission.</w:t>
-      </w:r>
-    </w:p>
-    <w:p>
-      <w:r>
-        <w:t>If you publish this report to your QA team, they can be responsible for cross-referencing this data against their security matrix or requirements documents or whatever, so they can maximize the time they spend looking for mistakes and minimize the time they spend fighting with tooling or automating the browser.</w:t>
-      </w:r>
-    </w:p>
-    <w:p>
-      <w:r>
-        <w:rPr>
-          <w:b/>
-        </w:rPr>
-        <w:t>(</w:t>
-      </w:r>
-      <w:proofErr w:type="gramStart"/>
-      <w:r>
-        <w:rPr>
-          <w:b/>
-        </w:rPr>
-        <w:t>click</w:t>
-      </w:r>
-      <w:proofErr w:type="gramEnd"/>
-      <w:r>
-        <w:rPr>
-          <w:b/>
-        </w:rPr>
-        <w:t xml:space="preserve"> for code sample)</w:t>
-      </w:r>
-    </w:p>
-    <w:p>
-      <w:r>
-        <w:t>That report was really easy to create.</w:t>
-      </w:r>
-      <w:r>
-        <w:t xml:space="preserve"> This is basically all it took.</w:t>
-      </w:r>
-    </w:p>
-    <w:p>
-      <w:r>
-        <w:t xml:space="preserve">Using reflection, I look for every class that is a type of MVC Controller, I identify all of the public instance methods that are available as endpoints, I ignore some behind-the-scenes stuff added by the MVC framework itself, and then I return an anonymous data structure summarizing those methods. </w:t>
-      </w:r>
-    </w:p>
-    <w:p>
-      <w:pPr>
-        <w:rPr>
-          <w:b/>
-        </w:rPr>
-      </w:pPr>
-      <w:r>
-        <w:rPr>
-          <w:b/>
-        </w:rPr>
-        <w:t>(</w:t>
-      </w:r>
-      <w:proofErr w:type="gramStart"/>
-      <w:r>
-        <w:rPr>
-          <w:b/>
-        </w:rPr>
-        <w:t>click</w:t>
-      </w:r>
-      <w:proofErr w:type="gramEnd"/>
-      <w:r>
-        <w:rPr>
-          <w:b/>
-        </w:rPr>
-        <w:t xml:space="preserve"> for sample #2)</w:t>
-      </w:r>
-    </w:p>
-    <w:p>
-      <w:r>
-        <w:t>After that, all it takes is a short loop over the data structure to generate the report. Since both the authentication and authorization data are expressed as attributes, it’s easy to use reflection to determine which endpoints require a login or a permission.</w:t>
-      </w:r>
-    </w:p>
-    <w:p>
-      <w:r>
-        <w:t xml:space="preserve">If I had implemented those checks as plain-old feature code, rather than using attributes, this would have been a lot harder to do. Granted, with the introduction of Roslyn it’s now </w:t>
-      </w:r>
-      <w:r>
-        <w:rPr>
-          <w:i/>
-        </w:rPr>
-        <w:t xml:space="preserve">possible </w:t>
-      </w:r>
-      <w:r>
-        <w:t xml:space="preserve">to do static analysis of method bodies themselves so you </w:t>
-      </w:r>
-      <w:r>
-        <w:rPr>
-          <w:i/>
-        </w:rPr>
-        <w:t xml:space="preserve">could </w:t>
-      </w:r>
-      <w:r>
-        <w:t xml:space="preserve">do something like this without attributes, but it’s certainly </w:t>
-      </w:r>
-      <w:r>
-        <w:rPr>
-          <w:i/>
-        </w:rPr>
-        <w:t xml:space="preserve">easier </w:t>
-      </w:r>
-      <w:r>
-        <w:t>to use reflection and look for the presence of attributes.</w:t>
-      </w:r>
-    </w:p>
-    <w:p>
-      <w:r>
-        <w:rPr>
-          <w:b/>
-        </w:rPr>
-        <w:t>(</w:t>
-      </w:r>
-      <w:proofErr w:type="gramStart"/>
-      <w:r>
-        <w:rPr>
-          <w:b/>
-        </w:rPr>
-        <w:t>click</w:t>
-      </w:r>
-      <w:proofErr w:type="gramEnd"/>
-      <w:r>
-        <w:rPr>
-          <w:b/>
-        </w:rPr>
-        <w:t xml:space="preserve"> for report again)</w:t>
-      </w:r>
-    </w:p>
-    <w:p>
-      <w:r>
-        <w:lastRenderedPageBreak/>
-        <w:t xml:space="preserve">In my example here, I’m showing a report of MVC endpoints and the permissions they require. But it would be just as easy to generate a report showing which properties of which classes are using the </w:t>
-      </w:r>
-      <w:proofErr w:type="spellStart"/>
-      <w:r>
-        <w:t>MaskedValue</w:t>
-      </w:r>
-      <w:proofErr w:type="spellEnd"/>
-      <w:r>
-        <w:t xml:space="preserve"> or </w:t>
-      </w:r>
-      <w:proofErr w:type="spellStart"/>
-      <w:r>
-        <w:t>EncryptedValue</w:t>
-      </w:r>
-      <w:proofErr w:type="spellEnd"/>
-      <w:r>
-        <w:t xml:space="preserve"> attributes, or whatever else that you’ve implemented as a cross-cutting concern using Attributes.</w:t>
-      </w:r>
-    </w:p>
-    <w:p>
-      <w:r>
-        <w:t xml:space="preserve">However, let’s say you have a large application and these reports contain hundreds or even thousands of rows. We’ve made QA’s job </w:t>
-      </w:r>
-      <w:r>
-        <w:rPr>
-          <w:i/>
-        </w:rPr>
-        <w:t>easier</w:t>
-      </w:r>
-      <w:r>
-        <w:t xml:space="preserve"> than the alternative, but it’s still far from “easy”. They still need to examine the report, compare it against their “source of truth”, and identify anything that’s been added, removed, or changed.</w:t>
-      </w:r>
-    </w:p>
-    <w:p>
-      <w:r>
-        <w:rPr>
-          <w:b/>
-        </w:rPr>
-        <w:t>(</w:t>
-      </w:r>
-      <w:proofErr w:type="gramStart"/>
-      <w:r>
-        <w:rPr>
-          <w:b/>
-        </w:rPr>
-        <w:t>click</w:t>
-      </w:r>
-      <w:proofErr w:type="gramEnd"/>
-      <w:r>
-        <w:rPr>
-          <w:b/>
-        </w:rPr>
-        <w:t xml:space="preserve"> for Approval Tests)</w:t>
-      </w:r>
-    </w:p>
-    <w:p>
-      <w:r>
-        <w:t xml:space="preserve">The very last thing I’m going to show you today is using a library called </w:t>
-      </w:r>
-      <w:proofErr w:type="spellStart"/>
-      <w:r>
-        <w:t>ApprovalTests</w:t>
-      </w:r>
-      <w:proofErr w:type="spellEnd"/>
-      <w:r>
-        <w:t xml:space="preserve"> to automate the auditing of this report.</w:t>
-      </w:r>
-    </w:p>
-    <w:p>
-      <w:r>
-        <w:t xml:space="preserve">Approval Tests is an alternative way of writing assertions in your tests. It works with everything from </w:t>
-      </w:r>
-      <w:proofErr w:type="spellStart"/>
-      <w:r>
-        <w:t>MSTest</w:t>
-      </w:r>
-      <w:proofErr w:type="spellEnd"/>
-      <w:r>
-        <w:t xml:space="preserve"> to </w:t>
-      </w:r>
-      <w:proofErr w:type="spellStart"/>
-      <w:r>
-        <w:t>NUnit</w:t>
-      </w:r>
-      <w:proofErr w:type="spellEnd"/>
-      <w:r>
-        <w:t xml:space="preserve"> to </w:t>
-      </w:r>
-      <w:proofErr w:type="spellStart"/>
-      <w:r>
-        <w:t>RSpec</w:t>
-      </w:r>
-      <w:proofErr w:type="spellEnd"/>
-      <w:r>
-        <w:t xml:space="preserve"> to Cucumber and a bunch of things in the middle.</w:t>
-      </w:r>
-      <w:r>
-        <w:t xml:space="preserve"> It is freely available on </w:t>
-      </w:r>
-      <w:proofErr w:type="spellStart"/>
-      <w:r>
-        <w:t>Nuget</w:t>
-      </w:r>
-      <w:proofErr w:type="spellEnd"/>
-      <w:r>
-        <w:t>.</w:t>
-      </w:r>
-    </w:p>
-    <w:p>
-      <w:r>
-        <w:t xml:space="preserve">It’s designed for scenarios where you have an automated test that does some work, </w:t>
-      </w:r>
-      <w:r>
-        <w:t xml:space="preserve">but where </w:t>
-      </w:r>
-      <w:r>
-        <w:t>you need a human being to interpret the results. That’s exactly the scenario we’re talking about with this security audit idea: we can run some code to produce a report showing our endpoints, but we specifically WANT a human being to verify it.</w:t>
-      </w:r>
-    </w:p>
-    <w:p>
-      <w:r>
-        <w:t>Here’s how you could use this for your security audit.</w:t>
-      </w:r>
-    </w:p>
-    <w:p>
-      <w:r>
-        <w:rPr>
-          <w:b/>
-        </w:rPr>
-        <w:t>(</w:t>
-      </w:r>
-      <w:proofErr w:type="gramStart"/>
-      <w:r>
-        <w:rPr>
-          <w:b/>
-        </w:rPr>
-        <w:t>click</w:t>
-      </w:r>
-      <w:proofErr w:type="gramEnd"/>
-      <w:r>
-        <w:rPr>
-          <w:b/>
-        </w:rPr>
-        <w:t xml:space="preserve"> for Approvals – Step 1)</w:t>
-      </w:r>
-    </w:p>
-    <w:p>
-      <w:r>
-        <w:t xml:space="preserve">First, </w:t>
-      </w:r>
-      <w:r>
-        <w:t xml:space="preserve">create a plain-text version of the report that you want to audit. In my demo project I wrote a simple console app that produces a report like this. It’s </w:t>
-      </w:r>
-      <w:r>
-        <w:t>the same data I just showed you in that HTML page, but in plain text.</w:t>
-      </w:r>
-    </w:p>
-    <w:p>
-      <w:r>
-        <w:rPr>
-          <w:b/>
-        </w:rPr>
-        <w:t xml:space="preserve"> </w:t>
-      </w:r>
-      <w:r>
-        <w:rPr>
-          <w:b/>
-        </w:rPr>
-        <w:t>(</w:t>
-      </w:r>
-      <w:proofErr w:type="gramStart"/>
-      <w:r>
-        <w:rPr>
-          <w:b/>
-        </w:rPr>
-        <w:t>click</w:t>
-      </w:r>
-      <w:proofErr w:type="gramEnd"/>
-      <w:r>
-        <w:rPr>
-          <w:b/>
-        </w:rPr>
-        <w:t xml:space="preserve"> for Approvals – Step 2)</w:t>
-      </w:r>
-    </w:p>
-    <w:p>
-      <w:r>
-        <w:t xml:space="preserve">Next, write a unit test that generates that report. Instead of making an assertion, however, call </w:t>
-      </w:r>
-      <w:proofErr w:type="spellStart"/>
-      <w:proofErr w:type="gramStart"/>
-      <w:r>
-        <w:t>Approvals.Verify</w:t>
-      </w:r>
-      <w:proofErr w:type="spellEnd"/>
-      <w:r>
-        <w:t>(</w:t>
-      </w:r>
-      <w:proofErr w:type="gramEnd"/>
-      <w:r>
-        <w:t xml:space="preserve">) </w:t>
-      </w:r>
-      <w:r>
-        <w:t>and pass the report text. You can also work with files on disk if you have to, but keeping it string based makes things a little easier.</w:t>
-      </w:r>
-    </w:p>
-    <w:p>
-      <w:r>
-        <w:t>The Approval Test framework keeps track of the “accepted” state of each test. When this test runs, the framework will compare the new version of the report text against that last known accepted state. If they match, the test passes. If they don’t match, Approval Tests automatically opens a diff tool so that a human being can compare the results and make a decision.</w:t>
-      </w:r>
-    </w:p>
-    <w:p>
-      <w:r>
-        <w:rPr>
-          <w:b/>
-        </w:rPr>
-        <w:t>(</w:t>
-      </w:r>
-      <w:proofErr w:type="gramStart"/>
-      <w:r>
-        <w:rPr>
-          <w:b/>
-        </w:rPr>
-        <w:t>click</w:t>
-      </w:r>
-      <w:proofErr w:type="gramEnd"/>
-      <w:r>
-        <w:rPr>
-          <w:b/>
-        </w:rPr>
-        <w:t xml:space="preserve"> for Approvals – Step 3)</w:t>
-      </w:r>
-    </w:p>
-    <w:p>
-      <w:r>
         <w:t xml:space="preserve">The very first time </w:t>
       </w:r>
       <w:r>
@@ -4386,7 +4647,6 @@
     </w:p>
     <w:p>
       <w:r>
-        <w:lastRenderedPageBreak/>
         <w:t>From this point forward, as long as the output of the report doesn’t change, the test will pass without manual intervention.</w:t>
       </w:r>
     </w:p>
@@ -4587,6 +4847,7 @@
     </w:p>
     <w:p>
       <w:r>
+        <w:lastRenderedPageBreak/>
         <w:t xml:space="preserve">Remember that if C# or MVC or your custom application framework don’t provide the hooks that you need, you can use </w:t>
       </w:r>
       <w:proofErr w:type="spellStart"/>
@@ -4640,11 +4901,7 @@
         <w:t>something on</w:t>
       </w:r>
       <w:r>
-        <w:t xml:space="preserve"> a per-feature basis. </w:t>
-      </w:r>
-      <w:r>
-        <w:lastRenderedPageBreak/>
-        <w:t xml:space="preserve">The best way to do that </w:t>
+        <w:t xml:space="preserve"> a per-feature basis. The best way to do that </w:t>
       </w:r>
       <w:r>
         <w:t>is to use some sort of attribute</w:t>
@@ -4694,7 +4951,6 @@
       </w:r>
     </w:p>
     <w:p>
-      <w:bookmarkStart w:id="0" w:name="_GoBack"/>
       <w:r>
         <w:t>My examples of those concepts are in my sample app, which you can get from this link here</w:t>
       </w:r>
@@ -4784,7 +5040,6 @@
       <w:r>
         <w:t>Thank you so much!</w:t>
       </w:r>
-      <w:bookmarkEnd w:id="0"/>
     </w:p>
     <w:sectPr>
       <w:pgSz w:w="12240" w:h="15840"/>
@@ -6159,10 +6414,31 @@
       <w:szCs w:val="26"/>
     </w:rPr>
   </w:style>
+  <w:style w:type="paragraph" w:styleId="Heading3">
+    <w:name w:val="heading 3"/>
+    <w:basedOn w:val="Normal"/>
+    <w:next w:val="Normal"/>
+    <w:link w:val="Heading3Char"/>
+    <w:uiPriority w:val="9"/>
+    <w:unhideWhenUsed/>
+    <w:qFormat/>
+    <w:rsid w:val="00220AD3"/>
+    <w:pPr>
+      <w:keepNext/>
+      <w:keepLines/>
+      <w:spacing w:before="40" w:after="0"/>
+      <w:outlineLvl w:val="2"/>
+    </w:pPr>
+    <w:rPr>
+      <w:rFonts w:asciiTheme="majorHAnsi" w:eastAsiaTheme="majorEastAsia" w:hAnsiTheme="majorHAnsi" w:cstheme="majorBidi"/>
+      <w:color w:val="1F4D78" w:themeColor="accent1" w:themeShade="7F"/>
+      <w:sz w:val="24"/>
+      <w:szCs w:val="24"/>
+    </w:rPr>
+  </w:style>
   <w:style w:type="character" w:default="1" w:styleId="DefaultParagraphFont">
     <w:name w:val="Default Paragraph Font"/>
     <w:uiPriority w:val="1"/>
-    <w:semiHidden/>
     <w:unhideWhenUsed/>
   </w:style>
   <w:style w:type="table" w:default="1" w:styleId="TableNormal">
@@ -6232,6 +6508,19 @@
       <w:color w:val="2E74B5" w:themeColor="accent1" w:themeShade="BF"/>
       <w:sz w:val="32"/>
       <w:szCs w:val="32"/>
+    </w:rPr>
+  </w:style>
+  <w:style w:type="character" w:customStyle="1" w:styleId="Heading3Char">
+    <w:name w:val="Heading 3 Char"/>
+    <w:basedOn w:val="DefaultParagraphFont"/>
+    <w:link w:val="Heading3"/>
+    <w:uiPriority w:val="9"/>
+    <w:rsid w:val="00220AD3"/>
+    <w:rPr>
+      <w:rFonts w:asciiTheme="majorHAnsi" w:eastAsiaTheme="majorEastAsia" w:hAnsiTheme="majorHAnsi" w:cstheme="majorBidi"/>
+      <w:color w:val="1F4D78" w:themeColor="accent1" w:themeShade="7F"/>
+      <w:sz w:val="24"/>
+      <w:szCs w:val="24"/>
     </w:rPr>
   </w:style>
 </w:styles>

</xml_diff>